<commit_message>
AT-8831: Updated J&A template to put POCs at root level rather than under FairOpportuntiy object. Also replaced signature sections with a borderless table to ensure that the alignment looks correct regardless of how long names and titles are.
</commit_message>
<xml_diff>
--- a/document-generation/templates/j-and-a-template.docx
+++ b/document-generation/templates/j-and-a-template.docx
@@ -137,21 +137,7 @@
         <w:rPr>
           <w:rFonts w:ascii="Times New Roman" w:hAnsi="Times New Roman" w:cs="Times New Roman"/>
         </w:rPr>
-        <w:t>{</w:t>
-      </w:r>
-      <w:proofErr w:type="spellStart"/>
-      <w:r>
-        <w:rPr>
-          <w:rFonts w:ascii="Times New Roman" w:hAnsi="Times New Roman" w:cs="Times New Roman"/>
-        </w:rPr>
-        <w:t>purchaseRequestNumber</w:t>
-      </w:r>
-      <w:proofErr w:type="spellEnd"/>
-      <w:r>
-        <w:rPr>
-          <w:rFonts w:ascii="Times New Roman" w:hAnsi="Times New Roman" w:cs="Times New Roman"/>
-        </w:rPr>
-        <w:t>}</w:t>
+        <w:t>{purchaseRequestNumber}</w:t>
       </w:r>
     </w:p>
     <w:p>
@@ -183,21 +169,7 @@
         <w:rPr>
           <w:rFonts w:ascii="Times New Roman" w:hAnsi="Times New Roman" w:cs="Times New Roman"/>
         </w:rPr>
-        <w:t xml:space="preserve"> {</w:t>
-      </w:r>
-      <w:proofErr w:type="spellStart"/>
-      <w:r>
-        <w:rPr>
-          <w:rFonts w:ascii="Times New Roman" w:hAnsi="Times New Roman" w:cs="Times New Roman"/>
-        </w:rPr>
-        <w:t>jwccContractNumber</w:t>
-      </w:r>
-      <w:proofErr w:type="spellEnd"/>
-      <w:r>
-        <w:rPr>
-          <w:rFonts w:ascii="Times New Roman" w:hAnsi="Times New Roman" w:cs="Times New Roman"/>
-        </w:rPr>
-        <w:t>}</w:t>
+        <w:t xml:space="preserve"> {jwccContractNumber}</w:t>
       </w:r>
     </w:p>
     <w:p>
@@ -293,21 +265,7 @@
         <w:rPr>
           <w:rFonts w:ascii="Times New Roman" w:hAnsi="Times New Roman" w:cs="Times New Roman"/>
         </w:rPr>
-        <w:t>{</w:t>
-      </w:r>
-      <w:proofErr w:type="spellStart"/>
-      <w:r>
-        <w:rPr>
-          <w:rFonts w:ascii="Times New Roman" w:hAnsi="Times New Roman" w:cs="Times New Roman"/>
-        </w:rPr>
-        <w:t>estimatedValue</w:t>
-      </w:r>
-      <w:proofErr w:type="spellEnd"/>
-      <w:r>
-        <w:rPr>
-          <w:rFonts w:ascii="Times New Roman" w:hAnsi="Times New Roman" w:cs="Times New Roman"/>
-        </w:rPr>
-        <w:t>}</w:t>
+        <w:t>{estimatedValue}</w:t>
       </w:r>
     </w:p>
     <w:p>
@@ -339,21 +297,7 @@
         <w:rPr>
           <w:rFonts w:ascii="Times New Roman" w:hAnsi="Times New Roman" w:cs="Times New Roman"/>
         </w:rPr>
-        <w:t>{</w:t>
-      </w:r>
-      <w:proofErr w:type="spellStart"/>
-      <w:r>
-        <w:rPr>
-          <w:rFonts w:ascii="Times New Roman" w:hAnsi="Times New Roman" w:cs="Times New Roman"/>
-        </w:rPr>
-        <w:t>fairOpportunity.exceptionToFairOpportunity</w:t>
-      </w:r>
-      <w:proofErr w:type="spellEnd"/>
-      <w:r>
-        <w:rPr>
-          <w:rFonts w:ascii="Times New Roman" w:hAnsi="Times New Roman" w:cs="Times New Roman"/>
-        </w:rPr>
-        <w:t>}</w:t>
+        <w:t>{fairOpportunity.exceptionToFairOpportunity}</w:t>
       </w:r>
     </w:p>
     <w:p>
@@ -411,14 +355,12 @@
         </w:rPr>
         <w:t xml:space="preserve"> {IF </w:t>
       </w:r>
-      <w:proofErr w:type="spellStart"/>
       <w:r>
         <w:rPr>
           <w:rFonts w:ascii="Times New Roman" w:hAnsi="Times New Roman" w:cs="Times New Roman"/>
         </w:rPr>
         <w:t>estimatedValue</w:t>
       </w:r>
-      <w:proofErr w:type="spellEnd"/>
       <w:r>
         <w:rPr>
           <w:rFonts w:ascii="Times New Roman" w:hAnsi="Times New Roman" w:cs="Times New Roman"/>
@@ -513,21 +455,7 @@
         <w:rPr>
           <w:rFonts w:ascii="Times New Roman" w:hAnsi="Times New Roman" w:cs="Times New Roman"/>
         </w:rPr>
-        <w:t>{</w:t>
-      </w:r>
-      <w:proofErr w:type="spellStart"/>
-      <w:r>
-        <w:rPr>
-          <w:rFonts w:ascii="Times New Roman" w:hAnsi="Times New Roman" w:cs="Times New Roman"/>
-        </w:rPr>
-        <w:t>fairOpportunity.exceptionToFairOpportunity</w:t>
-      </w:r>
-      <w:proofErr w:type="spellEnd"/>
-      <w:r>
-        <w:rPr>
-          <w:rFonts w:ascii="Times New Roman" w:hAnsi="Times New Roman" w:cs="Times New Roman"/>
-        </w:rPr>
-        <w:t>}</w:t>
+        <w:t>{fairOpportunity.exceptionToFairOpportunity}</w:t>
       </w:r>
     </w:p>
     <w:p>
@@ -586,7 +514,6 @@
         </w:rPr>
         <w:t>{</w:t>
       </w:r>
-      <w:proofErr w:type="spellStart"/>
       <w:r>
         <w:rPr>
           <w:rFonts w:ascii="Times New Roman" w:hAnsi="Times New Roman" w:cs="Times New Roman"/>
@@ -622,7 +549,6 @@
         </w:rPr>
         <w:t>abel</w:t>
       </w:r>
-      <w:proofErr w:type="spellEnd"/>
       <w:r>
         <w:rPr>
           <w:rFonts w:ascii="Times New Roman" w:hAnsi="Times New Roman" w:cs="Times New Roman"/>
@@ -646,7 +572,6 @@
         </w:rPr>
         <w:t>{</w:t>
       </w:r>
-      <w:proofErr w:type="spellStart"/>
       <w:r>
         <w:rPr>
           <w:rFonts w:ascii="Times New Roman" w:hAnsi="Times New Roman" w:cs="Times New Roman"/>
@@ -668,7 +593,6 @@
         </w:rPr>
         <w:t>ullAddress</w:t>
       </w:r>
-      <w:proofErr w:type="spellEnd"/>
       <w:r>
         <w:rPr>
           <w:rFonts w:ascii="Times New Roman" w:hAnsi="Times New Roman" w:cs="Times New Roman"/>
@@ -711,21 +635,7 @@
         <w:rPr>
           <w:rFonts w:ascii="Times New Roman" w:hAnsi="Times New Roman" w:cs="Times New Roman"/>
         </w:rPr>
-        <w:t xml:space="preserve">{IF </w:t>
-      </w:r>
-      <w:proofErr w:type="spellStart"/>
-      <w:r>
-        <w:rPr>
-          <w:rFonts w:ascii="Times New Roman" w:hAnsi="Times New Roman" w:cs="Times New Roman"/>
-        </w:rPr>
-        <w:t>contractingShop</w:t>
-      </w:r>
-      <w:proofErr w:type="spellEnd"/>
-      <w:r>
-        <w:rPr>
-          <w:rFonts w:ascii="Times New Roman" w:hAnsi="Times New Roman" w:cs="Times New Roman"/>
-        </w:rPr>
-        <w:t xml:space="preserve"> === “DITCO”}</w:t>
+        <w:t>{IF contractingShop === “DITCO”}</w:t>
       </w:r>
     </w:p>
     <w:p>
@@ -812,37 +722,21 @@
           <w:rFonts w:ascii="Times New Roman" w:hAnsi="Times New Roman" w:cs="Times New Roman"/>
           <w:color w:val="000000" w:themeColor="text1"/>
         </w:rPr>
-        <w:t>{</w:t>
-      </w:r>
-      <w:proofErr w:type="spellStart"/>
+        <w:t>{otherContractingSho</w:t>
+      </w:r>
       <w:r>
         <w:rPr>
           <w:rFonts w:ascii="Times New Roman" w:hAnsi="Times New Roman" w:cs="Times New Roman"/>
           <w:color w:val="000000" w:themeColor="text1"/>
         </w:rPr>
-        <w:t>otherContractingSho</w:t>
+        <w:t>pF</w:t>
       </w:r>
       <w:r>
         <w:rPr>
           <w:rFonts w:ascii="Times New Roman" w:hAnsi="Times New Roman" w:cs="Times New Roman"/>
           <w:color w:val="000000" w:themeColor="text1"/>
         </w:rPr>
-        <w:t>pF</w:t>
-      </w:r>
-      <w:r>
-        <w:rPr>
-          <w:rFonts w:ascii="Times New Roman" w:hAnsi="Times New Roman" w:cs="Times New Roman"/>
-          <w:color w:val="000000" w:themeColor="text1"/>
-        </w:rPr>
-        <w:t>ullAddress</w:t>
-      </w:r>
-      <w:proofErr w:type="spellEnd"/>
-      <w:r>
-        <w:rPr>
-          <w:rFonts w:ascii="Times New Roman" w:hAnsi="Times New Roman" w:cs="Times New Roman"/>
-          <w:color w:val="000000" w:themeColor="text1"/>
-        </w:rPr>
-        <w:t>}</w:t>
+        <w:t>ullAddress}</w:t>
       </w:r>
     </w:p>
     <w:p>
@@ -918,21 +812,7 @@
         <w:rPr>
           <w:rFonts w:ascii="Times New Roman" w:hAnsi="Times New Roman" w:cs="Times New Roman"/>
         </w:rPr>
-        <w:t xml:space="preserve"> {</w:t>
-      </w:r>
-      <w:proofErr w:type="spellStart"/>
-      <w:r>
-        <w:rPr>
-          <w:rFonts w:ascii="Times New Roman" w:hAnsi="Times New Roman" w:cs="Times New Roman"/>
-        </w:rPr>
-        <w:t>taskOrderType</w:t>
-      </w:r>
-      <w:proofErr w:type="spellEnd"/>
-      <w:r>
-        <w:rPr>
-          <w:rFonts w:ascii="Times New Roman" w:hAnsi="Times New Roman" w:cs="Times New Roman"/>
-        </w:rPr>
-        <w:t xml:space="preserve">} </w:t>
+        <w:t xml:space="preserve"> {taskOrderType} </w:t>
       </w:r>
       <w:r>
         <w:rPr>
@@ -963,21 +843,7 @@
         <w:rPr>
           <w:rFonts w:ascii="Times New Roman" w:hAnsi="Times New Roman" w:cs="Times New Roman"/>
         </w:rPr>
-        <w:t>{</w:t>
-      </w:r>
-      <w:proofErr w:type="spellStart"/>
-      <w:r>
-        <w:rPr>
-          <w:rFonts w:ascii="Times New Roman" w:hAnsi="Times New Roman" w:cs="Times New Roman"/>
-        </w:rPr>
-        <w:t>proposedVendor</w:t>
-      </w:r>
-      <w:proofErr w:type="spellEnd"/>
-      <w:r>
-        <w:rPr>
-          <w:rFonts w:ascii="Times New Roman" w:hAnsi="Times New Roman" w:cs="Times New Roman"/>
-        </w:rPr>
-        <w:t>}.</w:t>
+        <w:t>{proposedVendor}.</w:t>
       </w:r>
       <w:r>
         <w:rPr>
@@ -991,41 +857,13 @@
         <w:rPr>
           <w:rFonts w:ascii="Times New Roman" w:hAnsi="Times New Roman" w:cs="Times New Roman"/>
         </w:rPr>
-        <w:t>The anticipated period of performance (</w:t>
-      </w:r>
-      <w:proofErr w:type="spellStart"/>
-      <w:r>
-        <w:rPr>
-          <w:rFonts w:ascii="Times New Roman" w:hAnsi="Times New Roman" w:cs="Times New Roman"/>
-        </w:rPr>
-        <w:t>PoP</w:t>
-      </w:r>
-      <w:proofErr w:type="spellEnd"/>
-      <w:r>
-        <w:rPr>
-          <w:rFonts w:ascii="Times New Roman" w:hAnsi="Times New Roman" w:cs="Times New Roman"/>
-        </w:rPr>
-        <w:t xml:space="preserve">) is for </w:t>
-      </w:r>
-      <w:r>
-        <w:rPr>
-          <w:rFonts w:ascii="Times New Roman" w:hAnsi="Times New Roman" w:cs="Times New Roman"/>
-        </w:rPr>
-        <w:t>a {</w:t>
-      </w:r>
-      <w:proofErr w:type="spellStart"/>
-      <w:r>
-        <w:rPr>
-          <w:rFonts w:ascii="Times New Roman" w:hAnsi="Times New Roman" w:cs="Times New Roman"/>
-        </w:rPr>
-        <w:t>popPeriods</w:t>
-      </w:r>
-      <w:proofErr w:type="spellEnd"/>
-      <w:r>
-        <w:rPr>
-          <w:rFonts w:ascii="Times New Roman" w:hAnsi="Times New Roman" w:cs="Times New Roman"/>
-        </w:rPr>
-        <w:t>}</w:t>
+        <w:t xml:space="preserve">The anticipated period of performance (PoP) is for </w:t>
+      </w:r>
+      <w:r>
+        <w:rPr>
+          <w:rFonts w:ascii="Times New Roman" w:hAnsi="Times New Roman" w:cs="Times New Roman"/>
+        </w:rPr>
+        <w:t>a {popPeriods}</w:t>
       </w:r>
       <w:r>
         <w:rPr>
@@ -1064,21 +902,7 @@
         <w:rPr>
           <w:rFonts w:ascii="Times New Roman" w:hAnsi="Times New Roman" w:cs="Times New Roman"/>
         </w:rPr>
-        <w:t>{</w:t>
-      </w:r>
-      <w:proofErr w:type="spellStart"/>
-      <w:r>
-        <w:rPr>
-          <w:rFonts w:ascii="Times New Roman" w:hAnsi="Times New Roman" w:cs="Times New Roman"/>
-        </w:rPr>
-        <w:t>estimatedValue</w:t>
-      </w:r>
-      <w:proofErr w:type="spellEnd"/>
-      <w:r>
-        <w:rPr>
-          <w:rFonts w:ascii="Times New Roman" w:hAnsi="Times New Roman" w:cs="Times New Roman"/>
-        </w:rPr>
-        <w:t>}</w:t>
+        <w:t>{estimatedValue}</w:t>
       </w:r>
       <w:r>
         <w:rPr>
@@ -1087,7 +911,6 @@
         </w:rPr>
         <w:t xml:space="preserve"> </w:t>
       </w:r>
-      <w:proofErr w:type="gramStart"/>
       <w:r>
         <w:rPr>
           <w:rFonts w:ascii="Times New Roman" w:hAnsi="Times New Roman" w:cs="Times New Roman"/>
@@ -1098,28 +921,7 @@
         <w:rPr>
           <w:rFonts w:ascii="Times New Roman" w:hAnsi="Times New Roman" w:cs="Times New Roman"/>
         </w:rPr>
-        <w:t xml:space="preserve"> FY</w:t>
-      </w:r>
-      <w:proofErr w:type="gramEnd"/>
-      <w:r>
-        <w:rPr>
-          <w:rFonts w:ascii="Times New Roman" w:hAnsi="Times New Roman" w:cs="Times New Roman"/>
-        </w:rPr>
-        <w:t>{</w:t>
-      </w:r>
-      <w:proofErr w:type="spellStart"/>
-      <w:r>
-        <w:rPr>
-          <w:rFonts w:ascii="Times New Roman" w:hAnsi="Times New Roman" w:cs="Times New Roman"/>
-        </w:rPr>
-        <w:t>basePeriodFiscalYear</w:t>
-      </w:r>
-      <w:proofErr w:type="spellEnd"/>
-      <w:r>
-        <w:rPr>
-          <w:rFonts w:ascii="Times New Roman" w:hAnsi="Times New Roman" w:cs="Times New Roman"/>
-        </w:rPr>
-        <w:t>}</w:t>
+        <w:t xml:space="preserve"> FY{basePeriodFiscalYear}</w:t>
       </w:r>
       <w:commentRangeStart w:id="1"/>
       <w:r>
@@ -1203,21 +1005,7 @@
         <w:rPr>
           <w:rFonts w:ascii="Times New Roman" w:hAnsi="Times New Roman" w:cs="Times New Roman"/>
         </w:rPr>
-        <w:t xml:space="preserve">The </w:t>
-      </w:r>
-      <w:proofErr w:type="spellStart"/>
-      <w:r>
-        <w:rPr>
-          <w:rFonts w:ascii="Times New Roman" w:hAnsi="Times New Roman" w:cs="Times New Roman"/>
-        </w:rPr>
-        <w:t>PoP</w:t>
-      </w:r>
-      <w:proofErr w:type="spellEnd"/>
-      <w:r>
-        <w:rPr>
-          <w:rFonts w:ascii="Times New Roman" w:hAnsi="Times New Roman" w:cs="Times New Roman"/>
-        </w:rPr>
-        <w:t xml:space="preserve"> consists of a base period </w:t>
+        <w:t xml:space="preserve">The PoP consists of a base period </w:t>
       </w:r>
       <w:r>
         <w:rPr>
@@ -1229,21 +1017,7 @@
         <w:rPr>
           <w:rFonts w:ascii="Times New Roman" w:hAnsi="Times New Roman" w:cs="Times New Roman"/>
         </w:rPr>
-        <w:t>{</w:t>
-      </w:r>
-      <w:proofErr w:type="spellStart"/>
-      <w:r>
-        <w:rPr>
-          <w:rFonts w:ascii="Times New Roman" w:hAnsi="Times New Roman" w:cs="Times New Roman"/>
-        </w:rPr>
-        <w:t>popPeriods</w:t>
-      </w:r>
-      <w:proofErr w:type="spellEnd"/>
-      <w:r>
-        <w:rPr>
-          <w:rFonts w:ascii="Times New Roman" w:hAnsi="Times New Roman" w:cs="Times New Roman"/>
-        </w:rPr>
-        <w:t>}</w:t>
+        <w:t>{popPeriods}</w:t>
       </w:r>
       <w:r>
         <w:rPr>
@@ -1261,21 +1035,7 @@
         <w:rPr>
           <w:rFonts w:ascii="Times New Roman" w:hAnsi="Times New Roman" w:cs="Times New Roman"/>
         </w:rPr>
-        <w:t>${</w:t>
-      </w:r>
-      <w:proofErr w:type="spellStart"/>
-      <w:r>
-        <w:rPr>
-          <w:rFonts w:ascii="Times New Roman" w:hAnsi="Times New Roman" w:cs="Times New Roman"/>
-        </w:rPr>
-        <w:t>estimatedValue</w:t>
-      </w:r>
-      <w:proofErr w:type="spellEnd"/>
-      <w:r>
-        <w:rPr>
-          <w:rFonts w:ascii="Times New Roman" w:hAnsi="Times New Roman" w:cs="Times New Roman"/>
-        </w:rPr>
-        <w:t>}</w:t>
+        <w:t>${estimatedValue}</w:t>
       </w:r>
       <w:r>
         <w:rPr>
@@ -1360,21 +1120,7 @@
         <w:rPr>
           <w:rFonts w:ascii="Times New Roman" w:hAnsi="Times New Roman" w:cs="Times New Roman"/>
         </w:rPr>
-        <w:t>{</w:t>
-      </w:r>
-      <w:proofErr w:type="spellStart"/>
-      <w:r>
-        <w:rPr>
-          <w:rFonts w:ascii="Times New Roman" w:hAnsi="Times New Roman" w:cs="Times New Roman"/>
-        </w:rPr>
-        <w:t>fairOpportunity.exceptionToFairOpportunity</w:t>
-      </w:r>
-      <w:proofErr w:type="spellEnd"/>
-      <w:r>
-        <w:rPr>
-          <w:rFonts w:ascii="Times New Roman" w:hAnsi="Times New Roman" w:cs="Times New Roman"/>
-        </w:rPr>
-        <w:t>}</w:t>
+        <w:t>{fairOpportunity.exceptionToFairOpportunity}</w:t>
       </w:r>
     </w:p>
     <w:p>
@@ -1454,24 +1200,15 @@
           <w:rFonts w:ascii="Times New Roman" w:hAnsi="Times New Roman" w:cs="Times New Roman"/>
           <w:color w:val="000000"/>
         </w:rPr>
-        <w:t>{</w:t>
-      </w:r>
-      <w:proofErr w:type="spellStart"/>
+        <w:t>{fairOpportunity.</w:t>
+      </w:r>
       <w:r>
         <w:rPr>
           <w:rFonts w:ascii="Times New Roman" w:hAnsi="Times New Roman" w:cs="Times New Roman"/>
           <w:color w:val="000000"/>
         </w:rPr>
-        <w:t>fairOpportunity.</w:t>
-      </w:r>
-      <w:r>
-        <w:rPr>
-          <w:rFonts w:ascii="Times New Roman" w:hAnsi="Times New Roman" w:cs="Times New Roman"/>
-          <w:color w:val="000000"/>
-        </w:rPr>
         <w:t>justification</w:t>
       </w:r>
-      <w:proofErr w:type="spellEnd"/>
       <w:r>
         <w:rPr>
           <w:rFonts w:ascii="Times New Roman" w:hAnsi="Times New Roman" w:cs="Times New Roman"/>
@@ -1590,23 +1327,7 @@
           <w:rFonts w:ascii="Times New Roman" w:hAnsi="Times New Roman" w:cs="Times New Roman"/>
           <w:color w:val="000000"/>
         </w:rPr>
-        <w:t>{</w:t>
-      </w:r>
-      <w:proofErr w:type="spellStart"/>
-      <w:r>
-        <w:rPr>
-          <w:rFonts w:ascii="Times New Roman" w:hAnsi="Times New Roman" w:cs="Times New Roman"/>
-          <w:color w:val="000000"/>
-        </w:rPr>
-        <w:t>fairOpportunity.minimumGovernmentRequirements</w:t>
-      </w:r>
-      <w:proofErr w:type="spellEnd"/>
-      <w:r>
-        <w:rPr>
-          <w:rFonts w:ascii="Times New Roman" w:hAnsi="Times New Roman" w:cs="Times New Roman"/>
-          <w:color w:val="000000"/>
-        </w:rPr>
-        <w:t>}</w:t>
+        <w:t>{fairOpportunity.minimumGovernmentRequirements}</w:t>
       </w:r>
     </w:p>
     <w:p>
@@ -1691,21 +1412,7 @@
         <w:rPr>
           <w:rFonts w:ascii="Times New Roman" w:hAnsi="Times New Roman" w:cs="Times New Roman"/>
         </w:rPr>
-        <w:t>{</w:t>
-      </w:r>
-      <w:proofErr w:type="spellStart"/>
-      <w:r>
-        <w:rPr>
-          <w:rFonts w:ascii="Times New Roman" w:hAnsi="Times New Roman" w:cs="Times New Roman"/>
-        </w:rPr>
-        <w:t>proposedVendor</w:t>
-      </w:r>
-      <w:proofErr w:type="spellEnd"/>
-      <w:r>
-        <w:rPr>
-          <w:rFonts w:ascii="Times New Roman" w:hAnsi="Times New Roman" w:cs="Times New Roman"/>
-        </w:rPr>
-        <w:t>}</w:t>
+        <w:t>{proposedVendor}</w:t>
       </w:r>
     </w:p>
     <w:p>
@@ -1861,24 +1568,15 @@
           <w:rFonts w:ascii="Times New Roman" w:hAnsi="Times New Roman" w:cs="Times New Roman"/>
           <w:color w:val="000000"/>
         </w:rPr>
-        <w:t>{</w:t>
-      </w:r>
-      <w:proofErr w:type="spellStart"/>
+        <w:t>{fairOpportunity.</w:t>
+      </w:r>
       <w:r>
         <w:rPr>
           <w:rFonts w:ascii="Times New Roman" w:hAnsi="Times New Roman" w:cs="Times New Roman"/>
           <w:color w:val="000000"/>
         </w:rPr>
-        <w:t>fairOpportunity.</w:t>
-      </w:r>
-      <w:r>
-        <w:rPr>
-          <w:rFonts w:ascii="Times New Roman" w:hAnsi="Times New Roman" w:cs="Times New Roman"/>
-          <w:color w:val="000000"/>
-        </w:rPr>
         <w:t>causeOfSoleSourceSituation</w:t>
       </w:r>
-      <w:proofErr w:type="spellEnd"/>
       <w:r>
         <w:rPr>
           <w:rFonts w:ascii="Times New Roman" w:hAnsi="Times New Roman" w:cs="Times New Roman"/>
@@ -1982,24 +1680,15 @@
           <w:rFonts w:ascii="Times New Roman" w:hAnsi="Times New Roman" w:cs="Times New Roman"/>
           <w:color w:val="000000"/>
         </w:rPr>
-        <w:t>{</w:t>
-      </w:r>
-      <w:proofErr w:type="spellStart"/>
+        <w:t>{fairOpportunity.</w:t>
+      </w:r>
       <w:r>
         <w:rPr>
           <w:rFonts w:ascii="Times New Roman" w:hAnsi="Times New Roman" w:cs="Times New Roman"/>
           <w:color w:val="000000"/>
         </w:rPr>
-        <w:t>fairOpportunity.</w:t>
-      </w:r>
-      <w:r>
-        <w:rPr>
-          <w:rFonts w:ascii="Times New Roman" w:hAnsi="Times New Roman" w:cs="Times New Roman"/>
-          <w:color w:val="000000"/>
-        </w:rPr>
         <w:t>whyCspIsOnlyCapableSource</w:t>
       </w:r>
-      <w:proofErr w:type="spellEnd"/>
       <w:r>
         <w:rPr>
           <w:rFonts w:ascii="Times New Roman" w:hAnsi="Times New Roman" w:cs="Times New Roman"/>
@@ -2096,7 +1785,6 @@
         </w:rPr>
         <w:t>{</w:t>
       </w:r>
-      <w:proofErr w:type="spellStart"/>
       <w:r>
         <w:rPr>
           <w:rFonts w:ascii="Times New Roman" w:hAnsi="Times New Roman" w:cs="Times New Roman"/>
@@ -2108,14 +1796,7 @@
         <w:rPr>
           <w:rFonts w:ascii="Times New Roman" w:hAnsi="Times New Roman" w:cs="Times New Roman"/>
         </w:rPr>
-        <w:t>.procurementDiscussion</w:t>
-      </w:r>
-      <w:proofErr w:type="spellEnd"/>
-      <w:r>
-        <w:rPr>
-          <w:rFonts w:ascii="Times New Roman" w:hAnsi="Times New Roman" w:cs="Times New Roman"/>
-        </w:rPr>
-        <w:t>}</w:t>
+        <w:t>.procurementDiscussion}</w:t>
       </w:r>
     </w:p>
     <w:p>
@@ -2143,7 +1824,6 @@
         </w:rPr>
         <w:t xml:space="preserve">{IF </w:t>
       </w:r>
-      <w:proofErr w:type="gramStart"/>
       <w:r>
         <w:rPr>
           <w:rFonts w:ascii="Times New Roman" w:hAnsi="Times New Roman" w:cs="Times New Roman"/>
@@ -2157,7 +1837,6 @@
         </w:rPr>
         <w:t>.procurementHasExistingEnv}{</w:t>
       </w:r>
-      <w:proofErr w:type="gramEnd"/>
       <w:r>
         <w:rPr>
           <w:rFonts w:ascii="Times New Roman" w:hAnsi="Times New Roman" w:cs="Times New Roman"/>
@@ -2250,7 +1929,6 @@
         </w:rPr>
         <w:t>{</w:t>
       </w:r>
-      <w:proofErr w:type="spellStart"/>
       <w:r>
         <w:rPr>
           <w:rFonts w:ascii="Times New Roman" w:hAnsi="Times New Roman" w:cs="Times New Roman"/>
@@ -2270,7 +1948,6 @@
         </w:rPr>
         <w:t>requirementImpact</w:t>
       </w:r>
-      <w:proofErr w:type="spellEnd"/>
       <w:r>
         <w:rPr>
           <w:rFonts w:ascii="Times New Roman" w:hAnsi="Times New Roman" w:cs="Times New Roman"/>
@@ -2404,24 +2081,15 @@
           <w:rFonts w:ascii="Times New Roman" w:hAnsi="Times New Roman" w:cs="Times New Roman"/>
           <w:color w:val="000000"/>
         </w:rPr>
-        <w:t>{</w:t>
-      </w:r>
-      <w:proofErr w:type="spellStart"/>
+        <w:t>{fairOpportunity.</w:t>
+      </w:r>
       <w:r>
         <w:rPr>
           <w:rFonts w:ascii="Times New Roman" w:hAnsi="Times New Roman" w:cs="Times New Roman"/>
           <w:color w:val="000000"/>
         </w:rPr>
-        <w:t>fairOpportunity.</w:t>
-      </w:r>
-      <w:r>
-        <w:rPr>
-          <w:rFonts w:ascii="Times New Roman" w:hAnsi="Times New Roman" w:cs="Times New Roman"/>
-          <w:color w:val="000000"/>
-        </w:rPr>
         <w:t>marketResearchDetails</w:t>
       </w:r>
-      <w:proofErr w:type="spellEnd"/>
       <w:r>
         <w:rPr>
           <w:rFonts w:ascii="Times New Roman" w:hAnsi="Times New Roman" w:cs="Times New Roman"/>
@@ -2477,24 +2145,15 @@
           <w:rFonts w:ascii="Times New Roman" w:hAnsi="Times New Roman" w:cs="Times New Roman"/>
           <w:color w:val="000000"/>
         </w:rPr>
-        <w:t>{</w:t>
-      </w:r>
-      <w:proofErr w:type="spellStart"/>
+        <w:t>{fairOpportunity.</w:t>
+      </w:r>
       <w:r>
         <w:rPr>
           <w:rFonts w:ascii="Times New Roman" w:hAnsi="Times New Roman" w:cs="Times New Roman"/>
           <w:color w:val="000000"/>
         </w:rPr>
-        <w:t>fairOpportunity.</w:t>
-      </w:r>
-      <w:r>
-        <w:rPr>
-          <w:rFonts w:ascii="Times New Roman" w:hAnsi="Times New Roman" w:cs="Times New Roman"/>
-          <w:color w:val="000000"/>
-        </w:rPr>
         <w:t>researchSupportingData</w:t>
       </w:r>
-      <w:proofErr w:type="spellEnd"/>
       <w:r>
         <w:rPr>
           <w:rFonts w:ascii="Times New Roman" w:hAnsi="Times New Roman" w:cs="Times New Roman"/>
@@ -2734,7 +2393,6 @@
         </w:rPr>
         <w:t xml:space="preserve">Contract Number: </w:t>
       </w:r>
-      <w:proofErr w:type="spellStart"/>
       <w:r>
         <w:rPr>
           <w:rFonts w:ascii="Times New Roman" w:hAnsi="Times New Roman" w:cs="Times New Roman"/>
@@ -2753,7 +2411,6 @@
         </w:rPr>
         <w:t>contractNumber</w:t>
       </w:r>
-      <w:proofErr w:type="spellEnd"/>
     </w:p>
     <w:p>
       <w:pPr>
@@ -2781,7 +2438,6 @@
         </w:rPr>
         <w:t xml:space="preserve"> </w:t>
       </w:r>
-      <w:proofErr w:type="spellStart"/>
       <w:r>
         <w:rPr>
           <w:rFonts w:ascii="Times New Roman" w:hAnsi="Times New Roman" w:cs="Times New Roman"/>
@@ -2800,7 +2456,6 @@
         </w:rPr>
         <w:t>taskOrDeliveryOrderNumber</w:t>
       </w:r>
-      <w:proofErr w:type="spellEnd"/>
     </w:p>
     <w:p>
       <w:pPr>
@@ -2932,7 +2587,6 @@
           <w:color w:val="548DD4" w:themeColor="text2" w:themeTint="99"/>
         </w:rPr>
       </w:pPr>
-      <w:proofErr w:type="gramStart"/>
       <w:r>
         <w:rPr>
           <w:rFonts w:ascii="Times New Roman" w:hAnsi="Times New Roman" w:cs="Times New Roman"/>
@@ -2962,32 +2616,22 @@
           <w:rFonts w:ascii="Times New Roman" w:hAnsi="Times New Roman" w:cs="Times New Roman"/>
           <w:color w:val="000000"/>
         </w:rPr>
-        <w:t>{</w:t>
-      </w:r>
-      <w:proofErr w:type="spellStart"/>
-      <w:proofErr w:type="gramEnd"/>
+        <w:t>{fairOpportunity.</w:t>
+      </w:r>
       <w:r>
         <w:rPr>
           <w:rFonts w:ascii="Times New Roman" w:hAnsi="Times New Roman" w:cs="Times New Roman"/>
           <w:color w:val="000000"/>
         </w:rPr>
-        <w:t>fairOpportunity.</w:t>
+        <w:t>p</w:t>
       </w:r>
       <w:r>
         <w:rPr>
           <w:rFonts w:ascii="Times New Roman" w:hAnsi="Times New Roman" w:cs="Times New Roman"/>
           <w:color w:val="000000"/>
         </w:rPr>
-        <w:t>p</w:t>
-      </w:r>
-      <w:r>
-        <w:rPr>
-          <w:rFonts w:ascii="Times New Roman" w:hAnsi="Times New Roman" w:cs="Times New Roman"/>
-          <w:color w:val="000000"/>
-        </w:rPr>
         <w:t>lansToRemoveBarriers</w:t>
       </w:r>
-      <w:proofErr w:type="spellEnd"/>
       <w:r>
         <w:rPr>
           <w:rFonts w:ascii="Times New Roman" w:hAnsi="Times New Roman" w:cs="Times New Roman"/>
@@ -3019,30 +2663,563 @@
         </w:rPr>
       </w:pPr>
     </w:p>
-    <w:p>
-      <w:pPr>
-        <w:pBdr>
-          <w:top w:val="nil"/>
-          <w:left w:val="nil"/>
-          <w:bottom w:val="nil"/>
-          <w:right w:val="nil"/>
-          <w:between w:val="nil"/>
-        </w:pBdr>
-        <w:ind w:left="630"/>
-        <w:rPr>
-          <w:rFonts w:ascii="Times New Roman" w:hAnsi="Times New Roman" w:cs="Times New Roman"/>
-          <w:i/>
-          <w:color w:val="0000FF"/>
-        </w:rPr>
-      </w:pPr>
-    </w:p>
-    <w:p>
-      <w:pPr>
-        <w:rPr>
-          <w:rFonts w:ascii="Times New Roman" w:hAnsi="Times New Roman" w:cs="Times New Roman"/>
-        </w:rPr>
-      </w:pPr>
-    </w:p>
+    <w:p/>
+    <w:p>
+      <w:pPr>
+        <w:rPr>
+          <w:rFonts w:ascii="Times New Roman" w:hAnsi="Times New Roman" w:cs="Times New Roman"/>
+        </w:rPr>
+      </w:pPr>
+      <w:r>
+        <w:rPr>
+          <w:rFonts w:ascii="Times New Roman" w:hAnsi="Times New Roman" w:cs="Times New Roman"/>
+        </w:rPr>
+        <w:t>TECHNICAL CERTIFICATION:  I certify that the supporting data under my cognizance which are included in the J&amp;A are accurate and complete to the best of my knowledge and belief.</w:t>
+      </w:r>
+    </w:p>
+    <w:p>
+      <w:pPr>
+        <w:rPr>
+          <w:rFonts w:ascii="Times New Roman" w:hAnsi="Times New Roman" w:cs="Times New Roman"/>
+        </w:rPr>
+      </w:pPr>
+    </w:p>
+    <w:tbl>
+      <w:tblPr>
+        <w:tblStyle w:val="TableGrid"/>
+        <w:tblW w:w="0" w:type="auto"/>
+        <w:tblBorders>
+          <w:top w:val="none" w:sz="0" w:space="0" w:color="auto"/>
+          <w:left w:val="none" w:sz="0" w:space="0" w:color="auto"/>
+          <w:bottom w:val="none" w:sz="0" w:space="0" w:color="auto"/>
+          <w:right w:val="none" w:sz="0" w:space="0" w:color="auto"/>
+          <w:insideH w:val="none" w:sz="0" w:space="0" w:color="auto"/>
+          <w:insideV w:val="none" w:sz="0" w:space="0" w:color="auto"/>
+        </w:tblBorders>
+        <w:tblLook w:val="04A0" w:firstRow="1" w:lastRow="0" w:firstColumn="1" w:lastColumn="0" w:noHBand="0" w:noVBand="1"/>
+      </w:tblPr>
+      <w:tblGrid>
+        <w:gridCol w:w="6030"/>
+        <w:gridCol w:w="3320"/>
+      </w:tblGrid>
+      <w:tr>
+        <w:tc>
+          <w:tcPr>
+            <w:tcW w:w="6030" w:type="dxa"/>
+          </w:tcPr>
+          <w:p>
+            <w:r>
+              <w:rPr>
+                <w:rFonts w:ascii="Times New Roman" w:hAnsi="Times New Roman" w:cs="Times New Roman"/>
+              </w:rPr>
+              <w:t xml:space="preserve">NAME: </w:t>
+            </w:r>
+            <w:r>
+              <w:rPr>
+                <w:rFonts w:ascii="Times New Roman" w:hAnsi="Times New Roman" w:cs="Times New Roman"/>
+                <w:color w:val="000000"/>
+              </w:rPr>
+              <w:t>{technicalPoc.formalName}</w:t>
+            </w:r>
+          </w:p>
+        </w:tc>
+        <w:tc>
+          <w:tcPr>
+            <w:tcW w:w="3320" w:type="dxa"/>
+          </w:tcPr>
+          <w:p>
+            <w:r>
+              <w:rPr>
+                <w:rFonts w:ascii="Times New Roman" w:hAnsi="Times New Roman" w:cs="Times New Roman"/>
+              </w:rPr>
+              <w:t>SIGNATURE: See separate signature page</w:t>
+            </w:r>
+          </w:p>
+        </w:tc>
+      </w:tr>
+      <w:tr>
+        <w:tc>
+          <w:tcPr>
+            <w:tcW w:w="6030" w:type="dxa"/>
+          </w:tcPr>
+          <w:p>
+            <w:r>
+              <w:rPr>
+                <w:rFonts w:ascii="Times New Roman" w:hAnsi="Times New Roman" w:cs="Times New Roman"/>
+              </w:rPr>
+              <w:t xml:space="preserve">TITLE/ORGANIZATION: </w:t>
+            </w:r>
+            <w:r>
+              <w:rPr>
+                <w:rFonts w:ascii="Times New Roman" w:hAnsi="Times New Roman" w:cs="Times New Roman"/>
+                <w:color w:val="000000"/>
+              </w:rPr>
+              <w:t>{technicalPoc.title}</w:t>
+            </w:r>
+          </w:p>
+        </w:tc>
+        <w:tc>
+          <w:tcPr>
+            <w:tcW w:w="3320" w:type="dxa"/>
+          </w:tcPr>
+          <w:p/>
+        </w:tc>
+      </w:tr>
+      <w:tr>
+        <w:tc>
+          <w:tcPr>
+            <w:tcW w:w="6030" w:type="dxa"/>
+          </w:tcPr>
+          <w:p>
+            <w:pPr>
+              <w:rPr>
+                <w:rFonts w:ascii="Times New Roman" w:hAnsi="Times New Roman" w:cs="Times New Roman"/>
+              </w:rPr>
+            </w:pPr>
+          </w:p>
+          <w:p>
+            <w:r>
+              <w:rPr>
+                <w:rFonts w:ascii="Times New Roman" w:hAnsi="Times New Roman" w:cs="Times New Roman"/>
+              </w:rPr>
+              <w:t xml:space="preserve">PHONE: </w:t>
+            </w:r>
+            <w:r>
+              <w:rPr>
+                <w:rFonts w:ascii="Times New Roman" w:hAnsi="Times New Roman" w:cs="Times New Roman"/>
+                <w:color w:val="000000"/>
+              </w:rPr>
+              <w:t>{technicalPoc.phoneAndExtension}</w:t>
+            </w:r>
+          </w:p>
+        </w:tc>
+        <w:tc>
+          <w:tcPr>
+            <w:tcW w:w="3320" w:type="dxa"/>
+          </w:tcPr>
+          <w:p>
+            <w:pPr>
+              <w:rPr>
+                <w:rFonts w:ascii="Times New Roman" w:hAnsi="Times New Roman" w:cs="Times New Roman"/>
+              </w:rPr>
+            </w:pPr>
+          </w:p>
+          <w:p>
+            <w:commentRangeStart w:id="2"/>
+            <w:r>
+              <w:rPr>
+                <w:rFonts w:ascii="Times New Roman" w:hAnsi="Times New Roman" w:cs="Times New Roman"/>
+              </w:rPr>
+              <w:t>DATE:</w:t>
+            </w:r>
+            <w:commentRangeEnd w:id="2"/>
+            <w:r>
+              <w:rPr>
+                <w:rStyle w:val="CommentReference"/>
+              </w:rPr>
+              <w:commentReference w:id="2"/>
+            </w:r>
+          </w:p>
+        </w:tc>
+      </w:tr>
+    </w:tbl>
+    <w:p/>
+    <w:p>
+      <w:pPr>
+        <w:rPr>
+          <w:rFonts w:ascii="Times New Roman" w:hAnsi="Times New Roman" w:cs="Times New Roman"/>
+        </w:rPr>
+      </w:pPr>
+      <w:r>
+        <w:rPr>
+          <w:rFonts w:ascii="Times New Roman" w:hAnsi="Times New Roman" w:cs="Times New Roman"/>
+        </w:rPr>
+        <w:t>REQUIREMENTS CERTIFICATION:  I certify that the supporting data under my cognizance which are included in the J&amp;A are accurate and complete to the best of my knowledge and belief.</w:t>
+      </w:r>
+      <w:r>
+        <w:rPr>
+          <w:rFonts w:ascii="Times New Roman" w:hAnsi="Times New Roman" w:cs="Times New Roman"/>
+        </w:rPr>
+        <w:t xml:space="preserve"> </w:t>
+      </w:r>
+    </w:p>
+    <w:p>
+      <w:pPr>
+        <w:rPr>
+          <w:rFonts w:ascii="Times New Roman" w:hAnsi="Times New Roman" w:cs="Times New Roman"/>
+        </w:rPr>
+      </w:pPr>
+    </w:p>
+    <w:tbl>
+      <w:tblPr>
+        <w:tblStyle w:val="TableGrid"/>
+        <w:tblW w:w="0" w:type="auto"/>
+        <w:tblBorders>
+          <w:top w:val="none" w:sz="0" w:space="0" w:color="auto"/>
+          <w:left w:val="none" w:sz="0" w:space="0" w:color="auto"/>
+          <w:bottom w:val="none" w:sz="0" w:space="0" w:color="auto"/>
+          <w:right w:val="none" w:sz="0" w:space="0" w:color="auto"/>
+          <w:insideH w:val="none" w:sz="0" w:space="0" w:color="auto"/>
+          <w:insideV w:val="none" w:sz="0" w:space="0" w:color="auto"/>
+        </w:tblBorders>
+        <w:tblLook w:val="04A0" w:firstRow="1" w:lastRow="0" w:firstColumn="1" w:lastColumn="0" w:noHBand="0" w:noVBand="1"/>
+      </w:tblPr>
+      <w:tblGrid>
+        <w:gridCol w:w="6030"/>
+        <w:gridCol w:w="3320"/>
+      </w:tblGrid>
+      <w:tr>
+        <w:tc>
+          <w:tcPr>
+            <w:tcW w:w="6030" w:type="dxa"/>
+          </w:tcPr>
+          <w:p>
+            <w:r>
+              <w:rPr>
+                <w:rFonts w:ascii="Times New Roman" w:hAnsi="Times New Roman" w:cs="Times New Roman"/>
+              </w:rPr>
+              <w:t xml:space="preserve">NAME: </w:t>
+            </w:r>
+            <w:r>
+              <w:rPr>
+                <w:rFonts w:ascii="Times New Roman" w:hAnsi="Times New Roman" w:cs="Times New Roman"/>
+                <w:color w:val="000000"/>
+              </w:rPr>
+              <w:t>{</w:t>
+            </w:r>
+            <w:r>
+              <w:rPr>
+                <w:rFonts w:ascii="Times New Roman" w:hAnsi="Times New Roman" w:cs="Times New Roman"/>
+                <w:color w:val="000000"/>
+              </w:rPr>
+              <w:t>r</w:t>
+            </w:r>
+            <w:r>
+              <w:rPr>
+                <w:rFonts w:ascii="Times New Roman" w:hAnsi="Times New Roman" w:cs="Times New Roman"/>
+                <w:color w:val="000000"/>
+              </w:rPr>
+              <w:t>equirementsPoc.formalName}</w:t>
+            </w:r>
+          </w:p>
+        </w:tc>
+        <w:tc>
+          <w:tcPr>
+            <w:tcW w:w="3320" w:type="dxa"/>
+          </w:tcPr>
+          <w:p>
+            <w:r>
+              <w:rPr>
+                <w:rFonts w:ascii="Times New Roman" w:hAnsi="Times New Roman" w:cs="Times New Roman"/>
+              </w:rPr>
+              <w:t>SIGNATURE: See separate signature page</w:t>
+            </w:r>
+          </w:p>
+        </w:tc>
+      </w:tr>
+      <w:tr>
+        <w:tc>
+          <w:tcPr>
+            <w:tcW w:w="6030" w:type="dxa"/>
+          </w:tcPr>
+          <w:p>
+            <w:r>
+              <w:rPr>
+                <w:rFonts w:ascii="Times New Roman" w:hAnsi="Times New Roman" w:cs="Times New Roman"/>
+              </w:rPr>
+              <w:t xml:space="preserve">TITLE/ORGANIZATION: </w:t>
+            </w:r>
+            <w:r>
+              <w:rPr>
+                <w:rFonts w:ascii="Times New Roman" w:hAnsi="Times New Roman" w:cs="Times New Roman"/>
+                <w:color w:val="000000"/>
+              </w:rPr>
+              <w:t>{requirementsPoc.title}</w:t>
+            </w:r>
+          </w:p>
+        </w:tc>
+        <w:tc>
+          <w:tcPr>
+            <w:tcW w:w="3320" w:type="dxa"/>
+          </w:tcPr>
+          <w:p/>
+        </w:tc>
+      </w:tr>
+      <w:tr>
+        <w:tc>
+          <w:tcPr>
+            <w:tcW w:w="6030" w:type="dxa"/>
+          </w:tcPr>
+          <w:p>
+            <w:pPr>
+              <w:rPr>
+                <w:rFonts w:ascii="Times New Roman" w:hAnsi="Times New Roman" w:cs="Times New Roman"/>
+              </w:rPr>
+            </w:pPr>
+          </w:p>
+          <w:p>
+            <w:r>
+              <w:rPr>
+                <w:rFonts w:ascii="Times New Roman" w:hAnsi="Times New Roman" w:cs="Times New Roman"/>
+              </w:rPr>
+              <w:t xml:space="preserve">PHONE: </w:t>
+            </w:r>
+            <w:r>
+              <w:rPr>
+                <w:rFonts w:ascii="Times New Roman" w:hAnsi="Times New Roman" w:cs="Times New Roman"/>
+                <w:color w:val="000000"/>
+              </w:rPr>
+              <w:t>{requirementsPoc.phoneAndExtension}</w:t>
+            </w:r>
+          </w:p>
+        </w:tc>
+        <w:tc>
+          <w:tcPr>
+            <w:tcW w:w="3320" w:type="dxa"/>
+          </w:tcPr>
+          <w:p>
+            <w:pPr>
+              <w:rPr>
+                <w:rFonts w:ascii="Times New Roman" w:hAnsi="Times New Roman" w:cs="Times New Roman"/>
+              </w:rPr>
+            </w:pPr>
+          </w:p>
+          <w:p>
+            <w:commentRangeStart w:id="3"/>
+            <w:r>
+              <w:rPr>
+                <w:rFonts w:ascii="Times New Roman" w:hAnsi="Times New Roman" w:cs="Times New Roman"/>
+              </w:rPr>
+              <w:t>DATE:</w:t>
+            </w:r>
+            <w:commentRangeEnd w:id="3"/>
+            <w:r>
+              <w:rPr>
+                <w:rStyle w:val="CommentReference"/>
+              </w:rPr>
+              <w:commentReference w:id="3"/>
+            </w:r>
+          </w:p>
+        </w:tc>
+      </w:tr>
+    </w:tbl>
+    <w:p>
+      <w:pPr>
+        <w:rPr>
+          <w:rFonts w:ascii="Times New Roman" w:hAnsi="Times New Roman" w:cs="Times New Roman"/>
+        </w:rPr>
+      </w:pPr>
+    </w:p>
+    <w:p>
+      <w:pPr>
+        <w:rPr>
+          <w:rFonts w:ascii="Times New Roman" w:hAnsi="Times New Roman" w:cs="Times New Roman"/>
+        </w:rPr>
+      </w:pPr>
+    </w:p>
+    <w:p>
+      <w:pPr>
+        <w:rPr>
+          <w:rFonts w:ascii="Times New Roman" w:hAnsi="Times New Roman" w:cs="Times New Roman"/>
+        </w:rPr>
+      </w:pPr>
+      <w:r>
+        <w:rPr>
+          <w:rFonts w:ascii="Times New Roman" w:hAnsi="Times New Roman" w:cs="Times New Roman"/>
+        </w:rPr>
+        <w:t>CONTRACTING OFFICER</w:t>
+      </w:r>
+      <w:r>
+        <w:rPr>
+          <w:rFonts w:ascii="Times New Roman" w:hAnsi="Times New Roman" w:cs="Times New Roman"/>
+        </w:rPr>
+        <w:t xml:space="preserve"> </w:t>
+      </w:r>
+      <w:r>
+        <w:rPr>
+          <w:rFonts w:ascii="Times New Roman" w:hAnsi="Times New Roman" w:cs="Times New Roman"/>
+        </w:rPr>
+        <w:t>{IF estimatedValue &gt;= 250000 &amp;&amp; estimatedValue &lt;</w:t>
+      </w:r>
+      <w:r>
+        <w:rPr>
+          <w:rFonts w:ascii="Times New Roman" w:hAnsi="Times New Roman" w:cs="Times New Roman"/>
+        </w:rPr>
+        <w:t>=</w:t>
+      </w:r>
+      <w:r>
+        <w:rPr>
+          <w:rFonts w:ascii="Times New Roman" w:hAnsi="Times New Roman" w:cs="Times New Roman"/>
+        </w:rPr>
+        <w:t xml:space="preserve"> 750000}Approval{ELSE}Certification{END-IF}</w:t>
+      </w:r>
+      <w:r>
+        <w:rPr>
+          <w:rFonts w:ascii="Times New Roman" w:hAnsi="Times New Roman" w:cs="Times New Roman"/>
+        </w:rPr>
+        <w:t>:  I certify that this justification is accurate and complete to the best of my knowledge and belief.</w:t>
+      </w:r>
+    </w:p>
+    <w:p>
+      <w:pPr>
+        <w:rPr>
+          <w:rFonts w:ascii="Times New Roman" w:hAnsi="Times New Roman" w:cs="Times New Roman"/>
+        </w:rPr>
+      </w:pPr>
+    </w:p>
+    <w:tbl>
+      <w:tblPr>
+        <w:tblStyle w:val="TableGrid"/>
+        <w:tblW w:w="0" w:type="auto"/>
+        <w:tblBorders>
+          <w:top w:val="none" w:sz="0" w:space="0" w:color="auto"/>
+          <w:left w:val="none" w:sz="0" w:space="0" w:color="auto"/>
+          <w:bottom w:val="none" w:sz="0" w:space="0" w:color="auto"/>
+          <w:right w:val="none" w:sz="0" w:space="0" w:color="auto"/>
+          <w:insideH w:val="none" w:sz="0" w:space="0" w:color="auto"/>
+          <w:insideV w:val="none" w:sz="0" w:space="0" w:color="auto"/>
+        </w:tblBorders>
+        <w:tblLook w:val="04A0" w:firstRow="1" w:lastRow="0" w:firstColumn="1" w:lastColumn="0" w:noHBand="0" w:noVBand="1"/>
+      </w:tblPr>
+      <w:tblGrid>
+        <w:gridCol w:w="6030"/>
+        <w:gridCol w:w="3320"/>
+      </w:tblGrid>
+      <w:tr>
+        <w:tc>
+          <w:tcPr>
+            <w:tcW w:w="6030" w:type="dxa"/>
+          </w:tcPr>
+          <w:p>
+            <w:r>
+              <w:rPr>
+                <w:rFonts w:ascii="Times New Roman" w:hAnsi="Times New Roman" w:cs="Times New Roman"/>
+              </w:rPr>
+              <w:t xml:space="preserve">NAME: </w:t>
+            </w:r>
+            <w:r>
+              <w:rPr>
+                <w:rFonts w:ascii="Times New Roman" w:hAnsi="Times New Roman" w:cs="Times New Roman"/>
+                <w:color w:val="000000"/>
+              </w:rPr>
+              <w:t>{</w:t>
+            </w:r>
+            <w:r>
+              <w:rPr>
+                <w:rFonts w:ascii="Times New Roman" w:hAnsi="Times New Roman" w:cs="Times New Roman"/>
+                <w:color w:val="000000"/>
+              </w:rPr>
+              <w:t>cor</w:t>
+            </w:r>
+            <w:r>
+              <w:rPr>
+                <w:rFonts w:ascii="Times New Roman" w:hAnsi="Times New Roman" w:cs="Times New Roman"/>
+                <w:color w:val="000000"/>
+              </w:rPr>
+              <w:t>.formalName}</w:t>
+            </w:r>
+          </w:p>
+        </w:tc>
+        <w:tc>
+          <w:tcPr>
+            <w:tcW w:w="3320" w:type="dxa"/>
+          </w:tcPr>
+          <w:p>
+            <w:r>
+              <w:rPr>
+                <w:rFonts w:ascii="Times New Roman" w:hAnsi="Times New Roman" w:cs="Times New Roman"/>
+              </w:rPr>
+              <w:t>SIGNATURE: See separate signature page</w:t>
+            </w:r>
+          </w:p>
+        </w:tc>
+      </w:tr>
+      <w:tr>
+        <w:tc>
+          <w:tcPr>
+            <w:tcW w:w="6030" w:type="dxa"/>
+          </w:tcPr>
+          <w:p>
+            <w:r>
+              <w:rPr>
+                <w:rFonts w:ascii="Times New Roman" w:hAnsi="Times New Roman" w:cs="Times New Roman"/>
+              </w:rPr>
+              <w:t xml:space="preserve">TITLE/ORGANIZATION: </w:t>
+            </w:r>
+            <w:r>
+              <w:rPr>
+                <w:rFonts w:ascii="Times New Roman" w:hAnsi="Times New Roman" w:cs="Times New Roman"/>
+                <w:color w:val="000000"/>
+              </w:rPr>
+              <w:t>{cor.title}</w:t>
+            </w:r>
+          </w:p>
+        </w:tc>
+        <w:tc>
+          <w:tcPr>
+            <w:tcW w:w="3320" w:type="dxa"/>
+          </w:tcPr>
+          <w:p/>
+        </w:tc>
+      </w:tr>
+      <w:tr>
+        <w:tc>
+          <w:tcPr>
+            <w:tcW w:w="6030" w:type="dxa"/>
+          </w:tcPr>
+          <w:p>
+            <w:pPr>
+              <w:rPr>
+                <w:rFonts w:ascii="Times New Roman" w:hAnsi="Times New Roman" w:cs="Times New Roman"/>
+              </w:rPr>
+            </w:pPr>
+          </w:p>
+          <w:p>
+            <w:r>
+              <w:rPr>
+                <w:rFonts w:ascii="Times New Roman" w:hAnsi="Times New Roman" w:cs="Times New Roman"/>
+              </w:rPr>
+              <w:t xml:space="preserve">PHONE: </w:t>
+            </w:r>
+            <w:r>
+              <w:rPr>
+                <w:rFonts w:ascii="Times New Roman" w:hAnsi="Times New Roman" w:cs="Times New Roman"/>
+                <w:color w:val="000000"/>
+              </w:rPr>
+              <w:t>{cor.phoneAndExtension}</w:t>
+            </w:r>
+          </w:p>
+        </w:tc>
+        <w:tc>
+          <w:tcPr>
+            <w:tcW w:w="3320" w:type="dxa"/>
+          </w:tcPr>
+          <w:p>
+            <w:pPr>
+              <w:rPr>
+                <w:rFonts w:ascii="Times New Roman" w:hAnsi="Times New Roman" w:cs="Times New Roman"/>
+              </w:rPr>
+            </w:pPr>
+          </w:p>
+          <w:p>
+            <w:commentRangeStart w:id="4"/>
+            <w:r>
+              <w:rPr>
+                <w:rFonts w:ascii="Times New Roman" w:hAnsi="Times New Roman" w:cs="Times New Roman"/>
+              </w:rPr>
+              <w:t>DATE:</w:t>
+            </w:r>
+            <w:commentRangeEnd w:id="4"/>
+            <w:r>
+              <w:rPr>
+                <w:rStyle w:val="CommentReference"/>
+              </w:rPr>
+              <w:commentReference w:id="4"/>
+            </w:r>
+          </w:p>
+        </w:tc>
+      </w:tr>
+    </w:tbl>
     <w:p>
       <w:pPr>
         <w:rPr>
@@ -3065,933 +3242,56 @@
       <w:pPr>
         <w:rPr>
           <w:rFonts w:ascii="Times New Roman" w:hAnsi="Times New Roman" w:cs="Times New Roman"/>
-          <w:i/>
-          <w:color w:val="FF0000"/>
-        </w:rPr>
-      </w:pPr>
-    </w:p>
-    <w:p>
-      <w:pPr>
-        <w:rPr>
-          <w:rFonts w:ascii="Times New Roman" w:hAnsi="Times New Roman" w:cs="Times New Roman"/>
-        </w:rPr>
-      </w:pPr>
-      <w:sdt>
-        <w:sdtPr>
-          <w:tag w:val="goog_rdk_36"/>
-          <w:id w:val="-1421637624"/>
-        </w:sdtPr>
-        <w:sdtContent/>
-      </w:sdt>
-      <w:r>
-        <w:rPr>
-          <w:rFonts w:ascii="Times New Roman" w:hAnsi="Times New Roman" w:cs="Times New Roman"/>
-        </w:rPr>
-        <w:t>TECHNICAL CERTIFICATION:  I certify that the supporting data under my cognizance which are included in the J&amp;A are accurate and complete to the best of my knowledge and belief.</w:t>
-      </w:r>
-    </w:p>
-    <w:p>
-      <w:pPr>
-        <w:rPr>
-          <w:rFonts w:ascii="Times New Roman" w:hAnsi="Times New Roman" w:cs="Times New Roman"/>
-        </w:rPr>
-      </w:pPr>
-    </w:p>
-    <w:p>
-      <w:pPr>
-        <w:rPr>
-          <w:rFonts w:ascii="Times New Roman" w:hAnsi="Times New Roman" w:cs="Times New Roman"/>
-        </w:rPr>
-      </w:pPr>
-      <w:r>
-        <w:rPr>
-          <w:rFonts w:ascii="Times New Roman" w:hAnsi="Times New Roman" w:cs="Times New Roman"/>
-        </w:rPr>
-        <w:t xml:space="preserve">NAME: </w:t>
-      </w:r>
-      <w:r>
-        <w:rPr>
-          <w:rFonts w:ascii="Times New Roman" w:hAnsi="Times New Roman" w:cs="Times New Roman"/>
-          <w:color w:val="000000"/>
+        </w:rPr>
+      </w:pPr>
+      <w:r>
+        <w:rPr>
+          <w:rFonts w:ascii="Times New Roman" w:hAnsi="Times New Roman" w:cs="Times New Roman"/>
         </w:rPr>
         <w:t>{</w:t>
       </w:r>
-      <w:proofErr w:type="spellStart"/>
-      <w:proofErr w:type="gramStart"/>
-      <w:r>
-        <w:rPr>
-          <w:rFonts w:ascii="Times New Roman" w:hAnsi="Times New Roman" w:cs="Times New Roman"/>
-          <w:color w:val="000000"/>
-        </w:rPr>
-        <w:t>fairOpportunity.</w:t>
-      </w:r>
-      <w:r>
-        <w:rPr>
-          <w:rFonts w:ascii="Times New Roman" w:hAnsi="Times New Roman" w:cs="Times New Roman"/>
-          <w:color w:val="000000"/>
-        </w:rPr>
-        <w:t>technicalPoc</w:t>
-      </w:r>
-      <w:r>
-        <w:rPr>
-          <w:rFonts w:ascii="Times New Roman" w:hAnsi="Times New Roman" w:cs="Times New Roman"/>
-          <w:color w:val="000000"/>
-        </w:rPr>
-        <w:t>.</w:t>
-      </w:r>
-      <w:r>
-        <w:rPr>
-          <w:rFonts w:ascii="Times New Roman" w:hAnsi="Times New Roman" w:cs="Times New Roman"/>
-          <w:color w:val="000000"/>
-        </w:rPr>
-        <w:t>formalName</w:t>
-      </w:r>
-      <w:proofErr w:type="spellEnd"/>
-      <w:proofErr w:type="gramEnd"/>
-      <w:r>
-        <w:rPr>
-          <w:rFonts w:ascii="Times New Roman" w:hAnsi="Times New Roman" w:cs="Times New Roman"/>
-          <w:color w:val="000000"/>
+      <w:r>
+        <w:rPr>
+          <w:rFonts w:ascii="Times New Roman" w:hAnsi="Times New Roman" w:cs="Times New Roman"/>
+        </w:rPr>
+        <w:t xml:space="preserve">IF estimatedValue &gt; </w:t>
+      </w:r>
+      <w:r>
+        <w:rPr>
+          <w:rFonts w:ascii="Times New Roman" w:hAnsi="Times New Roman" w:cs="Times New Roman"/>
+        </w:rPr>
+        <w:t>750000</w:t>
+      </w:r>
+      <w:r>
+        <w:rPr>
+          <w:rFonts w:ascii="Times New Roman" w:hAnsi="Times New Roman" w:cs="Times New Roman"/>
+        </w:rPr>
+        <w:t xml:space="preserve"> &amp;&amp; estimatedValue &lt;</w:t>
+      </w:r>
+      <w:r>
+        <w:rPr>
+          <w:rFonts w:ascii="Times New Roman" w:hAnsi="Times New Roman" w:cs="Times New Roman"/>
+        </w:rPr>
+        <w:t>= 15000000</w:t>
+      </w:r>
+      <w:r>
+        <w:rPr>
+          <w:rFonts w:ascii="Times New Roman" w:hAnsi="Times New Roman" w:cs="Times New Roman"/>
         </w:rPr>
         <w:t>}</w:t>
       </w:r>
-      <w:r>
-        <w:rPr>
-          <w:rFonts w:ascii="Times New Roman" w:hAnsi="Times New Roman" w:cs="Times New Roman"/>
-        </w:rPr>
-        <w:tab/>
-      </w:r>
-      <w:r>
-        <w:rPr>
-          <w:rFonts w:ascii="Times New Roman" w:hAnsi="Times New Roman" w:cs="Times New Roman"/>
-        </w:rPr>
-        <w:tab/>
-        <w:t>SIGNATURE: See separate signature page</w:t>
-      </w:r>
-    </w:p>
-    <w:p>
-      <w:pPr>
-        <w:rPr>
-          <w:rFonts w:ascii="Times New Roman" w:hAnsi="Times New Roman" w:cs="Times New Roman"/>
-        </w:rPr>
-      </w:pPr>
-      <w:r>
-        <w:rPr>
-          <w:rFonts w:ascii="Times New Roman" w:hAnsi="Times New Roman" w:cs="Times New Roman"/>
-        </w:rPr>
-        <w:tab/>
-      </w:r>
-      <w:r>
-        <w:rPr>
-          <w:rFonts w:ascii="Times New Roman" w:hAnsi="Times New Roman" w:cs="Times New Roman"/>
-        </w:rPr>
-        <w:tab/>
-      </w:r>
-    </w:p>
-    <w:p>
-      <w:pPr>
-        <w:rPr>
-          <w:rFonts w:ascii="Times New Roman" w:hAnsi="Times New Roman" w:cs="Times New Roman"/>
-        </w:rPr>
-      </w:pPr>
-      <w:r>
-        <w:rPr>
-          <w:rFonts w:ascii="Times New Roman" w:hAnsi="Times New Roman" w:cs="Times New Roman"/>
-        </w:rPr>
-        <w:t>TITLE/ORGANIZATION:</w:t>
-      </w:r>
-      <w:r>
-        <w:rPr>
-          <w:rFonts w:ascii="Times New Roman" w:hAnsi="Times New Roman" w:cs="Times New Roman"/>
-        </w:rPr>
-        <w:t xml:space="preserve"> </w:t>
-      </w:r>
-      <w:r>
-        <w:rPr>
-          <w:rFonts w:ascii="Times New Roman" w:hAnsi="Times New Roman" w:cs="Times New Roman"/>
-          <w:color w:val="000000"/>
-        </w:rPr>
-        <w:t>{</w:t>
-      </w:r>
-      <w:proofErr w:type="spellStart"/>
-      <w:proofErr w:type="gramStart"/>
-      <w:r>
-        <w:rPr>
-          <w:rFonts w:ascii="Times New Roman" w:hAnsi="Times New Roman" w:cs="Times New Roman"/>
-          <w:color w:val="000000"/>
-        </w:rPr>
-        <w:t>fairOpportunity.technicalPoc.</w:t>
-      </w:r>
-      <w:r>
-        <w:rPr>
-          <w:rFonts w:ascii="Times New Roman" w:hAnsi="Times New Roman" w:cs="Times New Roman"/>
-          <w:color w:val="000000"/>
-        </w:rPr>
-        <w:t>title</w:t>
-      </w:r>
-      <w:proofErr w:type="spellEnd"/>
-      <w:proofErr w:type="gramEnd"/>
-      <w:r>
-        <w:rPr>
-          <w:rFonts w:ascii="Times New Roman" w:hAnsi="Times New Roman" w:cs="Times New Roman"/>
-          <w:color w:val="000000"/>
-        </w:rPr>
-        <w:t>}</w:t>
-      </w:r>
-      <w:r>
-        <w:rPr>
-          <w:rFonts w:ascii="Times New Roman" w:hAnsi="Times New Roman" w:cs="Times New Roman"/>
-          <w:color w:val="548DD4" w:themeColor="text2" w:themeTint="99"/>
-        </w:rPr>
-        <w:t>{Technical POC Organization}</w:t>
-      </w:r>
-    </w:p>
-    <w:p>
-      <w:pPr>
-        <w:rPr>
-          <w:rFonts w:ascii="Times New Roman" w:hAnsi="Times New Roman" w:cs="Times New Roman"/>
-        </w:rPr>
-      </w:pPr>
-    </w:p>
-    <w:p>
-      <w:pPr>
-        <w:rPr>
-          <w:rFonts w:ascii="Times New Roman" w:hAnsi="Times New Roman" w:cs="Times New Roman"/>
-        </w:rPr>
-      </w:pPr>
-      <w:r>
-        <w:rPr>
-          <w:rFonts w:ascii="Times New Roman" w:hAnsi="Times New Roman" w:cs="Times New Roman"/>
-        </w:rPr>
-        <w:t xml:space="preserve">PHONE: </w:t>
-      </w:r>
-      <w:r>
-        <w:rPr>
-          <w:rFonts w:ascii="Times New Roman" w:hAnsi="Times New Roman" w:cs="Times New Roman"/>
-          <w:color w:val="000000"/>
-        </w:rPr>
-        <w:t>{</w:t>
-      </w:r>
-      <w:proofErr w:type="spellStart"/>
-      <w:proofErr w:type="gramStart"/>
-      <w:r>
-        <w:rPr>
-          <w:rFonts w:ascii="Times New Roman" w:hAnsi="Times New Roman" w:cs="Times New Roman"/>
-          <w:color w:val="000000"/>
-        </w:rPr>
-        <w:t>fairOpportunity.technicalPoc.</w:t>
-      </w:r>
-      <w:r>
-        <w:rPr>
-          <w:rFonts w:ascii="Times New Roman" w:hAnsi="Times New Roman" w:cs="Times New Roman"/>
-          <w:color w:val="000000"/>
-        </w:rPr>
-        <w:t>phoneAndExtension</w:t>
-      </w:r>
-      <w:proofErr w:type="spellEnd"/>
-      <w:proofErr w:type="gramEnd"/>
-      <w:r>
-        <w:rPr>
-          <w:rFonts w:ascii="Times New Roman" w:hAnsi="Times New Roman" w:cs="Times New Roman"/>
-          <w:color w:val="000000"/>
-        </w:rPr>
-        <w:t>}</w:t>
-      </w:r>
-      <w:r>
-        <w:rPr>
-          <w:rFonts w:ascii="Times New Roman" w:hAnsi="Times New Roman" w:cs="Times New Roman"/>
-        </w:rPr>
-        <w:tab/>
-      </w:r>
-      <w:r>
-        <w:rPr>
-          <w:rFonts w:ascii="Times New Roman" w:hAnsi="Times New Roman" w:cs="Times New Roman"/>
-        </w:rPr>
-        <w:tab/>
-      </w:r>
-      <w:commentRangeStart w:id="2"/>
-      <w:r>
-        <w:rPr>
-          <w:rFonts w:ascii="Times New Roman" w:hAnsi="Times New Roman" w:cs="Times New Roman"/>
-        </w:rPr>
-        <w:t>DATE:</w:t>
-      </w:r>
-      <w:commentRangeEnd w:id="2"/>
-      <w:r>
-        <w:rPr>
-          <w:rStyle w:val="CommentReference"/>
-        </w:rPr>
-        <w:commentReference w:id="2"/>
-      </w:r>
-      <w:r>
-        <w:rPr>
-          <w:rFonts w:ascii="Times New Roman" w:hAnsi="Times New Roman" w:cs="Times New Roman"/>
-        </w:rPr>
-        <w:t xml:space="preserve"> </w:t>
-      </w:r>
-    </w:p>
-    <w:p>
-      <w:pPr>
-        <w:rPr>
-          <w:rFonts w:ascii="Times New Roman" w:hAnsi="Times New Roman" w:cs="Times New Roman"/>
-        </w:rPr>
-      </w:pPr>
-    </w:p>
-    <w:p>
-      <w:pPr>
-        <w:rPr>
-          <w:rFonts w:ascii="Times New Roman" w:hAnsi="Times New Roman" w:cs="Times New Roman"/>
-        </w:rPr>
-      </w:pPr>
-    </w:p>
-    <w:p>
-      <w:pPr>
-        <w:rPr>
-          <w:rFonts w:ascii="Times New Roman" w:hAnsi="Times New Roman" w:cs="Times New Roman"/>
-        </w:rPr>
-      </w:pPr>
-      <w:r>
-        <w:rPr>
-          <w:rFonts w:ascii="Times New Roman" w:hAnsi="Times New Roman" w:cs="Times New Roman"/>
-        </w:rPr>
-        <w:t>REQUIREMENTS CERTIFICATION:  I certify that the supporting data under my cognizance which are included in the J&amp;A are accurate and complete to the best of my knowledge and belief.</w:t>
-      </w:r>
-      <w:r>
-        <w:rPr>
-          <w:rFonts w:ascii="Times New Roman" w:hAnsi="Times New Roman" w:cs="Times New Roman"/>
-        </w:rPr>
-        <w:t xml:space="preserve"> </w:t>
-      </w:r>
-    </w:p>
-    <w:p>
-      <w:pPr>
-        <w:rPr>
-          <w:rFonts w:ascii="Times New Roman" w:hAnsi="Times New Roman" w:cs="Times New Roman"/>
-        </w:rPr>
-      </w:pPr>
-    </w:p>
-    <w:p>
-      <w:pPr>
-        <w:rPr>
-          <w:rFonts w:ascii="Times New Roman" w:hAnsi="Times New Roman" w:cs="Times New Roman"/>
-        </w:rPr>
-      </w:pPr>
-      <w:r>
-        <w:rPr>
-          <w:rFonts w:ascii="Times New Roman" w:hAnsi="Times New Roman" w:cs="Times New Roman"/>
-        </w:rPr>
-        <w:t xml:space="preserve">NAME: </w:t>
-      </w:r>
-      <w:r>
-        <w:rPr>
-          <w:rFonts w:ascii="Times New Roman" w:hAnsi="Times New Roman" w:cs="Times New Roman"/>
-          <w:color w:val="000000"/>
-        </w:rPr>
-        <w:t>{</w:t>
-      </w:r>
-      <w:proofErr w:type="spellStart"/>
-      <w:proofErr w:type="gramStart"/>
-      <w:r>
-        <w:rPr>
-          <w:rFonts w:ascii="Times New Roman" w:hAnsi="Times New Roman" w:cs="Times New Roman"/>
-          <w:color w:val="000000"/>
-        </w:rPr>
-        <w:t>fairOpportunity.</w:t>
-      </w:r>
-      <w:r>
-        <w:rPr>
-          <w:rFonts w:ascii="Times New Roman" w:hAnsi="Times New Roman" w:cs="Times New Roman"/>
-          <w:color w:val="000000"/>
-        </w:rPr>
-        <w:t>requirementsPoc</w:t>
-      </w:r>
-      <w:r>
-        <w:rPr>
-          <w:rFonts w:ascii="Times New Roman" w:hAnsi="Times New Roman" w:cs="Times New Roman"/>
-          <w:color w:val="000000"/>
-        </w:rPr>
-        <w:t>.formalName</w:t>
-      </w:r>
-      <w:proofErr w:type="spellEnd"/>
-      <w:proofErr w:type="gramEnd"/>
-      <w:r>
-        <w:rPr>
-          <w:rFonts w:ascii="Times New Roman" w:hAnsi="Times New Roman" w:cs="Times New Roman"/>
-          <w:color w:val="000000"/>
-        </w:rPr>
-        <w:t>}</w:t>
-      </w:r>
-      <w:r>
-        <w:rPr>
-          <w:rFonts w:ascii="Times New Roman" w:hAnsi="Times New Roman" w:cs="Times New Roman"/>
-        </w:rPr>
-        <w:tab/>
-      </w:r>
-      <w:r>
-        <w:rPr>
-          <w:rFonts w:ascii="Times New Roman" w:hAnsi="Times New Roman" w:cs="Times New Roman"/>
-        </w:rPr>
-        <w:tab/>
-        <w:t>SIGNATURE: See separate signature page</w:t>
-      </w:r>
-    </w:p>
-    <w:p>
-      <w:pPr>
-        <w:rPr>
-          <w:rFonts w:ascii="Times New Roman" w:hAnsi="Times New Roman" w:cs="Times New Roman"/>
-        </w:rPr>
-      </w:pPr>
-      <w:r>
-        <w:rPr>
-          <w:rFonts w:ascii="Times New Roman" w:hAnsi="Times New Roman" w:cs="Times New Roman"/>
-        </w:rPr>
-        <w:tab/>
-      </w:r>
-      <w:r>
-        <w:rPr>
-          <w:rFonts w:ascii="Times New Roman" w:hAnsi="Times New Roman" w:cs="Times New Roman"/>
-        </w:rPr>
-        <w:tab/>
-      </w:r>
-    </w:p>
-    <w:p>
-      <w:pPr>
-        <w:rPr>
-          <w:rFonts w:ascii="Times New Roman" w:hAnsi="Times New Roman" w:cs="Times New Roman"/>
-        </w:rPr>
-      </w:pPr>
-      <w:r>
-        <w:rPr>
-          <w:rFonts w:ascii="Times New Roman" w:hAnsi="Times New Roman" w:cs="Times New Roman"/>
-        </w:rPr>
-        <w:t>TITLE/ORGANIZATION:</w:t>
-      </w:r>
-      <w:r>
-        <w:rPr>
-          <w:rFonts w:ascii="Times New Roman" w:hAnsi="Times New Roman" w:cs="Times New Roman"/>
-        </w:rPr>
-        <w:t xml:space="preserve"> </w:t>
-      </w:r>
-      <w:r>
-        <w:rPr>
-          <w:rFonts w:ascii="Times New Roman" w:hAnsi="Times New Roman" w:cs="Times New Roman"/>
-          <w:color w:val="000000"/>
-        </w:rPr>
-        <w:t>{</w:t>
-      </w:r>
-      <w:proofErr w:type="spellStart"/>
-      <w:proofErr w:type="gramStart"/>
-      <w:r>
-        <w:rPr>
-          <w:rFonts w:ascii="Times New Roman" w:hAnsi="Times New Roman" w:cs="Times New Roman"/>
-          <w:color w:val="000000"/>
-        </w:rPr>
-        <w:t>fairOpportunity.requirementsPoc.title</w:t>
-      </w:r>
-      <w:proofErr w:type="spellEnd"/>
-      <w:proofErr w:type="gramEnd"/>
-      <w:r>
-        <w:rPr>
-          <w:rFonts w:ascii="Times New Roman" w:hAnsi="Times New Roman" w:cs="Times New Roman"/>
-          <w:color w:val="000000"/>
-        </w:rPr>
-        <w:t>}</w:t>
-      </w:r>
-      <w:r>
-        <w:rPr>
-          <w:rFonts w:ascii="Times New Roman" w:hAnsi="Times New Roman" w:cs="Times New Roman"/>
-          <w:color w:val="548DD4" w:themeColor="text2" w:themeTint="99"/>
-        </w:rPr>
-        <w:t xml:space="preserve"> {</w:t>
-      </w:r>
-      <w:r>
-        <w:rPr>
-          <w:rFonts w:ascii="Times New Roman" w:hAnsi="Times New Roman" w:cs="Times New Roman"/>
-          <w:color w:val="548DD4" w:themeColor="text2" w:themeTint="99"/>
-        </w:rPr>
-        <w:t>Requirements</w:t>
-      </w:r>
-      <w:r>
-        <w:rPr>
-          <w:rFonts w:ascii="Times New Roman" w:hAnsi="Times New Roman" w:cs="Times New Roman"/>
-          <w:color w:val="548DD4" w:themeColor="text2" w:themeTint="99"/>
-        </w:rPr>
-        <w:t xml:space="preserve"> POC Organization}</w:t>
-      </w:r>
-    </w:p>
-    <w:p>
-      <w:pPr>
-        <w:rPr>
-          <w:rFonts w:ascii="Times New Roman" w:hAnsi="Times New Roman" w:cs="Times New Roman"/>
-        </w:rPr>
-      </w:pPr>
-    </w:p>
-    <w:p>
-      <w:pPr>
-        <w:rPr>
-          <w:rFonts w:ascii="Times New Roman" w:hAnsi="Times New Roman" w:cs="Times New Roman"/>
-        </w:rPr>
-      </w:pPr>
-      <w:r>
-        <w:rPr>
-          <w:rFonts w:ascii="Times New Roman" w:hAnsi="Times New Roman" w:cs="Times New Roman"/>
-        </w:rPr>
-        <w:t>PHONE:</w:t>
-      </w:r>
-      <w:r>
-        <w:rPr>
-          <w:rFonts w:ascii="Times New Roman" w:hAnsi="Times New Roman" w:cs="Times New Roman"/>
-          <w:color w:val="548DD4" w:themeColor="text2" w:themeTint="99"/>
-        </w:rPr>
-        <w:t xml:space="preserve"> </w:t>
-      </w:r>
-      <w:r>
-        <w:rPr>
-          <w:rFonts w:ascii="Times New Roman" w:hAnsi="Times New Roman" w:cs="Times New Roman"/>
-          <w:color w:val="000000"/>
-        </w:rPr>
-        <w:t>{</w:t>
-      </w:r>
-      <w:proofErr w:type="spellStart"/>
-      <w:proofErr w:type="gramStart"/>
-      <w:r>
-        <w:rPr>
-          <w:rFonts w:ascii="Times New Roman" w:hAnsi="Times New Roman" w:cs="Times New Roman"/>
-          <w:color w:val="000000"/>
-        </w:rPr>
-        <w:t>fairOpportunity.requirementsPoc.phoneAndExtension</w:t>
-      </w:r>
-      <w:proofErr w:type="spellEnd"/>
-      <w:proofErr w:type="gramEnd"/>
-      <w:r>
-        <w:rPr>
-          <w:rFonts w:ascii="Times New Roman" w:hAnsi="Times New Roman" w:cs="Times New Roman"/>
-          <w:color w:val="000000"/>
-        </w:rPr>
-        <w:t>}</w:t>
-      </w:r>
-      <w:r>
-        <w:rPr>
-          <w:rFonts w:ascii="Times New Roman" w:hAnsi="Times New Roman" w:cs="Times New Roman"/>
-          <w:color w:val="548DD4" w:themeColor="text2" w:themeTint="99"/>
-        </w:rPr>
-        <w:tab/>
-      </w:r>
-      <w:r>
-        <w:rPr>
-          <w:rFonts w:ascii="Times New Roman" w:hAnsi="Times New Roman" w:cs="Times New Roman"/>
-        </w:rPr>
-        <w:tab/>
-      </w:r>
-      <w:commentRangeStart w:id="3"/>
-      <w:r>
-        <w:rPr>
-          <w:rFonts w:ascii="Times New Roman" w:hAnsi="Times New Roman" w:cs="Times New Roman"/>
-        </w:rPr>
-        <w:t>DATE</w:t>
-      </w:r>
-      <w:commentRangeEnd w:id="3"/>
-      <w:r>
-        <w:rPr>
-          <w:rStyle w:val="CommentReference"/>
-        </w:rPr>
-        <w:commentReference w:id="3"/>
-      </w:r>
-      <w:r>
-        <w:rPr>
-          <w:rFonts w:ascii="Times New Roman" w:hAnsi="Times New Roman" w:cs="Times New Roman"/>
-        </w:rPr>
-        <w:t xml:space="preserve">: </w:t>
-      </w:r>
-    </w:p>
-    <w:p>
-      <w:pPr>
-        <w:rPr>
-          <w:rFonts w:ascii="Times New Roman" w:hAnsi="Times New Roman" w:cs="Times New Roman"/>
-        </w:rPr>
-      </w:pPr>
-    </w:p>
-    <w:p>
-      <w:pPr>
-        <w:rPr>
-          <w:rFonts w:ascii="Times New Roman" w:hAnsi="Times New Roman" w:cs="Times New Roman"/>
-        </w:rPr>
-      </w:pPr>
-      <w:r>
-        <w:rPr>
-          <w:rFonts w:ascii="Times New Roman" w:hAnsi="Times New Roman" w:cs="Times New Roman"/>
-        </w:rPr>
-        <w:t>CONTRACTING OFFICER</w:t>
-      </w:r>
-      <w:r>
-        <w:rPr>
-          <w:rFonts w:ascii="Times New Roman" w:hAnsi="Times New Roman" w:cs="Times New Roman"/>
-        </w:rPr>
-        <w:t xml:space="preserve"> </w:t>
-      </w:r>
-      <w:r>
-        <w:rPr>
-          <w:rFonts w:ascii="Times New Roman" w:hAnsi="Times New Roman" w:cs="Times New Roman"/>
-        </w:rPr>
-        <w:t xml:space="preserve">{IF </w:t>
-      </w:r>
-      <w:proofErr w:type="spellStart"/>
-      <w:r>
-        <w:rPr>
-          <w:rFonts w:ascii="Times New Roman" w:hAnsi="Times New Roman" w:cs="Times New Roman"/>
-        </w:rPr>
-        <w:t>estimatedValue</w:t>
-      </w:r>
-      <w:proofErr w:type="spellEnd"/>
-      <w:r>
-        <w:rPr>
-          <w:rFonts w:ascii="Times New Roman" w:hAnsi="Times New Roman" w:cs="Times New Roman"/>
-        </w:rPr>
-        <w:t xml:space="preserve"> &gt;= 250000 &amp;&amp; </w:t>
-      </w:r>
-      <w:proofErr w:type="spellStart"/>
-      <w:r>
-        <w:rPr>
-          <w:rFonts w:ascii="Times New Roman" w:hAnsi="Times New Roman" w:cs="Times New Roman"/>
-        </w:rPr>
-        <w:t>estimatedValue</w:t>
-      </w:r>
-      <w:proofErr w:type="spellEnd"/>
-      <w:r>
-        <w:rPr>
-          <w:rFonts w:ascii="Times New Roman" w:hAnsi="Times New Roman" w:cs="Times New Roman"/>
-        </w:rPr>
-        <w:t xml:space="preserve"> &lt;</w:t>
-      </w:r>
-      <w:r>
-        <w:rPr>
-          <w:rFonts w:ascii="Times New Roman" w:hAnsi="Times New Roman" w:cs="Times New Roman"/>
-        </w:rPr>
-        <w:t>=</w:t>
-      </w:r>
-      <w:r>
-        <w:rPr>
-          <w:rFonts w:ascii="Times New Roman" w:hAnsi="Times New Roman" w:cs="Times New Roman"/>
-        </w:rPr>
-        <w:t xml:space="preserve"> </w:t>
-      </w:r>
-      <w:proofErr w:type="gramStart"/>
-      <w:r>
-        <w:rPr>
-          <w:rFonts w:ascii="Times New Roman" w:hAnsi="Times New Roman" w:cs="Times New Roman"/>
-        </w:rPr>
-        <w:t>750000}Approval</w:t>
-      </w:r>
-      <w:proofErr w:type="gramEnd"/>
-      <w:r>
-        <w:rPr>
-          <w:rFonts w:ascii="Times New Roman" w:hAnsi="Times New Roman" w:cs="Times New Roman"/>
-        </w:rPr>
-        <w:t>{ELSE}Certification{END-IF}</w:t>
-      </w:r>
-      <w:r>
-        <w:rPr>
-          <w:rFonts w:ascii="Times New Roman" w:hAnsi="Times New Roman" w:cs="Times New Roman"/>
-        </w:rPr>
-        <w:t>:  I certify that this justification is accurate and complete to the best of my knowledge and belief.</w:t>
-      </w:r>
-    </w:p>
-    <w:p>
-      <w:pPr>
-        <w:rPr>
-          <w:rFonts w:ascii="Times New Roman" w:hAnsi="Times New Roman" w:cs="Times New Roman"/>
-        </w:rPr>
-      </w:pPr>
-    </w:p>
-    <w:p>
-      <w:pPr>
-        <w:rPr>
-          <w:rFonts w:ascii="Times New Roman" w:hAnsi="Times New Roman" w:cs="Times New Roman"/>
-        </w:rPr>
-      </w:pPr>
-      <w:r>
-        <w:rPr>
-          <w:rFonts w:ascii="Times New Roman" w:hAnsi="Times New Roman" w:cs="Times New Roman"/>
-        </w:rPr>
-        <w:t>NAME:</w:t>
-      </w:r>
-      <w:r>
-        <w:rPr>
-          <w:rFonts w:ascii="Times New Roman" w:hAnsi="Times New Roman" w:cs="Times New Roman"/>
-          <w:color w:val="FF0000"/>
-        </w:rPr>
-        <w:t xml:space="preserve"> </w:t>
-      </w:r>
-      <w:r>
-        <w:rPr>
-          <w:rFonts w:ascii="Times New Roman" w:hAnsi="Times New Roman" w:cs="Times New Roman"/>
-          <w:color w:val="000000"/>
-        </w:rPr>
-        <w:t>{</w:t>
-      </w:r>
-      <w:proofErr w:type="spellStart"/>
-      <w:proofErr w:type="gramStart"/>
-      <w:r>
-        <w:rPr>
-          <w:rFonts w:ascii="Times New Roman" w:hAnsi="Times New Roman" w:cs="Times New Roman"/>
-          <w:color w:val="000000"/>
-        </w:rPr>
-        <w:t>cor</w:t>
-      </w:r>
-      <w:r>
-        <w:rPr>
-          <w:rFonts w:ascii="Times New Roman" w:hAnsi="Times New Roman" w:cs="Times New Roman"/>
-          <w:color w:val="000000"/>
-        </w:rPr>
-        <w:t>.</w:t>
-      </w:r>
-      <w:r>
-        <w:rPr>
-          <w:rFonts w:ascii="Times New Roman" w:hAnsi="Times New Roman" w:cs="Times New Roman"/>
-          <w:color w:val="000000"/>
-        </w:rPr>
-        <w:t>formalName</w:t>
-      </w:r>
-      <w:proofErr w:type="spellEnd"/>
-      <w:proofErr w:type="gramEnd"/>
-      <w:r>
-        <w:rPr>
-          <w:rFonts w:ascii="Times New Roman" w:hAnsi="Times New Roman" w:cs="Times New Roman"/>
-          <w:color w:val="000000"/>
-        </w:rPr>
-        <w:t>}</w:t>
-      </w:r>
-      <w:r>
-        <w:rPr>
-          <w:rFonts w:ascii="Times New Roman" w:hAnsi="Times New Roman" w:cs="Times New Roman"/>
-        </w:rPr>
-        <w:tab/>
-      </w:r>
-      <w:r>
-        <w:rPr>
-          <w:rFonts w:ascii="Times New Roman" w:hAnsi="Times New Roman" w:cs="Times New Roman"/>
-        </w:rPr>
-        <w:tab/>
-      </w:r>
-      <w:r>
-        <w:rPr>
-          <w:rFonts w:ascii="Times New Roman" w:hAnsi="Times New Roman" w:cs="Times New Roman"/>
-        </w:rPr>
-        <w:tab/>
-        <w:t>SIGNATURE: See separate signature page</w:t>
-      </w:r>
-    </w:p>
-    <w:p>
-      <w:pPr>
-        <w:rPr>
-          <w:rFonts w:ascii="Times New Roman" w:hAnsi="Times New Roman" w:cs="Times New Roman"/>
-        </w:rPr>
-      </w:pPr>
-      <w:r>
-        <w:rPr>
-          <w:rFonts w:ascii="Times New Roman" w:hAnsi="Times New Roman" w:cs="Times New Roman"/>
-        </w:rPr>
-        <w:tab/>
-      </w:r>
-      <w:r>
-        <w:rPr>
-          <w:rFonts w:ascii="Times New Roman" w:hAnsi="Times New Roman" w:cs="Times New Roman"/>
-        </w:rPr>
-        <w:tab/>
-      </w:r>
-    </w:p>
-    <w:p>
-      <w:pPr>
-        <w:rPr>
-          <w:rFonts w:ascii="Times New Roman" w:hAnsi="Times New Roman" w:cs="Times New Roman"/>
-        </w:rPr>
-      </w:pPr>
-      <w:r>
-        <w:rPr>
-          <w:rFonts w:ascii="Times New Roman" w:hAnsi="Times New Roman" w:cs="Times New Roman"/>
-        </w:rPr>
-        <w:t>TITLE/ORGANIZATION:</w:t>
-      </w:r>
-      <w:r>
-        <w:rPr>
-          <w:rFonts w:ascii="Times New Roman" w:hAnsi="Times New Roman" w:cs="Times New Roman"/>
-        </w:rPr>
-        <w:tab/>
-      </w:r>
-      <w:r>
-        <w:rPr>
-          <w:rFonts w:ascii="Times New Roman" w:hAnsi="Times New Roman" w:cs="Times New Roman"/>
-        </w:rPr>
-        <w:t>{</w:t>
-      </w:r>
-      <w:proofErr w:type="spellStart"/>
-      <w:proofErr w:type="gramStart"/>
-      <w:r>
-        <w:rPr>
-          <w:rFonts w:ascii="Times New Roman" w:hAnsi="Times New Roman" w:cs="Times New Roman"/>
-        </w:rPr>
-        <w:t>cor.title</w:t>
-      </w:r>
-      <w:proofErr w:type="spellEnd"/>
-      <w:proofErr w:type="gramEnd"/>
-      <w:r>
-        <w:rPr>
-          <w:rFonts w:ascii="Times New Roman" w:hAnsi="Times New Roman" w:cs="Times New Roman"/>
-        </w:rPr>
-        <w:t>}</w:t>
-      </w:r>
-    </w:p>
-    <w:p>
-      <w:pPr>
-        <w:rPr>
-          <w:rFonts w:ascii="Times New Roman" w:hAnsi="Times New Roman" w:cs="Times New Roman"/>
-        </w:rPr>
-      </w:pPr>
-    </w:p>
-    <w:p>
-      <w:pPr>
-        <w:rPr>
-          <w:rFonts w:ascii="Times New Roman" w:hAnsi="Times New Roman" w:cs="Times New Roman"/>
-        </w:rPr>
-      </w:pPr>
-      <w:r>
-        <w:rPr>
-          <w:rFonts w:ascii="Times New Roman" w:hAnsi="Times New Roman" w:cs="Times New Roman"/>
-        </w:rPr>
-        <w:t>PHONE:</w:t>
-      </w:r>
-      <w:r>
-        <w:rPr>
-          <w:rFonts w:ascii="Times New Roman" w:hAnsi="Times New Roman" w:cs="Times New Roman"/>
-        </w:rPr>
-        <w:t xml:space="preserve"> {</w:t>
-      </w:r>
-      <w:proofErr w:type="spellStart"/>
-      <w:proofErr w:type="gramStart"/>
-      <w:r>
-        <w:rPr>
-          <w:rFonts w:ascii="Times New Roman" w:hAnsi="Times New Roman" w:cs="Times New Roman"/>
-        </w:rPr>
-        <w:t>cor.phoneAndExtension</w:t>
-      </w:r>
-      <w:proofErr w:type="spellEnd"/>
-      <w:proofErr w:type="gramEnd"/>
-      <w:r>
-        <w:rPr>
-          <w:rFonts w:ascii="Times New Roman" w:hAnsi="Times New Roman" w:cs="Times New Roman"/>
-        </w:rPr>
-        <w:t>}</w:t>
-      </w:r>
-      <w:r>
-        <w:rPr>
-          <w:rFonts w:ascii="Times New Roman" w:hAnsi="Times New Roman" w:cs="Times New Roman"/>
-        </w:rPr>
-        <w:tab/>
-      </w:r>
-      <w:r>
-        <w:rPr>
-          <w:rFonts w:ascii="Times New Roman" w:hAnsi="Times New Roman" w:cs="Times New Roman"/>
-        </w:rPr>
-        <w:tab/>
-      </w:r>
-      <w:r>
-        <w:rPr>
-          <w:rFonts w:ascii="Times New Roman" w:hAnsi="Times New Roman" w:cs="Times New Roman"/>
-        </w:rPr>
-        <w:tab/>
-      </w:r>
-      <w:r>
-        <w:rPr>
-          <w:rFonts w:ascii="Times New Roman" w:hAnsi="Times New Roman" w:cs="Times New Roman"/>
-        </w:rPr>
-        <w:tab/>
-      </w:r>
-      <w:r>
-        <w:rPr>
-          <w:rFonts w:ascii="Times New Roman" w:hAnsi="Times New Roman" w:cs="Times New Roman"/>
-        </w:rPr>
-        <w:tab/>
-        <w:t xml:space="preserve">DATE: </w:t>
-      </w:r>
-    </w:p>
-    <w:p>
-      <w:pPr>
-        <w:rPr>
-          <w:rFonts w:ascii="Times New Roman" w:hAnsi="Times New Roman" w:cs="Times New Roman"/>
-          <w:i/>
-          <w:color w:val="FF0000"/>
-        </w:rPr>
-      </w:pPr>
-    </w:p>
-    <w:p>
-      <w:pPr>
-        <w:rPr>
-          <w:rFonts w:ascii="Times New Roman" w:hAnsi="Times New Roman" w:cs="Times New Roman"/>
-        </w:rPr>
-      </w:pPr>
-      <w:r>
-        <w:rPr>
-          <w:rFonts w:ascii="Times New Roman" w:hAnsi="Times New Roman" w:cs="Times New Roman"/>
-        </w:rPr>
-        <w:t>{</w:t>
-      </w:r>
-      <w:r>
-        <w:rPr>
-          <w:rFonts w:ascii="Times New Roman" w:hAnsi="Times New Roman" w:cs="Times New Roman"/>
-        </w:rPr>
-        <w:t xml:space="preserve">IF </w:t>
-      </w:r>
-      <w:proofErr w:type="spellStart"/>
-      <w:r>
-        <w:rPr>
-          <w:rFonts w:ascii="Times New Roman" w:hAnsi="Times New Roman" w:cs="Times New Roman"/>
-        </w:rPr>
-        <w:t>estimatedValue</w:t>
-      </w:r>
-      <w:proofErr w:type="spellEnd"/>
-      <w:r>
-        <w:rPr>
-          <w:rFonts w:ascii="Times New Roman" w:hAnsi="Times New Roman" w:cs="Times New Roman"/>
-        </w:rPr>
-        <w:t xml:space="preserve"> &gt; </w:t>
-      </w:r>
-      <w:r>
-        <w:rPr>
-          <w:rFonts w:ascii="Times New Roman" w:hAnsi="Times New Roman" w:cs="Times New Roman"/>
-        </w:rPr>
-        <w:t>750000</w:t>
-      </w:r>
-      <w:r>
-        <w:rPr>
-          <w:rFonts w:ascii="Times New Roman" w:hAnsi="Times New Roman" w:cs="Times New Roman"/>
-        </w:rPr>
-        <w:t xml:space="preserve"> &amp;&amp; </w:t>
-      </w:r>
-      <w:proofErr w:type="spellStart"/>
-      <w:r>
-        <w:rPr>
-          <w:rFonts w:ascii="Times New Roman" w:hAnsi="Times New Roman" w:cs="Times New Roman"/>
-        </w:rPr>
-        <w:t>estimatedValue</w:t>
-      </w:r>
-      <w:proofErr w:type="spellEnd"/>
-      <w:r>
-        <w:rPr>
-          <w:rFonts w:ascii="Times New Roman" w:hAnsi="Times New Roman" w:cs="Times New Roman"/>
-        </w:rPr>
-        <w:t xml:space="preserve"> &lt;</w:t>
-      </w:r>
-      <w:r>
-        <w:rPr>
-          <w:rFonts w:ascii="Times New Roman" w:hAnsi="Times New Roman" w:cs="Times New Roman"/>
-        </w:rPr>
-        <w:t>= 15000000</w:t>
-      </w:r>
-      <w:r>
-        <w:rPr>
-          <w:rFonts w:ascii="Times New Roman" w:hAnsi="Times New Roman" w:cs="Times New Roman"/>
-        </w:rPr>
-        <w:t>}</w:t>
+    </w:p>
+    <w:p>
+      <w:pPr>
+        <w:rPr>
+          <w:rFonts w:ascii="Times New Roman" w:hAnsi="Times New Roman" w:cs="Times New Roman"/>
+        </w:rPr>
+      </w:pPr>
+      <w:r>
+        <w:rPr>
+          <w:rFonts w:ascii="Times New Roman" w:hAnsi="Times New Roman" w:cs="Times New Roman"/>
+        </w:rPr>
+        <w:t>PROCURING ACTIVITY COMPETITION ADVOCATE APPROVAL:  I have reviewed this justification and find it to be accurate and complete to the best of my knowledge and belief. Since this justification does not exceed $15M, this review serves as approval and my written determination that the aforementioned FAR circumstances apply.</w:t>
       </w:r>
     </w:p>
     <w:p>
@@ -4003,157 +3303,346 @@
           <w:color w:val="548DD4" w:themeColor="text2" w:themeTint="99"/>
         </w:rPr>
       </w:pPr>
-      <w:r>
-        <w:rPr>
-          <w:rFonts w:ascii="Times New Roman" w:hAnsi="Times New Roman" w:cs="Times New Roman"/>
-        </w:rPr>
-        <w:t xml:space="preserve">PROCURING ACTIVITY COMPETITION ADVOCATE APPROVAL:  I have reviewed this justification and find it to be accurate and complete to the best of my knowledge and belief. Since this justification does not exceed $15M, this review serves as approval and my written determination that the </w:t>
-      </w:r>
-      <w:proofErr w:type="gramStart"/>
-      <w:r>
-        <w:rPr>
-          <w:rFonts w:ascii="Times New Roman" w:hAnsi="Times New Roman" w:cs="Times New Roman"/>
-        </w:rPr>
-        <w:t>aforementioned FAR</w:t>
-      </w:r>
-      <w:proofErr w:type="gramEnd"/>
-      <w:r>
-        <w:rPr>
-          <w:rFonts w:ascii="Times New Roman" w:hAnsi="Times New Roman" w:cs="Times New Roman"/>
-        </w:rPr>
-        <w:t xml:space="preserve"> circumstances apply.</w:t>
-      </w:r>
-    </w:p>
-    <w:p>
-      <w:pPr>
-        <w:rPr>
-          <w:rFonts w:ascii="Times New Roman" w:hAnsi="Times New Roman" w:cs="Times New Roman"/>
-        </w:rPr>
-      </w:pPr>
-    </w:p>
-    <w:p>
-      <w:pPr>
-        <w:rPr>
-          <w:rFonts w:ascii="Times New Roman" w:hAnsi="Times New Roman" w:cs="Times New Roman"/>
-        </w:rPr>
-      </w:pPr>
-      <w:r>
-        <w:rPr>
-          <w:rFonts w:ascii="Times New Roman" w:hAnsi="Times New Roman" w:cs="Times New Roman"/>
-        </w:rPr>
-        <w:t>NAME:</w:t>
-      </w:r>
-      <w:r>
-        <w:rPr>
-          <w:rFonts w:ascii="Times New Roman" w:hAnsi="Times New Roman" w:cs="Times New Roman"/>
-          <w:color w:val="FF0000"/>
+    </w:p>
+    <w:tbl>
+      <w:tblPr>
+        <w:tblStyle w:val="TableGrid"/>
+        <w:tblW w:w="0" w:type="auto"/>
+        <w:tblBorders>
+          <w:top w:val="none" w:sz="0" w:space="0" w:color="auto"/>
+          <w:left w:val="none" w:sz="0" w:space="0" w:color="auto"/>
+          <w:bottom w:val="none" w:sz="0" w:space="0" w:color="auto"/>
+          <w:right w:val="none" w:sz="0" w:space="0" w:color="auto"/>
+          <w:insideH w:val="none" w:sz="0" w:space="0" w:color="auto"/>
+          <w:insideV w:val="none" w:sz="0" w:space="0" w:color="auto"/>
+        </w:tblBorders>
+        <w:tblLook w:val="04A0" w:firstRow="1" w:lastRow="0" w:firstColumn="1" w:lastColumn="0" w:noHBand="0" w:noVBand="1"/>
+      </w:tblPr>
+      <w:tblGrid>
+        <w:gridCol w:w="6030"/>
+        <w:gridCol w:w="3320"/>
+      </w:tblGrid>
+      <w:tr>
+        <w:tc>
+          <w:tcPr>
+            <w:tcW w:w="6030" w:type="dxa"/>
+          </w:tcPr>
+          <w:p>
+            <w:r>
+              <w:rPr>
+                <w:rFonts w:ascii="Times New Roman" w:hAnsi="Times New Roman" w:cs="Times New Roman"/>
+              </w:rPr>
+              <w:t xml:space="preserve">NAME: </w:t>
+            </w:r>
+            <w:r>
+              <w:rPr>
+                <w:rFonts w:ascii="Times New Roman" w:hAnsi="Times New Roman" w:cs="Times New Roman"/>
+                <w:color w:val="FF0000"/>
+              </w:rPr>
+              <w:t>XXXXXX</w:t>
+            </w:r>
+          </w:p>
+        </w:tc>
+        <w:tc>
+          <w:tcPr>
+            <w:tcW w:w="3320" w:type="dxa"/>
+          </w:tcPr>
+          <w:p>
+            <w:r>
+              <w:rPr>
+                <w:rFonts w:ascii="Times New Roman" w:hAnsi="Times New Roman" w:cs="Times New Roman"/>
+              </w:rPr>
+              <w:t>SIGNATURE: See separate signature page</w:t>
+            </w:r>
+          </w:p>
+        </w:tc>
+      </w:tr>
+      <w:tr>
+        <w:tc>
+          <w:tcPr>
+            <w:tcW w:w="6030" w:type="dxa"/>
+          </w:tcPr>
+          <w:p>
+            <w:r>
+              <w:rPr>
+                <w:rFonts w:ascii="Times New Roman" w:hAnsi="Times New Roman" w:cs="Times New Roman"/>
+              </w:rPr>
+              <w:t>TITLE/ORGANIZATION:</w:t>
+            </w:r>
+          </w:p>
+        </w:tc>
+        <w:tc>
+          <w:tcPr>
+            <w:tcW w:w="3320" w:type="dxa"/>
+          </w:tcPr>
+          <w:p/>
+        </w:tc>
+      </w:tr>
+      <w:tr>
+        <w:tc>
+          <w:tcPr>
+            <w:tcW w:w="6030" w:type="dxa"/>
+          </w:tcPr>
+          <w:p>
+            <w:pPr>
+              <w:rPr>
+                <w:rFonts w:ascii="Times New Roman" w:hAnsi="Times New Roman" w:cs="Times New Roman"/>
+              </w:rPr>
+            </w:pPr>
+          </w:p>
+          <w:p>
+            <w:r>
+              <w:rPr>
+                <w:rFonts w:ascii="Times New Roman" w:hAnsi="Times New Roman" w:cs="Times New Roman"/>
+              </w:rPr>
+              <w:t>PHONE:</w:t>
+            </w:r>
+          </w:p>
+        </w:tc>
+        <w:tc>
+          <w:tcPr>
+            <w:tcW w:w="3320" w:type="dxa"/>
+          </w:tcPr>
+          <w:p>
+            <w:pPr>
+              <w:rPr>
+                <w:rFonts w:ascii="Times New Roman" w:hAnsi="Times New Roman" w:cs="Times New Roman"/>
+              </w:rPr>
+            </w:pPr>
+          </w:p>
+          <w:p>
+            <w:commentRangeStart w:id="5"/>
+            <w:r>
+              <w:rPr>
+                <w:rFonts w:ascii="Times New Roman" w:hAnsi="Times New Roman" w:cs="Times New Roman"/>
+              </w:rPr>
+              <w:t>DATE:</w:t>
+            </w:r>
+            <w:commentRangeEnd w:id="5"/>
+            <w:r>
+              <w:rPr>
+                <w:rStyle w:val="CommentReference"/>
+              </w:rPr>
+              <w:commentReference w:id="5"/>
+            </w:r>
+          </w:p>
+        </w:tc>
+      </w:tr>
+    </w:tbl>
+    <w:p>
+      <w:pPr>
+        <w:rPr>
+          <w:rFonts w:ascii="Times New Roman" w:hAnsi="Times New Roman" w:cs="Times New Roman"/>
+        </w:rPr>
+      </w:pPr>
+      <w:r>
+        <w:rPr>
+          <w:rFonts w:ascii="Times New Roman" w:hAnsi="Times New Roman" w:cs="Times New Roman"/>
+        </w:rPr>
+        <w:t>{END-IF}</w:t>
+      </w:r>
+    </w:p>
+    <w:p>
+      <w:pPr>
+        <w:rPr>
+          <w:rFonts w:ascii="Times New Roman" w:hAnsi="Times New Roman" w:cs="Times New Roman"/>
+        </w:rPr>
+      </w:pPr>
+    </w:p>
+    <w:p>
+      <w:pPr>
+        <w:rPr>
+          <w:rFonts w:ascii="Times New Roman" w:hAnsi="Times New Roman" w:cs="Times New Roman"/>
+        </w:rPr>
+      </w:pPr>
+      <w:r>
+        <w:rPr>
+          <w:rFonts w:ascii="Times New Roman" w:hAnsi="Times New Roman" w:cs="Times New Roman"/>
+        </w:rPr>
+        <w:t>{</w:t>
+      </w:r>
+      <w:r>
+        <w:rPr>
+          <w:rFonts w:ascii="Times New Roman" w:hAnsi="Times New Roman" w:cs="Times New Roman"/>
+        </w:rPr>
+        <w:t>IF estimatedValue &gt; 15000000</w:t>
+      </w:r>
+      <w:r>
+        <w:rPr>
+          <w:rFonts w:ascii="Times New Roman" w:hAnsi="Times New Roman" w:cs="Times New Roman"/>
         </w:rPr>
         <w:t xml:space="preserve"> </w:t>
       </w:r>
       <w:r>
         <w:rPr>
           <w:rFonts w:ascii="Times New Roman" w:hAnsi="Times New Roman" w:cs="Times New Roman"/>
-          <w:color w:val="FF0000"/>
-        </w:rPr>
-        <w:t>XXXXXX</w:t>
-      </w:r>
-      <w:r>
-        <w:rPr>
-          <w:rFonts w:ascii="Times New Roman" w:hAnsi="Times New Roman" w:cs="Times New Roman"/>
-        </w:rPr>
-        <w:tab/>
-      </w:r>
-      <w:r>
-        <w:rPr>
-          <w:rFonts w:ascii="Times New Roman" w:hAnsi="Times New Roman" w:cs="Times New Roman"/>
-        </w:rPr>
-        <w:tab/>
-      </w:r>
-      <w:r>
-        <w:rPr>
-          <w:rFonts w:ascii="Times New Roman" w:hAnsi="Times New Roman" w:cs="Times New Roman"/>
-        </w:rPr>
-        <w:tab/>
-        <w:t>SIGNATURE: See separate signature page</w:t>
-      </w:r>
-    </w:p>
-    <w:p>
-      <w:pPr>
-        <w:rPr>
-          <w:rFonts w:ascii="Times New Roman" w:hAnsi="Times New Roman" w:cs="Times New Roman"/>
-        </w:rPr>
-      </w:pPr>
-    </w:p>
-    <w:p>
-      <w:pPr>
-        <w:rPr>
-          <w:rFonts w:ascii="Times New Roman" w:hAnsi="Times New Roman" w:cs="Times New Roman"/>
-        </w:rPr>
-      </w:pPr>
-      <w:r>
-        <w:rPr>
-          <w:rFonts w:ascii="Times New Roman" w:hAnsi="Times New Roman" w:cs="Times New Roman"/>
-        </w:rPr>
-        <w:t>TITLE/ORGANIZATION:</w:t>
-      </w:r>
-      <w:r>
-        <w:rPr>
-          <w:rFonts w:ascii="Times New Roman" w:hAnsi="Times New Roman" w:cs="Times New Roman"/>
-        </w:rPr>
-        <w:tab/>
-      </w:r>
-    </w:p>
-    <w:p>
-      <w:pPr>
-        <w:rPr>
-          <w:rFonts w:ascii="Times New Roman" w:hAnsi="Times New Roman" w:cs="Times New Roman"/>
-        </w:rPr>
-      </w:pPr>
-    </w:p>
-    <w:p>
-      <w:pPr>
-        <w:rPr>
-          <w:rFonts w:ascii="Times New Roman" w:hAnsi="Times New Roman" w:cs="Times New Roman"/>
-        </w:rPr>
-      </w:pPr>
-      <w:r>
-        <w:rPr>
-          <w:rFonts w:ascii="Times New Roman" w:hAnsi="Times New Roman" w:cs="Times New Roman"/>
-        </w:rPr>
-        <w:t xml:space="preserve">PHONE: </w:t>
-      </w:r>
-      <w:r>
-        <w:rPr>
-          <w:rFonts w:ascii="Times New Roman" w:hAnsi="Times New Roman" w:cs="Times New Roman"/>
-        </w:rPr>
-        <w:tab/>
-      </w:r>
-      <w:r>
-        <w:rPr>
-          <w:rFonts w:ascii="Times New Roman" w:hAnsi="Times New Roman" w:cs="Times New Roman"/>
-        </w:rPr>
-        <w:tab/>
-      </w:r>
-      <w:r>
-        <w:rPr>
-          <w:rFonts w:ascii="Times New Roman" w:hAnsi="Times New Roman" w:cs="Times New Roman"/>
-        </w:rPr>
-        <w:tab/>
-      </w:r>
-      <w:r>
-        <w:rPr>
-          <w:rFonts w:ascii="Times New Roman" w:hAnsi="Times New Roman" w:cs="Times New Roman"/>
-        </w:rPr>
-        <w:tab/>
-      </w:r>
-      <w:r>
-        <w:rPr>
-          <w:rFonts w:ascii="Times New Roman" w:hAnsi="Times New Roman" w:cs="Times New Roman"/>
-        </w:rPr>
-        <w:tab/>
-        <w:t xml:space="preserve">DATE: </w:t>
-      </w:r>
-    </w:p>
+        </w:rPr>
+        <w:t>&amp;&amp; estimatedValue &lt;= 1</w:t>
+      </w:r>
+      <w:r>
+        <w:rPr>
+          <w:rFonts w:ascii="Times New Roman" w:hAnsi="Times New Roman" w:cs="Times New Roman"/>
+        </w:rPr>
+        <w:t>00</w:t>
+      </w:r>
+      <w:r>
+        <w:rPr>
+          <w:rFonts w:ascii="Times New Roman" w:hAnsi="Times New Roman" w:cs="Times New Roman"/>
+        </w:rPr>
+        <w:t>000000}</w:t>
+      </w:r>
+    </w:p>
+    <w:p>
+      <w:pPr>
+        <w:rPr>
+          <w:rFonts w:ascii="Times New Roman" w:hAnsi="Times New Roman" w:cs="Times New Roman"/>
+        </w:rPr>
+      </w:pPr>
+      <w:r>
+        <w:rPr>
+          <w:rFonts w:ascii="Times New Roman" w:hAnsi="Times New Roman" w:cs="Times New Roman"/>
+        </w:rPr>
+        <w:t>HEAD OF THE CONTRACTING ACTIVITY APPROVAL:  I have reviewed this justification and find it to be accurate and complete to the best of my knowledge and belief. Since this justification does not exceed $100M, this review serves as approval</w:t>
+      </w:r>
+      <w:r>
+        <w:rPr>
+          <w:rFonts w:ascii="Times New Roman" w:hAnsi="Times New Roman" w:cs="Times New Roman"/>
+        </w:rPr>
+        <w:t>.</w:t>
+      </w:r>
+    </w:p>
+    <w:p>
+      <w:pPr>
+        <w:rPr>
+          <w:rFonts w:ascii="Times New Roman" w:hAnsi="Times New Roman" w:cs="Times New Roman"/>
+        </w:rPr>
+      </w:pPr>
+    </w:p>
+    <w:tbl>
+      <w:tblPr>
+        <w:tblStyle w:val="TableGrid"/>
+        <w:tblW w:w="0" w:type="auto"/>
+        <w:tblBorders>
+          <w:top w:val="none" w:sz="0" w:space="0" w:color="auto"/>
+          <w:left w:val="none" w:sz="0" w:space="0" w:color="auto"/>
+          <w:bottom w:val="none" w:sz="0" w:space="0" w:color="auto"/>
+          <w:right w:val="none" w:sz="0" w:space="0" w:color="auto"/>
+          <w:insideH w:val="none" w:sz="0" w:space="0" w:color="auto"/>
+          <w:insideV w:val="none" w:sz="0" w:space="0" w:color="auto"/>
+        </w:tblBorders>
+        <w:tblLook w:val="04A0" w:firstRow="1" w:lastRow="0" w:firstColumn="1" w:lastColumn="0" w:noHBand="0" w:noVBand="1"/>
+      </w:tblPr>
+      <w:tblGrid>
+        <w:gridCol w:w="6030"/>
+        <w:gridCol w:w="3320"/>
+      </w:tblGrid>
+      <w:tr>
+        <w:tc>
+          <w:tcPr>
+            <w:tcW w:w="6030" w:type="dxa"/>
+          </w:tcPr>
+          <w:p>
+            <w:r>
+              <w:rPr>
+                <w:rFonts w:ascii="Times New Roman" w:hAnsi="Times New Roman" w:cs="Times New Roman"/>
+              </w:rPr>
+              <w:t xml:space="preserve">NAME: </w:t>
+            </w:r>
+            <w:r>
+              <w:rPr>
+                <w:rFonts w:ascii="Times New Roman" w:hAnsi="Times New Roman" w:cs="Times New Roman"/>
+                <w:color w:val="FF0000"/>
+              </w:rPr>
+              <w:t>XXXXXX</w:t>
+            </w:r>
+          </w:p>
+        </w:tc>
+        <w:tc>
+          <w:tcPr>
+            <w:tcW w:w="3320" w:type="dxa"/>
+          </w:tcPr>
+          <w:p>
+            <w:r>
+              <w:rPr>
+                <w:rFonts w:ascii="Times New Roman" w:hAnsi="Times New Roman" w:cs="Times New Roman"/>
+              </w:rPr>
+              <w:t>SIGNATURE: See separate signature page</w:t>
+            </w:r>
+          </w:p>
+        </w:tc>
+      </w:tr>
+      <w:tr>
+        <w:tc>
+          <w:tcPr>
+            <w:tcW w:w="6030" w:type="dxa"/>
+          </w:tcPr>
+          <w:p>
+            <w:r>
+              <w:rPr>
+                <w:rFonts w:ascii="Times New Roman" w:hAnsi="Times New Roman" w:cs="Times New Roman"/>
+              </w:rPr>
+              <w:t>TITLE/ORGANIZATION:</w:t>
+            </w:r>
+          </w:p>
+        </w:tc>
+        <w:tc>
+          <w:tcPr>
+            <w:tcW w:w="3320" w:type="dxa"/>
+          </w:tcPr>
+          <w:p/>
+        </w:tc>
+      </w:tr>
+      <w:tr>
+        <w:tc>
+          <w:tcPr>
+            <w:tcW w:w="6030" w:type="dxa"/>
+          </w:tcPr>
+          <w:p>
+            <w:pPr>
+              <w:rPr>
+                <w:rFonts w:ascii="Times New Roman" w:hAnsi="Times New Roman" w:cs="Times New Roman"/>
+              </w:rPr>
+            </w:pPr>
+          </w:p>
+          <w:p>
+            <w:r>
+              <w:rPr>
+                <w:rFonts w:ascii="Times New Roman" w:hAnsi="Times New Roman" w:cs="Times New Roman"/>
+              </w:rPr>
+              <w:t>PHONE:</w:t>
+            </w:r>
+          </w:p>
+        </w:tc>
+        <w:tc>
+          <w:tcPr>
+            <w:tcW w:w="3320" w:type="dxa"/>
+          </w:tcPr>
+          <w:p>
+            <w:pPr>
+              <w:rPr>
+                <w:rFonts w:ascii="Times New Roman" w:hAnsi="Times New Roman" w:cs="Times New Roman"/>
+              </w:rPr>
+            </w:pPr>
+          </w:p>
+          <w:p>
+            <w:commentRangeStart w:id="6"/>
+            <w:r>
+              <w:rPr>
+                <w:rFonts w:ascii="Times New Roman" w:hAnsi="Times New Roman" w:cs="Times New Roman"/>
+              </w:rPr>
+              <w:t>DATE:</w:t>
+            </w:r>
+            <w:commentRangeEnd w:id="6"/>
+            <w:r>
+              <w:rPr>
+                <w:rStyle w:val="CommentReference"/>
+              </w:rPr>
+              <w:commentReference w:id="6"/>
+            </w:r>
+          </w:p>
+        </w:tc>
+      </w:tr>
+    </w:tbl>
     <w:p>
       <w:pPr>
         <w:rPr>
@@ -4192,282 +3681,24 @@
         </w:rPr>
         <w:t xml:space="preserve">IF </w:t>
       </w:r>
-      <w:proofErr w:type="spellStart"/>
-      <w:r>
-        <w:rPr>
-          <w:rFonts w:ascii="Times New Roman" w:hAnsi="Times New Roman" w:cs="Times New Roman"/>
-        </w:rPr>
-        <w:t>estimatedValue</w:t>
-      </w:r>
-      <w:proofErr w:type="spellEnd"/>
-      <w:r>
-        <w:rPr>
-          <w:rFonts w:ascii="Times New Roman" w:hAnsi="Times New Roman" w:cs="Times New Roman"/>
-        </w:rPr>
-        <w:t xml:space="preserve"> &gt; 15000000</w:t>
-      </w:r>
-      <w:r>
-        <w:rPr>
-          <w:rFonts w:ascii="Times New Roman" w:hAnsi="Times New Roman" w:cs="Times New Roman"/>
-        </w:rPr>
-        <w:t xml:space="preserve"> </w:t>
-      </w:r>
-      <w:r>
-        <w:rPr>
-          <w:rFonts w:ascii="Times New Roman" w:hAnsi="Times New Roman" w:cs="Times New Roman"/>
-        </w:rPr>
-        <w:t xml:space="preserve">&amp;&amp; </w:t>
-      </w:r>
-      <w:proofErr w:type="spellStart"/>
-      <w:r>
-        <w:rPr>
-          <w:rFonts w:ascii="Times New Roman" w:hAnsi="Times New Roman" w:cs="Times New Roman"/>
-        </w:rPr>
-        <w:t>estimatedValue</w:t>
-      </w:r>
-      <w:proofErr w:type="spellEnd"/>
-      <w:r>
-        <w:rPr>
-          <w:rFonts w:ascii="Times New Roman" w:hAnsi="Times New Roman" w:cs="Times New Roman"/>
-        </w:rPr>
-        <w:t xml:space="preserve"> &lt;= 1</w:t>
-      </w:r>
-      <w:r>
-        <w:rPr>
-          <w:rFonts w:ascii="Times New Roman" w:hAnsi="Times New Roman" w:cs="Times New Roman"/>
-        </w:rPr>
-        <w:t>00</w:t>
-      </w:r>
-      <w:r>
-        <w:rPr>
-          <w:rFonts w:ascii="Times New Roman" w:hAnsi="Times New Roman" w:cs="Times New Roman"/>
-        </w:rPr>
-        <w:t>000000}</w:t>
-      </w:r>
-    </w:p>
-    <w:p>
-      <w:pPr>
-        <w:rPr>
-          <w:rFonts w:ascii="Times New Roman" w:hAnsi="Times New Roman" w:cs="Times New Roman"/>
-        </w:rPr>
-      </w:pPr>
-      <w:r>
-        <w:rPr>
-          <w:rFonts w:ascii="Times New Roman" w:hAnsi="Times New Roman" w:cs="Times New Roman"/>
-        </w:rPr>
-        <w:t>HEAD OF THE CONTRACTING ACTIVITY APPROVAL:  I have reviewed this justification and find it to be accurate and complete to the best of my knowledge and belief. Since this justification does not exceed $100M, this review serves as approval</w:t>
-      </w:r>
-      <w:r>
-        <w:rPr>
-          <w:rFonts w:ascii="Times New Roman" w:hAnsi="Times New Roman" w:cs="Times New Roman"/>
-        </w:rPr>
-        <w:t>.</w:t>
-      </w:r>
-    </w:p>
-    <w:p>
-      <w:pPr>
-        <w:rPr>
-          <w:rFonts w:ascii="Times New Roman" w:hAnsi="Times New Roman" w:cs="Times New Roman"/>
-        </w:rPr>
-      </w:pPr>
-    </w:p>
-    <w:p>
-      <w:pPr>
-        <w:rPr>
-          <w:rFonts w:ascii="Times New Roman" w:hAnsi="Times New Roman" w:cs="Times New Roman"/>
-        </w:rPr>
-      </w:pPr>
-      <w:r>
-        <w:rPr>
-          <w:rFonts w:ascii="Times New Roman" w:hAnsi="Times New Roman" w:cs="Times New Roman"/>
-        </w:rPr>
-        <w:t>NAME:</w:t>
-      </w:r>
-      <w:r>
-        <w:rPr>
-          <w:rFonts w:ascii="Times New Roman" w:hAnsi="Times New Roman" w:cs="Times New Roman"/>
-          <w:color w:val="FF0000"/>
-        </w:rPr>
-        <w:t xml:space="preserve"> XXXXXX</w:t>
-      </w:r>
-      <w:r>
-        <w:rPr>
-          <w:rFonts w:ascii="Times New Roman" w:hAnsi="Times New Roman" w:cs="Times New Roman"/>
-        </w:rPr>
-        <w:tab/>
-      </w:r>
-      <w:r>
-        <w:rPr>
-          <w:rFonts w:ascii="Times New Roman" w:hAnsi="Times New Roman" w:cs="Times New Roman"/>
-        </w:rPr>
-        <w:tab/>
-      </w:r>
-      <w:r>
-        <w:rPr>
-          <w:rFonts w:ascii="Times New Roman" w:hAnsi="Times New Roman" w:cs="Times New Roman"/>
-        </w:rPr>
-        <w:tab/>
-      </w:r>
-      <w:r>
-        <w:rPr>
-          <w:rFonts w:ascii="Times New Roman" w:hAnsi="Times New Roman" w:cs="Times New Roman"/>
-        </w:rPr>
-        <w:tab/>
-        <w:t>SIGNATURE: See separate signature page</w:t>
-      </w:r>
-    </w:p>
-    <w:p>
-      <w:pPr>
-        <w:rPr>
-          <w:rFonts w:ascii="Times New Roman" w:hAnsi="Times New Roman" w:cs="Times New Roman"/>
-        </w:rPr>
-      </w:pPr>
-      <w:r>
-        <w:rPr>
-          <w:rFonts w:ascii="Times New Roman" w:hAnsi="Times New Roman" w:cs="Times New Roman"/>
-        </w:rPr>
-        <w:tab/>
-      </w:r>
-      <w:r>
-        <w:rPr>
-          <w:rFonts w:ascii="Times New Roman" w:hAnsi="Times New Roman" w:cs="Times New Roman"/>
-        </w:rPr>
-        <w:tab/>
-      </w:r>
-    </w:p>
-    <w:p>
-      <w:pPr>
-        <w:rPr>
-          <w:rFonts w:ascii="Times New Roman" w:hAnsi="Times New Roman" w:cs="Times New Roman"/>
-        </w:rPr>
-      </w:pPr>
-      <w:r>
-        <w:rPr>
-          <w:rFonts w:ascii="Times New Roman" w:hAnsi="Times New Roman" w:cs="Times New Roman"/>
-        </w:rPr>
-        <w:t>TITLE/ORGANIZATION:</w:t>
-      </w:r>
-      <w:r>
-        <w:rPr>
-          <w:rFonts w:ascii="Times New Roman" w:hAnsi="Times New Roman" w:cs="Times New Roman"/>
-        </w:rPr>
-        <w:tab/>
-      </w:r>
-    </w:p>
-    <w:p>
-      <w:pPr>
-        <w:rPr>
-          <w:rFonts w:ascii="Times New Roman" w:hAnsi="Times New Roman" w:cs="Times New Roman"/>
-        </w:rPr>
-      </w:pPr>
-    </w:p>
-    <w:p>
-      <w:pPr>
-        <w:rPr>
-          <w:rFonts w:ascii="Times New Roman" w:hAnsi="Times New Roman" w:cs="Times New Roman"/>
-        </w:rPr>
-      </w:pPr>
-      <w:r>
-        <w:rPr>
-          <w:rFonts w:ascii="Times New Roman" w:hAnsi="Times New Roman" w:cs="Times New Roman"/>
-        </w:rPr>
-        <w:t xml:space="preserve">PHONE: </w:t>
-      </w:r>
-      <w:r>
-        <w:rPr>
-          <w:rFonts w:ascii="Times New Roman" w:hAnsi="Times New Roman" w:cs="Times New Roman"/>
-        </w:rPr>
-        <w:tab/>
-      </w:r>
-      <w:r>
-        <w:rPr>
-          <w:rFonts w:ascii="Times New Roman" w:hAnsi="Times New Roman" w:cs="Times New Roman"/>
-        </w:rPr>
-        <w:tab/>
-      </w:r>
-      <w:r>
-        <w:rPr>
-          <w:rFonts w:ascii="Times New Roman" w:hAnsi="Times New Roman" w:cs="Times New Roman"/>
-        </w:rPr>
-        <w:tab/>
-      </w:r>
-      <w:r>
-        <w:rPr>
-          <w:rFonts w:ascii="Times New Roman" w:hAnsi="Times New Roman" w:cs="Times New Roman"/>
-        </w:rPr>
-        <w:tab/>
-      </w:r>
-      <w:r>
-        <w:rPr>
-          <w:rFonts w:ascii="Times New Roman" w:hAnsi="Times New Roman" w:cs="Times New Roman"/>
-        </w:rPr>
-        <w:tab/>
-        <w:t xml:space="preserve">DATE: </w:t>
-      </w:r>
-    </w:p>
-    <w:p>
-      <w:pPr>
-        <w:rPr>
-          <w:rFonts w:ascii="Times New Roman" w:hAnsi="Times New Roman" w:cs="Times New Roman"/>
-        </w:rPr>
-      </w:pPr>
-      <w:r>
-        <w:rPr>
-          <w:rFonts w:ascii="Times New Roman" w:hAnsi="Times New Roman" w:cs="Times New Roman"/>
-        </w:rPr>
-        <w:t>{END-IF}</w:t>
-      </w:r>
-    </w:p>
-    <w:p>
-      <w:pPr>
-        <w:rPr>
-          <w:rFonts w:ascii="Times New Roman" w:hAnsi="Times New Roman" w:cs="Times New Roman"/>
-        </w:rPr>
-      </w:pPr>
-    </w:p>
-    <w:p>
-      <w:pPr>
-        <w:rPr>
-          <w:rFonts w:ascii="Times New Roman" w:hAnsi="Times New Roman" w:cs="Times New Roman"/>
-        </w:rPr>
-      </w:pPr>
-      <w:r>
-        <w:rPr>
-          <w:rFonts w:ascii="Times New Roman" w:hAnsi="Times New Roman" w:cs="Times New Roman"/>
-        </w:rPr>
-        <w:t>{</w:t>
-      </w:r>
-      <w:r>
-        <w:rPr>
-          <w:rFonts w:ascii="Times New Roman" w:hAnsi="Times New Roman" w:cs="Times New Roman"/>
-        </w:rPr>
-        <w:t xml:space="preserve">IF </w:t>
-      </w:r>
-      <w:proofErr w:type="spellStart"/>
-      <w:r>
-        <w:rPr>
-          <w:rFonts w:ascii="Times New Roman" w:hAnsi="Times New Roman" w:cs="Times New Roman"/>
-        </w:rPr>
-        <w:t>estimatedValue</w:t>
-      </w:r>
-      <w:proofErr w:type="spellEnd"/>
-      <w:r>
-        <w:rPr>
-          <w:rFonts w:ascii="Times New Roman" w:hAnsi="Times New Roman" w:cs="Times New Roman"/>
-        </w:rPr>
-        <w:t xml:space="preserve"> &gt; 100000000}</w:t>
-      </w:r>
-    </w:p>
-    <w:p>
-      <w:pPr>
-        <w:rPr>
-          <w:rFonts w:ascii="Times New Roman" w:hAnsi="Times New Roman" w:cs="Times New Roman"/>
-        </w:rPr>
-      </w:pPr>
-      <w:r>
-        <w:rPr>
-          <w:rFonts w:ascii="Times New Roman" w:hAnsi="Times New Roman" w:cs="Times New Roman"/>
-        </w:rPr>
+      <w:r>
+        <w:rPr>
+          <w:rFonts w:ascii="Times New Roman" w:hAnsi="Times New Roman" w:cs="Times New Roman"/>
+        </w:rPr>
+        <w:t>estimatedValue &gt; 100000000}</w:t>
+      </w:r>
+    </w:p>
+    <w:p>
+      <w:pPr>
+        <w:rPr>
+          <w:rFonts w:ascii="Times New Roman" w:hAnsi="Times New Roman" w:cs="Times New Roman"/>
+        </w:rPr>
+      </w:pPr>
+      <w:r>
+        <w:rPr>
+          <w:rFonts w:ascii="Times New Roman" w:hAnsi="Times New Roman" w:cs="Times New Roman"/>
+        </w:rPr>
+        <w:lastRenderedPageBreak/>
         <w:t>SENIOR PROCUREMENT EXECUTIVE APPROVAL:  I have reviewed this justification and find it to be accurate and complete to the best of my knowledge and belief. Since this justification exceeds $100M, this review serves as approval.</w:t>
       </w:r>
     </w:p>
@@ -4478,140 +3709,131 @@
         </w:rPr>
       </w:pPr>
     </w:p>
-    <w:p>
-      <w:pPr>
-        <w:rPr>
-          <w:rFonts w:ascii="Times New Roman" w:hAnsi="Times New Roman" w:cs="Times New Roman"/>
-        </w:rPr>
-      </w:pPr>
-      <w:r>
-        <w:rPr>
-          <w:rFonts w:ascii="Times New Roman" w:hAnsi="Times New Roman" w:cs="Times New Roman"/>
-        </w:rPr>
-        <w:t>NAME:</w:t>
-      </w:r>
-      <w:r>
-        <w:rPr>
-          <w:rFonts w:ascii="Times New Roman" w:hAnsi="Times New Roman" w:cs="Times New Roman"/>
-          <w:color w:val="FF0000"/>
-        </w:rPr>
-        <w:t xml:space="preserve"> XXXXXX</w:t>
-      </w:r>
-      <w:r>
-        <w:rPr>
-          <w:rFonts w:ascii="Times New Roman" w:hAnsi="Times New Roman" w:cs="Times New Roman"/>
-        </w:rPr>
-        <w:tab/>
-      </w:r>
-      <w:r>
-        <w:rPr>
-          <w:rFonts w:ascii="Times New Roman" w:hAnsi="Times New Roman" w:cs="Times New Roman"/>
-        </w:rPr>
-        <w:tab/>
-      </w:r>
-      <w:r>
-        <w:rPr>
-          <w:rFonts w:ascii="Times New Roman" w:hAnsi="Times New Roman" w:cs="Times New Roman"/>
-        </w:rPr>
-        <w:tab/>
-      </w:r>
-      <w:r>
-        <w:rPr>
-          <w:rFonts w:ascii="Times New Roman" w:hAnsi="Times New Roman" w:cs="Times New Roman"/>
-        </w:rPr>
-        <w:tab/>
-        <w:t>SIGNATURE: See separate signature page</w:t>
-      </w:r>
-    </w:p>
-    <w:p>
-      <w:pPr>
-        <w:rPr>
-          <w:rFonts w:ascii="Times New Roman" w:hAnsi="Times New Roman" w:cs="Times New Roman"/>
-        </w:rPr>
-      </w:pPr>
-      <w:r>
-        <w:rPr>
-          <w:rFonts w:ascii="Times New Roman" w:hAnsi="Times New Roman" w:cs="Times New Roman"/>
-        </w:rPr>
-        <w:tab/>
-      </w:r>
-      <w:r>
-        <w:rPr>
-          <w:rFonts w:ascii="Times New Roman" w:hAnsi="Times New Roman" w:cs="Times New Roman"/>
-        </w:rPr>
-        <w:tab/>
-      </w:r>
-    </w:p>
-    <w:p>
-      <w:pPr>
-        <w:rPr>
-          <w:rFonts w:ascii="Times New Roman" w:hAnsi="Times New Roman" w:cs="Times New Roman"/>
-        </w:rPr>
-      </w:pPr>
-      <w:r>
-        <w:rPr>
-          <w:rFonts w:ascii="Times New Roman" w:hAnsi="Times New Roman" w:cs="Times New Roman"/>
-        </w:rPr>
-        <w:t>TITLE/ORGANIZATION:</w:t>
-      </w:r>
-      <w:r>
-        <w:rPr>
-          <w:rFonts w:ascii="Times New Roman" w:hAnsi="Times New Roman" w:cs="Times New Roman"/>
-        </w:rPr>
-        <w:tab/>
-      </w:r>
-    </w:p>
-    <w:p>
-      <w:pPr>
-        <w:rPr>
-          <w:rFonts w:ascii="Times New Roman" w:hAnsi="Times New Roman" w:cs="Times New Roman"/>
-        </w:rPr>
-      </w:pPr>
-    </w:p>
-    <w:p>
-      <w:pPr>
-        <w:rPr>
-          <w:rFonts w:ascii="Times New Roman" w:hAnsi="Times New Roman" w:cs="Times New Roman"/>
-        </w:rPr>
-      </w:pPr>
-      <w:r>
-        <w:rPr>
-          <w:rFonts w:ascii="Times New Roman" w:hAnsi="Times New Roman" w:cs="Times New Roman"/>
-        </w:rPr>
-        <w:t xml:space="preserve">PHONE: </w:t>
-      </w:r>
-      <w:r>
-        <w:rPr>
-          <w:rFonts w:ascii="Times New Roman" w:hAnsi="Times New Roman" w:cs="Times New Roman"/>
-        </w:rPr>
-        <w:tab/>
-      </w:r>
-      <w:r>
-        <w:rPr>
-          <w:rFonts w:ascii="Times New Roman" w:hAnsi="Times New Roman" w:cs="Times New Roman"/>
-        </w:rPr>
-        <w:tab/>
-      </w:r>
-      <w:r>
-        <w:rPr>
-          <w:rFonts w:ascii="Times New Roman" w:hAnsi="Times New Roman" w:cs="Times New Roman"/>
-        </w:rPr>
-        <w:tab/>
-      </w:r>
-      <w:r>
-        <w:rPr>
-          <w:rFonts w:ascii="Times New Roman" w:hAnsi="Times New Roman" w:cs="Times New Roman"/>
-        </w:rPr>
-        <w:tab/>
-      </w:r>
-      <w:r>
-        <w:rPr>
-          <w:rFonts w:ascii="Times New Roman" w:hAnsi="Times New Roman" w:cs="Times New Roman"/>
-        </w:rPr>
-        <w:tab/>
-        <w:t xml:space="preserve">DATE: </w:t>
-      </w:r>
-    </w:p>
+    <w:tbl>
+      <w:tblPr>
+        <w:tblStyle w:val="TableGrid"/>
+        <w:tblW w:w="0" w:type="auto"/>
+        <w:tblBorders>
+          <w:top w:val="none" w:sz="0" w:space="0" w:color="auto"/>
+          <w:left w:val="none" w:sz="0" w:space="0" w:color="auto"/>
+          <w:bottom w:val="none" w:sz="0" w:space="0" w:color="auto"/>
+          <w:right w:val="none" w:sz="0" w:space="0" w:color="auto"/>
+          <w:insideH w:val="none" w:sz="0" w:space="0" w:color="auto"/>
+          <w:insideV w:val="none" w:sz="0" w:space="0" w:color="auto"/>
+        </w:tblBorders>
+        <w:tblLook w:val="04A0" w:firstRow="1" w:lastRow="0" w:firstColumn="1" w:lastColumn="0" w:noHBand="0" w:noVBand="1"/>
+      </w:tblPr>
+      <w:tblGrid>
+        <w:gridCol w:w="6030"/>
+        <w:gridCol w:w="3320"/>
+      </w:tblGrid>
+      <w:tr>
+        <w:tc>
+          <w:tcPr>
+            <w:tcW w:w="6030" w:type="dxa"/>
+          </w:tcPr>
+          <w:p>
+            <w:r>
+              <w:rPr>
+                <w:rFonts w:ascii="Times New Roman" w:hAnsi="Times New Roman" w:cs="Times New Roman"/>
+              </w:rPr>
+              <w:t xml:space="preserve">NAME: </w:t>
+            </w:r>
+            <w:r>
+              <w:rPr>
+                <w:rFonts w:ascii="Times New Roman" w:hAnsi="Times New Roman" w:cs="Times New Roman"/>
+                <w:color w:val="FF0000"/>
+              </w:rPr>
+              <w:t>XXXXXX</w:t>
+            </w:r>
+          </w:p>
+        </w:tc>
+        <w:tc>
+          <w:tcPr>
+            <w:tcW w:w="3320" w:type="dxa"/>
+          </w:tcPr>
+          <w:p>
+            <w:r>
+              <w:rPr>
+                <w:rFonts w:ascii="Times New Roman" w:hAnsi="Times New Roman" w:cs="Times New Roman"/>
+              </w:rPr>
+              <w:t>SIGNATURE: See separate signature page</w:t>
+            </w:r>
+          </w:p>
+        </w:tc>
+      </w:tr>
+      <w:tr>
+        <w:tc>
+          <w:tcPr>
+            <w:tcW w:w="6030" w:type="dxa"/>
+          </w:tcPr>
+          <w:p>
+            <w:r>
+              <w:rPr>
+                <w:rFonts w:ascii="Times New Roman" w:hAnsi="Times New Roman" w:cs="Times New Roman"/>
+              </w:rPr>
+              <w:t>TITLE/ORGANIZATION:</w:t>
+            </w:r>
+          </w:p>
+        </w:tc>
+        <w:tc>
+          <w:tcPr>
+            <w:tcW w:w="3320" w:type="dxa"/>
+          </w:tcPr>
+          <w:p/>
+        </w:tc>
+      </w:tr>
+      <w:tr>
+        <w:tc>
+          <w:tcPr>
+            <w:tcW w:w="6030" w:type="dxa"/>
+          </w:tcPr>
+          <w:p>
+            <w:pPr>
+              <w:rPr>
+                <w:rFonts w:ascii="Times New Roman" w:hAnsi="Times New Roman" w:cs="Times New Roman"/>
+              </w:rPr>
+            </w:pPr>
+          </w:p>
+          <w:p>
+            <w:r>
+              <w:rPr>
+                <w:rFonts w:ascii="Times New Roman" w:hAnsi="Times New Roman" w:cs="Times New Roman"/>
+              </w:rPr>
+              <w:t>PHONE:</w:t>
+            </w:r>
+          </w:p>
+        </w:tc>
+        <w:tc>
+          <w:tcPr>
+            <w:tcW w:w="3320" w:type="dxa"/>
+          </w:tcPr>
+          <w:p>
+            <w:pPr>
+              <w:rPr>
+                <w:rFonts w:ascii="Times New Roman" w:hAnsi="Times New Roman" w:cs="Times New Roman"/>
+              </w:rPr>
+            </w:pPr>
+          </w:p>
+          <w:p>
+            <w:commentRangeStart w:id="7"/>
+            <w:r>
+              <w:rPr>
+                <w:rFonts w:ascii="Times New Roman" w:hAnsi="Times New Roman" w:cs="Times New Roman"/>
+              </w:rPr>
+              <w:t>DATE:</w:t>
+            </w:r>
+            <w:commentRangeEnd w:id="7"/>
+            <w:r>
+              <w:rPr>
+                <w:rStyle w:val="CommentReference"/>
+              </w:rPr>
+              <w:commentReference w:id="7"/>
+            </w:r>
+          </w:p>
+        </w:tc>
+      </w:tr>
+    </w:tbl>
     <w:p>
       <w:pPr>
         <w:rPr>
@@ -4812,7 +4034,7 @@
         </w:sdtPr>
         <w:sdtContent/>
       </w:sdt>
-      <w:commentRangeStart w:id="4"/>
+      <w:commentRangeStart w:id="8"/>
       <w:r>
         <w:rPr>
           <w:rFonts w:ascii="Times New Roman" w:hAnsi="Times New Roman" w:cs="Times New Roman"/>
@@ -4821,18 +4043,17 @@
         </w:rPr>
         <w:t>[insert name, phone number, and email of Contracting Officer or Contract Specialist as appropriate]</w:t>
       </w:r>
-      <w:commentRangeEnd w:id="4"/>
+      <w:commentRangeEnd w:id="8"/>
       <w:r>
         <w:rPr>
           <w:rStyle w:val="CommentReference"/>
         </w:rPr>
-        <w:commentReference w:id="4"/>
+        <w:commentReference w:id="8"/>
       </w:r>
     </w:p>
     <w:sectPr>
       <w:footerReference w:type="default" r:id="rId12"/>
       <w:headerReference w:type="first" r:id="rId13"/>
-      <w:footerReference w:type="first" r:id="rId14"/>
       <w:pgSz w:w="12240" w:h="15840"/>
       <w:pgMar w:top="1440" w:right="1440" w:bottom="1440" w:left="1440" w:header="720" w:footer="720" w:gutter="0"/>
       <w:pgNumType w:start="1"/>
@@ -4877,7 +4098,7 @@
       </w:r>
     </w:p>
   </w:comment>
-  <w:comment w:id="3" w:author="Jeyein (JC) Cepillo" w:date="2023-01-12T12:24:00Z" w:initials="J(C">
+  <w:comment w:id="3" w:author="Jeyein (JC) Cepillo" w:date="2023-01-12T12:19:00Z" w:initials="J(C">
     <w:p>
       <w:pPr>
         <w:pStyle w:val="CommentText"/>
@@ -4893,7 +4114,71 @@
       </w:r>
     </w:p>
   </w:comment>
-  <w:comment w:id="4" w:author="Jeyein (JC) Cepillo" w:date="2023-01-12T15:26:00Z" w:initials="J(C">
+  <w:comment w:id="4" w:author="Jeyein (JC) Cepillo" w:date="2023-01-12T12:19:00Z" w:initials="J(C">
+    <w:p>
+      <w:pPr>
+        <w:pStyle w:val="CommentText"/>
+      </w:pPr>
+      <w:r>
+        <w:rPr>
+          <w:rStyle w:val="CommentReference"/>
+        </w:rPr>
+        <w:annotationRef/>
+      </w:r>
+      <w:r>
+        <w:t>Should be date it is signed</w:t>
+      </w:r>
+    </w:p>
+  </w:comment>
+  <w:comment w:id="5" w:author="Jeyein (JC) Cepillo" w:date="2023-01-12T12:19:00Z" w:initials="J(C">
+    <w:p>
+      <w:pPr>
+        <w:pStyle w:val="CommentText"/>
+      </w:pPr>
+      <w:r>
+        <w:rPr>
+          <w:rStyle w:val="CommentReference"/>
+        </w:rPr>
+        <w:annotationRef/>
+      </w:r>
+      <w:r>
+        <w:t>Should be date it is signed</w:t>
+      </w:r>
+    </w:p>
+  </w:comment>
+  <w:comment w:id="6" w:author="Jeyein (JC) Cepillo" w:date="2023-01-12T12:19:00Z" w:initials="J(C">
+    <w:p>
+      <w:pPr>
+        <w:pStyle w:val="CommentText"/>
+      </w:pPr>
+      <w:r>
+        <w:rPr>
+          <w:rStyle w:val="CommentReference"/>
+        </w:rPr>
+        <w:annotationRef/>
+      </w:r>
+      <w:r>
+        <w:t>Should be date it is signed</w:t>
+      </w:r>
+    </w:p>
+  </w:comment>
+  <w:comment w:id="7" w:author="Jeyein (JC) Cepillo" w:date="2023-01-12T12:19:00Z" w:initials="J(C">
+    <w:p>
+      <w:pPr>
+        <w:pStyle w:val="CommentText"/>
+      </w:pPr>
+      <w:r>
+        <w:rPr>
+          <w:rStyle w:val="CommentReference"/>
+        </w:rPr>
+        <w:annotationRef/>
+      </w:r>
+      <w:r>
+        <w:t>Should be date it is signed</w:t>
+      </w:r>
+    </w:p>
+  </w:comment>
+  <w:comment w:id="8" w:author="Jeyein (JC) Cepillo" w:date="2023-01-12T15:26:00Z" w:initials="J(C">
     <w:p>
       <w:pPr>
         <w:pStyle w:val="CommentText"/>
@@ -4915,8 +4200,12 @@
 <file path=word/commentsExtended.xml><?xml version="1.0" encoding="utf-8"?>
 <w15:commentsEx xmlns:wpc="http://schemas.microsoft.com/office/word/2010/wordprocessingCanvas" xmlns:cx="http://schemas.microsoft.com/office/drawing/2014/chartex" xmlns:cx1="http://schemas.microsoft.com/office/drawing/2015/9/8/chartex" xmlns:cx2="http://schemas.microsoft.com/office/drawing/2015/10/21/chartex" xmlns:cx3="http://schemas.microsoft.com/office/drawing/2016/5/9/chartex" xmlns:cx4="http://schemas.microsoft.com/office/drawing/2016/5/10/chartex" xmlns:cx5="http://schemas.microsoft.com/office/drawing/2016/5/11/chartex" xmlns:cx6="http://schemas.microsoft.com/office/drawing/2016/5/12/chartex" xmlns:cx7="http://schemas.microsoft.com/office/drawing/2016/5/13/chartex" xmlns:cx8="http://schemas.microsoft.com/office/drawing/2016/5/14/chartex" xmlns:mc="http://schemas.openxmlformats.org/markup-compatibility/2006" xmlns:aink="http://schemas.microsoft.com/office/drawing/2016/ink" xmlns:am3d="http://schemas.microsoft.com/office/drawing/2017/model3d" xmlns:o="urn:schemas-microsoft-com:office:office" xmlns:oel="http://schemas.microsoft.com/office/2019/extlst" xmlns:r="http://schemas.openxmlformats.org/officeDocument/2006/relationships" xmlns:m="http://schemas.openxmlformats.org/officeDocument/2006/math" xmlns:v="urn:schemas-microsoft-com:vml" xmlns:wp14="http://schemas.microsoft.com/office/word/2010/wordprocessingDrawing" xmlns:wp="http://schemas.openxmlformats.org/drawingml/2006/wordprocessingDrawing" xmlns:w10="urn:schemas-microsoft-com:office:word" xmlns:w="http://schemas.openxmlformats.org/wordprocessingml/2006/main" xmlns:w14="http://schemas.microsoft.com/office/word/2010/wordml" xmlns:w15="http://schemas.microsoft.com/office/word/2012/wordml" xmlns:w16cex="http://schemas.microsoft.com/office/word/2018/wordml/cex" xmlns:w16cid="http://schemas.microsoft.com/office/word/2016/wordml/cid" xmlns:w16="http://schemas.microsoft.com/office/word/2018/wordml" xmlns:w16du="http://schemas.microsoft.com/office/word/2023/wordml/word16du" xmlns:w16sdtdh="http://schemas.microsoft.com/office/word/2020/wordml/sdtdatahash" xmlns:w16se="http://schemas.microsoft.com/office/word/2015/wordml/symex" xmlns:wpg="http://schemas.microsoft.com/office/word/2010/wordprocessingGroup" xmlns:wpi="http://schemas.microsoft.com/office/word/2010/wordprocessingInk" xmlns:wne="http://schemas.microsoft.com/office/word/2006/wordml" xmlns:wps="http://schemas.microsoft.com/office/word/2010/wordprocessingShape" mc:Ignorable="w14 w15 w16se w16cid w16 w16cex w16sdtdh wp14">
   <w15:commentEx w15:paraId="4B9C6CE9" w15:done="0"/>
-  <w15:commentEx w15:paraId="0D331A19" w15:done="0"/>
-  <w15:commentEx w15:paraId="3C0E843F" w15:done="0"/>
+  <w15:commentEx w15:paraId="2E42C906" w15:done="0"/>
+  <w15:commentEx w15:paraId="05924D57" w15:done="0"/>
+  <w15:commentEx w15:paraId="32328E15" w15:done="0"/>
+  <w15:commentEx w15:paraId="75F910B5" w15:done="0"/>
+  <w15:commentEx w15:paraId="7654365C" w15:done="0"/>
+  <w15:commentEx w15:paraId="04D6D276" w15:done="0"/>
   <w15:commentEx w15:paraId="7C610F77" w15:done="0"/>
 </w15:commentsEx>
 </file>
@@ -4924,8 +4213,12 @@
 <file path=word/commentsExtensible.xml><?xml version="1.0" encoding="utf-8"?>
 <w16cex:commentsExtensible xmlns:wpc="http://schemas.microsoft.com/office/word/2010/wordprocessingCanvas" xmlns:cx="http://schemas.microsoft.com/office/drawing/2014/chartex" xmlns:cx1="http://schemas.microsoft.com/office/drawing/2015/9/8/chartex" xmlns:cx2="http://schemas.microsoft.com/office/drawing/2015/10/21/chartex" xmlns:cx3="http://schemas.microsoft.com/office/drawing/2016/5/9/chartex" xmlns:cx4="http://schemas.microsoft.com/office/drawing/2016/5/10/chartex" xmlns:cx5="http://schemas.microsoft.com/office/drawing/2016/5/11/chartex" xmlns:cx6="http://schemas.microsoft.com/office/drawing/2016/5/12/chartex" xmlns:cx7="http://schemas.microsoft.com/office/drawing/2016/5/13/chartex" xmlns:cx8="http://schemas.microsoft.com/office/drawing/2016/5/14/chartex" xmlns:mc="http://schemas.openxmlformats.org/markup-compatibility/2006" xmlns:aink="http://schemas.microsoft.com/office/drawing/2016/ink" xmlns:am3d="http://schemas.microsoft.com/office/drawing/2017/model3d" xmlns:o="urn:schemas-microsoft-com:office:office" xmlns:oel="http://schemas.microsoft.com/office/2019/extlst" xmlns:r="http://schemas.openxmlformats.org/officeDocument/2006/relationships" xmlns:m="http://schemas.openxmlformats.org/officeDocument/2006/math" xmlns:v="urn:schemas-microsoft-com:vml" xmlns:wp14="http://schemas.microsoft.com/office/word/2010/wordprocessingDrawing" xmlns:wp="http://schemas.openxmlformats.org/drawingml/2006/wordprocessingDrawing" xmlns:w10="urn:schemas-microsoft-com:office:word" xmlns:w="http://schemas.openxmlformats.org/wordprocessingml/2006/main" xmlns:w14="http://schemas.microsoft.com/office/word/2010/wordml" xmlns:w15="http://schemas.microsoft.com/office/word/2012/wordml" xmlns:w16cex="http://schemas.microsoft.com/office/word/2018/wordml/cex" xmlns:w16cid="http://schemas.microsoft.com/office/word/2016/wordml/cid" xmlns:w16="http://schemas.microsoft.com/office/word/2018/wordml" xmlns:w16du="http://schemas.microsoft.com/office/word/2023/wordml/word16du" xmlns:w16sdtdh="http://schemas.microsoft.com/office/word/2020/wordml/sdtdatahash" xmlns:w16se="http://schemas.microsoft.com/office/word/2015/wordml/symex" xmlns:wpg="http://schemas.microsoft.com/office/word/2010/wordprocessingGroup" xmlns:wpi="http://schemas.microsoft.com/office/word/2010/wordprocessingInk" xmlns:wne="http://schemas.microsoft.com/office/word/2006/wordml" xmlns:wps="http://schemas.microsoft.com/office/word/2010/wordprocessingShape" mc:Ignorable="w14 w15 w16se w16cid w16 w16cex w16sdtdh wp14">
   <w16cex:commentExtensible w16cex:durableId="27665D17" w16cex:dateUtc="2023-01-09T14:29:00Z"/>
-  <w16cex:commentExtensible w16cex:durableId="276A7949" w16cex:dateUtc="2023-01-12T17:19:00Z"/>
-  <w16cex:commentExtensible w16cex:durableId="276A7A97" w16cex:dateUtc="2023-01-12T17:24:00Z"/>
+  <w16cex:commentExtensible w16cex:durableId="27FE3E76" w16cex:dateUtc="2023-01-12T17:19:00Z"/>
+  <w16cex:commentExtensible w16cex:durableId="27FE3ECD" w16cex:dateUtc="2023-01-12T17:19:00Z"/>
+  <w16cex:commentExtensible w16cex:durableId="27FE3F31" w16cex:dateUtc="2023-01-12T17:19:00Z"/>
+  <w16cex:commentExtensible w16cex:durableId="27FE3F4A" w16cex:dateUtc="2023-01-12T17:19:00Z"/>
+  <w16cex:commentExtensible w16cex:durableId="27FE3F8C" w16cex:dateUtc="2023-01-12T17:19:00Z"/>
+  <w16cex:commentExtensible w16cex:durableId="27FE3F91" w16cex:dateUtc="2023-01-12T17:19:00Z"/>
   <w16cex:commentExtensible w16cex:durableId="276AA538" w16cex:dateUtc="2023-01-12T20:26:00Z"/>
 </w16cex:commentsExtensible>
 </file>
@@ -4933,8 +4226,12 @@
 <file path=word/commentsIds.xml><?xml version="1.0" encoding="utf-8"?>
 <w16cid:commentsIds xmlns:wpc="http://schemas.microsoft.com/office/word/2010/wordprocessingCanvas" xmlns:cx="http://schemas.microsoft.com/office/drawing/2014/chartex" xmlns:cx1="http://schemas.microsoft.com/office/drawing/2015/9/8/chartex" xmlns:cx2="http://schemas.microsoft.com/office/drawing/2015/10/21/chartex" xmlns:cx3="http://schemas.microsoft.com/office/drawing/2016/5/9/chartex" xmlns:cx4="http://schemas.microsoft.com/office/drawing/2016/5/10/chartex" xmlns:cx5="http://schemas.microsoft.com/office/drawing/2016/5/11/chartex" xmlns:cx6="http://schemas.microsoft.com/office/drawing/2016/5/12/chartex" xmlns:cx7="http://schemas.microsoft.com/office/drawing/2016/5/13/chartex" xmlns:cx8="http://schemas.microsoft.com/office/drawing/2016/5/14/chartex" xmlns:mc="http://schemas.openxmlformats.org/markup-compatibility/2006" xmlns:aink="http://schemas.microsoft.com/office/drawing/2016/ink" xmlns:am3d="http://schemas.microsoft.com/office/drawing/2017/model3d" xmlns:o="urn:schemas-microsoft-com:office:office" xmlns:oel="http://schemas.microsoft.com/office/2019/extlst" xmlns:r="http://schemas.openxmlformats.org/officeDocument/2006/relationships" xmlns:m="http://schemas.openxmlformats.org/officeDocument/2006/math" xmlns:v="urn:schemas-microsoft-com:vml" xmlns:wp14="http://schemas.microsoft.com/office/word/2010/wordprocessingDrawing" xmlns:wp="http://schemas.openxmlformats.org/drawingml/2006/wordprocessingDrawing" xmlns:w10="urn:schemas-microsoft-com:office:word" xmlns:w="http://schemas.openxmlformats.org/wordprocessingml/2006/main" xmlns:w14="http://schemas.microsoft.com/office/word/2010/wordml" xmlns:w15="http://schemas.microsoft.com/office/word/2012/wordml" xmlns:w16cex="http://schemas.microsoft.com/office/word/2018/wordml/cex" xmlns:w16cid="http://schemas.microsoft.com/office/word/2016/wordml/cid" xmlns:w16="http://schemas.microsoft.com/office/word/2018/wordml" xmlns:w16du="http://schemas.microsoft.com/office/word/2023/wordml/word16du" xmlns:w16sdtdh="http://schemas.microsoft.com/office/word/2020/wordml/sdtdatahash" xmlns:w16se="http://schemas.microsoft.com/office/word/2015/wordml/symex" xmlns:wpg="http://schemas.microsoft.com/office/word/2010/wordprocessingGroup" xmlns:wpi="http://schemas.microsoft.com/office/word/2010/wordprocessingInk" xmlns:wne="http://schemas.microsoft.com/office/word/2006/wordml" xmlns:wps="http://schemas.microsoft.com/office/word/2010/wordprocessingShape" mc:Ignorable="w14 w15 w16se w16cid w16 w16cex w16sdtdh wp14">
   <w16cid:commentId w16cid:paraId="4B9C6CE9" w16cid:durableId="27665D17"/>
-  <w16cid:commentId w16cid:paraId="0D331A19" w16cid:durableId="276A7949"/>
-  <w16cid:commentId w16cid:paraId="3C0E843F" w16cid:durableId="276A7A97"/>
+  <w16cid:commentId w16cid:paraId="2E42C906" w16cid:durableId="27FE3E76"/>
+  <w16cid:commentId w16cid:paraId="05924D57" w16cid:durableId="27FE3ECD"/>
+  <w16cid:commentId w16cid:paraId="32328E15" w16cid:durableId="27FE3F31"/>
+  <w16cid:commentId w16cid:paraId="75F910B5" w16cid:durableId="27FE3F4A"/>
+  <w16cid:commentId w16cid:paraId="7654365C" w16cid:durableId="27FE3F8C"/>
+  <w16cid:commentId w16cid:paraId="04D6D276" w16cid:durableId="27FE3F91"/>
   <w16cid:commentId w16cid:paraId="7C610F77" w16cid:durableId="276AA538"/>
 </w16cid:commentsIds>
 </file>
@@ -5073,12 +4370,6 @@
       <w:t xml:space="preserve"> Pages</w:t>
     </w:r>
   </w:p>
-</w:ftr>
-</file>
-
-<file path=word/footer2.xml><?xml version="1.0" encoding="utf-8"?>
-<w:ftr xmlns:wpc="http://schemas.microsoft.com/office/word/2010/wordprocessingCanvas" xmlns:cx="http://schemas.microsoft.com/office/drawing/2014/chartex" xmlns:cx1="http://schemas.microsoft.com/office/drawing/2015/9/8/chartex" xmlns:cx2="http://schemas.microsoft.com/office/drawing/2015/10/21/chartex" xmlns:cx3="http://schemas.microsoft.com/office/drawing/2016/5/9/chartex" xmlns:cx4="http://schemas.microsoft.com/office/drawing/2016/5/10/chartex" xmlns:cx5="http://schemas.microsoft.com/office/drawing/2016/5/11/chartex" xmlns:cx6="http://schemas.microsoft.com/office/drawing/2016/5/12/chartex" xmlns:cx7="http://schemas.microsoft.com/office/drawing/2016/5/13/chartex" xmlns:cx8="http://schemas.microsoft.com/office/drawing/2016/5/14/chartex" xmlns:mc="http://schemas.openxmlformats.org/markup-compatibility/2006" xmlns:aink="http://schemas.microsoft.com/office/drawing/2016/ink" xmlns:am3d="http://schemas.microsoft.com/office/drawing/2017/model3d" xmlns:o="urn:schemas-microsoft-com:office:office" xmlns:oel="http://schemas.microsoft.com/office/2019/extlst" xmlns:r="http://schemas.openxmlformats.org/officeDocument/2006/relationships" xmlns:m="http://schemas.openxmlformats.org/officeDocument/2006/math" xmlns:v="urn:schemas-microsoft-com:vml" xmlns:wp14="http://schemas.microsoft.com/office/word/2010/wordprocessingDrawing" xmlns:wp="http://schemas.openxmlformats.org/drawingml/2006/wordprocessingDrawing" xmlns:w10="urn:schemas-microsoft-com:office:word" xmlns:w="http://schemas.openxmlformats.org/wordprocessingml/2006/main" xmlns:w14="http://schemas.microsoft.com/office/word/2010/wordml" xmlns:w15="http://schemas.microsoft.com/office/word/2012/wordml" xmlns:w16cex="http://schemas.microsoft.com/office/word/2018/wordml/cex" xmlns:w16cid="http://schemas.microsoft.com/office/word/2016/wordml/cid" xmlns:w16="http://schemas.microsoft.com/office/word/2018/wordml" xmlns:w16du="http://schemas.microsoft.com/office/word/2023/wordml/word16du" xmlns:w16sdtdh="http://schemas.microsoft.com/office/word/2020/wordml/sdtdatahash" xmlns:w16se="http://schemas.microsoft.com/office/word/2015/wordml/symex" xmlns:wpg="http://schemas.microsoft.com/office/word/2010/wordprocessingGroup" xmlns:wpi="http://schemas.microsoft.com/office/word/2010/wordprocessingInk" xmlns:wne="http://schemas.microsoft.com/office/word/2006/wordml" xmlns:wps="http://schemas.microsoft.com/office/word/2010/wordprocessingShape" mc:Ignorable="w14 w15 w16se w16cid w16 w16cex w16sdtdh wp14">
-  <w:p/>
 </w:ftr>
 </file>
 
@@ -6841,6 +6132,22 @@
       <w:u w:val="single"/>
     </w:rPr>
   </w:style>
+  <w:style w:type="table" w:styleId="TableGrid">
+    <w:name w:val="Table Grid"/>
+    <w:basedOn w:val="TableNormal"/>
+    <w:uiPriority w:val="39"/>
+    <w:rsid w:val="00292F14"/>
+    <w:tblPr>
+      <w:tblBorders>
+        <w:top w:val="single" w:sz="4" w:space="0" w:color="auto"/>
+        <w:left w:val="single" w:sz="4" w:space="0" w:color="auto"/>
+        <w:bottom w:val="single" w:sz="4" w:space="0" w:color="auto"/>
+        <w:right w:val="single" w:sz="4" w:space="0" w:color="auto"/>
+        <w:insideH w:val="single" w:sz="4" w:space="0" w:color="auto"/>
+        <w:insideV w:val="single" w:sz="4" w:space="0" w:color="auto"/>
+      </w:tblBorders>
+    </w:tblPr>
+  </w:style>
 </w:styles>
 </file>
 

</xml_diff>

<commit_message>
AT-8831: Updated docx template per feedback from BA team. Also added a few missing fields from the HOTH API YAML.
</commit_message>
<xml_diff>
--- a/document-generation/templates/j-and-a-template.docx
+++ b/document-generation/templates/j-and-a-template.docx
@@ -137,7 +137,21 @@
         <w:rPr>
           <w:rFonts w:ascii="Times New Roman" w:hAnsi="Times New Roman" w:cs="Times New Roman"/>
         </w:rPr>
-        <w:t>{purchaseRequestNumber}</w:t>
+        <w:t>{</w:t>
+      </w:r>
+      <w:proofErr w:type="spellStart"/>
+      <w:r>
+        <w:rPr>
+          <w:rFonts w:ascii="Times New Roman" w:hAnsi="Times New Roman" w:cs="Times New Roman"/>
+        </w:rPr>
+        <w:t>purchaseRequestNumber</w:t>
+      </w:r>
+      <w:proofErr w:type="spellEnd"/>
+      <w:r>
+        <w:rPr>
+          <w:rFonts w:ascii="Times New Roman" w:hAnsi="Times New Roman" w:cs="Times New Roman"/>
+        </w:rPr>
+        <w:t>}</w:t>
       </w:r>
     </w:p>
     <w:p>
@@ -169,7 +183,21 @@
         <w:rPr>
           <w:rFonts w:ascii="Times New Roman" w:hAnsi="Times New Roman" w:cs="Times New Roman"/>
         </w:rPr>
-        <w:t xml:space="preserve"> {jwccContractNumber}</w:t>
+        <w:t xml:space="preserve"> {</w:t>
+      </w:r>
+      <w:proofErr w:type="spellStart"/>
+      <w:r>
+        <w:rPr>
+          <w:rFonts w:ascii="Times New Roman" w:hAnsi="Times New Roman" w:cs="Times New Roman"/>
+        </w:rPr>
+        <w:t>jwccContractNumber</w:t>
+      </w:r>
+      <w:proofErr w:type="spellEnd"/>
+      <w:r>
+        <w:rPr>
+          <w:rFonts w:ascii="Times New Roman" w:hAnsi="Times New Roman" w:cs="Times New Roman"/>
+        </w:rPr>
+        <w:t>}</w:t>
       </w:r>
     </w:p>
     <w:p>
@@ -265,7 +293,21 @@
         <w:rPr>
           <w:rFonts w:ascii="Times New Roman" w:hAnsi="Times New Roman" w:cs="Times New Roman"/>
         </w:rPr>
-        <w:t>{estimatedValue}</w:t>
+        <w:t>{</w:t>
+      </w:r>
+      <w:proofErr w:type="spellStart"/>
+      <w:r>
+        <w:rPr>
+          <w:rFonts w:ascii="Times New Roman" w:hAnsi="Times New Roman" w:cs="Times New Roman"/>
+        </w:rPr>
+        <w:t>estimatedValue</w:t>
+      </w:r>
+      <w:proofErr w:type="spellEnd"/>
+      <w:r>
+        <w:rPr>
+          <w:rFonts w:ascii="Times New Roman" w:hAnsi="Times New Roman" w:cs="Times New Roman"/>
+        </w:rPr>
+        <w:t>}</w:t>
       </w:r>
     </w:p>
     <w:p>
@@ -297,7 +339,21 @@
         <w:rPr>
           <w:rFonts w:ascii="Times New Roman" w:hAnsi="Times New Roman" w:cs="Times New Roman"/>
         </w:rPr>
-        <w:t>{fairOpportunity.exceptionToFairOpportunity}</w:t>
+        <w:t>{</w:t>
+      </w:r>
+      <w:proofErr w:type="spellStart"/>
+      <w:r>
+        <w:rPr>
+          <w:rFonts w:ascii="Times New Roman" w:hAnsi="Times New Roman" w:cs="Times New Roman"/>
+        </w:rPr>
+        <w:t>fairOpportunity.exceptionToFairOpportunity</w:t>
+      </w:r>
+      <w:proofErr w:type="spellEnd"/>
+      <w:r>
+        <w:rPr>
+          <w:rFonts w:ascii="Times New Roman" w:hAnsi="Times New Roman" w:cs="Times New Roman"/>
+        </w:rPr>
+        <w:t>}</w:t>
       </w:r>
     </w:p>
     <w:p>
@@ -355,30 +411,90 @@
         </w:rPr>
         <w:t xml:space="preserve"> {IF </w:t>
       </w:r>
+      <w:proofErr w:type="spellStart"/>
       <w:r>
         <w:rPr>
           <w:rFonts w:ascii="Times New Roman" w:hAnsi="Times New Roman" w:cs="Times New Roman"/>
         </w:rPr>
         <w:t>estimatedValue</w:t>
       </w:r>
-      <w:r>
-        <w:rPr>
-          <w:rFonts w:ascii="Times New Roman" w:hAnsi="Times New Roman" w:cs="Times New Roman"/>
-        </w:rPr>
-        <w:t xml:space="preserve"> &lt;= 750000}Not Applicable</w:t>
-      </w:r>
-      <w:r>
-        <w:rPr>
-          <w:rFonts w:ascii="Times New Roman" w:hAnsi="Times New Roman" w:cs="Times New Roman"/>
-        </w:rPr>
-        <w:t>{ELSE}</w:t>
+      <w:proofErr w:type="spellEnd"/>
+      <w:r>
+        <w:rPr>
+          <w:rFonts w:ascii="Times New Roman" w:hAnsi="Times New Roman" w:cs="Times New Roman"/>
+        </w:rPr>
+        <w:t xml:space="preserve"> &lt;= </w:t>
+      </w:r>
+      <w:proofErr w:type="gramStart"/>
+      <w:r>
+        <w:rPr>
+          <w:rFonts w:ascii="Times New Roman" w:hAnsi="Times New Roman" w:cs="Times New Roman"/>
+        </w:rPr>
+        <w:t>750000}Not</w:t>
+      </w:r>
+      <w:proofErr w:type="gramEnd"/>
+      <w:r>
+        <w:rPr>
+          <w:rFonts w:ascii="Times New Roman" w:hAnsi="Times New Roman" w:cs="Times New Roman"/>
+        </w:rPr>
+        <w:t xml:space="preserve"> Applicable</w:t>
+      </w:r>
+      <w:r>
+        <w:rPr>
+          <w:rFonts w:ascii="Times New Roman" w:hAnsi="Times New Roman" w:cs="Times New Roman"/>
+        </w:rPr>
+        <w:t>{</w:t>
+      </w:r>
+      <w:r>
+        <w:rPr>
+          <w:rFonts w:ascii="Times New Roman" w:hAnsi="Times New Roman" w:cs="Times New Roman"/>
+        </w:rPr>
+        <w:t>END-IF</w:t>
+      </w:r>
+      <w:r>
+        <w:rPr>
+          <w:rFonts w:ascii="Times New Roman" w:hAnsi="Times New Roman" w:cs="Times New Roman"/>
+        </w:rPr>
+        <w:t>}</w:t>
+      </w:r>
+      <w:r>
+        <w:rPr>
+          <w:rFonts w:ascii="Times New Roman" w:hAnsi="Times New Roman" w:cs="Times New Roman"/>
+        </w:rPr>
+        <w:t xml:space="preserve">{IF </w:t>
+      </w:r>
+      <w:proofErr w:type="spellStart"/>
+      <w:r>
+        <w:rPr>
+          <w:rFonts w:ascii="Times New Roman" w:hAnsi="Times New Roman" w:cs="Times New Roman"/>
+        </w:rPr>
+        <w:t>estimatedValue</w:t>
+      </w:r>
+      <w:proofErr w:type="spellEnd"/>
+      <w:r>
+        <w:rPr>
+          <w:rFonts w:ascii="Times New Roman" w:hAnsi="Times New Roman" w:cs="Times New Roman"/>
+        </w:rPr>
+        <w:t xml:space="preserve"> </w:t>
+      </w:r>
+      <w:r>
+        <w:rPr>
+          <w:rFonts w:ascii="Times New Roman" w:hAnsi="Times New Roman" w:cs="Times New Roman"/>
+        </w:rPr>
+        <w:t>&gt;</w:t>
+      </w:r>
+      <w:r>
+        <w:rPr>
+          <w:rFonts w:ascii="Times New Roman" w:hAnsi="Times New Roman" w:cs="Times New Roman"/>
+        </w:rPr>
+        <w:t xml:space="preserve"> 750000}</w:t>
       </w:r>
       <w:r>
         <w:rPr>
           <w:rFonts w:ascii="Times New Roman" w:hAnsi="Times New Roman" w:cs="Times New Roman"/>
           <w:color w:val="FF0000"/>
         </w:rPr>
-        <w:t>[DITCO INPUT]</w:t>
+        <w:t>[CONTRACTING OFFICE INPUT]</w:t>
       </w:r>
       <w:r>
         <w:rPr>
@@ -400,17 +516,60 @@
       <w:pPr>
         <w:rPr>
           <w:rFonts w:ascii="Times New Roman" w:hAnsi="Times New Roman" w:cs="Times New Roman"/>
-          <w:b/>
-          <w:bCs/>
-          <w:color w:val="0000FF"/>
-        </w:rPr>
-      </w:pPr>
-      <w:r>
-        <w:rPr>
-          <w:rFonts w:ascii="Times New Roman" w:hAnsi="Times New Roman" w:cs="Times New Roman"/>
-        </w:rPr>
-        <w:t>Upon the basis of the following justification, I, as the</w:t>
-      </w:r>
+        </w:rPr>
+      </w:pPr>
+      <w:r>
+        <w:rPr>
+          <w:rFonts w:ascii="Times New Roman" w:hAnsi="Times New Roman" w:cs="Times New Roman"/>
+        </w:rPr>
+        <w:t>Upon the basis of the following justification, I, as</w:t>
+      </w:r>
+      <w:r>
+        <w:rPr>
+          <w:rFonts w:ascii="Times New Roman" w:hAnsi="Times New Roman" w:cs="Times New Roman"/>
+        </w:rPr>
+        <w:t xml:space="preserve"> the </w:t>
+      </w:r>
+      <w:r>
+        <w:rPr>
+          <w:rFonts w:ascii="Times New Roman" w:hAnsi="Times New Roman" w:cs="Times New Roman"/>
+        </w:rPr>
+        <w:t xml:space="preserve">{IF </w:t>
+      </w:r>
+      <w:proofErr w:type="spellStart"/>
+      <w:r>
+        <w:rPr>
+          <w:rFonts w:ascii="Times New Roman" w:hAnsi="Times New Roman" w:cs="Times New Roman"/>
+        </w:rPr>
+        <w:t>estimatedValue</w:t>
+      </w:r>
+      <w:proofErr w:type="spellEnd"/>
+      <w:r>
+        <w:rPr>
+          <w:rFonts w:ascii="Times New Roman" w:hAnsi="Times New Roman" w:cs="Times New Roman"/>
+        </w:rPr>
+        <w:t xml:space="preserve"> &lt;= 750000}</w:t>
+      </w:r>
+      <w:r>
+        <w:rPr>
+          <w:rFonts w:ascii="Times New Roman" w:hAnsi="Times New Roman" w:cs="Times New Roman"/>
+        </w:rPr>
+        <w:t>Contracting Officer</w:t>
+      </w:r>
+      <w:r>
+        <w:rPr>
+          <w:rFonts w:ascii="Times New Roman" w:hAnsi="Times New Roman" w:cs="Times New Roman"/>
+        </w:rPr>
+        <w:t xml:space="preserve">{END-IF}{IF </w:t>
+      </w:r>
+      <w:proofErr w:type="spellStart"/>
+      <w:r>
+        <w:rPr>
+          <w:rFonts w:ascii="Times New Roman" w:hAnsi="Times New Roman" w:cs="Times New Roman"/>
+        </w:rPr>
+        <w:t>estimatedValue</w:t>
+      </w:r>
+      <w:proofErr w:type="spellEnd"/>
       <w:r>
         <w:rPr>
           <w:rFonts w:ascii="Times New Roman" w:hAnsi="Times New Roman" w:cs="Times New Roman"/>
@@ -420,22 +579,145 @@
       <w:r>
         <w:rPr>
           <w:rFonts w:ascii="Times New Roman" w:hAnsi="Times New Roman" w:cs="Times New Roman"/>
+        </w:rPr>
+        <w:t>&gt;</w:t>
+      </w:r>
+      <w:r>
+        <w:rPr>
+          <w:rFonts w:ascii="Times New Roman" w:hAnsi="Times New Roman" w:cs="Times New Roman"/>
+        </w:rPr>
+        <w:t xml:space="preserve"> 750000}Contracting Officer{END-IF}{IF </w:t>
+      </w:r>
+      <w:proofErr w:type="spellStart"/>
+      <w:r>
+        <w:rPr>
+          <w:rFonts w:ascii="Times New Roman" w:hAnsi="Times New Roman" w:cs="Times New Roman"/>
+        </w:rPr>
+        <w:t>estimatedValue</w:t>
+      </w:r>
+      <w:proofErr w:type="spellEnd"/>
+      <w:r>
+        <w:rPr>
+          <w:rFonts w:ascii="Times New Roman" w:hAnsi="Times New Roman" w:cs="Times New Roman"/>
+        </w:rPr>
+        <w:t xml:space="preserve"> &gt; 750000 &amp;&amp; </w:t>
+      </w:r>
+      <w:proofErr w:type="spellStart"/>
+      <w:r>
+        <w:rPr>
+          <w:rFonts w:ascii="Times New Roman" w:hAnsi="Times New Roman" w:cs="Times New Roman"/>
+        </w:rPr>
+        <w:t>estimatedValue</w:t>
+      </w:r>
+      <w:proofErr w:type="spellEnd"/>
+      <w:r>
+        <w:rPr>
+          <w:rFonts w:ascii="Times New Roman" w:hAnsi="Times New Roman" w:cs="Times New Roman"/>
+        </w:rPr>
+        <w:t xml:space="preserve"> &lt;= 15000000}</w:t>
+      </w:r>
+      <w:r>
+        <w:rPr>
+          <w:rFonts w:ascii="Times New Roman" w:hAnsi="Times New Roman" w:cs="Times New Roman"/>
+        </w:rPr>
+        <w:t>Procuring Activity Competition Advocate</w:t>
+      </w:r>
+      <w:r>
+        <w:rPr>
+          <w:rFonts w:ascii="Times New Roman" w:hAnsi="Times New Roman" w:cs="Times New Roman"/>
+        </w:rPr>
+        <w:t xml:space="preserve"> (PACA){END-IF}</w:t>
+      </w:r>
+      <w:r>
+        <w:rPr>
+          <w:rFonts w:ascii="Times New Roman" w:hAnsi="Times New Roman" w:cs="Times New Roman"/>
+        </w:rPr>
+        <w:t xml:space="preserve">{IF </w:t>
+      </w:r>
+      <w:proofErr w:type="spellStart"/>
+      <w:r>
+        <w:rPr>
+          <w:rFonts w:ascii="Times New Roman" w:hAnsi="Times New Roman" w:cs="Times New Roman"/>
+        </w:rPr>
+        <w:t>estimatedValue</w:t>
+      </w:r>
+      <w:proofErr w:type="spellEnd"/>
+      <w:r>
+        <w:rPr>
+          <w:rFonts w:ascii="Times New Roman" w:hAnsi="Times New Roman" w:cs="Times New Roman"/>
+        </w:rPr>
+        <w:t xml:space="preserve"> &gt; 15000000 &amp;&amp; </w:t>
+      </w:r>
+      <w:proofErr w:type="spellStart"/>
+      <w:r>
+        <w:rPr>
+          <w:rFonts w:ascii="Times New Roman" w:hAnsi="Times New Roman" w:cs="Times New Roman"/>
+        </w:rPr>
+        <w:t>estimatedValue</w:t>
+      </w:r>
+      <w:proofErr w:type="spellEnd"/>
+      <w:r>
+        <w:rPr>
+          <w:rFonts w:ascii="Times New Roman" w:hAnsi="Times New Roman" w:cs="Times New Roman"/>
+        </w:rPr>
+        <w:t xml:space="preserve"> &lt;= 100000000}</w:t>
+      </w:r>
+      <w:r>
+        <w:rPr>
+          <w:rFonts w:ascii="Times New Roman" w:hAnsi="Times New Roman" w:cs="Times New Roman"/>
+        </w:rPr>
+        <w:t>Head of Contracting Activity (HCA)</w:t>
+      </w:r>
+      <w:r>
+        <w:rPr>
+          <w:rFonts w:ascii="Times New Roman" w:hAnsi="Times New Roman" w:cs="Times New Roman"/>
+        </w:rPr>
+        <w:t>{END-IF}</w:t>
+      </w:r>
+      <w:r>
+        <w:rPr>
+          <w:rFonts w:ascii="Times New Roman" w:hAnsi="Times New Roman" w:cs="Times New Roman"/>
+        </w:rPr>
+        <w:t xml:space="preserve">{IF </w:t>
+      </w:r>
+      <w:proofErr w:type="spellStart"/>
+      <w:r>
+        <w:rPr>
+          <w:rFonts w:ascii="Times New Roman" w:hAnsi="Times New Roman" w:cs="Times New Roman"/>
+        </w:rPr>
+        <w:t>estimatedValue</w:t>
+      </w:r>
+      <w:proofErr w:type="spellEnd"/>
+      <w:r>
+        <w:rPr>
+          <w:rFonts w:ascii="Times New Roman" w:hAnsi="Times New Roman" w:cs="Times New Roman"/>
+        </w:rPr>
+        <w:t xml:space="preserve"> &gt; 100000000}</w:t>
+      </w:r>
+      <w:r>
+        <w:rPr>
+          <w:rFonts w:ascii="Times New Roman" w:hAnsi="Times New Roman" w:cs="Times New Roman"/>
+        </w:rPr>
+        <w:t>Senior Procurement Executive (SPE)</w:t>
+      </w:r>
+      <w:r>
+        <w:rPr>
+          <w:rFonts w:ascii="Times New Roman" w:hAnsi="Times New Roman" w:cs="Times New Roman"/>
+        </w:rPr>
+        <w:t>{END-IF}</w:t>
+      </w:r>
+      <w:r>
+        <w:rPr>
+          <w:rFonts w:ascii="Times New Roman" w:hAnsi="Times New Roman" w:cs="Times New Roman"/>
+          <w:color w:val="000000" w:themeColor="text1"/>
+        </w:rPr>
+        <w:t>,</w:t>
+      </w:r>
+      <w:r>
+        <w:rPr>
+          <w:rFonts w:ascii="Times New Roman" w:hAnsi="Times New Roman" w:cs="Times New Roman"/>
           <w:color w:val="FF0000"/>
         </w:rPr>
-        <w:t>[DITCO INPUT]</w:t>
-      </w:r>
-      <w:r>
-        <w:rPr>
-          <w:rFonts w:ascii="Times New Roman" w:hAnsi="Times New Roman" w:cs="Times New Roman"/>
-          <w:color w:val="000000" w:themeColor="text1"/>
-        </w:rPr>
-        <w:t>,</w:t>
-      </w:r>
-      <w:r>
-        <w:rPr>
-          <w:rFonts w:ascii="Times New Roman" w:hAnsi="Times New Roman" w:cs="Times New Roman"/>
-          <w:color w:val="FF0000"/>
-        </w:rPr>
         <w:t xml:space="preserve"> </w:t>
       </w:r>
       <w:r>
@@ -455,7 +737,21 @@
         <w:rPr>
           <w:rFonts w:ascii="Times New Roman" w:hAnsi="Times New Roman" w:cs="Times New Roman"/>
         </w:rPr>
-        <w:t>{fairOpportunity.exceptionToFairOpportunity}</w:t>
+        <w:t>{</w:t>
+      </w:r>
+      <w:proofErr w:type="spellStart"/>
+      <w:r>
+        <w:rPr>
+          <w:rFonts w:ascii="Times New Roman" w:hAnsi="Times New Roman" w:cs="Times New Roman"/>
+        </w:rPr>
+        <w:t>fairOpportunity.exceptionToFairOpportunity</w:t>
+      </w:r>
+      <w:proofErr w:type="spellEnd"/>
+      <w:r>
+        <w:rPr>
+          <w:rFonts w:ascii="Times New Roman" w:hAnsi="Times New Roman" w:cs="Times New Roman"/>
+        </w:rPr>
+        <w:t>}</w:t>
       </w:r>
     </w:p>
     <w:p>
@@ -514,6 +810,7 @@
         </w:rPr>
         <w:t>{</w:t>
       </w:r>
+      <w:proofErr w:type="spellStart"/>
       <w:r>
         <w:rPr>
           <w:rFonts w:ascii="Times New Roman" w:hAnsi="Times New Roman" w:cs="Times New Roman"/>
@@ -549,6 +846,7 @@
         </w:rPr>
         <w:t>abel</w:t>
       </w:r>
+      <w:proofErr w:type="spellEnd"/>
       <w:r>
         <w:rPr>
           <w:rFonts w:ascii="Times New Roman" w:hAnsi="Times New Roman" w:cs="Times New Roman"/>
@@ -572,6 +870,7 @@
         </w:rPr>
         <w:t>{</w:t>
       </w:r>
+      <w:proofErr w:type="spellStart"/>
       <w:r>
         <w:rPr>
           <w:rFonts w:ascii="Times New Roman" w:hAnsi="Times New Roman" w:cs="Times New Roman"/>
@@ -593,6 +892,7 @@
         </w:rPr>
         <w:t>ullAddress</w:t>
       </w:r>
+      <w:proofErr w:type="spellEnd"/>
       <w:r>
         <w:rPr>
           <w:rFonts w:ascii="Times New Roman" w:hAnsi="Times New Roman" w:cs="Times New Roman"/>
@@ -635,7 +935,21 @@
         <w:rPr>
           <w:rFonts w:ascii="Times New Roman" w:hAnsi="Times New Roman" w:cs="Times New Roman"/>
         </w:rPr>
-        <w:t>{IF contractingShop === “DITCO”}</w:t>
+        <w:t xml:space="preserve">{IF </w:t>
+      </w:r>
+      <w:proofErr w:type="spellStart"/>
+      <w:r>
+        <w:rPr>
+          <w:rFonts w:ascii="Times New Roman" w:hAnsi="Times New Roman" w:cs="Times New Roman"/>
+        </w:rPr>
+        <w:t>contractingShop</w:t>
+      </w:r>
+      <w:proofErr w:type="spellEnd"/>
+      <w:r>
+        <w:rPr>
+          <w:rFonts w:ascii="Times New Roman" w:hAnsi="Times New Roman" w:cs="Times New Roman"/>
+        </w:rPr>
+        <w:t xml:space="preserve"> === “DITCO”}</w:t>
       </w:r>
     </w:p>
     <w:p>
@@ -695,6 +1009,83 @@
     </w:p>
     <w:p>
       <w:pPr>
+        <w:ind w:left="720"/>
+        <w:rPr>
+          <w:rFonts w:ascii="Times New Roman" w:hAnsi="Times New Roman" w:cs="Times New Roman"/>
+          <w:color w:val="548DD4" w:themeColor="text2" w:themeTint="99"/>
+        </w:rPr>
+      </w:pPr>
+      <w:r>
+        <w:rPr>
+          <w:rFonts w:ascii="Times New Roman" w:hAnsi="Times New Roman" w:cs="Times New Roman"/>
+          <w:color w:val="000000" w:themeColor="text1"/>
+        </w:rPr>
+        <w:t>{</w:t>
+      </w:r>
+      <w:r>
+        <w:rPr>
+          <w:rFonts w:ascii="Times New Roman" w:hAnsi="Times New Roman" w:cs="Times New Roman"/>
+          <w:color w:val="000000" w:themeColor="text1"/>
+        </w:rPr>
+        <w:t>END-</w:t>
+      </w:r>
+      <w:proofErr w:type="gramStart"/>
+      <w:r>
+        <w:rPr>
+          <w:rFonts w:ascii="Times New Roman" w:hAnsi="Times New Roman" w:cs="Times New Roman"/>
+          <w:color w:val="000000" w:themeColor="text1"/>
+        </w:rPr>
+        <w:t>IF</w:t>
+      </w:r>
+      <w:r>
+        <w:rPr>
+          <w:rFonts w:ascii="Times New Roman" w:hAnsi="Times New Roman" w:cs="Times New Roman"/>
+          <w:color w:val="000000" w:themeColor="text1"/>
+        </w:rPr>
+        <w:t>}</w:t>
+      </w:r>
+      <w:r>
+        <w:rPr>
+          <w:rFonts w:ascii="Times New Roman" w:hAnsi="Times New Roman" w:cs="Times New Roman"/>
+        </w:rPr>
+        <w:t>{</w:t>
+      </w:r>
+      <w:proofErr w:type="gramEnd"/>
+      <w:r>
+        <w:rPr>
+          <w:rFonts w:ascii="Times New Roman" w:hAnsi="Times New Roman" w:cs="Times New Roman"/>
+        </w:rPr>
+        <w:t xml:space="preserve">IF </w:t>
+      </w:r>
+      <w:proofErr w:type="spellStart"/>
+      <w:r>
+        <w:rPr>
+          <w:rFonts w:ascii="Times New Roman" w:hAnsi="Times New Roman" w:cs="Times New Roman"/>
+        </w:rPr>
+        <w:t>contractingShop</w:t>
+      </w:r>
+      <w:proofErr w:type="spellEnd"/>
+      <w:r>
+        <w:rPr>
+          <w:rFonts w:ascii="Times New Roman" w:hAnsi="Times New Roman" w:cs="Times New Roman"/>
+        </w:rPr>
+        <w:t xml:space="preserve"> </w:t>
+      </w:r>
+      <w:r>
+        <w:rPr>
+          <w:rFonts w:ascii="Times New Roman" w:hAnsi="Times New Roman" w:cs="Times New Roman"/>
+        </w:rPr>
+        <w:t>!</w:t>
+      </w:r>
+      <w:r>
+        <w:rPr>
+          <w:rFonts w:ascii="Times New Roman" w:hAnsi="Times New Roman" w:cs="Times New Roman"/>
+        </w:rPr>
+        <w:t>== “DITCO”}</w:t>
+      </w:r>
+    </w:p>
+    <w:p>
+      <w:pPr>
         <w:ind w:firstLine="720"/>
         <w:rPr>
           <w:rFonts w:ascii="Times New Roman" w:hAnsi="Times New Roman" w:cs="Times New Roman"/>
@@ -706,37 +1097,37 @@
           <w:rFonts w:ascii="Times New Roman" w:hAnsi="Times New Roman" w:cs="Times New Roman"/>
           <w:color w:val="000000" w:themeColor="text1"/>
         </w:rPr>
-        <w:t>{ELSE}</w:t>
-      </w:r>
-    </w:p>
-    <w:p>
-      <w:pPr>
-        <w:ind w:firstLine="720"/>
+        <w:t>{</w:t>
+      </w:r>
+      <w:proofErr w:type="spellStart"/>
+      <w:r>
         <w:rPr>
           <w:rFonts w:ascii="Times New Roman" w:hAnsi="Times New Roman" w:cs="Times New Roman"/>
           <w:color w:val="000000" w:themeColor="text1"/>
         </w:rPr>
-      </w:pPr>
+        <w:t>otherContractingSho</w:t>
+      </w:r>
       <w:r>
         <w:rPr>
           <w:rFonts w:ascii="Times New Roman" w:hAnsi="Times New Roman" w:cs="Times New Roman"/>
           <w:color w:val="000000" w:themeColor="text1"/>
         </w:rPr>
-        <w:t>{otherContractingSho</w:t>
+        <w:t>pF</w:t>
       </w:r>
       <w:r>
         <w:rPr>
           <w:rFonts w:ascii="Times New Roman" w:hAnsi="Times New Roman" w:cs="Times New Roman"/>
           <w:color w:val="000000" w:themeColor="text1"/>
         </w:rPr>
-        <w:t>pF</w:t>
-      </w:r>
+        <w:t>ullAddress</w:t>
+      </w:r>
+      <w:proofErr w:type="spellEnd"/>
       <w:r>
         <w:rPr>
           <w:rFonts w:ascii="Times New Roman" w:hAnsi="Times New Roman" w:cs="Times New Roman"/>
           <w:color w:val="000000" w:themeColor="text1"/>
         </w:rPr>
-        <w:t>ullAddress}</w:t>
+        <w:t>}</w:t>
       </w:r>
     </w:p>
     <w:p>
@@ -812,7 +1203,21 @@
         <w:rPr>
           <w:rFonts w:ascii="Times New Roman" w:hAnsi="Times New Roman" w:cs="Times New Roman"/>
         </w:rPr>
-        <w:t xml:space="preserve"> {taskOrderType} </w:t>
+        <w:t xml:space="preserve"> {</w:t>
+      </w:r>
+      <w:proofErr w:type="spellStart"/>
+      <w:r>
+        <w:rPr>
+          <w:rFonts w:ascii="Times New Roman" w:hAnsi="Times New Roman" w:cs="Times New Roman"/>
+        </w:rPr>
+        <w:t>taskOrderType</w:t>
+      </w:r>
+      <w:proofErr w:type="spellEnd"/>
+      <w:r>
+        <w:rPr>
+          <w:rFonts w:ascii="Times New Roman" w:hAnsi="Times New Roman" w:cs="Times New Roman"/>
+        </w:rPr>
+        <w:t xml:space="preserve">} </w:t>
       </w:r>
       <w:r>
         <w:rPr>
@@ -843,7 +1248,21 @@
         <w:rPr>
           <w:rFonts w:ascii="Times New Roman" w:hAnsi="Times New Roman" w:cs="Times New Roman"/>
         </w:rPr>
-        <w:t>{proposedVendor}.</w:t>
+        <w:t>{</w:t>
+      </w:r>
+      <w:proofErr w:type="spellStart"/>
+      <w:r>
+        <w:rPr>
+          <w:rFonts w:ascii="Times New Roman" w:hAnsi="Times New Roman" w:cs="Times New Roman"/>
+        </w:rPr>
+        <w:t>proposedVendor</w:t>
+      </w:r>
+      <w:proofErr w:type="spellEnd"/>
+      <w:r>
+        <w:rPr>
+          <w:rFonts w:ascii="Times New Roman" w:hAnsi="Times New Roman" w:cs="Times New Roman"/>
+        </w:rPr>
+        <w:t>}.</w:t>
       </w:r>
       <w:r>
         <w:rPr>
@@ -857,13 +1276,41 @@
         <w:rPr>
           <w:rFonts w:ascii="Times New Roman" w:hAnsi="Times New Roman" w:cs="Times New Roman"/>
         </w:rPr>
-        <w:t xml:space="preserve">The anticipated period of performance (PoP) is for </w:t>
-      </w:r>
-      <w:r>
-        <w:rPr>
-          <w:rFonts w:ascii="Times New Roman" w:hAnsi="Times New Roman" w:cs="Times New Roman"/>
-        </w:rPr>
-        <w:t>a {popPeriods}</w:t>
+        <w:t>The anticipated period of performance (</w:t>
+      </w:r>
+      <w:proofErr w:type="spellStart"/>
+      <w:r>
+        <w:rPr>
+          <w:rFonts w:ascii="Times New Roman" w:hAnsi="Times New Roman" w:cs="Times New Roman"/>
+        </w:rPr>
+        <w:t>PoP</w:t>
+      </w:r>
+      <w:proofErr w:type="spellEnd"/>
+      <w:r>
+        <w:rPr>
+          <w:rFonts w:ascii="Times New Roman" w:hAnsi="Times New Roman" w:cs="Times New Roman"/>
+        </w:rPr>
+        <w:t xml:space="preserve">) is for </w:t>
+      </w:r>
+      <w:r>
+        <w:rPr>
+          <w:rFonts w:ascii="Times New Roman" w:hAnsi="Times New Roman" w:cs="Times New Roman"/>
+        </w:rPr>
+        <w:t>a {</w:t>
+      </w:r>
+      <w:proofErr w:type="spellStart"/>
+      <w:r>
+        <w:rPr>
+          <w:rFonts w:ascii="Times New Roman" w:hAnsi="Times New Roman" w:cs="Times New Roman"/>
+        </w:rPr>
+        <w:t>popPeriods</w:t>
+      </w:r>
+      <w:proofErr w:type="spellEnd"/>
+      <w:r>
+        <w:rPr>
+          <w:rFonts w:ascii="Times New Roman" w:hAnsi="Times New Roman" w:cs="Times New Roman"/>
+        </w:rPr>
+        <w:t>}</w:t>
       </w:r>
       <w:r>
         <w:rPr>
@@ -902,7 +1349,21 @@
         <w:rPr>
           <w:rFonts w:ascii="Times New Roman" w:hAnsi="Times New Roman" w:cs="Times New Roman"/>
         </w:rPr>
-        <w:t>{estimatedValue}</w:t>
+        <w:t>{</w:t>
+      </w:r>
+      <w:proofErr w:type="spellStart"/>
+      <w:r>
+        <w:rPr>
+          <w:rFonts w:ascii="Times New Roman" w:hAnsi="Times New Roman" w:cs="Times New Roman"/>
+        </w:rPr>
+        <w:t>estimatedValue</w:t>
+      </w:r>
+      <w:proofErr w:type="spellEnd"/>
+      <w:r>
+        <w:rPr>
+          <w:rFonts w:ascii="Times New Roman" w:hAnsi="Times New Roman" w:cs="Times New Roman"/>
+        </w:rPr>
+        <w:t>}</w:t>
       </w:r>
       <w:r>
         <w:rPr>
@@ -911,6 +1372,7 @@
         </w:rPr>
         <w:t xml:space="preserve"> </w:t>
       </w:r>
+      <w:proofErr w:type="gramStart"/>
       <w:r>
         <w:rPr>
           <w:rFonts w:ascii="Times New Roman" w:hAnsi="Times New Roman" w:cs="Times New Roman"/>
@@ -921,7 +1383,34 @@
         <w:rPr>
           <w:rFonts w:ascii="Times New Roman" w:hAnsi="Times New Roman" w:cs="Times New Roman"/>
         </w:rPr>
-        <w:t xml:space="preserve"> FY{basePeriodFiscalYear}</w:t>
+        <w:t xml:space="preserve"> FY</w:t>
+      </w:r>
+      <w:proofErr w:type="gramEnd"/>
+      <w:r>
+        <w:rPr>
+          <w:rFonts w:ascii="Times New Roman" w:hAnsi="Times New Roman" w:cs="Times New Roman"/>
+        </w:rPr>
+        <w:t>{</w:t>
+      </w:r>
+      <w:proofErr w:type="spellStart"/>
+      <w:r>
+        <w:rPr>
+          <w:rFonts w:ascii="Times New Roman" w:hAnsi="Times New Roman" w:cs="Times New Roman"/>
+        </w:rPr>
+        <w:t>fundingRequest</w:t>
+      </w:r>
+      <w:r>
+        <w:rPr>
+          <w:rFonts w:ascii="Times New Roman" w:hAnsi="Times New Roman" w:cs="Times New Roman"/>
+        </w:rPr>
+        <w:t>FiscalYear</w:t>
+      </w:r>
+      <w:proofErr w:type="spellEnd"/>
+      <w:r>
+        <w:rPr>
+          <w:rFonts w:ascii="Times New Roman" w:hAnsi="Times New Roman" w:cs="Times New Roman"/>
+        </w:rPr>
+        <w:t>}</w:t>
       </w:r>
       <w:commentRangeStart w:id="1"/>
       <w:r>
@@ -969,7 +1458,6 @@
         <w:rPr>
           <w:rFonts w:ascii="Times New Roman" w:hAnsi="Times New Roman" w:cs="Times New Roman"/>
         </w:rPr>
-        <w:lastRenderedPageBreak/>
         <w:t>3.  DESCRIPTION OF SUPPLIES/SERVICES:</w:t>
       </w:r>
     </w:p>
@@ -1005,7 +1493,21 @@
         <w:rPr>
           <w:rFonts w:ascii="Times New Roman" w:hAnsi="Times New Roman" w:cs="Times New Roman"/>
         </w:rPr>
-        <w:t xml:space="preserve">The PoP consists of a base period </w:t>
+        <w:t xml:space="preserve">The </w:t>
+      </w:r>
+      <w:proofErr w:type="spellStart"/>
+      <w:r>
+        <w:rPr>
+          <w:rFonts w:ascii="Times New Roman" w:hAnsi="Times New Roman" w:cs="Times New Roman"/>
+        </w:rPr>
+        <w:t>PoP</w:t>
+      </w:r>
+      <w:proofErr w:type="spellEnd"/>
+      <w:r>
+        <w:rPr>
+          <w:rFonts w:ascii="Times New Roman" w:hAnsi="Times New Roman" w:cs="Times New Roman"/>
+        </w:rPr>
+        <w:t xml:space="preserve"> consists of a base period </w:t>
       </w:r>
       <w:r>
         <w:rPr>
@@ -1017,7 +1519,21 @@
         <w:rPr>
           <w:rFonts w:ascii="Times New Roman" w:hAnsi="Times New Roman" w:cs="Times New Roman"/>
         </w:rPr>
-        <w:t>{popPeriods}</w:t>
+        <w:t>{</w:t>
+      </w:r>
+      <w:proofErr w:type="spellStart"/>
+      <w:r>
+        <w:rPr>
+          <w:rFonts w:ascii="Times New Roman" w:hAnsi="Times New Roman" w:cs="Times New Roman"/>
+        </w:rPr>
+        <w:t>popPeriods</w:t>
+      </w:r>
+      <w:proofErr w:type="spellEnd"/>
+      <w:r>
+        <w:rPr>
+          <w:rFonts w:ascii="Times New Roman" w:hAnsi="Times New Roman" w:cs="Times New Roman"/>
+        </w:rPr>
+        <w:t>}</w:t>
       </w:r>
       <w:r>
         <w:rPr>
@@ -1035,7 +1551,21 @@
         <w:rPr>
           <w:rFonts w:ascii="Times New Roman" w:hAnsi="Times New Roman" w:cs="Times New Roman"/>
         </w:rPr>
-        <w:t>${estimatedValue}</w:t>
+        <w:t>${</w:t>
+      </w:r>
+      <w:proofErr w:type="spellStart"/>
+      <w:r>
+        <w:rPr>
+          <w:rFonts w:ascii="Times New Roman" w:hAnsi="Times New Roman" w:cs="Times New Roman"/>
+        </w:rPr>
+        <w:t>estimatedValue</w:t>
+      </w:r>
+      <w:proofErr w:type="spellEnd"/>
+      <w:r>
+        <w:rPr>
+          <w:rFonts w:ascii="Times New Roman" w:hAnsi="Times New Roman" w:cs="Times New Roman"/>
+        </w:rPr>
+        <w:t>}</w:t>
       </w:r>
       <w:r>
         <w:rPr>
@@ -1120,7 +1650,21 @@
         <w:rPr>
           <w:rFonts w:ascii="Times New Roman" w:hAnsi="Times New Roman" w:cs="Times New Roman"/>
         </w:rPr>
-        <w:t>{fairOpportunity.exceptionToFairOpportunity}</w:t>
+        <w:t>{</w:t>
+      </w:r>
+      <w:proofErr w:type="spellStart"/>
+      <w:r>
+        <w:rPr>
+          <w:rFonts w:ascii="Times New Roman" w:hAnsi="Times New Roman" w:cs="Times New Roman"/>
+        </w:rPr>
+        <w:t>fairOpportunity.exceptionToFairOpportunity</w:t>
+      </w:r>
+      <w:proofErr w:type="spellEnd"/>
+      <w:r>
+        <w:rPr>
+          <w:rFonts w:ascii="Times New Roman" w:hAnsi="Times New Roman" w:cs="Times New Roman"/>
+        </w:rPr>
+        <w:t>}</w:t>
       </w:r>
     </w:p>
     <w:p>
@@ -1200,15 +1744,24 @@
           <w:rFonts w:ascii="Times New Roman" w:hAnsi="Times New Roman" w:cs="Times New Roman"/>
           <w:color w:val="000000"/>
         </w:rPr>
-        <w:t>{fairOpportunity.</w:t>
-      </w:r>
+        <w:t>{</w:t>
+      </w:r>
+      <w:proofErr w:type="spellStart"/>
       <w:r>
         <w:rPr>
           <w:rFonts w:ascii="Times New Roman" w:hAnsi="Times New Roman" w:cs="Times New Roman"/>
           <w:color w:val="000000"/>
         </w:rPr>
+        <w:t>fairOpportunity.</w:t>
+      </w:r>
+      <w:r>
+        <w:rPr>
+          <w:rFonts w:ascii="Times New Roman" w:hAnsi="Times New Roman" w:cs="Times New Roman"/>
+          <w:color w:val="000000"/>
+        </w:rPr>
         <w:t>justification</w:t>
       </w:r>
+      <w:proofErr w:type="spellEnd"/>
       <w:r>
         <w:rPr>
           <w:rFonts w:ascii="Times New Roman" w:hAnsi="Times New Roman" w:cs="Times New Roman"/>
@@ -1327,7 +1880,23 @@
           <w:rFonts w:ascii="Times New Roman" w:hAnsi="Times New Roman" w:cs="Times New Roman"/>
           <w:color w:val="000000"/>
         </w:rPr>
-        <w:t>{fairOpportunity.minimumGovernmentRequirements}</w:t>
+        <w:t>{</w:t>
+      </w:r>
+      <w:proofErr w:type="spellStart"/>
+      <w:r>
+        <w:rPr>
+          <w:rFonts w:ascii="Times New Roman" w:hAnsi="Times New Roman" w:cs="Times New Roman"/>
+          <w:color w:val="000000"/>
+        </w:rPr>
+        <w:t>fairOpportunity.minimumGovernmentRequirements</w:t>
+      </w:r>
+      <w:proofErr w:type="spellEnd"/>
+      <w:r>
+        <w:rPr>
+          <w:rFonts w:ascii="Times New Roman" w:hAnsi="Times New Roman" w:cs="Times New Roman"/>
+          <w:color w:val="000000"/>
+        </w:rPr>
+        <w:t>}</w:t>
       </w:r>
     </w:p>
     <w:p>
@@ -1412,7 +1981,21 @@
         <w:rPr>
           <w:rFonts w:ascii="Times New Roman" w:hAnsi="Times New Roman" w:cs="Times New Roman"/>
         </w:rPr>
-        <w:t>{proposedVendor}</w:t>
+        <w:t>{</w:t>
+      </w:r>
+      <w:proofErr w:type="spellStart"/>
+      <w:r>
+        <w:rPr>
+          <w:rFonts w:ascii="Times New Roman" w:hAnsi="Times New Roman" w:cs="Times New Roman"/>
+        </w:rPr>
+        <w:t>proposedVendor</w:t>
+      </w:r>
+      <w:proofErr w:type="spellEnd"/>
+      <w:r>
+        <w:rPr>
+          <w:rFonts w:ascii="Times New Roman" w:hAnsi="Times New Roman" w:cs="Times New Roman"/>
+        </w:rPr>
+        <w:t>}</w:t>
       </w:r>
     </w:p>
     <w:p>
@@ -1568,15 +2151,24 @@
           <w:rFonts w:ascii="Times New Roman" w:hAnsi="Times New Roman" w:cs="Times New Roman"/>
           <w:color w:val="000000"/>
         </w:rPr>
-        <w:t>{fairOpportunity.</w:t>
-      </w:r>
+        <w:t>{</w:t>
+      </w:r>
+      <w:proofErr w:type="spellStart"/>
       <w:r>
         <w:rPr>
           <w:rFonts w:ascii="Times New Roman" w:hAnsi="Times New Roman" w:cs="Times New Roman"/>
           <w:color w:val="000000"/>
         </w:rPr>
+        <w:t>fairOpportunity.</w:t>
+      </w:r>
+      <w:r>
+        <w:rPr>
+          <w:rFonts w:ascii="Times New Roman" w:hAnsi="Times New Roman" w:cs="Times New Roman"/>
+          <w:color w:val="000000"/>
+        </w:rPr>
         <w:t>causeOfSoleSourceSituation</w:t>
       </w:r>
+      <w:proofErr w:type="spellEnd"/>
       <w:r>
         <w:rPr>
           <w:rFonts w:ascii="Times New Roman" w:hAnsi="Times New Roman" w:cs="Times New Roman"/>
@@ -1680,15 +2272,24 @@
           <w:rFonts w:ascii="Times New Roman" w:hAnsi="Times New Roman" w:cs="Times New Roman"/>
           <w:color w:val="000000"/>
         </w:rPr>
-        <w:t>{fairOpportunity.</w:t>
-      </w:r>
+        <w:t>{</w:t>
+      </w:r>
+      <w:proofErr w:type="spellStart"/>
       <w:r>
         <w:rPr>
           <w:rFonts w:ascii="Times New Roman" w:hAnsi="Times New Roman" w:cs="Times New Roman"/>
           <w:color w:val="000000"/>
         </w:rPr>
+        <w:t>fairOpportunity.</w:t>
+      </w:r>
+      <w:r>
+        <w:rPr>
+          <w:rFonts w:ascii="Times New Roman" w:hAnsi="Times New Roman" w:cs="Times New Roman"/>
+          <w:color w:val="000000"/>
+        </w:rPr>
         <w:t>whyCspIsOnlyCapableSource</w:t>
       </w:r>
+      <w:proofErr w:type="spellEnd"/>
       <w:r>
         <w:rPr>
           <w:rFonts w:ascii="Times New Roman" w:hAnsi="Times New Roman" w:cs="Times New Roman"/>
@@ -1785,6 +2386,7 @@
         </w:rPr>
         <w:t>{</w:t>
       </w:r>
+      <w:proofErr w:type="spellStart"/>
       <w:r>
         <w:rPr>
           <w:rFonts w:ascii="Times New Roman" w:hAnsi="Times New Roman" w:cs="Times New Roman"/>
@@ -1796,7 +2398,14 @@
         <w:rPr>
           <w:rFonts w:ascii="Times New Roman" w:hAnsi="Times New Roman" w:cs="Times New Roman"/>
         </w:rPr>
-        <w:t>.procurementDiscussion}</w:t>
+        <w:t>.procurementDiscussion</w:t>
+      </w:r>
+      <w:proofErr w:type="spellEnd"/>
+      <w:r>
+        <w:rPr>
+          <w:rFonts w:ascii="Times New Roman" w:hAnsi="Times New Roman" w:cs="Times New Roman"/>
+        </w:rPr>
+        <w:t>}</w:t>
       </w:r>
     </w:p>
     <w:p>
@@ -1822,8 +2431,10 @@
         <w:rPr>
           <w:rFonts w:ascii="Times New Roman" w:hAnsi="Times New Roman" w:cs="Times New Roman"/>
         </w:rPr>
+        <w:lastRenderedPageBreak/>
         <w:t xml:space="preserve">{IF </w:t>
       </w:r>
+      <w:proofErr w:type="gramStart"/>
       <w:r>
         <w:rPr>
           <w:rFonts w:ascii="Times New Roman" w:hAnsi="Times New Roman" w:cs="Times New Roman"/>
@@ -1837,6 +2448,7 @@
         </w:rPr>
         <w:t>.procurementHasExistingEnv}{</w:t>
       </w:r>
+      <w:proofErr w:type="gramEnd"/>
       <w:r>
         <w:rPr>
           <w:rFonts w:ascii="Times New Roman" w:hAnsi="Times New Roman" w:cs="Times New Roman"/>
@@ -1929,6 +2541,7 @@
         </w:rPr>
         <w:t>{</w:t>
       </w:r>
+      <w:proofErr w:type="spellStart"/>
       <w:r>
         <w:rPr>
           <w:rFonts w:ascii="Times New Roman" w:hAnsi="Times New Roman" w:cs="Times New Roman"/>
@@ -1948,6 +2561,7 @@
         </w:rPr>
         <w:t>requirementImpact</w:t>
       </w:r>
+      <w:proofErr w:type="spellEnd"/>
       <w:r>
         <w:rPr>
           <w:rFonts w:ascii="Times New Roman" w:hAnsi="Times New Roman" w:cs="Times New Roman"/>
@@ -1972,7 +2586,6 @@
         <w:rPr>
           <w:rFonts w:ascii="Times New Roman" w:hAnsi="Times New Roman" w:cs="Times New Roman"/>
         </w:rPr>
-        <w:lastRenderedPageBreak/>
         <w:t xml:space="preserve">5.  COST/PRICE FAIR AND REASONABLE DETERMINATION:  </w:t>
       </w:r>
     </w:p>
@@ -2081,15 +2694,24 @@
           <w:rFonts w:ascii="Times New Roman" w:hAnsi="Times New Roman" w:cs="Times New Roman"/>
           <w:color w:val="000000"/>
         </w:rPr>
-        <w:t>{fairOpportunity.</w:t>
-      </w:r>
+        <w:t>{</w:t>
+      </w:r>
+      <w:proofErr w:type="spellStart"/>
       <w:r>
         <w:rPr>
           <w:rFonts w:ascii="Times New Roman" w:hAnsi="Times New Roman" w:cs="Times New Roman"/>
           <w:color w:val="000000"/>
         </w:rPr>
+        <w:t>fairOpportunity.</w:t>
+      </w:r>
+      <w:r>
+        <w:rPr>
+          <w:rFonts w:ascii="Times New Roman" w:hAnsi="Times New Roman" w:cs="Times New Roman"/>
+          <w:color w:val="000000"/>
+        </w:rPr>
         <w:t>marketResearchDetails</w:t>
       </w:r>
+      <w:proofErr w:type="spellEnd"/>
       <w:r>
         <w:rPr>
           <w:rFonts w:ascii="Times New Roman" w:hAnsi="Times New Roman" w:cs="Times New Roman"/>
@@ -2145,15 +2767,24 @@
           <w:rFonts w:ascii="Times New Roman" w:hAnsi="Times New Roman" w:cs="Times New Roman"/>
           <w:color w:val="000000"/>
         </w:rPr>
-        <w:t>{fairOpportunity.</w:t>
-      </w:r>
+        <w:t>{</w:t>
+      </w:r>
+      <w:proofErr w:type="spellStart"/>
       <w:r>
         <w:rPr>
           <w:rFonts w:ascii="Times New Roman" w:hAnsi="Times New Roman" w:cs="Times New Roman"/>
           <w:color w:val="000000"/>
         </w:rPr>
+        <w:t>fairOpportunity.</w:t>
+      </w:r>
+      <w:r>
+        <w:rPr>
+          <w:rFonts w:ascii="Times New Roman" w:hAnsi="Times New Roman" w:cs="Times New Roman"/>
+          <w:color w:val="000000"/>
+        </w:rPr>
         <w:t>researchSupportingData</w:t>
       </w:r>
+      <w:proofErr w:type="spellEnd"/>
       <w:r>
         <w:rPr>
           <w:rFonts w:ascii="Times New Roman" w:hAnsi="Times New Roman" w:cs="Times New Roman"/>
@@ -2393,6 +3024,7 @@
         </w:rPr>
         <w:t xml:space="preserve">Contract Number: </w:t>
       </w:r>
+      <w:proofErr w:type="spellStart"/>
       <w:r>
         <w:rPr>
           <w:rFonts w:ascii="Times New Roman" w:hAnsi="Times New Roman" w:cs="Times New Roman"/>
@@ -2411,6 +3043,7 @@
         </w:rPr>
         <w:t>contractNumber</w:t>
       </w:r>
+      <w:proofErr w:type="spellEnd"/>
     </w:p>
     <w:p>
       <w:pPr>
@@ -2438,6 +3071,7 @@
         </w:rPr>
         <w:t xml:space="preserve"> </w:t>
       </w:r>
+      <w:proofErr w:type="spellStart"/>
       <w:r>
         <w:rPr>
           <w:rFonts w:ascii="Times New Roman" w:hAnsi="Times New Roman" w:cs="Times New Roman"/>
@@ -2456,6 +3090,7 @@
         </w:rPr>
         <w:t>taskOrDeliveryOrderNumber</w:t>
       </w:r>
+      <w:proofErr w:type="spellEnd"/>
     </w:p>
     <w:p>
       <w:pPr>
@@ -2587,6 +3222,7 @@
           <w:color w:val="548DD4" w:themeColor="text2" w:themeTint="99"/>
         </w:rPr>
       </w:pPr>
+      <w:proofErr w:type="gramStart"/>
       <w:r>
         <w:rPr>
           <w:rFonts w:ascii="Times New Roman" w:hAnsi="Times New Roman" w:cs="Times New Roman"/>
@@ -2616,13 +3252,22 @@
           <w:rFonts w:ascii="Times New Roman" w:hAnsi="Times New Roman" w:cs="Times New Roman"/>
           <w:color w:val="000000"/>
         </w:rPr>
-        <w:t>{fairOpportunity.</w:t>
-      </w:r>
+        <w:t>{</w:t>
+      </w:r>
+      <w:proofErr w:type="spellStart"/>
+      <w:proofErr w:type="gramEnd"/>
       <w:r>
         <w:rPr>
           <w:rFonts w:ascii="Times New Roman" w:hAnsi="Times New Roman" w:cs="Times New Roman"/>
           <w:color w:val="000000"/>
         </w:rPr>
+        <w:t>fairOpportunity.</w:t>
+      </w:r>
+      <w:r>
+        <w:rPr>
+          <w:rFonts w:ascii="Times New Roman" w:hAnsi="Times New Roman" w:cs="Times New Roman"/>
+          <w:color w:val="000000"/>
+        </w:rPr>
         <w:t>p</w:t>
       </w:r>
       <w:r>
@@ -2632,6 +3277,7 @@
         </w:rPr>
         <w:t>lansToRemoveBarriers</w:t>
       </w:r>
+      <w:proofErr w:type="spellEnd"/>
       <w:r>
         <w:rPr>
           <w:rFonts w:ascii="Times New Roman" w:hAnsi="Times New Roman" w:cs="Times New Roman"/>
@@ -2712,6 +3358,7 @@
               <w:rPr>
                 <w:rFonts w:ascii="Times New Roman" w:hAnsi="Times New Roman" w:cs="Times New Roman"/>
               </w:rPr>
+              <w:lastRenderedPageBreak/>
               <w:t xml:space="preserve">NAME: </w:t>
             </w:r>
             <w:r>
@@ -2719,7 +3366,23 @@
                 <w:rFonts w:ascii="Times New Roman" w:hAnsi="Times New Roman" w:cs="Times New Roman"/>
                 <w:color w:val="000000"/>
               </w:rPr>
-              <w:t>{technicalPoc.formalName}</w:t>
+              <w:t>{</w:t>
+            </w:r>
+            <w:proofErr w:type="spellStart"/>
+            <w:r>
+              <w:rPr>
+                <w:rFonts w:ascii="Times New Roman" w:hAnsi="Times New Roman" w:cs="Times New Roman"/>
+                <w:color w:val="000000"/>
+              </w:rPr>
+              <w:t>technicalPoc.formalName</w:t>
+            </w:r>
+            <w:proofErr w:type="spellEnd"/>
+            <w:r>
+              <w:rPr>
+                <w:rFonts w:ascii="Times New Roman" w:hAnsi="Times New Roman" w:cs="Times New Roman"/>
+                <w:color w:val="000000"/>
+              </w:rPr>
+              <w:t>}</w:t>
             </w:r>
           </w:p>
         </w:tc>
@@ -2754,7 +3417,23 @@
                 <w:rFonts w:ascii="Times New Roman" w:hAnsi="Times New Roman" w:cs="Times New Roman"/>
                 <w:color w:val="000000"/>
               </w:rPr>
-              <w:t>{technicalPoc.title}</w:t>
+              <w:t>{</w:t>
+            </w:r>
+            <w:proofErr w:type="spellStart"/>
+            <w:r>
+              <w:rPr>
+                <w:rFonts w:ascii="Times New Roman" w:hAnsi="Times New Roman" w:cs="Times New Roman"/>
+                <w:color w:val="000000"/>
+              </w:rPr>
+              <w:t>technicalPoc.title</w:t>
+            </w:r>
+            <w:proofErr w:type="spellEnd"/>
+            <w:r>
+              <w:rPr>
+                <w:rFonts w:ascii="Times New Roman" w:hAnsi="Times New Roman" w:cs="Times New Roman"/>
+                <w:color w:val="000000"/>
+              </w:rPr>
+              <w:t>}</w:t>
             </w:r>
           </w:p>
         </w:tc>
@@ -2789,7 +3468,23 @@
                 <w:rFonts w:ascii="Times New Roman" w:hAnsi="Times New Roman" w:cs="Times New Roman"/>
                 <w:color w:val="000000"/>
               </w:rPr>
-              <w:t>{technicalPoc.phoneAndExtension}</w:t>
+              <w:t>{</w:t>
+            </w:r>
+            <w:proofErr w:type="spellStart"/>
+            <w:r>
+              <w:rPr>
+                <w:rFonts w:ascii="Times New Roman" w:hAnsi="Times New Roman" w:cs="Times New Roman"/>
+                <w:color w:val="000000"/>
+              </w:rPr>
+              <w:t>technicalPoc.phoneAndExtension</w:t>
+            </w:r>
+            <w:proofErr w:type="spellEnd"/>
+            <w:r>
+              <w:rPr>
+                <w:rFonts w:ascii="Times New Roman" w:hAnsi="Times New Roman" w:cs="Times New Roman"/>
+                <w:color w:val="000000"/>
+              </w:rPr>
+              <w:t>}</w:t>
             </w:r>
           </w:p>
         </w:tc>
@@ -2887,6 +3582,7 @@
               </w:rPr>
               <w:t>{</w:t>
             </w:r>
+            <w:proofErr w:type="spellStart"/>
             <w:r>
               <w:rPr>
                 <w:rFonts w:ascii="Times New Roman" w:hAnsi="Times New Roman" w:cs="Times New Roman"/>
@@ -2899,7 +3595,15 @@
                 <w:rFonts w:ascii="Times New Roman" w:hAnsi="Times New Roman" w:cs="Times New Roman"/>
                 <w:color w:val="000000"/>
               </w:rPr>
-              <w:t>equirementsPoc.formalName}</w:t>
+              <w:t>equirementsPoc.formalName</w:t>
+            </w:r>
+            <w:proofErr w:type="spellEnd"/>
+            <w:r>
+              <w:rPr>
+                <w:rFonts w:ascii="Times New Roman" w:hAnsi="Times New Roman" w:cs="Times New Roman"/>
+                <w:color w:val="000000"/>
+              </w:rPr>
+              <w:t>}</w:t>
             </w:r>
           </w:p>
         </w:tc>
@@ -2934,7 +3638,23 @@
                 <w:rFonts w:ascii="Times New Roman" w:hAnsi="Times New Roman" w:cs="Times New Roman"/>
                 <w:color w:val="000000"/>
               </w:rPr>
-              <w:t>{requirementsPoc.title}</w:t>
+              <w:t>{</w:t>
+            </w:r>
+            <w:proofErr w:type="spellStart"/>
+            <w:r>
+              <w:rPr>
+                <w:rFonts w:ascii="Times New Roman" w:hAnsi="Times New Roman" w:cs="Times New Roman"/>
+                <w:color w:val="000000"/>
+              </w:rPr>
+              <w:t>requirementsPoc.title</w:t>
+            </w:r>
+            <w:proofErr w:type="spellEnd"/>
+            <w:r>
+              <w:rPr>
+                <w:rFonts w:ascii="Times New Roman" w:hAnsi="Times New Roman" w:cs="Times New Roman"/>
+                <w:color w:val="000000"/>
+              </w:rPr>
+              <w:t>}</w:t>
             </w:r>
           </w:p>
         </w:tc>
@@ -2969,7 +3689,23 @@
                 <w:rFonts w:ascii="Times New Roman" w:hAnsi="Times New Roman" w:cs="Times New Roman"/>
                 <w:color w:val="000000"/>
               </w:rPr>
-              <w:t>{requirementsPoc.phoneAndExtension}</w:t>
+              <w:t>{</w:t>
+            </w:r>
+            <w:proofErr w:type="spellStart"/>
+            <w:r>
+              <w:rPr>
+                <w:rFonts w:ascii="Times New Roman" w:hAnsi="Times New Roman" w:cs="Times New Roman"/>
+                <w:color w:val="000000"/>
+              </w:rPr>
+              <w:t>requirementsPoc.phoneAndExtension</w:t>
+            </w:r>
+            <w:proofErr w:type="spellEnd"/>
+            <w:r>
+              <w:rPr>
+                <w:rFonts w:ascii="Times New Roman" w:hAnsi="Times New Roman" w:cs="Times New Roman"/>
+                <w:color w:val="000000"/>
+              </w:rPr>
+              <w:t>}</w:t>
             </w:r>
           </w:p>
         </w:tc>
@@ -3039,7 +3775,35 @@
         <w:rPr>
           <w:rFonts w:ascii="Times New Roman" w:hAnsi="Times New Roman" w:cs="Times New Roman"/>
         </w:rPr>
-        <w:t>{IF estimatedValue &gt;= 250000 &amp;&amp; estimatedValue &lt;</w:t>
+        <w:t xml:space="preserve">{IF </w:t>
+      </w:r>
+      <w:proofErr w:type="spellStart"/>
+      <w:r>
+        <w:rPr>
+          <w:rFonts w:ascii="Times New Roman" w:hAnsi="Times New Roman" w:cs="Times New Roman"/>
+        </w:rPr>
+        <w:t>estimatedValue</w:t>
+      </w:r>
+      <w:proofErr w:type="spellEnd"/>
+      <w:r>
+        <w:rPr>
+          <w:rFonts w:ascii="Times New Roman" w:hAnsi="Times New Roman" w:cs="Times New Roman"/>
+        </w:rPr>
+        <w:t xml:space="preserve"> &gt;= 250000 &amp;&amp; </w:t>
+      </w:r>
+      <w:proofErr w:type="spellStart"/>
+      <w:r>
+        <w:rPr>
+          <w:rFonts w:ascii="Times New Roman" w:hAnsi="Times New Roman" w:cs="Times New Roman"/>
+        </w:rPr>
+        <w:t>estimatedValue</w:t>
+      </w:r>
+      <w:proofErr w:type="spellEnd"/>
+      <w:r>
+        <w:rPr>
+          <w:rFonts w:ascii="Times New Roman" w:hAnsi="Times New Roman" w:cs="Times New Roman"/>
+        </w:rPr>
+        <w:t xml:space="preserve"> &lt;</w:t>
       </w:r>
       <w:r>
         <w:rPr>
@@ -3051,7 +3815,115 @@
         <w:rPr>
           <w:rFonts w:ascii="Times New Roman" w:hAnsi="Times New Roman" w:cs="Times New Roman"/>
         </w:rPr>
-        <w:t xml:space="preserve"> 750000}Approval{ELSE}Certification{END-IF}</w:t>
+        <w:t xml:space="preserve"> </w:t>
+      </w:r>
+      <w:proofErr w:type="gramStart"/>
+      <w:r>
+        <w:rPr>
+          <w:rFonts w:ascii="Times New Roman" w:hAnsi="Times New Roman" w:cs="Times New Roman"/>
+        </w:rPr>
+        <w:t>750000}Approval</w:t>
+      </w:r>
+      <w:proofErr w:type="gramEnd"/>
+      <w:r>
+        <w:rPr>
+          <w:rFonts w:ascii="Times New Roman" w:hAnsi="Times New Roman" w:cs="Times New Roman"/>
+        </w:rPr>
+        <w:t>{</w:t>
+      </w:r>
+      <w:r>
+        <w:rPr>
+          <w:rFonts w:ascii="Times New Roman" w:hAnsi="Times New Roman" w:cs="Times New Roman"/>
+        </w:rPr>
+        <w:t>END-IF</w:t>
+      </w:r>
+      <w:r>
+        <w:rPr>
+          <w:rFonts w:ascii="Times New Roman" w:hAnsi="Times New Roman" w:cs="Times New Roman"/>
+        </w:rPr>
+        <w:t>}</w:t>
+      </w:r>
+      <w:r>
+        <w:rPr>
+          <w:rFonts w:ascii="Times New Roman" w:hAnsi="Times New Roman" w:cs="Times New Roman"/>
+        </w:rPr>
+        <w:t xml:space="preserve">{IF </w:t>
+      </w:r>
+      <w:proofErr w:type="spellStart"/>
+      <w:r>
+        <w:rPr>
+          <w:rFonts w:ascii="Times New Roman" w:hAnsi="Times New Roman" w:cs="Times New Roman"/>
+        </w:rPr>
+        <w:t>estimatedValue</w:t>
+      </w:r>
+      <w:proofErr w:type="spellEnd"/>
+      <w:r>
+        <w:rPr>
+          <w:rFonts w:ascii="Times New Roman" w:hAnsi="Times New Roman" w:cs="Times New Roman"/>
+        </w:rPr>
+        <w:t xml:space="preserve"> </w:t>
+      </w:r>
+      <w:r>
+        <w:rPr>
+          <w:rFonts w:ascii="Times New Roman" w:hAnsi="Times New Roman" w:cs="Times New Roman"/>
+        </w:rPr>
+        <w:t>&lt;</w:t>
+      </w:r>
+      <w:r>
+        <w:rPr>
+          <w:rFonts w:ascii="Times New Roman" w:hAnsi="Times New Roman" w:cs="Times New Roman"/>
+        </w:rPr>
+        <w:t xml:space="preserve"> 250000 </w:t>
+      </w:r>
+      <w:r>
+        <w:rPr>
+          <w:rFonts w:ascii="Times New Roman" w:hAnsi="Times New Roman" w:cs="Times New Roman"/>
+        </w:rPr>
+        <w:t>||</w:t>
+      </w:r>
+      <w:r>
+        <w:rPr>
+          <w:rFonts w:ascii="Times New Roman" w:hAnsi="Times New Roman" w:cs="Times New Roman"/>
+        </w:rPr>
+        <w:t xml:space="preserve"> </w:t>
+      </w:r>
+      <w:proofErr w:type="spellStart"/>
+      <w:r>
+        <w:rPr>
+          <w:rFonts w:ascii="Times New Roman" w:hAnsi="Times New Roman" w:cs="Times New Roman"/>
+        </w:rPr>
+        <w:t>estimatedValue</w:t>
+      </w:r>
+      <w:proofErr w:type="spellEnd"/>
+      <w:r>
+        <w:rPr>
+          <w:rFonts w:ascii="Times New Roman" w:hAnsi="Times New Roman" w:cs="Times New Roman"/>
+        </w:rPr>
+        <w:t xml:space="preserve"> </w:t>
+      </w:r>
+      <w:r>
+        <w:rPr>
+          <w:rFonts w:ascii="Times New Roman" w:hAnsi="Times New Roman" w:cs="Times New Roman"/>
+        </w:rPr>
+        <w:t xml:space="preserve">&gt; </w:t>
+      </w:r>
+      <w:r>
+        <w:rPr>
+          <w:rFonts w:ascii="Times New Roman" w:hAnsi="Times New Roman" w:cs="Times New Roman"/>
+        </w:rPr>
+        <w:t>750000</w:t>
+      </w:r>
+      <w:r>
+        <w:rPr>
+          <w:rFonts w:ascii="Times New Roman" w:hAnsi="Times New Roman" w:cs="Times New Roman"/>
+        </w:rPr>
+        <w:t>}</w:t>
+      </w:r>
+      <w:r>
+        <w:rPr>
+          <w:rFonts w:ascii="Times New Roman" w:hAnsi="Times New Roman" w:cs="Times New Roman"/>
+        </w:rPr>
+        <w:t>Certification{END-IF}</w:t>
       </w:r>
       <w:r>
         <w:rPr>
@@ -3104,6 +3976,8 @@
               </w:rPr>
               <w:t>{</w:t>
             </w:r>
+            <w:proofErr w:type="spellStart"/>
+            <w:proofErr w:type="gramStart"/>
             <w:r>
               <w:rPr>
                 <w:rFonts w:ascii="Times New Roman" w:hAnsi="Times New Roman" w:cs="Times New Roman"/>
@@ -3116,7 +3990,16 @@
                 <w:rFonts w:ascii="Times New Roman" w:hAnsi="Times New Roman" w:cs="Times New Roman"/>
                 <w:color w:val="000000"/>
               </w:rPr>
-              <w:t>.formalName}</w:t>
+              <w:t>.formalName</w:t>
+            </w:r>
+            <w:proofErr w:type="spellEnd"/>
+            <w:proofErr w:type="gramEnd"/>
+            <w:r>
+              <w:rPr>
+                <w:rFonts w:ascii="Times New Roman" w:hAnsi="Times New Roman" w:cs="Times New Roman"/>
+                <w:color w:val="000000"/>
+              </w:rPr>
+              <w:t>}</w:t>
             </w:r>
           </w:p>
         </w:tc>
@@ -3151,7 +4034,25 @@
                 <w:rFonts w:ascii="Times New Roman" w:hAnsi="Times New Roman" w:cs="Times New Roman"/>
                 <w:color w:val="000000"/>
               </w:rPr>
-              <w:t>{cor.title}</w:t>
+              <w:t>{</w:t>
+            </w:r>
+            <w:proofErr w:type="spellStart"/>
+            <w:proofErr w:type="gramStart"/>
+            <w:r>
+              <w:rPr>
+                <w:rFonts w:ascii="Times New Roman" w:hAnsi="Times New Roman" w:cs="Times New Roman"/>
+                <w:color w:val="000000"/>
+              </w:rPr>
+              <w:t>cor.title</w:t>
+            </w:r>
+            <w:proofErr w:type="spellEnd"/>
+            <w:proofErr w:type="gramEnd"/>
+            <w:r>
+              <w:rPr>
+                <w:rFonts w:ascii="Times New Roman" w:hAnsi="Times New Roman" w:cs="Times New Roman"/>
+                <w:color w:val="000000"/>
+              </w:rPr>
+              <w:t>}</w:t>
             </w:r>
           </w:p>
         </w:tc>
@@ -3186,7 +4087,25 @@
                 <w:rFonts w:ascii="Times New Roman" w:hAnsi="Times New Roman" w:cs="Times New Roman"/>
                 <w:color w:val="000000"/>
               </w:rPr>
-              <w:t>{cor.phoneAndExtension}</w:t>
+              <w:t>{</w:t>
+            </w:r>
+            <w:proofErr w:type="spellStart"/>
+            <w:proofErr w:type="gramStart"/>
+            <w:r>
+              <w:rPr>
+                <w:rFonts w:ascii="Times New Roman" w:hAnsi="Times New Roman" w:cs="Times New Roman"/>
+                <w:color w:val="000000"/>
+              </w:rPr>
+              <w:t>cor.phoneAndExtension</w:t>
+            </w:r>
+            <w:proofErr w:type="spellEnd"/>
+            <w:proofErr w:type="gramEnd"/>
+            <w:r>
+              <w:rPr>
+                <w:rFonts w:ascii="Times New Roman" w:hAnsi="Times New Roman" w:cs="Times New Roman"/>
+                <w:color w:val="000000"/>
+              </w:rPr>
+              <w:t>}</w:t>
             </w:r>
           </w:p>
         </w:tc>
@@ -3254,7 +4173,21 @@
         <w:rPr>
           <w:rFonts w:ascii="Times New Roman" w:hAnsi="Times New Roman" w:cs="Times New Roman"/>
         </w:rPr>
-        <w:t xml:space="preserve">IF estimatedValue &gt; </w:t>
+        <w:t xml:space="preserve">IF </w:t>
+      </w:r>
+      <w:proofErr w:type="spellStart"/>
+      <w:r>
+        <w:rPr>
+          <w:rFonts w:ascii="Times New Roman" w:hAnsi="Times New Roman" w:cs="Times New Roman"/>
+        </w:rPr>
+        <w:t>estimatedValue</w:t>
+      </w:r>
+      <w:proofErr w:type="spellEnd"/>
+      <w:r>
+        <w:rPr>
+          <w:rFonts w:ascii="Times New Roman" w:hAnsi="Times New Roman" w:cs="Times New Roman"/>
+        </w:rPr>
+        <w:t xml:space="preserve"> &gt; </w:t>
       </w:r>
       <w:r>
         <w:rPr>
@@ -3266,7 +4199,21 @@
         <w:rPr>
           <w:rFonts w:ascii="Times New Roman" w:hAnsi="Times New Roman" w:cs="Times New Roman"/>
         </w:rPr>
-        <w:t xml:space="preserve"> &amp;&amp; estimatedValue &lt;</w:t>
+        <w:t xml:space="preserve"> &amp;&amp; </w:t>
+      </w:r>
+      <w:proofErr w:type="spellStart"/>
+      <w:r>
+        <w:rPr>
+          <w:rFonts w:ascii="Times New Roman" w:hAnsi="Times New Roman" w:cs="Times New Roman"/>
+        </w:rPr>
+        <w:t>estimatedValue</w:t>
+      </w:r>
+      <w:proofErr w:type="spellEnd"/>
+      <w:r>
+        <w:rPr>
+          <w:rFonts w:ascii="Times New Roman" w:hAnsi="Times New Roman" w:cs="Times New Roman"/>
+        </w:rPr>
+        <w:t xml:space="preserve"> &lt;</w:t>
       </w:r>
       <w:r>
         <w:rPr>
@@ -3291,7 +4238,21 @@
         <w:rPr>
           <w:rFonts w:ascii="Times New Roman" w:hAnsi="Times New Roman" w:cs="Times New Roman"/>
         </w:rPr>
-        <w:t>PROCURING ACTIVITY COMPETITION ADVOCATE APPROVAL:  I have reviewed this justification and find it to be accurate and complete to the best of my knowledge and belief. Since this justification does not exceed $15M, this review serves as approval and my written determination that the aforementioned FAR circumstances apply.</w:t>
+        <w:t xml:space="preserve">PROCURING ACTIVITY COMPETITION ADVOCATE APPROVAL:  I have reviewed this justification and find it to be accurate and complete to the best of my knowledge and belief. Since this justification does not exceed $15M, this review serves as approval and my written determination that the </w:t>
+      </w:r>
+      <w:proofErr w:type="gramStart"/>
+      <w:r>
+        <w:rPr>
+          <w:rFonts w:ascii="Times New Roman" w:hAnsi="Times New Roman" w:cs="Times New Roman"/>
+        </w:rPr>
+        <w:t>aforementioned FAR</w:t>
+      </w:r>
+      <w:proofErr w:type="gramEnd"/>
+      <w:r>
+        <w:rPr>
+          <w:rFonts w:ascii="Times New Roman" w:hAnsi="Times New Roman" w:cs="Times New Roman"/>
+        </w:rPr>
+        <w:t xml:space="preserve"> circumstances apply.</w:t>
       </w:r>
     </w:p>
     <w:p>
@@ -3465,7 +4426,21 @@
         <w:rPr>
           <w:rFonts w:ascii="Times New Roman" w:hAnsi="Times New Roman" w:cs="Times New Roman"/>
         </w:rPr>
-        <w:t>IF estimatedValue &gt; 15000000</w:t>
+        <w:t xml:space="preserve">IF </w:t>
+      </w:r>
+      <w:proofErr w:type="spellStart"/>
+      <w:r>
+        <w:rPr>
+          <w:rFonts w:ascii="Times New Roman" w:hAnsi="Times New Roman" w:cs="Times New Roman"/>
+        </w:rPr>
+        <w:t>estimatedValue</w:t>
+      </w:r>
+      <w:proofErr w:type="spellEnd"/>
+      <w:r>
+        <w:rPr>
+          <w:rFonts w:ascii="Times New Roman" w:hAnsi="Times New Roman" w:cs="Times New Roman"/>
+        </w:rPr>
+        <w:t xml:space="preserve"> &gt; 15000000</w:t>
       </w:r>
       <w:r>
         <w:rPr>
@@ -3477,7 +4452,21 @@
         <w:rPr>
           <w:rFonts w:ascii="Times New Roman" w:hAnsi="Times New Roman" w:cs="Times New Roman"/>
         </w:rPr>
-        <w:t>&amp;&amp; estimatedValue &lt;= 1</w:t>
+        <w:t xml:space="preserve">&amp;&amp; </w:t>
+      </w:r>
+      <w:proofErr w:type="spellStart"/>
+      <w:r>
+        <w:rPr>
+          <w:rFonts w:ascii="Times New Roman" w:hAnsi="Times New Roman" w:cs="Times New Roman"/>
+        </w:rPr>
+        <w:t>estimatedValue</w:t>
+      </w:r>
+      <w:proofErr w:type="spellEnd"/>
+      <w:r>
+        <w:rPr>
+          <w:rFonts w:ascii="Times New Roman" w:hAnsi="Times New Roman" w:cs="Times New Roman"/>
+        </w:rPr>
+        <w:t xml:space="preserve"> &lt;= 1</w:t>
       </w:r>
       <w:r>
         <w:rPr>
@@ -3546,6 +4535,7 @@
               <w:rPr>
                 <w:rFonts w:ascii="Times New Roman" w:hAnsi="Times New Roman" w:cs="Times New Roman"/>
               </w:rPr>
+              <w:lastRenderedPageBreak/>
               <w:t xml:space="preserve">NAME: </w:t>
             </w:r>
             <w:r>
@@ -3681,24 +4671,31 @@
         </w:rPr>
         <w:t xml:space="preserve">IF </w:t>
       </w:r>
-      <w:r>
-        <w:rPr>
-          <w:rFonts w:ascii="Times New Roman" w:hAnsi="Times New Roman" w:cs="Times New Roman"/>
-        </w:rPr>
-        <w:t>estimatedValue &gt; 100000000}</w:t>
-      </w:r>
-    </w:p>
-    <w:p>
-      <w:pPr>
-        <w:rPr>
-          <w:rFonts w:ascii="Times New Roman" w:hAnsi="Times New Roman" w:cs="Times New Roman"/>
-        </w:rPr>
-      </w:pPr>
-      <w:r>
-        <w:rPr>
-          <w:rFonts w:ascii="Times New Roman" w:hAnsi="Times New Roman" w:cs="Times New Roman"/>
-        </w:rPr>
-        <w:lastRenderedPageBreak/>
+      <w:proofErr w:type="spellStart"/>
+      <w:r>
+        <w:rPr>
+          <w:rFonts w:ascii="Times New Roman" w:hAnsi="Times New Roman" w:cs="Times New Roman"/>
+        </w:rPr>
+        <w:t>estimatedValue</w:t>
+      </w:r>
+      <w:proofErr w:type="spellEnd"/>
+      <w:r>
+        <w:rPr>
+          <w:rFonts w:ascii="Times New Roman" w:hAnsi="Times New Roman" w:cs="Times New Roman"/>
+        </w:rPr>
+        <w:t xml:space="preserve"> &gt; 100000000}</w:t>
+      </w:r>
+    </w:p>
+    <w:p>
+      <w:pPr>
+        <w:rPr>
+          <w:rFonts w:ascii="Times New Roman" w:hAnsi="Times New Roman" w:cs="Times New Roman"/>
+        </w:rPr>
+      </w:pPr>
+      <w:r>
+        <w:rPr>
+          <w:rFonts w:ascii="Times New Roman" w:hAnsi="Times New Roman" w:cs="Times New Roman"/>
+        </w:rPr>
         <w:t>SENIOR PROCUREMENT EXECUTIVE APPROVAL:  I have reviewed this justification and find it to be accurate and complete to the best of my knowledge and belief. Since this justification exceeds $100M, this review serves as approval.</w:t>
       </w:r>
     </w:p>

</xml_diff>

<commit_message>
AT-8831: Added otherFactsToSupportLogicalFollowOn property and removed comments from docx template
</commit_message>
<xml_diff>
--- a/document-generation/templates/j-and-a-template.docx
+++ b/document-generation/templates/j-and-a-template.docx
@@ -1412,27 +1412,12 @@
         </w:rPr>
         <w:t>}</w:t>
       </w:r>
-      <w:commentRangeStart w:id="1"/>
       <w:r>
         <w:rPr>
           <w:rFonts w:ascii="Times New Roman" w:hAnsi="Times New Roman" w:cs="Times New Roman"/>
           <w:color w:val="548DD4" w:themeColor="text2" w:themeTint="99"/>
         </w:rPr>
-        <w:t xml:space="preserve"> </w:t>
-      </w:r>
-      <w:commentRangeEnd w:id="1"/>
-      <w:r>
-        <w:rPr>
-          <w:rStyle w:val="CommentReference"/>
-        </w:rPr>
-        <w:commentReference w:id="1"/>
-      </w:r>
-      <w:r>
-        <w:rPr>
-          <w:rFonts w:ascii="Times New Roman" w:hAnsi="Times New Roman" w:cs="Times New Roman"/>
-          <w:color w:val="548DD4" w:themeColor="text2" w:themeTint="99"/>
-        </w:rPr>
-        <w:t>{</w:t>
+        <w:t xml:space="preserve"> {</w:t>
       </w:r>
       <w:r>
         <w:rPr>
@@ -2782,7 +2767,7 @@
           <w:rFonts w:ascii="Times New Roman" w:hAnsi="Times New Roman" w:cs="Times New Roman"/>
           <w:color w:val="000000"/>
         </w:rPr>
-        <w:t>researchSupportingData</w:t>
+        <w:t>otherFactsToSupportLogicalFollowOn</w:t>
       </w:r>
       <w:proofErr w:type="spellEnd"/>
       <w:r>
@@ -3358,7 +3343,6 @@
               <w:rPr>
                 <w:rFonts w:ascii="Times New Roman" w:hAnsi="Times New Roman" w:cs="Times New Roman"/>
               </w:rPr>
-              <w:lastRenderedPageBreak/>
               <w:t xml:space="preserve">NAME: </w:t>
             </w:r>
             <w:r>
@@ -3500,19 +3484,11 @@
             </w:pPr>
           </w:p>
           <w:p>
-            <w:commentRangeStart w:id="2"/>
             <w:r>
               <w:rPr>
                 <w:rFonts w:ascii="Times New Roman" w:hAnsi="Times New Roman" w:cs="Times New Roman"/>
               </w:rPr>
               <w:t>DATE:</w:t>
-            </w:r>
-            <w:commentRangeEnd w:id="2"/>
-            <w:r>
-              <w:rPr>
-                <w:rStyle w:val="CommentReference"/>
-              </w:rPr>
-              <w:commentReference w:id="2"/>
             </w:r>
           </w:p>
         </w:tc>
@@ -3721,19 +3697,11 @@
             </w:pPr>
           </w:p>
           <w:p>
-            <w:commentRangeStart w:id="3"/>
             <w:r>
               <w:rPr>
                 <w:rFonts w:ascii="Times New Roman" w:hAnsi="Times New Roman" w:cs="Times New Roman"/>
               </w:rPr>
               <w:t>DATE:</w:t>
-            </w:r>
-            <w:commentRangeEnd w:id="3"/>
-            <w:r>
-              <w:rPr>
-                <w:rStyle w:val="CommentReference"/>
-              </w:rPr>
-              <w:commentReference w:id="3"/>
             </w:r>
           </w:p>
         </w:tc>
@@ -4121,19 +4089,11 @@
             </w:pPr>
           </w:p>
           <w:p>
-            <w:commentRangeStart w:id="4"/>
             <w:r>
               <w:rPr>
                 <w:rFonts w:ascii="Times New Roman" w:hAnsi="Times New Roman" w:cs="Times New Roman"/>
               </w:rPr>
               <w:t>DATE:</w:t>
-            </w:r>
-            <w:commentRangeEnd w:id="4"/>
-            <w:r>
-              <w:rPr>
-                <w:rStyle w:val="CommentReference"/>
-              </w:rPr>
-              <w:commentReference w:id="4"/>
             </w:r>
           </w:p>
         </w:tc>
@@ -4372,19 +4332,11 @@
             </w:pPr>
           </w:p>
           <w:p>
-            <w:commentRangeStart w:id="5"/>
             <w:r>
               <w:rPr>
                 <w:rFonts w:ascii="Times New Roman" w:hAnsi="Times New Roman" w:cs="Times New Roman"/>
               </w:rPr>
               <w:t>DATE:</w:t>
-            </w:r>
-            <w:commentRangeEnd w:id="5"/>
-            <w:r>
-              <w:rPr>
-                <w:rStyle w:val="CommentReference"/>
-              </w:rPr>
-              <w:commentReference w:id="5"/>
             </w:r>
           </w:p>
         </w:tc>
@@ -4535,7 +4487,6 @@
               <w:rPr>
                 <w:rFonts w:ascii="Times New Roman" w:hAnsi="Times New Roman" w:cs="Times New Roman"/>
               </w:rPr>
-              <w:lastRenderedPageBreak/>
               <w:t xml:space="preserve">NAME: </w:t>
             </w:r>
             <w:r>
@@ -4615,19 +4566,11 @@
             </w:pPr>
           </w:p>
           <w:p>
-            <w:commentRangeStart w:id="6"/>
             <w:r>
               <w:rPr>
                 <w:rFonts w:ascii="Times New Roman" w:hAnsi="Times New Roman" w:cs="Times New Roman"/>
               </w:rPr>
               <w:t>DATE:</w:t>
-            </w:r>
-            <w:commentRangeEnd w:id="6"/>
-            <w:r>
-              <w:rPr>
-                <w:rStyle w:val="CommentReference"/>
-              </w:rPr>
-              <w:commentReference w:id="6"/>
             </w:r>
           </w:p>
         </w:tc>
@@ -4813,19 +4756,11 @@
             </w:pPr>
           </w:p>
           <w:p>
-            <w:commentRangeStart w:id="7"/>
             <w:r>
               <w:rPr>
                 <w:rFonts w:ascii="Times New Roman" w:hAnsi="Times New Roman" w:cs="Times New Roman"/>
               </w:rPr>
               <w:t>DATE:</w:t>
-            </w:r>
-            <w:commentRangeEnd w:id="7"/>
-            <w:r>
-              <w:rPr>
-                <w:rStyle w:val="CommentReference"/>
-              </w:rPr>
-              <w:commentReference w:id="7"/>
             </w:r>
           </w:p>
         </w:tc>
@@ -5031,7 +4966,6 @@
         </w:sdtPr>
         <w:sdtContent/>
       </w:sdt>
-      <w:commentRangeStart w:id="8"/>
       <w:r>
         <w:rPr>
           <w:rFonts w:ascii="Times New Roman" w:hAnsi="Times New Roman" w:cs="Times New Roman"/>
@@ -5040,17 +4974,10 @@
         </w:rPr>
         <w:t>[insert name, phone number, and email of Contracting Officer or Contract Specialist as appropriate]</w:t>
       </w:r>
-      <w:commentRangeEnd w:id="8"/>
-      <w:r>
-        <w:rPr>
-          <w:rStyle w:val="CommentReference"/>
-        </w:rPr>
-        <w:commentReference w:id="8"/>
-      </w:r>
     </w:p>
     <w:sectPr>
-      <w:footerReference w:type="default" r:id="rId12"/>
-      <w:headerReference w:type="first" r:id="rId13"/>
+      <w:footerReference w:type="default" r:id="rId8"/>
+      <w:headerReference w:type="first" r:id="rId9"/>
       <w:pgSz w:w="12240" w:h="15840"/>
       <w:pgMar w:top="1440" w:right="1440" w:bottom="1440" w:left="1440" w:header="720" w:footer="720" w:gutter="0"/>
       <w:pgNumType w:start="1"/>
@@ -5059,178 +4986,6 @@
     </w:sectPr>
   </w:body>
 </w:document>
-</file>
-
-<file path=word/comments.xml><?xml version="1.0" encoding="utf-8"?>
-<w:comments xmlns:wpc="http://schemas.microsoft.com/office/word/2010/wordprocessingCanvas" xmlns:cx="http://schemas.microsoft.com/office/drawing/2014/chartex" xmlns:cx1="http://schemas.microsoft.com/office/drawing/2015/9/8/chartex" xmlns:cx2="http://schemas.microsoft.com/office/drawing/2015/10/21/chartex" xmlns:cx3="http://schemas.microsoft.com/office/drawing/2016/5/9/chartex" xmlns:cx4="http://schemas.microsoft.com/office/drawing/2016/5/10/chartex" xmlns:cx5="http://schemas.microsoft.com/office/drawing/2016/5/11/chartex" xmlns:cx6="http://schemas.microsoft.com/office/drawing/2016/5/12/chartex" xmlns:cx7="http://schemas.microsoft.com/office/drawing/2016/5/13/chartex" xmlns:cx8="http://schemas.microsoft.com/office/drawing/2016/5/14/chartex" xmlns:mc="http://schemas.openxmlformats.org/markup-compatibility/2006" xmlns:aink="http://schemas.microsoft.com/office/drawing/2016/ink" xmlns:am3d="http://schemas.microsoft.com/office/drawing/2017/model3d" xmlns:o="urn:schemas-microsoft-com:office:office" xmlns:oel="http://schemas.microsoft.com/office/2019/extlst" xmlns:r="http://schemas.openxmlformats.org/officeDocument/2006/relationships" xmlns:m="http://schemas.openxmlformats.org/officeDocument/2006/math" xmlns:v="urn:schemas-microsoft-com:vml" xmlns:wp14="http://schemas.microsoft.com/office/word/2010/wordprocessingDrawing" xmlns:wp="http://schemas.openxmlformats.org/drawingml/2006/wordprocessingDrawing" xmlns:w10="urn:schemas-microsoft-com:office:word" xmlns:w="http://schemas.openxmlformats.org/wordprocessingml/2006/main" xmlns:w14="http://schemas.microsoft.com/office/word/2010/wordml" xmlns:w15="http://schemas.microsoft.com/office/word/2012/wordml" xmlns:w16cex="http://schemas.microsoft.com/office/word/2018/wordml/cex" xmlns:w16cid="http://schemas.microsoft.com/office/word/2016/wordml/cid" xmlns:w16="http://schemas.microsoft.com/office/word/2018/wordml" xmlns:w16du="http://schemas.microsoft.com/office/word/2023/wordml/word16du" xmlns:w16sdtdh="http://schemas.microsoft.com/office/word/2020/wordml/sdtdatahash" xmlns:w16se="http://schemas.microsoft.com/office/word/2015/wordml/symex" xmlns:wpg="http://schemas.microsoft.com/office/word/2010/wordprocessingGroup" xmlns:wpi="http://schemas.microsoft.com/office/word/2010/wordprocessingInk" xmlns:wne="http://schemas.microsoft.com/office/word/2006/wordml" xmlns:wps="http://schemas.microsoft.com/office/word/2010/wordprocessingShape" mc:Ignorable="w14 w15 w16se w16cid w16 w16cex w16sdtdh wp14">
-  <w:comment w:id="1" w:author="Jeyein (JC) Cepillo" w:date="2023-01-09T09:29:00Z" w:initials="J(C">
-    <w:p>
-      <w:pPr>
-        <w:pStyle w:val="CommentText"/>
-      </w:pPr>
-      <w:r>
-        <w:rPr>
-          <w:rStyle w:val="CommentReference"/>
-        </w:rPr>
-        <w:annotationRef/>
-      </w:r>
-      <w:r>
-        <w:t>This is the fiscal year of the base period for the acquisition (similar to how the IFP is structured with $$ FYXX)</w:t>
-      </w:r>
-    </w:p>
-  </w:comment>
-  <w:comment w:id="2" w:author="Jeyein (JC) Cepillo" w:date="2023-01-12T12:19:00Z" w:initials="J(C">
-    <w:p>
-      <w:pPr>
-        <w:pStyle w:val="CommentText"/>
-      </w:pPr>
-      <w:r>
-        <w:rPr>
-          <w:rStyle w:val="CommentReference"/>
-        </w:rPr>
-        <w:annotationRef/>
-      </w:r>
-      <w:r>
-        <w:t>Should be date it is signed</w:t>
-      </w:r>
-    </w:p>
-  </w:comment>
-  <w:comment w:id="3" w:author="Jeyein (JC) Cepillo" w:date="2023-01-12T12:19:00Z" w:initials="J(C">
-    <w:p>
-      <w:pPr>
-        <w:pStyle w:val="CommentText"/>
-      </w:pPr>
-      <w:r>
-        <w:rPr>
-          <w:rStyle w:val="CommentReference"/>
-        </w:rPr>
-        <w:annotationRef/>
-      </w:r>
-      <w:r>
-        <w:t>Should be date it is signed</w:t>
-      </w:r>
-    </w:p>
-  </w:comment>
-  <w:comment w:id="4" w:author="Jeyein (JC) Cepillo" w:date="2023-01-12T12:19:00Z" w:initials="J(C">
-    <w:p>
-      <w:pPr>
-        <w:pStyle w:val="CommentText"/>
-      </w:pPr>
-      <w:r>
-        <w:rPr>
-          <w:rStyle w:val="CommentReference"/>
-        </w:rPr>
-        <w:annotationRef/>
-      </w:r>
-      <w:r>
-        <w:t>Should be date it is signed</w:t>
-      </w:r>
-    </w:p>
-  </w:comment>
-  <w:comment w:id="5" w:author="Jeyein (JC) Cepillo" w:date="2023-01-12T12:19:00Z" w:initials="J(C">
-    <w:p>
-      <w:pPr>
-        <w:pStyle w:val="CommentText"/>
-      </w:pPr>
-      <w:r>
-        <w:rPr>
-          <w:rStyle w:val="CommentReference"/>
-        </w:rPr>
-        <w:annotationRef/>
-      </w:r>
-      <w:r>
-        <w:t>Should be date it is signed</w:t>
-      </w:r>
-    </w:p>
-  </w:comment>
-  <w:comment w:id="6" w:author="Jeyein (JC) Cepillo" w:date="2023-01-12T12:19:00Z" w:initials="J(C">
-    <w:p>
-      <w:pPr>
-        <w:pStyle w:val="CommentText"/>
-      </w:pPr>
-      <w:r>
-        <w:rPr>
-          <w:rStyle w:val="CommentReference"/>
-        </w:rPr>
-        <w:annotationRef/>
-      </w:r>
-      <w:r>
-        <w:t>Should be date it is signed</w:t>
-      </w:r>
-    </w:p>
-  </w:comment>
-  <w:comment w:id="7" w:author="Jeyein (JC) Cepillo" w:date="2023-01-12T12:19:00Z" w:initials="J(C">
-    <w:p>
-      <w:pPr>
-        <w:pStyle w:val="CommentText"/>
-      </w:pPr>
-      <w:r>
-        <w:rPr>
-          <w:rStyle w:val="CommentReference"/>
-        </w:rPr>
-        <w:annotationRef/>
-      </w:r>
-      <w:r>
-        <w:t>Should be date it is signed</w:t>
-      </w:r>
-    </w:p>
-  </w:comment>
-  <w:comment w:id="8" w:author="Jeyein (JC) Cepillo" w:date="2023-01-12T15:26:00Z" w:initials="J(C">
-    <w:p>
-      <w:pPr>
-        <w:pStyle w:val="CommentText"/>
-      </w:pPr>
-      <w:r>
-        <w:rPr>
-          <w:rStyle w:val="CommentReference"/>
-        </w:rPr>
-        <w:annotationRef/>
-      </w:r>
-      <w:r>
-        <w:t>Generate as seen. DITCO will input information here once received.</w:t>
-      </w:r>
-    </w:p>
-  </w:comment>
-</w:comments>
-</file>
-
-<file path=word/commentsExtended.xml><?xml version="1.0" encoding="utf-8"?>
-<w15:commentsEx xmlns:wpc="http://schemas.microsoft.com/office/word/2010/wordprocessingCanvas" xmlns:cx="http://schemas.microsoft.com/office/drawing/2014/chartex" xmlns:cx1="http://schemas.microsoft.com/office/drawing/2015/9/8/chartex" xmlns:cx2="http://schemas.microsoft.com/office/drawing/2015/10/21/chartex" xmlns:cx3="http://schemas.microsoft.com/office/drawing/2016/5/9/chartex" xmlns:cx4="http://schemas.microsoft.com/office/drawing/2016/5/10/chartex" xmlns:cx5="http://schemas.microsoft.com/office/drawing/2016/5/11/chartex" xmlns:cx6="http://schemas.microsoft.com/office/drawing/2016/5/12/chartex" xmlns:cx7="http://schemas.microsoft.com/office/drawing/2016/5/13/chartex" xmlns:cx8="http://schemas.microsoft.com/office/drawing/2016/5/14/chartex" xmlns:mc="http://schemas.openxmlformats.org/markup-compatibility/2006" xmlns:aink="http://schemas.microsoft.com/office/drawing/2016/ink" xmlns:am3d="http://schemas.microsoft.com/office/drawing/2017/model3d" xmlns:o="urn:schemas-microsoft-com:office:office" xmlns:oel="http://schemas.microsoft.com/office/2019/extlst" xmlns:r="http://schemas.openxmlformats.org/officeDocument/2006/relationships" xmlns:m="http://schemas.openxmlformats.org/officeDocument/2006/math" xmlns:v="urn:schemas-microsoft-com:vml" xmlns:wp14="http://schemas.microsoft.com/office/word/2010/wordprocessingDrawing" xmlns:wp="http://schemas.openxmlformats.org/drawingml/2006/wordprocessingDrawing" xmlns:w10="urn:schemas-microsoft-com:office:word" xmlns:w="http://schemas.openxmlformats.org/wordprocessingml/2006/main" xmlns:w14="http://schemas.microsoft.com/office/word/2010/wordml" xmlns:w15="http://schemas.microsoft.com/office/word/2012/wordml" xmlns:w16cex="http://schemas.microsoft.com/office/word/2018/wordml/cex" xmlns:w16cid="http://schemas.microsoft.com/office/word/2016/wordml/cid" xmlns:w16="http://schemas.microsoft.com/office/word/2018/wordml" xmlns:w16du="http://schemas.microsoft.com/office/word/2023/wordml/word16du" xmlns:w16sdtdh="http://schemas.microsoft.com/office/word/2020/wordml/sdtdatahash" xmlns:w16se="http://schemas.microsoft.com/office/word/2015/wordml/symex" xmlns:wpg="http://schemas.microsoft.com/office/word/2010/wordprocessingGroup" xmlns:wpi="http://schemas.microsoft.com/office/word/2010/wordprocessingInk" xmlns:wne="http://schemas.microsoft.com/office/word/2006/wordml" xmlns:wps="http://schemas.microsoft.com/office/word/2010/wordprocessingShape" mc:Ignorable="w14 w15 w16se w16cid w16 w16cex w16sdtdh wp14">
-  <w15:commentEx w15:paraId="4B9C6CE9" w15:done="0"/>
-  <w15:commentEx w15:paraId="2E42C906" w15:done="0"/>
-  <w15:commentEx w15:paraId="05924D57" w15:done="0"/>
-  <w15:commentEx w15:paraId="32328E15" w15:done="0"/>
-  <w15:commentEx w15:paraId="75F910B5" w15:done="0"/>
-  <w15:commentEx w15:paraId="7654365C" w15:done="0"/>
-  <w15:commentEx w15:paraId="04D6D276" w15:done="0"/>
-  <w15:commentEx w15:paraId="7C610F77" w15:done="0"/>
-</w15:commentsEx>
-</file>
-
-<file path=word/commentsExtensible.xml><?xml version="1.0" encoding="utf-8"?>
-<w16cex:commentsExtensible xmlns:wpc="http://schemas.microsoft.com/office/word/2010/wordprocessingCanvas" xmlns:cx="http://schemas.microsoft.com/office/drawing/2014/chartex" xmlns:cx1="http://schemas.microsoft.com/office/drawing/2015/9/8/chartex" xmlns:cx2="http://schemas.microsoft.com/office/drawing/2015/10/21/chartex" xmlns:cx3="http://schemas.microsoft.com/office/drawing/2016/5/9/chartex" xmlns:cx4="http://schemas.microsoft.com/office/drawing/2016/5/10/chartex" xmlns:cx5="http://schemas.microsoft.com/office/drawing/2016/5/11/chartex" xmlns:cx6="http://schemas.microsoft.com/office/drawing/2016/5/12/chartex" xmlns:cx7="http://schemas.microsoft.com/office/drawing/2016/5/13/chartex" xmlns:cx8="http://schemas.microsoft.com/office/drawing/2016/5/14/chartex" xmlns:mc="http://schemas.openxmlformats.org/markup-compatibility/2006" xmlns:aink="http://schemas.microsoft.com/office/drawing/2016/ink" xmlns:am3d="http://schemas.microsoft.com/office/drawing/2017/model3d" xmlns:o="urn:schemas-microsoft-com:office:office" xmlns:oel="http://schemas.microsoft.com/office/2019/extlst" xmlns:r="http://schemas.openxmlformats.org/officeDocument/2006/relationships" xmlns:m="http://schemas.openxmlformats.org/officeDocument/2006/math" xmlns:v="urn:schemas-microsoft-com:vml" xmlns:wp14="http://schemas.microsoft.com/office/word/2010/wordprocessingDrawing" xmlns:wp="http://schemas.openxmlformats.org/drawingml/2006/wordprocessingDrawing" xmlns:w10="urn:schemas-microsoft-com:office:word" xmlns:w="http://schemas.openxmlformats.org/wordprocessingml/2006/main" xmlns:w14="http://schemas.microsoft.com/office/word/2010/wordml" xmlns:w15="http://schemas.microsoft.com/office/word/2012/wordml" xmlns:w16cex="http://schemas.microsoft.com/office/word/2018/wordml/cex" xmlns:w16cid="http://schemas.microsoft.com/office/word/2016/wordml/cid" xmlns:w16="http://schemas.microsoft.com/office/word/2018/wordml" xmlns:w16du="http://schemas.microsoft.com/office/word/2023/wordml/word16du" xmlns:w16sdtdh="http://schemas.microsoft.com/office/word/2020/wordml/sdtdatahash" xmlns:w16se="http://schemas.microsoft.com/office/word/2015/wordml/symex" xmlns:wpg="http://schemas.microsoft.com/office/word/2010/wordprocessingGroup" xmlns:wpi="http://schemas.microsoft.com/office/word/2010/wordprocessingInk" xmlns:wne="http://schemas.microsoft.com/office/word/2006/wordml" xmlns:wps="http://schemas.microsoft.com/office/word/2010/wordprocessingShape" mc:Ignorable="w14 w15 w16se w16cid w16 w16cex w16sdtdh wp14">
-  <w16cex:commentExtensible w16cex:durableId="27665D17" w16cex:dateUtc="2023-01-09T14:29:00Z"/>
-  <w16cex:commentExtensible w16cex:durableId="27FE3E76" w16cex:dateUtc="2023-01-12T17:19:00Z"/>
-  <w16cex:commentExtensible w16cex:durableId="27FE3ECD" w16cex:dateUtc="2023-01-12T17:19:00Z"/>
-  <w16cex:commentExtensible w16cex:durableId="27FE3F31" w16cex:dateUtc="2023-01-12T17:19:00Z"/>
-  <w16cex:commentExtensible w16cex:durableId="27FE3F4A" w16cex:dateUtc="2023-01-12T17:19:00Z"/>
-  <w16cex:commentExtensible w16cex:durableId="27FE3F8C" w16cex:dateUtc="2023-01-12T17:19:00Z"/>
-  <w16cex:commentExtensible w16cex:durableId="27FE3F91" w16cex:dateUtc="2023-01-12T17:19:00Z"/>
-  <w16cex:commentExtensible w16cex:durableId="276AA538" w16cex:dateUtc="2023-01-12T20:26:00Z"/>
-</w16cex:commentsExtensible>
-</file>
-
-<file path=word/commentsIds.xml><?xml version="1.0" encoding="utf-8"?>
-<w16cid:commentsIds xmlns:wpc="http://schemas.microsoft.com/office/word/2010/wordprocessingCanvas" xmlns:cx="http://schemas.microsoft.com/office/drawing/2014/chartex" xmlns:cx1="http://schemas.microsoft.com/office/drawing/2015/9/8/chartex" xmlns:cx2="http://schemas.microsoft.com/office/drawing/2015/10/21/chartex" xmlns:cx3="http://schemas.microsoft.com/office/drawing/2016/5/9/chartex" xmlns:cx4="http://schemas.microsoft.com/office/drawing/2016/5/10/chartex" xmlns:cx5="http://schemas.microsoft.com/office/drawing/2016/5/11/chartex" xmlns:cx6="http://schemas.microsoft.com/office/drawing/2016/5/12/chartex" xmlns:cx7="http://schemas.microsoft.com/office/drawing/2016/5/13/chartex" xmlns:cx8="http://schemas.microsoft.com/office/drawing/2016/5/14/chartex" xmlns:mc="http://schemas.openxmlformats.org/markup-compatibility/2006" xmlns:aink="http://schemas.microsoft.com/office/drawing/2016/ink" xmlns:am3d="http://schemas.microsoft.com/office/drawing/2017/model3d" xmlns:o="urn:schemas-microsoft-com:office:office" xmlns:oel="http://schemas.microsoft.com/office/2019/extlst" xmlns:r="http://schemas.openxmlformats.org/officeDocument/2006/relationships" xmlns:m="http://schemas.openxmlformats.org/officeDocument/2006/math" xmlns:v="urn:schemas-microsoft-com:vml" xmlns:wp14="http://schemas.microsoft.com/office/word/2010/wordprocessingDrawing" xmlns:wp="http://schemas.openxmlformats.org/drawingml/2006/wordprocessingDrawing" xmlns:w10="urn:schemas-microsoft-com:office:word" xmlns:w="http://schemas.openxmlformats.org/wordprocessingml/2006/main" xmlns:w14="http://schemas.microsoft.com/office/word/2010/wordml" xmlns:w15="http://schemas.microsoft.com/office/word/2012/wordml" xmlns:w16cex="http://schemas.microsoft.com/office/word/2018/wordml/cex" xmlns:w16cid="http://schemas.microsoft.com/office/word/2016/wordml/cid" xmlns:w16="http://schemas.microsoft.com/office/word/2018/wordml" xmlns:w16du="http://schemas.microsoft.com/office/word/2023/wordml/word16du" xmlns:w16sdtdh="http://schemas.microsoft.com/office/word/2020/wordml/sdtdatahash" xmlns:w16se="http://schemas.microsoft.com/office/word/2015/wordml/symex" xmlns:wpg="http://schemas.microsoft.com/office/word/2010/wordprocessingGroup" xmlns:wpi="http://schemas.microsoft.com/office/word/2010/wordprocessingInk" xmlns:wne="http://schemas.microsoft.com/office/word/2006/wordml" xmlns:wps="http://schemas.microsoft.com/office/word/2010/wordprocessingShape" mc:Ignorable="w14 w15 w16se w16cid w16 w16cex w16sdtdh wp14">
-  <w16cid:commentId w16cid:paraId="4B9C6CE9" w16cid:durableId="27665D17"/>
-  <w16cid:commentId w16cid:paraId="2E42C906" w16cid:durableId="27FE3E76"/>
-  <w16cid:commentId w16cid:paraId="05924D57" w16cid:durableId="27FE3ECD"/>
-  <w16cid:commentId w16cid:paraId="32328E15" w16cid:durableId="27FE3F31"/>
-  <w16cid:commentId w16cid:paraId="75F910B5" w16cid:durableId="27FE3F4A"/>
-  <w16cid:commentId w16cid:paraId="7654365C" w16cid:durableId="27FE3F8C"/>
-  <w16cid:commentId w16cid:paraId="04D6D276" w16cid:durableId="27FE3F91"/>
-  <w16cid:commentId w16cid:paraId="7C610F77" w16cid:durableId="276AA538"/>
-</w16cid:commentsIds>
 </file>
 
 <file path=word/endnotes.xml><?xml version="1.0" encoding="utf-8"?>
@@ -6289,14 +6044,6 @@
     <w:abstractNumId w:val="0"/>
   </w:num>
 </w:numbering>
-</file>
-
-<file path=word/people.xml><?xml version="1.0" encoding="utf-8"?>
-<w15:people xmlns:wpc="http://schemas.microsoft.com/office/word/2010/wordprocessingCanvas" xmlns:cx="http://schemas.microsoft.com/office/drawing/2014/chartex" xmlns:cx1="http://schemas.microsoft.com/office/drawing/2015/9/8/chartex" xmlns:cx2="http://schemas.microsoft.com/office/drawing/2015/10/21/chartex" xmlns:cx3="http://schemas.microsoft.com/office/drawing/2016/5/9/chartex" xmlns:cx4="http://schemas.microsoft.com/office/drawing/2016/5/10/chartex" xmlns:cx5="http://schemas.microsoft.com/office/drawing/2016/5/11/chartex" xmlns:cx6="http://schemas.microsoft.com/office/drawing/2016/5/12/chartex" xmlns:cx7="http://schemas.microsoft.com/office/drawing/2016/5/13/chartex" xmlns:cx8="http://schemas.microsoft.com/office/drawing/2016/5/14/chartex" xmlns:mc="http://schemas.openxmlformats.org/markup-compatibility/2006" xmlns:aink="http://schemas.microsoft.com/office/drawing/2016/ink" xmlns:am3d="http://schemas.microsoft.com/office/drawing/2017/model3d" xmlns:o="urn:schemas-microsoft-com:office:office" xmlns:oel="http://schemas.microsoft.com/office/2019/extlst" xmlns:r="http://schemas.openxmlformats.org/officeDocument/2006/relationships" xmlns:m="http://schemas.openxmlformats.org/officeDocument/2006/math" xmlns:v="urn:schemas-microsoft-com:vml" xmlns:wp14="http://schemas.microsoft.com/office/word/2010/wordprocessingDrawing" xmlns:wp="http://schemas.openxmlformats.org/drawingml/2006/wordprocessingDrawing" xmlns:w10="urn:schemas-microsoft-com:office:word" xmlns:w="http://schemas.openxmlformats.org/wordprocessingml/2006/main" xmlns:w14="http://schemas.microsoft.com/office/word/2010/wordml" xmlns:w15="http://schemas.microsoft.com/office/word/2012/wordml" xmlns:w16cex="http://schemas.microsoft.com/office/word/2018/wordml/cex" xmlns:w16cid="http://schemas.microsoft.com/office/word/2016/wordml/cid" xmlns:w16="http://schemas.microsoft.com/office/word/2018/wordml" xmlns:w16du="http://schemas.microsoft.com/office/word/2023/wordml/word16du" xmlns:w16sdtdh="http://schemas.microsoft.com/office/word/2020/wordml/sdtdatahash" xmlns:w16se="http://schemas.microsoft.com/office/word/2015/wordml/symex" xmlns:wpg="http://schemas.microsoft.com/office/word/2010/wordprocessingGroup" xmlns:wpi="http://schemas.microsoft.com/office/word/2010/wordprocessingInk" xmlns:wne="http://schemas.microsoft.com/office/word/2006/wordml" xmlns:wps="http://schemas.microsoft.com/office/word/2010/wordprocessingShape" mc:Ignorable="w14 w15 w16se w16cid w16 w16cex w16sdtdh wp14">
-  <w15:person w15:author="Jeyein (JC) Cepillo">
-    <w15:presenceInfo w15:providerId="AD" w15:userId="S::jcepillo@easydynamics.com::3101c242-c279-4e93-afa4-3745eb0c4ea3"/>
-  </w15:person>
-</w15:people>
 </file>
 
 <file path=word/styles.xml><?xml version="1.0" encoding="utf-8"?>

</xml_diff>

<commit_message>
AT-9033: First cut of support for J&A docgen
</commit_message>
<xml_diff>
--- a/document-generation/templates/j-and-a-template.docx
+++ b/document-generation/templates/j-and-a-template.docx
@@ -1,6 +1,6 @@
 
 <file path=word/document.xml><?xml version="1.0" encoding="utf-8"?>
-<w:document xmlns:wpc="http://schemas.microsoft.com/office/word/2010/wordprocessingCanvas" xmlns:cx="http://schemas.microsoft.com/office/drawing/2014/chartex" xmlns:cx1="http://schemas.microsoft.com/office/drawing/2015/9/8/chartex" xmlns:cx2="http://schemas.microsoft.com/office/drawing/2015/10/21/chartex" xmlns:cx3="http://schemas.microsoft.com/office/drawing/2016/5/9/chartex" xmlns:cx4="http://schemas.microsoft.com/office/drawing/2016/5/10/chartex" xmlns:cx5="http://schemas.microsoft.com/office/drawing/2016/5/11/chartex" xmlns:cx6="http://schemas.microsoft.com/office/drawing/2016/5/12/chartex" xmlns:cx7="http://schemas.microsoft.com/office/drawing/2016/5/13/chartex" xmlns:cx8="http://schemas.microsoft.com/office/drawing/2016/5/14/chartex" xmlns:mc="http://schemas.openxmlformats.org/markup-compatibility/2006" xmlns:aink="http://schemas.microsoft.com/office/drawing/2016/ink" xmlns:am3d="http://schemas.microsoft.com/office/drawing/2017/model3d" xmlns:o="urn:schemas-microsoft-com:office:office" xmlns:oel="http://schemas.microsoft.com/office/2019/extlst" xmlns:r="http://schemas.openxmlformats.org/officeDocument/2006/relationships" xmlns:m="http://schemas.openxmlformats.org/officeDocument/2006/math" xmlns:v="urn:schemas-microsoft-com:vml" xmlns:wp14="http://schemas.microsoft.com/office/word/2010/wordprocessingDrawing" xmlns:wp="http://schemas.openxmlformats.org/drawingml/2006/wordprocessingDrawing" xmlns:w10="urn:schemas-microsoft-com:office:word" xmlns:w="http://schemas.openxmlformats.org/wordprocessingml/2006/main" xmlns:w14="http://schemas.microsoft.com/office/word/2010/wordml" xmlns:w15="http://schemas.microsoft.com/office/word/2012/wordml" xmlns:w16cex="http://schemas.microsoft.com/office/word/2018/wordml/cex" xmlns:w16cid="http://schemas.microsoft.com/office/word/2016/wordml/cid" xmlns:w16="http://schemas.microsoft.com/office/word/2018/wordml" xmlns:w16du="http://schemas.microsoft.com/office/word/2023/wordml/word16du" xmlns:w16sdtdh="http://schemas.microsoft.com/office/word/2020/wordml/sdtdatahash" xmlns:w16se="http://schemas.microsoft.com/office/word/2015/wordml/symex" xmlns:wpg="http://schemas.microsoft.com/office/word/2010/wordprocessingGroup" xmlns:wpi="http://schemas.microsoft.com/office/word/2010/wordprocessingInk" xmlns:wne="http://schemas.microsoft.com/office/word/2006/wordml" xmlns:wps="http://schemas.microsoft.com/office/word/2010/wordprocessingShape" mc:Ignorable="w14 w15 w16se w16cid w16 w16cex w16sdtdh wp14">
+<w:document xmlns:wpc="http://schemas.microsoft.com/office/word/2010/wordprocessingCanvas" xmlns:cx="http://schemas.microsoft.com/office/drawing/2014/chartex" xmlns:cx1="http://schemas.microsoft.com/office/drawing/2015/9/8/chartex" xmlns:cx2="http://schemas.microsoft.com/office/drawing/2015/10/21/chartex" xmlns:cx3="http://schemas.microsoft.com/office/drawing/2016/5/9/chartex" xmlns:cx4="http://schemas.microsoft.com/office/drawing/2016/5/10/chartex" xmlns:cx5="http://schemas.microsoft.com/office/drawing/2016/5/11/chartex" xmlns:cx6="http://schemas.microsoft.com/office/drawing/2016/5/12/chartex" xmlns:cx7="http://schemas.microsoft.com/office/drawing/2016/5/13/chartex" xmlns:cx8="http://schemas.microsoft.com/office/drawing/2016/5/14/chartex" xmlns:mc="http://schemas.openxmlformats.org/markup-compatibility/2006" xmlns:aink="http://schemas.microsoft.com/office/drawing/2016/ink" xmlns:am3d="http://schemas.microsoft.com/office/drawing/2017/model3d" xmlns:o="urn:schemas-microsoft-com:office:office" xmlns:oel="http://schemas.microsoft.com/office/2019/extlst" xmlns:r="http://schemas.openxmlformats.org/officeDocument/2006/relationships" xmlns:m="http://schemas.openxmlformats.org/officeDocument/2006/math" xmlns:v="urn:schemas-microsoft-com:vml" xmlns:wp14="http://schemas.microsoft.com/office/word/2010/wordprocessingDrawing" xmlns:wp="http://schemas.openxmlformats.org/drawingml/2006/wordprocessingDrawing" xmlns:w10="urn:schemas-microsoft-com:office:word" xmlns:w="http://schemas.openxmlformats.org/wordprocessingml/2006/main" xmlns:w14="http://schemas.microsoft.com/office/word/2010/wordml" xmlns:w15="http://schemas.microsoft.com/office/word/2012/wordml" xmlns:w16cex="http://schemas.microsoft.com/office/word/2018/wordml/cex" xmlns:w16cid="http://schemas.microsoft.com/office/word/2016/wordml/cid" xmlns:w16="http://schemas.microsoft.com/office/word/2018/wordml" xmlns:w16sdtdh="http://schemas.microsoft.com/office/word/2020/wordml/sdtdatahash" xmlns:w16se="http://schemas.microsoft.com/office/word/2015/wordml/symex" xmlns:wpg="http://schemas.microsoft.com/office/word/2010/wordprocessingGroup" xmlns:wpi="http://schemas.microsoft.com/office/word/2010/wordprocessingInk" xmlns:wne="http://schemas.microsoft.com/office/word/2006/wordml" xmlns:wps="http://schemas.microsoft.com/office/word/2010/wordprocessingShape" mc:Ignorable="w14 w15 w16se w16cid w16 w16cex w16sdtdh wp14">
   <w:body>
     <w:p>
       <w:pPr>
@@ -249,19 +249,7 @@
         <w:rPr>
           <w:rFonts w:ascii="Times New Roman" w:hAnsi="Times New Roman" w:cs="Times New Roman"/>
         </w:rPr>
-        <w:t>{</w:t>
-      </w:r>
-      <w:r>
-        <w:rPr>
-          <w:rFonts w:ascii="Times New Roman" w:hAnsi="Times New Roman" w:cs="Times New Roman"/>
-        </w:rPr>
-        <w:t>title</w:t>
-      </w:r>
-      <w:r>
-        <w:rPr>
-          <w:rFonts w:ascii="Times New Roman" w:hAnsi="Times New Roman" w:cs="Times New Roman"/>
-        </w:rPr>
-        <w:t>}</w:t>
+        <w:t>{title}</w:t>
       </w:r>
     </w:p>
     <w:p>
@@ -475,283 +463,235 @@
         <w:rPr>
           <w:rFonts w:ascii="Times New Roman" w:hAnsi="Times New Roman" w:cs="Times New Roman"/>
         </w:rPr>
+        <w:t xml:space="preserve"> &gt; 750000}</w:t>
+      </w:r>
+      <w:r>
+        <w:rPr>
+          <w:rFonts w:ascii="Times New Roman" w:hAnsi="Times New Roman" w:cs="Times New Roman"/>
+          <w:color w:val="FF0000"/>
+        </w:rPr>
+        <w:t>[CONTRACTING OFFICE INPUT]</w:t>
+      </w:r>
+      <w:r>
+        <w:rPr>
+          <w:rFonts w:ascii="Times New Roman" w:hAnsi="Times New Roman" w:cs="Times New Roman"/>
+        </w:rPr>
+        <w:t>{END-IF}</w:t>
+      </w:r>
+    </w:p>
+    <w:p>
+      <w:pPr>
+        <w:jc w:val="center"/>
+        <w:rPr>
+          <w:rFonts w:ascii="Times New Roman" w:hAnsi="Times New Roman" w:cs="Times New Roman"/>
+          <w:b/>
+        </w:rPr>
+      </w:pPr>
+    </w:p>
+    <w:p>
+      <w:pPr>
+        <w:rPr>
+          <w:rFonts w:ascii="Times New Roman" w:hAnsi="Times New Roman" w:cs="Times New Roman"/>
+        </w:rPr>
+      </w:pPr>
+      <w:r>
+        <w:rPr>
+          <w:rFonts w:ascii="Times New Roman" w:hAnsi="Times New Roman" w:cs="Times New Roman"/>
+        </w:rPr>
+        <w:t>Upon the basis of the following justification, I, as</w:t>
+      </w:r>
+      <w:r>
+        <w:rPr>
+          <w:rFonts w:ascii="Times New Roman" w:hAnsi="Times New Roman" w:cs="Times New Roman"/>
+        </w:rPr>
+        <w:t xml:space="preserve"> the {IF </w:t>
+      </w:r>
+      <w:proofErr w:type="spellStart"/>
+      <w:r>
+        <w:rPr>
+          <w:rFonts w:ascii="Times New Roman" w:hAnsi="Times New Roman" w:cs="Times New Roman"/>
+        </w:rPr>
+        <w:t>estimatedValue</w:t>
+      </w:r>
+      <w:proofErr w:type="spellEnd"/>
+      <w:r>
+        <w:rPr>
+          <w:rFonts w:ascii="Times New Roman" w:hAnsi="Times New Roman" w:cs="Times New Roman"/>
+        </w:rPr>
+        <w:t xml:space="preserve"> &lt;= 750000}Contracting Officer{END-IF}{IF </w:t>
+      </w:r>
+      <w:proofErr w:type="spellStart"/>
+      <w:r>
+        <w:rPr>
+          <w:rFonts w:ascii="Times New Roman" w:hAnsi="Times New Roman" w:cs="Times New Roman"/>
+        </w:rPr>
+        <w:t>estimatedValue</w:t>
+      </w:r>
+      <w:proofErr w:type="spellEnd"/>
+      <w:r>
+        <w:rPr>
+          <w:rFonts w:ascii="Times New Roman" w:hAnsi="Times New Roman" w:cs="Times New Roman"/>
+        </w:rPr>
+        <w:t xml:space="preserve"> &gt; 750000}Contracting Officer{END-IF}{IF </w:t>
+      </w:r>
+      <w:proofErr w:type="spellStart"/>
+      <w:r>
+        <w:rPr>
+          <w:rFonts w:ascii="Times New Roman" w:hAnsi="Times New Roman" w:cs="Times New Roman"/>
+        </w:rPr>
+        <w:t>estimatedValue</w:t>
+      </w:r>
+      <w:proofErr w:type="spellEnd"/>
+      <w:r>
+        <w:rPr>
+          <w:rFonts w:ascii="Times New Roman" w:hAnsi="Times New Roman" w:cs="Times New Roman"/>
+        </w:rPr>
+        <w:t xml:space="preserve"> &gt; 750000 &amp;&amp; </w:t>
+      </w:r>
+      <w:proofErr w:type="spellStart"/>
+      <w:r>
+        <w:rPr>
+          <w:rFonts w:ascii="Times New Roman" w:hAnsi="Times New Roman" w:cs="Times New Roman"/>
+        </w:rPr>
+        <w:t>estimatedValue</w:t>
+      </w:r>
+      <w:proofErr w:type="spellEnd"/>
+      <w:r>
+        <w:rPr>
+          <w:rFonts w:ascii="Times New Roman" w:hAnsi="Times New Roman" w:cs="Times New Roman"/>
+        </w:rPr>
+        <w:t xml:space="preserve"> &lt;= 15000000}</w:t>
+      </w:r>
+      <w:r>
+        <w:rPr>
+          <w:rFonts w:ascii="Times New Roman" w:hAnsi="Times New Roman" w:cs="Times New Roman"/>
+        </w:rPr>
+        <w:t>Procuring Activity Competition Advocate</w:t>
+      </w:r>
+      <w:r>
+        <w:rPr>
+          <w:rFonts w:ascii="Times New Roman" w:hAnsi="Times New Roman" w:cs="Times New Roman"/>
+        </w:rPr>
+        <w:t xml:space="preserve"> (PACA){END-IF}{IF </w:t>
+      </w:r>
+      <w:proofErr w:type="spellStart"/>
+      <w:r>
+        <w:rPr>
+          <w:rFonts w:ascii="Times New Roman" w:hAnsi="Times New Roman" w:cs="Times New Roman"/>
+        </w:rPr>
+        <w:t>estimatedValue</w:t>
+      </w:r>
+      <w:proofErr w:type="spellEnd"/>
+      <w:r>
+        <w:rPr>
+          <w:rFonts w:ascii="Times New Roman" w:hAnsi="Times New Roman" w:cs="Times New Roman"/>
+        </w:rPr>
+        <w:t xml:space="preserve"> &gt; 15000000 &amp;&amp; </w:t>
+      </w:r>
+      <w:proofErr w:type="spellStart"/>
+      <w:r>
+        <w:rPr>
+          <w:rFonts w:ascii="Times New Roman" w:hAnsi="Times New Roman" w:cs="Times New Roman"/>
+        </w:rPr>
+        <w:t>estimatedValue</w:t>
+      </w:r>
+      <w:proofErr w:type="spellEnd"/>
+      <w:r>
+        <w:rPr>
+          <w:rFonts w:ascii="Times New Roman" w:hAnsi="Times New Roman" w:cs="Times New Roman"/>
+        </w:rPr>
+        <w:t xml:space="preserve"> &lt;= 100000000}</w:t>
+      </w:r>
+      <w:r>
+        <w:rPr>
+          <w:rFonts w:ascii="Times New Roman" w:hAnsi="Times New Roman" w:cs="Times New Roman"/>
+        </w:rPr>
+        <w:t>Head of Contracting Activity (HCA)</w:t>
+      </w:r>
+      <w:r>
+        <w:rPr>
+          <w:rFonts w:ascii="Times New Roman" w:hAnsi="Times New Roman" w:cs="Times New Roman"/>
+        </w:rPr>
+        <w:t xml:space="preserve">{END-IF}{IF </w:t>
+      </w:r>
+      <w:proofErr w:type="spellStart"/>
+      <w:r>
+        <w:rPr>
+          <w:rFonts w:ascii="Times New Roman" w:hAnsi="Times New Roman" w:cs="Times New Roman"/>
+        </w:rPr>
+        <w:t>estimatedValue</w:t>
+      </w:r>
+      <w:proofErr w:type="spellEnd"/>
+      <w:r>
+        <w:rPr>
+          <w:rFonts w:ascii="Times New Roman" w:hAnsi="Times New Roman" w:cs="Times New Roman"/>
+        </w:rPr>
+        <w:t xml:space="preserve"> &gt; 100000000}</w:t>
+      </w:r>
+      <w:r>
+        <w:rPr>
+          <w:rFonts w:ascii="Times New Roman" w:hAnsi="Times New Roman" w:cs="Times New Roman"/>
+        </w:rPr>
+        <w:t>Senior Procurement Executive (SPE)</w:t>
+      </w:r>
+      <w:r>
+        <w:rPr>
+          <w:rFonts w:ascii="Times New Roman" w:hAnsi="Times New Roman" w:cs="Times New Roman"/>
+        </w:rPr>
+        <w:t>{END-IF}</w:t>
+      </w:r>
+      <w:r>
+        <w:rPr>
+          <w:rFonts w:ascii="Times New Roman" w:hAnsi="Times New Roman" w:cs="Times New Roman"/>
+          <w:color w:val="000000" w:themeColor="text1"/>
+        </w:rPr>
+        <w:t>,</w:t>
+      </w:r>
+      <w:r>
+        <w:rPr>
+          <w:rFonts w:ascii="Times New Roman" w:hAnsi="Times New Roman" w:cs="Times New Roman"/>
+          <w:color w:val="FF0000"/>
+        </w:rPr>
         <w:t xml:space="preserve"> </w:t>
       </w:r>
       <w:r>
         <w:rPr>
           <w:rFonts w:ascii="Times New Roman" w:hAnsi="Times New Roman" w:cs="Times New Roman"/>
         </w:rPr>
-        <w:t>&gt;</w:t>
-      </w:r>
-      <w:r>
-        <w:rPr>
-          <w:rFonts w:ascii="Times New Roman" w:hAnsi="Times New Roman" w:cs="Times New Roman"/>
-        </w:rPr>
-        <w:t xml:space="preserve"> 750000}</w:t>
-      </w:r>
-      <w:r>
-        <w:rPr>
-          <w:rFonts w:ascii="Times New Roman" w:hAnsi="Times New Roman" w:cs="Times New Roman"/>
-          <w:color w:val="FF0000"/>
-        </w:rPr>
-        <w:t>[CONTRACTING OFFICE INPUT]</w:t>
-      </w:r>
-      <w:r>
-        <w:rPr>
-          <w:rFonts w:ascii="Times New Roman" w:hAnsi="Times New Roman" w:cs="Times New Roman"/>
-        </w:rPr>
-        <w:t>{END-IF}</w:t>
-      </w:r>
-    </w:p>
-    <w:p>
-      <w:pPr>
-        <w:jc w:val="center"/>
-        <w:rPr>
-          <w:rFonts w:ascii="Times New Roman" w:hAnsi="Times New Roman" w:cs="Times New Roman"/>
-          <w:b/>
-        </w:rPr>
-      </w:pPr>
-    </w:p>
-    <w:p>
-      <w:pPr>
-        <w:rPr>
-          <w:rFonts w:ascii="Times New Roman" w:hAnsi="Times New Roman" w:cs="Times New Roman"/>
-        </w:rPr>
-      </w:pPr>
-      <w:r>
-        <w:rPr>
-          <w:rFonts w:ascii="Times New Roman" w:hAnsi="Times New Roman" w:cs="Times New Roman"/>
-        </w:rPr>
-        <w:t>Upon the basis of the following justification, I, as</w:t>
-      </w:r>
-      <w:r>
-        <w:rPr>
-          <w:rFonts w:ascii="Times New Roman" w:hAnsi="Times New Roman" w:cs="Times New Roman"/>
-        </w:rPr>
-        <w:t xml:space="preserve"> the </w:t>
-      </w:r>
-      <w:r>
-        <w:rPr>
-          <w:rFonts w:ascii="Times New Roman" w:hAnsi="Times New Roman" w:cs="Times New Roman"/>
-        </w:rPr>
-        <w:t xml:space="preserve">{IF </w:t>
+        <w:t>hereby approve this exception to fair opportunity pursuant to the Statutory Authority of 10 U.S.C. 2304c(b) and Regulatory Authority of FAR</w:t>
+      </w:r>
+      <w:r>
+        <w:rPr>
+          <w:rFonts w:ascii="Times New Roman" w:hAnsi="Times New Roman" w:cs="Times New Roman"/>
+          <w:color w:val="548DD4" w:themeColor="text2" w:themeTint="99"/>
+        </w:rPr>
+        <w:t xml:space="preserve"> </w:t>
+      </w:r>
+      <w:r>
+        <w:rPr>
+          <w:rFonts w:ascii="Times New Roman" w:hAnsi="Times New Roman" w:cs="Times New Roman"/>
+        </w:rPr>
+        <w:t>{</w:t>
       </w:r>
       <w:proofErr w:type="spellStart"/>
       <w:r>
         <w:rPr>
           <w:rFonts w:ascii="Times New Roman" w:hAnsi="Times New Roman" w:cs="Times New Roman"/>
         </w:rPr>
-        <w:t>estimatedValue</w:t>
+        <w:t>fairOpportunity.exceptionToFairOpportunity</w:t>
       </w:r>
       <w:proofErr w:type="spellEnd"/>
       <w:r>
         <w:rPr>
           <w:rFonts w:ascii="Times New Roman" w:hAnsi="Times New Roman" w:cs="Times New Roman"/>
         </w:rPr>
-        <w:t xml:space="preserve"> &lt;= 750000}</w:t>
-      </w:r>
-      <w:r>
-        <w:rPr>
-          <w:rFonts w:ascii="Times New Roman" w:hAnsi="Times New Roman" w:cs="Times New Roman"/>
-        </w:rPr>
-        <w:t>Contracting Officer</w:t>
-      </w:r>
-      <w:r>
-        <w:rPr>
-          <w:rFonts w:ascii="Times New Roman" w:hAnsi="Times New Roman" w:cs="Times New Roman"/>
-        </w:rPr>
-        <w:t xml:space="preserve">{END-IF}{IF </w:t>
-      </w:r>
-      <w:proofErr w:type="spellStart"/>
-      <w:r>
-        <w:rPr>
-          <w:rFonts w:ascii="Times New Roman" w:hAnsi="Times New Roman" w:cs="Times New Roman"/>
-        </w:rPr>
-        <w:t>estimatedValue</w:t>
-      </w:r>
-      <w:proofErr w:type="spellEnd"/>
-      <w:r>
-        <w:rPr>
-          <w:rFonts w:ascii="Times New Roman" w:hAnsi="Times New Roman" w:cs="Times New Roman"/>
-        </w:rPr>
-        <w:t xml:space="preserve"> </w:t>
-      </w:r>
-      <w:r>
-        <w:rPr>
-          <w:rFonts w:ascii="Times New Roman" w:hAnsi="Times New Roman" w:cs="Times New Roman"/>
-        </w:rPr>
-        <w:t>&gt;</w:t>
-      </w:r>
-      <w:r>
-        <w:rPr>
-          <w:rFonts w:ascii="Times New Roman" w:hAnsi="Times New Roman" w:cs="Times New Roman"/>
-        </w:rPr>
-        <w:t xml:space="preserve"> 750000}Contracting Officer{END-IF}{IF </w:t>
-      </w:r>
-      <w:proofErr w:type="spellStart"/>
-      <w:r>
-        <w:rPr>
-          <w:rFonts w:ascii="Times New Roman" w:hAnsi="Times New Roman" w:cs="Times New Roman"/>
-        </w:rPr>
-        <w:t>estimatedValue</w:t>
-      </w:r>
-      <w:proofErr w:type="spellEnd"/>
-      <w:r>
-        <w:rPr>
-          <w:rFonts w:ascii="Times New Roman" w:hAnsi="Times New Roman" w:cs="Times New Roman"/>
-        </w:rPr>
-        <w:t xml:space="preserve"> &gt; 750000 &amp;&amp; </w:t>
-      </w:r>
-      <w:proofErr w:type="spellStart"/>
-      <w:r>
-        <w:rPr>
-          <w:rFonts w:ascii="Times New Roman" w:hAnsi="Times New Roman" w:cs="Times New Roman"/>
-        </w:rPr>
-        <w:t>estimatedValue</w:t>
-      </w:r>
-      <w:proofErr w:type="spellEnd"/>
-      <w:r>
-        <w:rPr>
-          <w:rFonts w:ascii="Times New Roman" w:hAnsi="Times New Roman" w:cs="Times New Roman"/>
-        </w:rPr>
-        <w:t xml:space="preserve"> &lt;= 15000000}</w:t>
-      </w:r>
-      <w:r>
-        <w:rPr>
-          <w:rFonts w:ascii="Times New Roman" w:hAnsi="Times New Roman" w:cs="Times New Roman"/>
-        </w:rPr>
-        <w:t>Procuring Activity Competition Advocate</w:t>
-      </w:r>
-      <w:r>
-        <w:rPr>
-          <w:rFonts w:ascii="Times New Roman" w:hAnsi="Times New Roman" w:cs="Times New Roman"/>
-        </w:rPr>
-        <w:t xml:space="preserve"> (PACA){END-IF}</w:t>
-      </w:r>
-      <w:r>
-        <w:rPr>
-          <w:rFonts w:ascii="Times New Roman" w:hAnsi="Times New Roman" w:cs="Times New Roman"/>
-        </w:rPr>
-        <w:t xml:space="preserve">{IF </w:t>
-      </w:r>
-      <w:proofErr w:type="spellStart"/>
-      <w:r>
-        <w:rPr>
-          <w:rFonts w:ascii="Times New Roman" w:hAnsi="Times New Roman" w:cs="Times New Roman"/>
-        </w:rPr>
-        <w:t>estimatedValue</w:t>
-      </w:r>
-      <w:proofErr w:type="spellEnd"/>
-      <w:r>
-        <w:rPr>
-          <w:rFonts w:ascii="Times New Roman" w:hAnsi="Times New Roman" w:cs="Times New Roman"/>
-        </w:rPr>
-        <w:t xml:space="preserve"> &gt; 15000000 &amp;&amp; </w:t>
-      </w:r>
-      <w:proofErr w:type="spellStart"/>
-      <w:r>
-        <w:rPr>
-          <w:rFonts w:ascii="Times New Roman" w:hAnsi="Times New Roman" w:cs="Times New Roman"/>
-        </w:rPr>
-        <w:t>estimatedValue</w:t>
-      </w:r>
-      <w:proofErr w:type="spellEnd"/>
-      <w:r>
-        <w:rPr>
-          <w:rFonts w:ascii="Times New Roman" w:hAnsi="Times New Roman" w:cs="Times New Roman"/>
-        </w:rPr>
-        <w:t xml:space="preserve"> &lt;= 100000000}</w:t>
-      </w:r>
-      <w:r>
-        <w:rPr>
-          <w:rFonts w:ascii="Times New Roman" w:hAnsi="Times New Roman" w:cs="Times New Roman"/>
-        </w:rPr>
-        <w:t>Head of Contracting Activity (HCA)</w:t>
-      </w:r>
-      <w:r>
-        <w:rPr>
-          <w:rFonts w:ascii="Times New Roman" w:hAnsi="Times New Roman" w:cs="Times New Roman"/>
-        </w:rPr>
-        <w:t>{END-IF}</w:t>
-      </w:r>
-      <w:r>
-        <w:rPr>
-          <w:rFonts w:ascii="Times New Roman" w:hAnsi="Times New Roman" w:cs="Times New Roman"/>
-        </w:rPr>
-        <w:t xml:space="preserve">{IF </w:t>
-      </w:r>
-      <w:proofErr w:type="spellStart"/>
-      <w:r>
-        <w:rPr>
-          <w:rFonts w:ascii="Times New Roman" w:hAnsi="Times New Roman" w:cs="Times New Roman"/>
-        </w:rPr>
-        <w:t>estimatedValue</w:t>
-      </w:r>
-      <w:proofErr w:type="spellEnd"/>
-      <w:r>
-        <w:rPr>
-          <w:rFonts w:ascii="Times New Roman" w:hAnsi="Times New Roman" w:cs="Times New Roman"/>
-        </w:rPr>
-        <w:t xml:space="preserve"> &gt; 100000000}</w:t>
-      </w:r>
-      <w:r>
-        <w:rPr>
-          <w:rFonts w:ascii="Times New Roman" w:hAnsi="Times New Roman" w:cs="Times New Roman"/>
-        </w:rPr>
-        <w:t>Senior Procurement Executive (SPE)</w:t>
-      </w:r>
-      <w:r>
-        <w:rPr>
-          <w:rFonts w:ascii="Times New Roman" w:hAnsi="Times New Roman" w:cs="Times New Roman"/>
-        </w:rPr>
-        <w:t>{END-IF}</w:t>
-      </w:r>
-      <w:r>
-        <w:rPr>
-          <w:rFonts w:ascii="Times New Roman" w:hAnsi="Times New Roman" w:cs="Times New Roman"/>
-          <w:color w:val="000000" w:themeColor="text1"/>
-        </w:rPr>
-        <w:t>,</w:t>
-      </w:r>
-      <w:r>
-        <w:rPr>
-          <w:rFonts w:ascii="Times New Roman" w:hAnsi="Times New Roman" w:cs="Times New Roman"/>
-          <w:color w:val="FF0000"/>
-        </w:rPr>
-        <w:t xml:space="preserve"> </w:t>
-      </w:r>
-      <w:r>
-        <w:rPr>
-          <w:rFonts w:ascii="Times New Roman" w:hAnsi="Times New Roman" w:cs="Times New Roman"/>
-        </w:rPr>
-        <w:t>hereby approve this exception to fair opportunity pursuant to the Statutory Authority of 10 U.S.C. 2304c(b) and Regulatory Authority of FAR</w:t>
-      </w:r>
-      <w:r>
-        <w:rPr>
-          <w:rFonts w:ascii="Times New Roman" w:hAnsi="Times New Roman" w:cs="Times New Roman"/>
-          <w:color w:val="548DD4" w:themeColor="text2" w:themeTint="99"/>
-        </w:rPr>
-        <w:t xml:space="preserve"> </w:t>
-      </w:r>
-      <w:r>
-        <w:rPr>
-          <w:rFonts w:ascii="Times New Roman" w:hAnsi="Times New Roman" w:cs="Times New Roman"/>
-        </w:rPr>
-        <w:t>{</w:t>
-      </w:r>
-      <w:proofErr w:type="spellStart"/>
-      <w:r>
-        <w:rPr>
-          <w:rFonts w:ascii="Times New Roman" w:hAnsi="Times New Roman" w:cs="Times New Roman"/>
-        </w:rPr>
-        <w:t>fairOpportunity.exceptionToFairOpportunity</w:t>
-      </w:r>
-      <w:proofErr w:type="spellEnd"/>
-      <w:r>
-        <w:rPr>
-          <w:rFonts w:ascii="Times New Roman" w:hAnsi="Times New Roman" w:cs="Times New Roman"/>
-        </w:rPr>
         <w:t>}</w:t>
+      </w:r>
+      <w:r>
+        <w:rPr>
+          <w:rFonts w:ascii="Times New Roman" w:hAnsi="Times New Roman" w:cs="Times New Roman"/>
+        </w:rPr>
+        <w:t>.</w:t>
       </w:r>
     </w:p>
     <w:p>
@@ -949,7 +889,37 @@
         <w:rPr>
           <w:rFonts w:ascii="Times New Roman" w:hAnsi="Times New Roman" w:cs="Times New Roman"/>
         </w:rPr>
-        <w:t xml:space="preserve"> === “DITCO”}</w:t>
+        <w:t xml:space="preserve"> </w:t>
+      </w:r>
+      <w:r>
+        <w:rPr>
+          <w:rFonts w:ascii="Times New Roman" w:hAnsi="Times New Roman" w:cs="Times New Roman"/>
+        </w:rPr>
+        <w:t xml:space="preserve">=== </w:t>
+      </w:r>
+      <w:r>
+        <w:rPr>
+          <w:rFonts w:ascii="Times New Roman" w:hAnsi="Times New Roman" w:cs="Times New Roman"/>
+        </w:rPr>
+        <w:t>`</w:t>
+      </w:r>
+      <w:r>
+        <w:rPr>
+          <w:rFonts w:ascii="Times New Roman" w:hAnsi="Times New Roman" w:cs="Times New Roman"/>
+        </w:rPr>
+        <w:t>DITCO</w:t>
+      </w:r>
+      <w:r>
+        <w:rPr>
+          <w:rFonts w:ascii="Times New Roman" w:hAnsi="Times New Roman" w:cs="Times New Roman"/>
+        </w:rPr>
+        <w:t>`</w:t>
+      </w:r>
+      <w:r>
+        <w:rPr>
+          <w:rFonts w:ascii="Times New Roman" w:hAnsi="Times New Roman" w:cs="Times New Roman"/>
+        </w:rPr>
+        <w:t>}</w:t>
       </w:r>
     </w:p>
     <w:p>
@@ -1069,19 +1039,31 @@
         <w:rPr>
           <w:rFonts w:ascii="Times New Roman" w:hAnsi="Times New Roman" w:cs="Times New Roman"/>
         </w:rPr>
-        <w:t xml:space="preserve"> </w:t>
-      </w:r>
-      <w:r>
-        <w:rPr>
-          <w:rFonts w:ascii="Times New Roman" w:hAnsi="Times New Roman" w:cs="Times New Roman"/>
-        </w:rPr>
-        <w:t>!</w:t>
-      </w:r>
-      <w:r>
-        <w:rPr>
-          <w:rFonts w:ascii="Times New Roman" w:hAnsi="Times New Roman" w:cs="Times New Roman"/>
-        </w:rPr>
-        <w:t>== “DITCO”}</w:t>
+        <w:t xml:space="preserve"> !== </w:t>
+      </w:r>
+      <w:r>
+        <w:rPr>
+          <w:rFonts w:ascii="Times New Roman" w:hAnsi="Times New Roman" w:cs="Times New Roman"/>
+        </w:rPr>
+        <w:t>`</w:t>
+      </w:r>
+      <w:r>
+        <w:rPr>
+          <w:rFonts w:ascii="Times New Roman" w:hAnsi="Times New Roman" w:cs="Times New Roman"/>
+        </w:rPr>
+        <w:t>DITCO</w:t>
+      </w:r>
+      <w:r>
+        <w:rPr>
+          <w:rFonts w:ascii="Times New Roman" w:hAnsi="Times New Roman" w:cs="Times New Roman"/>
+        </w:rPr>
+        <w:t>`</w:t>
+      </w:r>
+      <w:r>
+        <w:rPr>
+          <w:rFonts w:ascii="Times New Roman" w:hAnsi="Times New Roman" w:cs="Times New Roman"/>
+        </w:rPr>
+        <w:t>}</w:t>
       </w:r>
     </w:p>
     <w:p>
@@ -1251,6 +1233,18 @@
         <w:t>{</w:t>
       </w:r>
       <w:proofErr w:type="spellStart"/>
+      <w:r>
+        <w:rPr>
+          <w:rFonts w:ascii="Times New Roman" w:hAnsi="Times New Roman" w:cs="Times New Roman"/>
+        </w:rPr>
+        <w:t>fairOpportunity</w:t>
+      </w:r>
+      <w:r>
+        <w:rPr>
+          <w:rFonts w:ascii="Times New Roman" w:hAnsi="Times New Roman" w:cs="Times New Roman"/>
+        </w:rPr>
+        <w:t>.</w:t>
+      </w:r>
       <w:r>
         <w:rPr>
           <w:rFonts w:ascii="Times New Roman" w:hAnsi="Times New Roman" w:cs="Times New Roman"/>
@@ -1372,7 +1366,6 @@
         </w:rPr>
         <w:t xml:space="preserve"> </w:t>
       </w:r>
-      <w:proofErr w:type="gramStart"/>
       <w:r>
         <w:rPr>
           <w:rFonts w:ascii="Times New Roman" w:hAnsi="Times New Roman" w:cs="Times New Roman"/>
@@ -1383,13 +1376,6 @@
         <w:rPr>
           <w:rFonts w:ascii="Times New Roman" w:hAnsi="Times New Roman" w:cs="Times New Roman"/>
         </w:rPr>
-        <w:t xml:space="preserve"> FY</w:t>
-      </w:r>
-      <w:proofErr w:type="gramEnd"/>
-      <w:r>
-        <w:rPr>
-          <w:rFonts w:ascii="Times New Roman" w:hAnsi="Times New Roman" w:cs="Times New Roman"/>
-        </w:rPr>
         <w:t>{</w:t>
       </w:r>
       <w:proofErr w:type="spellStart"/>
@@ -1410,6 +1396,20 @@
         <w:rPr>
           <w:rFonts w:ascii="Times New Roman" w:hAnsi="Times New Roman" w:cs="Times New Roman"/>
         </w:rPr>
+        <w:t>} {</w:t>
+      </w:r>
+      <w:proofErr w:type="spellStart"/>
+      <w:r>
+        <w:rPr>
+          <w:rFonts w:ascii="Times New Roman" w:hAnsi="Times New Roman" w:cs="Times New Roman"/>
+        </w:rPr>
+        <w:t>taskOrderType</w:t>
+      </w:r>
+      <w:proofErr w:type="spellEnd"/>
+      <w:r>
+        <w:rPr>
+          <w:rFonts w:ascii="Times New Roman" w:hAnsi="Times New Roman" w:cs="Times New Roman"/>
+        </w:rPr>
         <w:t>}</w:t>
       </w:r>
       <w:r>
@@ -1417,14 +1417,7 @@
           <w:rFonts w:ascii="Times New Roman" w:hAnsi="Times New Roman" w:cs="Times New Roman"/>
           <w:color w:val="548DD4" w:themeColor="text2" w:themeTint="99"/>
         </w:rPr>
-        <w:t xml:space="preserve"> {</w:t>
-      </w:r>
-      <w:r>
-        <w:rPr>
-          <w:rFonts w:ascii="Times New Roman" w:hAnsi="Times New Roman" w:cs="Times New Roman"/>
-          <w:color w:val="548DD4" w:themeColor="text2" w:themeTint="99"/>
-        </w:rPr>
-        <w:t xml:space="preserve">Operations &amp; Maintenance, Research, Development, Test &amp; Evaluation, or Procurement) </w:t>
+        <w:t xml:space="preserve"> </w:t>
       </w:r>
       <w:r>
         <w:rPr>
@@ -1518,13 +1511,7 @@
         <w:rPr>
           <w:rFonts w:ascii="Times New Roman" w:hAnsi="Times New Roman" w:cs="Times New Roman"/>
         </w:rPr>
-        <w:t>}</w:t>
-      </w:r>
-      <w:r>
-        <w:rPr>
-          <w:rFonts w:ascii="Times New Roman" w:hAnsi="Times New Roman" w:cs="Times New Roman"/>
-        </w:rPr>
-        <w:t xml:space="preserve"> </w:t>
+        <w:t xml:space="preserve">} </w:t>
       </w:r>
       <w:r>
         <w:rPr>
@@ -1550,13 +1537,7 @@
         <w:rPr>
           <w:rFonts w:ascii="Times New Roman" w:hAnsi="Times New Roman" w:cs="Times New Roman"/>
         </w:rPr>
-        <w:t>}</w:t>
-      </w:r>
-      <w:r>
-        <w:rPr>
-          <w:rFonts w:ascii="Times New Roman" w:hAnsi="Times New Roman" w:cs="Times New Roman"/>
-        </w:rPr>
-        <w:t>.</w:t>
+        <w:t>}.</w:t>
       </w:r>
     </w:p>
     <w:p>
@@ -1737,14 +1718,7 @@
           <w:rFonts w:ascii="Times New Roman" w:hAnsi="Times New Roman" w:cs="Times New Roman"/>
           <w:color w:val="000000"/>
         </w:rPr>
-        <w:t>fairOpportunity.</w:t>
-      </w:r>
-      <w:r>
-        <w:rPr>
-          <w:rFonts w:ascii="Times New Roman" w:hAnsi="Times New Roman" w:cs="Times New Roman"/>
-          <w:color w:val="000000"/>
-        </w:rPr>
-        <w:t>justification</w:t>
+        <w:t>fairOpportunity.justification</w:t>
       </w:r>
       <w:proofErr w:type="spellEnd"/>
       <w:r>
@@ -1973,7 +1947,7 @@
         <w:rPr>
           <w:rFonts w:ascii="Times New Roman" w:hAnsi="Times New Roman" w:cs="Times New Roman"/>
         </w:rPr>
-        <w:t>proposedVendor</w:t>
+        <w:t>fairOpportunity.proposedVendor</w:t>
       </w:r>
       <w:proofErr w:type="spellEnd"/>
       <w:r>
@@ -2144,14 +2118,7 @@
           <w:rFonts w:ascii="Times New Roman" w:hAnsi="Times New Roman" w:cs="Times New Roman"/>
           <w:color w:val="000000"/>
         </w:rPr>
-        <w:t>fairOpportunity.</w:t>
-      </w:r>
-      <w:r>
-        <w:rPr>
-          <w:rFonts w:ascii="Times New Roman" w:hAnsi="Times New Roman" w:cs="Times New Roman"/>
-          <w:color w:val="000000"/>
-        </w:rPr>
-        <w:t>causeOfSoleSourceSituation</w:t>
+        <w:t>fairOpportunity.causeOfSoleSourceSituation</w:t>
       </w:r>
       <w:proofErr w:type="spellEnd"/>
       <w:r>
@@ -2265,14 +2232,7 @@
           <w:rFonts w:ascii="Times New Roman" w:hAnsi="Times New Roman" w:cs="Times New Roman"/>
           <w:color w:val="000000"/>
         </w:rPr>
-        <w:t>fairOpportunity.</w:t>
-      </w:r>
-      <w:r>
-        <w:rPr>
-          <w:rFonts w:ascii="Times New Roman" w:hAnsi="Times New Roman" w:cs="Times New Roman"/>
-          <w:color w:val="000000"/>
-        </w:rPr>
-        <w:t>whyCspIsOnlyCapableSource</w:t>
+        <w:t>fairOpportunity.whyCspIsOnlyCapableSource</w:t>
       </w:r>
       <w:proofErr w:type="spellEnd"/>
       <w:r>
@@ -2439,14 +2399,7 @@
           <w:rFonts w:ascii="Times New Roman" w:hAnsi="Times New Roman" w:cs="Times New Roman"/>
           <w:color w:val="000000"/>
         </w:rPr>
-        <w:t>fairOpportunity</w:t>
-      </w:r>
-      <w:r>
-        <w:rPr>
-          <w:rFonts w:ascii="Times New Roman" w:hAnsi="Times New Roman" w:cs="Times New Roman"/>
-          <w:color w:val="000000"/>
-        </w:rPr>
-        <w:t>.procurementPreviousImpact}{END-IF}</w:t>
+        <w:t>fairOpportunity.procurementPreviousImpact}{END-IF}</w:t>
       </w:r>
     </w:p>
     <w:p>
@@ -2538,13 +2491,7 @@
         <w:rPr>
           <w:rFonts w:ascii="Times New Roman" w:hAnsi="Times New Roman" w:cs="Times New Roman"/>
         </w:rPr>
-        <w:t>.</w:t>
-      </w:r>
-      <w:r>
-        <w:rPr>
-          <w:rFonts w:ascii="Times New Roman" w:hAnsi="Times New Roman" w:cs="Times New Roman"/>
-        </w:rPr>
-        <w:t>requirementImpact</w:t>
+        <w:t>.requirementImpact</w:t>
       </w:r>
       <w:proofErr w:type="spellEnd"/>
       <w:r>
@@ -2687,14 +2634,7 @@
           <w:rFonts w:ascii="Times New Roman" w:hAnsi="Times New Roman" w:cs="Times New Roman"/>
           <w:color w:val="000000"/>
         </w:rPr>
-        <w:t>fairOpportunity.</w:t>
-      </w:r>
-      <w:r>
-        <w:rPr>
-          <w:rFonts w:ascii="Times New Roman" w:hAnsi="Times New Roman" w:cs="Times New Roman"/>
-          <w:color w:val="000000"/>
-        </w:rPr>
-        <w:t>marketResearchDetails</w:t>
+        <w:t>fairOpportunity.marketResearchDetails</w:t>
       </w:r>
       <w:proofErr w:type="spellEnd"/>
       <w:r>
@@ -2796,13 +2736,21 @@
       <w:pPr>
         <w:rPr>
           <w:rFonts w:ascii="Times New Roman" w:hAnsi="Times New Roman" w:cs="Times New Roman"/>
-        </w:rPr>
-      </w:pPr>
-      <w:r>
-        <w:rPr>
-          <w:rFonts w:ascii="Times New Roman" w:hAnsi="Times New Roman" w:cs="Times New Roman"/>
-        </w:rPr>
-        <w:t>8.  ACTIONS THE AGENCY MAY TAKE TO REMOVE OR OVERCOME BARRIERS THAT LED TO THE EXCEPTION TO FAIR OPPORTUNITY:</w:t>
+          <w:color w:val="000000" w:themeColor="text1"/>
+        </w:rPr>
+      </w:pPr>
+      <w:r>
+        <w:rPr>
+          <w:rFonts w:ascii="Times New Roman" w:hAnsi="Times New Roman" w:cs="Times New Roman"/>
+        </w:rPr>
+        <w:t>8</w:t>
+      </w:r>
+      <w:r>
+        <w:rPr>
+          <w:rFonts w:ascii="Times New Roman" w:hAnsi="Times New Roman" w:cs="Times New Roman"/>
+          <w:color w:val="000000" w:themeColor="text1"/>
+        </w:rPr>
+        <w:t>.  ACTIONS THE AGENCY MAY TAKE TO REMOVE OR OVERCOME BARRIERS THAT LED TO THE EXCEPTION TO FAIR OPPORTUNITY:</w:t>
       </w:r>
     </w:p>
     <w:p>
@@ -2817,7 +2765,7 @@
         <w:ind w:left="630"/>
         <w:rPr>
           <w:rFonts w:ascii="Times New Roman" w:hAnsi="Times New Roman" w:cs="Times New Roman"/>
-          <w:color w:val="000000"/>
+          <w:color w:val="000000" w:themeColor="text1"/>
         </w:rPr>
       </w:pPr>
     </w:p>
@@ -2836,156 +2784,174 @@
         </w:pBdr>
         <w:rPr>
           <w:rFonts w:ascii="Times New Roman" w:hAnsi="Times New Roman" w:cs="Times New Roman"/>
-          <w:color w:val="000000"/>
-        </w:rPr>
-      </w:pPr>
-      <w:sdt>
-        <w:sdtPr>
-          <w:tag w:val="goog_rdk_32"/>
-          <w:id w:val="-659386830"/>
-        </w:sdtPr>
-        <w:sdtContent/>
-      </w:sdt>
-      <w:r>
-        <w:rPr>
-          <w:rFonts w:ascii="Times New Roman" w:hAnsi="Times New Roman" w:cs="Times New Roman"/>
-          <w:color w:val="000000"/>
-        </w:rPr>
-        <w:t xml:space="preserve"> Procurement History.</w:t>
-      </w:r>
-      <w:r>
-        <w:rPr>
-          <w:rFonts w:ascii="Times New Roman" w:hAnsi="Times New Roman" w:cs="Times New Roman"/>
-          <w:iCs/>
-          <w:color w:val="0000FF"/>
+          <w:color w:val="000000" w:themeColor="text1"/>
+        </w:rPr>
+      </w:pPr>
+      <w:r>
+        <w:rPr>
+          <w:rFonts w:ascii="Times New Roman" w:hAnsi="Times New Roman" w:cs="Times New Roman"/>
+          <w:color w:val="000000" w:themeColor="text1"/>
+        </w:rPr>
+        <w:t>Procurement History</w:t>
+      </w:r>
+      <w:r>
+        <w:rPr>
+          <w:rFonts w:ascii="Times New Roman" w:hAnsi="Times New Roman" w:cs="Times New Roman"/>
+          <w:color w:val="000000" w:themeColor="text1"/>
+        </w:rPr>
+        <w:t>:</w:t>
+      </w:r>
+    </w:p>
+    <w:p>
+      <w:pPr>
+        <w:pBdr>
+          <w:top w:val="nil"/>
+          <w:left w:val="nil"/>
+          <w:bottom w:val="nil"/>
+          <w:right w:val="nil"/>
+          <w:between w:val="nil"/>
+        </w:pBdr>
+        <w:ind w:left="630"/>
+        <w:rPr>
+          <w:rFonts w:ascii="Times New Roman" w:hAnsi="Times New Roman" w:cs="Times New Roman"/>
+          <w:color w:val="000000" w:themeColor="text1"/>
+        </w:rPr>
+      </w:pPr>
+      <w:r>
+        <w:rPr>
+          <w:rFonts w:ascii="Times New Roman" w:hAnsi="Times New Roman" w:cs="Times New Roman"/>
+          <w:color w:val="000000" w:themeColor="text1"/>
+        </w:rPr>
+        <w:t xml:space="preserve">{IF </w:t>
+      </w:r>
+      <w:proofErr w:type="spellStart"/>
+      <w:r>
+        <w:rPr>
+          <w:rFonts w:ascii="Times New Roman" w:hAnsi="Times New Roman" w:cs="Times New Roman"/>
+          <w:color w:val="000000" w:themeColor="text1"/>
+        </w:rPr>
+        <w:t>procurementHistory</w:t>
+      </w:r>
+      <w:r>
+        <w:rPr>
+          <w:rFonts w:ascii="Times New Roman" w:hAnsi="Times New Roman" w:cs="Times New Roman"/>
+          <w:color w:val="000000" w:themeColor="text1"/>
+        </w:rPr>
+        <w:t>.length</w:t>
+      </w:r>
+      <w:proofErr w:type="spellEnd"/>
+      <w:r>
+        <w:rPr>
+          <w:rFonts w:ascii="Times New Roman" w:hAnsi="Times New Roman" w:cs="Times New Roman"/>
+          <w:color w:val="000000" w:themeColor="text1"/>
+        </w:rPr>
+        <w:t xml:space="preserve"> == 0}</w:t>
+      </w:r>
+    </w:p>
+    <w:p>
+      <w:pPr>
+        <w:pBdr>
+          <w:top w:val="nil"/>
+          <w:left w:val="nil"/>
+          <w:bottom w:val="nil"/>
+          <w:right w:val="nil"/>
+          <w:between w:val="nil"/>
+        </w:pBdr>
+        <w:ind w:left="630"/>
+        <w:rPr>
+          <w:rFonts w:ascii="Times New Roman" w:hAnsi="Times New Roman" w:cs="Times New Roman"/>
+          <w:color w:val="000000" w:themeColor="text1"/>
+        </w:rPr>
+      </w:pPr>
+      <w:r>
+        <w:rPr>
+          <w:rFonts w:ascii="Times New Roman" w:hAnsi="Times New Roman" w:cs="Times New Roman"/>
+          <w:color w:val="000000" w:themeColor="text1"/>
+        </w:rPr>
+        <w:t>Not Applicable</w:t>
+      </w:r>
+    </w:p>
+    <w:p>
+      <w:pPr>
+        <w:pBdr>
+          <w:top w:val="nil"/>
+          <w:left w:val="nil"/>
+          <w:bottom w:val="nil"/>
+          <w:right w:val="nil"/>
+          <w:between w:val="nil"/>
+        </w:pBdr>
+        <w:ind w:left="630"/>
+        <w:rPr>
+          <w:rFonts w:ascii="Times New Roman" w:hAnsi="Times New Roman" w:cs="Times New Roman"/>
+          <w:color w:val="000000" w:themeColor="text1"/>
+        </w:rPr>
+      </w:pPr>
+      <w:r>
+        <w:rPr>
+          <w:rFonts w:ascii="Times New Roman" w:hAnsi="Times New Roman" w:cs="Times New Roman"/>
+          <w:color w:val="000000" w:themeColor="text1"/>
+        </w:rPr>
+        <w:t>{END-IF}</w:t>
+      </w:r>
+    </w:p>
+    <w:p>
+      <w:pPr>
+        <w:pBdr>
+          <w:top w:val="nil"/>
+          <w:left w:val="nil"/>
+          <w:bottom w:val="nil"/>
+          <w:right w:val="nil"/>
+          <w:between w:val="nil"/>
+        </w:pBdr>
+        <w:ind w:left="630"/>
+        <w:rPr>
+          <w:rFonts w:ascii="Times New Roman" w:hAnsi="Times New Roman" w:cs="Times New Roman"/>
+          <w:color w:val="000000" w:themeColor="text1"/>
+        </w:rPr>
+      </w:pPr>
+      <w:r>
+        <w:rPr>
+          <w:rFonts w:ascii="Times New Roman" w:hAnsi="Times New Roman" w:cs="Times New Roman"/>
+          <w:color w:val="000000" w:themeColor="text1"/>
+        </w:rPr>
+        <w:t xml:space="preserve">{IF </w:t>
+      </w:r>
+      <w:proofErr w:type="spellStart"/>
+      <w:r>
+        <w:rPr>
+          <w:rFonts w:ascii="Times New Roman" w:hAnsi="Times New Roman" w:cs="Times New Roman"/>
+          <w:color w:val="000000" w:themeColor="text1"/>
+        </w:rPr>
+        <w:t>procurementHistory</w:t>
+      </w:r>
+      <w:r>
+        <w:rPr>
+          <w:rFonts w:ascii="Times New Roman" w:hAnsi="Times New Roman" w:cs="Times New Roman"/>
+          <w:color w:val="000000" w:themeColor="text1"/>
+        </w:rPr>
+        <w:t>.length</w:t>
+      </w:r>
+      <w:proofErr w:type="spellEnd"/>
+      <w:r>
+        <w:rPr>
+          <w:rFonts w:ascii="Times New Roman" w:hAnsi="Times New Roman" w:cs="Times New Roman"/>
+          <w:color w:val="000000" w:themeColor="text1"/>
         </w:rPr>
         <w:t xml:space="preserve"> </w:t>
       </w:r>
       <w:r>
         <w:rPr>
           <w:rFonts w:ascii="Times New Roman" w:hAnsi="Times New Roman" w:cs="Times New Roman"/>
-          <w:iCs/>
-          <w:color w:val="548DD4" w:themeColor="text2" w:themeTint="99"/>
-        </w:rPr>
-        <w:t xml:space="preserve">“Not applicable.” – </w:t>
-      </w:r>
-      <w:r>
-        <w:rPr>
-          <w:rFonts w:ascii="Times New Roman" w:hAnsi="Times New Roman" w:cs="Times New Roman"/>
-          <w:b/>
-          <w:bCs/>
-          <w:iCs/>
-          <w:color w:val="548DD4" w:themeColor="text2" w:themeTint="99"/>
-        </w:rPr>
-        <w:t xml:space="preserve">if there are no previous contracts </w:t>
-      </w:r>
-      <w:r>
-        <w:fldChar w:fldCharType="begin"/>
-      </w:r>
-      <w:r>
-        <w:instrText>HYPERLINK "https://www.figma.com/file/DhwLh5B4y6pFbeLgMY63Rp/DAPPS-Wizard?node-id=16361%3A463863&amp;t=rMHImr0YfYf2pT49-0"</w:instrText>
-      </w:r>
-      <w:r>
-        <w:fldChar w:fldCharType="separate"/>
-      </w:r>
-      <w:r>
-        <w:rPr>
-          <w:rStyle w:val="Hyperlink"/>
-          <w:rFonts w:ascii="Times New Roman" w:hAnsi="Times New Roman" w:cs="Times New Roman"/>
-          <w:b/>
-          <w:bCs/>
-          <w:iCs/>
-          <w:color w:val="548DD4" w:themeColor="text2" w:themeTint="99"/>
-        </w:rPr>
-        <w:t>he</w:t>
-      </w:r>
-      <w:r>
-        <w:rPr>
-          <w:rStyle w:val="Hyperlink"/>
-          <w:rFonts w:ascii="Times New Roman" w:hAnsi="Times New Roman" w:cs="Times New Roman"/>
-          <w:b/>
-          <w:bCs/>
-          <w:iCs/>
-          <w:color w:val="548DD4" w:themeColor="text2" w:themeTint="99"/>
-        </w:rPr>
-        <w:t>r</w:t>
-      </w:r>
-      <w:r>
-        <w:rPr>
-          <w:rStyle w:val="Hyperlink"/>
-          <w:rFonts w:ascii="Times New Roman" w:hAnsi="Times New Roman" w:cs="Times New Roman"/>
-          <w:b/>
-          <w:bCs/>
-          <w:iCs/>
-          <w:color w:val="548DD4" w:themeColor="text2" w:themeTint="99"/>
-        </w:rPr>
-        <w:t>e</w:t>
-      </w:r>
-      <w:r>
-        <w:rPr>
-          <w:rStyle w:val="Hyperlink"/>
-          <w:rFonts w:ascii="Times New Roman" w:hAnsi="Times New Roman" w:cs="Times New Roman"/>
-          <w:b/>
-          <w:bCs/>
-          <w:iCs/>
-          <w:color w:val="548DD4" w:themeColor="text2" w:themeTint="99"/>
-        </w:rPr>
-        <w:fldChar w:fldCharType="end"/>
-      </w:r>
-      <w:r>
-        <w:rPr>
-          <w:rFonts w:ascii="Times New Roman" w:hAnsi="Times New Roman" w:cs="Times New Roman"/>
-          <w:b/>
-          <w:bCs/>
-          <w:iCs/>
-          <w:color w:val="548DD4" w:themeColor="text2" w:themeTint="99"/>
-        </w:rPr>
-        <w:t xml:space="preserve">. If there ARE previous contracts, repeat the following 5 fields below for each contract using the inputs from </w:t>
-      </w:r>
-      <w:r>
-        <w:fldChar w:fldCharType="begin"/>
-      </w:r>
-      <w:r>
-        <w:instrText>HYPERLINK "https://www.figma.com/file/DhwLh5B4y6pFbeLgMY63Rp/DAPPS-Wizard?node-id=16361%3A463873&amp;t=2BSVv8oQB7JjnHG3-0"</w:instrText>
-      </w:r>
-      <w:r>
-        <w:fldChar w:fldCharType="separate"/>
-      </w:r>
-      <w:r>
-        <w:rPr>
-          <w:rStyle w:val="Hyperlink"/>
-          <w:rFonts w:ascii="Times New Roman" w:hAnsi="Times New Roman" w:cs="Times New Roman"/>
-          <w:b/>
-          <w:bCs/>
-          <w:iCs/>
-          <w14:textFill>
-            <w14:solidFill>
-              <w14:srgbClr w14:val="0000FF">
-                <w14:lumMod w14:val="60000"/>
-                <w14:lumOff w14:val="40000"/>
-              </w14:srgbClr>
-            </w14:solidFill>
-          </w14:textFill>
-        </w:rPr>
-        <w:t>here</w:t>
-      </w:r>
-      <w:r>
-        <w:rPr>
-          <w:rStyle w:val="Hyperlink"/>
-          <w:rFonts w:ascii="Times New Roman" w:hAnsi="Times New Roman" w:cs="Times New Roman"/>
-          <w:b/>
-          <w:bCs/>
-          <w:iCs/>
-          <w14:textFill>
-            <w14:solidFill>
-              <w14:srgbClr w14:val="0000FF">
-                <w14:lumMod w14:val="60000"/>
-                <w14:lumOff w14:val="40000"/>
-              </w14:srgbClr>
-            </w14:solidFill>
-          </w14:textFill>
-        </w:rPr>
-        <w:fldChar w:fldCharType="end"/>
+          <w:color w:val="000000" w:themeColor="text1"/>
+        </w:rPr>
+        <w:t>&gt;</w:t>
+      </w:r>
+      <w:r>
+        <w:rPr>
+          <w:rFonts w:ascii="Times New Roman" w:hAnsi="Times New Roman" w:cs="Times New Roman"/>
+          <w:color w:val="000000" w:themeColor="text1"/>
+        </w:rPr>
+        <w:t xml:space="preserve"> 0}</w:t>
       </w:r>
     </w:p>
     <w:p>
@@ -3000,35 +2966,80 @@
         <w:ind w:firstLine="720"/>
         <w:rPr>
           <w:rFonts w:ascii="Times New Roman" w:hAnsi="Times New Roman" w:cs="Times New Roman"/>
-          <w:color w:val="548DD4" w:themeColor="text2" w:themeTint="99"/>
-        </w:rPr>
-      </w:pPr>
-      <w:r>
-        <w:rPr>
-          <w:rFonts w:ascii="Times New Roman" w:hAnsi="Times New Roman" w:cs="Times New Roman"/>
-        </w:rPr>
-        <w:t xml:space="preserve">Contract Number: </w:t>
+          <w:color w:val="000000" w:themeColor="text1"/>
+        </w:rPr>
+      </w:pPr>
+      <w:r>
+        <w:rPr>
+          <w:rFonts w:ascii="Times New Roman" w:hAnsi="Times New Roman" w:cs="Times New Roman"/>
+          <w:color w:val="000000" w:themeColor="text1"/>
+        </w:rPr>
+        <w:t xml:space="preserve">{FOR contract IN </w:t>
       </w:r>
       <w:proofErr w:type="spellStart"/>
       <w:r>
         <w:rPr>
           <w:rFonts w:ascii="Times New Roman" w:hAnsi="Times New Roman" w:cs="Times New Roman"/>
-        </w:rPr>
-        <w:t>currentContract</w:t>
-      </w:r>
-      <w:r>
-        <w:rPr>
-          <w:rFonts w:ascii="Times New Roman" w:hAnsi="Times New Roman" w:cs="Times New Roman"/>
-        </w:rPr>
-        <w:t>.</w:t>
-      </w:r>
-      <w:r>
-        <w:rPr>
-          <w:rFonts w:ascii="Times New Roman" w:hAnsi="Times New Roman" w:cs="Times New Roman"/>
-        </w:rPr>
-        <w:t>contractNumber</w:t>
+          <w:color w:val="000000" w:themeColor="text1"/>
+        </w:rPr>
+        <w:t>procurementHistory</w:t>
       </w:r>
       <w:proofErr w:type="spellEnd"/>
+      <w:r>
+        <w:rPr>
+          <w:rFonts w:ascii="Times New Roman" w:hAnsi="Times New Roman" w:cs="Times New Roman"/>
+          <w:color w:val="000000" w:themeColor="text1"/>
+        </w:rPr>
+        <w:t>}</w:t>
+      </w:r>
+    </w:p>
+    <w:p>
+      <w:pPr>
+        <w:pBdr>
+          <w:top w:val="nil"/>
+          <w:left w:val="nil"/>
+          <w:bottom w:val="nil"/>
+          <w:right w:val="nil"/>
+          <w:between w:val="nil"/>
+        </w:pBdr>
+        <w:ind w:firstLine="720"/>
+        <w:rPr>
+          <w:rFonts w:ascii="Times New Roman" w:hAnsi="Times New Roman" w:cs="Times New Roman"/>
+          <w:color w:val="000000" w:themeColor="text1"/>
+        </w:rPr>
+      </w:pPr>
+      <w:r>
+        <w:rPr>
+          <w:rFonts w:ascii="Times New Roman" w:hAnsi="Times New Roman" w:cs="Times New Roman"/>
+          <w:color w:val="000000" w:themeColor="text1"/>
+        </w:rPr>
+        <w:t>Contract Number: {</w:t>
+      </w:r>
+      <w:r>
+        <w:rPr>
+          <w:rFonts w:ascii="Times New Roman" w:hAnsi="Times New Roman" w:cs="Times New Roman"/>
+          <w:color w:val="000000" w:themeColor="text1"/>
+        </w:rPr>
+        <w:t>$</w:t>
+      </w:r>
+      <w:proofErr w:type="spellStart"/>
+      <w:proofErr w:type="gramStart"/>
+      <w:r>
+        <w:rPr>
+          <w:rFonts w:ascii="Times New Roman" w:hAnsi="Times New Roman" w:cs="Times New Roman"/>
+          <w:color w:val="000000" w:themeColor="text1"/>
+        </w:rPr>
+        <w:t>contract.contractNumber</w:t>
+      </w:r>
+      <w:proofErr w:type="spellEnd"/>
+      <w:proofErr w:type="gramEnd"/>
+      <w:r>
+        <w:rPr>
+          <w:rFonts w:ascii="Times New Roman" w:hAnsi="Times New Roman" w:cs="Times New Roman"/>
+          <w:color w:val="000000" w:themeColor="text1"/>
+        </w:rPr>
+        <w:t>}</w:t>
+      </w:r>
     </w:p>
     <w:p>
       <w:pPr>
@@ -3042,40 +3053,41 @@
         <w:ind w:left="315" w:firstLine="405"/>
         <w:rPr>
           <w:rFonts w:ascii="Times New Roman" w:hAnsi="Times New Roman" w:cs="Times New Roman"/>
-        </w:rPr>
-      </w:pPr>
-      <w:r>
-        <w:rPr>
-          <w:rFonts w:ascii="Times New Roman" w:hAnsi="Times New Roman" w:cs="Times New Roman"/>
-        </w:rPr>
-        <w:t>Task Order Number (if applicable):</w:t>
-      </w:r>
-      <w:r>
-        <w:rPr>
-          <w:rFonts w:ascii="Times New Roman" w:hAnsi="Times New Roman" w:cs="Times New Roman"/>
-        </w:rPr>
-        <w:t xml:space="preserve"> </w:t>
+          <w:color w:val="000000" w:themeColor="text1"/>
+        </w:rPr>
+      </w:pPr>
+      <w:r>
+        <w:rPr>
+          <w:rFonts w:ascii="Times New Roman" w:hAnsi="Times New Roman" w:cs="Times New Roman"/>
+          <w:color w:val="000000" w:themeColor="text1"/>
+        </w:rPr>
+        <w:t>Task Order Number (if applicable): {</w:t>
+      </w:r>
+      <w:r>
+        <w:rPr>
+          <w:rFonts w:ascii="Times New Roman" w:hAnsi="Times New Roman" w:cs="Times New Roman"/>
+          <w:color w:val="000000" w:themeColor="text1"/>
+        </w:rPr>
+        <w:t>$</w:t>
       </w:r>
       <w:proofErr w:type="spellStart"/>
-      <w:r>
-        <w:rPr>
-          <w:rFonts w:ascii="Times New Roman" w:hAnsi="Times New Roman" w:cs="Times New Roman"/>
-        </w:rPr>
-        <w:t>currentContract</w:t>
-      </w:r>
-      <w:r>
-        <w:rPr>
-          <w:rFonts w:ascii="Times New Roman" w:hAnsi="Times New Roman" w:cs="Times New Roman"/>
-        </w:rPr>
-        <w:t>.</w:t>
-      </w:r>
-      <w:r>
-        <w:rPr>
-          <w:rFonts w:ascii="Times New Roman" w:hAnsi="Times New Roman" w:cs="Times New Roman"/>
-        </w:rPr>
-        <w:t>taskOrDeliveryOrderNumber</w:t>
+      <w:proofErr w:type="gramStart"/>
+      <w:r>
+        <w:rPr>
+          <w:rFonts w:ascii="Times New Roman" w:hAnsi="Times New Roman" w:cs="Times New Roman"/>
+          <w:color w:val="000000" w:themeColor="text1"/>
+        </w:rPr>
+        <w:t>contract.taskDeliveryOrderNumber</w:t>
       </w:r>
       <w:proofErr w:type="spellEnd"/>
+      <w:proofErr w:type="gramEnd"/>
+      <w:r>
+        <w:rPr>
+          <w:rFonts w:ascii="Times New Roman" w:hAnsi="Times New Roman" w:cs="Times New Roman"/>
+          <w:color w:val="000000" w:themeColor="text1"/>
+        </w:rPr>
+        <w:t>}</w:t>
+      </w:r>
     </w:p>
     <w:p>
       <w:pPr>
@@ -3089,20 +3101,77 @@
         <w:ind w:firstLine="720"/>
         <w:rPr>
           <w:rFonts w:ascii="Times New Roman" w:hAnsi="Times New Roman" w:cs="Times New Roman"/>
-        </w:rPr>
-      </w:pPr>
-      <w:r>
-        <w:rPr>
-          <w:rFonts w:ascii="Times New Roman" w:hAnsi="Times New Roman" w:cs="Times New Roman"/>
-        </w:rPr>
-        <w:t xml:space="preserve">Period of Performance: </w:t>
-      </w:r>
-      <w:r>
-        <w:rPr>
-          <w:rFonts w:ascii="Times New Roman" w:hAnsi="Times New Roman" w:cs="Times New Roman"/>
-          <w:color w:val="548DD4" w:themeColor="text2" w:themeTint="99"/>
-        </w:rPr>
-        <w:t>Current Contract Period of Performance</w:t>
+          <w:color w:val="000000" w:themeColor="text1"/>
+        </w:rPr>
+      </w:pPr>
+      <w:r>
+        <w:rPr>
+          <w:rFonts w:ascii="Times New Roman" w:hAnsi="Times New Roman" w:cs="Times New Roman"/>
+          <w:color w:val="000000" w:themeColor="text1"/>
+        </w:rPr>
+        <w:t>Period of Performance: {</w:t>
+      </w:r>
+      <w:r>
+        <w:rPr>
+          <w:rFonts w:ascii="Times New Roman" w:hAnsi="Times New Roman" w:cs="Times New Roman"/>
+          <w:color w:val="000000" w:themeColor="text1"/>
+        </w:rPr>
+        <w:t>$</w:t>
+      </w:r>
+      <w:proofErr w:type="spellStart"/>
+      <w:proofErr w:type="gramStart"/>
+      <w:r>
+        <w:rPr>
+          <w:rFonts w:ascii="Times New Roman" w:hAnsi="Times New Roman" w:cs="Times New Roman"/>
+          <w:color w:val="000000" w:themeColor="text1"/>
+        </w:rPr>
+        <w:t>contract.contractOrderStartDate</w:t>
+      </w:r>
+      <w:proofErr w:type="spellEnd"/>
+      <w:proofErr w:type="gramEnd"/>
+      <w:r>
+        <w:rPr>
+          <w:rFonts w:ascii="Times New Roman" w:hAnsi="Times New Roman" w:cs="Times New Roman"/>
+          <w:color w:val="000000" w:themeColor="text1"/>
+        </w:rPr>
+        <w:t>}</w:t>
+      </w:r>
+      <w:r>
+        <w:rPr>
+          <w:rFonts w:ascii="Times New Roman" w:hAnsi="Times New Roman" w:cs="Times New Roman"/>
+          <w:color w:val="000000" w:themeColor="text1"/>
+        </w:rPr>
+        <w:t xml:space="preserve"> - </w:t>
+      </w:r>
+      <w:r>
+        <w:rPr>
+          <w:rFonts w:ascii="Times New Roman" w:hAnsi="Times New Roman" w:cs="Times New Roman"/>
+          <w:color w:val="000000" w:themeColor="text1"/>
+        </w:rPr>
+        <w:t>{</w:t>
+      </w:r>
+      <w:r>
+        <w:rPr>
+          <w:rFonts w:ascii="Times New Roman" w:hAnsi="Times New Roman" w:cs="Times New Roman"/>
+          <w:color w:val="000000" w:themeColor="text1"/>
+        </w:rPr>
+        <w:t>$</w:t>
+      </w:r>
+      <w:proofErr w:type="spellStart"/>
+      <w:r>
+        <w:rPr>
+          <w:rFonts w:ascii="Times New Roman" w:hAnsi="Times New Roman" w:cs="Times New Roman"/>
+          <w:color w:val="000000" w:themeColor="text1"/>
+        </w:rPr>
+        <w:t>contract.contractOrderExpirationDate</w:t>
+      </w:r>
+      <w:proofErr w:type="spellEnd"/>
+      <w:r>
+        <w:rPr>
+          <w:rFonts w:ascii="Times New Roman" w:hAnsi="Times New Roman" w:cs="Times New Roman"/>
+          <w:color w:val="000000" w:themeColor="text1"/>
+        </w:rPr>
+        <w:t>}</w:t>
       </w:r>
     </w:p>
     <w:p>
@@ -3117,27 +3186,40 @@
         <w:ind w:firstLine="720"/>
         <w:rPr>
           <w:rFonts w:ascii="Times New Roman" w:hAnsi="Times New Roman" w:cs="Times New Roman"/>
-          <w:color w:val="548DD4" w:themeColor="text2" w:themeTint="99"/>
-        </w:rPr>
-      </w:pPr>
-      <w:r>
-        <w:rPr>
-          <w:rFonts w:ascii="Times New Roman" w:hAnsi="Times New Roman" w:cs="Times New Roman"/>
-        </w:rPr>
-        <w:t>Competitive Status:</w:t>
-      </w:r>
-      <w:r>
-        <w:rPr>
-          <w:rFonts w:ascii="Times New Roman" w:hAnsi="Times New Roman" w:cs="Times New Roman"/>
-        </w:rPr>
-        <w:t xml:space="preserve"> </w:t>
-      </w:r>
-      <w:r>
-        <w:rPr>
-          <w:rFonts w:ascii="Times New Roman" w:hAnsi="Times New Roman" w:cs="Times New Roman"/>
-          <w:color w:val="548DD4" w:themeColor="text2" w:themeTint="99"/>
-        </w:rPr>
-        <w:t>Level of Competition</w:t>
+          <w:color w:val="000000" w:themeColor="text1"/>
+        </w:rPr>
+      </w:pPr>
+      <w:r>
+        <w:rPr>
+          <w:rFonts w:ascii="Times New Roman" w:hAnsi="Times New Roman" w:cs="Times New Roman"/>
+          <w:color w:val="000000" w:themeColor="text1"/>
+        </w:rPr>
+        <w:t>Competitive Status: {</w:t>
+      </w:r>
+      <w:r>
+        <w:rPr>
+          <w:rFonts w:ascii="Times New Roman" w:hAnsi="Times New Roman" w:cs="Times New Roman"/>
+          <w:color w:val="000000" w:themeColor="text1"/>
+        </w:rPr>
+        <w:t>$</w:t>
+      </w:r>
+      <w:proofErr w:type="spellStart"/>
+      <w:proofErr w:type="gramStart"/>
+      <w:r>
+        <w:rPr>
+          <w:rFonts w:ascii="Times New Roman" w:hAnsi="Times New Roman" w:cs="Times New Roman"/>
+          <w:color w:val="000000" w:themeColor="text1"/>
+        </w:rPr>
+        <w:t>contract.competitiveStatus</w:t>
+      </w:r>
+      <w:proofErr w:type="spellEnd"/>
+      <w:proofErr w:type="gramEnd"/>
+      <w:r>
+        <w:rPr>
+          <w:rFonts w:ascii="Times New Roman" w:hAnsi="Times New Roman" w:cs="Times New Roman"/>
+          <w:color w:val="000000" w:themeColor="text1"/>
+        </w:rPr>
+        <w:t>}</w:t>
       </w:r>
     </w:p>
     <w:p>
@@ -3152,26 +3234,103 @@
         <w:ind w:firstLine="720"/>
         <w:rPr>
           <w:rFonts w:ascii="Times New Roman" w:hAnsi="Times New Roman" w:cs="Times New Roman"/>
-        </w:rPr>
-      </w:pPr>
-      <w:r>
-        <w:rPr>
-          <w:rFonts w:ascii="Times New Roman" w:hAnsi="Times New Roman" w:cs="Times New Roman"/>
-        </w:rPr>
-        <w:t>Business Size:</w:t>
-      </w:r>
-      <w:r>
-        <w:rPr>
-          <w:rFonts w:ascii="Times New Roman" w:hAnsi="Times New Roman" w:cs="Times New Roman"/>
-        </w:rPr>
-        <w:t xml:space="preserve"> </w:t>
-      </w:r>
-      <w:r>
-        <w:rPr>
-          <w:rFonts w:ascii="Times New Roman" w:hAnsi="Times New Roman" w:cs="Times New Roman"/>
-          <w:color w:val="548DD4" w:themeColor="text2" w:themeTint="99"/>
-        </w:rPr>
-        <w:t>Business Size</w:t>
+          <w:color w:val="000000" w:themeColor="text1"/>
+        </w:rPr>
+      </w:pPr>
+      <w:r>
+        <w:rPr>
+          <w:rFonts w:ascii="Times New Roman" w:hAnsi="Times New Roman" w:cs="Times New Roman"/>
+          <w:color w:val="000000" w:themeColor="text1"/>
+        </w:rPr>
+        <w:t>Business Size: {</w:t>
+      </w:r>
+      <w:r>
+        <w:rPr>
+          <w:rFonts w:ascii="Times New Roman" w:hAnsi="Times New Roman" w:cs="Times New Roman"/>
+          <w:color w:val="000000" w:themeColor="text1"/>
+        </w:rPr>
+        <w:t>$</w:t>
+      </w:r>
+      <w:proofErr w:type="spellStart"/>
+      <w:proofErr w:type="gramStart"/>
+      <w:r>
+        <w:rPr>
+          <w:rFonts w:ascii="Times New Roman" w:hAnsi="Times New Roman" w:cs="Times New Roman"/>
+          <w:color w:val="000000" w:themeColor="text1"/>
+        </w:rPr>
+        <w:t>contract.businessSize</w:t>
+      </w:r>
+      <w:proofErr w:type="spellEnd"/>
+      <w:proofErr w:type="gramEnd"/>
+      <w:r>
+        <w:rPr>
+          <w:rFonts w:ascii="Times New Roman" w:hAnsi="Times New Roman" w:cs="Times New Roman"/>
+          <w:color w:val="000000" w:themeColor="text1"/>
+        </w:rPr>
+        <w:t>}</w:t>
+      </w:r>
+    </w:p>
+    <w:p>
+      <w:pPr>
+        <w:pBdr>
+          <w:top w:val="nil"/>
+          <w:left w:val="nil"/>
+          <w:bottom w:val="nil"/>
+          <w:right w:val="nil"/>
+          <w:between w:val="nil"/>
+        </w:pBdr>
+        <w:ind w:firstLine="720"/>
+        <w:rPr>
+          <w:rFonts w:ascii="Times New Roman" w:hAnsi="Times New Roman" w:cs="Times New Roman"/>
+          <w:color w:val="000000" w:themeColor="text1"/>
+        </w:rPr>
+      </w:pPr>
+    </w:p>
+    <w:p>
+      <w:pPr>
+        <w:pBdr>
+          <w:top w:val="nil"/>
+          <w:left w:val="nil"/>
+          <w:bottom w:val="nil"/>
+          <w:right w:val="nil"/>
+          <w:between w:val="nil"/>
+        </w:pBdr>
+        <w:ind w:firstLine="720"/>
+        <w:rPr>
+          <w:rFonts w:ascii="Times New Roman" w:hAnsi="Times New Roman" w:cs="Times New Roman"/>
+          <w:color w:val="000000" w:themeColor="text1"/>
+        </w:rPr>
+      </w:pPr>
+      <w:r>
+        <w:rPr>
+          <w:rFonts w:ascii="Times New Roman" w:hAnsi="Times New Roman" w:cs="Times New Roman"/>
+          <w:color w:val="000000" w:themeColor="text1"/>
+        </w:rPr>
+        <w:t>{END-FOR contract}</w:t>
+      </w:r>
+    </w:p>
+    <w:p>
+      <w:pPr>
+        <w:pBdr>
+          <w:top w:val="nil"/>
+          <w:left w:val="nil"/>
+          <w:bottom w:val="nil"/>
+          <w:right w:val="nil"/>
+          <w:between w:val="nil"/>
+        </w:pBdr>
+        <w:ind w:left="630"/>
+        <w:rPr>
+          <w:rFonts w:ascii="Times New Roman" w:hAnsi="Times New Roman" w:cs="Times New Roman"/>
+          <w:color w:val="000000" w:themeColor="text1"/>
+        </w:rPr>
+      </w:pPr>
+      <w:r>
+        <w:rPr>
+          <w:rFonts w:ascii="Times New Roman" w:hAnsi="Times New Roman" w:cs="Times New Roman"/>
+          <w:color w:val="000000" w:themeColor="text1"/>
+        </w:rPr>
+        <w:lastRenderedPageBreak/>
+        <w:t>{END-IF}</w:t>
       </w:r>
     </w:p>
     <w:p>
@@ -3186,8 +3345,7 @@
         <w:ind w:left="1035"/>
         <w:rPr>
           <w:rFonts w:ascii="Times New Roman" w:hAnsi="Times New Roman" w:cs="Times New Roman"/>
-          <w:i/>
-          <w:color w:val="FF0000"/>
+          <w:color w:val="000000" w:themeColor="text1"/>
         </w:rPr>
       </w:pPr>
     </w:p>
@@ -3203,31 +3361,20 @@
         <w:ind w:left="180"/>
         <w:rPr>
           <w:rFonts w:ascii="Times New Roman" w:hAnsi="Times New Roman" w:cs="Times New Roman"/>
-          <w:iCs/>
-          <w:color w:val="548DD4" w:themeColor="text2" w:themeTint="99"/>
+          <w:color w:val="000000" w:themeColor="text1"/>
         </w:rPr>
       </w:pPr>
       <w:proofErr w:type="gramStart"/>
       <w:r>
         <w:rPr>
           <w:rFonts w:ascii="Times New Roman" w:hAnsi="Times New Roman" w:cs="Times New Roman"/>
-          <w:i/>
-          <w:color w:val="000000" w:themeColor="text1"/>
-        </w:rPr>
-        <w:t>(b</w:t>
-      </w:r>
-      <w:r>
-        <w:rPr>
-          <w:rFonts w:ascii="Times New Roman" w:hAnsi="Times New Roman" w:cs="Times New Roman"/>
-          <w:iCs/>
-          <w:color w:val="000000" w:themeColor="text1"/>
-        </w:rPr>
-        <w:t>)</w:t>
-      </w:r>
-      <w:r>
-        <w:rPr>
-          <w:rFonts w:ascii="Times New Roman" w:hAnsi="Times New Roman" w:cs="Times New Roman"/>
-          <w:iCs/>
+          <w:color w:val="000000" w:themeColor="text1"/>
+        </w:rPr>
+        <w:t>(b)</w:t>
+      </w:r>
+      <w:r>
+        <w:rPr>
+          <w:rFonts w:ascii="Times New Roman" w:hAnsi="Times New Roman" w:cs="Times New Roman"/>
           <w:color w:val="000000" w:themeColor="text1"/>
         </w:rPr>
         <w:t xml:space="preserve">  </w:t>
@@ -3235,7 +3382,7 @@
       <w:r>
         <w:rPr>
           <w:rFonts w:ascii="Times New Roman" w:hAnsi="Times New Roman" w:cs="Times New Roman"/>
-          <w:color w:val="000000"/>
+          <w:color w:val="000000" w:themeColor="text1"/>
         </w:rPr>
         <w:t>{</w:t>
       </w:r>
@@ -3244,21 +3391,21 @@
       <w:r>
         <w:rPr>
           <w:rFonts w:ascii="Times New Roman" w:hAnsi="Times New Roman" w:cs="Times New Roman"/>
-          <w:color w:val="000000"/>
+          <w:color w:val="000000" w:themeColor="text1"/>
         </w:rPr>
         <w:t>fairOpportunity.</w:t>
       </w:r>
       <w:r>
         <w:rPr>
           <w:rFonts w:ascii="Times New Roman" w:hAnsi="Times New Roman" w:cs="Times New Roman"/>
-          <w:color w:val="000000"/>
+          <w:color w:val="000000" w:themeColor="text1"/>
         </w:rPr>
         <w:t>p</w:t>
       </w:r>
       <w:r>
         <w:rPr>
           <w:rFonts w:ascii="Times New Roman" w:hAnsi="Times New Roman" w:cs="Times New Roman"/>
-          <w:color w:val="000000"/>
+          <w:color w:val="000000" w:themeColor="text1"/>
         </w:rPr>
         <w:t>lansToRemoveBarriers</w:t>
       </w:r>
@@ -3266,17 +3413,9 @@
       <w:r>
         <w:rPr>
           <w:rFonts w:ascii="Times New Roman" w:hAnsi="Times New Roman" w:cs="Times New Roman"/>
-          <w:color w:val="000000"/>
-        </w:rPr>
-        <w:t>}</w:t>
-      </w:r>
-      <w:r>
-        <w:rPr>
-          <w:rFonts w:ascii="Times New Roman" w:hAnsi="Times New Roman" w:cs="Times New Roman"/>
-          <w:iCs/>
-          <w:color w:val="548DD4" w:themeColor="text2" w:themeTint="99"/>
-        </w:rPr>
-        <w:t xml:space="preserve"> </w:t>
+          <w:color w:val="000000" w:themeColor="text1"/>
+        </w:rPr>
+        <w:t xml:space="preserve">} </w:t>
       </w:r>
     </w:p>
     <w:p>
@@ -3290,11 +3429,18 @@
         </w:pBdr>
         <w:rPr>
           <w:rFonts w:ascii="Times New Roman" w:hAnsi="Times New Roman" w:cs="Times New Roman"/>
-          <w:color w:val="3C4043"/>
-        </w:rPr>
-      </w:pPr>
-    </w:p>
-    <w:p/>
+          <w:color w:val="000000" w:themeColor="text1"/>
+        </w:rPr>
+      </w:pPr>
+    </w:p>
+    <w:p>
+      <w:pPr>
+        <w:rPr>
+          <w:rFonts w:ascii="Times New Roman" w:hAnsi="Times New Roman" w:cs="Times New Roman"/>
+          <w:color w:val="000000" w:themeColor="text1"/>
+        </w:rPr>
+      </w:pPr>
+    </w:p>
     <w:p>
       <w:pPr>
         <w:rPr>
@@ -3737,7 +3883,61 @@
         <w:rPr>
           <w:rFonts w:ascii="Times New Roman" w:hAnsi="Times New Roman" w:cs="Times New Roman"/>
         </w:rPr>
-        <w:t xml:space="preserve"> </w:t>
+        <w:t xml:space="preserve"> {IF </w:t>
+      </w:r>
+      <w:proofErr w:type="spellStart"/>
+      <w:r>
+        <w:rPr>
+          <w:rFonts w:ascii="Times New Roman" w:hAnsi="Times New Roman" w:cs="Times New Roman"/>
+        </w:rPr>
+        <w:t>estimatedValue</w:t>
+      </w:r>
+      <w:proofErr w:type="spellEnd"/>
+      <w:r>
+        <w:rPr>
+          <w:rFonts w:ascii="Times New Roman" w:hAnsi="Times New Roman" w:cs="Times New Roman"/>
+        </w:rPr>
+        <w:t xml:space="preserve"> &gt;= 250000 &amp;&amp; </w:t>
+      </w:r>
+      <w:proofErr w:type="spellStart"/>
+      <w:r>
+        <w:rPr>
+          <w:rFonts w:ascii="Times New Roman" w:hAnsi="Times New Roman" w:cs="Times New Roman"/>
+        </w:rPr>
+        <w:t>estimatedValue</w:t>
+      </w:r>
+      <w:proofErr w:type="spellEnd"/>
+      <w:r>
+        <w:rPr>
+          <w:rFonts w:ascii="Times New Roman" w:hAnsi="Times New Roman" w:cs="Times New Roman"/>
+        </w:rPr>
+        <w:t xml:space="preserve"> &lt;= </w:t>
+      </w:r>
+      <w:proofErr w:type="gramStart"/>
+      <w:r>
+        <w:rPr>
+          <w:rFonts w:ascii="Times New Roman" w:hAnsi="Times New Roman" w:cs="Times New Roman"/>
+        </w:rPr>
+        <w:t>750000}Approval</w:t>
+      </w:r>
+      <w:proofErr w:type="gramEnd"/>
+      <w:r>
+        <w:rPr>
+          <w:rFonts w:ascii="Times New Roman" w:hAnsi="Times New Roman" w:cs="Times New Roman"/>
+        </w:rPr>
+        <w:t>{</w:t>
+      </w:r>
+      <w:r>
+        <w:rPr>
+          <w:rFonts w:ascii="Times New Roman" w:hAnsi="Times New Roman" w:cs="Times New Roman"/>
+        </w:rPr>
+        <w:t>END-IF</w:t>
+      </w:r>
+      <w:r>
+        <w:rPr>
+          <w:rFonts w:ascii="Times New Roman" w:hAnsi="Times New Roman" w:cs="Times New Roman"/>
+        </w:rPr>
+        <w:t>}</w:t>
       </w:r>
       <w:r>
         <w:rPr>
@@ -3757,7 +3957,7 @@
         <w:rPr>
           <w:rFonts w:ascii="Times New Roman" w:hAnsi="Times New Roman" w:cs="Times New Roman"/>
         </w:rPr>
-        <w:t xml:space="preserve"> &gt;= 250000 &amp;&amp; </w:t>
+        <w:t xml:space="preserve"> &lt; 250000 || </w:t>
       </w:r>
       <w:proofErr w:type="spellStart"/>
       <w:r>
@@ -3771,121 +3971,7 @@
         <w:rPr>
           <w:rFonts w:ascii="Times New Roman" w:hAnsi="Times New Roman" w:cs="Times New Roman"/>
         </w:rPr>
-        <w:t xml:space="preserve"> &lt;</w:t>
-      </w:r>
-      <w:r>
-        <w:rPr>
-          <w:rFonts w:ascii="Times New Roman" w:hAnsi="Times New Roman" w:cs="Times New Roman"/>
-        </w:rPr>
-        <w:t>=</w:t>
-      </w:r>
-      <w:r>
-        <w:rPr>
-          <w:rFonts w:ascii="Times New Roman" w:hAnsi="Times New Roman" w:cs="Times New Roman"/>
-        </w:rPr>
-        <w:t xml:space="preserve"> </w:t>
-      </w:r>
-      <w:proofErr w:type="gramStart"/>
-      <w:r>
-        <w:rPr>
-          <w:rFonts w:ascii="Times New Roman" w:hAnsi="Times New Roman" w:cs="Times New Roman"/>
-        </w:rPr>
-        <w:t>750000}Approval</w:t>
-      </w:r>
-      <w:proofErr w:type="gramEnd"/>
-      <w:r>
-        <w:rPr>
-          <w:rFonts w:ascii="Times New Roman" w:hAnsi="Times New Roman" w:cs="Times New Roman"/>
-        </w:rPr>
-        <w:t>{</w:t>
-      </w:r>
-      <w:r>
-        <w:rPr>
-          <w:rFonts w:ascii="Times New Roman" w:hAnsi="Times New Roman" w:cs="Times New Roman"/>
-        </w:rPr>
-        <w:t>END-IF</w:t>
-      </w:r>
-      <w:r>
-        <w:rPr>
-          <w:rFonts w:ascii="Times New Roman" w:hAnsi="Times New Roman" w:cs="Times New Roman"/>
-        </w:rPr>
-        <w:t>}</w:t>
-      </w:r>
-      <w:r>
-        <w:rPr>
-          <w:rFonts w:ascii="Times New Roman" w:hAnsi="Times New Roman" w:cs="Times New Roman"/>
-        </w:rPr>
-        <w:t xml:space="preserve">{IF </w:t>
-      </w:r>
-      <w:proofErr w:type="spellStart"/>
-      <w:r>
-        <w:rPr>
-          <w:rFonts w:ascii="Times New Roman" w:hAnsi="Times New Roman" w:cs="Times New Roman"/>
-        </w:rPr>
-        <w:t>estimatedValue</w:t>
-      </w:r>
-      <w:proofErr w:type="spellEnd"/>
-      <w:r>
-        <w:rPr>
-          <w:rFonts w:ascii="Times New Roman" w:hAnsi="Times New Roman" w:cs="Times New Roman"/>
-        </w:rPr>
-        <w:t xml:space="preserve"> </w:t>
-      </w:r>
-      <w:r>
-        <w:rPr>
-          <w:rFonts w:ascii="Times New Roman" w:hAnsi="Times New Roman" w:cs="Times New Roman"/>
-        </w:rPr>
-        <w:t>&lt;</w:t>
-      </w:r>
-      <w:r>
-        <w:rPr>
-          <w:rFonts w:ascii="Times New Roman" w:hAnsi="Times New Roman" w:cs="Times New Roman"/>
-        </w:rPr>
-        <w:t xml:space="preserve"> 250000 </w:t>
-      </w:r>
-      <w:r>
-        <w:rPr>
-          <w:rFonts w:ascii="Times New Roman" w:hAnsi="Times New Roman" w:cs="Times New Roman"/>
-        </w:rPr>
-        <w:t>||</w:t>
-      </w:r>
-      <w:r>
-        <w:rPr>
-          <w:rFonts w:ascii="Times New Roman" w:hAnsi="Times New Roman" w:cs="Times New Roman"/>
-        </w:rPr>
-        <w:t xml:space="preserve"> </w:t>
-      </w:r>
-      <w:proofErr w:type="spellStart"/>
-      <w:r>
-        <w:rPr>
-          <w:rFonts w:ascii="Times New Roman" w:hAnsi="Times New Roman" w:cs="Times New Roman"/>
-        </w:rPr>
-        <w:t>estimatedValue</w:t>
-      </w:r>
-      <w:proofErr w:type="spellEnd"/>
-      <w:r>
-        <w:rPr>
-          <w:rFonts w:ascii="Times New Roman" w:hAnsi="Times New Roman" w:cs="Times New Roman"/>
-        </w:rPr>
-        <w:t xml:space="preserve"> </w:t>
-      </w:r>
-      <w:r>
-        <w:rPr>
-          <w:rFonts w:ascii="Times New Roman" w:hAnsi="Times New Roman" w:cs="Times New Roman"/>
-        </w:rPr>
-        <w:t xml:space="preserve">&gt; </w:t>
-      </w:r>
-      <w:r>
-        <w:rPr>
-          <w:rFonts w:ascii="Times New Roman" w:hAnsi="Times New Roman" w:cs="Times New Roman"/>
-        </w:rPr>
-        <w:t>750000</w:t>
-      </w:r>
-      <w:r>
-        <w:rPr>
-          <w:rFonts w:ascii="Times New Roman" w:hAnsi="Times New Roman" w:cs="Times New Roman"/>
-        </w:rPr>
-        <w:t>}</w:t>
+        <w:t xml:space="preserve"> &gt; 750000}</w:t>
       </w:r>
       <w:r>
         <w:rPr>
@@ -3940,34 +4026,9 @@
             <w:r>
               <w:rPr>
                 <w:rFonts w:ascii="Times New Roman" w:hAnsi="Times New Roman" w:cs="Times New Roman"/>
-                <w:color w:val="000000"/>
+                <w:color w:val="FF0000"/>
               </w:rPr>
-              <w:t>{</w:t>
-            </w:r>
-            <w:proofErr w:type="spellStart"/>
-            <w:proofErr w:type="gramStart"/>
-            <w:r>
-              <w:rPr>
-                <w:rFonts w:ascii="Times New Roman" w:hAnsi="Times New Roman" w:cs="Times New Roman"/>
-                <w:color w:val="000000"/>
-              </w:rPr>
-              <w:t>cor</w:t>
-            </w:r>
-            <w:r>
-              <w:rPr>
-                <w:rFonts w:ascii="Times New Roman" w:hAnsi="Times New Roman" w:cs="Times New Roman"/>
-                <w:color w:val="000000"/>
-              </w:rPr>
-              <w:t>.formalName</w:t>
-            </w:r>
-            <w:proofErr w:type="spellEnd"/>
-            <w:proofErr w:type="gramEnd"/>
-            <w:r>
-              <w:rPr>
-                <w:rFonts w:ascii="Times New Roman" w:hAnsi="Times New Roman" w:cs="Times New Roman"/>
-                <w:color w:val="000000"/>
-              </w:rPr>
-              <w:t>}</w:t>
+              <w:t>XXXXXX</w:t>
             </w:r>
           </w:p>
         </w:tc>
@@ -3997,30 +4058,218 @@
               </w:rPr>
               <w:t xml:space="preserve">TITLE/ORGANIZATION: </w:t>
             </w:r>
+          </w:p>
+        </w:tc>
+        <w:tc>
+          <w:tcPr>
+            <w:tcW w:w="3320" w:type="dxa"/>
+          </w:tcPr>
+          <w:p/>
+        </w:tc>
+      </w:tr>
+      <w:tr>
+        <w:tc>
+          <w:tcPr>
+            <w:tcW w:w="6030" w:type="dxa"/>
+          </w:tcPr>
+          <w:p>
+            <w:pPr>
+              <w:rPr>
+                <w:rFonts w:ascii="Times New Roman" w:hAnsi="Times New Roman" w:cs="Times New Roman"/>
+              </w:rPr>
+            </w:pPr>
+          </w:p>
+          <w:p>
             <w:r>
               <w:rPr>
                 <w:rFonts w:ascii="Times New Roman" w:hAnsi="Times New Roman" w:cs="Times New Roman"/>
-                <w:color w:val="000000"/>
               </w:rPr>
-              <w:t>{</w:t>
+              <w:t>PHONE:</w:t>
             </w:r>
-            <w:proofErr w:type="spellStart"/>
-            <w:proofErr w:type="gramStart"/>
+          </w:p>
+        </w:tc>
+        <w:tc>
+          <w:tcPr>
+            <w:tcW w:w="3320" w:type="dxa"/>
+          </w:tcPr>
+          <w:p>
+            <w:pPr>
+              <w:rPr>
+                <w:rFonts w:ascii="Times New Roman" w:hAnsi="Times New Roman" w:cs="Times New Roman"/>
+              </w:rPr>
+            </w:pPr>
+          </w:p>
+          <w:p>
             <w:r>
               <w:rPr>
                 <w:rFonts w:ascii="Times New Roman" w:hAnsi="Times New Roman" w:cs="Times New Roman"/>
-                <w:color w:val="000000"/>
               </w:rPr>
-              <w:t>cor.title</w:t>
+              <w:t>DATE:</w:t>
             </w:r>
-            <w:proofErr w:type="spellEnd"/>
-            <w:proofErr w:type="gramEnd"/>
+          </w:p>
+        </w:tc>
+      </w:tr>
+    </w:tbl>
+    <w:p>
+      <w:pPr>
+        <w:rPr>
+          <w:rFonts w:ascii="Times New Roman" w:hAnsi="Times New Roman" w:cs="Times New Roman"/>
+          <w:i/>
+          <w:color w:val="FF0000"/>
+        </w:rPr>
+      </w:pPr>
+    </w:p>
+    <w:p>
+      <w:pPr>
+        <w:rPr>
+          <w:rFonts w:ascii="Times New Roman" w:hAnsi="Times New Roman" w:cs="Times New Roman"/>
+          <w:i/>
+          <w:color w:val="FF0000"/>
+        </w:rPr>
+      </w:pPr>
+    </w:p>
+    <w:p>
+      <w:pPr>
+        <w:rPr>
+          <w:rFonts w:ascii="Times New Roman" w:hAnsi="Times New Roman" w:cs="Times New Roman"/>
+        </w:rPr>
+      </w:pPr>
+      <w:r>
+        <w:rPr>
+          <w:rFonts w:ascii="Times New Roman" w:hAnsi="Times New Roman" w:cs="Times New Roman"/>
+        </w:rPr>
+        <w:t xml:space="preserve">{IF </w:t>
+      </w:r>
+      <w:proofErr w:type="spellStart"/>
+      <w:r>
+        <w:rPr>
+          <w:rFonts w:ascii="Times New Roman" w:hAnsi="Times New Roman" w:cs="Times New Roman"/>
+        </w:rPr>
+        <w:t>estimatedValue</w:t>
+      </w:r>
+      <w:proofErr w:type="spellEnd"/>
+      <w:r>
+        <w:rPr>
+          <w:rFonts w:ascii="Times New Roman" w:hAnsi="Times New Roman" w:cs="Times New Roman"/>
+        </w:rPr>
+        <w:t xml:space="preserve"> &gt; 750000 &amp;&amp; </w:t>
+      </w:r>
+      <w:proofErr w:type="spellStart"/>
+      <w:r>
+        <w:rPr>
+          <w:rFonts w:ascii="Times New Roman" w:hAnsi="Times New Roman" w:cs="Times New Roman"/>
+        </w:rPr>
+        <w:t>estimatedValue</w:t>
+      </w:r>
+      <w:proofErr w:type="spellEnd"/>
+      <w:r>
+        <w:rPr>
+          <w:rFonts w:ascii="Times New Roman" w:hAnsi="Times New Roman" w:cs="Times New Roman"/>
+        </w:rPr>
+        <w:t xml:space="preserve"> &lt;= 15000000}</w:t>
+      </w:r>
+    </w:p>
+    <w:p>
+      <w:pPr>
+        <w:rPr>
+          <w:rFonts w:ascii="Times New Roman" w:hAnsi="Times New Roman" w:cs="Times New Roman"/>
+        </w:rPr>
+      </w:pPr>
+      <w:r>
+        <w:rPr>
+          <w:rFonts w:ascii="Times New Roman" w:hAnsi="Times New Roman" w:cs="Times New Roman"/>
+        </w:rPr>
+        <w:t xml:space="preserve">PROCURING ACTIVITY COMPETITION ADVOCATE APPROVAL:  I have reviewed this justification and find it to be accurate and complete to the best of my knowledge and belief. Since this justification does not exceed $15M, this review serves as approval and my written determination that the </w:t>
+      </w:r>
+      <w:proofErr w:type="gramStart"/>
+      <w:r>
+        <w:rPr>
+          <w:rFonts w:ascii="Times New Roman" w:hAnsi="Times New Roman" w:cs="Times New Roman"/>
+        </w:rPr>
+        <w:t>aforementioned FAR</w:t>
+      </w:r>
+      <w:proofErr w:type="gramEnd"/>
+      <w:r>
+        <w:rPr>
+          <w:rFonts w:ascii="Times New Roman" w:hAnsi="Times New Roman" w:cs="Times New Roman"/>
+        </w:rPr>
+        <w:t xml:space="preserve"> circumstances apply.</w:t>
+      </w:r>
+    </w:p>
+    <w:p>
+      <w:pPr>
+        <w:rPr>
+          <w:rFonts w:ascii="Times New Roman" w:hAnsi="Times New Roman" w:cs="Times New Roman"/>
+          <w:b/>
+          <w:bCs/>
+          <w:color w:val="548DD4" w:themeColor="text2" w:themeTint="99"/>
+        </w:rPr>
+      </w:pPr>
+    </w:p>
+    <w:tbl>
+      <w:tblPr>
+        <w:tblStyle w:val="TableGrid"/>
+        <w:tblW w:w="0" w:type="auto"/>
+        <w:tblBorders>
+          <w:top w:val="none" w:sz="0" w:space="0" w:color="auto"/>
+          <w:left w:val="none" w:sz="0" w:space="0" w:color="auto"/>
+          <w:bottom w:val="none" w:sz="0" w:space="0" w:color="auto"/>
+          <w:right w:val="none" w:sz="0" w:space="0" w:color="auto"/>
+          <w:insideH w:val="none" w:sz="0" w:space="0" w:color="auto"/>
+          <w:insideV w:val="none" w:sz="0" w:space="0" w:color="auto"/>
+        </w:tblBorders>
+        <w:tblLook w:val="04A0" w:firstRow="1" w:lastRow="0" w:firstColumn="1" w:lastColumn="0" w:noHBand="0" w:noVBand="1"/>
+      </w:tblPr>
+      <w:tblGrid>
+        <w:gridCol w:w="6030"/>
+        <w:gridCol w:w="3320"/>
+      </w:tblGrid>
+      <w:tr>
+        <w:tc>
+          <w:tcPr>
+            <w:tcW w:w="6030" w:type="dxa"/>
+          </w:tcPr>
+          <w:p>
             <w:r>
               <w:rPr>
                 <w:rFonts w:ascii="Times New Roman" w:hAnsi="Times New Roman" w:cs="Times New Roman"/>
-                <w:color w:val="000000"/>
               </w:rPr>
-              <w:t>}</w:t>
+              <w:t xml:space="preserve">NAME: </w:t>
+            </w:r>
+            <w:r>
+              <w:rPr>
+                <w:rFonts w:ascii="Times New Roman" w:hAnsi="Times New Roman" w:cs="Times New Roman"/>
+                <w:color w:val="FF0000"/>
+              </w:rPr>
+              <w:t>XXXXXX</w:t>
+            </w:r>
+          </w:p>
+        </w:tc>
+        <w:tc>
+          <w:tcPr>
+            <w:tcW w:w="3320" w:type="dxa"/>
+          </w:tcPr>
+          <w:p>
+            <w:r>
+              <w:rPr>
+                <w:rFonts w:ascii="Times New Roman" w:hAnsi="Times New Roman" w:cs="Times New Roman"/>
+              </w:rPr>
+              <w:t>SIGNATURE: See separate signature page</w:t>
+            </w:r>
+          </w:p>
+        </w:tc>
+      </w:tr>
+      <w:tr>
+        <w:tc>
+          <w:tcPr>
+            <w:tcW w:w="6030" w:type="dxa"/>
+          </w:tcPr>
+          <w:p>
+            <w:r>
+              <w:rPr>
+                <w:rFonts w:ascii="Times New Roman" w:hAnsi="Times New Roman" w:cs="Times New Roman"/>
+              </w:rPr>
+              <w:t>TITLE/ORGANIZATION:</w:t>
             </w:r>
           </w:p>
         </w:tc>
@@ -4048,32 +4297,8 @@
               <w:rPr>
                 <w:rFonts w:ascii="Times New Roman" w:hAnsi="Times New Roman" w:cs="Times New Roman"/>
               </w:rPr>
-              <w:t xml:space="preserve">PHONE: </w:t>
-            </w:r>
-            <w:r>
-              <w:rPr>
-                <w:rFonts w:ascii="Times New Roman" w:hAnsi="Times New Roman" w:cs="Times New Roman"/>
-                <w:color w:val="000000"/>
-              </w:rPr>
-              <w:t>{</w:t>
-            </w:r>
-            <w:proofErr w:type="spellStart"/>
-            <w:proofErr w:type="gramStart"/>
-            <w:r>
-              <w:rPr>
-                <w:rFonts w:ascii="Times New Roman" w:hAnsi="Times New Roman" w:cs="Times New Roman"/>
-                <w:color w:val="000000"/>
-              </w:rPr>
-              <w:t>cor.phoneAndExtension</w:t>
-            </w:r>
-            <w:proofErr w:type="spellEnd"/>
-            <w:proofErr w:type="gramEnd"/>
-            <w:r>
-              <w:rPr>
-                <w:rFonts w:ascii="Times New Roman" w:hAnsi="Times New Roman" w:cs="Times New Roman"/>
-                <w:color w:val="000000"/>
-              </w:rPr>
-              <w:t>}</w:t>
+              <w:lastRenderedPageBreak/>
+              <w:t>PHONE:</w:t>
             </w:r>
           </w:p>
         </w:tc>
@@ -4093,6 +4318,7 @@
               <w:rPr>
                 <w:rFonts w:ascii="Times New Roman" w:hAnsi="Times New Roman" w:cs="Times New Roman"/>
               </w:rPr>
+              <w:lastRenderedPageBreak/>
               <w:t>DATE:</w:t>
             </w:r>
           </w:p>
@@ -4103,37 +4329,34 @@
       <w:pPr>
         <w:rPr>
           <w:rFonts w:ascii="Times New Roman" w:hAnsi="Times New Roman" w:cs="Times New Roman"/>
-          <w:i/>
-          <w:color w:val="FF0000"/>
-        </w:rPr>
-      </w:pPr>
-    </w:p>
-    <w:p>
-      <w:pPr>
-        <w:rPr>
-          <w:rFonts w:ascii="Times New Roman" w:hAnsi="Times New Roman" w:cs="Times New Roman"/>
-          <w:i/>
-          <w:color w:val="FF0000"/>
-        </w:rPr>
-      </w:pPr>
-    </w:p>
-    <w:p>
-      <w:pPr>
-        <w:rPr>
-          <w:rFonts w:ascii="Times New Roman" w:hAnsi="Times New Roman" w:cs="Times New Roman"/>
-        </w:rPr>
-      </w:pPr>
-      <w:r>
-        <w:rPr>
-          <w:rFonts w:ascii="Times New Roman" w:hAnsi="Times New Roman" w:cs="Times New Roman"/>
-        </w:rPr>
-        <w:t>{</w:t>
-      </w:r>
-      <w:r>
-        <w:rPr>
-          <w:rFonts w:ascii="Times New Roman" w:hAnsi="Times New Roman" w:cs="Times New Roman"/>
-        </w:rPr>
-        <w:t xml:space="preserve">IF </w:t>
+        </w:rPr>
+      </w:pPr>
+      <w:r>
+        <w:rPr>
+          <w:rFonts w:ascii="Times New Roman" w:hAnsi="Times New Roman" w:cs="Times New Roman"/>
+        </w:rPr>
+        <w:lastRenderedPageBreak/>
+        <w:t>{END-IF}</w:t>
+      </w:r>
+    </w:p>
+    <w:p>
+      <w:pPr>
+        <w:rPr>
+          <w:rFonts w:ascii="Times New Roman" w:hAnsi="Times New Roman" w:cs="Times New Roman"/>
+        </w:rPr>
+      </w:pPr>
+    </w:p>
+    <w:p>
+      <w:pPr>
+        <w:rPr>
+          <w:rFonts w:ascii="Times New Roman" w:hAnsi="Times New Roman" w:cs="Times New Roman"/>
+        </w:rPr>
+      </w:pPr>
+      <w:r>
+        <w:rPr>
+          <w:rFonts w:ascii="Times New Roman" w:hAnsi="Times New Roman" w:cs="Times New Roman"/>
+        </w:rPr>
+        <w:t xml:space="preserve">{IF </w:t>
       </w:r>
       <w:proofErr w:type="spellStart"/>
       <w:r>
@@ -4147,19 +4370,7 @@
         <w:rPr>
           <w:rFonts w:ascii="Times New Roman" w:hAnsi="Times New Roman" w:cs="Times New Roman"/>
         </w:rPr>
-        <w:t xml:space="preserve"> &gt; </w:t>
-      </w:r>
-      <w:r>
-        <w:rPr>
-          <w:rFonts w:ascii="Times New Roman" w:hAnsi="Times New Roman" w:cs="Times New Roman"/>
-        </w:rPr>
-        <w:t>750000</w:t>
-      </w:r>
-      <w:r>
-        <w:rPr>
-          <w:rFonts w:ascii="Times New Roman" w:hAnsi="Times New Roman" w:cs="Times New Roman"/>
-        </w:rPr>
-        <w:t xml:space="preserve"> &amp;&amp; </w:t>
+        <w:t xml:space="preserve"> &gt; 15000000 &amp;&amp; </w:t>
       </w:r>
       <w:proofErr w:type="spellStart"/>
       <w:r>
@@ -4173,55 +4384,32 @@
         <w:rPr>
           <w:rFonts w:ascii="Times New Roman" w:hAnsi="Times New Roman" w:cs="Times New Roman"/>
         </w:rPr>
-        <w:t xml:space="preserve"> &lt;</w:t>
-      </w:r>
-      <w:r>
-        <w:rPr>
-          <w:rFonts w:ascii="Times New Roman" w:hAnsi="Times New Roman" w:cs="Times New Roman"/>
-        </w:rPr>
-        <w:t>= 15000000</w:t>
-      </w:r>
-      <w:r>
-        <w:rPr>
-          <w:rFonts w:ascii="Times New Roman" w:hAnsi="Times New Roman" w:cs="Times New Roman"/>
-        </w:rPr>
-        <w:t>}</w:t>
-      </w:r>
-    </w:p>
-    <w:p>
-      <w:pPr>
-        <w:rPr>
-          <w:rFonts w:ascii="Times New Roman" w:hAnsi="Times New Roman" w:cs="Times New Roman"/>
-        </w:rPr>
-      </w:pPr>
-      <w:r>
-        <w:rPr>
-          <w:rFonts w:ascii="Times New Roman" w:hAnsi="Times New Roman" w:cs="Times New Roman"/>
-        </w:rPr>
-        <w:t xml:space="preserve">PROCURING ACTIVITY COMPETITION ADVOCATE APPROVAL:  I have reviewed this justification and find it to be accurate and complete to the best of my knowledge and belief. Since this justification does not exceed $15M, this review serves as approval and my written determination that the </w:t>
-      </w:r>
-      <w:proofErr w:type="gramStart"/>
-      <w:r>
-        <w:rPr>
-          <w:rFonts w:ascii="Times New Roman" w:hAnsi="Times New Roman" w:cs="Times New Roman"/>
-        </w:rPr>
-        <w:t>aforementioned FAR</w:t>
-      </w:r>
-      <w:proofErr w:type="gramEnd"/>
-      <w:r>
-        <w:rPr>
-          <w:rFonts w:ascii="Times New Roman" w:hAnsi="Times New Roman" w:cs="Times New Roman"/>
-        </w:rPr>
-        <w:t xml:space="preserve"> circumstances apply.</w:t>
-      </w:r>
-    </w:p>
-    <w:p>
-      <w:pPr>
-        <w:rPr>
-          <w:rFonts w:ascii="Times New Roman" w:hAnsi="Times New Roman" w:cs="Times New Roman"/>
-          <w:b/>
-          <w:bCs/>
-          <w:color w:val="548DD4" w:themeColor="text2" w:themeTint="99"/>
+        <w:t xml:space="preserve"> &lt;= 100000000}</w:t>
+      </w:r>
+    </w:p>
+    <w:p>
+      <w:pPr>
+        <w:rPr>
+          <w:rFonts w:ascii="Times New Roman" w:hAnsi="Times New Roman" w:cs="Times New Roman"/>
+        </w:rPr>
+      </w:pPr>
+      <w:r>
+        <w:rPr>
+          <w:rFonts w:ascii="Times New Roman" w:hAnsi="Times New Roman" w:cs="Times New Roman"/>
+        </w:rPr>
+        <w:t>HEAD OF THE CONTRACTING ACTIVITY APPROVAL:  I have reviewed this justification and find it to be accurate and complete to the best of my knowledge and belief. Since this justification does not exceed $100M, this review serves as approval</w:t>
+      </w:r>
+      <w:r>
+        <w:rPr>
+          <w:rFonts w:ascii="Times New Roman" w:hAnsi="Times New Roman" w:cs="Times New Roman"/>
+        </w:rPr>
+        <w:t>.</w:t>
+      </w:r>
+    </w:p>
+    <w:p>
+      <w:pPr>
+        <w:rPr>
+          <w:rFonts w:ascii="Times New Roman" w:hAnsi="Times New Roman" w:cs="Times New Roman"/>
         </w:rPr>
       </w:pPr>
     </w:p>
@@ -4372,13 +4560,7 @@
         <w:rPr>
           <w:rFonts w:ascii="Times New Roman" w:hAnsi="Times New Roman" w:cs="Times New Roman"/>
         </w:rPr>
-        <w:t>{</w:t>
-      </w:r>
-      <w:r>
-        <w:rPr>
-          <w:rFonts w:ascii="Times New Roman" w:hAnsi="Times New Roman" w:cs="Times New Roman"/>
-        </w:rPr>
-        <w:t xml:space="preserve">IF </w:t>
+        <w:t xml:space="preserve">{IF </w:t>
       </w:r>
       <w:proofErr w:type="spellStart"/>
       <w:r>
@@ -4392,64 +4574,20 @@
         <w:rPr>
           <w:rFonts w:ascii="Times New Roman" w:hAnsi="Times New Roman" w:cs="Times New Roman"/>
         </w:rPr>
-        <w:t xml:space="preserve"> &gt; 15000000</w:t>
-      </w:r>
-      <w:r>
-        <w:rPr>
-          <w:rFonts w:ascii="Times New Roman" w:hAnsi="Times New Roman" w:cs="Times New Roman"/>
-        </w:rPr>
-        <w:t xml:space="preserve"> </w:t>
-      </w:r>
-      <w:r>
-        <w:rPr>
-          <w:rFonts w:ascii="Times New Roman" w:hAnsi="Times New Roman" w:cs="Times New Roman"/>
-        </w:rPr>
-        <w:t xml:space="preserve">&amp;&amp; </w:t>
-      </w:r>
-      <w:proofErr w:type="spellStart"/>
-      <w:r>
-        <w:rPr>
-          <w:rFonts w:ascii="Times New Roman" w:hAnsi="Times New Roman" w:cs="Times New Roman"/>
-        </w:rPr>
-        <w:t>estimatedValue</w:t>
-      </w:r>
-      <w:proofErr w:type="spellEnd"/>
-      <w:r>
-        <w:rPr>
-          <w:rFonts w:ascii="Times New Roman" w:hAnsi="Times New Roman" w:cs="Times New Roman"/>
-        </w:rPr>
-        <w:t xml:space="preserve"> &lt;= 1</w:t>
-      </w:r>
-      <w:r>
-        <w:rPr>
-          <w:rFonts w:ascii="Times New Roman" w:hAnsi="Times New Roman" w:cs="Times New Roman"/>
-        </w:rPr>
-        <w:t>00</w:t>
-      </w:r>
-      <w:r>
-        <w:rPr>
-          <w:rFonts w:ascii="Times New Roman" w:hAnsi="Times New Roman" w:cs="Times New Roman"/>
-        </w:rPr>
-        <w:t>000000}</w:t>
-      </w:r>
-    </w:p>
-    <w:p>
-      <w:pPr>
-        <w:rPr>
-          <w:rFonts w:ascii="Times New Roman" w:hAnsi="Times New Roman" w:cs="Times New Roman"/>
-        </w:rPr>
-      </w:pPr>
-      <w:r>
-        <w:rPr>
-          <w:rFonts w:ascii="Times New Roman" w:hAnsi="Times New Roman" w:cs="Times New Roman"/>
-        </w:rPr>
-        <w:t>HEAD OF THE CONTRACTING ACTIVITY APPROVAL:  I have reviewed this justification and find it to be accurate and complete to the best of my knowledge and belief. Since this justification does not exceed $100M, this review serves as approval</w:t>
-      </w:r>
-      <w:r>
-        <w:rPr>
-          <w:rFonts w:ascii="Times New Roman" w:hAnsi="Times New Roman" w:cs="Times New Roman"/>
-        </w:rPr>
-        <w:t>.</w:t>
+        <w:t xml:space="preserve"> &gt; 100000000}</w:t>
+      </w:r>
+    </w:p>
+    <w:p>
+      <w:pPr>
+        <w:rPr>
+          <w:rFonts w:ascii="Times New Roman" w:hAnsi="Times New Roman" w:cs="Times New Roman"/>
+        </w:rPr>
+      </w:pPr>
+      <w:r>
+        <w:rPr>
+          <w:rFonts w:ascii="Times New Roman" w:hAnsi="Times New Roman" w:cs="Times New Roman"/>
+        </w:rPr>
+        <w:t>SENIOR PROCUREMENT EXECUTIVE APPROVAL:  I have reviewed this justification and find it to be accurate and complete to the best of my knowledge and belief. Since this justification exceeds $100M, this review serves as approval.</w:t>
       </w:r>
     </w:p>
     <w:p>
@@ -4602,196 +4740,6 @@
           <w:rFonts w:ascii="Times New Roman" w:hAnsi="Times New Roman" w:cs="Times New Roman"/>
         </w:rPr>
       </w:pPr>
-      <w:r>
-        <w:rPr>
-          <w:rFonts w:ascii="Times New Roman" w:hAnsi="Times New Roman" w:cs="Times New Roman"/>
-        </w:rPr>
-        <w:t>{</w:t>
-      </w:r>
-      <w:r>
-        <w:rPr>
-          <w:rFonts w:ascii="Times New Roman" w:hAnsi="Times New Roman" w:cs="Times New Roman"/>
-        </w:rPr>
-        <w:t xml:space="preserve">IF </w:t>
-      </w:r>
-      <w:proofErr w:type="spellStart"/>
-      <w:r>
-        <w:rPr>
-          <w:rFonts w:ascii="Times New Roman" w:hAnsi="Times New Roman" w:cs="Times New Roman"/>
-        </w:rPr>
-        <w:t>estimatedValue</w:t>
-      </w:r>
-      <w:proofErr w:type="spellEnd"/>
-      <w:r>
-        <w:rPr>
-          <w:rFonts w:ascii="Times New Roman" w:hAnsi="Times New Roman" w:cs="Times New Roman"/>
-        </w:rPr>
-        <w:t xml:space="preserve"> &gt; 100000000}</w:t>
-      </w:r>
-    </w:p>
-    <w:p>
-      <w:pPr>
-        <w:rPr>
-          <w:rFonts w:ascii="Times New Roman" w:hAnsi="Times New Roman" w:cs="Times New Roman"/>
-        </w:rPr>
-      </w:pPr>
-      <w:r>
-        <w:rPr>
-          <w:rFonts w:ascii="Times New Roman" w:hAnsi="Times New Roman" w:cs="Times New Roman"/>
-        </w:rPr>
-        <w:t>SENIOR PROCUREMENT EXECUTIVE APPROVAL:  I have reviewed this justification and find it to be accurate and complete to the best of my knowledge and belief. Since this justification exceeds $100M, this review serves as approval.</w:t>
-      </w:r>
-    </w:p>
-    <w:p>
-      <w:pPr>
-        <w:rPr>
-          <w:rFonts w:ascii="Times New Roman" w:hAnsi="Times New Roman" w:cs="Times New Roman"/>
-        </w:rPr>
-      </w:pPr>
-    </w:p>
-    <w:tbl>
-      <w:tblPr>
-        <w:tblStyle w:val="TableGrid"/>
-        <w:tblW w:w="0" w:type="auto"/>
-        <w:tblBorders>
-          <w:top w:val="none" w:sz="0" w:space="0" w:color="auto"/>
-          <w:left w:val="none" w:sz="0" w:space="0" w:color="auto"/>
-          <w:bottom w:val="none" w:sz="0" w:space="0" w:color="auto"/>
-          <w:right w:val="none" w:sz="0" w:space="0" w:color="auto"/>
-          <w:insideH w:val="none" w:sz="0" w:space="0" w:color="auto"/>
-          <w:insideV w:val="none" w:sz="0" w:space="0" w:color="auto"/>
-        </w:tblBorders>
-        <w:tblLook w:val="04A0" w:firstRow="1" w:lastRow="0" w:firstColumn="1" w:lastColumn="0" w:noHBand="0" w:noVBand="1"/>
-      </w:tblPr>
-      <w:tblGrid>
-        <w:gridCol w:w="6030"/>
-        <w:gridCol w:w="3320"/>
-      </w:tblGrid>
-      <w:tr>
-        <w:tc>
-          <w:tcPr>
-            <w:tcW w:w="6030" w:type="dxa"/>
-          </w:tcPr>
-          <w:p>
-            <w:r>
-              <w:rPr>
-                <w:rFonts w:ascii="Times New Roman" w:hAnsi="Times New Roman" w:cs="Times New Roman"/>
-              </w:rPr>
-              <w:t xml:space="preserve">NAME: </w:t>
-            </w:r>
-            <w:r>
-              <w:rPr>
-                <w:rFonts w:ascii="Times New Roman" w:hAnsi="Times New Roman" w:cs="Times New Roman"/>
-                <w:color w:val="FF0000"/>
-              </w:rPr>
-              <w:t>XXXXXX</w:t>
-            </w:r>
-          </w:p>
-        </w:tc>
-        <w:tc>
-          <w:tcPr>
-            <w:tcW w:w="3320" w:type="dxa"/>
-          </w:tcPr>
-          <w:p>
-            <w:r>
-              <w:rPr>
-                <w:rFonts w:ascii="Times New Roman" w:hAnsi="Times New Roman" w:cs="Times New Roman"/>
-              </w:rPr>
-              <w:t>SIGNATURE: See separate signature page</w:t>
-            </w:r>
-          </w:p>
-        </w:tc>
-      </w:tr>
-      <w:tr>
-        <w:tc>
-          <w:tcPr>
-            <w:tcW w:w="6030" w:type="dxa"/>
-          </w:tcPr>
-          <w:p>
-            <w:r>
-              <w:rPr>
-                <w:rFonts w:ascii="Times New Roman" w:hAnsi="Times New Roman" w:cs="Times New Roman"/>
-              </w:rPr>
-              <w:t>TITLE/ORGANIZATION:</w:t>
-            </w:r>
-          </w:p>
-        </w:tc>
-        <w:tc>
-          <w:tcPr>
-            <w:tcW w:w="3320" w:type="dxa"/>
-          </w:tcPr>
-          <w:p/>
-        </w:tc>
-      </w:tr>
-      <w:tr>
-        <w:tc>
-          <w:tcPr>
-            <w:tcW w:w="6030" w:type="dxa"/>
-          </w:tcPr>
-          <w:p>
-            <w:pPr>
-              <w:rPr>
-                <w:rFonts w:ascii="Times New Roman" w:hAnsi="Times New Roman" w:cs="Times New Roman"/>
-              </w:rPr>
-            </w:pPr>
-          </w:p>
-          <w:p>
-            <w:r>
-              <w:rPr>
-                <w:rFonts w:ascii="Times New Roman" w:hAnsi="Times New Roman" w:cs="Times New Roman"/>
-              </w:rPr>
-              <w:t>PHONE:</w:t>
-            </w:r>
-          </w:p>
-        </w:tc>
-        <w:tc>
-          <w:tcPr>
-            <w:tcW w:w="3320" w:type="dxa"/>
-          </w:tcPr>
-          <w:p>
-            <w:pPr>
-              <w:rPr>
-                <w:rFonts w:ascii="Times New Roman" w:hAnsi="Times New Roman" w:cs="Times New Roman"/>
-              </w:rPr>
-            </w:pPr>
-          </w:p>
-          <w:p>
-            <w:r>
-              <w:rPr>
-                <w:rFonts w:ascii="Times New Roman" w:hAnsi="Times New Roman" w:cs="Times New Roman"/>
-              </w:rPr>
-              <w:t>DATE:</w:t>
-            </w:r>
-          </w:p>
-        </w:tc>
-      </w:tr>
-    </w:tbl>
-    <w:p>
-      <w:pPr>
-        <w:rPr>
-          <w:rFonts w:ascii="Times New Roman" w:hAnsi="Times New Roman" w:cs="Times New Roman"/>
-        </w:rPr>
-      </w:pPr>
-      <w:r>
-        <w:rPr>
-          <w:rFonts w:ascii="Times New Roman" w:hAnsi="Times New Roman" w:cs="Times New Roman"/>
-        </w:rPr>
-        <w:t>{END-IF}</w:t>
-      </w:r>
-    </w:p>
-    <w:p>
-      <w:pPr>
-        <w:rPr>
-          <w:rFonts w:ascii="Times New Roman" w:hAnsi="Times New Roman" w:cs="Times New Roman"/>
-        </w:rPr>
-      </w:pPr>
-    </w:p>
-    <w:p>
-      <w:pPr>
-        <w:rPr>
-          <w:rFonts w:ascii="Times New Roman" w:hAnsi="Times New Roman" w:cs="Times New Roman"/>
-        </w:rPr>
-      </w:pPr>
     </w:p>
     <w:p>
       <w:pPr>
@@ -4989,7 +4937,7 @@
 </file>
 
 <file path=word/endnotes.xml><?xml version="1.0" encoding="utf-8"?>
-<w:endnotes xmlns:wpc="http://schemas.microsoft.com/office/word/2010/wordprocessingCanvas" xmlns:cx="http://schemas.microsoft.com/office/drawing/2014/chartex" xmlns:cx1="http://schemas.microsoft.com/office/drawing/2015/9/8/chartex" xmlns:cx2="http://schemas.microsoft.com/office/drawing/2015/10/21/chartex" xmlns:cx3="http://schemas.microsoft.com/office/drawing/2016/5/9/chartex" xmlns:cx4="http://schemas.microsoft.com/office/drawing/2016/5/10/chartex" xmlns:cx5="http://schemas.microsoft.com/office/drawing/2016/5/11/chartex" xmlns:cx6="http://schemas.microsoft.com/office/drawing/2016/5/12/chartex" xmlns:cx7="http://schemas.microsoft.com/office/drawing/2016/5/13/chartex" xmlns:cx8="http://schemas.microsoft.com/office/drawing/2016/5/14/chartex" xmlns:mc="http://schemas.openxmlformats.org/markup-compatibility/2006" xmlns:aink="http://schemas.microsoft.com/office/drawing/2016/ink" xmlns:am3d="http://schemas.microsoft.com/office/drawing/2017/model3d" xmlns:o="urn:schemas-microsoft-com:office:office" xmlns:oel="http://schemas.microsoft.com/office/2019/extlst" xmlns:r="http://schemas.openxmlformats.org/officeDocument/2006/relationships" xmlns:m="http://schemas.openxmlformats.org/officeDocument/2006/math" xmlns:v="urn:schemas-microsoft-com:vml" xmlns:wp14="http://schemas.microsoft.com/office/word/2010/wordprocessingDrawing" xmlns:wp="http://schemas.openxmlformats.org/drawingml/2006/wordprocessingDrawing" xmlns:w10="urn:schemas-microsoft-com:office:word" xmlns:w="http://schemas.openxmlformats.org/wordprocessingml/2006/main" xmlns:w14="http://schemas.microsoft.com/office/word/2010/wordml" xmlns:w15="http://schemas.microsoft.com/office/word/2012/wordml" xmlns:w16cex="http://schemas.microsoft.com/office/word/2018/wordml/cex" xmlns:w16cid="http://schemas.microsoft.com/office/word/2016/wordml/cid" xmlns:w16="http://schemas.microsoft.com/office/word/2018/wordml" xmlns:w16du="http://schemas.microsoft.com/office/word/2023/wordml/word16du" xmlns:w16sdtdh="http://schemas.microsoft.com/office/word/2020/wordml/sdtdatahash" xmlns:w16se="http://schemas.microsoft.com/office/word/2015/wordml/symex" xmlns:wpg="http://schemas.microsoft.com/office/word/2010/wordprocessingGroup" xmlns:wpi="http://schemas.microsoft.com/office/word/2010/wordprocessingInk" xmlns:wne="http://schemas.microsoft.com/office/word/2006/wordml" xmlns:wps="http://schemas.microsoft.com/office/word/2010/wordprocessingShape" mc:Ignorable="w14 w15 w16se w16cid w16 w16cex w16sdtdh wp14">
+<w:endnotes xmlns:wpc="http://schemas.microsoft.com/office/word/2010/wordprocessingCanvas" xmlns:cx="http://schemas.microsoft.com/office/drawing/2014/chartex" xmlns:cx1="http://schemas.microsoft.com/office/drawing/2015/9/8/chartex" xmlns:cx2="http://schemas.microsoft.com/office/drawing/2015/10/21/chartex" xmlns:cx3="http://schemas.microsoft.com/office/drawing/2016/5/9/chartex" xmlns:cx4="http://schemas.microsoft.com/office/drawing/2016/5/10/chartex" xmlns:cx5="http://schemas.microsoft.com/office/drawing/2016/5/11/chartex" xmlns:cx6="http://schemas.microsoft.com/office/drawing/2016/5/12/chartex" xmlns:cx7="http://schemas.microsoft.com/office/drawing/2016/5/13/chartex" xmlns:cx8="http://schemas.microsoft.com/office/drawing/2016/5/14/chartex" xmlns:mc="http://schemas.openxmlformats.org/markup-compatibility/2006" xmlns:aink="http://schemas.microsoft.com/office/drawing/2016/ink" xmlns:am3d="http://schemas.microsoft.com/office/drawing/2017/model3d" xmlns:o="urn:schemas-microsoft-com:office:office" xmlns:oel="http://schemas.microsoft.com/office/2019/extlst" xmlns:r="http://schemas.openxmlformats.org/officeDocument/2006/relationships" xmlns:m="http://schemas.openxmlformats.org/officeDocument/2006/math" xmlns:v="urn:schemas-microsoft-com:vml" xmlns:wp14="http://schemas.microsoft.com/office/word/2010/wordprocessingDrawing" xmlns:wp="http://schemas.openxmlformats.org/drawingml/2006/wordprocessingDrawing" xmlns:w10="urn:schemas-microsoft-com:office:word" xmlns:w="http://schemas.openxmlformats.org/wordprocessingml/2006/main" xmlns:w14="http://schemas.microsoft.com/office/word/2010/wordml" xmlns:w15="http://schemas.microsoft.com/office/word/2012/wordml" xmlns:w16cex="http://schemas.microsoft.com/office/word/2018/wordml/cex" xmlns:w16cid="http://schemas.microsoft.com/office/word/2016/wordml/cid" xmlns:w16="http://schemas.microsoft.com/office/word/2018/wordml" xmlns:w16sdtdh="http://schemas.microsoft.com/office/word/2020/wordml/sdtdatahash" xmlns:w16se="http://schemas.microsoft.com/office/word/2015/wordml/symex" xmlns:wpg="http://schemas.microsoft.com/office/word/2010/wordprocessingGroup" xmlns:wpi="http://schemas.microsoft.com/office/word/2010/wordprocessingInk" xmlns:wne="http://schemas.microsoft.com/office/word/2006/wordml" xmlns:wps="http://schemas.microsoft.com/office/word/2010/wordprocessingShape" mc:Ignorable="w14 w15 w16se w16cid w16 w16cex w16sdtdh wp14">
   <w:endnote w:type="separator" w:id="-1">
     <w:p>
       <w:r>
@@ -5008,7 +4956,7 @@
 </file>
 
 <file path=word/footer1.xml><?xml version="1.0" encoding="utf-8"?>
-<w:ftr xmlns:wpc="http://schemas.microsoft.com/office/word/2010/wordprocessingCanvas" xmlns:cx="http://schemas.microsoft.com/office/drawing/2014/chartex" xmlns:cx1="http://schemas.microsoft.com/office/drawing/2015/9/8/chartex" xmlns:cx2="http://schemas.microsoft.com/office/drawing/2015/10/21/chartex" xmlns:cx3="http://schemas.microsoft.com/office/drawing/2016/5/9/chartex" xmlns:cx4="http://schemas.microsoft.com/office/drawing/2016/5/10/chartex" xmlns:cx5="http://schemas.microsoft.com/office/drawing/2016/5/11/chartex" xmlns:cx6="http://schemas.microsoft.com/office/drawing/2016/5/12/chartex" xmlns:cx7="http://schemas.microsoft.com/office/drawing/2016/5/13/chartex" xmlns:cx8="http://schemas.microsoft.com/office/drawing/2016/5/14/chartex" xmlns:mc="http://schemas.openxmlformats.org/markup-compatibility/2006" xmlns:aink="http://schemas.microsoft.com/office/drawing/2016/ink" xmlns:am3d="http://schemas.microsoft.com/office/drawing/2017/model3d" xmlns:o="urn:schemas-microsoft-com:office:office" xmlns:oel="http://schemas.microsoft.com/office/2019/extlst" xmlns:r="http://schemas.openxmlformats.org/officeDocument/2006/relationships" xmlns:m="http://schemas.openxmlformats.org/officeDocument/2006/math" xmlns:v="urn:schemas-microsoft-com:vml" xmlns:wp14="http://schemas.microsoft.com/office/word/2010/wordprocessingDrawing" xmlns:wp="http://schemas.openxmlformats.org/drawingml/2006/wordprocessingDrawing" xmlns:w10="urn:schemas-microsoft-com:office:word" xmlns:w="http://schemas.openxmlformats.org/wordprocessingml/2006/main" xmlns:w14="http://schemas.microsoft.com/office/word/2010/wordml" xmlns:w15="http://schemas.microsoft.com/office/word/2012/wordml" xmlns:w16cex="http://schemas.microsoft.com/office/word/2018/wordml/cex" xmlns:w16cid="http://schemas.microsoft.com/office/word/2016/wordml/cid" xmlns:w16="http://schemas.microsoft.com/office/word/2018/wordml" xmlns:w16du="http://schemas.microsoft.com/office/word/2023/wordml/word16du" xmlns:w16sdtdh="http://schemas.microsoft.com/office/word/2020/wordml/sdtdatahash" xmlns:w16se="http://schemas.microsoft.com/office/word/2015/wordml/symex" xmlns:wpg="http://schemas.microsoft.com/office/word/2010/wordprocessingGroup" xmlns:wpi="http://schemas.microsoft.com/office/word/2010/wordprocessingInk" xmlns:wne="http://schemas.microsoft.com/office/word/2006/wordml" xmlns:wps="http://schemas.microsoft.com/office/word/2010/wordprocessingShape" mc:Ignorable="w14 w15 w16se w16cid w16 w16cex w16sdtdh wp14">
+<w:ftr xmlns:wpc="http://schemas.microsoft.com/office/word/2010/wordprocessingCanvas" xmlns:cx="http://schemas.microsoft.com/office/drawing/2014/chartex" xmlns:cx1="http://schemas.microsoft.com/office/drawing/2015/9/8/chartex" xmlns:cx2="http://schemas.microsoft.com/office/drawing/2015/10/21/chartex" xmlns:cx3="http://schemas.microsoft.com/office/drawing/2016/5/9/chartex" xmlns:cx4="http://schemas.microsoft.com/office/drawing/2016/5/10/chartex" xmlns:cx5="http://schemas.microsoft.com/office/drawing/2016/5/11/chartex" xmlns:cx6="http://schemas.microsoft.com/office/drawing/2016/5/12/chartex" xmlns:cx7="http://schemas.microsoft.com/office/drawing/2016/5/13/chartex" xmlns:cx8="http://schemas.microsoft.com/office/drawing/2016/5/14/chartex" xmlns:mc="http://schemas.openxmlformats.org/markup-compatibility/2006" xmlns:aink="http://schemas.microsoft.com/office/drawing/2016/ink" xmlns:am3d="http://schemas.microsoft.com/office/drawing/2017/model3d" xmlns:o="urn:schemas-microsoft-com:office:office" xmlns:oel="http://schemas.microsoft.com/office/2019/extlst" xmlns:r="http://schemas.openxmlformats.org/officeDocument/2006/relationships" xmlns:m="http://schemas.openxmlformats.org/officeDocument/2006/math" xmlns:v="urn:schemas-microsoft-com:vml" xmlns:wp14="http://schemas.microsoft.com/office/word/2010/wordprocessingDrawing" xmlns:wp="http://schemas.openxmlformats.org/drawingml/2006/wordprocessingDrawing" xmlns:w10="urn:schemas-microsoft-com:office:word" xmlns:w="http://schemas.openxmlformats.org/wordprocessingml/2006/main" xmlns:w14="http://schemas.microsoft.com/office/word/2010/wordml" xmlns:w15="http://schemas.microsoft.com/office/word/2012/wordml" xmlns:w16cex="http://schemas.microsoft.com/office/word/2018/wordml/cex" xmlns:w16cid="http://schemas.microsoft.com/office/word/2016/wordml/cid" xmlns:w16="http://schemas.microsoft.com/office/word/2018/wordml" xmlns:w16sdtdh="http://schemas.microsoft.com/office/word/2020/wordml/sdtdatahash" xmlns:w16se="http://schemas.microsoft.com/office/word/2015/wordml/symex" xmlns:wpg="http://schemas.microsoft.com/office/word/2010/wordprocessingGroup" xmlns:wpi="http://schemas.microsoft.com/office/word/2010/wordprocessingInk" xmlns:wne="http://schemas.microsoft.com/office/word/2006/wordml" xmlns:wps="http://schemas.microsoft.com/office/word/2010/wordprocessingShape" mc:Ignorable="w14 w15 w16se w16cid w16 w16cex w16sdtdh wp14">
   <w:p>
     <w:pPr>
       <w:pBdr>
@@ -5126,7 +5074,7 @@
 </file>
 
 <file path=word/footnotes.xml><?xml version="1.0" encoding="utf-8"?>
-<w:footnotes xmlns:wpc="http://schemas.microsoft.com/office/word/2010/wordprocessingCanvas" xmlns:cx="http://schemas.microsoft.com/office/drawing/2014/chartex" xmlns:cx1="http://schemas.microsoft.com/office/drawing/2015/9/8/chartex" xmlns:cx2="http://schemas.microsoft.com/office/drawing/2015/10/21/chartex" xmlns:cx3="http://schemas.microsoft.com/office/drawing/2016/5/9/chartex" xmlns:cx4="http://schemas.microsoft.com/office/drawing/2016/5/10/chartex" xmlns:cx5="http://schemas.microsoft.com/office/drawing/2016/5/11/chartex" xmlns:cx6="http://schemas.microsoft.com/office/drawing/2016/5/12/chartex" xmlns:cx7="http://schemas.microsoft.com/office/drawing/2016/5/13/chartex" xmlns:cx8="http://schemas.microsoft.com/office/drawing/2016/5/14/chartex" xmlns:mc="http://schemas.openxmlformats.org/markup-compatibility/2006" xmlns:aink="http://schemas.microsoft.com/office/drawing/2016/ink" xmlns:am3d="http://schemas.microsoft.com/office/drawing/2017/model3d" xmlns:o="urn:schemas-microsoft-com:office:office" xmlns:oel="http://schemas.microsoft.com/office/2019/extlst" xmlns:r="http://schemas.openxmlformats.org/officeDocument/2006/relationships" xmlns:m="http://schemas.openxmlformats.org/officeDocument/2006/math" xmlns:v="urn:schemas-microsoft-com:vml" xmlns:wp14="http://schemas.microsoft.com/office/word/2010/wordprocessingDrawing" xmlns:wp="http://schemas.openxmlformats.org/drawingml/2006/wordprocessingDrawing" xmlns:w10="urn:schemas-microsoft-com:office:word" xmlns:w="http://schemas.openxmlformats.org/wordprocessingml/2006/main" xmlns:w14="http://schemas.microsoft.com/office/word/2010/wordml" xmlns:w15="http://schemas.microsoft.com/office/word/2012/wordml" xmlns:w16cex="http://schemas.microsoft.com/office/word/2018/wordml/cex" xmlns:w16cid="http://schemas.microsoft.com/office/word/2016/wordml/cid" xmlns:w16="http://schemas.microsoft.com/office/word/2018/wordml" xmlns:w16du="http://schemas.microsoft.com/office/word/2023/wordml/word16du" xmlns:w16sdtdh="http://schemas.microsoft.com/office/word/2020/wordml/sdtdatahash" xmlns:w16se="http://schemas.microsoft.com/office/word/2015/wordml/symex" xmlns:wpg="http://schemas.microsoft.com/office/word/2010/wordprocessingGroup" xmlns:wpi="http://schemas.microsoft.com/office/word/2010/wordprocessingInk" xmlns:wne="http://schemas.microsoft.com/office/word/2006/wordml" xmlns:wps="http://schemas.microsoft.com/office/word/2010/wordprocessingShape" mc:Ignorable="w14 w15 w16se w16cid w16 w16cex w16sdtdh wp14">
+<w:footnotes xmlns:wpc="http://schemas.microsoft.com/office/word/2010/wordprocessingCanvas" xmlns:cx="http://schemas.microsoft.com/office/drawing/2014/chartex" xmlns:cx1="http://schemas.microsoft.com/office/drawing/2015/9/8/chartex" xmlns:cx2="http://schemas.microsoft.com/office/drawing/2015/10/21/chartex" xmlns:cx3="http://schemas.microsoft.com/office/drawing/2016/5/9/chartex" xmlns:cx4="http://schemas.microsoft.com/office/drawing/2016/5/10/chartex" xmlns:cx5="http://schemas.microsoft.com/office/drawing/2016/5/11/chartex" xmlns:cx6="http://schemas.microsoft.com/office/drawing/2016/5/12/chartex" xmlns:cx7="http://schemas.microsoft.com/office/drawing/2016/5/13/chartex" xmlns:cx8="http://schemas.microsoft.com/office/drawing/2016/5/14/chartex" xmlns:mc="http://schemas.openxmlformats.org/markup-compatibility/2006" xmlns:aink="http://schemas.microsoft.com/office/drawing/2016/ink" xmlns:am3d="http://schemas.microsoft.com/office/drawing/2017/model3d" xmlns:o="urn:schemas-microsoft-com:office:office" xmlns:oel="http://schemas.microsoft.com/office/2019/extlst" xmlns:r="http://schemas.openxmlformats.org/officeDocument/2006/relationships" xmlns:m="http://schemas.openxmlformats.org/officeDocument/2006/math" xmlns:v="urn:schemas-microsoft-com:vml" xmlns:wp14="http://schemas.microsoft.com/office/word/2010/wordprocessingDrawing" xmlns:wp="http://schemas.openxmlformats.org/drawingml/2006/wordprocessingDrawing" xmlns:w10="urn:schemas-microsoft-com:office:word" xmlns:w="http://schemas.openxmlformats.org/wordprocessingml/2006/main" xmlns:w14="http://schemas.microsoft.com/office/word/2010/wordml" xmlns:w15="http://schemas.microsoft.com/office/word/2012/wordml" xmlns:w16cex="http://schemas.microsoft.com/office/word/2018/wordml/cex" xmlns:w16cid="http://schemas.microsoft.com/office/word/2016/wordml/cid" xmlns:w16="http://schemas.microsoft.com/office/word/2018/wordml" xmlns:w16sdtdh="http://schemas.microsoft.com/office/word/2020/wordml/sdtdatahash" xmlns:w16se="http://schemas.microsoft.com/office/word/2015/wordml/symex" xmlns:wpg="http://schemas.microsoft.com/office/word/2010/wordprocessingGroup" xmlns:wpi="http://schemas.microsoft.com/office/word/2010/wordprocessingInk" xmlns:wne="http://schemas.microsoft.com/office/word/2006/wordml" xmlns:wps="http://schemas.microsoft.com/office/word/2010/wordprocessingShape" mc:Ignorable="w14 w15 w16se w16cid w16 w16cex w16sdtdh wp14">
   <w:footnote w:type="separator" w:id="-1">
     <w:p>
       <w:r>
@@ -5145,7 +5093,7 @@
 </file>
 
 <file path=word/header1.xml><?xml version="1.0" encoding="utf-8"?>
-<w:hdr xmlns:wpc="http://schemas.microsoft.com/office/word/2010/wordprocessingCanvas" xmlns:cx="http://schemas.microsoft.com/office/drawing/2014/chartex" xmlns:cx1="http://schemas.microsoft.com/office/drawing/2015/9/8/chartex" xmlns:cx2="http://schemas.microsoft.com/office/drawing/2015/10/21/chartex" xmlns:cx3="http://schemas.microsoft.com/office/drawing/2016/5/9/chartex" xmlns:cx4="http://schemas.microsoft.com/office/drawing/2016/5/10/chartex" xmlns:cx5="http://schemas.microsoft.com/office/drawing/2016/5/11/chartex" xmlns:cx6="http://schemas.microsoft.com/office/drawing/2016/5/12/chartex" xmlns:cx7="http://schemas.microsoft.com/office/drawing/2016/5/13/chartex" xmlns:cx8="http://schemas.microsoft.com/office/drawing/2016/5/14/chartex" xmlns:mc="http://schemas.openxmlformats.org/markup-compatibility/2006" xmlns:aink="http://schemas.microsoft.com/office/drawing/2016/ink" xmlns:am3d="http://schemas.microsoft.com/office/drawing/2017/model3d" xmlns:o="urn:schemas-microsoft-com:office:office" xmlns:oel="http://schemas.microsoft.com/office/2019/extlst" xmlns:r="http://schemas.openxmlformats.org/officeDocument/2006/relationships" xmlns:m="http://schemas.openxmlformats.org/officeDocument/2006/math" xmlns:v="urn:schemas-microsoft-com:vml" xmlns:wp14="http://schemas.microsoft.com/office/word/2010/wordprocessingDrawing" xmlns:wp="http://schemas.openxmlformats.org/drawingml/2006/wordprocessingDrawing" xmlns:w10="urn:schemas-microsoft-com:office:word" xmlns:w="http://schemas.openxmlformats.org/wordprocessingml/2006/main" xmlns:w14="http://schemas.microsoft.com/office/word/2010/wordml" xmlns:w15="http://schemas.microsoft.com/office/word/2012/wordml" xmlns:w16cex="http://schemas.microsoft.com/office/word/2018/wordml/cex" xmlns:w16cid="http://schemas.microsoft.com/office/word/2016/wordml/cid" xmlns:w16="http://schemas.microsoft.com/office/word/2018/wordml" xmlns:w16du="http://schemas.microsoft.com/office/word/2023/wordml/word16du" xmlns:w16sdtdh="http://schemas.microsoft.com/office/word/2020/wordml/sdtdatahash" xmlns:w16se="http://schemas.microsoft.com/office/word/2015/wordml/symex" xmlns:wpg="http://schemas.microsoft.com/office/word/2010/wordprocessingGroup" xmlns:wpi="http://schemas.microsoft.com/office/word/2010/wordprocessingInk" xmlns:wne="http://schemas.microsoft.com/office/word/2006/wordml" xmlns:wps="http://schemas.microsoft.com/office/word/2010/wordprocessingShape" mc:Ignorable="w14 w15 w16se w16cid w16 w16cex w16sdtdh wp14">
+<w:hdr xmlns:wpc="http://schemas.microsoft.com/office/word/2010/wordprocessingCanvas" xmlns:cx="http://schemas.microsoft.com/office/drawing/2014/chartex" xmlns:cx1="http://schemas.microsoft.com/office/drawing/2015/9/8/chartex" xmlns:cx2="http://schemas.microsoft.com/office/drawing/2015/10/21/chartex" xmlns:cx3="http://schemas.microsoft.com/office/drawing/2016/5/9/chartex" xmlns:cx4="http://schemas.microsoft.com/office/drawing/2016/5/10/chartex" xmlns:cx5="http://schemas.microsoft.com/office/drawing/2016/5/11/chartex" xmlns:cx6="http://schemas.microsoft.com/office/drawing/2016/5/12/chartex" xmlns:cx7="http://schemas.microsoft.com/office/drawing/2016/5/13/chartex" xmlns:cx8="http://schemas.microsoft.com/office/drawing/2016/5/14/chartex" xmlns:mc="http://schemas.openxmlformats.org/markup-compatibility/2006" xmlns:aink="http://schemas.microsoft.com/office/drawing/2016/ink" xmlns:am3d="http://schemas.microsoft.com/office/drawing/2017/model3d" xmlns:o="urn:schemas-microsoft-com:office:office" xmlns:oel="http://schemas.microsoft.com/office/2019/extlst" xmlns:r="http://schemas.openxmlformats.org/officeDocument/2006/relationships" xmlns:m="http://schemas.openxmlformats.org/officeDocument/2006/math" xmlns:v="urn:schemas-microsoft-com:vml" xmlns:wp14="http://schemas.microsoft.com/office/word/2010/wordprocessingDrawing" xmlns:wp="http://schemas.openxmlformats.org/drawingml/2006/wordprocessingDrawing" xmlns:w10="urn:schemas-microsoft-com:office:word" xmlns:w="http://schemas.openxmlformats.org/wordprocessingml/2006/main" xmlns:w14="http://schemas.microsoft.com/office/word/2010/wordml" xmlns:w15="http://schemas.microsoft.com/office/word/2012/wordml" xmlns:w16cex="http://schemas.microsoft.com/office/word/2018/wordml/cex" xmlns:w16cid="http://schemas.microsoft.com/office/word/2016/wordml/cid" xmlns:w16="http://schemas.microsoft.com/office/word/2018/wordml" xmlns:w16sdtdh="http://schemas.microsoft.com/office/word/2020/wordml/sdtdatahash" xmlns:w16se="http://schemas.microsoft.com/office/word/2015/wordml/symex" xmlns:wpg="http://schemas.microsoft.com/office/word/2010/wordprocessingGroup" xmlns:wpi="http://schemas.microsoft.com/office/word/2010/wordprocessingInk" xmlns:wne="http://schemas.microsoft.com/office/word/2006/wordml" xmlns:wps="http://schemas.microsoft.com/office/word/2010/wordprocessingShape" mc:Ignorable="w14 w15 w16se w16cid w16 w16cex w16sdtdh wp14">
   <w:p>
     <w:pPr>
       <w:pBdr>
@@ -5188,7 +5136,7 @@
 </file>
 
 <file path=word/numbering.xml><?xml version="1.0" encoding="utf-8"?>
-<w:numbering xmlns:wpc="http://schemas.microsoft.com/office/word/2010/wordprocessingCanvas" xmlns:cx="http://schemas.microsoft.com/office/drawing/2014/chartex" xmlns:cx1="http://schemas.microsoft.com/office/drawing/2015/9/8/chartex" xmlns:cx2="http://schemas.microsoft.com/office/drawing/2015/10/21/chartex" xmlns:cx3="http://schemas.microsoft.com/office/drawing/2016/5/9/chartex" xmlns:cx4="http://schemas.microsoft.com/office/drawing/2016/5/10/chartex" xmlns:cx5="http://schemas.microsoft.com/office/drawing/2016/5/11/chartex" xmlns:cx6="http://schemas.microsoft.com/office/drawing/2016/5/12/chartex" xmlns:cx7="http://schemas.microsoft.com/office/drawing/2016/5/13/chartex" xmlns:cx8="http://schemas.microsoft.com/office/drawing/2016/5/14/chartex" xmlns:mc="http://schemas.openxmlformats.org/markup-compatibility/2006" xmlns:aink="http://schemas.microsoft.com/office/drawing/2016/ink" xmlns:am3d="http://schemas.microsoft.com/office/drawing/2017/model3d" xmlns:o="urn:schemas-microsoft-com:office:office" xmlns:oel="http://schemas.microsoft.com/office/2019/extlst" xmlns:r="http://schemas.openxmlformats.org/officeDocument/2006/relationships" xmlns:m="http://schemas.openxmlformats.org/officeDocument/2006/math" xmlns:v="urn:schemas-microsoft-com:vml" xmlns:wp14="http://schemas.microsoft.com/office/word/2010/wordprocessingDrawing" xmlns:wp="http://schemas.openxmlformats.org/drawingml/2006/wordprocessingDrawing" xmlns:w10="urn:schemas-microsoft-com:office:word" xmlns:w="http://schemas.openxmlformats.org/wordprocessingml/2006/main" xmlns:w14="http://schemas.microsoft.com/office/word/2010/wordml" xmlns:w15="http://schemas.microsoft.com/office/word/2012/wordml" xmlns:w16cex="http://schemas.microsoft.com/office/word/2018/wordml/cex" xmlns:w16cid="http://schemas.microsoft.com/office/word/2016/wordml/cid" xmlns:w16="http://schemas.microsoft.com/office/word/2018/wordml" xmlns:w16du="http://schemas.microsoft.com/office/word/2023/wordml/word16du" xmlns:w16sdtdh="http://schemas.microsoft.com/office/word/2020/wordml/sdtdatahash" xmlns:w16se="http://schemas.microsoft.com/office/word/2015/wordml/symex" xmlns:wpg="http://schemas.microsoft.com/office/word/2010/wordprocessingGroup" xmlns:wpi="http://schemas.microsoft.com/office/word/2010/wordprocessingInk" xmlns:wne="http://schemas.microsoft.com/office/word/2006/wordml" xmlns:wps="http://schemas.microsoft.com/office/word/2010/wordprocessingShape" mc:Ignorable="w14 w15 w16se w16cid w16 w16cex w16sdtdh wp14">
+<w:numbering xmlns:wpc="http://schemas.microsoft.com/office/word/2010/wordprocessingCanvas" xmlns:cx="http://schemas.microsoft.com/office/drawing/2014/chartex" xmlns:cx1="http://schemas.microsoft.com/office/drawing/2015/9/8/chartex" xmlns:cx2="http://schemas.microsoft.com/office/drawing/2015/10/21/chartex" xmlns:cx3="http://schemas.microsoft.com/office/drawing/2016/5/9/chartex" xmlns:cx4="http://schemas.microsoft.com/office/drawing/2016/5/10/chartex" xmlns:cx5="http://schemas.microsoft.com/office/drawing/2016/5/11/chartex" xmlns:cx6="http://schemas.microsoft.com/office/drawing/2016/5/12/chartex" xmlns:cx7="http://schemas.microsoft.com/office/drawing/2016/5/13/chartex" xmlns:cx8="http://schemas.microsoft.com/office/drawing/2016/5/14/chartex" xmlns:mc="http://schemas.openxmlformats.org/markup-compatibility/2006" xmlns:aink="http://schemas.microsoft.com/office/drawing/2016/ink" xmlns:am3d="http://schemas.microsoft.com/office/drawing/2017/model3d" xmlns:o="urn:schemas-microsoft-com:office:office" xmlns:oel="http://schemas.microsoft.com/office/2019/extlst" xmlns:r="http://schemas.openxmlformats.org/officeDocument/2006/relationships" xmlns:m="http://schemas.openxmlformats.org/officeDocument/2006/math" xmlns:v="urn:schemas-microsoft-com:vml" xmlns:wp14="http://schemas.microsoft.com/office/word/2010/wordprocessingDrawing" xmlns:wp="http://schemas.openxmlformats.org/drawingml/2006/wordprocessingDrawing" xmlns:w10="urn:schemas-microsoft-com:office:word" xmlns:w="http://schemas.openxmlformats.org/wordprocessingml/2006/main" xmlns:w14="http://schemas.microsoft.com/office/word/2010/wordml" xmlns:w15="http://schemas.microsoft.com/office/word/2012/wordml" xmlns:w16cex="http://schemas.microsoft.com/office/word/2018/wordml/cex" xmlns:w16cid="http://schemas.microsoft.com/office/word/2016/wordml/cid" xmlns:w16="http://schemas.microsoft.com/office/word/2018/wordml" xmlns:w16sdtdh="http://schemas.microsoft.com/office/word/2020/wordml/sdtdatahash" xmlns:w16se="http://schemas.microsoft.com/office/word/2015/wordml/symex" xmlns:wpg="http://schemas.microsoft.com/office/word/2010/wordprocessingGroup" xmlns:wpi="http://schemas.microsoft.com/office/word/2010/wordprocessingInk" xmlns:wne="http://schemas.microsoft.com/office/word/2006/wordml" xmlns:wps="http://schemas.microsoft.com/office/word/2010/wordprocessingShape" mc:Ignorable="w14 w15 w16se w16cid w16 w16cex w16sdtdh wp14">
   <w:abstractNum w:abstractNumId="0" w15:restartNumberingAfterBreak="0">
     <w:nsid w:val="0B295CA9"/>
     <w:multiLevelType w:val="multilevel"/>

</xml_diff>

<commit_message>
AT-9033: A few tweaks based on review of generated J&A
</commit_message>
<xml_diff>
--- a/document-generation/templates/j-and-a-template.docx
+++ b/document-generation/templates/j-and-a-template.docx
@@ -269,26 +269,14 @@
         <w:rPr>
           <w:rFonts w:ascii="Times New Roman" w:hAnsi="Times New Roman" w:cs="Times New Roman"/>
         </w:rPr>
-        <w:t xml:space="preserve"> </w:t>
-      </w:r>
-      <w:r>
-        <w:rPr>
-          <w:rFonts w:ascii="Times New Roman" w:hAnsi="Times New Roman" w:cs="Times New Roman"/>
-        </w:rPr>
-        <w:t>$</w:t>
-      </w:r>
-      <w:r>
-        <w:rPr>
-          <w:rFonts w:ascii="Times New Roman" w:hAnsi="Times New Roman" w:cs="Times New Roman"/>
-        </w:rPr>
-        <w:t>{</w:t>
+        <w:t xml:space="preserve"> {</w:t>
       </w:r>
       <w:proofErr w:type="spellStart"/>
       <w:r>
         <w:rPr>
           <w:rFonts w:ascii="Times New Roman" w:hAnsi="Times New Roman" w:cs="Times New Roman"/>
         </w:rPr>
-        <w:t>estimatedValue</w:t>
+        <w:t>estimatedValueFormatted</w:t>
       </w:r>
       <w:proofErr w:type="spellEnd"/>
       <w:r>
@@ -468,9 +456,29 @@
       <w:r>
         <w:rPr>
           <w:rFonts w:ascii="Times New Roman" w:hAnsi="Times New Roman" w:cs="Times New Roman"/>
+          <w:i/>
+          <w:iCs/>
           <w:color w:val="FF0000"/>
         </w:rPr>
-        <w:t>[CONTRACTING OFFICE INPUT]</w:t>
+        <w:t>[</w:t>
+      </w:r>
+      <w:r>
+        <w:rPr>
+          <w:rFonts w:ascii="Times New Roman" w:hAnsi="Times New Roman" w:cs="Times New Roman"/>
+          <w:i/>
+          <w:iCs/>
+          <w:color w:val="FF0000"/>
+        </w:rPr>
+        <w:t>To be completed by Contracting Office</w:t>
+      </w:r>
+      <w:r>
+        <w:rPr>
+          <w:rFonts w:ascii="Times New Roman" w:hAnsi="Times New Roman" w:cs="Times New Roman"/>
+          <w:i/>
+          <w:iCs/>
+          <w:color w:val="FF0000"/>
+        </w:rPr>
+        <w:t>]</w:t>
       </w:r>
       <w:r>
         <w:rPr>
@@ -1130,15 +1138,6 @@
     </w:p>
     <w:p>
       <w:pPr>
-        <w:ind w:firstLine="720"/>
-        <w:rPr>
-          <w:rFonts w:ascii="Times New Roman" w:hAnsi="Times New Roman" w:cs="Times New Roman"/>
-          <w:color w:val="548DD4" w:themeColor="text2" w:themeTint="99"/>
-        </w:rPr>
-      </w:pPr>
-    </w:p>
-    <w:p>
-      <w:pPr>
         <w:rPr>
           <w:rFonts w:ascii="Times New Roman" w:hAnsi="Times New Roman" w:cs="Times New Roman"/>
         </w:rPr>
@@ -1172,13 +1171,13 @@
       <w:pPr>
         <w:rPr>
           <w:rFonts w:ascii="Times New Roman" w:hAnsi="Times New Roman" w:cs="Times New Roman"/>
-          <w:color w:val="000000" w:themeColor="text1"/>
-        </w:rPr>
-      </w:pPr>
-      <w:r>
-        <w:rPr>
-          <w:rFonts w:ascii="Times New Roman" w:hAnsi="Times New Roman" w:cs="Times New Roman"/>
-        </w:rPr>
+        </w:rPr>
+      </w:pPr>
+      <w:r>
+        <w:rPr>
+          <w:rFonts w:ascii="Times New Roman" w:hAnsi="Times New Roman" w:cs="Times New Roman"/>
+        </w:rPr>
+        <w:lastRenderedPageBreak/>
         <w:t>This action is to issue a</w:t>
       </w:r>
       <w:r>
@@ -1337,12 +1336,6 @@
         <w:rPr>
           <w:rFonts w:ascii="Times New Roman" w:hAnsi="Times New Roman" w:cs="Times New Roman"/>
         </w:rPr>
-        <w:t>$</w:t>
-      </w:r>
-      <w:r>
-        <w:rPr>
-          <w:rFonts w:ascii="Times New Roman" w:hAnsi="Times New Roman" w:cs="Times New Roman"/>
-        </w:rPr>
         <w:t>{</w:t>
       </w:r>
       <w:proofErr w:type="spellStart"/>
@@ -1352,6 +1345,12 @@
         </w:rPr>
         <w:t>estimatedValue</w:t>
       </w:r>
+      <w:r>
+        <w:rPr>
+          <w:rFonts w:ascii="Times New Roman" w:hAnsi="Times New Roman" w:cs="Times New Roman"/>
+        </w:rPr>
+        <w:t>Formatted</w:t>
+      </w:r>
       <w:proofErr w:type="spellEnd"/>
       <w:r>
         <w:rPr>
@@ -1403,7 +1402,7 @@
         <w:rPr>
           <w:rFonts w:ascii="Times New Roman" w:hAnsi="Times New Roman" w:cs="Times New Roman"/>
         </w:rPr>
-        <w:t>taskOrderType</w:t>
+        <w:t>appropriationFundsType</w:t>
       </w:r>
       <w:proofErr w:type="spellEnd"/>
       <w:r>
@@ -1425,6 +1424,14 @@
         </w:rPr>
         <w:t>funds.</w:t>
       </w:r>
+    </w:p>
+    <w:p>
+      <w:pPr>
+        <w:rPr>
+          <w:rFonts w:ascii="Times New Roman" w:hAnsi="Times New Roman" w:cs="Times New Roman"/>
+          <w:color w:val="000000" w:themeColor="text1"/>
+        </w:rPr>
+      </w:pPr>
     </w:p>
     <w:p>
       <w:pPr>
@@ -1608,6 +1615,7 @@
     </w:p>
     <w:p>
       <w:pPr>
+        <w:ind w:firstLine="630"/>
         <w:rPr>
           <w:rFonts w:ascii="Times New Roman" w:hAnsi="Times New Roman" w:cs="Times New Roman"/>
         </w:rPr>
@@ -1655,8 +1663,6 @@
         </w:pBdr>
         <w:rPr>
           <w:rFonts w:ascii="Times New Roman" w:hAnsi="Times New Roman" w:cs="Times New Roman"/>
-          <w:b/>
-          <w:bCs/>
         </w:rPr>
       </w:pPr>
       <w:r>
@@ -1665,13 +1671,6 @@
           <w:color w:val="000000"/>
         </w:rPr>
         <w:t>Description of the Justification.</w:t>
-      </w:r>
-      <w:r>
-        <w:rPr>
-          <w:rFonts w:ascii="Times New Roman" w:hAnsi="Times New Roman" w:cs="Times New Roman"/>
-          <w:color w:val="548DD4" w:themeColor="text2" w:themeTint="99"/>
-        </w:rPr>
-        <w:t xml:space="preserve"> </w:t>
       </w:r>
     </w:p>
     <w:p>
@@ -2540,13 +2539,12 @@
         </w:rPr>
         <w:t>A determination that the price is fair and reasonable will be based on a comparison of the contractor’s proposal to the</w:t>
       </w:r>
-    </w:p>
-    <w:p>
-      <w:pPr>
-        <w:rPr>
-          <w:rFonts w:ascii="Times New Roman" w:hAnsi="Times New Roman" w:cs="Times New Roman"/>
-        </w:rPr>
-      </w:pPr>
+      <w:r>
+        <w:rPr>
+          <w:rFonts w:ascii="Times New Roman" w:hAnsi="Times New Roman" w:cs="Times New Roman"/>
+        </w:rPr>
+        <w:t xml:space="preserve"> </w:t>
+      </w:r>
       <w:r>
         <w:rPr>
           <w:rFonts w:ascii="Times New Roman" w:hAnsi="Times New Roman" w:cs="Times New Roman"/>
@@ -2665,7 +2663,7 @@
         </w:pBdr>
         <w:rPr>
           <w:rFonts w:ascii="Times New Roman" w:hAnsi="Times New Roman" w:cs="Times New Roman"/>
-          <w:color w:val="548DD4" w:themeColor="text2" w:themeTint="99"/>
+          <w:color w:val="000000"/>
         </w:rPr>
       </w:pPr>
       <w:sdt>
@@ -2690,8 +2688,108 @@
       <w:r>
         <w:rPr>
           <w:rFonts w:ascii="Times New Roman" w:hAnsi="Times New Roman" w:cs="Times New Roman"/>
+        </w:rPr>
+        <w:t>{</w:t>
+      </w:r>
+      <w:proofErr w:type="gramStart"/>
+      <w:r>
+        <w:rPr>
+          <w:rFonts w:ascii="Times New Roman" w:hAnsi="Times New Roman" w:cs="Times New Roman"/>
+        </w:rPr>
+        <w:t xml:space="preserve">IF </w:t>
+      </w:r>
+      <w:r>
+        <w:rPr>
+          <w:rFonts w:ascii="Times New Roman" w:hAnsi="Times New Roman" w:cs="Times New Roman"/>
+        </w:rPr>
+        <w:t>!</w:t>
+      </w:r>
+      <w:proofErr w:type="gramEnd"/>
+      <w:r>
+        <w:rPr>
+          <w:rFonts w:ascii="Times New Roman" w:hAnsi="Times New Roman" w:cs="Times New Roman"/>
           <w:color w:val="000000"/>
         </w:rPr>
+        <w:t>fairOpportunity.</w:t>
+      </w:r>
+      <w:r>
+        <w:rPr>
+          <w:rFonts w:ascii="Times New Roman" w:hAnsi="Times New Roman" w:cs="Times New Roman"/>
+          <w:color w:val="000000"/>
+        </w:rPr>
+        <w:t>otherFactsToSupportLogicalFollowOn</w:t>
+      </w:r>
+      <w:r>
+        <w:rPr>
+          <w:rFonts w:ascii="Times New Roman" w:hAnsi="Times New Roman" w:cs="Times New Roman"/>
+          <w:color w:val="000000"/>
+        </w:rPr>
+        <w:t>}None.{END-IF}</w:t>
+      </w:r>
+    </w:p>
+    <w:p>
+      <w:pPr>
+        <w:pBdr>
+          <w:top w:val="nil"/>
+          <w:left w:val="nil"/>
+          <w:bottom w:val="nil"/>
+          <w:right w:val="nil"/>
+          <w:between w:val="nil"/>
+        </w:pBdr>
+        <w:rPr>
+          <w:rFonts w:ascii="Times New Roman" w:hAnsi="Times New Roman" w:cs="Times New Roman"/>
+          <w:color w:val="000000"/>
+        </w:rPr>
+      </w:pPr>
+      <w:r>
+        <w:rPr>
+          <w:rFonts w:ascii="Times New Roman" w:hAnsi="Times New Roman" w:cs="Times New Roman"/>
+        </w:rPr>
+        <w:t xml:space="preserve">{IF </w:t>
+      </w:r>
+      <w:proofErr w:type="spellStart"/>
+      <w:r>
+        <w:rPr>
+          <w:rFonts w:ascii="Times New Roman" w:hAnsi="Times New Roman" w:cs="Times New Roman"/>
+          <w:color w:val="000000"/>
+        </w:rPr>
+        <w:t>fairOpportunity.</w:t>
+      </w:r>
+      <w:r>
+        <w:rPr>
+          <w:rFonts w:ascii="Times New Roman" w:hAnsi="Times New Roman" w:cs="Times New Roman"/>
+          <w:color w:val="000000"/>
+        </w:rPr>
+        <w:t>otherFactsToSupportLogicalFollowOn</w:t>
+      </w:r>
+      <w:proofErr w:type="spellEnd"/>
+      <w:r>
+        <w:rPr>
+          <w:rFonts w:ascii="Times New Roman" w:hAnsi="Times New Roman" w:cs="Times New Roman"/>
+          <w:color w:val="000000"/>
+        </w:rPr>
+        <w:t>}</w:t>
+      </w:r>
+    </w:p>
+    <w:p>
+      <w:pPr>
+        <w:pBdr>
+          <w:top w:val="nil"/>
+          <w:left w:val="nil"/>
+          <w:bottom w:val="nil"/>
+          <w:right w:val="nil"/>
+          <w:between w:val="nil"/>
+        </w:pBdr>
+        <w:rPr>
+          <w:rFonts w:ascii="Times New Roman" w:hAnsi="Times New Roman" w:cs="Times New Roman"/>
+          <w:color w:val="548DD4" w:themeColor="text2" w:themeTint="99"/>
+        </w:rPr>
+      </w:pPr>
+      <w:r>
+        <w:rPr>
+          <w:rFonts w:ascii="Times New Roman" w:hAnsi="Times New Roman" w:cs="Times New Roman"/>
+          <w:color w:val="000000"/>
+        </w:rPr>
         <w:t>{</w:t>
       </w:r>
       <w:proofErr w:type="spellStart"/>
@@ -2720,10 +2818,24 @@
     </w:p>
     <w:p>
       <w:pPr>
-        <w:rPr>
-          <w:color w:val="548DD4" w:themeColor="text2" w:themeTint="99"/>
-        </w:rPr>
-      </w:pPr>
+        <w:pBdr>
+          <w:top w:val="nil"/>
+          <w:left w:val="nil"/>
+          <w:bottom w:val="nil"/>
+          <w:right w:val="nil"/>
+          <w:between w:val="nil"/>
+        </w:pBdr>
+        <w:rPr>
+          <w:rFonts w:ascii="Times New Roman" w:hAnsi="Times New Roman" w:cs="Times New Roman"/>
+        </w:rPr>
+      </w:pPr>
+      <w:r>
+        <w:rPr>
+          <w:rFonts w:ascii="Times New Roman" w:hAnsi="Times New Roman" w:cs="Times New Roman"/>
+          <w:color w:val="000000"/>
+        </w:rPr>
+        <w:t>{END-IF}</w:t>
+      </w:r>
     </w:p>
     <w:p>
       <w:pPr>
@@ -3306,6 +3418,7 @@
           <w:rFonts w:ascii="Times New Roman" w:hAnsi="Times New Roman" w:cs="Times New Roman"/>
           <w:color w:val="000000" w:themeColor="text1"/>
         </w:rPr>
+        <w:lastRenderedPageBreak/>
         <w:t>{END-FOR contract}</w:t>
       </w:r>
     </w:p>
@@ -3329,25 +3442,8 @@
           <w:rFonts w:ascii="Times New Roman" w:hAnsi="Times New Roman" w:cs="Times New Roman"/>
           <w:color w:val="000000" w:themeColor="text1"/>
         </w:rPr>
-        <w:lastRenderedPageBreak/>
         <w:t>{END-IF}</w:t>
       </w:r>
-    </w:p>
-    <w:p>
-      <w:pPr>
-        <w:pBdr>
-          <w:top w:val="nil"/>
-          <w:left w:val="nil"/>
-          <w:bottom w:val="nil"/>
-          <w:right w:val="nil"/>
-          <w:between w:val="nil"/>
-        </w:pBdr>
-        <w:ind w:left="1035"/>
-        <w:rPr>
-          <w:rFonts w:ascii="Times New Roman" w:hAnsi="Times New Roman" w:cs="Times New Roman"/>
-          <w:color w:val="000000" w:themeColor="text1"/>
-        </w:rPr>
-      </w:pPr>
     </w:p>
     <w:p>
       <w:pPr>
@@ -3361,7 +3457,6 @@
         <w:ind w:left="180"/>
         <w:rPr>
           <w:rFonts w:ascii="Times New Roman" w:hAnsi="Times New Roman" w:cs="Times New Roman"/>
-          <w:color w:val="000000" w:themeColor="text1"/>
         </w:rPr>
       </w:pPr>
       <w:proofErr w:type="gramStart"/>
@@ -3415,42 +3510,26 @@
           <w:rFonts w:ascii="Times New Roman" w:hAnsi="Times New Roman" w:cs="Times New Roman"/>
           <w:color w:val="000000" w:themeColor="text1"/>
         </w:rPr>
-        <w:t xml:space="preserve">} </w:t>
-      </w:r>
-    </w:p>
-    <w:p>
-      <w:pPr>
-        <w:pBdr>
-          <w:top w:val="nil"/>
-          <w:left w:val="nil"/>
-          <w:bottom w:val="nil"/>
-          <w:right w:val="nil"/>
-          <w:between w:val="nil"/>
-        </w:pBdr>
-        <w:rPr>
-          <w:rFonts w:ascii="Times New Roman" w:hAnsi="Times New Roman" w:cs="Times New Roman"/>
-          <w:color w:val="000000" w:themeColor="text1"/>
-        </w:rPr>
-      </w:pPr>
-    </w:p>
-    <w:p>
-      <w:pPr>
-        <w:rPr>
-          <w:rFonts w:ascii="Times New Roman" w:hAnsi="Times New Roman" w:cs="Times New Roman"/>
-          <w:color w:val="000000" w:themeColor="text1"/>
-        </w:rPr>
-      </w:pPr>
-    </w:p>
-    <w:p>
-      <w:pPr>
-        <w:rPr>
-          <w:rFonts w:ascii="Times New Roman" w:hAnsi="Times New Roman" w:cs="Times New Roman"/>
-        </w:rPr>
-      </w:pPr>
-      <w:r>
-        <w:rPr>
-          <w:rFonts w:ascii="Times New Roman" w:hAnsi="Times New Roman" w:cs="Times New Roman"/>
-        </w:rPr>
+        <w:t>}</w:t>
+      </w:r>
+      <w:r>
+        <w:rPr>
+          <w:rFonts w:ascii="Times New Roman" w:hAnsi="Times New Roman" w:cs="Times New Roman"/>
+        </w:rPr>
+        <w:br w:type="page"/>
+      </w:r>
+    </w:p>
+    <w:p>
+      <w:pPr>
+        <w:rPr>
+          <w:rFonts w:ascii="Times New Roman" w:hAnsi="Times New Roman" w:cs="Times New Roman"/>
+        </w:rPr>
+      </w:pPr>
+      <w:r>
+        <w:rPr>
+          <w:rFonts w:ascii="Times New Roman" w:hAnsi="Times New Roman" w:cs="Times New Roman"/>
+        </w:rPr>
+        <w:lastRenderedPageBreak/>
         <w:t>TECHNICAL CERTIFICATION:  I certify that the supporting data under my cognizance which are included in the J&amp;A are accurate and complete to the best of my knowledge and belief.</w:t>
       </w:r>
     </w:p>
@@ -3866,6 +3945,15 @@
           <w:rFonts w:ascii="Times New Roman" w:hAnsi="Times New Roman" w:cs="Times New Roman"/>
         </w:rPr>
       </w:pPr>
+      <w:r>
+        <w:rPr>
+          <w:rFonts w:ascii="Times New Roman" w:hAnsi="Times New Roman" w:cs="Times New Roman"/>
+          <w:i/>
+          <w:iCs/>
+          <w:color w:val="FF0000"/>
+        </w:rPr>
+        <w:t>[To be completed by Contracting Office]</w:t>
+      </w:r>
     </w:p>
     <w:p>
       <w:pPr>
@@ -4021,14 +4109,7 @@
               <w:rPr>
                 <w:rFonts w:ascii="Times New Roman" w:hAnsi="Times New Roman" w:cs="Times New Roman"/>
               </w:rPr>
-              <w:t xml:space="preserve">NAME: </w:t>
-            </w:r>
-            <w:r>
-              <w:rPr>
-                <w:rFonts w:ascii="Times New Roman" w:hAnsi="Times New Roman" w:cs="Times New Roman"/>
-                <w:color w:val="FF0000"/>
-              </w:rPr>
-              <w:t>XXXXXX</w:t>
+              <w:t>NAME:</w:t>
             </w:r>
           </w:p>
         </w:tc>
@@ -4123,15 +4204,6 @@
       <w:pPr>
         <w:rPr>
           <w:rFonts w:ascii="Times New Roman" w:hAnsi="Times New Roman" w:cs="Times New Roman"/>
-          <w:i/>
-          <w:color w:val="FF0000"/>
-        </w:rPr>
-      </w:pPr>
-    </w:p>
-    <w:p>
-      <w:pPr>
-        <w:rPr>
-          <w:rFonts w:ascii="Times New Roman" w:hAnsi="Times New Roman" w:cs="Times New Roman"/>
         </w:rPr>
       </w:pPr>
       <w:r>
@@ -4234,221 +4306,7 @@
               <w:rPr>
                 <w:rFonts w:ascii="Times New Roman" w:hAnsi="Times New Roman" w:cs="Times New Roman"/>
               </w:rPr>
-              <w:t xml:space="preserve">NAME: </w:t>
-            </w:r>
-            <w:r>
-              <w:rPr>
-                <w:rFonts w:ascii="Times New Roman" w:hAnsi="Times New Roman" w:cs="Times New Roman"/>
-                <w:color w:val="FF0000"/>
-              </w:rPr>
-              <w:t>XXXXXX</w:t>
-            </w:r>
-          </w:p>
-        </w:tc>
-        <w:tc>
-          <w:tcPr>
-            <w:tcW w:w="3320" w:type="dxa"/>
-          </w:tcPr>
-          <w:p>
-            <w:r>
-              <w:rPr>
-                <w:rFonts w:ascii="Times New Roman" w:hAnsi="Times New Roman" w:cs="Times New Roman"/>
-              </w:rPr>
-              <w:t>SIGNATURE: See separate signature page</w:t>
-            </w:r>
-          </w:p>
-        </w:tc>
-      </w:tr>
-      <w:tr>
-        <w:tc>
-          <w:tcPr>
-            <w:tcW w:w="6030" w:type="dxa"/>
-          </w:tcPr>
-          <w:p>
-            <w:r>
-              <w:rPr>
-                <w:rFonts w:ascii="Times New Roman" w:hAnsi="Times New Roman" w:cs="Times New Roman"/>
-              </w:rPr>
-              <w:t>TITLE/ORGANIZATION:</w:t>
-            </w:r>
-          </w:p>
-        </w:tc>
-        <w:tc>
-          <w:tcPr>
-            <w:tcW w:w="3320" w:type="dxa"/>
-          </w:tcPr>
-          <w:p/>
-        </w:tc>
-      </w:tr>
-      <w:tr>
-        <w:tc>
-          <w:tcPr>
-            <w:tcW w:w="6030" w:type="dxa"/>
-          </w:tcPr>
-          <w:p>
-            <w:pPr>
-              <w:rPr>
-                <w:rFonts w:ascii="Times New Roman" w:hAnsi="Times New Roman" w:cs="Times New Roman"/>
-              </w:rPr>
-            </w:pPr>
-          </w:p>
-          <w:p>
-            <w:r>
-              <w:rPr>
-                <w:rFonts w:ascii="Times New Roman" w:hAnsi="Times New Roman" w:cs="Times New Roman"/>
-              </w:rPr>
-              <w:lastRenderedPageBreak/>
-              <w:t>PHONE:</w:t>
-            </w:r>
-          </w:p>
-        </w:tc>
-        <w:tc>
-          <w:tcPr>
-            <w:tcW w:w="3320" w:type="dxa"/>
-          </w:tcPr>
-          <w:p>
-            <w:pPr>
-              <w:rPr>
-                <w:rFonts w:ascii="Times New Roman" w:hAnsi="Times New Roman" w:cs="Times New Roman"/>
-              </w:rPr>
-            </w:pPr>
-          </w:p>
-          <w:p>
-            <w:r>
-              <w:rPr>
-                <w:rFonts w:ascii="Times New Roman" w:hAnsi="Times New Roman" w:cs="Times New Roman"/>
-              </w:rPr>
-              <w:lastRenderedPageBreak/>
-              <w:t>DATE:</w:t>
-            </w:r>
-          </w:p>
-        </w:tc>
-      </w:tr>
-    </w:tbl>
-    <w:p>
-      <w:pPr>
-        <w:rPr>
-          <w:rFonts w:ascii="Times New Roman" w:hAnsi="Times New Roman" w:cs="Times New Roman"/>
-        </w:rPr>
-      </w:pPr>
-      <w:r>
-        <w:rPr>
-          <w:rFonts w:ascii="Times New Roman" w:hAnsi="Times New Roman" w:cs="Times New Roman"/>
-        </w:rPr>
-        <w:lastRenderedPageBreak/>
-        <w:t>{END-IF}</w:t>
-      </w:r>
-    </w:p>
-    <w:p>
-      <w:pPr>
-        <w:rPr>
-          <w:rFonts w:ascii="Times New Roman" w:hAnsi="Times New Roman" w:cs="Times New Roman"/>
-        </w:rPr>
-      </w:pPr>
-    </w:p>
-    <w:p>
-      <w:pPr>
-        <w:rPr>
-          <w:rFonts w:ascii="Times New Roman" w:hAnsi="Times New Roman" w:cs="Times New Roman"/>
-        </w:rPr>
-      </w:pPr>
-      <w:r>
-        <w:rPr>
-          <w:rFonts w:ascii="Times New Roman" w:hAnsi="Times New Roman" w:cs="Times New Roman"/>
-        </w:rPr>
-        <w:t xml:space="preserve">{IF </w:t>
-      </w:r>
-      <w:proofErr w:type="spellStart"/>
-      <w:r>
-        <w:rPr>
-          <w:rFonts w:ascii="Times New Roman" w:hAnsi="Times New Roman" w:cs="Times New Roman"/>
-        </w:rPr>
-        <w:t>estimatedValue</w:t>
-      </w:r>
-      <w:proofErr w:type="spellEnd"/>
-      <w:r>
-        <w:rPr>
-          <w:rFonts w:ascii="Times New Roman" w:hAnsi="Times New Roman" w:cs="Times New Roman"/>
-        </w:rPr>
-        <w:t xml:space="preserve"> &gt; 15000000 &amp;&amp; </w:t>
-      </w:r>
-      <w:proofErr w:type="spellStart"/>
-      <w:r>
-        <w:rPr>
-          <w:rFonts w:ascii="Times New Roman" w:hAnsi="Times New Roman" w:cs="Times New Roman"/>
-        </w:rPr>
-        <w:t>estimatedValue</w:t>
-      </w:r>
-      <w:proofErr w:type="spellEnd"/>
-      <w:r>
-        <w:rPr>
-          <w:rFonts w:ascii="Times New Roman" w:hAnsi="Times New Roman" w:cs="Times New Roman"/>
-        </w:rPr>
-        <w:t xml:space="preserve"> &lt;= 100000000}</w:t>
-      </w:r>
-    </w:p>
-    <w:p>
-      <w:pPr>
-        <w:rPr>
-          <w:rFonts w:ascii="Times New Roman" w:hAnsi="Times New Roman" w:cs="Times New Roman"/>
-        </w:rPr>
-      </w:pPr>
-      <w:r>
-        <w:rPr>
-          <w:rFonts w:ascii="Times New Roman" w:hAnsi="Times New Roman" w:cs="Times New Roman"/>
-        </w:rPr>
-        <w:t>HEAD OF THE CONTRACTING ACTIVITY APPROVAL:  I have reviewed this justification and find it to be accurate and complete to the best of my knowledge and belief. Since this justification does not exceed $100M, this review serves as approval</w:t>
-      </w:r>
-      <w:r>
-        <w:rPr>
-          <w:rFonts w:ascii="Times New Roman" w:hAnsi="Times New Roman" w:cs="Times New Roman"/>
-        </w:rPr>
-        <w:t>.</w:t>
-      </w:r>
-    </w:p>
-    <w:p>
-      <w:pPr>
-        <w:rPr>
-          <w:rFonts w:ascii="Times New Roman" w:hAnsi="Times New Roman" w:cs="Times New Roman"/>
-        </w:rPr>
-      </w:pPr>
-    </w:p>
-    <w:tbl>
-      <w:tblPr>
-        <w:tblStyle w:val="TableGrid"/>
-        <w:tblW w:w="0" w:type="auto"/>
-        <w:tblBorders>
-          <w:top w:val="none" w:sz="0" w:space="0" w:color="auto"/>
-          <w:left w:val="none" w:sz="0" w:space="0" w:color="auto"/>
-          <w:bottom w:val="none" w:sz="0" w:space="0" w:color="auto"/>
-          <w:right w:val="none" w:sz="0" w:space="0" w:color="auto"/>
-          <w:insideH w:val="none" w:sz="0" w:space="0" w:color="auto"/>
-          <w:insideV w:val="none" w:sz="0" w:space="0" w:color="auto"/>
-        </w:tblBorders>
-        <w:tblLook w:val="04A0" w:firstRow="1" w:lastRow="0" w:firstColumn="1" w:lastColumn="0" w:noHBand="0" w:noVBand="1"/>
-      </w:tblPr>
-      <w:tblGrid>
-        <w:gridCol w:w="6030"/>
-        <w:gridCol w:w="3320"/>
-      </w:tblGrid>
-      <w:tr>
-        <w:tc>
-          <w:tcPr>
-            <w:tcW w:w="6030" w:type="dxa"/>
-          </w:tcPr>
-          <w:p>
-            <w:r>
-              <w:rPr>
-                <w:rFonts w:ascii="Times New Roman" w:hAnsi="Times New Roman" w:cs="Times New Roman"/>
-              </w:rPr>
-              <w:t xml:space="preserve">NAME: </w:t>
-            </w:r>
-            <w:r>
-              <w:rPr>
-                <w:rFonts w:ascii="Times New Roman" w:hAnsi="Times New Roman" w:cs="Times New Roman"/>
-                <w:color w:val="FF0000"/>
-              </w:rPr>
-              <w:t>XXXXXX</w:t>
+              <w:t>NAME:</w:t>
             </w:r>
           </w:p>
         </w:tc>
@@ -4574,20 +4432,41 @@
         <w:rPr>
           <w:rFonts w:ascii="Times New Roman" w:hAnsi="Times New Roman" w:cs="Times New Roman"/>
         </w:rPr>
-        <w:t xml:space="preserve"> &gt; 100000000}</w:t>
-      </w:r>
-    </w:p>
-    <w:p>
-      <w:pPr>
-        <w:rPr>
-          <w:rFonts w:ascii="Times New Roman" w:hAnsi="Times New Roman" w:cs="Times New Roman"/>
-        </w:rPr>
-      </w:pPr>
-      <w:r>
-        <w:rPr>
-          <w:rFonts w:ascii="Times New Roman" w:hAnsi="Times New Roman" w:cs="Times New Roman"/>
-        </w:rPr>
-        <w:t>SENIOR PROCUREMENT EXECUTIVE APPROVAL:  I have reviewed this justification and find it to be accurate and complete to the best of my knowledge and belief. Since this justification exceeds $100M, this review serves as approval.</w:t>
+        <w:t xml:space="preserve"> &gt; 15000000 &amp;&amp; </w:t>
+      </w:r>
+      <w:proofErr w:type="spellStart"/>
+      <w:r>
+        <w:rPr>
+          <w:rFonts w:ascii="Times New Roman" w:hAnsi="Times New Roman" w:cs="Times New Roman"/>
+        </w:rPr>
+        <w:t>estimatedValue</w:t>
+      </w:r>
+      <w:proofErr w:type="spellEnd"/>
+      <w:r>
+        <w:rPr>
+          <w:rFonts w:ascii="Times New Roman" w:hAnsi="Times New Roman" w:cs="Times New Roman"/>
+        </w:rPr>
+        <w:t xml:space="preserve"> &lt;= 100000000}</w:t>
+      </w:r>
+    </w:p>
+    <w:p>
+      <w:pPr>
+        <w:rPr>
+          <w:rFonts w:ascii="Times New Roman" w:hAnsi="Times New Roman" w:cs="Times New Roman"/>
+        </w:rPr>
+      </w:pPr>
+      <w:r>
+        <w:rPr>
+          <w:rFonts w:ascii="Times New Roman" w:hAnsi="Times New Roman" w:cs="Times New Roman"/>
+        </w:rPr>
+        <w:lastRenderedPageBreak/>
+        <w:t>HEAD OF THE CONTRACTING ACTIVITY APPROVAL:  I have reviewed this justification and find it to be accurate and complete to the best of my knowledge and belief. Since this justification does not exceed $100M, this review serves as approval</w:t>
+      </w:r>
+      <w:r>
+        <w:rPr>
+          <w:rFonts w:ascii="Times New Roman" w:hAnsi="Times New Roman" w:cs="Times New Roman"/>
+        </w:rPr>
+        <w:t>.</w:t>
       </w:r>
     </w:p>
     <w:p>
@@ -4625,14 +4504,7 @@
               <w:rPr>
                 <w:rFonts w:ascii="Times New Roman" w:hAnsi="Times New Roman" w:cs="Times New Roman"/>
               </w:rPr>
-              <w:t xml:space="preserve">NAME: </w:t>
-            </w:r>
-            <w:r>
-              <w:rPr>
-                <w:rFonts w:ascii="Times New Roman" w:hAnsi="Times New Roman" w:cs="Times New Roman"/>
-                <w:color w:val="FF0000"/>
-              </w:rPr>
-              <w:t>XXXXXX</w:t>
+              <w:t>NAME:</w:t>
             </w:r>
           </w:p>
         </w:tc>
@@ -4740,171 +4612,349 @@
           <w:rFonts w:ascii="Times New Roman" w:hAnsi="Times New Roman" w:cs="Times New Roman"/>
         </w:rPr>
       </w:pPr>
-    </w:p>
-    <w:p>
-      <w:pPr>
-        <w:rPr>
-          <w:rFonts w:ascii="Times New Roman" w:hAnsi="Times New Roman" w:cs="Times New Roman"/>
-        </w:rPr>
-      </w:pPr>
-    </w:p>
-    <w:p>
-      <w:pPr>
-        <w:rPr>
-          <w:rFonts w:ascii="Times New Roman" w:hAnsi="Times New Roman" w:cs="Times New Roman"/>
-        </w:rPr>
-      </w:pPr>
-    </w:p>
-    <w:p>
-      <w:pPr>
-        <w:rPr>
-          <w:rFonts w:ascii="Times New Roman" w:hAnsi="Times New Roman" w:cs="Times New Roman"/>
-        </w:rPr>
-      </w:pPr>
-    </w:p>
-    <w:p>
-      <w:pPr>
-        <w:rPr>
-          <w:rFonts w:ascii="Times New Roman" w:hAnsi="Times New Roman" w:cs="Times New Roman"/>
-        </w:rPr>
-      </w:pPr>
-    </w:p>
-    <w:p>
-      <w:pPr>
-        <w:rPr>
-          <w:rFonts w:ascii="Times New Roman" w:hAnsi="Times New Roman" w:cs="Times New Roman"/>
-        </w:rPr>
-      </w:pPr>
-    </w:p>
-    <w:p>
-      <w:pPr>
-        <w:rPr>
-          <w:rFonts w:ascii="Times New Roman" w:hAnsi="Times New Roman" w:cs="Times New Roman"/>
-        </w:rPr>
-      </w:pPr>
-    </w:p>
-    <w:p>
-      <w:pPr>
-        <w:rPr>
-          <w:rFonts w:ascii="Times New Roman" w:hAnsi="Times New Roman" w:cs="Times New Roman"/>
-        </w:rPr>
-      </w:pPr>
-    </w:p>
-    <w:p>
-      <w:pPr>
-        <w:rPr>
-          <w:rFonts w:ascii="Times New Roman" w:hAnsi="Times New Roman" w:cs="Times New Roman"/>
-        </w:rPr>
-      </w:pPr>
-    </w:p>
-    <w:p>
-      <w:pPr>
-        <w:rPr>
-          <w:rFonts w:ascii="Times New Roman" w:hAnsi="Times New Roman" w:cs="Times New Roman"/>
-        </w:rPr>
-      </w:pPr>
-    </w:p>
-    <w:p>
-      <w:pPr>
-        <w:rPr>
-          <w:rFonts w:ascii="Times New Roman" w:hAnsi="Times New Roman" w:cs="Times New Roman"/>
-        </w:rPr>
-      </w:pPr>
-    </w:p>
-    <w:p>
-      <w:pPr>
-        <w:rPr>
-          <w:rFonts w:ascii="Times New Roman" w:hAnsi="Times New Roman" w:cs="Times New Roman"/>
-        </w:rPr>
-      </w:pPr>
-    </w:p>
-    <w:p>
-      <w:pPr>
-        <w:rPr>
-          <w:rFonts w:ascii="Times New Roman" w:hAnsi="Times New Roman" w:cs="Times New Roman"/>
-        </w:rPr>
-      </w:pPr>
-    </w:p>
-    <w:p>
-      <w:pPr>
-        <w:rPr>
-          <w:rFonts w:ascii="Times New Roman" w:hAnsi="Times New Roman" w:cs="Times New Roman"/>
-        </w:rPr>
-      </w:pPr>
-    </w:p>
-    <w:p>
-      <w:pPr>
-        <w:rPr>
-          <w:rFonts w:ascii="Times New Roman" w:hAnsi="Times New Roman" w:cs="Times New Roman"/>
-        </w:rPr>
-      </w:pPr>
-    </w:p>
-    <w:p>
-      <w:pPr>
-        <w:rPr>
-          <w:rFonts w:ascii="Times New Roman" w:hAnsi="Times New Roman" w:cs="Times New Roman"/>
-        </w:rPr>
-      </w:pPr>
-    </w:p>
-    <w:p>
-      <w:pPr>
-        <w:rPr>
-          <w:rFonts w:ascii="Times New Roman" w:hAnsi="Times New Roman" w:cs="Times New Roman"/>
-        </w:rPr>
-      </w:pPr>
-    </w:p>
-    <w:p>
-      <w:pPr>
-        <w:rPr>
-          <w:rFonts w:ascii="Times New Roman" w:hAnsi="Times New Roman" w:cs="Times New Roman"/>
-        </w:rPr>
-      </w:pPr>
-    </w:p>
-    <w:p>
-      <w:pPr>
-        <w:rPr>
-          <w:rFonts w:ascii="Times New Roman" w:hAnsi="Times New Roman" w:cs="Times New Roman"/>
-        </w:rPr>
-      </w:pPr>
-    </w:p>
-    <w:p>
-      <w:pPr>
-        <w:rPr>
-          <w:rFonts w:ascii="Times New Roman" w:hAnsi="Times New Roman" w:cs="Times New Roman"/>
-        </w:rPr>
-      </w:pPr>
-    </w:p>
-    <w:p>
-      <w:pPr>
-        <w:rPr>
-          <w:rFonts w:ascii="Times New Roman" w:hAnsi="Times New Roman" w:cs="Times New Roman"/>
-        </w:rPr>
-      </w:pPr>
-    </w:p>
-    <w:p>
-      <w:pPr>
-        <w:rPr>
-          <w:rFonts w:ascii="Times New Roman" w:hAnsi="Times New Roman" w:cs="Times New Roman"/>
-        </w:rPr>
-      </w:pPr>
-    </w:p>
-    <w:p>
-      <w:pPr>
-        <w:rPr>
-          <w:rFonts w:ascii="Times New Roman" w:hAnsi="Times New Roman" w:cs="Times New Roman"/>
-        </w:rPr>
-      </w:pPr>
-    </w:p>
-    <w:p>
-      <w:pPr>
-        <w:rPr>
-          <w:rFonts w:ascii="Times New Roman" w:hAnsi="Times New Roman" w:cs="Times New Roman"/>
-        </w:rPr>
-      </w:pPr>
-      <w:r>
-        <w:rPr>
-          <w:rFonts w:ascii="Times New Roman" w:hAnsi="Times New Roman" w:cs="Times New Roman"/>
-        </w:rPr>
+      <w:r>
+        <w:rPr>
+          <w:rFonts w:ascii="Times New Roman" w:hAnsi="Times New Roman" w:cs="Times New Roman"/>
+        </w:rPr>
+        <w:t xml:space="preserve">{IF </w:t>
+      </w:r>
+      <w:proofErr w:type="spellStart"/>
+      <w:r>
+        <w:rPr>
+          <w:rFonts w:ascii="Times New Roman" w:hAnsi="Times New Roman" w:cs="Times New Roman"/>
+        </w:rPr>
+        <w:t>estimatedValue</w:t>
+      </w:r>
+      <w:proofErr w:type="spellEnd"/>
+      <w:r>
+        <w:rPr>
+          <w:rFonts w:ascii="Times New Roman" w:hAnsi="Times New Roman" w:cs="Times New Roman"/>
+        </w:rPr>
+        <w:t xml:space="preserve"> &gt; 100000000}</w:t>
+      </w:r>
+    </w:p>
+    <w:p>
+      <w:pPr>
+        <w:rPr>
+          <w:rFonts w:ascii="Times New Roman" w:hAnsi="Times New Roman" w:cs="Times New Roman"/>
+        </w:rPr>
+      </w:pPr>
+      <w:r>
+        <w:rPr>
+          <w:rFonts w:ascii="Times New Roman" w:hAnsi="Times New Roman" w:cs="Times New Roman"/>
+        </w:rPr>
+        <w:t>SENIOR PROCUREMENT EXECUTIVE APPROVAL:  I have reviewed this justification and find it to be accurate and complete to the best of my knowledge and belief. Since this justification exceeds $100M, this review serves as approval.</w:t>
+      </w:r>
+    </w:p>
+    <w:p>
+      <w:pPr>
+        <w:rPr>
+          <w:rFonts w:ascii="Times New Roman" w:hAnsi="Times New Roman" w:cs="Times New Roman"/>
+        </w:rPr>
+      </w:pPr>
+    </w:p>
+    <w:tbl>
+      <w:tblPr>
+        <w:tblStyle w:val="TableGrid"/>
+        <w:tblW w:w="0" w:type="auto"/>
+        <w:tblBorders>
+          <w:top w:val="none" w:sz="0" w:space="0" w:color="auto"/>
+          <w:left w:val="none" w:sz="0" w:space="0" w:color="auto"/>
+          <w:bottom w:val="none" w:sz="0" w:space="0" w:color="auto"/>
+          <w:right w:val="none" w:sz="0" w:space="0" w:color="auto"/>
+          <w:insideH w:val="none" w:sz="0" w:space="0" w:color="auto"/>
+          <w:insideV w:val="none" w:sz="0" w:space="0" w:color="auto"/>
+        </w:tblBorders>
+        <w:tblLook w:val="04A0" w:firstRow="1" w:lastRow="0" w:firstColumn="1" w:lastColumn="0" w:noHBand="0" w:noVBand="1"/>
+      </w:tblPr>
+      <w:tblGrid>
+        <w:gridCol w:w="6030"/>
+        <w:gridCol w:w="3320"/>
+      </w:tblGrid>
+      <w:tr>
+        <w:tc>
+          <w:tcPr>
+            <w:tcW w:w="6030" w:type="dxa"/>
+          </w:tcPr>
+          <w:p>
+            <w:r>
+              <w:rPr>
+                <w:rFonts w:ascii="Times New Roman" w:hAnsi="Times New Roman" w:cs="Times New Roman"/>
+              </w:rPr>
+              <w:t>NAME:</w:t>
+            </w:r>
+          </w:p>
+        </w:tc>
+        <w:tc>
+          <w:tcPr>
+            <w:tcW w:w="3320" w:type="dxa"/>
+          </w:tcPr>
+          <w:p>
+            <w:r>
+              <w:rPr>
+                <w:rFonts w:ascii="Times New Roman" w:hAnsi="Times New Roman" w:cs="Times New Roman"/>
+              </w:rPr>
+              <w:t>SIGNATURE: See separate signature page</w:t>
+            </w:r>
+          </w:p>
+        </w:tc>
+      </w:tr>
+      <w:tr>
+        <w:tc>
+          <w:tcPr>
+            <w:tcW w:w="6030" w:type="dxa"/>
+          </w:tcPr>
+          <w:p>
+            <w:r>
+              <w:rPr>
+                <w:rFonts w:ascii="Times New Roman" w:hAnsi="Times New Roman" w:cs="Times New Roman"/>
+              </w:rPr>
+              <w:t>TITLE/ORGANIZATION:</w:t>
+            </w:r>
+          </w:p>
+        </w:tc>
+        <w:tc>
+          <w:tcPr>
+            <w:tcW w:w="3320" w:type="dxa"/>
+          </w:tcPr>
+          <w:p/>
+        </w:tc>
+      </w:tr>
+      <w:tr>
+        <w:tc>
+          <w:tcPr>
+            <w:tcW w:w="6030" w:type="dxa"/>
+          </w:tcPr>
+          <w:p>
+            <w:pPr>
+              <w:rPr>
+                <w:rFonts w:ascii="Times New Roman" w:hAnsi="Times New Roman" w:cs="Times New Roman"/>
+              </w:rPr>
+            </w:pPr>
+          </w:p>
+          <w:p>
+            <w:r>
+              <w:rPr>
+                <w:rFonts w:ascii="Times New Roman" w:hAnsi="Times New Roman" w:cs="Times New Roman"/>
+              </w:rPr>
+              <w:t>PHONE:</w:t>
+            </w:r>
+          </w:p>
+        </w:tc>
+        <w:tc>
+          <w:tcPr>
+            <w:tcW w:w="3320" w:type="dxa"/>
+          </w:tcPr>
+          <w:p>
+            <w:pPr>
+              <w:rPr>
+                <w:rFonts w:ascii="Times New Roman" w:hAnsi="Times New Roman" w:cs="Times New Roman"/>
+              </w:rPr>
+            </w:pPr>
+          </w:p>
+          <w:p>
+            <w:r>
+              <w:rPr>
+                <w:rFonts w:ascii="Times New Roman" w:hAnsi="Times New Roman" w:cs="Times New Roman"/>
+              </w:rPr>
+              <w:t>DATE:</w:t>
+            </w:r>
+          </w:p>
+        </w:tc>
+      </w:tr>
+    </w:tbl>
+    <w:p>
+      <w:pPr>
+        <w:rPr>
+          <w:rFonts w:ascii="Times New Roman" w:hAnsi="Times New Roman" w:cs="Times New Roman"/>
+        </w:rPr>
+      </w:pPr>
+      <w:r>
+        <w:rPr>
+          <w:rFonts w:ascii="Times New Roman" w:hAnsi="Times New Roman" w:cs="Times New Roman"/>
+        </w:rPr>
+        <w:t>{END-IF}</w:t>
+      </w:r>
+    </w:p>
+    <w:p>
+      <w:pPr>
+        <w:rPr>
+          <w:rFonts w:ascii="Times New Roman" w:hAnsi="Times New Roman" w:cs="Times New Roman"/>
+        </w:rPr>
+      </w:pPr>
+    </w:p>
+    <w:p>
+      <w:pPr>
+        <w:rPr>
+          <w:rFonts w:ascii="Times New Roman" w:hAnsi="Times New Roman" w:cs="Times New Roman"/>
+        </w:rPr>
+      </w:pPr>
+    </w:p>
+    <w:p>
+      <w:pPr>
+        <w:rPr>
+          <w:rFonts w:ascii="Times New Roman" w:hAnsi="Times New Roman" w:cs="Times New Roman"/>
+        </w:rPr>
+      </w:pPr>
+    </w:p>
+    <w:p>
+      <w:pPr>
+        <w:rPr>
+          <w:rFonts w:ascii="Times New Roman" w:hAnsi="Times New Roman" w:cs="Times New Roman"/>
+        </w:rPr>
+      </w:pPr>
+    </w:p>
+    <w:p>
+      <w:pPr>
+        <w:rPr>
+          <w:rFonts w:ascii="Times New Roman" w:hAnsi="Times New Roman" w:cs="Times New Roman"/>
+        </w:rPr>
+      </w:pPr>
+    </w:p>
+    <w:p>
+      <w:pPr>
+        <w:rPr>
+          <w:rFonts w:ascii="Times New Roman" w:hAnsi="Times New Roman" w:cs="Times New Roman"/>
+        </w:rPr>
+      </w:pPr>
+    </w:p>
+    <w:p>
+      <w:pPr>
+        <w:rPr>
+          <w:rFonts w:ascii="Times New Roman" w:hAnsi="Times New Roman" w:cs="Times New Roman"/>
+        </w:rPr>
+      </w:pPr>
+    </w:p>
+    <w:p>
+      <w:pPr>
+        <w:rPr>
+          <w:rFonts w:ascii="Times New Roman" w:hAnsi="Times New Roman" w:cs="Times New Roman"/>
+        </w:rPr>
+      </w:pPr>
+    </w:p>
+    <w:p>
+      <w:pPr>
+        <w:rPr>
+          <w:rFonts w:ascii="Times New Roman" w:hAnsi="Times New Roman" w:cs="Times New Roman"/>
+        </w:rPr>
+      </w:pPr>
+    </w:p>
+    <w:p>
+      <w:pPr>
+        <w:rPr>
+          <w:rFonts w:ascii="Times New Roman" w:hAnsi="Times New Roman" w:cs="Times New Roman"/>
+        </w:rPr>
+      </w:pPr>
+    </w:p>
+    <w:p>
+      <w:pPr>
+        <w:rPr>
+          <w:rFonts w:ascii="Times New Roman" w:hAnsi="Times New Roman" w:cs="Times New Roman"/>
+        </w:rPr>
+      </w:pPr>
+    </w:p>
+    <w:p>
+      <w:pPr>
+        <w:rPr>
+          <w:rFonts w:ascii="Times New Roman" w:hAnsi="Times New Roman" w:cs="Times New Roman"/>
+        </w:rPr>
+      </w:pPr>
+    </w:p>
+    <w:p>
+      <w:pPr>
+        <w:rPr>
+          <w:rFonts w:ascii="Times New Roman" w:hAnsi="Times New Roman" w:cs="Times New Roman"/>
+        </w:rPr>
+      </w:pPr>
+    </w:p>
+    <w:p>
+      <w:pPr>
+        <w:rPr>
+          <w:rFonts w:ascii="Times New Roman" w:hAnsi="Times New Roman" w:cs="Times New Roman"/>
+        </w:rPr>
+      </w:pPr>
+    </w:p>
+    <w:p>
+      <w:pPr>
+        <w:rPr>
+          <w:rFonts w:ascii="Times New Roman" w:hAnsi="Times New Roman" w:cs="Times New Roman"/>
+        </w:rPr>
+      </w:pPr>
+    </w:p>
+    <w:p>
+      <w:pPr>
+        <w:rPr>
+          <w:rFonts w:ascii="Times New Roman" w:hAnsi="Times New Roman" w:cs="Times New Roman"/>
+        </w:rPr>
+      </w:pPr>
+    </w:p>
+    <w:p>
+      <w:pPr>
+        <w:rPr>
+          <w:rFonts w:ascii="Times New Roman" w:hAnsi="Times New Roman" w:cs="Times New Roman"/>
+        </w:rPr>
+      </w:pPr>
+    </w:p>
+    <w:p>
+      <w:pPr>
+        <w:rPr>
+          <w:rFonts w:ascii="Times New Roman" w:hAnsi="Times New Roman" w:cs="Times New Roman"/>
+        </w:rPr>
+      </w:pPr>
+    </w:p>
+    <w:p>
+      <w:pPr>
+        <w:rPr>
+          <w:rFonts w:ascii="Times New Roman" w:hAnsi="Times New Roman" w:cs="Times New Roman"/>
+        </w:rPr>
+      </w:pPr>
+    </w:p>
+    <w:p>
+      <w:pPr>
+        <w:rPr>
+          <w:rFonts w:ascii="Times New Roman" w:hAnsi="Times New Roman" w:cs="Times New Roman"/>
+        </w:rPr>
+      </w:pPr>
+    </w:p>
+    <w:p>
+      <w:pPr>
+        <w:rPr>
+          <w:rFonts w:ascii="Times New Roman" w:hAnsi="Times New Roman" w:cs="Times New Roman"/>
+        </w:rPr>
+      </w:pPr>
+    </w:p>
+    <w:p>
+      <w:pPr>
+        <w:rPr>
+          <w:rFonts w:ascii="Times New Roman" w:hAnsi="Times New Roman" w:cs="Times New Roman"/>
+        </w:rPr>
+      </w:pPr>
+    </w:p>
+    <w:p>
+      <w:pPr>
+        <w:rPr>
+          <w:rFonts w:ascii="Times New Roman" w:hAnsi="Times New Roman" w:cs="Times New Roman"/>
+        </w:rPr>
+      </w:pPr>
+    </w:p>
+    <w:p>
+      <w:pPr>
+        <w:rPr>
+          <w:rFonts w:ascii="Times New Roman" w:hAnsi="Times New Roman" w:cs="Times New Roman"/>
+        </w:rPr>
+      </w:pPr>
+    </w:p>
+    <w:p>
+      <w:pPr>
+        <w:rPr>
+          <w:rFonts w:ascii="Times New Roman" w:hAnsi="Times New Roman" w:cs="Times New Roman"/>
+        </w:rPr>
+      </w:pPr>
+      <w:r>
+        <w:rPr>
+          <w:rFonts w:ascii="Times New Roman" w:hAnsi="Times New Roman" w:cs="Times New Roman"/>
+        </w:rPr>
+        <w:lastRenderedPageBreak/>
         <w:t xml:space="preserve">ALL QUESTIONS REGARDING THIS JUSTIFICATION ARE TO BE REFERRED TO </w:t>
       </w:r>
       <w:sdt>

</xml_diff>

<commit_message>
AT-9033: Final changes for J&A per review
</commit_message>
<xml_diff>
--- a/document-generation/templates/j-and-a-template.docx
+++ b/document-generation/templates/j-and-a-template.docx
@@ -137,21 +137,7 @@
         <w:rPr>
           <w:rFonts w:ascii="Times New Roman" w:hAnsi="Times New Roman" w:cs="Times New Roman"/>
         </w:rPr>
-        <w:t>{</w:t>
-      </w:r>
-      <w:proofErr w:type="spellStart"/>
-      <w:r>
-        <w:rPr>
-          <w:rFonts w:ascii="Times New Roman" w:hAnsi="Times New Roman" w:cs="Times New Roman"/>
-        </w:rPr>
-        <w:t>purchaseRequestNumber</w:t>
-      </w:r>
-      <w:proofErr w:type="spellEnd"/>
-      <w:r>
-        <w:rPr>
-          <w:rFonts w:ascii="Times New Roman" w:hAnsi="Times New Roman" w:cs="Times New Roman"/>
-        </w:rPr>
-        <w:t>}</w:t>
+        <w:t>{purchaseRequestNumber}</w:t>
       </w:r>
     </w:p>
     <w:p>
@@ -183,21 +169,7 @@
         <w:rPr>
           <w:rFonts w:ascii="Times New Roman" w:hAnsi="Times New Roman" w:cs="Times New Roman"/>
         </w:rPr>
-        <w:t xml:space="preserve"> {</w:t>
-      </w:r>
-      <w:proofErr w:type="spellStart"/>
-      <w:r>
-        <w:rPr>
-          <w:rFonts w:ascii="Times New Roman" w:hAnsi="Times New Roman" w:cs="Times New Roman"/>
-        </w:rPr>
-        <w:t>jwccContractNumber</w:t>
-      </w:r>
-      <w:proofErr w:type="spellEnd"/>
-      <w:r>
-        <w:rPr>
-          <w:rFonts w:ascii="Times New Roman" w:hAnsi="Times New Roman" w:cs="Times New Roman"/>
-        </w:rPr>
-        <w:t>}</w:t>
+        <w:t xml:space="preserve"> {jwccContractNumber}</w:t>
       </w:r>
     </w:p>
     <w:p>
@@ -271,14 +243,12 @@
         </w:rPr>
         <w:t xml:space="preserve"> {</w:t>
       </w:r>
-      <w:proofErr w:type="spellStart"/>
       <w:r>
         <w:rPr>
           <w:rFonts w:ascii="Times New Roman" w:hAnsi="Times New Roman" w:cs="Times New Roman"/>
         </w:rPr>
         <w:t>estimatedValueFormatted</w:t>
       </w:r>
-      <w:proofErr w:type="spellEnd"/>
       <w:r>
         <w:rPr>
           <w:rFonts w:ascii="Times New Roman" w:hAnsi="Times New Roman" w:cs="Times New Roman"/>
@@ -315,21 +285,7 @@
         <w:rPr>
           <w:rFonts w:ascii="Times New Roman" w:hAnsi="Times New Roman" w:cs="Times New Roman"/>
         </w:rPr>
-        <w:t>{</w:t>
-      </w:r>
-      <w:proofErr w:type="spellStart"/>
-      <w:r>
-        <w:rPr>
-          <w:rFonts w:ascii="Times New Roman" w:hAnsi="Times New Roman" w:cs="Times New Roman"/>
-        </w:rPr>
-        <w:t>fairOpportunity.exceptionToFairOpportunity</w:t>
-      </w:r>
-      <w:proofErr w:type="spellEnd"/>
-      <w:r>
-        <w:rPr>
-          <w:rFonts w:ascii="Times New Roman" w:hAnsi="Times New Roman" w:cs="Times New Roman"/>
-        </w:rPr>
-        <w:t>}</w:t>
+        <w:t>{fairOpportunity.exceptionToFairOpportunity}</w:t>
       </w:r>
     </w:p>
     <w:p>
@@ -385,35 +341,7 @@
         <w:rPr>
           <w:rFonts w:ascii="Times New Roman" w:hAnsi="Times New Roman" w:cs="Times New Roman"/>
         </w:rPr>
-        <w:t xml:space="preserve"> {IF </w:t>
-      </w:r>
-      <w:proofErr w:type="spellStart"/>
-      <w:r>
-        <w:rPr>
-          <w:rFonts w:ascii="Times New Roman" w:hAnsi="Times New Roman" w:cs="Times New Roman"/>
-        </w:rPr>
-        <w:t>estimatedValue</w:t>
-      </w:r>
-      <w:proofErr w:type="spellEnd"/>
-      <w:r>
-        <w:rPr>
-          <w:rFonts w:ascii="Times New Roman" w:hAnsi="Times New Roman" w:cs="Times New Roman"/>
-        </w:rPr>
-        <w:t xml:space="preserve"> &lt;= </w:t>
-      </w:r>
-      <w:proofErr w:type="gramStart"/>
-      <w:r>
-        <w:rPr>
-          <w:rFonts w:ascii="Times New Roman" w:hAnsi="Times New Roman" w:cs="Times New Roman"/>
-        </w:rPr>
-        <w:t>750000}Not</w:t>
-      </w:r>
-      <w:proofErr w:type="gramEnd"/>
-      <w:r>
-        <w:rPr>
-          <w:rFonts w:ascii="Times New Roman" w:hAnsi="Times New Roman" w:cs="Times New Roman"/>
-        </w:rPr>
-        <w:t xml:space="preserve"> Applicable</w:t>
+        <w:t xml:space="preserve"> {IF estimatedValue &lt;= 750000}Not Applicable</w:t>
       </w:r>
       <w:r>
         <w:rPr>
@@ -437,21 +365,7 @@
         <w:rPr>
           <w:rFonts w:ascii="Times New Roman" w:hAnsi="Times New Roman" w:cs="Times New Roman"/>
         </w:rPr>
-        <w:t xml:space="preserve">{IF </w:t>
-      </w:r>
-      <w:proofErr w:type="spellStart"/>
-      <w:r>
-        <w:rPr>
-          <w:rFonts w:ascii="Times New Roman" w:hAnsi="Times New Roman" w:cs="Times New Roman"/>
-        </w:rPr>
-        <w:t>estimatedValue</w:t>
-      </w:r>
-      <w:proofErr w:type="spellEnd"/>
-      <w:r>
-        <w:rPr>
-          <w:rFonts w:ascii="Times New Roman" w:hAnsi="Times New Roman" w:cs="Times New Roman"/>
-        </w:rPr>
-        <w:t xml:space="preserve"> &gt; 750000}</w:t>
+        <w:t>{IF estimatedValue &gt; 750000}</w:t>
       </w:r>
       <w:r>
         <w:rPr>
@@ -512,63 +426,7 @@
         <w:rPr>
           <w:rFonts w:ascii="Times New Roman" w:hAnsi="Times New Roman" w:cs="Times New Roman"/>
         </w:rPr>
-        <w:t xml:space="preserve"> the {IF </w:t>
-      </w:r>
-      <w:proofErr w:type="spellStart"/>
-      <w:r>
-        <w:rPr>
-          <w:rFonts w:ascii="Times New Roman" w:hAnsi="Times New Roman" w:cs="Times New Roman"/>
-        </w:rPr>
-        <w:t>estimatedValue</w:t>
-      </w:r>
-      <w:proofErr w:type="spellEnd"/>
-      <w:r>
-        <w:rPr>
-          <w:rFonts w:ascii="Times New Roman" w:hAnsi="Times New Roman" w:cs="Times New Roman"/>
-        </w:rPr>
-        <w:t xml:space="preserve"> &lt;= 750000}Contracting Officer{END-IF}{IF </w:t>
-      </w:r>
-      <w:proofErr w:type="spellStart"/>
-      <w:r>
-        <w:rPr>
-          <w:rFonts w:ascii="Times New Roman" w:hAnsi="Times New Roman" w:cs="Times New Roman"/>
-        </w:rPr>
-        <w:t>estimatedValue</w:t>
-      </w:r>
-      <w:proofErr w:type="spellEnd"/>
-      <w:r>
-        <w:rPr>
-          <w:rFonts w:ascii="Times New Roman" w:hAnsi="Times New Roman" w:cs="Times New Roman"/>
-        </w:rPr>
-        <w:t xml:space="preserve"> &gt; 750000}Contracting Officer{END-IF}{IF </w:t>
-      </w:r>
-      <w:proofErr w:type="spellStart"/>
-      <w:r>
-        <w:rPr>
-          <w:rFonts w:ascii="Times New Roman" w:hAnsi="Times New Roman" w:cs="Times New Roman"/>
-        </w:rPr>
-        <w:t>estimatedValue</w:t>
-      </w:r>
-      <w:proofErr w:type="spellEnd"/>
-      <w:r>
-        <w:rPr>
-          <w:rFonts w:ascii="Times New Roman" w:hAnsi="Times New Roman" w:cs="Times New Roman"/>
-        </w:rPr>
-        <w:t xml:space="preserve"> &gt; 750000 &amp;&amp; </w:t>
-      </w:r>
-      <w:proofErr w:type="spellStart"/>
-      <w:r>
-        <w:rPr>
-          <w:rFonts w:ascii="Times New Roman" w:hAnsi="Times New Roman" w:cs="Times New Roman"/>
-        </w:rPr>
-        <w:t>estimatedValue</w:t>
-      </w:r>
-      <w:proofErr w:type="spellEnd"/>
-      <w:r>
-        <w:rPr>
-          <w:rFonts w:ascii="Times New Roman" w:hAnsi="Times New Roman" w:cs="Times New Roman"/>
-        </w:rPr>
-        <w:t xml:space="preserve"> &lt;= 15000000}</w:t>
+        <w:t xml:space="preserve"> the {IF estimatedValue &lt;= 750000}Contracting Officer{END-IF}{IF estimatedValue &gt; 750000 &amp;&amp; estimatedValue &lt;= 15000000}</w:t>
       </w:r>
       <w:r>
         <w:rPr>
@@ -580,35 +438,13 @@
         <w:rPr>
           <w:rFonts w:ascii="Times New Roman" w:hAnsi="Times New Roman" w:cs="Times New Roman"/>
         </w:rPr>
-        <w:t xml:space="preserve"> (PACA){END-IF}{IF </w:t>
-      </w:r>
-      <w:proofErr w:type="spellStart"/>
-      <w:r>
-        <w:rPr>
-          <w:rFonts w:ascii="Times New Roman" w:hAnsi="Times New Roman" w:cs="Times New Roman"/>
-        </w:rPr>
-        <w:t>estimatedValue</w:t>
-      </w:r>
-      <w:proofErr w:type="spellEnd"/>
-      <w:r>
-        <w:rPr>
-          <w:rFonts w:ascii="Times New Roman" w:hAnsi="Times New Roman" w:cs="Times New Roman"/>
-        </w:rPr>
-        <w:t xml:space="preserve"> &gt; 15000000 &amp;&amp; </w:t>
-      </w:r>
-      <w:proofErr w:type="spellStart"/>
-      <w:r>
-        <w:rPr>
-          <w:rFonts w:ascii="Times New Roman" w:hAnsi="Times New Roman" w:cs="Times New Roman"/>
-        </w:rPr>
-        <w:t>estimatedValue</w:t>
-      </w:r>
-      <w:proofErr w:type="spellEnd"/>
-      <w:r>
-        <w:rPr>
-          <w:rFonts w:ascii="Times New Roman" w:hAnsi="Times New Roman" w:cs="Times New Roman"/>
-        </w:rPr>
-        <w:t xml:space="preserve"> &lt;= 100000000}</w:t>
+        <w:t xml:space="preserve"> (PACA)</w:t>
+      </w:r>
+      <w:r>
+        <w:rPr>
+          <w:rFonts w:ascii="Times New Roman" w:hAnsi="Times New Roman" w:cs="Times New Roman"/>
+        </w:rPr>
+        <w:t>{END-IF}{IF estimatedValue &gt; 15000000 &amp;&amp; estimatedValue &lt;= 100000000}</w:t>
       </w:r>
       <w:r>
         <w:rPr>
@@ -620,21 +456,7 @@
         <w:rPr>
           <w:rFonts w:ascii="Times New Roman" w:hAnsi="Times New Roman" w:cs="Times New Roman"/>
         </w:rPr>
-        <w:t xml:space="preserve">{END-IF}{IF </w:t>
-      </w:r>
-      <w:proofErr w:type="spellStart"/>
-      <w:r>
-        <w:rPr>
-          <w:rFonts w:ascii="Times New Roman" w:hAnsi="Times New Roman" w:cs="Times New Roman"/>
-        </w:rPr>
-        <w:t>estimatedValue</w:t>
-      </w:r>
-      <w:proofErr w:type="spellEnd"/>
-      <w:r>
-        <w:rPr>
-          <w:rFonts w:ascii="Times New Roman" w:hAnsi="Times New Roman" w:cs="Times New Roman"/>
-        </w:rPr>
-        <w:t xml:space="preserve"> &gt; 100000000}</w:t>
+        <w:t>{END-IF}{IF estimatedValue &gt; 100000000}</w:t>
       </w:r>
       <w:r>
         <w:rPr>
@@ -679,21 +501,7 @@
         <w:rPr>
           <w:rFonts w:ascii="Times New Roman" w:hAnsi="Times New Roman" w:cs="Times New Roman"/>
         </w:rPr>
-        <w:t>{</w:t>
-      </w:r>
-      <w:proofErr w:type="spellStart"/>
-      <w:r>
-        <w:rPr>
-          <w:rFonts w:ascii="Times New Roman" w:hAnsi="Times New Roman" w:cs="Times New Roman"/>
-        </w:rPr>
-        <w:t>fairOpportunity.exceptionToFairOpportunity</w:t>
-      </w:r>
-      <w:proofErr w:type="spellEnd"/>
-      <w:r>
-        <w:rPr>
-          <w:rFonts w:ascii="Times New Roman" w:hAnsi="Times New Roman" w:cs="Times New Roman"/>
-        </w:rPr>
-        <w:t>}</w:t>
+        <w:t>{fairOpportunity.exceptionToFairOpportunity}</w:t>
       </w:r>
       <w:r>
         <w:rPr>
@@ -758,7 +566,6 @@
         </w:rPr>
         <w:t>{</w:t>
       </w:r>
-      <w:proofErr w:type="spellStart"/>
       <w:r>
         <w:rPr>
           <w:rFonts w:ascii="Times New Roman" w:hAnsi="Times New Roman" w:cs="Times New Roman"/>
@@ -794,13 +601,12 @@
         </w:rPr>
         <w:t>abel</w:t>
       </w:r>
-      <w:proofErr w:type="spellEnd"/>
-      <w:r>
-        <w:rPr>
-          <w:rFonts w:ascii="Times New Roman" w:hAnsi="Times New Roman" w:cs="Times New Roman"/>
-          <w:color w:val="000000" w:themeColor="text1"/>
-        </w:rPr>
-        <w:t xml:space="preserve">} </w:t>
+      <w:r>
+        <w:rPr>
+          <w:rFonts w:ascii="Times New Roman" w:hAnsi="Times New Roman" w:cs="Times New Roman"/>
+          <w:color w:val="000000" w:themeColor="text1"/>
+        </w:rPr>
+        <w:t>}</w:t>
       </w:r>
     </w:p>
     <w:p>
@@ -818,7 +624,6 @@
         </w:rPr>
         <w:t>{</w:t>
       </w:r>
-      <w:proofErr w:type="spellStart"/>
       <w:r>
         <w:rPr>
           <w:rFonts w:ascii="Times New Roman" w:hAnsi="Times New Roman" w:cs="Times New Roman"/>
@@ -840,7 +645,6 @@
         </w:rPr>
         <w:t>ullAddress</w:t>
       </w:r>
-      <w:proofErr w:type="spellEnd"/>
       <w:r>
         <w:rPr>
           <w:rFonts w:ascii="Times New Roman" w:hAnsi="Times New Roman" w:cs="Times New Roman"/>
@@ -885,19 +689,11 @@
         </w:rPr>
         <w:t xml:space="preserve">{IF </w:t>
       </w:r>
-      <w:proofErr w:type="spellStart"/>
-      <w:r>
-        <w:rPr>
-          <w:rFonts w:ascii="Times New Roman" w:hAnsi="Times New Roman" w:cs="Times New Roman"/>
-        </w:rPr>
-        <w:t>contractingShop</w:t>
-      </w:r>
-      <w:proofErr w:type="spellEnd"/>
-      <w:r>
-        <w:rPr>
-          <w:rFonts w:ascii="Times New Roman" w:hAnsi="Times New Roman" w:cs="Times New Roman"/>
-        </w:rPr>
-        <w:t xml:space="preserve"> </w:t>
+      <w:r>
+        <w:rPr>
+          <w:rFonts w:ascii="Times New Roman" w:hAnsi="Times New Roman" w:cs="Times New Roman"/>
+        </w:rPr>
+        <w:t xml:space="preserve">contractingShop </w:t>
       </w:r>
       <w:r>
         <w:rPr>
@@ -1005,15 +801,7 @@
           <w:rFonts w:ascii="Times New Roman" w:hAnsi="Times New Roman" w:cs="Times New Roman"/>
           <w:color w:val="000000" w:themeColor="text1"/>
         </w:rPr>
-        <w:t>END-</w:t>
-      </w:r>
-      <w:proofErr w:type="gramStart"/>
-      <w:r>
-        <w:rPr>
-          <w:rFonts w:ascii="Times New Roman" w:hAnsi="Times New Roman" w:cs="Times New Roman"/>
-          <w:color w:val="000000" w:themeColor="text1"/>
-        </w:rPr>
-        <w:t>IF</w:t>
+        <w:t>END-IF</w:t>
       </w:r>
       <w:r>
         <w:rPr>
@@ -1026,28 +814,7 @@
         <w:rPr>
           <w:rFonts w:ascii="Times New Roman" w:hAnsi="Times New Roman" w:cs="Times New Roman"/>
         </w:rPr>
-        <w:t>{</w:t>
-      </w:r>
-      <w:proofErr w:type="gramEnd"/>
-      <w:r>
-        <w:rPr>
-          <w:rFonts w:ascii="Times New Roman" w:hAnsi="Times New Roman" w:cs="Times New Roman"/>
-        </w:rPr>
-        <w:t xml:space="preserve">IF </w:t>
-      </w:r>
-      <w:proofErr w:type="spellStart"/>
-      <w:r>
-        <w:rPr>
-          <w:rFonts w:ascii="Times New Roman" w:hAnsi="Times New Roman" w:cs="Times New Roman"/>
-        </w:rPr>
-        <w:t>contractingShop</w:t>
-      </w:r>
-      <w:proofErr w:type="spellEnd"/>
-      <w:r>
-        <w:rPr>
-          <w:rFonts w:ascii="Times New Roman" w:hAnsi="Times New Roman" w:cs="Times New Roman"/>
-        </w:rPr>
-        <w:t xml:space="preserve"> !== </w:t>
+        <w:t xml:space="preserve">{IF contractingShop !== </w:t>
       </w:r>
       <w:r>
         <w:rPr>
@@ -1087,15 +854,7 @@
           <w:rFonts w:ascii="Times New Roman" w:hAnsi="Times New Roman" w:cs="Times New Roman"/>
           <w:color w:val="000000" w:themeColor="text1"/>
         </w:rPr>
-        <w:t>{</w:t>
-      </w:r>
-      <w:proofErr w:type="spellStart"/>
-      <w:r>
-        <w:rPr>
-          <w:rFonts w:ascii="Times New Roman" w:hAnsi="Times New Roman" w:cs="Times New Roman"/>
-          <w:color w:val="000000" w:themeColor="text1"/>
-        </w:rPr>
-        <w:t>otherContractingSho</w:t>
+        <w:t>{otherContractingSho</w:t>
       </w:r>
       <w:r>
         <w:rPr>
@@ -1109,15 +868,7 @@
           <w:rFonts w:ascii="Times New Roman" w:hAnsi="Times New Roman" w:cs="Times New Roman"/>
           <w:color w:val="000000" w:themeColor="text1"/>
         </w:rPr>
-        <w:t>ullAddress</w:t>
-      </w:r>
-      <w:proofErr w:type="spellEnd"/>
-      <w:r>
-        <w:rPr>
-          <w:rFonts w:ascii="Times New Roman" w:hAnsi="Times New Roman" w:cs="Times New Roman"/>
-          <w:color w:val="000000" w:themeColor="text1"/>
-        </w:rPr>
-        <w:t>}</w:t>
+        <w:t>ullAddress}</w:t>
       </w:r>
     </w:p>
     <w:p>
@@ -1184,21 +935,7 @@
         <w:rPr>
           <w:rFonts w:ascii="Times New Roman" w:hAnsi="Times New Roman" w:cs="Times New Roman"/>
         </w:rPr>
-        <w:t xml:space="preserve"> {</w:t>
-      </w:r>
-      <w:proofErr w:type="spellStart"/>
-      <w:r>
-        <w:rPr>
-          <w:rFonts w:ascii="Times New Roman" w:hAnsi="Times New Roman" w:cs="Times New Roman"/>
-        </w:rPr>
-        <w:t>taskOrderType</w:t>
-      </w:r>
-      <w:proofErr w:type="spellEnd"/>
-      <w:r>
-        <w:rPr>
-          <w:rFonts w:ascii="Times New Roman" w:hAnsi="Times New Roman" w:cs="Times New Roman"/>
-        </w:rPr>
-        <w:t xml:space="preserve">} </w:t>
+        <w:t xml:space="preserve"> {taskOrderType} </w:t>
       </w:r>
       <w:r>
         <w:rPr>
@@ -1231,7 +968,6 @@
         </w:rPr>
         <w:t>{</w:t>
       </w:r>
-      <w:proofErr w:type="spellStart"/>
       <w:r>
         <w:rPr>
           <w:rFonts w:ascii="Times New Roman" w:hAnsi="Times New Roman" w:cs="Times New Roman"/>
@@ -1248,14 +984,7 @@
         <w:rPr>
           <w:rFonts w:ascii="Times New Roman" w:hAnsi="Times New Roman" w:cs="Times New Roman"/>
         </w:rPr>
-        <w:t>proposedVendor</w:t>
-      </w:r>
-      <w:proofErr w:type="spellEnd"/>
-      <w:r>
-        <w:rPr>
-          <w:rFonts w:ascii="Times New Roman" w:hAnsi="Times New Roman" w:cs="Times New Roman"/>
-        </w:rPr>
-        <w:t>}.</w:t>
+        <w:t>proposedVendor}.</w:t>
       </w:r>
       <w:r>
         <w:rPr>
@@ -1269,41 +998,13 @@
         <w:rPr>
           <w:rFonts w:ascii="Times New Roman" w:hAnsi="Times New Roman" w:cs="Times New Roman"/>
         </w:rPr>
-        <w:t>The anticipated period of performance (</w:t>
-      </w:r>
-      <w:proofErr w:type="spellStart"/>
-      <w:r>
-        <w:rPr>
-          <w:rFonts w:ascii="Times New Roman" w:hAnsi="Times New Roman" w:cs="Times New Roman"/>
-        </w:rPr>
-        <w:t>PoP</w:t>
-      </w:r>
-      <w:proofErr w:type="spellEnd"/>
-      <w:r>
-        <w:rPr>
-          <w:rFonts w:ascii="Times New Roman" w:hAnsi="Times New Roman" w:cs="Times New Roman"/>
-        </w:rPr>
-        <w:t xml:space="preserve">) is for </w:t>
-      </w:r>
-      <w:r>
-        <w:rPr>
-          <w:rFonts w:ascii="Times New Roman" w:hAnsi="Times New Roman" w:cs="Times New Roman"/>
-        </w:rPr>
-        <w:t>a {</w:t>
-      </w:r>
-      <w:proofErr w:type="spellStart"/>
-      <w:r>
-        <w:rPr>
-          <w:rFonts w:ascii="Times New Roman" w:hAnsi="Times New Roman" w:cs="Times New Roman"/>
-        </w:rPr>
-        <w:t>popPeriods</w:t>
-      </w:r>
-      <w:proofErr w:type="spellEnd"/>
-      <w:r>
-        <w:rPr>
-          <w:rFonts w:ascii="Times New Roman" w:hAnsi="Times New Roman" w:cs="Times New Roman"/>
-        </w:rPr>
-        <w:t>}</w:t>
+        <w:t xml:space="preserve">The anticipated period of performance (PoP) is for </w:t>
+      </w:r>
+      <w:r>
+        <w:rPr>
+          <w:rFonts w:ascii="Times New Roman" w:hAnsi="Times New Roman" w:cs="Times New Roman"/>
+        </w:rPr>
+        <w:t>a {popPeriods}</w:t>
       </w:r>
       <w:r>
         <w:rPr>
@@ -1336,22 +1037,63 @@
         <w:rPr>
           <w:rFonts w:ascii="Times New Roman" w:hAnsi="Times New Roman" w:cs="Times New Roman"/>
         </w:rPr>
+        <w:t>{estimatedValue</w:t>
+      </w:r>
+      <w:r>
+        <w:rPr>
+          <w:rFonts w:ascii="Times New Roman" w:hAnsi="Times New Roman" w:cs="Times New Roman"/>
+        </w:rPr>
+        <w:t>Formatted</w:t>
+      </w:r>
+      <w:r>
+        <w:rPr>
+          <w:rFonts w:ascii="Times New Roman" w:hAnsi="Times New Roman" w:cs="Times New Roman"/>
+        </w:rPr>
+        <w:t>}</w:t>
+      </w:r>
+      <w:r>
+        <w:rPr>
+          <w:rFonts w:ascii="Times New Roman" w:hAnsi="Times New Roman" w:cs="Times New Roman"/>
+          <w:color w:val="FF0000"/>
+        </w:rPr>
+        <w:t xml:space="preserve"> </w:t>
+      </w:r>
+      <w:r>
+        <w:rPr>
+          <w:rFonts w:ascii="Times New Roman" w:hAnsi="Times New Roman" w:cs="Times New Roman"/>
+        </w:rPr>
+        <w:t xml:space="preserve">of </w:t>
+      </w:r>
+      <w:r>
+        <w:rPr>
+          <w:rFonts w:ascii="Times New Roman" w:hAnsi="Times New Roman" w:cs="Times New Roman"/>
+        </w:rPr>
         <w:t>{</w:t>
       </w:r>
-      <w:proofErr w:type="spellStart"/>
-      <w:r>
-        <w:rPr>
-          <w:rFonts w:ascii="Times New Roman" w:hAnsi="Times New Roman" w:cs="Times New Roman"/>
-        </w:rPr>
-        <w:t>estimatedValue</w:t>
-      </w:r>
-      <w:r>
-        <w:rPr>
-          <w:rFonts w:ascii="Times New Roman" w:hAnsi="Times New Roman" w:cs="Times New Roman"/>
-        </w:rPr>
-        <w:t>Formatted</w:t>
-      </w:r>
-      <w:proofErr w:type="spellEnd"/>
+      <w:r>
+        <w:rPr>
+          <w:rFonts w:ascii="Times New Roman" w:hAnsi="Times New Roman" w:cs="Times New Roman"/>
+        </w:rPr>
+        <w:t>fundingRequest</w:t>
+      </w:r>
+      <w:r>
+        <w:rPr>
+          <w:rFonts w:ascii="Times New Roman" w:hAnsi="Times New Roman" w:cs="Times New Roman"/>
+        </w:rPr>
+        <w:t>FiscalYear</w:t>
+      </w:r>
+      <w:r>
+        <w:rPr>
+          <w:rFonts w:ascii="Times New Roman" w:hAnsi="Times New Roman" w:cs="Times New Roman"/>
+        </w:rPr>
+        <w:t>} {</w:t>
+      </w:r>
+      <w:r>
+        <w:rPr>
+          <w:rFonts w:ascii="Times New Roman" w:hAnsi="Times New Roman" w:cs="Times New Roman"/>
+        </w:rPr>
+        <w:t>appropriationFundsType</w:t>
+      </w:r>
       <w:r>
         <w:rPr>
           <w:rFonts w:ascii="Times New Roman" w:hAnsi="Times New Roman" w:cs="Times New Roman"/>
@@ -1361,7 +1103,7 @@
       <w:r>
         <w:rPr>
           <w:rFonts w:ascii="Times New Roman" w:hAnsi="Times New Roman" w:cs="Times New Roman"/>
-          <w:color w:val="FF0000"/>
+          <w:color w:val="548DD4" w:themeColor="text2" w:themeTint="99"/>
         </w:rPr>
         <w:t xml:space="preserve"> </w:t>
       </w:r>
@@ -1369,156 +1111,75 @@
         <w:rPr>
           <w:rFonts w:ascii="Times New Roman" w:hAnsi="Times New Roman" w:cs="Times New Roman"/>
         </w:rPr>
+        <w:t>funds.</w:t>
+      </w:r>
+    </w:p>
+    <w:p>
+      <w:pPr>
+        <w:rPr>
+          <w:rFonts w:ascii="Times New Roman" w:hAnsi="Times New Roman" w:cs="Times New Roman"/>
+          <w:color w:val="000000" w:themeColor="text1"/>
+        </w:rPr>
+      </w:pPr>
+    </w:p>
+    <w:p>
+      <w:pPr>
+        <w:rPr>
+          <w:rFonts w:ascii="Times New Roman" w:hAnsi="Times New Roman" w:cs="Times New Roman"/>
+        </w:rPr>
+      </w:pPr>
+      <w:r>
+        <w:rPr>
+          <w:rFonts w:ascii="Times New Roman" w:hAnsi="Times New Roman" w:cs="Times New Roman"/>
+        </w:rPr>
+        <w:t>3.  DESCRIPTION OF SUPPLIES/SERVICES:</w:t>
+      </w:r>
+    </w:p>
+    <w:p>
+      <w:pPr>
+        <w:rPr>
+          <w:rFonts w:ascii="Times New Roman" w:hAnsi="Times New Roman" w:cs="Times New Roman"/>
+          <w:color w:val="000000" w:themeColor="text1"/>
+        </w:rPr>
+      </w:pPr>
+      <w:r>
+        <w:rPr>
+          <w:rFonts w:ascii="Times New Roman" w:hAnsi="Times New Roman" w:cs="Times New Roman"/>
+        </w:rPr>
+        <w:t>{scope}</w:t>
+      </w:r>
+    </w:p>
+    <w:p>
+      <w:pPr>
+        <w:rPr>
+          <w:rFonts w:ascii="Times New Roman" w:hAnsi="Times New Roman" w:cs="Times New Roman"/>
+          <w:color w:val="0000FF"/>
+        </w:rPr>
+      </w:pPr>
+    </w:p>
+    <w:p>
+      <w:pPr>
+        <w:rPr>
+          <w:rFonts w:ascii="Times New Roman" w:hAnsi="Times New Roman" w:cs="Times New Roman"/>
+        </w:rPr>
+      </w:pPr>
+      <w:r>
+        <w:rPr>
+          <w:rFonts w:ascii="Times New Roman" w:hAnsi="Times New Roman" w:cs="Times New Roman"/>
+        </w:rPr>
+        <w:t xml:space="preserve">The PoP consists of a base period </w:t>
+      </w:r>
+      <w:r>
+        <w:rPr>
+          <w:rFonts w:ascii="Times New Roman" w:hAnsi="Times New Roman" w:cs="Times New Roman"/>
+        </w:rPr>
         <w:t xml:space="preserve">of </w:t>
       </w:r>
       <w:r>
         <w:rPr>
           <w:rFonts w:ascii="Times New Roman" w:hAnsi="Times New Roman" w:cs="Times New Roman"/>
         </w:rPr>
-        <w:t>{</w:t>
-      </w:r>
-      <w:proofErr w:type="spellStart"/>
-      <w:r>
-        <w:rPr>
-          <w:rFonts w:ascii="Times New Roman" w:hAnsi="Times New Roman" w:cs="Times New Roman"/>
-        </w:rPr>
-        <w:t>fundingRequest</w:t>
-      </w:r>
-      <w:r>
-        <w:rPr>
-          <w:rFonts w:ascii="Times New Roman" w:hAnsi="Times New Roman" w:cs="Times New Roman"/>
-        </w:rPr>
-        <w:t>FiscalYear</w:t>
-      </w:r>
-      <w:proofErr w:type="spellEnd"/>
-      <w:r>
-        <w:rPr>
-          <w:rFonts w:ascii="Times New Roman" w:hAnsi="Times New Roman" w:cs="Times New Roman"/>
-        </w:rPr>
-        <w:t>} {</w:t>
-      </w:r>
-      <w:proofErr w:type="spellStart"/>
-      <w:r>
-        <w:rPr>
-          <w:rFonts w:ascii="Times New Roman" w:hAnsi="Times New Roman" w:cs="Times New Roman"/>
-        </w:rPr>
-        <w:t>appropriationFundsType</w:t>
-      </w:r>
-      <w:proofErr w:type="spellEnd"/>
-      <w:r>
-        <w:rPr>
-          <w:rFonts w:ascii="Times New Roman" w:hAnsi="Times New Roman" w:cs="Times New Roman"/>
-        </w:rPr>
-        <w:t>}</w:t>
-      </w:r>
-      <w:r>
-        <w:rPr>
-          <w:rFonts w:ascii="Times New Roman" w:hAnsi="Times New Roman" w:cs="Times New Roman"/>
-          <w:color w:val="548DD4" w:themeColor="text2" w:themeTint="99"/>
-        </w:rPr>
-        <w:t xml:space="preserve"> </w:t>
-      </w:r>
-      <w:r>
-        <w:rPr>
-          <w:rFonts w:ascii="Times New Roman" w:hAnsi="Times New Roman" w:cs="Times New Roman"/>
-        </w:rPr>
-        <w:t>funds.</w:t>
-      </w:r>
-    </w:p>
-    <w:p>
-      <w:pPr>
-        <w:rPr>
-          <w:rFonts w:ascii="Times New Roman" w:hAnsi="Times New Roman" w:cs="Times New Roman"/>
-          <w:color w:val="000000" w:themeColor="text1"/>
-        </w:rPr>
-      </w:pPr>
-    </w:p>
-    <w:p>
-      <w:pPr>
-        <w:rPr>
-          <w:rFonts w:ascii="Times New Roman" w:hAnsi="Times New Roman" w:cs="Times New Roman"/>
-        </w:rPr>
-      </w:pPr>
-      <w:r>
-        <w:rPr>
-          <w:rFonts w:ascii="Times New Roman" w:hAnsi="Times New Roman" w:cs="Times New Roman"/>
-        </w:rPr>
-        <w:t>3.  DESCRIPTION OF SUPPLIES/SERVICES:</w:t>
-      </w:r>
-    </w:p>
-    <w:p>
-      <w:pPr>
-        <w:rPr>
-          <w:rFonts w:ascii="Times New Roman" w:hAnsi="Times New Roman" w:cs="Times New Roman"/>
-          <w:color w:val="000000" w:themeColor="text1"/>
-        </w:rPr>
-      </w:pPr>
-      <w:r>
-        <w:rPr>
-          <w:rFonts w:ascii="Times New Roman" w:hAnsi="Times New Roman" w:cs="Times New Roman"/>
-        </w:rPr>
-        <w:t>{scope}</w:t>
-      </w:r>
-    </w:p>
-    <w:p>
-      <w:pPr>
-        <w:rPr>
-          <w:rFonts w:ascii="Times New Roman" w:hAnsi="Times New Roman" w:cs="Times New Roman"/>
-          <w:color w:val="0000FF"/>
-        </w:rPr>
-      </w:pPr>
-    </w:p>
-    <w:p>
-      <w:pPr>
-        <w:rPr>
-          <w:rFonts w:ascii="Times New Roman" w:hAnsi="Times New Roman" w:cs="Times New Roman"/>
-        </w:rPr>
-      </w:pPr>
-      <w:r>
-        <w:rPr>
-          <w:rFonts w:ascii="Times New Roman" w:hAnsi="Times New Roman" w:cs="Times New Roman"/>
-        </w:rPr>
-        <w:t xml:space="preserve">The </w:t>
-      </w:r>
-      <w:proofErr w:type="spellStart"/>
-      <w:r>
-        <w:rPr>
-          <w:rFonts w:ascii="Times New Roman" w:hAnsi="Times New Roman" w:cs="Times New Roman"/>
-        </w:rPr>
-        <w:t>PoP</w:t>
-      </w:r>
-      <w:proofErr w:type="spellEnd"/>
-      <w:r>
-        <w:rPr>
-          <w:rFonts w:ascii="Times New Roman" w:hAnsi="Times New Roman" w:cs="Times New Roman"/>
-        </w:rPr>
-        <w:t xml:space="preserve"> consists of a base period </w:t>
-      </w:r>
-      <w:r>
-        <w:rPr>
-          <w:rFonts w:ascii="Times New Roman" w:hAnsi="Times New Roman" w:cs="Times New Roman"/>
-        </w:rPr>
-        <w:t xml:space="preserve">of </w:t>
-      </w:r>
-      <w:r>
-        <w:rPr>
-          <w:rFonts w:ascii="Times New Roman" w:hAnsi="Times New Roman" w:cs="Times New Roman"/>
-        </w:rPr>
-        <w:t>{</w:t>
-      </w:r>
-      <w:proofErr w:type="spellStart"/>
-      <w:r>
-        <w:rPr>
-          <w:rFonts w:ascii="Times New Roman" w:hAnsi="Times New Roman" w:cs="Times New Roman"/>
-        </w:rPr>
-        <w:t>popPeriods</w:t>
-      </w:r>
-      <w:proofErr w:type="spellEnd"/>
-      <w:r>
-        <w:rPr>
-          <w:rFonts w:ascii="Times New Roman" w:hAnsi="Times New Roman" w:cs="Times New Roman"/>
-        </w:rPr>
-        <w:t xml:space="preserve">} </w:t>
+        <w:t xml:space="preserve">{popPeriods} </w:t>
       </w:r>
       <w:r>
         <w:rPr>
@@ -1530,21 +1191,7 @@
         <w:rPr>
           <w:rFonts w:ascii="Times New Roman" w:hAnsi="Times New Roman" w:cs="Times New Roman"/>
         </w:rPr>
-        <w:t>${</w:t>
-      </w:r>
-      <w:proofErr w:type="spellStart"/>
-      <w:r>
-        <w:rPr>
-          <w:rFonts w:ascii="Times New Roman" w:hAnsi="Times New Roman" w:cs="Times New Roman"/>
-        </w:rPr>
-        <w:t>estimatedValue</w:t>
-      </w:r>
-      <w:proofErr w:type="spellEnd"/>
-      <w:r>
-        <w:rPr>
-          <w:rFonts w:ascii="Times New Roman" w:hAnsi="Times New Roman" w:cs="Times New Roman"/>
-        </w:rPr>
-        <w:t>}.</w:t>
+        <w:t>${estimatedValue}.</w:t>
       </w:r>
     </w:p>
     <w:p>
@@ -1624,21 +1271,7 @@
         <w:rPr>
           <w:rFonts w:ascii="Times New Roman" w:hAnsi="Times New Roman" w:cs="Times New Roman"/>
         </w:rPr>
-        <w:t>{</w:t>
-      </w:r>
-      <w:proofErr w:type="spellStart"/>
-      <w:r>
-        <w:rPr>
-          <w:rFonts w:ascii="Times New Roman" w:hAnsi="Times New Roman" w:cs="Times New Roman"/>
-        </w:rPr>
-        <w:t>fairOpportunity.exceptionToFairOpportunity</w:t>
-      </w:r>
-      <w:proofErr w:type="spellEnd"/>
-      <w:r>
-        <w:rPr>
-          <w:rFonts w:ascii="Times New Roman" w:hAnsi="Times New Roman" w:cs="Times New Roman"/>
-        </w:rPr>
-        <w:t>}</w:t>
+        <w:t>{fairOpportunity.exceptionToFairOpportunity}</w:t>
       </w:r>
     </w:p>
     <w:p>
@@ -1709,23 +1342,7 @@
           <w:rFonts w:ascii="Times New Roman" w:hAnsi="Times New Roman" w:cs="Times New Roman"/>
           <w:color w:val="000000"/>
         </w:rPr>
-        <w:t>{</w:t>
-      </w:r>
-      <w:proofErr w:type="spellStart"/>
-      <w:r>
-        <w:rPr>
-          <w:rFonts w:ascii="Times New Roman" w:hAnsi="Times New Roman" w:cs="Times New Roman"/>
-          <w:color w:val="000000"/>
-        </w:rPr>
-        <w:t>fairOpportunity.justification</w:t>
-      </w:r>
-      <w:proofErr w:type="spellEnd"/>
-      <w:r>
-        <w:rPr>
-          <w:rFonts w:ascii="Times New Roman" w:hAnsi="Times New Roman" w:cs="Times New Roman"/>
-          <w:color w:val="000000"/>
-        </w:rPr>
-        <w:t>}</w:t>
+        <w:t>{fairOpportunity.justification}</w:t>
       </w:r>
     </w:p>
     <w:p>
@@ -1838,23 +1455,7 @@
           <w:rFonts w:ascii="Times New Roman" w:hAnsi="Times New Roman" w:cs="Times New Roman"/>
           <w:color w:val="000000"/>
         </w:rPr>
-        <w:t>{</w:t>
-      </w:r>
-      <w:proofErr w:type="spellStart"/>
-      <w:r>
-        <w:rPr>
-          <w:rFonts w:ascii="Times New Roman" w:hAnsi="Times New Roman" w:cs="Times New Roman"/>
-          <w:color w:val="000000"/>
-        </w:rPr>
-        <w:t>fairOpportunity.minimumGovernmentRequirements</w:t>
-      </w:r>
-      <w:proofErr w:type="spellEnd"/>
-      <w:r>
-        <w:rPr>
-          <w:rFonts w:ascii="Times New Roman" w:hAnsi="Times New Roman" w:cs="Times New Roman"/>
-          <w:color w:val="000000"/>
-        </w:rPr>
-        <w:t>}</w:t>
+        <w:t>{fairOpportunity.minimumGovernmentRequirements}</w:t>
       </w:r>
     </w:p>
     <w:p>
@@ -1939,21 +1540,7 @@
         <w:rPr>
           <w:rFonts w:ascii="Times New Roman" w:hAnsi="Times New Roman" w:cs="Times New Roman"/>
         </w:rPr>
-        <w:t>{</w:t>
-      </w:r>
-      <w:proofErr w:type="spellStart"/>
-      <w:r>
-        <w:rPr>
-          <w:rFonts w:ascii="Times New Roman" w:hAnsi="Times New Roman" w:cs="Times New Roman"/>
-        </w:rPr>
-        <w:t>fairOpportunity.proposedVendor</w:t>
-      </w:r>
-      <w:proofErr w:type="spellEnd"/>
-      <w:r>
-        <w:rPr>
-          <w:rFonts w:ascii="Times New Roman" w:hAnsi="Times New Roman" w:cs="Times New Roman"/>
-        </w:rPr>
-        <w:t>}</w:t>
+        <w:t>{fairOpportunity.proposedVendor}</w:t>
       </w:r>
     </w:p>
     <w:p>
@@ -2109,23 +1696,7 @@
           <w:rFonts w:ascii="Times New Roman" w:hAnsi="Times New Roman" w:cs="Times New Roman"/>
           <w:color w:val="000000"/>
         </w:rPr>
-        <w:t>{</w:t>
-      </w:r>
-      <w:proofErr w:type="spellStart"/>
-      <w:r>
-        <w:rPr>
-          <w:rFonts w:ascii="Times New Roman" w:hAnsi="Times New Roman" w:cs="Times New Roman"/>
-          <w:color w:val="000000"/>
-        </w:rPr>
-        <w:t>fairOpportunity.causeOfSoleSourceSituation</w:t>
-      </w:r>
-      <w:proofErr w:type="spellEnd"/>
-      <w:r>
-        <w:rPr>
-          <w:rFonts w:ascii="Times New Roman" w:hAnsi="Times New Roman" w:cs="Times New Roman"/>
-          <w:color w:val="000000"/>
-        </w:rPr>
-        <w:t>}</w:t>
+        <w:t>{fairOpportunity.causeOfSoleSourceSituation}</w:t>
       </w:r>
     </w:p>
     <w:p>
@@ -2223,23 +1794,7 @@
           <w:rFonts w:ascii="Times New Roman" w:hAnsi="Times New Roman" w:cs="Times New Roman"/>
           <w:color w:val="000000"/>
         </w:rPr>
-        <w:t>{</w:t>
-      </w:r>
-      <w:proofErr w:type="spellStart"/>
-      <w:r>
-        <w:rPr>
-          <w:rFonts w:ascii="Times New Roman" w:hAnsi="Times New Roman" w:cs="Times New Roman"/>
-          <w:color w:val="000000"/>
-        </w:rPr>
-        <w:t>fairOpportunity.whyCspIsOnlyCapableSource</w:t>
-      </w:r>
-      <w:proofErr w:type="spellEnd"/>
-      <w:r>
-        <w:rPr>
-          <w:rFonts w:ascii="Times New Roman" w:hAnsi="Times New Roman" w:cs="Times New Roman"/>
-          <w:color w:val="000000"/>
-        </w:rPr>
-        <w:t>}</w:t>
+        <w:t>{fairOpportunity.whyCspIsOnlyCapableSource}</w:t>
       </w:r>
     </w:p>
     <w:p>
@@ -2330,7 +1885,6 @@
         </w:rPr>
         <w:t>{</w:t>
       </w:r>
-      <w:proofErr w:type="spellStart"/>
       <w:r>
         <w:rPr>
           <w:rFonts w:ascii="Times New Roman" w:hAnsi="Times New Roman" w:cs="Times New Roman"/>
@@ -2342,14 +1896,7 @@
         <w:rPr>
           <w:rFonts w:ascii="Times New Roman" w:hAnsi="Times New Roman" w:cs="Times New Roman"/>
         </w:rPr>
-        <w:t>.procurementDiscussion</w:t>
-      </w:r>
-      <w:proofErr w:type="spellEnd"/>
-      <w:r>
-        <w:rPr>
-          <w:rFonts w:ascii="Times New Roman" w:hAnsi="Times New Roman" w:cs="Times New Roman"/>
-        </w:rPr>
-        <w:t>}</w:t>
+        <w:t>.procurementDiscussion}</w:t>
       </w:r>
     </w:p>
     <w:p>
@@ -2378,7 +1925,6 @@
         <w:lastRenderedPageBreak/>
         <w:t xml:space="preserve">{IF </w:t>
       </w:r>
-      <w:proofErr w:type="gramStart"/>
       <w:r>
         <w:rPr>
           <w:rFonts w:ascii="Times New Roman" w:hAnsi="Times New Roman" w:cs="Times New Roman"/>
@@ -2392,7 +1938,6 @@
         </w:rPr>
         <w:t>.procurementHasExistingEnv}{</w:t>
       </w:r>
-      <w:proofErr w:type="gramEnd"/>
       <w:r>
         <w:rPr>
           <w:rFonts w:ascii="Times New Roman" w:hAnsi="Times New Roman" w:cs="Times New Roman"/>
@@ -2478,7 +2023,6 @@
         </w:rPr>
         <w:t>{</w:t>
       </w:r>
-      <w:proofErr w:type="spellStart"/>
       <w:r>
         <w:rPr>
           <w:rFonts w:ascii="Times New Roman" w:hAnsi="Times New Roman" w:cs="Times New Roman"/>
@@ -2490,14 +2034,7 @@
         <w:rPr>
           <w:rFonts w:ascii="Times New Roman" w:hAnsi="Times New Roman" w:cs="Times New Roman"/>
         </w:rPr>
-        <w:t>.requirementImpact</w:t>
-      </w:r>
-      <w:proofErr w:type="spellEnd"/>
-      <w:r>
-        <w:rPr>
-          <w:rFonts w:ascii="Times New Roman" w:hAnsi="Times New Roman" w:cs="Times New Roman"/>
-        </w:rPr>
-        <w:t>}</w:t>
+        <w:t>.requirementImpact}</w:t>
       </w:r>
     </w:p>
     <w:p>
@@ -2624,23 +2161,7 @@
           <w:rFonts w:ascii="Times New Roman" w:hAnsi="Times New Roman" w:cs="Times New Roman"/>
           <w:color w:val="000000"/>
         </w:rPr>
-        <w:t>{</w:t>
-      </w:r>
-      <w:proofErr w:type="spellStart"/>
-      <w:r>
-        <w:rPr>
-          <w:rFonts w:ascii="Times New Roman" w:hAnsi="Times New Roman" w:cs="Times New Roman"/>
-          <w:color w:val="000000"/>
-        </w:rPr>
-        <w:t>fairOpportunity.marketResearchDetails</w:t>
-      </w:r>
-      <w:proofErr w:type="spellEnd"/>
-      <w:r>
-        <w:rPr>
-          <w:rFonts w:ascii="Times New Roman" w:hAnsi="Times New Roman" w:cs="Times New Roman"/>
-          <w:color w:val="000000"/>
-        </w:rPr>
-        <w:t>}</w:t>
+        <w:t>{fairOpportunity.marketResearchDetails}</w:t>
       </w:r>
     </w:p>
     <w:p>
@@ -2689,14 +2210,7 @@
         <w:rPr>
           <w:rFonts w:ascii="Times New Roman" w:hAnsi="Times New Roman" w:cs="Times New Roman"/>
         </w:rPr>
-        <w:t>{</w:t>
-      </w:r>
-      <w:proofErr w:type="gramStart"/>
-      <w:r>
-        <w:rPr>
-          <w:rFonts w:ascii="Times New Roman" w:hAnsi="Times New Roman" w:cs="Times New Roman"/>
-        </w:rPr>
-        <w:t xml:space="preserve">IF </w:t>
+        <w:t xml:space="preserve">{IF </w:t>
       </w:r>
       <w:r>
         <w:rPr>
@@ -2704,7 +2218,6 @@
         </w:rPr>
         <w:t>!</w:t>
       </w:r>
-      <w:proofErr w:type="gramEnd"/>
       <w:r>
         <w:rPr>
           <w:rFonts w:ascii="Times New Roman" w:hAnsi="Times New Roman" w:cs="Times New Roman"/>
@@ -2747,7 +2260,6 @@
         </w:rPr>
         <w:t xml:space="preserve">{IF </w:t>
       </w:r>
-      <w:proofErr w:type="spellStart"/>
       <w:r>
         <w:rPr>
           <w:rFonts w:ascii="Times New Roman" w:hAnsi="Times New Roman" w:cs="Times New Roman"/>
@@ -2762,7 +2274,6 @@
         </w:rPr>
         <w:t>otherFactsToSupportLogicalFollowOn</w:t>
       </w:r>
-      <w:proofErr w:type="spellEnd"/>
       <w:r>
         <w:rPr>
           <w:rFonts w:ascii="Times New Roman" w:hAnsi="Times New Roman" w:cs="Times New Roman"/>
@@ -2790,24 +2301,15 @@
           <w:rFonts w:ascii="Times New Roman" w:hAnsi="Times New Roman" w:cs="Times New Roman"/>
           <w:color w:val="000000"/>
         </w:rPr>
-        <w:t>{</w:t>
-      </w:r>
-      <w:proofErr w:type="spellStart"/>
+        <w:t>{fairOpportunity.</w:t>
+      </w:r>
       <w:r>
         <w:rPr>
           <w:rFonts w:ascii="Times New Roman" w:hAnsi="Times New Roman" w:cs="Times New Roman"/>
           <w:color w:val="000000"/>
         </w:rPr>
-        <w:t>fairOpportunity.</w:t>
-      </w:r>
-      <w:r>
-        <w:rPr>
-          <w:rFonts w:ascii="Times New Roman" w:hAnsi="Times New Roman" w:cs="Times New Roman"/>
-          <w:color w:val="000000"/>
-        </w:rPr>
         <w:t>otherFactsToSupportLogicalFollowOn</w:t>
       </w:r>
-      <w:proofErr w:type="spellEnd"/>
       <w:r>
         <w:rPr>
           <w:rFonts w:ascii="Times New Roman" w:hAnsi="Times New Roman" w:cs="Times New Roman"/>
@@ -2936,7 +2438,6 @@
         </w:rPr>
         <w:t xml:space="preserve">{IF </w:t>
       </w:r>
-      <w:proofErr w:type="spellStart"/>
       <w:r>
         <w:rPr>
           <w:rFonts w:ascii="Times New Roman" w:hAnsi="Times New Roman" w:cs="Times New Roman"/>
@@ -2949,15 +2450,7 @@
           <w:rFonts w:ascii="Times New Roman" w:hAnsi="Times New Roman" w:cs="Times New Roman"/>
           <w:color w:val="000000" w:themeColor="text1"/>
         </w:rPr>
-        <w:t>.length</w:t>
-      </w:r>
-      <w:proofErr w:type="spellEnd"/>
-      <w:r>
-        <w:rPr>
-          <w:rFonts w:ascii="Times New Roman" w:hAnsi="Times New Roman" w:cs="Times New Roman"/>
-          <w:color w:val="000000" w:themeColor="text1"/>
-        </w:rPr>
-        <w:t xml:space="preserve"> == 0}</w:t>
+        <w:t>.length == 0}</w:t>
       </w:r>
     </w:p>
     <w:p>
@@ -3028,7 +2521,6 @@
         </w:rPr>
         <w:t xml:space="preserve">{IF </w:t>
       </w:r>
-      <w:proofErr w:type="spellStart"/>
       <w:r>
         <w:rPr>
           <w:rFonts w:ascii="Times New Roman" w:hAnsi="Times New Roman" w:cs="Times New Roman"/>
@@ -3041,15 +2533,7 @@
           <w:rFonts w:ascii="Times New Roman" w:hAnsi="Times New Roman" w:cs="Times New Roman"/>
           <w:color w:val="000000" w:themeColor="text1"/>
         </w:rPr>
-        <w:t>.length</w:t>
-      </w:r>
-      <w:proofErr w:type="spellEnd"/>
-      <w:r>
-        <w:rPr>
-          <w:rFonts w:ascii="Times New Roman" w:hAnsi="Times New Roman" w:cs="Times New Roman"/>
-          <w:color w:val="000000" w:themeColor="text1"/>
-        </w:rPr>
-        <w:t xml:space="preserve"> </w:t>
+        <w:t xml:space="preserve">.length </w:t>
       </w:r>
       <w:r>
         <w:rPr>
@@ -3086,23 +2570,7 @@
           <w:rFonts w:ascii="Times New Roman" w:hAnsi="Times New Roman" w:cs="Times New Roman"/>
           <w:color w:val="000000" w:themeColor="text1"/>
         </w:rPr>
-        <w:t xml:space="preserve">{FOR contract IN </w:t>
-      </w:r>
-      <w:proofErr w:type="spellStart"/>
-      <w:r>
-        <w:rPr>
-          <w:rFonts w:ascii="Times New Roman" w:hAnsi="Times New Roman" w:cs="Times New Roman"/>
-          <w:color w:val="000000" w:themeColor="text1"/>
-        </w:rPr>
-        <w:t>procurementHistory</w:t>
-      </w:r>
-      <w:proofErr w:type="spellEnd"/>
-      <w:r>
-        <w:rPr>
-          <w:rFonts w:ascii="Times New Roman" w:hAnsi="Times New Roman" w:cs="Times New Roman"/>
-          <w:color w:val="000000" w:themeColor="text1"/>
-        </w:rPr>
-        <w:t>}</w:t>
+        <w:t>{FOR contract IN procurementHistory}</w:t>
       </w:r>
     </w:p>
     <w:p>
@@ -3134,23 +2602,12 @@
         </w:rPr>
         <w:t>$</w:t>
       </w:r>
-      <w:proofErr w:type="spellStart"/>
-      <w:proofErr w:type="gramStart"/>
-      <w:r>
-        <w:rPr>
-          <w:rFonts w:ascii="Times New Roman" w:hAnsi="Times New Roman" w:cs="Times New Roman"/>
-          <w:color w:val="000000" w:themeColor="text1"/>
-        </w:rPr>
-        <w:t>contract.contractNumber</w:t>
-      </w:r>
-      <w:proofErr w:type="spellEnd"/>
-      <w:proofErr w:type="gramEnd"/>
-      <w:r>
-        <w:rPr>
-          <w:rFonts w:ascii="Times New Roman" w:hAnsi="Times New Roman" w:cs="Times New Roman"/>
-          <w:color w:val="000000" w:themeColor="text1"/>
-        </w:rPr>
-        <w:t>}</w:t>
+      <w:r>
+        <w:rPr>
+          <w:rFonts w:ascii="Times New Roman" w:hAnsi="Times New Roman" w:cs="Times New Roman"/>
+          <w:color w:val="000000" w:themeColor="text1"/>
+        </w:rPr>
+        <w:t>contract.contractNumber}</w:t>
       </w:r>
     </w:p>
     <w:p>
@@ -3182,23 +2639,12 @@
         </w:rPr>
         <w:t>$</w:t>
       </w:r>
-      <w:proofErr w:type="spellStart"/>
-      <w:proofErr w:type="gramStart"/>
-      <w:r>
-        <w:rPr>
-          <w:rFonts w:ascii="Times New Roman" w:hAnsi="Times New Roman" w:cs="Times New Roman"/>
-          <w:color w:val="000000" w:themeColor="text1"/>
-        </w:rPr>
-        <w:t>contract.taskDeliveryOrderNumber</w:t>
-      </w:r>
-      <w:proofErr w:type="spellEnd"/>
-      <w:proofErr w:type="gramEnd"/>
-      <w:r>
-        <w:rPr>
-          <w:rFonts w:ascii="Times New Roman" w:hAnsi="Times New Roman" w:cs="Times New Roman"/>
-          <w:color w:val="000000" w:themeColor="text1"/>
-        </w:rPr>
-        <w:t>}</w:t>
+      <w:r>
+        <w:rPr>
+          <w:rFonts w:ascii="Times New Roman" w:hAnsi="Times New Roman" w:cs="Times New Roman"/>
+          <w:color w:val="000000" w:themeColor="text1"/>
+        </w:rPr>
+        <w:t>contract.taskDeliveryOrderNumber}</w:t>
       </w:r>
     </w:p>
     <w:p>
@@ -3230,23 +2676,12 @@
         </w:rPr>
         <w:t>$</w:t>
       </w:r>
-      <w:proofErr w:type="spellStart"/>
-      <w:proofErr w:type="gramStart"/>
-      <w:r>
-        <w:rPr>
-          <w:rFonts w:ascii="Times New Roman" w:hAnsi="Times New Roman" w:cs="Times New Roman"/>
-          <w:color w:val="000000" w:themeColor="text1"/>
-        </w:rPr>
-        <w:t>contract.contractOrderStartDate</w:t>
-      </w:r>
-      <w:proofErr w:type="spellEnd"/>
-      <w:proofErr w:type="gramEnd"/>
-      <w:r>
-        <w:rPr>
-          <w:rFonts w:ascii="Times New Roman" w:hAnsi="Times New Roman" w:cs="Times New Roman"/>
-          <w:color w:val="000000" w:themeColor="text1"/>
-        </w:rPr>
-        <w:t>}</w:t>
+      <w:r>
+        <w:rPr>
+          <w:rFonts w:ascii="Times New Roman" w:hAnsi="Times New Roman" w:cs="Times New Roman"/>
+          <w:color w:val="000000" w:themeColor="text1"/>
+        </w:rPr>
+        <w:t>contract.contractOrderStartDate}</w:t>
       </w:r>
       <w:r>
         <w:rPr>
@@ -3269,21 +2704,12 @@
         </w:rPr>
         <w:t>$</w:t>
       </w:r>
-      <w:proofErr w:type="spellStart"/>
-      <w:r>
-        <w:rPr>
-          <w:rFonts w:ascii="Times New Roman" w:hAnsi="Times New Roman" w:cs="Times New Roman"/>
-          <w:color w:val="000000" w:themeColor="text1"/>
-        </w:rPr>
-        <w:t>contract.contractOrderExpirationDate</w:t>
-      </w:r>
-      <w:proofErr w:type="spellEnd"/>
-      <w:r>
-        <w:rPr>
-          <w:rFonts w:ascii="Times New Roman" w:hAnsi="Times New Roman" w:cs="Times New Roman"/>
-          <w:color w:val="000000" w:themeColor="text1"/>
-        </w:rPr>
-        <w:t>}</w:t>
+      <w:r>
+        <w:rPr>
+          <w:rFonts w:ascii="Times New Roman" w:hAnsi="Times New Roman" w:cs="Times New Roman"/>
+          <w:color w:val="000000" w:themeColor="text1"/>
+        </w:rPr>
+        <w:t>contract.contractOrderExpirationDate}</w:t>
       </w:r>
     </w:p>
     <w:p>
@@ -3315,23 +2741,12 @@
         </w:rPr>
         <w:t>$</w:t>
       </w:r>
-      <w:proofErr w:type="spellStart"/>
-      <w:proofErr w:type="gramStart"/>
-      <w:r>
-        <w:rPr>
-          <w:rFonts w:ascii="Times New Roman" w:hAnsi="Times New Roman" w:cs="Times New Roman"/>
-          <w:color w:val="000000" w:themeColor="text1"/>
-        </w:rPr>
-        <w:t>contract.competitiveStatus</w:t>
-      </w:r>
-      <w:proofErr w:type="spellEnd"/>
-      <w:proofErr w:type="gramEnd"/>
-      <w:r>
-        <w:rPr>
-          <w:rFonts w:ascii="Times New Roman" w:hAnsi="Times New Roman" w:cs="Times New Roman"/>
-          <w:color w:val="000000" w:themeColor="text1"/>
-        </w:rPr>
-        <w:t>}</w:t>
+      <w:r>
+        <w:rPr>
+          <w:rFonts w:ascii="Times New Roman" w:hAnsi="Times New Roman" w:cs="Times New Roman"/>
+          <w:color w:val="000000" w:themeColor="text1"/>
+        </w:rPr>
+        <w:t>contract.competitiveStatus}</w:t>
       </w:r>
     </w:p>
     <w:p>
@@ -3363,23 +2778,12 @@
         </w:rPr>
         <w:t>$</w:t>
       </w:r>
-      <w:proofErr w:type="spellStart"/>
-      <w:proofErr w:type="gramStart"/>
-      <w:r>
-        <w:rPr>
-          <w:rFonts w:ascii="Times New Roman" w:hAnsi="Times New Roman" w:cs="Times New Roman"/>
-          <w:color w:val="000000" w:themeColor="text1"/>
-        </w:rPr>
-        <w:t>contract.businessSize</w:t>
-      </w:r>
-      <w:proofErr w:type="spellEnd"/>
-      <w:proofErr w:type="gramEnd"/>
-      <w:r>
-        <w:rPr>
-          <w:rFonts w:ascii="Times New Roman" w:hAnsi="Times New Roman" w:cs="Times New Roman"/>
-          <w:color w:val="000000" w:themeColor="text1"/>
-        </w:rPr>
-        <w:t>}</w:t>
+      <w:r>
+        <w:rPr>
+          <w:rFonts w:ascii="Times New Roman" w:hAnsi="Times New Roman" w:cs="Times New Roman"/>
+          <w:color w:val="000000" w:themeColor="text1"/>
+        </w:rPr>
+        <w:t>contract.businessSize}</w:t>
       </w:r>
     </w:p>
     <w:p>
@@ -3459,7 +2863,6 @@
           <w:rFonts w:ascii="Times New Roman" w:hAnsi="Times New Roman" w:cs="Times New Roman"/>
         </w:rPr>
       </w:pPr>
-      <w:proofErr w:type="gramStart"/>
       <w:r>
         <w:rPr>
           <w:rFonts w:ascii="Times New Roman" w:hAnsi="Times New Roman" w:cs="Times New Roman"/>
@@ -3479,16 +2882,7 @@
           <w:rFonts w:ascii="Times New Roman" w:hAnsi="Times New Roman" w:cs="Times New Roman"/>
           <w:color w:val="000000" w:themeColor="text1"/>
         </w:rPr>
-        <w:t>{</w:t>
-      </w:r>
-      <w:proofErr w:type="spellStart"/>
-      <w:proofErr w:type="gramEnd"/>
-      <w:r>
-        <w:rPr>
-          <w:rFonts w:ascii="Times New Roman" w:hAnsi="Times New Roman" w:cs="Times New Roman"/>
-          <w:color w:val="000000" w:themeColor="text1"/>
-        </w:rPr>
-        <w:t>fairOpportunity.</w:t>
+        <w:t>{fairOpportunity.</w:t>
       </w:r>
       <w:r>
         <w:rPr>
@@ -3502,15 +2896,7 @@
           <w:rFonts w:ascii="Times New Roman" w:hAnsi="Times New Roman" w:cs="Times New Roman"/>
           <w:color w:val="000000" w:themeColor="text1"/>
         </w:rPr>
-        <w:t>lansToRemoveBarriers</w:t>
-      </w:r>
-      <w:proofErr w:type="spellEnd"/>
-      <w:r>
-        <w:rPr>
-          <w:rFonts w:ascii="Times New Roman" w:hAnsi="Times New Roman" w:cs="Times New Roman"/>
-          <w:color w:val="000000" w:themeColor="text1"/>
-        </w:rPr>
-        <w:t>}</w:t>
+        <w:t>lansToRemoveBarriers}</w:t>
       </w:r>
       <w:r>
         <w:rPr>
@@ -3531,6 +2917,164 @@
         </w:rPr>
         <w:lastRenderedPageBreak/>
         <w:t>TECHNICAL CERTIFICATION:  I certify that the supporting data under my cognizance which are included in the J&amp;A are accurate and complete to the best of my knowledge and belief.</w:t>
+      </w:r>
+    </w:p>
+    <w:p>
+      <w:pPr>
+        <w:rPr>
+          <w:rFonts w:ascii="Times New Roman" w:hAnsi="Times New Roman" w:cs="Times New Roman"/>
+        </w:rPr>
+      </w:pPr>
+    </w:p>
+    <w:tbl>
+      <w:tblPr>
+        <w:tblStyle w:val="TableGrid"/>
+        <w:tblW w:w="0" w:type="auto"/>
+        <w:tblBorders>
+          <w:top w:val="none" w:sz="0" w:space="0" w:color="auto"/>
+          <w:left w:val="none" w:sz="0" w:space="0" w:color="auto"/>
+          <w:bottom w:val="none" w:sz="0" w:space="0" w:color="auto"/>
+          <w:right w:val="none" w:sz="0" w:space="0" w:color="auto"/>
+          <w:insideH w:val="none" w:sz="0" w:space="0" w:color="auto"/>
+          <w:insideV w:val="none" w:sz="0" w:space="0" w:color="auto"/>
+        </w:tblBorders>
+        <w:tblLook w:val="04A0" w:firstRow="1" w:lastRow="0" w:firstColumn="1" w:lastColumn="0" w:noHBand="0" w:noVBand="1"/>
+      </w:tblPr>
+      <w:tblGrid>
+        <w:gridCol w:w="6030"/>
+        <w:gridCol w:w="3320"/>
+      </w:tblGrid>
+      <w:tr>
+        <w:tc>
+          <w:tcPr>
+            <w:tcW w:w="6030" w:type="dxa"/>
+          </w:tcPr>
+          <w:p>
+            <w:r>
+              <w:rPr>
+                <w:rFonts w:ascii="Times New Roman" w:hAnsi="Times New Roman" w:cs="Times New Roman"/>
+              </w:rPr>
+              <w:t xml:space="preserve">NAME: </w:t>
+            </w:r>
+            <w:r>
+              <w:rPr>
+                <w:rFonts w:ascii="Times New Roman" w:hAnsi="Times New Roman" w:cs="Times New Roman"/>
+                <w:color w:val="000000"/>
+              </w:rPr>
+              <w:t>{technicalPoc.formalName}</w:t>
+            </w:r>
+          </w:p>
+        </w:tc>
+        <w:tc>
+          <w:tcPr>
+            <w:tcW w:w="3320" w:type="dxa"/>
+          </w:tcPr>
+          <w:p>
+            <w:r>
+              <w:rPr>
+                <w:rFonts w:ascii="Times New Roman" w:hAnsi="Times New Roman" w:cs="Times New Roman"/>
+              </w:rPr>
+              <w:t>SIGNATURE: See separate signature page</w:t>
+            </w:r>
+          </w:p>
+        </w:tc>
+      </w:tr>
+      <w:tr>
+        <w:tc>
+          <w:tcPr>
+            <w:tcW w:w="6030" w:type="dxa"/>
+          </w:tcPr>
+          <w:p>
+            <w:r>
+              <w:rPr>
+                <w:rFonts w:ascii="Times New Roman" w:hAnsi="Times New Roman" w:cs="Times New Roman"/>
+              </w:rPr>
+              <w:t xml:space="preserve">TITLE/ORGANIZATION: </w:t>
+            </w:r>
+            <w:r>
+              <w:rPr>
+                <w:rFonts w:ascii="Times New Roman" w:hAnsi="Times New Roman" w:cs="Times New Roman"/>
+                <w:color w:val="000000"/>
+              </w:rPr>
+              <w:t>{technicalPoc.title}</w:t>
+            </w:r>
+          </w:p>
+        </w:tc>
+        <w:tc>
+          <w:tcPr>
+            <w:tcW w:w="3320" w:type="dxa"/>
+          </w:tcPr>
+          <w:p/>
+        </w:tc>
+      </w:tr>
+      <w:tr>
+        <w:tc>
+          <w:tcPr>
+            <w:tcW w:w="6030" w:type="dxa"/>
+          </w:tcPr>
+          <w:p>
+            <w:pPr>
+              <w:rPr>
+                <w:rFonts w:ascii="Times New Roman" w:hAnsi="Times New Roman" w:cs="Times New Roman"/>
+              </w:rPr>
+            </w:pPr>
+          </w:p>
+          <w:p>
+            <w:r>
+              <w:rPr>
+                <w:rFonts w:ascii="Times New Roman" w:hAnsi="Times New Roman" w:cs="Times New Roman"/>
+              </w:rPr>
+              <w:t xml:space="preserve">PHONE: </w:t>
+            </w:r>
+            <w:r>
+              <w:rPr>
+                <w:rFonts w:ascii="Times New Roman" w:hAnsi="Times New Roman" w:cs="Times New Roman"/>
+                <w:color w:val="000000"/>
+              </w:rPr>
+              <w:t>{technicalPoc.phoneAndExtension}</w:t>
+            </w:r>
+          </w:p>
+        </w:tc>
+        <w:tc>
+          <w:tcPr>
+            <w:tcW w:w="3320" w:type="dxa"/>
+          </w:tcPr>
+          <w:p>
+            <w:pPr>
+              <w:rPr>
+                <w:rFonts w:ascii="Times New Roman" w:hAnsi="Times New Roman" w:cs="Times New Roman"/>
+              </w:rPr>
+            </w:pPr>
+          </w:p>
+          <w:p>
+            <w:r>
+              <w:rPr>
+                <w:rFonts w:ascii="Times New Roman" w:hAnsi="Times New Roman" w:cs="Times New Roman"/>
+              </w:rPr>
+              <w:t>DATE:</w:t>
+            </w:r>
+          </w:p>
+        </w:tc>
+      </w:tr>
+    </w:tbl>
+    <w:p/>
+    <w:p>
+      <w:pPr>
+        <w:rPr>
+          <w:rFonts w:ascii="Times New Roman" w:hAnsi="Times New Roman" w:cs="Times New Roman"/>
+        </w:rPr>
+      </w:pPr>
+      <w:r>
+        <w:rPr>
+          <w:rFonts w:ascii="Times New Roman" w:hAnsi="Times New Roman" w:cs="Times New Roman"/>
+        </w:rPr>
+        <w:t>REQUIREMENTS CERTIFICATION:  I certify that the supporting data under my cognizance which are included in the J&amp;A are accurate and complete to the best of my knowledge and belief.</w:t>
+      </w:r>
+      <w:r>
+        <w:rPr>
+          <w:rFonts w:ascii="Times New Roman" w:hAnsi="Times New Roman" w:cs="Times New Roman"/>
+        </w:rPr>
+        <w:t xml:space="preserve"> </w:t>
       </w:r>
     </w:p>
     <w:p>
@@ -3577,21 +3121,19 @@
               </w:rPr>
               <w:t>{</w:t>
             </w:r>
-            <w:proofErr w:type="spellStart"/>
             <w:r>
               <w:rPr>
                 <w:rFonts w:ascii="Times New Roman" w:hAnsi="Times New Roman" w:cs="Times New Roman"/>
                 <w:color w:val="000000"/>
               </w:rPr>
-              <w:t>technicalPoc.formalName</w:t>
+              <w:t>r</w:t>
             </w:r>
-            <w:proofErr w:type="spellEnd"/>
             <w:r>
               <w:rPr>
                 <w:rFonts w:ascii="Times New Roman" w:hAnsi="Times New Roman" w:cs="Times New Roman"/>
                 <w:color w:val="000000"/>
               </w:rPr>
-              <w:t>}</w:t>
+              <w:t>equirementsPoc.formalName}</w:t>
             </w:r>
           </w:p>
         </w:tc>
@@ -3626,23 +3168,7 @@
                 <w:rFonts w:ascii="Times New Roman" w:hAnsi="Times New Roman" w:cs="Times New Roman"/>
                 <w:color w:val="000000"/>
               </w:rPr>
-              <w:t>{</w:t>
-            </w:r>
-            <w:proofErr w:type="spellStart"/>
-            <w:r>
-              <w:rPr>
-                <w:rFonts w:ascii="Times New Roman" w:hAnsi="Times New Roman" w:cs="Times New Roman"/>
-                <w:color w:val="000000"/>
-              </w:rPr>
-              <w:t>technicalPoc.title</w:t>
-            </w:r>
-            <w:proofErr w:type="spellEnd"/>
-            <w:r>
-              <w:rPr>
-                <w:rFonts w:ascii="Times New Roman" w:hAnsi="Times New Roman" w:cs="Times New Roman"/>
-                <w:color w:val="000000"/>
-              </w:rPr>
-              <w:t>}</w:t>
+              <w:t>{requirementsPoc.title}</w:t>
             </w:r>
           </w:p>
         </w:tc>
@@ -3677,23 +3203,7 @@
                 <w:rFonts w:ascii="Times New Roman" w:hAnsi="Times New Roman" w:cs="Times New Roman"/>
                 <w:color w:val="000000"/>
               </w:rPr>
-              <w:t>{</w:t>
-            </w:r>
-            <w:proofErr w:type="spellStart"/>
-            <w:r>
-              <w:rPr>
-                <w:rFonts w:ascii="Times New Roman" w:hAnsi="Times New Roman" w:cs="Times New Roman"/>
-                <w:color w:val="000000"/>
-              </w:rPr>
-              <w:t>technicalPoc.phoneAndExtension</w:t>
-            </w:r>
-            <w:proofErr w:type="spellEnd"/>
-            <w:r>
-              <w:rPr>
-                <w:rFonts w:ascii="Times New Roman" w:hAnsi="Times New Roman" w:cs="Times New Roman"/>
-                <w:color w:val="000000"/>
-              </w:rPr>
-              <w:t>}</w:t>
+              <w:t>{requirementsPoc.phoneAndExtension}</w:t>
             </w:r>
           </w:p>
         </w:tc>
@@ -3719,219 +3229,6 @@
         </w:tc>
       </w:tr>
     </w:tbl>
-    <w:p/>
-    <w:p>
-      <w:pPr>
-        <w:rPr>
-          <w:rFonts w:ascii="Times New Roman" w:hAnsi="Times New Roman" w:cs="Times New Roman"/>
-        </w:rPr>
-      </w:pPr>
-      <w:r>
-        <w:rPr>
-          <w:rFonts w:ascii="Times New Roman" w:hAnsi="Times New Roman" w:cs="Times New Roman"/>
-        </w:rPr>
-        <w:t>REQUIREMENTS CERTIFICATION:  I certify that the supporting data under my cognizance which are included in the J&amp;A are accurate and complete to the best of my knowledge and belief.</w:t>
-      </w:r>
-      <w:r>
-        <w:rPr>
-          <w:rFonts w:ascii="Times New Roman" w:hAnsi="Times New Roman" w:cs="Times New Roman"/>
-        </w:rPr>
-        <w:t xml:space="preserve"> </w:t>
-      </w:r>
-    </w:p>
-    <w:p>
-      <w:pPr>
-        <w:rPr>
-          <w:rFonts w:ascii="Times New Roman" w:hAnsi="Times New Roman" w:cs="Times New Roman"/>
-        </w:rPr>
-      </w:pPr>
-    </w:p>
-    <w:tbl>
-      <w:tblPr>
-        <w:tblStyle w:val="TableGrid"/>
-        <w:tblW w:w="0" w:type="auto"/>
-        <w:tblBorders>
-          <w:top w:val="none" w:sz="0" w:space="0" w:color="auto"/>
-          <w:left w:val="none" w:sz="0" w:space="0" w:color="auto"/>
-          <w:bottom w:val="none" w:sz="0" w:space="0" w:color="auto"/>
-          <w:right w:val="none" w:sz="0" w:space="0" w:color="auto"/>
-          <w:insideH w:val="none" w:sz="0" w:space="0" w:color="auto"/>
-          <w:insideV w:val="none" w:sz="0" w:space="0" w:color="auto"/>
-        </w:tblBorders>
-        <w:tblLook w:val="04A0" w:firstRow="1" w:lastRow="0" w:firstColumn="1" w:lastColumn="0" w:noHBand="0" w:noVBand="1"/>
-      </w:tblPr>
-      <w:tblGrid>
-        <w:gridCol w:w="6030"/>
-        <w:gridCol w:w="3320"/>
-      </w:tblGrid>
-      <w:tr>
-        <w:tc>
-          <w:tcPr>
-            <w:tcW w:w="6030" w:type="dxa"/>
-          </w:tcPr>
-          <w:p>
-            <w:r>
-              <w:rPr>
-                <w:rFonts w:ascii="Times New Roman" w:hAnsi="Times New Roman" w:cs="Times New Roman"/>
-              </w:rPr>
-              <w:t xml:space="preserve">NAME: </w:t>
-            </w:r>
-            <w:r>
-              <w:rPr>
-                <w:rFonts w:ascii="Times New Roman" w:hAnsi="Times New Roman" w:cs="Times New Roman"/>
-                <w:color w:val="000000"/>
-              </w:rPr>
-              <w:t>{</w:t>
-            </w:r>
-            <w:proofErr w:type="spellStart"/>
-            <w:r>
-              <w:rPr>
-                <w:rFonts w:ascii="Times New Roman" w:hAnsi="Times New Roman" w:cs="Times New Roman"/>
-                <w:color w:val="000000"/>
-              </w:rPr>
-              <w:t>r</w:t>
-            </w:r>
-            <w:r>
-              <w:rPr>
-                <w:rFonts w:ascii="Times New Roman" w:hAnsi="Times New Roman" w:cs="Times New Roman"/>
-                <w:color w:val="000000"/>
-              </w:rPr>
-              <w:t>equirementsPoc.formalName</w:t>
-            </w:r>
-            <w:proofErr w:type="spellEnd"/>
-            <w:r>
-              <w:rPr>
-                <w:rFonts w:ascii="Times New Roman" w:hAnsi="Times New Roman" w:cs="Times New Roman"/>
-                <w:color w:val="000000"/>
-              </w:rPr>
-              <w:t>}</w:t>
-            </w:r>
-          </w:p>
-        </w:tc>
-        <w:tc>
-          <w:tcPr>
-            <w:tcW w:w="3320" w:type="dxa"/>
-          </w:tcPr>
-          <w:p>
-            <w:r>
-              <w:rPr>
-                <w:rFonts w:ascii="Times New Roman" w:hAnsi="Times New Roman" w:cs="Times New Roman"/>
-              </w:rPr>
-              <w:t>SIGNATURE: See separate signature page</w:t>
-            </w:r>
-          </w:p>
-        </w:tc>
-      </w:tr>
-      <w:tr>
-        <w:tc>
-          <w:tcPr>
-            <w:tcW w:w="6030" w:type="dxa"/>
-          </w:tcPr>
-          <w:p>
-            <w:r>
-              <w:rPr>
-                <w:rFonts w:ascii="Times New Roman" w:hAnsi="Times New Roman" w:cs="Times New Roman"/>
-              </w:rPr>
-              <w:t xml:space="preserve">TITLE/ORGANIZATION: </w:t>
-            </w:r>
-            <w:r>
-              <w:rPr>
-                <w:rFonts w:ascii="Times New Roman" w:hAnsi="Times New Roman" w:cs="Times New Roman"/>
-                <w:color w:val="000000"/>
-              </w:rPr>
-              <w:t>{</w:t>
-            </w:r>
-            <w:proofErr w:type="spellStart"/>
-            <w:r>
-              <w:rPr>
-                <w:rFonts w:ascii="Times New Roman" w:hAnsi="Times New Roman" w:cs="Times New Roman"/>
-                <w:color w:val="000000"/>
-              </w:rPr>
-              <w:t>requirementsPoc.title</w:t>
-            </w:r>
-            <w:proofErr w:type="spellEnd"/>
-            <w:r>
-              <w:rPr>
-                <w:rFonts w:ascii="Times New Roman" w:hAnsi="Times New Roman" w:cs="Times New Roman"/>
-                <w:color w:val="000000"/>
-              </w:rPr>
-              <w:t>}</w:t>
-            </w:r>
-          </w:p>
-        </w:tc>
-        <w:tc>
-          <w:tcPr>
-            <w:tcW w:w="3320" w:type="dxa"/>
-          </w:tcPr>
-          <w:p/>
-        </w:tc>
-      </w:tr>
-      <w:tr>
-        <w:tc>
-          <w:tcPr>
-            <w:tcW w:w="6030" w:type="dxa"/>
-          </w:tcPr>
-          <w:p>
-            <w:pPr>
-              <w:rPr>
-                <w:rFonts w:ascii="Times New Roman" w:hAnsi="Times New Roman" w:cs="Times New Roman"/>
-              </w:rPr>
-            </w:pPr>
-          </w:p>
-          <w:p>
-            <w:r>
-              <w:rPr>
-                <w:rFonts w:ascii="Times New Roman" w:hAnsi="Times New Roman" w:cs="Times New Roman"/>
-              </w:rPr>
-              <w:t xml:space="preserve">PHONE: </w:t>
-            </w:r>
-            <w:r>
-              <w:rPr>
-                <w:rFonts w:ascii="Times New Roman" w:hAnsi="Times New Roman" w:cs="Times New Roman"/>
-                <w:color w:val="000000"/>
-              </w:rPr>
-              <w:t>{</w:t>
-            </w:r>
-            <w:proofErr w:type="spellStart"/>
-            <w:r>
-              <w:rPr>
-                <w:rFonts w:ascii="Times New Roman" w:hAnsi="Times New Roman" w:cs="Times New Roman"/>
-                <w:color w:val="000000"/>
-              </w:rPr>
-              <w:t>requirementsPoc.phoneAndExtension</w:t>
-            </w:r>
-            <w:proofErr w:type="spellEnd"/>
-            <w:r>
-              <w:rPr>
-                <w:rFonts w:ascii="Times New Roman" w:hAnsi="Times New Roman" w:cs="Times New Roman"/>
-                <w:color w:val="000000"/>
-              </w:rPr>
-              <w:t>}</w:t>
-            </w:r>
-          </w:p>
-        </w:tc>
-        <w:tc>
-          <w:tcPr>
-            <w:tcW w:w="3320" w:type="dxa"/>
-          </w:tcPr>
-          <w:p>
-            <w:pPr>
-              <w:rPr>
-                <w:rFonts w:ascii="Times New Roman" w:hAnsi="Times New Roman" w:cs="Times New Roman"/>
-              </w:rPr>
-            </w:pPr>
-          </w:p>
-          <w:p>
-            <w:r>
-              <w:rPr>
-                <w:rFonts w:ascii="Times New Roman" w:hAnsi="Times New Roman" w:cs="Times New Roman"/>
-              </w:rPr>
-              <w:t>DATE:</w:t>
-            </w:r>
-          </w:p>
-        </w:tc>
-      </w:tr>
-    </w:tbl>
     <w:p>
       <w:pPr>
         <w:rPr>
@@ -3971,44 +3268,14 @@
         <w:rPr>
           <w:rFonts w:ascii="Times New Roman" w:hAnsi="Times New Roman" w:cs="Times New Roman"/>
         </w:rPr>
-        <w:t xml:space="preserve"> {IF </w:t>
-      </w:r>
-      <w:proofErr w:type="spellStart"/>
-      <w:r>
-        <w:rPr>
-          <w:rFonts w:ascii="Times New Roman" w:hAnsi="Times New Roman" w:cs="Times New Roman"/>
-        </w:rPr>
-        <w:t>estimatedValue</w:t>
-      </w:r>
-      <w:proofErr w:type="spellEnd"/>
-      <w:r>
-        <w:rPr>
-          <w:rFonts w:ascii="Times New Roman" w:hAnsi="Times New Roman" w:cs="Times New Roman"/>
-        </w:rPr>
-        <w:t xml:space="preserve"> &gt;= 250000 &amp;&amp; </w:t>
-      </w:r>
-      <w:proofErr w:type="spellStart"/>
-      <w:r>
-        <w:rPr>
-          <w:rFonts w:ascii="Times New Roman" w:hAnsi="Times New Roman" w:cs="Times New Roman"/>
-        </w:rPr>
-        <w:t>estimatedValue</w:t>
-      </w:r>
-      <w:proofErr w:type="spellEnd"/>
-      <w:r>
-        <w:rPr>
-          <w:rFonts w:ascii="Times New Roman" w:hAnsi="Times New Roman" w:cs="Times New Roman"/>
-        </w:rPr>
-        <w:t xml:space="preserve"> &lt;= </w:t>
-      </w:r>
-      <w:proofErr w:type="gramStart"/>
-      <w:r>
-        <w:rPr>
-          <w:rFonts w:ascii="Times New Roman" w:hAnsi="Times New Roman" w:cs="Times New Roman"/>
-        </w:rPr>
-        <w:t>750000}Approval</w:t>
-      </w:r>
-      <w:proofErr w:type="gramEnd"/>
+        <w:t xml:space="preserve"> {IF estimatedValue &gt;= 250000 &amp;&amp; estimatedValue &lt;= 750000}</w:t>
+      </w:r>
+      <w:r>
+        <w:rPr>
+          <w:rFonts w:ascii="Times New Roman" w:hAnsi="Times New Roman" w:cs="Times New Roman"/>
+        </w:rPr>
+        <w:t>APPROVAL</w:t>
+      </w:r>
       <w:r>
         <w:rPr>
           <w:rFonts w:ascii="Times New Roman" w:hAnsi="Times New Roman" w:cs="Times New Roman"/>
@@ -4031,41 +3298,19 @@
         <w:rPr>
           <w:rFonts w:ascii="Times New Roman" w:hAnsi="Times New Roman" w:cs="Times New Roman"/>
         </w:rPr>
-        <w:t xml:space="preserve">{IF </w:t>
-      </w:r>
-      <w:proofErr w:type="spellStart"/>
-      <w:r>
-        <w:rPr>
-          <w:rFonts w:ascii="Times New Roman" w:hAnsi="Times New Roman" w:cs="Times New Roman"/>
-        </w:rPr>
-        <w:t>estimatedValue</w:t>
-      </w:r>
-      <w:proofErr w:type="spellEnd"/>
-      <w:r>
-        <w:rPr>
-          <w:rFonts w:ascii="Times New Roman" w:hAnsi="Times New Roman" w:cs="Times New Roman"/>
-        </w:rPr>
-        <w:t xml:space="preserve"> &lt; 250000 || </w:t>
-      </w:r>
-      <w:proofErr w:type="spellStart"/>
-      <w:r>
-        <w:rPr>
-          <w:rFonts w:ascii="Times New Roman" w:hAnsi="Times New Roman" w:cs="Times New Roman"/>
-        </w:rPr>
-        <w:t>estimatedValue</w:t>
-      </w:r>
-      <w:proofErr w:type="spellEnd"/>
-      <w:r>
-        <w:rPr>
-          <w:rFonts w:ascii="Times New Roman" w:hAnsi="Times New Roman" w:cs="Times New Roman"/>
-        </w:rPr>
-        <w:t xml:space="preserve"> &gt; 750000}</w:t>
-      </w:r>
-      <w:r>
-        <w:rPr>
-          <w:rFonts w:ascii="Times New Roman" w:hAnsi="Times New Roman" w:cs="Times New Roman"/>
-        </w:rPr>
-        <w:t>Certification{END-IF}</w:t>
+        <w:t>{IF estimatedValue &lt; 250000 || estimatedValue &gt; 750000}</w:t>
+      </w:r>
+      <w:r>
+        <w:rPr>
+          <w:rFonts w:ascii="Times New Roman" w:hAnsi="Times New Roman" w:cs="Times New Roman"/>
+        </w:rPr>
+        <w:t>CERTIFICATION</w:t>
+      </w:r>
+      <w:r>
+        <w:rPr>
+          <w:rFonts w:ascii="Times New Roman" w:hAnsi="Times New Roman" w:cs="Times New Roman"/>
+        </w:rPr>
+        <w:t>{END-IF}</w:t>
       </w:r>
       <w:r>
         <w:rPr>
@@ -4210,62 +3455,20 @@
         <w:rPr>
           <w:rFonts w:ascii="Times New Roman" w:hAnsi="Times New Roman" w:cs="Times New Roman"/>
         </w:rPr>
-        <w:t xml:space="preserve">{IF </w:t>
-      </w:r>
-      <w:proofErr w:type="spellStart"/>
-      <w:r>
-        <w:rPr>
-          <w:rFonts w:ascii="Times New Roman" w:hAnsi="Times New Roman" w:cs="Times New Roman"/>
-        </w:rPr>
-        <w:t>estimatedValue</w:t>
-      </w:r>
-      <w:proofErr w:type="spellEnd"/>
-      <w:r>
-        <w:rPr>
-          <w:rFonts w:ascii="Times New Roman" w:hAnsi="Times New Roman" w:cs="Times New Roman"/>
-        </w:rPr>
-        <w:t xml:space="preserve"> &gt; 750000 &amp;&amp; </w:t>
-      </w:r>
-      <w:proofErr w:type="spellStart"/>
-      <w:r>
-        <w:rPr>
-          <w:rFonts w:ascii="Times New Roman" w:hAnsi="Times New Roman" w:cs="Times New Roman"/>
-        </w:rPr>
-        <w:t>estimatedValue</w:t>
-      </w:r>
-      <w:proofErr w:type="spellEnd"/>
-      <w:r>
-        <w:rPr>
-          <w:rFonts w:ascii="Times New Roman" w:hAnsi="Times New Roman" w:cs="Times New Roman"/>
-        </w:rPr>
-        <w:t xml:space="preserve"> &lt;= 15000000}</w:t>
-      </w:r>
-    </w:p>
-    <w:p>
-      <w:pPr>
-        <w:rPr>
-          <w:rFonts w:ascii="Times New Roman" w:hAnsi="Times New Roman" w:cs="Times New Roman"/>
-        </w:rPr>
-      </w:pPr>
-      <w:r>
-        <w:rPr>
-          <w:rFonts w:ascii="Times New Roman" w:hAnsi="Times New Roman" w:cs="Times New Roman"/>
-        </w:rPr>
-        <w:t xml:space="preserve">PROCURING ACTIVITY COMPETITION ADVOCATE APPROVAL:  I have reviewed this justification and find it to be accurate and complete to the best of my knowledge and belief. Since this justification does not exceed $15M, this review serves as approval and my written determination that the </w:t>
-      </w:r>
-      <w:proofErr w:type="gramStart"/>
-      <w:r>
-        <w:rPr>
-          <w:rFonts w:ascii="Times New Roman" w:hAnsi="Times New Roman" w:cs="Times New Roman"/>
-        </w:rPr>
-        <w:t>aforementioned FAR</w:t>
-      </w:r>
-      <w:proofErr w:type="gramEnd"/>
-      <w:r>
-        <w:rPr>
-          <w:rFonts w:ascii="Times New Roman" w:hAnsi="Times New Roman" w:cs="Times New Roman"/>
-        </w:rPr>
-        <w:t xml:space="preserve"> circumstances apply.</w:t>
+        <w:t>{IF estimatedValue &gt; 750000 &amp;&amp; estimatedValue &lt;= 15000000}</w:t>
+      </w:r>
+    </w:p>
+    <w:p>
+      <w:pPr>
+        <w:rPr>
+          <w:rFonts w:ascii="Times New Roman" w:hAnsi="Times New Roman" w:cs="Times New Roman"/>
+        </w:rPr>
+      </w:pPr>
+      <w:r>
+        <w:rPr>
+          <w:rFonts w:ascii="Times New Roman" w:hAnsi="Times New Roman" w:cs="Times New Roman"/>
+        </w:rPr>
+        <w:t>PROCURING ACTIVITY COMPETITION ADVOCATE APPROVAL:  I have reviewed this justification and find it to be accurate and complete to the best of my knowledge and belief. Since this justification does not exceed $15M, this review serves as approval and my written determination that the aforementioned FAR circumstances apply.</w:t>
       </w:r>
     </w:p>
     <w:p>
@@ -4418,35 +3621,7 @@
         <w:rPr>
           <w:rFonts w:ascii="Times New Roman" w:hAnsi="Times New Roman" w:cs="Times New Roman"/>
         </w:rPr>
-        <w:t xml:space="preserve">{IF </w:t>
-      </w:r>
-      <w:proofErr w:type="spellStart"/>
-      <w:r>
-        <w:rPr>
-          <w:rFonts w:ascii="Times New Roman" w:hAnsi="Times New Roman" w:cs="Times New Roman"/>
-        </w:rPr>
-        <w:t>estimatedValue</w:t>
-      </w:r>
-      <w:proofErr w:type="spellEnd"/>
-      <w:r>
-        <w:rPr>
-          <w:rFonts w:ascii="Times New Roman" w:hAnsi="Times New Roman" w:cs="Times New Roman"/>
-        </w:rPr>
-        <w:t xml:space="preserve"> &gt; 15000000 &amp;&amp; </w:t>
-      </w:r>
-      <w:proofErr w:type="spellStart"/>
-      <w:r>
-        <w:rPr>
-          <w:rFonts w:ascii="Times New Roman" w:hAnsi="Times New Roman" w:cs="Times New Roman"/>
-        </w:rPr>
-        <w:t>estimatedValue</w:t>
-      </w:r>
-      <w:proofErr w:type="spellEnd"/>
-      <w:r>
-        <w:rPr>
-          <w:rFonts w:ascii="Times New Roman" w:hAnsi="Times New Roman" w:cs="Times New Roman"/>
-        </w:rPr>
-        <w:t xml:space="preserve"> &lt;= 100000000}</w:t>
+        <w:t>{IF estimatedValue &gt; 15000000 &amp;&amp; estimatedValue &lt;= 100000000}</w:t>
       </w:r>
     </w:p>
     <w:p>
@@ -4616,21 +3791,7 @@
         <w:rPr>
           <w:rFonts w:ascii="Times New Roman" w:hAnsi="Times New Roman" w:cs="Times New Roman"/>
         </w:rPr>
-        <w:t xml:space="preserve">{IF </w:t>
-      </w:r>
-      <w:proofErr w:type="spellStart"/>
-      <w:r>
-        <w:rPr>
-          <w:rFonts w:ascii="Times New Roman" w:hAnsi="Times New Roman" w:cs="Times New Roman"/>
-        </w:rPr>
-        <w:t>estimatedValue</w:t>
-      </w:r>
-      <w:proofErr w:type="spellEnd"/>
-      <w:r>
-        <w:rPr>
-          <w:rFonts w:ascii="Times New Roman" w:hAnsi="Times New Roman" w:cs="Times New Roman"/>
-        </w:rPr>
-        <w:t xml:space="preserve"> &gt; 100000000}</w:t>
+        <w:t>{IF estimatedValue &gt; 100000000}</w:t>
       </w:r>
     </w:p>
     <w:p>

</xml_diff>

<commit_message>
Bugfix: tweaked PoP text to remove redundant content
</commit_message>
<xml_diff>
--- a/document-generation/templates/j-and-a-template.docx
+++ b/document-generation/templates/j-and-a-template.docx
@@ -137,7 +137,21 @@
         <w:rPr>
           <w:rFonts w:ascii="Times New Roman" w:hAnsi="Times New Roman" w:cs="Times New Roman"/>
         </w:rPr>
-        <w:t>{purchaseRequestNumber}</w:t>
+        <w:t>{</w:t>
+      </w:r>
+      <w:proofErr w:type="spellStart"/>
+      <w:r>
+        <w:rPr>
+          <w:rFonts w:ascii="Times New Roman" w:hAnsi="Times New Roman" w:cs="Times New Roman"/>
+        </w:rPr>
+        <w:t>purchaseRequestNumber</w:t>
+      </w:r>
+      <w:proofErr w:type="spellEnd"/>
+      <w:r>
+        <w:rPr>
+          <w:rFonts w:ascii="Times New Roman" w:hAnsi="Times New Roman" w:cs="Times New Roman"/>
+        </w:rPr>
+        <w:t>}</w:t>
       </w:r>
     </w:p>
     <w:p>
@@ -169,7 +183,21 @@
         <w:rPr>
           <w:rFonts w:ascii="Times New Roman" w:hAnsi="Times New Roman" w:cs="Times New Roman"/>
         </w:rPr>
-        <w:t xml:space="preserve"> {jwccContractNumber}</w:t>
+        <w:t xml:space="preserve"> {</w:t>
+      </w:r>
+      <w:proofErr w:type="spellStart"/>
+      <w:r>
+        <w:rPr>
+          <w:rFonts w:ascii="Times New Roman" w:hAnsi="Times New Roman" w:cs="Times New Roman"/>
+        </w:rPr>
+        <w:t>jwccContractNumber</w:t>
+      </w:r>
+      <w:proofErr w:type="spellEnd"/>
+      <w:r>
+        <w:rPr>
+          <w:rFonts w:ascii="Times New Roman" w:hAnsi="Times New Roman" w:cs="Times New Roman"/>
+        </w:rPr>
+        <w:t>}</w:t>
       </w:r>
     </w:p>
     <w:p>
@@ -243,12 +271,14 @@
         </w:rPr>
         <w:t xml:space="preserve"> {</w:t>
       </w:r>
+      <w:proofErr w:type="spellStart"/>
       <w:r>
         <w:rPr>
           <w:rFonts w:ascii="Times New Roman" w:hAnsi="Times New Roman" w:cs="Times New Roman"/>
         </w:rPr>
         <w:t>estimatedValueFormatted</w:t>
       </w:r>
+      <w:proofErr w:type="spellEnd"/>
       <w:r>
         <w:rPr>
           <w:rFonts w:ascii="Times New Roman" w:hAnsi="Times New Roman" w:cs="Times New Roman"/>
@@ -285,7 +315,21 @@
         <w:rPr>
           <w:rFonts w:ascii="Times New Roman" w:hAnsi="Times New Roman" w:cs="Times New Roman"/>
         </w:rPr>
-        <w:t>{fairOpportunity.exceptionToFairOpportunity}</w:t>
+        <w:t>{</w:t>
+      </w:r>
+      <w:proofErr w:type="spellStart"/>
+      <w:r>
+        <w:rPr>
+          <w:rFonts w:ascii="Times New Roman" w:hAnsi="Times New Roman" w:cs="Times New Roman"/>
+        </w:rPr>
+        <w:t>fairOpportunity.exceptionToFairOpportunity</w:t>
+      </w:r>
+      <w:proofErr w:type="spellEnd"/>
+      <w:r>
+        <w:rPr>
+          <w:rFonts w:ascii="Times New Roman" w:hAnsi="Times New Roman" w:cs="Times New Roman"/>
+        </w:rPr>
+        <w:t>}</w:t>
       </w:r>
     </w:p>
     <w:p>
@@ -341,7 +385,35 @@
         <w:rPr>
           <w:rFonts w:ascii="Times New Roman" w:hAnsi="Times New Roman" w:cs="Times New Roman"/>
         </w:rPr>
-        <w:t xml:space="preserve"> {IF estimatedValue &lt;= 750000}Not Applicable</w:t>
+        <w:t xml:space="preserve"> {IF </w:t>
+      </w:r>
+      <w:proofErr w:type="spellStart"/>
+      <w:r>
+        <w:rPr>
+          <w:rFonts w:ascii="Times New Roman" w:hAnsi="Times New Roman" w:cs="Times New Roman"/>
+        </w:rPr>
+        <w:t>estimatedValue</w:t>
+      </w:r>
+      <w:proofErr w:type="spellEnd"/>
+      <w:r>
+        <w:rPr>
+          <w:rFonts w:ascii="Times New Roman" w:hAnsi="Times New Roman" w:cs="Times New Roman"/>
+        </w:rPr>
+        <w:t xml:space="preserve"> &lt;= </w:t>
+      </w:r>
+      <w:proofErr w:type="gramStart"/>
+      <w:r>
+        <w:rPr>
+          <w:rFonts w:ascii="Times New Roman" w:hAnsi="Times New Roman" w:cs="Times New Roman"/>
+        </w:rPr>
+        <w:t>750000}Not</w:t>
+      </w:r>
+      <w:proofErr w:type="gramEnd"/>
+      <w:r>
+        <w:rPr>
+          <w:rFonts w:ascii="Times New Roman" w:hAnsi="Times New Roman" w:cs="Times New Roman"/>
+        </w:rPr>
+        <w:t xml:space="preserve"> Applicable</w:t>
       </w:r>
       <w:r>
         <w:rPr>
@@ -365,7 +437,21 @@
         <w:rPr>
           <w:rFonts w:ascii="Times New Roman" w:hAnsi="Times New Roman" w:cs="Times New Roman"/>
         </w:rPr>
-        <w:t>{IF estimatedValue &gt; 750000}</w:t>
+        <w:t xml:space="preserve">{IF </w:t>
+      </w:r>
+      <w:proofErr w:type="spellStart"/>
+      <w:r>
+        <w:rPr>
+          <w:rFonts w:ascii="Times New Roman" w:hAnsi="Times New Roman" w:cs="Times New Roman"/>
+        </w:rPr>
+        <w:t>estimatedValue</w:t>
+      </w:r>
+      <w:proofErr w:type="spellEnd"/>
+      <w:r>
+        <w:rPr>
+          <w:rFonts w:ascii="Times New Roman" w:hAnsi="Times New Roman" w:cs="Times New Roman"/>
+        </w:rPr>
+        <w:t xml:space="preserve"> &gt; 750000}</w:t>
       </w:r>
       <w:r>
         <w:rPr>
@@ -426,7 +512,49 @@
         <w:rPr>
           <w:rFonts w:ascii="Times New Roman" w:hAnsi="Times New Roman" w:cs="Times New Roman"/>
         </w:rPr>
-        <w:t xml:space="preserve"> the {IF estimatedValue &lt;= 750000}Contracting Officer{END-IF}{IF estimatedValue &gt; 750000 &amp;&amp; estimatedValue &lt;= 15000000}</w:t>
+        <w:t xml:space="preserve"> the {IF </w:t>
+      </w:r>
+      <w:proofErr w:type="spellStart"/>
+      <w:r>
+        <w:rPr>
+          <w:rFonts w:ascii="Times New Roman" w:hAnsi="Times New Roman" w:cs="Times New Roman"/>
+        </w:rPr>
+        <w:t>estimatedValue</w:t>
+      </w:r>
+      <w:proofErr w:type="spellEnd"/>
+      <w:r>
+        <w:rPr>
+          <w:rFonts w:ascii="Times New Roman" w:hAnsi="Times New Roman" w:cs="Times New Roman"/>
+        </w:rPr>
+        <w:t xml:space="preserve"> &lt;= 750000}Contracting Officer{END-IF}{IF </w:t>
+      </w:r>
+      <w:proofErr w:type="spellStart"/>
+      <w:r>
+        <w:rPr>
+          <w:rFonts w:ascii="Times New Roman" w:hAnsi="Times New Roman" w:cs="Times New Roman"/>
+        </w:rPr>
+        <w:t>estimatedValue</w:t>
+      </w:r>
+      <w:proofErr w:type="spellEnd"/>
+      <w:r>
+        <w:rPr>
+          <w:rFonts w:ascii="Times New Roman" w:hAnsi="Times New Roman" w:cs="Times New Roman"/>
+        </w:rPr>
+        <w:t xml:space="preserve"> &gt; 750000 &amp;&amp; </w:t>
+      </w:r>
+      <w:proofErr w:type="spellStart"/>
+      <w:r>
+        <w:rPr>
+          <w:rFonts w:ascii="Times New Roman" w:hAnsi="Times New Roman" w:cs="Times New Roman"/>
+        </w:rPr>
+        <w:t>estimatedValue</w:t>
+      </w:r>
+      <w:proofErr w:type="spellEnd"/>
+      <w:r>
+        <w:rPr>
+          <w:rFonts w:ascii="Times New Roman" w:hAnsi="Times New Roman" w:cs="Times New Roman"/>
+        </w:rPr>
+        <w:t xml:space="preserve"> &lt;= 15000000}</w:t>
       </w:r>
       <w:r>
         <w:rPr>
@@ -444,7 +572,35 @@
         <w:rPr>
           <w:rFonts w:ascii="Times New Roman" w:hAnsi="Times New Roman" w:cs="Times New Roman"/>
         </w:rPr>
-        <w:t>{END-IF}{IF estimatedValue &gt; 15000000 &amp;&amp; estimatedValue &lt;= 100000000}</w:t>
+        <w:t xml:space="preserve">{END-IF}{IF </w:t>
+      </w:r>
+      <w:proofErr w:type="spellStart"/>
+      <w:r>
+        <w:rPr>
+          <w:rFonts w:ascii="Times New Roman" w:hAnsi="Times New Roman" w:cs="Times New Roman"/>
+        </w:rPr>
+        <w:t>estimatedValue</w:t>
+      </w:r>
+      <w:proofErr w:type="spellEnd"/>
+      <w:r>
+        <w:rPr>
+          <w:rFonts w:ascii="Times New Roman" w:hAnsi="Times New Roman" w:cs="Times New Roman"/>
+        </w:rPr>
+        <w:t xml:space="preserve"> &gt; 15000000 &amp;&amp; </w:t>
+      </w:r>
+      <w:proofErr w:type="spellStart"/>
+      <w:r>
+        <w:rPr>
+          <w:rFonts w:ascii="Times New Roman" w:hAnsi="Times New Roman" w:cs="Times New Roman"/>
+        </w:rPr>
+        <w:t>estimatedValue</w:t>
+      </w:r>
+      <w:proofErr w:type="spellEnd"/>
+      <w:r>
+        <w:rPr>
+          <w:rFonts w:ascii="Times New Roman" w:hAnsi="Times New Roman" w:cs="Times New Roman"/>
+        </w:rPr>
+        <w:t xml:space="preserve"> &lt;= 100000000}</w:t>
       </w:r>
       <w:r>
         <w:rPr>
@@ -456,7 +612,21 @@
         <w:rPr>
           <w:rFonts w:ascii="Times New Roman" w:hAnsi="Times New Roman" w:cs="Times New Roman"/>
         </w:rPr>
-        <w:t>{END-IF}{IF estimatedValue &gt; 100000000}</w:t>
+        <w:t xml:space="preserve">{END-IF}{IF </w:t>
+      </w:r>
+      <w:proofErr w:type="spellStart"/>
+      <w:r>
+        <w:rPr>
+          <w:rFonts w:ascii="Times New Roman" w:hAnsi="Times New Roman" w:cs="Times New Roman"/>
+        </w:rPr>
+        <w:t>estimatedValue</w:t>
+      </w:r>
+      <w:proofErr w:type="spellEnd"/>
+      <w:r>
+        <w:rPr>
+          <w:rFonts w:ascii="Times New Roman" w:hAnsi="Times New Roman" w:cs="Times New Roman"/>
+        </w:rPr>
+        <w:t xml:space="preserve"> &gt; 100000000}</w:t>
       </w:r>
       <w:r>
         <w:rPr>
@@ -501,7 +671,21 @@
         <w:rPr>
           <w:rFonts w:ascii="Times New Roman" w:hAnsi="Times New Roman" w:cs="Times New Roman"/>
         </w:rPr>
-        <w:t>{fairOpportunity.exceptionToFairOpportunity}</w:t>
+        <w:t>{</w:t>
+      </w:r>
+      <w:proofErr w:type="spellStart"/>
+      <w:r>
+        <w:rPr>
+          <w:rFonts w:ascii="Times New Roman" w:hAnsi="Times New Roman" w:cs="Times New Roman"/>
+        </w:rPr>
+        <w:t>fairOpportunity.exceptionToFairOpportunity</w:t>
+      </w:r>
+      <w:proofErr w:type="spellEnd"/>
+      <w:r>
+        <w:rPr>
+          <w:rFonts w:ascii="Times New Roman" w:hAnsi="Times New Roman" w:cs="Times New Roman"/>
+        </w:rPr>
+        <w:t>}</w:t>
       </w:r>
       <w:r>
         <w:rPr>
@@ -566,6 +750,7 @@
         </w:rPr>
         <w:t>{</w:t>
       </w:r>
+      <w:proofErr w:type="spellStart"/>
       <w:r>
         <w:rPr>
           <w:rFonts w:ascii="Times New Roman" w:hAnsi="Times New Roman" w:cs="Times New Roman"/>
@@ -601,6 +786,7 @@
         </w:rPr>
         <w:t>abel</w:t>
       </w:r>
+      <w:proofErr w:type="spellEnd"/>
       <w:r>
         <w:rPr>
           <w:rFonts w:ascii="Times New Roman" w:hAnsi="Times New Roman" w:cs="Times New Roman"/>
@@ -624,6 +810,7 @@
         </w:rPr>
         <w:t>{</w:t>
       </w:r>
+      <w:proofErr w:type="spellStart"/>
       <w:r>
         <w:rPr>
           <w:rFonts w:ascii="Times New Roman" w:hAnsi="Times New Roman" w:cs="Times New Roman"/>
@@ -645,6 +832,7 @@
         </w:rPr>
         <w:t>ullAddress</w:t>
       </w:r>
+      <w:proofErr w:type="spellEnd"/>
       <w:r>
         <w:rPr>
           <w:rFonts w:ascii="Times New Roman" w:hAnsi="Times New Roman" w:cs="Times New Roman"/>
@@ -689,11 +877,19 @@
         </w:rPr>
         <w:t xml:space="preserve">{IF </w:t>
       </w:r>
-      <w:r>
-        <w:rPr>
-          <w:rFonts w:ascii="Times New Roman" w:hAnsi="Times New Roman" w:cs="Times New Roman"/>
-        </w:rPr>
-        <w:t xml:space="preserve">contractingShop </w:t>
+      <w:proofErr w:type="spellStart"/>
+      <w:r>
+        <w:rPr>
+          <w:rFonts w:ascii="Times New Roman" w:hAnsi="Times New Roman" w:cs="Times New Roman"/>
+        </w:rPr>
+        <w:t>contractingShop</w:t>
+      </w:r>
+      <w:proofErr w:type="spellEnd"/>
+      <w:r>
+        <w:rPr>
+          <w:rFonts w:ascii="Times New Roman" w:hAnsi="Times New Roman" w:cs="Times New Roman"/>
+        </w:rPr>
+        <w:t xml:space="preserve"> </w:t>
       </w:r>
       <w:r>
         <w:rPr>
@@ -801,7 +997,15 @@
           <w:rFonts w:ascii="Times New Roman" w:hAnsi="Times New Roman" w:cs="Times New Roman"/>
           <w:color w:val="000000" w:themeColor="text1"/>
         </w:rPr>
-        <w:t>END-IF</w:t>
+        <w:t>END-</w:t>
+      </w:r>
+      <w:proofErr w:type="gramStart"/>
+      <w:r>
+        <w:rPr>
+          <w:rFonts w:ascii="Times New Roman" w:hAnsi="Times New Roman" w:cs="Times New Roman"/>
+          <w:color w:val="000000" w:themeColor="text1"/>
+        </w:rPr>
+        <w:t>IF</w:t>
       </w:r>
       <w:r>
         <w:rPr>
@@ -814,7 +1018,28 @@
         <w:rPr>
           <w:rFonts w:ascii="Times New Roman" w:hAnsi="Times New Roman" w:cs="Times New Roman"/>
         </w:rPr>
-        <w:t xml:space="preserve">{IF contractingShop !== </w:t>
+        <w:t>{</w:t>
+      </w:r>
+      <w:proofErr w:type="gramEnd"/>
+      <w:r>
+        <w:rPr>
+          <w:rFonts w:ascii="Times New Roman" w:hAnsi="Times New Roman" w:cs="Times New Roman"/>
+        </w:rPr>
+        <w:t xml:space="preserve">IF </w:t>
+      </w:r>
+      <w:proofErr w:type="spellStart"/>
+      <w:r>
+        <w:rPr>
+          <w:rFonts w:ascii="Times New Roman" w:hAnsi="Times New Roman" w:cs="Times New Roman"/>
+        </w:rPr>
+        <w:t>contractingShop</w:t>
+      </w:r>
+      <w:proofErr w:type="spellEnd"/>
+      <w:r>
+        <w:rPr>
+          <w:rFonts w:ascii="Times New Roman" w:hAnsi="Times New Roman" w:cs="Times New Roman"/>
+        </w:rPr>
+        <w:t xml:space="preserve"> !== </w:t>
       </w:r>
       <w:r>
         <w:rPr>
@@ -854,7 +1079,15 @@
           <w:rFonts w:ascii="Times New Roman" w:hAnsi="Times New Roman" w:cs="Times New Roman"/>
           <w:color w:val="000000" w:themeColor="text1"/>
         </w:rPr>
-        <w:t>{otherContractingSho</w:t>
+        <w:t>{</w:t>
+      </w:r>
+      <w:proofErr w:type="spellStart"/>
+      <w:r>
+        <w:rPr>
+          <w:rFonts w:ascii="Times New Roman" w:hAnsi="Times New Roman" w:cs="Times New Roman"/>
+          <w:color w:val="000000" w:themeColor="text1"/>
+        </w:rPr>
+        <w:t>otherContractingSho</w:t>
       </w:r>
       <w:r>
         <w:rPr>
@@ -868,7 +1101,15 @@
           <w:rFonts w:ascii="Times New Roman" w:hAnsi="Times New Roman" w:cs="Times New Roman"/>
           <w:color w:val="000000" w:themeColor="text1"/>
         </w:rPr>
-        <w:t>ullAddress}</w:t>
+        <w:t>ullAddress</w:t>
+      </w:r>
+      <w:proofErr w:type="spellEnd"/>
+      <w:r>
+        <w:rPr>
+          <w:rFonts w:ascii="Times New Roman" w:hAnsi="Times New Roman" w:cs="Times New Roman"/>
+          <w:color w:val="000000" w:themeColor="text1"/>
+        </w:rPr>
+        <w:t>}</w:t>
       </w:r>
     </w:p>
     <w:p>
@@ -935,7 +1176,21 @@
         <w:rPr>
           <w:rFonts w:ascii="Times New Roman" w:hAnsi="Times New Roman" w:cs="Times New Roman"/>
         </w:rPr>
-        <w:t xml:space="preserve"> {taskOrderType} </w:t>
+        <w:t xml:space="preserve"> {</w:t>
+      </w:r>
+      <w:proofErr w:type="spellStart"/>
+      <w:r>
+        <w:rPr>
+          <w:rFonts w:ascii="Times New Roman" w:hAnsi="Times New Roman" w:cs="Times New Roman"/>
+        </w:rPr>
+        <w:t>taskOrderType</w:t>
+      </w:r>
+      <w:proofErr w:type="spellEnd"/>
+      <w:r>
+        <w:rPr>
+          <w:rFonts w:ascii="Times New Roman" w:hAnsi="Times New Roman" w:cs="Times New Roman"/>
+        </w:rPr>
+        <w:t xml:space="preserve">} </w:t>
       </w:r>
       <w:r>
         <w:rPr>
@@ -968,23 +1223,25 @@
         </w:rPr>
         <w:t>{</w:t>
       </w:r>
-      <w:r>
-        <w:rPr>
-          <w:rFonts w:ascii="Times New Roman" w:hAnsi="Times New Roman" w:cs="Times New Roman"/>
-        </w:rPr>
-        <w:t>fairOpportunity</w:t>
-      </w:r>
-      <w:r>
-        <w:rPr>
-          <w:rFonts w:ascii="Times New Roman" w:hAnsi="Times New Roman" w:cs="Times New Roman"/>
-        </w:rPr>
-        <w:t>.</w:t>
-      </w:r>
-      <w:r>
-        <w:rPr>
-          <w:rFonts w:ascii="Times New Roman" w:hAnsi="Times New Roman" w:cs="Times New Roman"/>
-        </w:rPr>
-        <w:t>proposedVendor}.</w:t>
+      <w:proofErr w:type="spellStart"/>
+      <w:r>
+        <w:rPr>
+          <w:rFonts w:ascii="Times New Roman" w:hAnsi="Times New Roman" w:cs="Times New Roman"/>
+        </w:rPr>
+        <w:t>fairOpportunity.</w:t>
+      </w:r>
+      <w:r>
+        <w:rPr>
+          <w:rFonts w:ascii="Times New Roman" w:hAnsi="Times New Roman" w:cs="Times New Roman"/>
+        </w:rPr>
+        <w:t>proposedVendor</w:t>
+      </w:r>
+      <w:proofErr w:type="spellEnd"/>
+      <w:r>
+        <w:rPr>
+          <w:rFonts w:ascii="Times New Roman" w:hAnsi="Times New Roman" w:cs="Times New Roman"/>
+        </w:rPr>
+        <w:t>}.</w:t>
       </w:r>
       <w:r>
         <w:rPr>
@@ -998,13 +1255,41 @@
         <w:rPr>
           <w:rFonts w:ascii="Times New Roman" w:hAnsi="Times New Roman" w:cs="Times New Roman"/>
         </w:rPr>
-        <w:t xml:space="preserve">The anticipated period of performance (PoP) is for </w:t>
-      </w:r>
-      <w:r>
-        <w:rPr>
-          <w:rFonts w:ascii="Times New Roman" w:hAnsi="Times New Roman" w:cs="Times New Roman"/>
-        </w:rPr>
-        <w:t>a {popPeriods}</w:t>
+        <w:t>The anticipated period of performance (</w:t>
+      </w:r>
+      <w:proofErr w:type="spellStart"/>
+      <w:r>
+        <w:rPr>
+          <w:rFonts w:ascii="Times New Roman" w:hAnsi="Times New Roman" w:cs="Times New Roman"/>
+        </w:rPr>
+        <w:t>PoP</w:t>
+      </w:r>
+      <w:proofErr w:type="spellEnd"/>
+      <w:r>
+        <w:rPr>
+          <w:rFonts w:ascii="Times New Roman" w:hAnsi="Times New Roman" w:cs="Times New Roman"/>
+        </w:rPr>
+        <w:t xml:space="preserve">) is for </w:t>
+      </w:r>
+      <w:r>
+        <w:rPr>
+          <w:rFonts w:ascii="Times New Roman" w:hAnsi="Times New Roman" w:cs="Times New Roman"/>
+        </w:rPr>
+        <w:t>a {</w:t>
+      </w:r>
+      <w:proofErr w:type="spellStart"/>
+      <w:r>
+        <w:rPr>
+          <w:rFonts w:ascii="Times New Roman" w:hAnsi="Times New Roman" w:cs="Times New Roman"/>
+        </w:rPr>
+        <w:t>popPeriods</w:t>
+      </w:r>
+      <w:proofErr w:type="spellEnd"/>
+      <w:r>
+        <w:rPr>
+          <w:rFonts w:ascii="Times New Roman" w:hAnsi="Times New Roman" w:cs="Times New Roman"/>
+        </w:rPr>
+        <w:t>}</w:t>
       </w:r>
       <w:r>
         <w:rPr>
@@ -1037,7 +1322,14 @@
         <w:rPr>
           <w:rFonts w:ascii="Times New Roman" w:hAnsi="Times New Roman" w:cs="Times New Roman"/>
         </w:rPr>
-        <w:t>{estimatedValue</w:t>
+        <w:t>{</w:t>
+      </w:r>
+      <w:proofErr w:type="spellStart"/>
+      <w:r>
+        <w:rPr>
+          <w:rFonts w:ascii="Times New Roman" w:hAnsi="Times New Roman" w:cs="Times New Roman"/>
+        </w:rPr>
+        <w:t>estimatedValue</w:t>
       </w:r>
       <w:r>
         <w:rPr>
@@ -1045,6 +1337,7 @@
         </w:rPr>
         <w:t>Formatted</w:t>
       </w:r>
+      <w:proofErr w:type="spellEnd"/>
       <w:r>
         <w:rPr>
           <w:rFonts w:ascii="Times New Roman" w:hAnsi="Times New Roman" w:cs="Times New Roman"/>
@@ -1070,6 +1363,7 @@
         </w:rPr>
         <w:t>{</w:t>
       </w:r>
+      <w:proofErr w:type="spellStart"/>
       <w:r>
         <w:rPr>
           <w:rFonts w:ascii="Times New Roman" w:hAnsi="Times New Roman" w:cs="Times New Roman"/>
@@ -1082,18 +1376,21 @@
         </w:rPr>
         <w:t>FiscalYear</w:t>
       </w:r>
+      <w:proofErr w:type="spellEnd"/>
       <w:r>
         <w:rPr>
           <w:rFonts w:ascii="Times New Roman" w:hAnsi="Times New Roman" w:cs="Times New Roman"/>
         </w:rPr>
         <w:t>} {</w:t>
       </w:r>
+      <w:proofErr w:type="spellStart"/>
       <w:r>
         <w:rPr>
           <w:rFonts w:ascii="Times New Roman" w:hAnsi="Times New Roman" w:cs="Times New Roman"/>
         </w:rPr>
         <w:t>appropriationFundsType</w:t>
       </w:r>
+      <w:proofErr w:type="spellEnd"/>
       <w:r>
         <w:rPr>
           <w:rFonts w:ascii="Times New Roman" w:hAnsi="Times New Roman" w:cs="Times New Roman"/>
@@ -1167,19 +1464,41 @@
         <w:rPr>
           <w:rFonts w:ascii="Times New Roman" w:hAnsi="Times New Roman" w:cs="Times New Roman"/>
         </w:rPr>
-        <w:t xml:space="preserve">The PoP consists of a base period </w:t>
-      </w:r>
-      <w:r>
-        <w:rPr>
-          <w:rFonts w:ascii="Times New Roman" w:hAnsi="Times New Roman" w:cs="Times New Roman"/>
-        </w:rPr>
-        <w:t xml:space="preserve">of </w:t>
-      </w:r>
-      <w:r>
-        <w:rPr>
-          <w:rFonts w:ascii="Times New Roman" w:hAnsi="Times New Roman" w:cs="Times New Roman"/>
-        </w:rPr>
-        <w:t xml:space="preserve">{popPeriods} </w:t>
+        <w:t xml:space="preserve">The </w:t>
+      </w:r>
+      <w:proofErr w:type="spellStart"/>
+      <w:r>
+        <w:rPr>
+          <w:rFonts w:ascii="Times New Roman" w:hAnsi="Times New Roman" w:cs="Times New Roman"/>
+        </w:rPr>
+        <w:t>PoP</w:t>
+      </w:r>
+      <w:proofErr w:type="spellEnd"/>
+      <w:r>
+        <w:rPr>
+          <w:rFonts w:ascii="Times New Roman" w:hAnsi="Times New Roman" w:cs="Times New Roman"/>
+        </w:rPr>
+        <w:t xml:space="preserve"> consists of a </w:t>
+      </w:r>
+      <w:r>
+        <w:rPr>
+          <w:rFonts w:ascii="Times New Roman" w:hAnsi="Times New Roman" w:cs="Times New Roman"/>
+        </w:rPr>
+        <w:t>{</w:t>
+      </w:r>
+      <w:proofErr w:type="spellStart"/>
+      <w:r>
+        <w:rPr>
+          <w:rFonts w:ascii="Times New Roman" w:hAnsi="Times New Roman" w:cs="Times New Roman"/>
+        </w:rPr>
+        <w:t>popPeriods</w:t>
+      </w:r>
+      <w:proofErr w:type="spellEnd"/>
+      <w:r>
+        <w:rPr>
+          <w:rFonts w:ascii="Times New Roman" w:hAnsi="Times New Roman" w:cs="Times New Roman"/>
+        </w:rPr>
+        <w:t xml:space="preserve">} </w:t>
       </w:r>
       <w:r>
         <w:rPr>
@@ -1191,7 +1510,21 @@
         <w:rPr>
           <w:rFonts w:ascii="Times New Roman" w:hAnsi="Times New Roman" w:cs="Times New Roman"/>
         </w:rPr>
-        <w:t>${estimatedValue}.</w:t>
+        <w:t>${</w:t>
+      </w:r>
+      <w:proofErr w:type="spellStart"/>
+      <w:r>
+        <w:rPr>
+          <w:rFonts w:ascii="Times New Roman" w:hAnsi="Times New Roman" w:cs="Times New Roman"/>
+        </w:rPr>
+        <w:t>estimatedValue</w:t>
+      </w:r>
+      <w:proofErr w:type="spellEnd"/>
+      <w:r>
+        <w:rPr>
+          <w:rFonts w:ascii="Times New Roman" w:hAnsi="Times New Roman" w:cs="Times New Roman"/>
+        </w:rPr>
+        <w:t>}.</w:t>
       </w:r>
     </w:p>
     <w:p>
@@ -1271,7 +1604,21 @@
         <w:rPr>
           <w:rFonts w:ascii="Times New Roman" w:hAnsi="Times New Roman" w:cs="Times New Roman"/>
         </w:rPr>
-        <w:t>{fairOpportunity.exceptionToFairOpportunity}</w:t>
+        <w:t>{</w:t>
+      </w:r>
+      <w:proofErr w:type="spellStart"/>
+      <w:r>
+        <w:rPr>
+          <w:rFonts w:ascii="Times New Roman" w:hAnsi="Times New Roman" w:cs="Times New Roman"/>
+        </w:rPr>
+        <w:t>fairOpportunity.exceptionToFairOpportunity</w:t>
+      </w:r>
+      <w:proofErr w:type="spellEnd"/>
+      <w:r>
+        <w:rPr>
+          <w:rFonts w:ascii="Times New Roman" w:hAnsi="Times New Roman" w:cs="Times New Roman"/>
+        </w:rPr>
+        <w:t>}</w:t>
       </w:r>
     </w:p>
     <w:p>
@@ -1342,7 +1689,23 @@
           <w:rFonts w:ascii="Times New Roman" w:hAnsi="Times New Roman" w:cs="Times New Roman"/>
           <w:color w:val="000000"/>
         </w:rPr>
-        <w:t>{fairOpportunity.justification}</w:t>
+        <w:t>{</w:t>
+      </w:r>
+      <w:proofErr w:type="spellStart"/>
+      <w:r>
+        <w:rPr>
+          <w:rFonts w:ascii="Times New Roman" w:hAnsi="Times New Roman" w:cs="Times New Roman"/>
+          <w:color w:val="000000"/>
+        </w:rPr>
+        <w:t>fairOpportunity.justification</w:t>
+      </w:r>
+      <w:proofErr w:type="spellEnd"/>
+      <w:r>
+        <w:rPr>
+          <w:rFonts w:ascii="Times New Roman" w:hAnsi="Times New Roman" w:cs="Times New Roman"/>
+          <w:color w:val="000000"/>
+        </w:rPr>
+        <w:t>}</w:t>
       </w:r>
     </w:p>
     <w:p>
@@ -1455,7 +1818,23 @@
           <w:rFonts w:ascii="Times New Roman" w:hAnsi="Times New Roman" w:cs="Times New Roman"/>
           <w:color w:val="000000"/>
         </w:rPr>
-        <w:t>{fairOpportunity.minimumGovernmentRequirements}</w:t>
+        <w:t>{</w:t>
+      </w:r>
+      <w:proofErr w:type="spellStart"/>
+      <w:r>
+        <w:rPr>
+          <w:rFonts w:ascii="Times New Roman" w:hAnsi="Times New Roman" w:cs="Times New Roman"/>
+          <w:color w:val="000000"/>
+        </w:rPr>
+        <w:t>fairOpportunity.minimumGovernmentRequirements</w:t>
+      </w:r>
+      <w:proofErr w:type="spellEnd"/>
+      <w:r>
+        <w:rPr>
+          <w:rFonts w:ascii="Times New Roman" w:hAnsi="Times New Roman" w:cs="Times New Roman"/>
+          <w:color w:val="000000"/>
+        </w:rPr>
+        <w:t>}</w:t>
       </w:r>
     </w:p>
     <w:p>
@@ -1540,7 +1919,21 @@
         <w:rPr>
           <w:rFonts w:ascii="Times New Roman" w:hAnsi="Times New Roman" w:cs="Times New Roman"/>
         </w:rPr>
-        <w:t>{fairOpportunity.proposedVendor}</w:t>
+        <w:t>{</w:t>
+      </w:r>
+      <w:proofErr w:type="spellStart"/>
+      <w:r>
+        <w:rPr>
+          <w:rFonts w:ascii="Times New Roman" w:hAnsi="Times New Roman" w:cs="Times New Roman"/>
+        </w:rPr>
+        <w:t>fairOpportunity.proposedVendor</w:t>
+      </w:r>
+      <w:proofErr w:type="spellEnd"/>
+      <w:r>
+        <w:rPr>
+          <w:rFonts w:ascii="Times New Roman" w:hAnsi="Times New Roman" w:cs="Times New Roman"/>
+        </w:rPr>
+        <w:t>}</w:t>
       </w:r>
     </w:p>
     <w:p>
@@ -1696,7 +2089,23 @@
           <w:rFonts w:ascii="Times New Roman" w:hAnsi="Times New Roman" w:cs="Times New Roman"/>
           <w:color w:val="000000"/>
         </w:rPr>
-        <w:t>{fairOpportunity.causeOfSoleSourceSituation}</w:t>
+        <w:t>{</w:t>
+      </w:r>
+      <w:proofErr w:type="spellStart"/>
+      <w:r>
+        <w:rPr>
+          <w:rFonts w:ascii="Times New Roman" w:hAnsi="Times New Roman" w:cs="Times New Roman"/>
+          <w:color w:val="000000"/>
+        </w:rPr>
+        <w:t>fairOpportunity.causeOfSoleSourceSituation</w:t>
+      </w:r>
+      <w:proofErr w:type="spellEnd"/>
+      <w:r>
+        <w:rPr>
+          <w:rFonts w:ascii="Times New Roman" w:hAnsi="Times New Roman" w:cs="Times New Roman"/>
+          <w:color w:val="000000"/>
+        </w:rPr>
+        <w:t>}</w:t>
       </w:r>
     </w:p>
     <w:p>
@@ -1794,7 +2203,23 @@
           <w:rFonts w:ascii="Times New Roman" w:hAnsi="Times New Roman" w:cs="Times New Roman"/>
           <w:color w:val="000000"/>
         </w:rPr>
-        <w:t>{fairOpportunity.whyCspIsOnlyCapableSource}</w:t>
+        <w:t>{</w:t>
+      </w:r>
+      <w:proofErr w:type="spellStart"/>
+      <w:r>
+        <w:rPr>
+          <w:rFonts w:ascii="Times New Roman" w:hAnsi="Times New Roman" w:cs="Times New Roman"/>
+          <w:color w:val="000000"/>
+        </w:rPr>
+        <w:t>fairOpportunity.whyCspIsOnlyCapableSource</w:t>
+      </w:r>
+      <w:proofErr w:type="spellEnd"/>
+      <w:r>
+        <w:rPr>
+          <w:rFonts w:ascii="Times New Roman" w:hAnsi="Times New Roman" w:cs="Times New Roman"/>
+          <w:color w:val="000000"/>
+        </w:rPr>
+        <w:t>}</w:t>
       </w:r>
     </w:p>
     <w:p>
@@ -1885,6 +2310,7 @@
         </w:rPr>
         <w:t>{</w:t>
       </w:r>
+      <w:proofErr w:type="spellStart"/>
       <w:r>
         <w:rPr>
           <w:rFonts w:ascii="Times New Roman" w:hAnsi="Times New Roman" w:cs="Times New Roman"/>
@@ -1896,7 +2322,14 @@
         <w:rPr>
           <w:rFonts w:ascii="Times New Roman" w:hAnsi="Times New Roman" w:cs="Times New Roman"/>
         </w:rPr>
-        <w:t>.procurementDiscussion}</w:t>
+        <w:t>.procurementDiscussion</w:t>
+      </w:r>
+      <w:proofErr w:type="spellEnd"/>
+      <w:r>
+        <w:rPr>
+          <w:rFonts w:ascii="Times New Roman" w:hAnsi="Times New Roman" w:cs="Times New Roman"/>
+        </w:rPr>
+        <w:t>}</w:t>
       </w:r>
     </w:p>
     <w:p>
@@ -1925,6 +2358,7 @@
         <w:lastRenderedPageBreak/>
         <w:t xml:space="preserve">{IF </w:t>
       </w:r>
+      <w:proofErr w:type="gramStart"/>
       <w:r>
         <w:rPr>
           <w:rFonts w:ascii="Times New Roman" w:hAnsi="Times New Roman" w:cs="Times New Roman"/>
@@ -1938,6 +2372,7 @@
         </w:rPr>
         <w:t>.procurementHasExistingEnv}{</w:t>
       </w:r>
+      <w:proofErr w:type="gramEnd"/>
       <w:r>
         <w:rPr>
           <w:rFonts w:ascii="Times New Roman" w:hAnsi="Times New Roman" w:cs="Times New Roman"/>
@@ -2023,6 +2458,7 @@
         </w:rPr>
         <w:t>{</w:t>
       </w:r>
+      <w:proofErr w:type="spellStart"/>
       <w:r>
         <w:rPr>
           <w:rFonts w:ascii="Times New Roman" w:hAnsi="Times New Roman" w:cs="Times New Roman"/>
@@ -2034,7 +2470,14 @@
         <w:rPr>
           <w:rFonts w:ascii="Times New Roman" w:hAnsi="Times New Roman" w:cs="Times New Roman"/>
         </w:rPr>
-        <w:t>.requirementImpact}</w:t>
+        <w:t>.requirementImpact</w:t>
+      </w:r>
+      <w:proofErr w:type="spellEnd"/>
+      <w:r>
+        <w:rPr>
+          <w:rFonts w:ascii="Times New Roman" w:hAnsi="Times New Roman" w:cs="Times New Roman"/>
+        </w:rPr>
+        <w:t>}</w:t>
       </w:r>
     </w:p>
     <w:p>
@@ -2161,7 +2604,23 @@
           <w:rFonts w:ascii="Times New Roman" w:hAnsi="Times New Roman" w:cs="Times New Roman"/>
           <w:color w:val="000000"/>
         </w:rPr>
-        <w:t>{fairOpportunity.marketResearchDetails}</w:t>
+        <w:t>{</w:t>
+      </w:r>
+      <w:proofErr w:type="spellStart"/>
+      <w:r>
+        <w:rPr>
+          <w:rFonts w:ascii="Times New Roman" w:hAnsi="Times New Roman" w:cs="Times New Roman"/>
+          <w:color w:val="000000"/>
+        </w:rPr>
+        <w:t>fairOpportunity.marketResearchDetails</w:t>
+      </w:r>
+      <w:proofErr w:type="spellEnd"/>
+      <w:r>
+        <w:rPr>
+          <w:rFonts w:ascii="Times New Roman" w:hAnsi="Times New Roman" w:cs="Times New Roman"/>
+          <w:color w:val="000000"/>
+        </w:rPr>
+        <w:t>}</w:t>
       </w:r>
     </w:p>
     <w:p>
@@ -2210,7 +2669,14 @@
         <w:rPr>
           <w:rFonts w:ascii="Times New Roman" w:hAnsi="Times New Roman" w:cs="Times New Roman"/>
         </w:rPr>
-        <w:t xml:space="preserve">{IF </w:t>
+        <w:t>{</w:t>
+      </w:r>
+      <w:proofErr w:type="gramStart"/>
+      <w:r>
+        <w:rPr>
+          <w:rFonts w:ascii="Times New Roman" w:hAnsi="Times New Roman" w:cs="Times New Roman"/>
+        </w:rPr>
+        <w:t xml:space="preserve">IF </w:t>
       </w:r>
       <w:r>
         <w:rPr>
@@ -2218,6 +2684,7 @@
         </w:rPr>
         <w:t>!</w:t>
       </w:r>
+      <w:proofErr w:type="gramEnd"/>
       <w:r>
         <w:rPr>
           <w:rFonts w:ascii="Times New Roman" w:hAnsi="Times New Roman" w:cs="Times New Roman"/>
@@ -2260,6 +2727,7 @@
         </w:rPr>
         <w:t xml:space="preserve">{IF </w:t>
       </w:r>
+      <w:proofErr w:type="spellStart"/>
       <w:r>
         <w:rPr>
           <w:rFonts w:ascii="Times New Roman" w:hAnsi="Times New Roman" w:cs="Times New Roman"/>
@@ -2274,6 +2742,7 @@
         </w:rPr>
         <w:t>otherFactsToSupportLogicalFollowOn</w:t>
       </w:r>
+      <w:proofErr w:type="spellEnd"/>
       <w:r>
         <w:rPr>
           <w:rFonts w:ascii="Times New Roman" w:hAnsi="Times New Roman" w:cs="Times New Roman"/>
@@ -2301,15 +2770,24 @@
           <w:rFonts w:ascii="Times New Roman" w:hAnsi="Times New Roman" w:cs="Times New Roman"/>
           <w:color w:val="000000"/>
         </w:rPr>
-        <w:t>{fairOpportunity.</w:t>
-      </w:r>
+        <w:t>{</w:t>
+      </w:r>
+      <w:proofErr w:type="spellStart"/>
       <w:r>
         <w:rPr>
           <w:rFonts w:ascii="Times New Roman" w:hAnsi="Times New Roman" w:cs="Times New Roman"/>
           <w:color w:val="000000"/>
         </w:rPr>
+        <w:t>fairOpportunity.</w:t>
+      </w:r>
+      <w:r>
+        <w:rPr>
+          <w:rFonts w:ascii="Times New Roman" w:hAnsi="Times New Roman" w:cs="Times New Roman"/>
+          <w:color w:val="000000"/>
+        </w:rPr>
         <w:t>otherFactsToSupportLogicalFollowOn</w:t>
       </w:r>
+      <w:proofErr w:type="spellEnd"/>
       <w:r>
         <w:rPr>
           <w:rFonts w:ascii="Times New Roman" w:hAnsi="Times New Roman" w:cs="Times New Roman"/>
@@ -2438,6 +2916,7 @@
         </w:rPr>
         <w:t xml:space="preserve">{IF </w:t>
       </w:r>
+      <w:proofErr w:type="spellStart"/>
       <w:r>
         <w:rPr>
           <w:rFonts w:ascii="Times New Roman" w:hAnsi="Times New Roman" w:cs="Times New Roman"/>
@@ -2450,7 +2929,15 @@
           <w:rFonts w:ascii="Times New Roman" w:hAnsi="Times New Roman" w:cs="Times New Roman"/>
           <w:color w:val="000000" w:themeColor="text1"/>
         </w:rPr>
-        <w:t>.length == 0}</w:t>
+        <w:t>.length</w:t>
+      </w:r>
+      <w:proofErr w:type="spellEnd"/>
+      <w:r>
+        <w:rPr>
+          <w:rFonts w:ascii="Times New Roman" w:hAnsi="Times New Roman" w:cs="Times New Roman"/>
+          <w:color w:val="000000" w:themeColor="text1"/>
+        </w:rPr>
+        <w:t xml:space="preserve"> == 0}</w:t>
       </w:r>
     </w:p>
     <w:p>
@@ -2521,6 +3008,7 @@
         </w:rPr>
         <w:t xml:space="preserve">{IF </w:t>
       </w:r>
+      <w:proofErr w:type="spellStart"/>
       <w:r>
         <w:rPr>
           <w:rFonts w:ascii="Times New Roman" w:hAnsi="Times New Roman" w:cs="Times New Roman"/>
@@ -2533,21 +3021,15 @@
           <w:rFonts w:ascii="Times New Roman" w:hAnsi="Times New Roman" w:cs="Times New Roman"/>
           <w:color w:val="000000" w:themeColor="text1"/>
         </w:rPr>
-        <w:t xml:space="preserve">.length </w:t>
-      </w:r>
-      <w:r>
-        <w:rPr>
-          <w:rFonts w:ascii="Times New Roman" w:hAnsi="Times New Roman" w:cs="Times New Roman"/>
-          <w:color w:val="000000" w:themeColor="text1"/>
-        </w:rPr>
-        <w:t>&gt;</w:t>
-      </w:r>
-      <w:r>
-        <w:rPr>
-          <w:rFonts w:ascii="Times New Roman" w:hAnsi="Times New Roman" w:cs="Times New Roman"/>
-          <w:color w:val="000000" w:themeColor="text1"/>
-        </w:rPr>
-        <w:t xml:space="preserve"> 0}</w:t>
+        <w:t>.length</w:t>
+      </w:r>
+      <w:proofErr w:type="spellEnd"/>
+      <w:r>
+        <w:rPr>
+          <w:rFonts w:ascii="Times New Roman" w:hAnsi="Times New Roman" w:cs="Times New Roman"/>
+          <w:color w:val="000000" w:themeColor="text1"/>
+        </w:rPr>
+        <w:t xml:space="preserve"> &gt; 0}</w:t>
       </w:r>
     </w:p>
     <w:p>
@@ -2570,7 +3052,23 @@
           <w:rFonts w:ascii="Times New Roman" w:hAnsi="Times New Roman" w:cs="Times New Roman"/>
           <w:color w:val="000000" w:themeColor="text1"/>
         </w:rPr>
-        <w:t>{FOR contract IN procurementHistory}</w:t>
+        <w:t xml:space="preserve">{FOR contract IN </w:t>
+      </w:r>
+      <w:proofErr w:type="spellStart"/>
+      <w:r>
+        <w:rPr>
+          <w:rFonts w:ascii="Times New Roman" w:hAnsi="Times New Roman" w:cs="Times New Roman"/>
+          <w:color w:val="000000" w:themeColor="text1"/>
+        </w:rPr>
+        <w:t>procurementHistory</w:t>
+      </w:r>
+      <w:proofErr w:type="spellEnd"/>
+      <w:r>
+        <w:rPr>
+          <w:rFonts w:ascii="Times New Roman" w:hAnsi="Times New Roman" w:cs="Times New Roman"/>
+          <w:color w:val="000000" w:themeColor="text1"/>
+        </w:rPr>
+        <w:t>}</w:t>
       </w:r>
     </w:p>
     <w:p>
@@ -2602,12 +3100,23 @@
         </w:rPr>
         <w:t>$</w:t>
       </w:r>
-      <w:r>
-        <w:rPr>
-          <w:rFonts w:ascii="Times New Roman" w:hAnsi="Times New Roman" w:cs="Times New Roman"/>
-          <w:color w:val="000000" w:themeColor="text1"/>
-        </w:rPr>
-        <w:t>contract.contractNumber}</w:t>
+      <w:proofErr w:type="spellStart"/>
+      <w:proofErr w:type="gramStart"/>
+      <w:r>
+        <w:rPr>
+          <w:rFonts w:ascii="Times New Roman" w:hAnsi="Times New Roman" w:cs="Times New Roman"/>
+          <w:color w:val="000000" w:themeColor="text1"/>
+        </w:rPr>
+        <w:t>contract.contractNumber</w:t>
+      </w:r>
+      <w:proofErr w:type="spellEnd"/>
+      <w:proofErr w:type="gramEnd"/>
+      <w:r>
+        <w:rPr>
+          <w:rFonts w:ascii="Times New Roman" w:hAnsi="Times New Roman" w:cs="Times New Roman"/>
+          <w:color w:val="000000" w:themeColor="text1"/>
+        </w:rPr>
+        <w:t>}</w:t>
       </w:r>
     </w:p>
     <w:p>
@@ -2639,12 +3148,23 @@
         </w:rPr>
         <w:t>$</w:t>
       </w:r>
-      <w:r>
-        <w:rPr>
-          <w:rFonts w:ascii="Times New Roman" w:hAnsi="Times New Roman" w:cs="Times New Roman"/>
-          <w:color w:val="000000" w:themeColor="text1"/>
-        </w:rPr>
-        <w:t>contract.taskDeliveryOrderNumber}</w:t>
+      <w:proofErr w:type="spellStart"/>
+      <w:proofErr w:type="gramStart"/>
+      <w:r>
+        <w:rPr>
+          <w:rFonts w:ascii="Times New Roman" w:hAnsi="Times New Roman" w:cs="Times New Roman"/>
+          <w:color w:val="000000" w:themeColor="text1"/>
+        </w:rPr>
+        <w:t>contract.taskDeliveryOrderNumber</w:t>
+      </w:r>
+      <w:proofErr w:type="spellEnd"/>
+      <w:proofErr w:type="gramEnd"/>
+      <w:r>
+        <w:rPr>
+          <w:rFonts w:ascii="Times New Roman" w:hAnsi="Times New Roman" w:cs="Times New Roman"/>
+          <w:color w:val="000000" w:themeColor="text1"/>
+        </w:rPr>
+        <w:t>}</w:t>
       </w:r>
     </w:p>
     <w:p>
@@ -2676,12 +3196,23 @@
         </w:rPr>
         <w:t>$</w:t>
       </w:r>
-      <w:r>
-        <w:rPr>
-          <w:rFonts w:ascii="Times New Roman" w:hAnsi="Times New Roman" w:cs="Times New Roman"/>
-          <w:color w:val="000000" w:themeColor="text1"/>
-        </w:rPr>
-        <w:t>contract.contractOrderStartDate}</w:t>
+      <w:proofErr w:type="spellStart"/>
+      <w:proofErr w:type="gramStart"/>
+      <w:r>
+        <w:rPr>
+          <w:rFonts w:ascii="Times New Roman" w:hAnsi="Times New Roman" w:cs="Times New Roman"/>
+          <w:color w:val="000000" w:themeColor="text1"/>
+        </w:rPr>
+        <w:t>contract.contractOrderStartDate</w:t>
+      </w:r>
+      <w:proofErr w:type="spellEnd"/>
+      <w:proofErr w:type="gramEnd"/>
+      <w:r>
+        <w:rPr>
+          <w:rFonts w:ascii="Times New Roman" w:hAnsi="Times New Roman" w:cs="Times New Roman"/>
+          <w:color w:val="000000" w:themeColor="text1"/>
+        </w:rPr>
+        <w:t>}</w:t>
       </w:r>
       <w:r>
         <w:rPr>
@@ -2704,12 +3235,21 @@
         </w:rPr>
         <w:t>$</w:t>
       </w:r>
-      <w:r>
-        <w:rPr>
-          <w:rFonts w:ascii="Times New Roman" w:hAnsi="Times New Roman" w:cs="Times New Roman"/>
-          <w:color w:val="000000" w:themeColor="text1"/>
-        </w:rPr>
-        <w:t>contract.contractOrderExpirationDate}</w:t>
+      <w:proofErr w:type="spellStart"/>
+      <w:r>
+        <w:rPr>
+          <w:rFonts w:ascii="Times New Roman" w:hAnsi="Times New Roman" w:cs="Times New Roman"/>
+          <w:color w:val="000000" w:themeColor="text1"/>
+        </w:rPr>
+        <w:t>contract.contractOrderExpirationDate</w:t>
+      </w:r>
+      <w:proofErr w:type="spellEnd"/>
+      <w:r>
+        <w:rPr>
+          <w:rFonts w:ascii="Times New Roman" w:hAnsi="Times New Roman" w:cs="Times New Roman"/>
+          <w:color w:val="000000" w:themeColor="text1"/>
+        </w:rPr>
+        <w:t>}</w:t>
       </w:r>
     </w:p>
     <w:p>
@@ -2741,12 +3281,23 @@
         </w:rPr>
         <w:t>$</w:t>
       </w:r>
-      <w:r>
-        <w:rPr>
-          <w:rFonts w:ascii="Times New Roman" w:hAnsi="Times New Roman" w:cs="Times New Roman"/>
-          <w:color w:val="000000" w:themeColor="text1"/>
-        </w:rPr>
-        <w:t>contract.competitiveStatus}</w:t>
+      <w:proofErr w:type="spellStart"/>
+      <w:proofErr w:type="gramStart"/>
+      <w:r>
+        <w:rPr>
+          <w:rFonts w:ascii="Times New Roman" w:hAnsi="Times New Roman" w:cs="Times New Roman"/>
+          <w:color w:val="000000" w:themeColor="text1"/>
+        </w:rPr>
+        <w:t>contract.competitiveStatus</w:t>
+      </w:r>
+      <w:proofErr w:type="spellEnd"/>
+      <w:proofErr w:type="gramEnd"/>
+      <w:r>
+        <w:rPr>
+          <w:rFonts w:ascii="Times New Roman" w:hAnsi="Times New Roman" w:cs="Times New Roman"/>
+          <w:color w:val="000000" w:themeColor="text1"/>
+        </w:rPr>
+        <w:t>}</w:t>
       </w:r>
     </w:p>
     <w:p>
@@ -2778,12 +3329,23 @@
         </w:rPr>
         <w:t>$</w:t>
       </w:r>
-      <w:r>
-        <w:rPr>
-          <w:rFonts w:ascii="Times New Roman" w:hAnsi="Times New Roman" w:cs="Times New Roman"/>
-          <w:color w:val="000000" w:themeColor="text1"/>
-        </w:rPr>
-        <w:t>contract.businessSize}</w:t>
+      <w:proofErr w:type="spellStart"/>
+      <w:proofErr w:type="gramStart"/>
+      <w:r>
+        <w:rPr>
+          <w:rFonts w:ascii="Times New Roman" w:hAnsi="Times New Roman" w:cs="Times New Roman"/>
+          <w:color w:val="000000" w:themeColor="text1"/>
+        </w:rPr>
+        <w:t>contract.businessSize</w:t>
+      </w:r>
+      <w:proofErr w:type="spellEnd"/>
+      <w:proofErr w:type="gramEnd"/>
+      <w:r>
+        <w:rPr>
+          <w:rFonts w:ascii="Times New Roman" w:hAnsi="Times New Roman" w:cs="Times New Roman"/>
+          <w:color w:val="000000" w:themeColor="text1"/>
+        </w:rPr>
+        <w:t>}</w:t>
       </w:r>
     </w:p>
     <w:p>
@@ -2863,6 +3425,7 @@
           <w:rFonts w:ascii="Times New Roman" w:hAnsi="Times New Roman" w:cs="Times New Roman"/>
         </w:rPr>
       </w:pPr>
+      <w:proofErr w:type="gramStart"/>
       <w:r>
         <w:rPr>
           <w:rFonts w:ascii="Times New Roman" w:hAnsi="Times New Roman" w:cs="Times New Roman"/>
@@ -2882,7 +3445,16 @@
           <w:rFonts w:ascii="Times New Roman" w:hAnsi="Times New Roman" w:cs="Times New Roman"/>
           <w:color w:val="000000" w:themeColor="text1"/>
         </w:rPr>
-        <w:t>{fairOpportunity.</w:t>
+        <w:t>{</w:t>
+      </w:r>
+      <w:proofErr w:type="spellStart"/>
+      <w:proofErr w:type="gramEnd"/>
+      <w:r>
+        <w:rPr>
+          <w:rFonts w:ascii="Times New Roman" w:hAnsi="Times New Roman" w:cs="Times New Roman"/>
+          <w:color w:val="000000" w:themeColor="text1"/>
+        </w:rPr>
+        <w:t>fairOpportunity.</w:t>
       </w:r>
       <w:r>
         <w:rPr>
@@ -2896,7 +3468,15 @@
           <w:rFonts w:ascii="Times New Roman" w:hAnsi="Times New Roman" w:cs="Times New Roman"/>
           <w:color w:val="000000" w:themeColor="text1"/>
         </w:rPr>
-        <w:t>lansToRemoveBarriers}</w:t>
+        <w:t>lansToRemoveBarriers</w:t>
+      </w:r>
+      <w:proofErr w:type="spellEnd"/>
+      <w:r>
+        <w:rPr>
+          <w:rFonts w:ascii="Times New Roman" w:hAnsi="Times New Roman" w:cs="Times New Roman"/>
+          <w:color w:val="000000" w:themeColor="text1"/>
+        </w:rPr>
+        <w:t>}</w:t>
       </w:r>
       <w:r>
         <w:rPr>
@@ -2917,164 +3497,6 @@
         </w:rPr>
         <w:lastRenderedPageBreak/>
         <w:t>TECHNICAL CERTIFICATION:  I certify that the supporting data under my cognizance which are included in the J&amp;A are accurate and complete to the best of my knowledge and belief.</w:t>
-      </w:r>
-    </w:p>
-    <w:p>
-      <w:pPr>
-        <w:rPr>
-          <w:rFonts w:ascii="Times New Roman" w:hAnsi="Times New Roman" w:cs="Times New Roman"/>
-        </w:rPr>
-      </w:pPr>
-    </w:p>
-    <w:tbl>
-      <w:tblPr>
-        <w:tblStyle w:val="TableGrid"/>
-        <w:tblW w:w="0" w:type="auto"/>
-        <w:tblBorders>
-          <w:top w:val="none" w:sz="0" w:space="0" w:color="auto"/>
-          <w:left w:val="none" w:sz="0" w:space="0" w:color="auto"/>
-          <w:bottom w:val="none" w:sz="0" w:space="0" w:color="auto"/>
-          <w:right w:val="none" w:sz="0" w:space="0" w:color="auto"/>
-          <w:insideH w:val="none" w:sz="0" w:space="0" w:color="auto"/>
-          <w:insideV w:val="none" w:sz="0" w:space="0" w:color="auto"/>
-        </w:tblBorders>
-        <w:tblLook w:val="04A0" w:firstRow="1" w:lastRow="0" w:firstColumn="1" w:lastColumn="0" w:noHBand="0" w:noVBand="1"/>
-      </w:tblPr>
-      <w:tblGrid>
-        <w:gridCol w:w="6030"/>
-        <w:gridCol w:w="3320"/>
-      </w:tblGrid>
-      <w:tr>
-        <w:tc>
-          <w:tcPr>
-            <w:tcW w:w="6030" w:type="dxa"/>
-          </w:tcPr>
-          <w:p>
-            <w:r>
-              <w:rPr>
-                <w:rFonts w:ascii="Times New Roman" w:hAnsi="Times New Roman" w:cs="Times New Roman"/>
-              </w:rPr>
-              <w:t xml:space="preserve">NAME: </w:t>
-            </w:r>
-            <w:r>
-              <w:rPr>
-                <w:rFonts w:ascii="Times New Roman" w:hAnsi="Times New Roman" w:cs="Times New Roman"/>
-                <w:color w:val="000000"/>
-              </w:rPr>
-              <w:t>{technicalPoc.formalName}</w:t>
-            </w:r>
-          </w:p>
-        </w:tc>
-        <w:tc>
-          <w:tcPr>
-            <w:tcW w:w="3320" w:type="dxa"/>
-          </w:tcPr>
-          <w:p>
-            <w:r>
-              <w:rPr>
-                <w:rFonts w:ascii="Times New Roman" w:hAnsi="Times New Roman" w:cs="Times New Roman"/>
-              </w:rPr>
-              <w:t>SIGNATURE: See separate signature page</w:t>
-            </w:r>
-          </w:p>
-        </w:tc>
-      </w:tr>
-      <w:tr>
-        <w:tc>
-          <w:tcPr>
-            <w:tcW w:w="6030" w:type="dxa"/>
-          </w:tcPr>
-          <w:p>
-            <w:r>
-              <w:rPr>
-                <w:rFonts w:ascii="Times New Roman" w:hAnsi="Times New Roman" w:cs="Times New Roman"/>
-              </w:rPr>
-              <w:t xml:space="preserve">TITLE/ORGANIZATION: </w:t>
-            </w:r>
-            <w:r>
-              <w:rPr>
-                <w:rFonts w:ascii="Times New Roman" w:hAnsi="Times New Roman" w:cs="Times New Roman"/>
-                <w:color w:val="000000"/>
-              </w:rPr>
-              <w:t>{technicalPoc.title}</w:t>
-            </w:r>
-          </w:p>
-        </w:tc>
-        <w:tc>
-          <w:tcPr>
-            <w:tcW w:w="3320" w:type="dxa"/>
-          </w:tcPr>
-          <w:p/>
-        </w:tc>
-      </w:tr>
-      <w:tr>
-        <w:tc>
-          <w:tcPr>
-            <w:tcW w:w="6030" w:type="dxa"/>
-          </w:tcPr>
-          <w:p>
-            <w:pPr>
-              <w:rPr>
-                <w:rFonts w:ascii="Times New Roman" w:hAnsi="Times New Roman" w:cs="Times New Roman"/>
-              </w:rPr>
-            </w:pPr>
-          </w:p>
-          <w:p>
-            <w:r>
-              <w:rPr>
-                <w:rFonts w:ascii="Times New Roman" w:hAnsi="Times New Roman" w:cs="Times New Roman"/>
-              </w:rPr>
-              <w:t xml:space="preserve">PHONE: </w:t>
-            </w:r>
-            <w:r>
-              <w:rPr>
-                <w:rFonts w:ascii="Times New Roman" w:hAnsi="Times New Roman" w:cs="Times New Roman"/>
-                <w:color w:val="000000"/>
-              </w:rPr>
-              <w:t>{technicalPoc.phoneAndExtension}</w:t>
-            </w:r>
-          </w:p>
-        </w:tc>
-        <w:tc>
-          <w:tcPr>
-            <w:tcW w:w="3320" w:type="dxa"/>
-          </w:tcPr>
-          <w:p>
-            <w:pPr>
-              <w:rPr>
-                <w:rFonts w:ascii="Times New Roman" w:hAnsi="Times New Roman" w:cs="Times New Roman"/>
-              </w:rPr>
-            </w:pPr>
-          </w:p>
-          <w:p>
-            <w:r>
-              <w:rPr>
-                <w:rFonts w:ascii="Times New Roman" w:hAnsi="Times New Roman" w:cs="Times New Roman"/>
-              </w:rPr>
-              <w:t>DATE:</w:t>
-            </w:r>
-          </w:p>
-        </w:tc>
-      </w:tr>
-    </w:tbl>
-    <w:p/>
-    <w:p>
-      <w:pPr>
-        <w:rPr>
-          <w:rFonts w:ascii="Times New Roman" w:hAnsi="Times New Roman" w:cs="Times New Roman"/>
-        </w:rPr>
-      </w:pPr>
-      <w:r>
-        <w:rPr>
-          <w:rFonts w:ascii="Times New Roman" w:hAnsi="Times New Roman" w:cs="Times New Roman"/>
-        </w:rPr>
-        <w:t>REQUIREMENTS CERTIFICATION:  I certify that the supporting data under my cognizance which are included in the J&amp;A are accurate and complete to the best of my knowledge and belief.</w:t>
-      </w:r>
-      <w:r>
-        <w:rPr>
-          <w:rFonts w:ascii="Times New Roman" w:hAnsi="Times New Roman" w:cs="Times New Roman"/>
-        </w:rPr>
-        <w:t xml:space="preserve"> </w:t>
       </w:r>
     </w:p>
     <w:p>
@@ -3121,19 +3543,21 @@
               </w:rPr>
               <w:t>{</w:t>
             </w:r>
+            <w:proofErr w:type="spellStart"/>
             <w:r>
               <w:rPr>
                 <w:rFonts w:ascii="Times New Roman" w:hAnsi="Times New Roman" w:cs="Times New Roman"/>
                 <w:color w:val="000000"/>
               </w:rPr>
-              <w:t>r</w:t>
+              <w:t>technicalPoc.formalName</w:t>
             </w:r>
+            <w:proofErr w:type="spellEnd"/>
             <w:r>
               <w:rPr>
                 <w:rFonts w:ascii="Times New Roman" w:hAnsi="Times New Roman" w:cs="Times New Roman"/>
                 <w:color w:val="000000"/>
               </w:rPr>
-              <w:t>equirementsPoc.formalName}</w:t>
+              <w:t>}</w:t>
             </w:r>
           </w:p>
         </w:tc>
@@ -3168,7 +3592,23 @@
                 <w:rFonts w:ascii="Times New Roman" w:hAnsi="Times New Roman" w:cs="Times New Roman"/>
                 <w:color w:val="000000"/>
               </w:rPr>
-              <w:t>{requirementsPoc.title}</w:t>
+              <w:t>{</w:t>
+            </w:r>
+            <w:proofErr w:type="spellStart"/>
+            <w:r>
+              <w:rPr>
+                <w:rFonts w:ascii="Times New Roman" w:hAnsi="Times New Roman" w:cs="Times New Roman"/>
+                <w:color w:val="000000"/>
+              </w:rPr>
+              <w:t>technicalPoc.title</w:t>
+            </w:r>
+            <w:proofErr w:type="spellEnd"/>
+            <w:r>
+              <w:rPr>
+                <w:rFonts w:ascii="Times New Roman" w:hAnsi="Times New Roman" w:cs="Times New Roman"/>
+                <w:color w:val="000000"/>
+              </w:rPr>
+              <w:t>}</w:t>
             </w:r>
           </w:p>
         </w:tc>
@@ -3203,7 +3643,23 @@
                 <w:rFonts w:ascii="Times New Roman" w:hAnsi="Times New Roman" w:cs="Times New Roman"/>
                 <w:color w:val="000000"/>
               </w:rPr>
-              <w:t>{requirementsPoc.phoneAndExtension}</w:t>
+              <w:t>{</w:t>
+            </w:r>
+            <w:proofErr w:type="spellStart"/>
+            <w:r>
+              <w:rPr>
+                <w:rFonts w:ascii="Times New Roman" w:hAnsi="Times New Roman" w:cs="Times New Roman"/>
+                <w:color w:val="000000"/>
+              </w:rPr>
+              <w:t>technicalPoc.phoneAndExtension</w:t>
+            </w:r>
+            <w:proofErr w:type="spellEnd"/>
+            <w:r>
+              <w:rPr>
+                <w:rFonts w:ascii="Times New Roman" w:hAnsi="Times New Roman" w:cs="Times New Roman"/>
+                <w:color w:val="000000"/>
+              </w:rPr>
+              <w:t>}</w:t>
             </w:r>
           </w:p>
         </w:tc>
@@ -3229,6 +3685,219 @@
         </w:tc>
       </w:tr>
     </w:tbl>
+    <w:p/>
+    <w:p>
+      <w:pPr>
+        <w:rPr>
+          <w:rFonts w:ascii="Times New Roman" w:hAnsi="Times New Roman" w:cs="Times New Roman"/>
+        </w:rPr>
+      </w:pPr>
+      <w:r>
+        <w:rPr>
+          <w:rFonts w:ascii="Times New Roman" w:hAnsi="Times New Roman" w:cs="Times New Roman"/>
+        </w:rPr>
+        <w:t>REQUIREMENTS CERTIFICATION:  I certify that the supporting data under my cognizance which are included in the J&amp;A are accurate and complete to the best of my knowledge and belief.</w:t>
+      </w:r>
+      <w:r>
+        <w:rPr>
+          <w:rFonts w:ascii="Times New Roman" w:hAnsi="Times New Roman" w:cs="Times New Roman"/>
+        </w:rPr>
+        <w:t xml:space="preserve"> </w:t>
+      </w:r>
+    </w:p>
+    <w:p>
+      <w:pPr>
+        <w:rPr>
+          <w:rFonts w:ascii="Times New Roman" w:hAnsi="Times New Roman" w:cs="Times New Roman"/>
+        </w:rPr>
+      </w:pPr>
+    </w:p>
+    <w:tbl>
+      <w:tblPr>
+        <w:tblStyle w:val="TableGrid"/>
+        <w:tblW w:w="0" w:type="auto"/>
+        <w:tblBorders>
+          <w:top w:val="none" w:sz="0" w:space="0" w:color="auto"/>
+          <w:left w:val="none" w:sz="0" w:space="0" w:color="auto"/>
+          <w:bottom w:val="none" w:sz="0" w:space="0" w:color="auto"/>
+          <w:right w:val="none" w:sz="0" w:space="0" w:color="auto"/>
+          <w:insideH w:val="none" w:sz="0" w:space="0" w:color="auto"/>
+          <w:insideV w:val="none" w:sz="0" w:space="0" w:color="auto"/>
+        </w:tblBorders>
+        <w:tblLook w:val="04A0" w:firstRow="1" w:lastRow="0" w:firstColumn="1" w:lastColumn="0" w:noHBand="0" w:noVBand="1"/>
+      </w:tblPr>
+      <w:tblGrid>
+        <w:gridCol w:w="6030"/>
+        <w:gridCol w:w="3320"/>
+      </w:tblGrid>
+      <w:tr>
+        <w:tc>
+          <w:tcPr>
+            <w:tcW w:w="6030" w:type="dxa"/>
+          </w:tcPr>
+          <w:p>
+            <w:r>
+              <w:rPr>
+                <w:rFonts w:ascii="Times New Roman" w:hAnsi="Times New Roman" w:cs="Times New Roman"/>
+              </w:rPr>
+              <w:t xml:space="preserve">NAME: </w:t>
+            </w:r>
+            <w:r>
+              <w:rPr>
+                <w:rFonts w:ascii="Times New Roman" w:hAnsi="Times New Roman" w:cs="Times New Roman"/>
+                <w:color w:val="000000"/>
+              </w:rPr>
+              <w:t>{</w:t>
+            </w:r>
+            <w:proofErr w:type="spellStart"/>
+            <w:r>
+              <w:rPr>
+                <w:rFonts w:ascii="Times New Roman" w:hAnsi="Times New Roman" w:cs="Times New Roman"/>
+                <w:color w:val="000000"/>
+              </w:rPr>
+              <w:t>r</w:t>
+            </w:r>
+            <w:r>
+              <w:rPr>
+                <w:rFonts w:ascii="Times New Roman" w:hAnsi="Times New Roman" w:cs="Times New Roman"/>
+                <w:color w:val="000000"/>
+              </w:rPr>
+              <w:t>equirementsPoc.formalName</w:t>
+            </w:r>
+            <w:proofErr w:type="spellEnd"/>
+            <w:r>
+              <w:rPr>
+                <w:rFonts w:ascii="Times New Roman" w:hAnsi="Times New Roman" w:cs="Times New Roman"/>
+                <w:color w:val="000000"/>
+              </w:rPr>
+              <w:t>}</w:t>
+            </w:r>
+          </w:p>
+        </w:tc>
+        <w:tc>
+          <w:tcPr>
+            <w:tcW w:w="3320" w:type="dxa"/>
+          </w:tcPr>
+          <w:p>
+            <w:r>
+              <w:rPr>
+                <w:rFonts w:ascii="Times New Roman" w:hAnsi="Times New Roman" w:cs="Times New Roman"/>
+              </w:rPr>
+              <w:t>SIGNATURE: See separate signature page</w:t>
+            </w:r>
+          </w:p>
+        </w:tc>
+      </w:tr>
+      <w:tr>
+        <w:tc>
+          <w:tcPr>
+            <w:tcW w:w="6030" w:type="dxa"/>
+          </w:tcPr>
+          <w:p>
+            <w:r>
+              <w:rPr>
+                <w:rFonts w:ascii="Times New Roman" w:hAnsi="Times New Roman" w:cs="Times New Roman"/>
+              </w:rPr>
+              <w:t xml:space="preserve">TITLE/ORGANIZATION: </w:t>
+            </w:r>
+            <w:r>
+              <w:rPr>
+                <w:rFonts w:ascii="Times New Roman" w:hAnsi="Times New Roman" w:cs="Times New Roman"/>
+                <w:color w:val="000000"/>
+              </w:rPr>
+              <w:t>{</w:t>
+            </w:r>
+            <w:proofErr w:type="spellStart"/>
+            <w:r>
+              <w:rPr>
+                <w:rFonts w:ascii="Times New Roman" w:hAnsi="Times New Roman" w:cs="Times New Roman"/>
+                <w:color w:val="000000"/>
+              </w:rPr>
+              <w:t>requirementsPoc.title</w:t>
+            </w:r>
+            <w:proofErr w:type="spellEnd"/>
+            <w:r>
+              <w:rPr>
+                <w:rFonts w:ascii="Times New Roman" w:hAnsi="Times New Roman" w:cs="Times New Roman"/>
+                <w:color w:val="000000"/>
+              </w:rPr>
+              <w:t>}</w:t>
+            </w:r>
+          </w:p>
+        </w:tc>
+        <w:tc>
+          <w:tcPr>
+            <w:tcW w:w="3320" w:type="dxa"/>
+          </w:tcPr>
+          <w:p/>
+        </w:tc>
+      </w:tr>
+      <w:tr>
+        <w:tc>
+          <w:tcPr>
+            <w:tcW w:w="6030" w:type="dxa"/>
+          </w:tcPr>
+          <w:p>
+            <w:pPr>
+              <w:rPr>
+                <w:rFonts w:ascii="Times New Roman" w:hAnsi="Times New Roman" w:cs="Times New Roman"/>
+              </w:rPr>
+            </w:pPr>
+          </w:p>
+          <w:p>
+            <w:r>
+              <w:rPr>
+                <w:rFonts w:ascii="Times New Roman" w:hAnsi="Times New Roman" w:cs="Times New Roman"/>
+              </w:rPr>
+              <w:t xml:space="preserve">PHONE: </w:t>
+            </w:r>
+            <w:r>
+              <w:rPr>
+                <w:rFonts w:ascii="Times New Roman" w:hAnsi="Times New Roman" w:cs="Times New Roman"/>
+                <w:color w:val="000000"/>
+              </w:rPr>
+              <w:t>{</w:t>
+            </w:r>
+            <w:proofErr w:type="spellStart"/>
+            <w:r>
+              <w:rPr>
+                <w:rFonts w:ascii="Times New Roman" w:hAnsi="Times New Roman" w:cs="Times New Roman"/>
+                <w:color w:val="000000"/>
+              </w:rPr>
+              <w:t>requirementsPoc.phoneAndExtension</w:t>
+            </w:r>
+            <w:proofErr w:type="spellEnd"/>
+            <w:r>
+              <w:rPr>
+                <w:rFonts w:ascii="Times New Roman" w:hAnsi="Times New Roman" w:cs="Times New Roman"/>
+                <w:color w:val="000000"/>
+              </w:rPr>
+              <w:t>}</w:t>
+            </w:r>
+          </w:p>
+        </w:tc>
+        <w:tc>
+          <w:tcPr>
+            <w:tcW w:w="3320" w:type="dxa"/>
+          </w:tcPr>
+          <w:p>
+            <w:pPr>
+              <w:rPr>
+                <w:rFonts w:ascii="Times New Roman" w:hAnsi="Times New Roman" w:cs="Times New Roman"/>
+              </w:rPr>
+            </w:pPr>
+          </w:p>
+          <w:p>
+            <w:r>
+              <w:rPr>
+                <w:rFonts w:ascii="Times New Roman" w:hAnsi="Times New Roman" w:cs="Times New Roman"/>
+              </w:rPr>
+              <w:t>DATE:</w:t>
+            </w:r>
+          </w:p>
+        </w:tc>
+      </w:tr>
+    </w:tbl>
     <w:p>
       <w:pPr>
         <w:rPr>
@@ -3268,7 +3937,42 @@
         <w:rPr>
           <w:rFonts w:ascii="Times New Roman" w:hAnsi="Times New Roman" w:cs="Times New Roman"/>
         </w:rPr>
-        <w:t xml:space="preserve"> {IF estimatedValue &gt;= 250000 &amp;&amp; estimatedValue &lt;= 750000}</w:t>
+        <w:t xml:space="preserve"> {IF </w:t>
+      </w:r>
+      <w:proofErr w:type="spellStart"/>
+      <w:r>
+        <w:rPr>
+          <w:rFonts w:ascii="Times New Roman" w:hAnsi="Times New Roman" w:cs="Times New Roman"/>
+        </w:rPr>
+        <w:t>estimatedValue</w:t>
+      </w:r>
+      <w:proofErr w:type="spellEnd"/>
+      <w:r>
+        <w:rPr>
+          <w:rFonts w:ascii="Times New Roman" w:hAnsi="Times New Roman" w:cs="Times New Roman"/>
+        </w:rPr>
+        <w:t xml:space="preserve"> &gt;= 250000 &amp;&amp; </w:t>
+      </w:r>
+      <w:proofErr w:type="spellStart"/>
+      <w:r>
+        <w:rPr>
+          <w:rFonts w:ascii="Times New Roman" w:hAnsi="Times New Roman" w:cs="Times New Roman"/>
+        </w:rPr>
+        <w:t>estimatedValue</w:t>
+      </w:r>
+      <w:proofErr w:type="spellEnd"/>
+      <w:r>
+        <w:rPr>
+          <w:rFonts w:ascii="Times New Roman" w:hAnsi="Times New Roman" w:cs="Times New Roman"/>
+        </w:rPr>
+        <w:t xml:space="preserve"> &lt;= </w:t>
+      </w:r>
+      <w:proofErr w:type="gramStart"/>
+      <w:r>
+        <w:rPr>
+          <w:rFonts w:ascii="Times New Roman" w:hAnsi="Times New Roman" w:cs="Times New Roman"/>
+        </w:rPr>
+        <w:t>750000}</w:t>
       </w:r>
       <w:r>
         <w:rPr>
@@ -3276,6 +3980,7 @@
         </w:rPr>
         <w:t>APPROVAL</w:t>
       </w:r>
+      <w:proofErr w:type="gramEnd"/>
       <w:r>
         <w:rPr>
           <w:rFonts w:ascii="Times New Roman" w:hAnsi="Times New Roman" w:cs="Times New Roman"/>
@@ -3298,7 +4003,35 @@
         <w:rPr>
           <w:rFonts w:ascii="Times New Roman" w:hAnsi="Times New Roman" w:cs="Times New Roman"/>
         </w:rPr>
-        <w:t>{IF estimatedValue &lt; 250000 || estimatedValue &gt; 750000}</w:t>
+        <w:t xml:space="preserve">{IF </w:t>
+      </w:r>
+      <w:proofErr w:type="spellStart"/>
+      <w:r>
+        <w:rPr>
+          <w:rFonts w:ascii="Times New Roman" w:hAnsi="Times New Roman" w:cs="Times New Roman"/>
+        </w:rPr>
+        <w:t>estimatedValue</w:t>
+      </w:r>
+      <w:proofErr w:type="spellEnd"/>
+      <w:r>
+        <w:rPr>
+          <w:rFonts w:ascii="Times New Roman" w:hAnsi="Times New Roman" w:cs="Times New Roman"/>
+        </w:rPr>
+        <w:t xml:space="preserve"> &lt; 250000 || </w:t>
+      </w:r>
+      <w:proofErr w:type="spellStart"/>
+      <w:r>
+        <w:rPr>
+          <w:rFonts w:ascii="Times New Roman" w:hAnsi="Times New Roman" w:cs="Times New Roman"/>
+        </w:rPr>
+        <w:t>estimatedValue</w:t>
+      </w:r>
+      <w:proofErr w:type="spellEnd"/>
+      <w:r>
+        <w:rPr>
+          <w:rFonts w:ascii="Times New Roman" w:hAnsi="Times New Roman" w:cs="Times New Roman"/>
+        </w:rPr>
+        <w:t xml:space="preserve"> &gt; 750000}</w:t>
       </w:r>
       <w:r>
         <w:rPr>
@@ -3455,20 +4188,62 @@
         <w:rPr>
           <w:rFonts w:ascii="Times New Roman" w:hAnsi="Times New Roman" w:cs="Times New Roman"/>
         </w:rPr>
-        <w:t>{IF estimatedValue &gt; 750000 &amp;&amp; estimatedValue &lt;= 15000000}</w:t>
-      </w:r>
-    </w:p>
-    <w:p>
-      <w:pPr>
-        <w:rPr>
-          <w:rFonts w:ascii="Times New Roman" w:hAnsi="Times New Roman" w:cs="Times New Roman"/>
-        </w:rPr>
-      </w:pPr>
-      <w:r>
-        <w:rPr>
-          <w:rFonts w:ascii="Times New Roman" w:hAnsi="Times New Roman" w:cs="Times New Roman"/>
-        </w:rPr>
-        <w:t>PROCURING ACTIVITY COMPETITION ADVOCATE APPROVAL:  I have reviewed this justification and find it to be accurate and complete to the best of my knowledge and belief. Since this justification does not exceed $15M, this review serves as approval and my written determination that the aforementioned FAR circumstances apply.</w:t>
+        <w:t xml:space="preserve">{IF </w:t>
+      </w:r>
+      <w:proofErr w:type="spellStart"/>
+      <w:r>
+        <w:rPr>
+          <w:rFonts w:ascii="Times New Roman" w:hAnsi="Times New Roman" w:cs="Times New Roman"/>
+        </w:rPr>
+        <w:t>estimatedValue</w:t>
+      </w:r>
+      <w:proofErr w:type="spellEnd"/>
+      <w:r>
+        <w:rPr>
+          <w:rFonts w:ascii="Times New Roman" w:hAnsi="Times New Roman" w:cs="Times New Roman"/>
+        </w:rPr>
+        <w:t xml:space="preserve"> &gt; 750000 &amp;&amp; </w:t>
+      </w:r>
+      <w:proofErr w:type="spellStart"/>
+      <w:r>
+        <w:rPr>
+          <w:rFonts w:ascii="Times New Roman" w:hAnsi="Times New Roman" w:cs="Times New Roman"/>
+        </w:rPr>
+        <w:t>estimatedValue</w:t>
+      </w:r>
+      <w:proofErr w:type="spellEnd"/>
+      <w:r>
+        <w:rPr>
+          <w:rFonts w:ascii="Times New Roman" w:hAnsi="Times New Roman" w:cs="Times New Roman"/>
+        </w:rPr>
+        <w:t xml:space="preserve"> &lt;= 15000000}</w:t>
+      </w:r>
+    </w:p>
+    <w:p>
+      <w:pPr>
+        <w:rPr>
+          <w:rFonts w:ascii="Times New Roman" w:hAnsi="Times New Roman" w:cs="Times New Roman"/>
+        </w:rPr>
+      </w:pPr>
+      <w:r>
+        <w:rPr>
+          <w:rFonts w:ascii="Times New Roman" w:hAnsi="Times New Roman" w:cs="Times New Roman"/>
+        </w:rPr>
+        <w:t xml:space="preserve">PROCURING ACTIVITY COMPETITION ADVOCATE APPROVAL:  I have reviewed this justification and find it to be accurate and complete to the best of my knowledge and belief. Since this justification does not exceed $15M, this review serves as approval and my written determination that the </w:t>
+      </w:r>
+      <w:proofErr w:type="gramStart"/>
+      <w:r>
+        <w:rPr>
+          <w:rFonts w:ascii="Times New Roman" w:hAnsi="Times New Roman" w:cs="Times New Roman"/>
+        </w:rPr>
+        <w:t>aforementioned FAR</w:t>
+      </w:r>
+      <w:proofErr w:type="gramEnd"/>
+      <w:r>
+        <w:rPr>
+          <w:rFonts w:ascii="Times New Roman" w:hAnsi="Times New Roman" w:cs="Times New Roman"/>
+        </w:rPr>
+        <w:t xml:space="preserve"> circumstances apply.</w:t>
       </w:r>
     </w:p>
     <w:p>
@@ -3621,7 +4396,35 @@
         <w:rPr>
           <w:rFonts w:ascii="Times New Roman" w:hAnsi="Times New Roman" w:cs="Times New Roman"/>
         </w:rPr>
-        <w:t>{IF estimatedValue &gt; 15000000 &amp;&amp; estimatedValue &lt;= 100000000}</w:t>
+        <w:t xml:space="preserve">{IF </w:t>
+      </w:r>
+      <w:proofErr w:type="spellStart"/>
+      <w:r>
+        <w:rPr>
+          <w:rFonts w:ascii="Times New Roman" w:hAnsi="Times New Roman" w:cs="Times New Roman"/>
+        </w:rPr>
+        <w:t>estimatedValue</w:t>
+      </w:r>
+      <w:proofErr w:type="spellEnd"/>
+      <w:r>
+        <w:rPr>
+          <w:rFonts w:ascii="Times New Roman" w:hAnsi="Times New Roman" w:cs="Times New Roman"/>
+        </w:rPr>
+        <w:t xml:space="preserve"> &gt; 15000000 &amp;&amp; </w:t>
+      </w:r>
+      <w:proofErr w:type="spellStart"/>
+      <w:r>
+        <w:rPr>
+          <w:rFonts w:ascii="Times New Roman" w:hAnsi="Times New Roman" w:cs="Times New Roman"/>
+        </w:rPr>
+        <w:t>estimatedValue</w:t>
+      </w:r>
+      <w:proofErr w:type="spellEnd"/>
+      <w:r>
+        <w:rPr>
+          <w:rFonts w:ascii="Times New Roman" w:hAnsi="Times New Roman" w:cs="Times New Roman"/>
+        </w:rPr>
+        <w:t xml:space="preserve"> &lt;= 100000000}</w:t>
       </w:r>
     </w:p>
     <w:p>
@@ -3791,7 +4594,21 @@
         <w:rPr>
           <w:rFonts w:ascii="Times New Roman" w:hAnsi="Times New Roman" w:cs="Times New Roman"/>
         </w:rPr>
-        <w:t>{IF estimatedValue &gt; 100000000}</w:t>
+        <w:t xml:space="preserve">{IF </w:t>
+      </w:r>
+      <w:proofErr w:type="spellStart"/>
+      <w:r>
+        <w:rPr>
+          <w:rFonts w:ascii="Times New Roman" w:hAnsi="Times New Roman" w:cs="Times New Roman"/>
+        </w:rPr>
+        <w:t>estimatedValue</w:t>
+      </w:r>
+      <w:proofErr w:type="spellEnd"/>
+      <w:r>
+        <w:rPr>
+          <w:rFonts w:ascii="Times New Roman" w:hAnsi="Times New Roman" w:cs="Times New Roman"/>
+        </w:rPr>
+        <w:t xml:space="preserve"> &gt; 100000000}</w:t>
       </w:r>
     </w:p>
     <w:p>

</xml_diff>

<commit_message>
Changes include: * Making sure estimated value is displaying with proper currency format * Adjusted bullet and paragraph alignment * For 4-a, display FAR paragraph * Task order section adjustment * Removed extra padding for signature table
</commit_message>
<xml_diff>
--- a/document-generation/templates/j-and-a-template.docx
+++ b/document-generation/templates/j-and-a-template.docx
@@ -1,6 +1,6 @@
 
 <file path=word/document.xml><?xml version="1.0" encoding="utf-8"?>
-<w:document xmlns:wpc="http://schemas.microsoft.com/office/word/2010/wordprocessingCanvas" xmlns:cx="http://schemas.microsoft.com/office/drawing/2014/chartex" xmlns:cx1="http://schemas.microsoft.com/office/drawing/2015/9/8/chartex" xmlns:cx2="http://schemas.microsoft.com/office/drawing/2015/10/21/chartex" xmlns:cx3="http://schemas.microsoft.com/office/drawing/2016/5/9/chartex" xmlns:cx4="http://schemas.microsoft.com/office/drawing/2016/5/10/chartex" xmlns:cx5="http://schemas.microsoft.com/office/drawing/2016/5/11/chartex" xmlns:cx6="http://schemas.microsoft.com/office/drawing/2016/5/12/chartex" xmlns:cx7="http://schemas.microsoft.com/office/drawing/2016/5/13/chartex" xmlns:cx8="http://schemas.microsoft.com/office/drawing/2016/5/14/chartex" xmlns:mc="http://schemas.openxmlformats.org/markup-compatibility/2006" xmlns:aink="http://schemas.microsoft.com/office/drawing/2016/ink" xmlns:am3d="http://schemas.microsoft.com/office/drawing/2017/model3d" xmlns:o="urn:schemas-microsoft-com:office:office" xmlns:oel="http://schemas.microsoft.com/office/2019/extlst" xmlns:r="http://schemas.openxmlformats.org/officeDocument/2006/relationships" xmlns:m="http://schemas.openxmlformats.org/officeDocument/2006/math" xmlns:v="urn:schemas-microsoft-com:vml" xmlns:wp14="http://schemas.microsoft.com/office/word/2010/wordprocessingDrawing" xmlns:wp="http://schemas.openxmlformats.org/drawingml/2006/wordprocessingDrawing" xmlns:w10="urn:schemas-microsoft-com:office:word" xmlns:w="http://schemas.openxmlformats.org/wordprocessingml/2006/main" xmlns:w14="http://schemas.microsoft.com/office/word/2010/wordml" xmlns:w15="http://schemas.microsoft.com/office/word/2012/wordml" xmlns:w16cex="http://schemas.microsoft.com/office/word/2018/wordml/cex" xmlns:w16cid="http://schemas.microsoft.com/office/word/2016/wordml/cid" xmlns:w16="http://schemas.microsoft.com/office/word/2018/wordml" xmlns:w16sdtdh="http://schemas.microsoft.com/office/word/2020/wordml/sdtdatahash" xmlns:w16se="http://schemas.microsoft.com/office/word/2015/wordml/symex" xmlns:wpg="http://schemas.microsoft.com/office/word/2010/wordprocessingGroup" xmlns:wpi="http://schemas.microsoft.com/office/word/2010/wordprocessingInk" xmlns:wne="http://schemas.microsoft.com/office/word/2006/wordml" xmlns:wps="http://schemas.microsoft.com/office/word/2010/wordprocessingShape" mc:Ignorable="w14 w15 w16se w16cid w16 w16cex w16sdtdh wp14">
+<w:document xmlns:wpc="http://schemas.microsoft.com/office/word/2010/wordprocessingCanvas" xmlns:cx="http://schemas.microsoft.com/office/drawing/2014/chartex" xmlns:cx1="http://schemas.microsoft.com/office/drawing/2015/9/8/chartex" xmlns:cx2="http://schemas.microsoft.com/office/drawing/2015/10/21/chartex" xmlns:cx3="http://schemas.microsoft.com/office/drawing/2016/5/9/chartex" xmlns:cx4="http://schemas.microsoft.com/office/drawing/2016/5/10/chartex" xmlns:cx5="http://schemas.microsoft.com/office/drawing/2016/5/11/chartex" xmlns:cx6="http://schemas.microsoft.com/office/drawing/2016/5/12/chartex" xmlns:cx7="http://schemas.microsoft.com/office/drawing/2016/5/13/chartex" xmlns:cx8="http://schemas.microsoft.com/office/drawing/2016/5/14/chartex" xmlns:mc="http://schemas.openxmlformats.org/markup-compatibility/2006" xmlns:aink="http://schemas.microsoft.com/office/drawing/2016/ink" xmlns:am3d="http://schemas.microsoft.com/office/drawing/2017/model3d" xmlns:o="urn:schemas-microsoft-com:office:office" xmlns:oel="http://schemas.microsoft.com/office/2019/extlst" xmlns:r="http://schemas.openxmlformats.org/officeDocument/2006/relationships" xmlns:m="http://schemas.openxmlformats.org/officeDocument/2006/math" xmlns:v="urn:schemas-microsoft-com:vml" xmlns:wp14="http://schemas.microsoft.com/office/word/2010/wordprocessingDrawing" xmlns:wp="http://schemas.openxmlformats.org/drawingml/2006/wordprocessingDrawing" xmlns:w10="urn:schemas-microsoft-com:office:word" xmlns:w="http://schemas.openxmlformats.org/wordprocessingml/2006/main" xmlns:w14="http://schemas.microsoft.com/office/word/2010/wordml" xmlns:w15="http://schemas.microsoft.com/office/word/2012/wordml" xmlns:w16cex="http://schemas.microsoft.com/office/word/2018/wordml/cex" xmlns:w16cid="http://schemas.microsoft.com/office/word/2016/wordml/cid" xmlns:w16="http://schemas.microsoft.com/office/word/2018/wordml" xmlns:w16du="http://schemas.microsoft.com/office/word/2023/wordml/word16du" xmlns:w16sdtdh="http://schemas.microsoft.com/office/word/2020/wordml/sdtdatahash" xmlns:w16se="http://schemas.microsoft.com/office/word/2015/wordml/symex" xmlns:wpg="http://schemas.microsoft.com/office/word/2010/wordprocessingGroup" xmlns:wpi="http://schemas.microsoft.com/office/word/2010/wordprocessingInk" xmlns:wne="http://schemas.microsoft.com/office/word/2006/wordml" xmlns:wps="http://schemas.microsoft.com/office/word/2010/wordprocessingShape" mc:Ignorable="w14 w15 w16se w16cid w16 w16cex w16sdtdh wp14">
   <w:body>
     <w:p>
       <w:pPr>
@@ -137,21 +137,7 @@
         <w:rPr>
           <w:rFonts w:ascii="Times New Roman" w:hAnsi="Times New Roman" w:cs="Times New Roman"/>
         </w:rPr>
-        <w:t>{</w:t>
-      </w:r>
-      <w:proofErr w:type="spellStart"/>
-      <w:r>
-        <w:rPr>
-          <w:rFonts w:ascii="Times New Roman" w:hAnsi="Times New Roman" w:cs="Times New Roman"/>
-        </w:rPr>
-        <w:t>purchaseRequestNumber</w:t>
-      </w:r>
-      <w:proofErr w:type="spellEnd"/>
-      <w:r>
-        <w:rPr>
-          <w:rFonts w:ascii="Times New Roman" w:hAnsi="Times New Roman" w:cs="Times New Roman"/>
-        </w:rPr>
-        <w:t>}</w:t>
+        <w:t>{purchaseRequestNumber}</w:t>
       </w:r>
     </w:p>
     <w:p>
@@ -183,21 +169,7 @@
         <w:rPr>
           <w:rFonts w:ascii="Times New Roman" w:hAnsi="Times New Roman" w:cs="Times New Roman"/>
         </w:rPr>
-        <w:t xml:space="preserve"> {</w:t>
-      </w:r>
-      <w:proofErr w:type="spellStart"/>
-      <w:r>
-        <w:rPr>
-          <w:rFonts w:ascii="Times New Roman" w:hAnsi="Times New Roman" w:cs="Times New Roman"/>
-        </w:rPr>
-        <w:t>jwccContractNumber</w:t>
-      </w:r>
-      <w:proofErr w:type="spellEnd"/>
-      <w:r>
-        <w:rPr>
-          <w:rFonts w:ascii="Times New Roman" w:hAnsi="Times New Roman" w:cs="Times New Roman"/>
-        </w:rPr>
-        <w:t>}</w:t>
+        <w:t xml:space="preserve"> {jwccContractNumber}</w:t>
       </w:r>
     </w:p>
     <w:p>
@@ -271,14 +243,12 @@
         </w:rPr>
         <w:t xml:space="preserve"> {</w:t>
       </w:r>
-      <w:proofErr w:type="spellStart"/>
       <w:r>
         <w:rPr>
           <w:rFonts w:ascii="Times New Roman" w:hAnsi="Times New Roman" w:cs="Times New Roman"/>
         </w:rPr>
         <w:t>estimatedValueFormatted</w:t>
       </w:r>
-      <w:proofErr w:type="spellEnd"/>
       <w:r>
         <w:rPr>
           <w:rFonts w:ascii="Times New Roman" w:hAnsi="Times New Roman" w:cs="Times New Roman"/>
@@ -315,21 +285,7 @@
         <w:rPr>
           <w:rFonts w:ascii="Times New Roman" w:hAnsi="Times New Roman" w:cs="Times New Roman"/>
         </w:rPr>
-        <w:t>{</w:t>
-      </w:r>
-      <w:proofErr w:type="spellStart"/>
-      <w:r>
-        <w:rPr>
-          <w:rFonts w:ascii="Times New Roman" w:hAnsi="Times New Roman" w:cs="Times New Roman"/>
-        </w:rPr>
-        <w:t>fairOpportunity.exceptionToFairOpportunity</w:t>
-      </w:r>
-      <w:proofErr w:type="spellEnd"/>
-      <w:r>
-        <w:rPr>
-          <w:rFonts w:ascii="Times New Roman" w:hAnsi="Times New Roman" w:cs="Times New Roman"/>
-        </w:rPr>
-        <w:t>}</w:t>
+        <w:t>{fairOpportunity.exceptionToFairOpportunity}</w:t>
       </w:r>
     </w:p>
     <w:p>
@@ -385,35 +341,7 @@
         <w:rPr>
           <w:rFonts w:ascii="Times New Roman" w:hAnsi="Times New Roman" w:cs="Times New Roman"/>
         </w:rPr>
-        <w:t xml:space="preserve"> {IF </w:t>
-      </w:r>
-      <w:proofErr w:type="spellStart"/>
-      <w:r>
-        <w:rPr>
-          <w:rFonts w:ascii="Times New Roman" w:hAnsi="Times New Roman" w:cs="Times New Roman"/>
-        </w:rPr>
-        <w:t>estimatedValue</w:t>
-      </w:r>
-      <w:proofErr w:type="spellEnd"/>
-      <w:r>
-        <w:rPr>
-          <w:rFonts w:ascii="Times New Roman" w:hAnsi="Times New Roman" w:cs="Times New Roman"/>
-        </w:rPr>
-        <w:t xml:space="preserve"> &lt;= </w:t>
-      </w:r>
-      <w:proofErr w:type="gramStart"/>
-      <w:r>
-        <w:rPr>
-          <w:rFonts w:ascii="Times New Roman" w:hAnsi="Times New Roman" w:cs="Times New Roman"/>
-        </w:rPr>
-        <w:t>750000}Not</w:t>
-      </w:r>
-      <w:proofErr w:type="gramEnd"/>
-      <w:r>
-        <w:rPr>
-          <w:rFonts w:ascii="Times New Roman" w:hAnsi="Times New Roman" w:cs="Times New Roman"/>
-        </w:rPr>
-        <w:t xml:space="preserve"> Applicable</w:t>
+        <w:t xml:space="preserve"> {IF estimatedValue &lt;= 750000}Not Applicable</w:t>
       </w:r>
       <w:r>
         <w:rPr>
@@ -437,21 +365,7 @@
         <w:rPr>
           <w:rFonts w:ascii="Times New Roman" w:hAnsi="Times New Roman" w:cs="Times New Roman"/>
         </w:rPr>
-        <w:t xml:space="preserve">{IF </w:t>
-      </w:r>
-      <w:proofErr w:type="spellStart"/>
-      <w:r>
-        <w:rPr>
-          <w:rFonts w:ascii="Times New Roman" w:hAnsi="Times New Roman" w:cs="Times New Roman"/>
-        </w:rPr>
-        <w:t>estimatedValue</w:t>
-      </w:r>
-      <w:proofErr w:type="spellEnd"/>
-      <w:r>
-        <w:rPr>
-          <w:rFonts w:ascii="Times New Roman" w:hAnsi="Times New Roman" w:cs="Times New Roman"/>
-        </w:rPr>
-        <w:t xml:space="preserve"> &gt; 750000}</w:t>
+        <w:t>{IF estimatedValue &gt; 750000}</w:t>
       </w:r>
       <w:r>
         <w:rPr>
@@ -512,49 +426,7 @@
         <w:rPr>
           <w:rFonts w:ascii="Times New Roman" w:hAnsi="Times New Roman" w:cs="Times New Roman"/>
         </w:rPr>
-        <w:t xml:space="preserve"> the {IF </w:t>
-      </w:r>
-      <w:proofErr w:type="spellStart"/>
-      <w:r>
-        <w:rPr>
-          <w:rFonts w:ascii="Times New Roman" w:hAnsi="Times New Roman" w:cs="Times New Roman"/>
-        </w:rPr>
-        <w:t>estimatedValue</w:t>
-      </w:r>
-      <w:proofErr w:type="spellEnd"/>
-      <w:r>
-        <w:rPr>
-          <w:rFonts w:ascii="Times New Roman" w:hAnsi="Times New Roman" w:cs="Times New Roman"/>
-        </w:rPr>
-        <w:t xml:space="preserve"> &lt;= 750000}Contracting Officer{END-IF}{IF </w:t>
-      </w:r>
-      <w:proofErr w:type="spellStart"/>
-      <w:r>
-        <w:rPr>
-          <w:rFonts w:ascii="Times New Roman" w:hAnsi="Times New Roman" w:cs="Times New Roman"/>
-        </w:rPr>
-        <w:t>estimatedValue</w:t>
-      </w:r>
-      <w:proofErr w:type="spellEnd"/>
-      <w:r>
-        <w:rPr>
-          <w:rFonts w:ascii="Times New Roman" w:hAnsi="Times New Roman" w:cs="Times New Roman"/>
-        </w:rPr>
-        <w:t xml:space="preserve"> &gt; 750000 &amp;&amp; </w:t>
-      </w:r>
-      <w:proofErr w:type="spellStart"/>
-      <w:r>
-        <w:rPr>
-          <w:rFonts w:ascii="Times New Roman" w:hAnsi="Times New Roman" w:cs="Times New Roman"/>
-        </w:rPr>
-        <w:t>estimatedValue</w:t>
-      </w:r>
-      <w:proofErr w:type="spellEnd"/>
-      <w:r>
-        <w:rPr>
-          <w:rFonts w:ascii="Times New Roman" w:hAnsi="Times New Roman" w:cs="Times New Roman"/>
-        </w:rPr>
-        <w:t xml:space="preserve"> &lt;= 15000000}</w:t>
+        <w:t xml:space="preserve"> the {IF estimatedValue &lt;= 750000}Contracting Officer{END-IF}{IF estimatedValue &gt; 750000 &amp;&amp; estimatedValue &lt;= 15000000}</w:t>
       </w:r>
       <w:r>
         <w:rPr>
@@ -572,35 +444,7 @@
         <w:rPr>
           <w:rFonts w:ascii="Times New Roman" w:hAnsi="Times New Roman" w:cs="Times New Roman"/>
         </w:rPr>
-        <w:t xml:space="preserve">{END-IF}{IF </w:t>
-      </w:r>
-      <w:proofErr w:type="spellStart"/>
-      <w:r>
-        <w:rPr>
-          <w:rFonts w:ascii="Times New Roman" w:hAnsi="Times New Roman" w:cs="Times New Roman"/>
-        </w:rPr>
-        <w:t>estimatedValue</w:t>
-      </w:r>
-      <w:proofErr w:type="spellEnd"/>
-      <w:r>
-        <w:rPr>
-          <w:rFonts w:ascii="Times New Roman" w:hAnsi="Times New Roman" w:cs="Times New Roman"/>
-        </w:rPr>
-        <w:t xml:space="preserve"> &gt; 15000000 &amp;&amp; </w:t>
-      </w:r>
-      <w:proofErr w:type="spellStart"/>
-      <w:r>
-        <w:rPr>
-          <w:rFonts w:ascii="Times New Roman" w:hAnsi="Times New Roman" w:cs="Times New Roman"/>
-        </w:rPr>
-        <w:t>estimatedValue</w:t>
-      </w:r>
-      <w:proofErr w:type="spellEnd"/>
-      <w:r>
-        <w:rPr>
-          <w:rFonts w:ascii="Times New Roman" w:hAnsi="Times New Roman" w:cs="Times New Roman"/>
-        </w:rPr>
-        <w:t xml:space="preserve"> &lt;= 100000000}</w:t>
+        <w:t>{END-IF}{IF estimatedValue &gt; 15000000 &amp;&amp; estimatedValue &lt;= 100000000}</w:t>
       </w:r>
       <w:r>
         <w:rPr>
@@ -612,21 +456,7 @@
         <w:rPr>
           <w:rFonts w:ascii="Times New Roman" w:hAnsi="Times New Roman" w:cs="Times New Roman"/>
         </w:rPr>
-        <w:t xml:space="preserve">{END-IF}{IF </w:t>
-      </w:r>
-      <w:proofErr w:type="spellStart"/>
-      <w:r>
-        <w:rPr>
-          <w:rFonts w:ascii="Times New Roman" w:hAnsi="Times New Roman" w:cs="Times New Roman"/>
-        </w:rPr>
-        <w:t>estimatedValue</w:t>
-      </w:r>
-      <w:proofErr w:type="spellEnd"/>
-      <w:r>
-        <w:rPr>
-          <w:rFonts w:ascii="Times New Roman" w:hAnsi="Times New Roman" w:cs="Times New Roman"/>
-        </w:rPr>
-        <w:t xml:space="preserve"> &gt; 100000000}</w:t>
+        <w:t>{END-IF}{IF estimatedValue &gt; 100000000}</w:t>
       </w:r>
       <w:r>
         <w:rPr>
@@ -671,21 +501,7 @@
         <w:rPr>
           <w:rFonts w:ascii="Times New Roman" w:hAnsi="Times New Roman" w:cs="Times New Roman"/>
         </w:rPr>
-        <w:t>{</w:t>
-      </w:r>
-      <w:proofErr w:type="spellStart"/>
-      <w:r>
-        <w:rPr>
-          <w:rFonts w:ascii="Times New Roman" w:hAnsi="Times New Roman" w:cs="Times New Roman"/>
-        </w:rPr>
-        <w:t>fairOpportunity.exceptionToFairOpportunity</w:t>
-      </w:r>
-      <w:proofErr w:type="spellEnd"/>
-      <w:r>
-        <w:rPr>
-          <w:rFonts w:ascii="Times New Roman" w:hAnsi="Times New Roman" w:cs="Times New Roman"/>
-        </w:rPr>
-        <w:t>}</w:t>
+        <w:t>{fairOpportunity.exceptionToFairOpportunity}</w:t>
       </w:r>
       <w:r>
         <w:rPr>
@@ -750,7 +566,6 @@
         </w:rPr>
         <w:t>{</w:t>
       </w:r>
-      <w:proofErr w:type="spellStart"/>
       <w:r>
         <w:rPr>
           <w:rFonts w:ascii="Times New Roman" w:hAnsi="Times New Roman" w:cs="Times New Roman"/>
@@ -786,7 +601,6 @@
         </w:rPr>
         <w:t>abel</w:t>
       </w:r>
-      <w:proofErr w:type="spellEnd"/>
       <w:r>
         <w:rPr>
           <w:rFonts w:ascii="Times New Roman" w:hAnsi="Times New Roman" w:cs="Times New Roman"/>
@@ -810,7 +624,6 @@
         </w:rPr>
         <w:t>{</w:t>
       </w:r>
-      <w:proofErr w:type="spellStart"/>
       <w:r>
         <w:rPr>
           <w:rFonts w:ascii="Times New Roman" w:hAnsi="Times New Roman" w:cs="Times New Roman"/>
@@ -832,7 +645,6 @@
         </w:rPr>
         <w:t>ullAddress</w:t>
       </w:r>
-      <w:proofErr w:type="spellEnd"/>
       <w:r>
         <w:rPr>
           <w:rFonts w:ascii="Times New Roman" w:hAnsi="Times New Roman" w:cs="Times New Roman"/>
@@ -877,19 +689,11 @@
         </w:rPr>
         <w:t xml:space="preserve">{IF </w:t>
       </w:r>
-      <w:proofErr w:type="spellStart"/>
-      <w:r>
-        <w:rPr>
-          <w:rFonts w:ascii="Times New Roman" w:hAnsi="Times New Roman" w:cs="Times New Roman"/>
-        </w:rPr>
-        <w:t>contractingShop</w:t>
-      </w:r>
-      <w:proofErr w:type="spellEnd"/>
-      <w:r>
-        <w:rPr>
-          <w:rFonts w:ascii="Times New Roman" w:hAnsi="Times New Roman" w:cs="Times New Roman"/>
-        </w:rPr>
-        <w:t xml:space="preserve"> </w:t>
+      <w:r>
+        <w:rPr>
+          <w:rFonts w:ascii="Times New Roman" w:hAnsi="Times New Roman" w:cs="Times New Roman"/>
+        </w:rPr>
+        <w:t xml:space="preserve">contractingShop </w:t>
       </w:r>
       <w:r>
         <w:rPr>
@@ -997,15 +801,7 @@
           <w:rFonts w:ascii="Times New Roman" w:hAnsi="Times New Roman" w:cs="Times New Roman"/>
           <w:color w:val="000000" w:themeColor="text1"/>
         </w:rPr>
-        <w:t>END-</w:t>
-      </w:r>
-      <w:proofErr w:type="gramStart"/>
-      <w:r>
-        <w:rPr>
-          <w:rFonts w:ascii="Times New Roman" w:hAnsi="Times New Roman" w:cs="Times New Roman"/>
-          <w:color w:val="000000" w:themeColor="text1"/>
-        </w:rPr>
-        <w:t>IF</w:t>
+        <w:t>END-IF</w:t>
       </w:r>
       <w:r>
         <w:rPr>
@@ -1018,28 +814,7 @@
         <w:rPr>
           <w:rFonts w:ascii="Times New Roman" w:hAnsi="Times New Roman" w:cs="Times New Roman"/>
         </w:rPr>
-        <w:t>{</w:t>
-      </w:r>
-      <w:proofErr w:type="gramEnd"/>
-      <w:r>
-        <w:rPr>
-          <w:rFonts w:ascii="Times New Roman" w:hAnsi="Times New Roman" w:cs="Times New Roman"/>
-        </w:rPr>
-        <w:t xml:space="preserve">IF </w:t>
-      </w:r>
-      <w:proofErr w:type="spellStart"/>
-      <w:r>
-        <w:rPr>
-          <w:rFonts w:ascii="Times New Roman" w:hAnsi="Times New Roman" w:cs="Times New Roman"/>
-        </w:rPr>
-        <w:t>contractingShop</w:t>
-      </w:r>
-      <w:proofErr w:type="spellEnd"/>
-      <w:r>
-        <w:rPr>
-          <w:rFonts w:ascii="Times New Roman" w:hAnsi="Times New Roman" w:cs="Times New Roman"/>
-        </w:rPr>
-        <w:t xml:space="preserve"> !== </w:t>
+        <w:t xml:space="preserve">{IF contractingShop !== </w:t>
       </w:r>
       <w:r>
         <w:rPr>
@@ -1079,15 +854,7 @@
           <w:rFonts w:ascii="Times New Roman" w:hAnsi="Times New Roman" w:cs="Times New Roman"/>
           <w:color w:val="000000" w:themeColor="text1"/>
         </w:rPr>
-        <w:t>{</w:t>
-      </w:r>
-      <w:proofErr w:type="spellStart"/>
-      <w:r>
-        <w:rPr>
-          <w:rFonts w:ascii="Times New Roman" w:hAnsi="Times New Roman" w:cs="Times New Roman"/>
-          <w:color w:val="000000" w:themeColor="text1"/>
-        </w:rPr>
-        <w:t>otherContractingSho</w:t>
+        <w:t>{otherContractingSho</w:t>
       </w:r>
       <w:r>
         <w:rPr>
@@ -1101,15 +868,7 @@
           <w:rFonts w:ascii="Times New Roman" w:hAnsi="Times New Roman" w:cs="Times New Roman"/>
           <w:color w:val="000000" w:themeColor="text1"/>
         </w:rPr>
-        <w:t>ullAddress</w:t>
-      </w:r>
-      <w:proofErr w:type="spellEnd"/>
-      <w:r>
-        <w:rPr>
-          <w:rFonts w:ascii="Times New Roman" w:hAnsi="Times New Roman" w:cs="Times New Roman"/>
-          <w:color w:val="000000" w:themeColor="text1"/>
-        </w:rPr>
-        <w:t>}</w:t>
+        <w:t>ullAddress}</w:t>
       </w:r>
     </w:p>
     <w:p>
@@ -1176,21 +935,7 @@
         <w:rPr>
           <w:rFonts w:ascii="Times New Roman" w:hAnsi="Times New Roman" w:cs="Times New Roman"/>
         </w:rPr>
-        <w:t xml:space="preserve"> {</w:t>
-      </w:r>
-      <w:proofErr w:type="spellStart"/>
-      <w:r>
-        <w:rPr>
-          <w:rFonts w:ascii="Times New Roman" w:hAnsi="Times New Roman" w:cs="Times New Roman"/>
-        </w:rPr>
-        <w:t>taskOrderType</w:t>
-      </w:r>
-      <w:proofErr w:type="spellEnd"/>
-      <w:r>
-        <w:rPr>
-          <w:rFonts w:ascii="Times New Roman" w:hAnsi="Times New Roman" w:cs="Times New Roman"/>
-        </w:rPr>
-        <w:t xml:space="preserve">} </w:t>
+        <w:t xml:space="preserve"> {taskOrderType} </w:t>
       </w:r>
       <w:r>
         <w:rPr>
@@ -1223,7 +968,6 @@
         </w:rPr>
         <w:t>{</w:t>
       </w:r>
-      <w:proofErr w:type="spellStart"/>
       <w:r>
         <w:rPr>
           <w:rFonts w:ascii="Times New Roman" w:hAnsi="Times New Roman" w:cs="Times New Roman"/>
@@ -1234,14 +978,7 @@
         <w:rPr>
           <w:rFonts w:ascii="Times New Roman" w:hAnsi="Times New Roman" w:cs="Times New Roman"/>
         </w:rPr>
-        <w:t>proposedVendor</w:t>
-      </w:r>
-      <w:proofErr w:type="spellEnd"/>
-      <w:r>
-        <w:rPr>
-          <w:rFonts w:ascii="Times New Roman" w:hAnsi="Times New Roman" w:cs="Times New Roman"/>
-        </w:rPr>
-        <w:t>}.</w:t>
+        <w:t>proposedVendor}.</w:t>
       </w:r>
       <w:r>
         <w:rPr>
@@ -1255,41 +992,13 @@
         <w:rPr>
           <w:rFonts w:ascii="Times New Roman" w:hAnsi="Times New Roman" w:cs="Times New Roman"/>
         </w:rPr>
-        <w:t>The anticipated period of performance (</w:t>
-      </w:r>
-      <w:proofErr w:type="spellStart"/>
-      <w:r>
-        <w:rPr>
-          <w:rFonts w:ascii="Times New Roman" w:hAnsi="Times New Roman" w:cs="Times New Roman"/>
-        </w:rPr>
-        <w:t>PoP</w:t>
-      </w:r>
-      <w:proofErr w:type="spellEnd"/>
-      <w:r>
-        <w:rPr>
-          <w:rFonts w:ascii="Times New Roman" w:hAnsi="Times New Roman" w:cs="Times New Roman"/>
-        </w:rPr>
-        <w:t xml:space="preserve">) is for </w:t>
-      </w:r>
-      <w:r>
-        <w:rPr>
-          <w:rFonts w:ascii="Times New Roman" w:hAnsi="Times New Roman" w:cs="Times New Roman"/>
-        </w:rPr>
-        <w:t>a {</w:t>
-      </w:r>
-      <w:proofErr w:type="spellStart"/>
-      <w:r>
-        <w:rPr>
-          <w:rFonts w:ascii="Times New Roman" w:hAnsi="Times New Roman" w:cs="Times New Roman"/>
-        </w:rPr>
-        <w:t>popPeriods</w:t>
-      </w:r>
-      <w:proofErr w:type="spellEnd"/>
-      <w:r>
-        <w:rPr>
-          <w:rFonts w:ascii="Times New Roman" w:hAnsi="Times New Roman" w:cs="Times New Roman"/>
-        </w:rPr>
-        <w:t>}</w:t>
+        <w:t xml:space="preserve">The anticipated period of performance (PoP) is for </w:t>
+      </w:r>
+      <w:r>
+        <w:rPr>
+          <w:rFonts w:ascii="Times New Roman" w:hAnsi="Times New Roman" w:cs="Times New Roman"/>
+        </w:rPr>
+        <w:t>a {popPeriods}</w:t>
       </w:r>
       <w:r>
         <w:rPr>
@@ -1322,22 +1031,63 @@
         <w:rPr>
           <w:rFonts w:ascii="Times New Roman" w:hAnsi="Times New Roman" w:cs="Times New Roman"/>
         </w:rPr>
+        <w:t>{estimatedValue</w:t>
+      </w:r>
+      <w:r>
+        <w:rPr>
+          <w:rFonts w:ascii="Times New Roman" w:hAnsi="Times New Roman" w:cs="Times New Roman"/>
+        </w:rPr>
+        <w:t>Formatted</w:t>
+      </w:r>
+      <w:r>
+        <w:rPr>
+          <w:rFonts w:ascii="Times New Roman" w:hAnsi="Times New Roman" w:cs="Times New Roman"/>
+        </w:rPr>
+        <w:t>}</w:t>
+      </w:r>
+      <w:r>
+        <w:rPr>
+          <w:rFonts w:ascii="Times New Roman" w:hAnsi="Times New Roman" w:cs="Times New Roman"/>
+          <w:color w:val="FF0000"/>
+        </w:rPr>
+        <w:t xml:space="preserve"> </w:t>
+      </w:r>
+      <w:r>
+        <w:rPr>
+          <w:rFonts w:ascii="Times New Roman" w:hAnsi="Times New Roman" w:cs="Times New Roman"/>
+        </w:rPr>
+        <w:t xml:space="preserve">of </w:t>
+      </w:r>
+      <w:r>
+        <w:rPr>
+          <w:rFonts w:ascii="Times New Roman" w:hAnsi="Times New Roman" w:cs="Times New Roman"/>
+        </w:rPr>
         <w:t>{</w:t>
       </w:r>
-      <w:proofErr w:type="spellStart"/>
-      <w:r>
-        <w:rPr>
-          <w:rFonts w:ascii="Times New Roman" w:hAnsi="Times New Roman" w:cs="Times New Roman"/>
-        </w:rPr>
-        <w:t>estimatedValue</w:t>
-      </w:r>
-      <w:r>
-        <w:rPr>
-          <w:rFonts w:ascii="Times New Roman" w:hAnsi="Times New Roman" w:cs="Times New Roman"/>
-        </w:rPr>
-        <w:t>Formatted</w:t>
-      </w:r>
-      <w:proofErr w:type="spellEnd"/>
+      <w:r>
+        <w:rPr>
+          <w:rFonts w:ascii="Times New Roman" w:hAnsi="Times New Roman" w:cs="Times New Roman"/>
+        </w:rPr>
+        <w:t>fundingRequest</w:t>
+      </w:r>
+      <w:r>
+        <w:rPr>
+          <w:rFonts w:ascii="Times New Roman" w:hAnsi="Times New Roman" w:cs="Times New Roman"/>
+        </w:rPr>
+        <w:t>FiscalYear</w:t>
+      </w:r>
+      <w:r>
+        <w:rPr>
+          <w:rFonts w:ascii="Times New Roman" w:hAnsi="Times New Roman" w:cs="Times New Roman"/>
+        </w:rPr>
+        <w:t>} {</w:t>
+      </w:r>
+      <w:r>
+        <w:rPr>
+          <w:rFonts w:ascii="Times New Roman" w:hAnsi="Times New Roman" w:cs="Times New Roman"/>
+        </w:rPr>
+        <w:t>appropriationFundsType</w:t>
+      </w:r>
       <w:r>
         <w:rPr>
           <w:rFonts w:ascii="Times New Roman" w:hAnsi="Times New Roman" w:cs="Times New Roman"/>
@@ -1347,7 +1097,7 @@
       <w:r>
         <w:rPr>
           <w:rFonts w:ascii="Times New Roman" w:hAnsi="Times New Roman" w:cs="Times New Roman"/>
-          <w:color w:val="FF0000"/>
+          <w:color w:val="548DD4" w:themeColor="text2" w:themeTint="99"/>
         </w:rPr>
         <w:t xml:space="preserve"> </w:t>
       </w:r>
@@ -1355,7 +1105,81 @@
         <w:rPr>
           <w:rFonts w:ascii="Times New Roman" w:hAnsi="Times New Roman" w:cs="Times New Roman"/>
         </w:rPr>
-        <w:t xml:space="preserve">of </w:t>
+        <w:t>funds.</w:t>
+      </w:r>
+    </w:p>
+    <w:p>
+      <w:pPr>
+        <w:rPr>
+          <w:rFonts w:ascii="Times New Roman" w:hAnsi="Times New Roman" w:cs="Times New Roman"/>
+          <w:color w:val="000000" w:themeColor="text1"/>
+        </w:rPr>
+      </w:pPr>
+    </w:p>
+    <w:p>
+      <w:pPr>
+        <w:rPr>
+          <w:rFonts w:ascii="Times New Roman" w:hAnsi="Times New Roman" w:cs="Times New Roman"/>
+        </w:rPr>
+      </w:pPr>
+      <w:r>
+        <w:rPr>
+          <w:rFonts w:ascii="Times New Roman" w:hAnsi="Times New Roman" w:cs="Times New Roman"/>
+        </w:rPr>
+        <w:t>3.  DESCRIPTION OF SUPPLIES/SERVICES:</w:t>
+      </w:r>
+    </w:p>
+    <w:p>
+      <w:pPr>
+        <w:rPr>
+          <w:rFonts w:ascii="Times New Roman" w:hAnsi="Times New Roman" w:cs="Times New Roman"/>
+          <w:color w:val="000000" w:themeColor="text1"/>
+        </w:rPr>
+      </w:pPr>
+      <w:r>
+        <w:rPr>
+          <w:rFonts w:ascii="Times New Roman" w:hAnsi="Times New Roman" w:cs="Times New Roman"/>
+        </w:rPr>
+        <w:t>{scope}</w:t>
+      </w:r>
+    </w:p>
+    <w:p>
+      <w:pPr>
+        <w:rPr>
+          <w:rFonts w:ascii="Times New Roman" w:hAnsi="Times New Roman" w:cs="Times New Roman"/>
+          <w:color w:val="0000FF"/>
+        </w:rPr>
+      </w:pPr>
+    </w:p>
+    <w:p>
+      <w:pPr>
+        <w:rPr>
+          <w:rFonts w:ascii="Times New Roman" w:hAnsi="Times New Roman" w:cs="Times New Roman"/>
+        </w:rPr>
+      </w:pPr>
+      <w:r>
+        <w:rPr>
+          <w:rFonts w:ascii="Times New Roman" w:hAnsi="Times New Roman" w:cs="Times New Roman"/>
+        </w:rPr>
+        <w:t xml:space="preserve">The PoP consists of a </w:t>
+      </w:r>
+      <w:r>
+        <w:rPr>
+          <w:rFonts w:ascii="Times New Roman" w:hAnsi="Times New Roman" w:cs="Times New Roman"/>
+        </w:rPr>
+        <w:t xml:space="preserve">{popPeriods} </w:t>
+      </w:r>
+      <w:r>
+        <w:rPr>
+          <w:rFonts w:ascii="Times New Roman" w:hAnsi="Times New Roman" w:cs="Times New Roman"/>
+        </w:rPr>
+        <w:t>and an estimated value of</w:t>
+      </w:r>
+      <w:r>
+        <w:rPr>
+          <w:rFonts w:ascii="Times New Roman" w:hAnsi="Times New Roman" w:cs="Times New Roman"/>
+        </w:rPr>
+        <w:t xml:space="preserve"> </w:t>
       </w:r>
       <w:r>
         <w:rPr>
@@ -1363,163 +1187,12 @@
         </w:rPr>
         <w:t>{</w:t>
       </w:r>
-      <w:proofErr w:type="spellStart"/>
-      <w:r>
-        <w:rPr>
-          <w:rFonts w:ascii="Times New Roman" w:hAnsi="Times New Roman" w:cs="Times New Roman"/>
-        </w:rPr>
-        <w:t>fundingRequest</w:t>
-      </w:r>
-      <w:r>
-        <w:rPr>
-          <w:rFonts w:ascii="Times New Roman" w:hAnsi="Times New Roman" w:cs="Times New Roman"/>
-        </w:rPr>
-        <w:t>FiscalYear</w:t>
-      </w:r>
-      <w:proofErr w:type="spellEnd"/>
-      <w:r>
-        <w:rPr>
-          <w:rFonts w:ascii="Times New Roman" w:hAnsi="Times New Roman" w:cs="Times New Roman"/>
-        </w:rPr>
-        <w:t>} {</w:t>
-      </w:r>
-      <w:proofErr w:type="spellStart"/>
-      <w:r>
-        <w:rPr>
-          <w:rFonts w:ascii="Times New Roman" w:hAnsi="Times New Roman" w:cs="Times New Roman"/>
-        </w:rPr>
-        <w:t>appropriationFundsType</w:t>
-      </w:r>
-      <w:proofErr w:type="spellEnd"/>
-      <w:r>
-        <w:rPr>
-          <w:rFonts w:ascii="Times New Roman" w:hAnsi="Times New Roman" w:cs="Times New Roman"/>
-        </w:rPr>
-        <w:t>}</w:t>
-      </w:r>
-      <w:r>
-        <w:rPr>
-          <w:rFonts w:ascii="Times New Roman" w:hAnsi="Times New Roman" w:cs="Times New Roman"/>
-          <w:color w:val="548DD4" w:themeColor="text2" w:themeTint="99"/>
-        </w:rPr>
-        <w:t xml:space="preserve"> </w:t>
-      </w:r>
-      <w:r>
-        <w:rPr>
-          <w:rFonts w:ascii="Times New Roman" w:hAnsi="Times New Roman" w:cs="Times New Roman"/>
-        </w:rPr>
-        <w:t>funds.</w:t>
-      </w:r>
-    </w:p>
-    <w:p>
-      <w:pPr>
-        <w:rPr>
-          <w:rFonts w:ascii="Times New Roman" w:hAnsi="Times New Roman" w:cs="Times New Roman"/>
-          <w:color w:val="000000" w:themeColor="text1"/>
-        </w:rPr>
-      </w:pPr>
-    </w:p>
-    <w:p>
-      <w:pPr>
-        <w:rPr>
-          <w:rFonts w:ascii="Times New Roman" w:hAnsi="Times New Roman" w:cs="Times New Roman"/>
-        </w:rPr>
-      </w:pPr>
-      <w:r>
-        <w:rPr>
-          <w:rFonts w:ascii="Times New Roman" w:hAnsi="Times New Roman" w:cs="Times New Roman"/>
-        </w:rPr>
-        <w:t>3.  DESCRIPTION OF SUPPLIES/SERVICES:</w:t>
-      </w:r>
-    </w:p>
-    <w:p>
-      <w:pPr>
-        <w:rPr>
-          <w:rFonts w:ascii="Times New Roman" w:hAnsi="Times New Roman" w:cs="Times New Roman"/>
-          <w:color w:val="000000" w:themeColor="text1"/>
-        </w:rPr>
-      </w:pPr>
-      <w:r>
-        <w:rPr>
-          <w:rFonts w:ascii="Times New Roman" w:hAnsi="Times New Roman" w:cs="Times New Roman"/>
-        </w:rPr>
-        <w:t>{scope}</w:t>
-      </w:r>
-    </w:p>
-    <w:p>
-      <w:pPr>
-        <w:rPr>
-          <w:rFonts w:ascii="Times New Roman" w:hAnsi="Times New Roman" w:cs="Times New Roman"/>
-          <w:color w:val="0000FF"/>
-        </w:rPr>
-      </w:pPr>
-    </w:p>
-    <w:p>
-      <w:pPr>
-        <w:rPr>
-          <w:rFonts w:ascii="Times New Roman" w:hAnsi="Times New Roman" w:cs="Times New Roman"/>
-        </w:rPr>
-      </w:pPr>
-      <w:r>
-        <w:rPr>
-          <w:rFonts w:ascii="Times New Roman" w:hAnsi="Times New Roman" w:cs="Times New Roman"/>
-        </w:rPr>
-        <w:t xml:space="preserve">The </w:t>
-      </w:r>
-      <w:proofErr w:type="spellStart"/>
-      <w:r>
-        <w:rPr>
-          <w:rFonts w:ascii="Times New Roman" w:hAnsi="Times New Roman" w:cs="Times New Roman"/>
-        </w:rPr>
-        <w:t>PoP</w:t>
-      </w:r>
-      <w:proofErr w:type="spellEnd"/>
-      <w:r>
-        <w:rPr>
-          <w:rFonts w:ascii="Times New Roman" w:hAnsi="Times New Roman" w:cs="Times New Roman"/>
-        </w:rPr>
-        <w:t xml:space="preserve"> consists of a </w:t>
-      </w:r>
-      <w:r>
-        <w:rPr>
-          <w:rFonts w:ascii="Times New Roman" w:hAnsi="Times New Roman" w:cs="Times New Roman"/>
-        </w:rPr>
-        <w:t>{</w:t>
-      </w:r>
-      <w:proofErr w:type="spellStart"/>
-      <w:r>
-        <w:rPr>
-          <w:rFonts w:ascii="Times New Roman" w:hAnsi="Times New Roman" w:cs="Times New Roman"/>
-        </w:rPr>
-        <w:t>popPeriods</w:t>
-      </w:r>
-      <w:proofErr w:type="spellEnd"/>
-      <w:r>
-        <w:rPr>
-          <w:rFonts w:ascii="Times New Roman" w:hAnsi="Times New Roman" w:cs="Times New Roman"/>
-        </w:rPr>
-        <w:t xml:space="preserve">} </w:t>
-      </w:r>
-      <w:r>
-        <w:rPr>
-          <w:rFonts w:ascii="Times New Roman" w:hAnsi="Times New Roman" w:cs="Times New Roman"/>
-        </w:rPr>
-        <w:t xml:space="preserve">and an estimated value of </w:t>
-      </w:r>
-      <w:r>
-        <w:rPr>
-          <w:rFonts w:ascii="Times New Roman" w:hAnsi="Times New Roman" w:cs="Times New Roman"/>
-        </w:rPr>
-        <w:t>${</w:t>
-      </w:r>
-      <w:proofErr w:type="spellStart"/>
-      <w:r>
-        <w:rPr>
-          <w:rFonts w:ascii="Times New Roman" w:hAnsi="Times New Roman" w:cs="Times New Roman"/>
-        </w:rPr>
-        <w:t>estimatedValue</w:t>
-      </w:r>
-      <w:proofErr w:type="spellEnd"/>
+      <w:r>
+        <w:rPr>
+          <w:rFonts w:ascii="Times New Roman" w:hAnsi="Times New Roman" w:cs="Times New Roman"/>
+        </w:rPr>
+        <w:t>estimatedValueFormatted</w:t>
+      </w:r>
       <w:r>
         <w:rPr>
           <w:rFonts w:ascii="Times New Roman" w:hAnsi="Times New Roman" w:cs="Times New Roman"/>
@@ -1595,30 +1268,262 @@
     </w:p>
     <w:p>
       <w:pPr>
-        <w:ind w:firstLine="630"/>
-        <w:rPr>
-          <w:rFonts w:ascii="Times New Roman" w:hAnsi="Times New Roman" w:cs="Times New Roman"/>
-        </w:rPr>
-      </w:pPr>
-      <w:r>
-        <w:rPr>
-          <w:rFonts w:ascii="Times New Roman" w:hAnsi="Times New Roman" w:cs="Times New Roman"/>
+        <w:rPr>
+          <w:rFonts w:ascii="Times New Roman" w:hAnsi="Times New Roman" w:cs="Times New Roman"/>
+          <w:color w:val="00B050"/>
+        </w:rPr>
+      </w:pPr>
+      <w:r>
+        <w:rPr>
+          <w:rFonts w:ascii="Times New Roman" w:hAnsi="Times New Roman" w:cs="Times New Roman"/>
+          <w:color w:val="00B050"/>
         </w:rPr>
         <w:t>{</w:t>
       </w:r>
-      <w:proofErr w:type="spellStart"/>
-      <w:r>
-        <w:rPr>
-          <w:rFonts w:ascii="Times New Roman" w:hAnsi="Times New Roman" w:cs="Times New Roman"/>
-        </w:rPr>
-        <w:t>fairOpportunity.exceptionToFairOpportunity</w:t>
-      </w:r>
-      <w:proofErr w:type="spellEnd"/>
-      <w:r>
-        <w:rPr>
-          <w:rFonts w:ascii="Times New Roman" w:hAnsi="Times New Roman" w:cs="Times New Roman"/>
+      <w:r>
+        <w:rPr>
+          <w:rFonts w:ascii="Times New Roman" w:hAnsi="Times New Roman" w:cs="Times New Roman"/>
+          <w:color w:val="00B050"/>
+        </w:rPr>
+        <w:t xml:space="preserve">IF </w:t>
+      </w:r>
+      <w:r>
+        <w:rPr>
+          <w:rFonts w:ascii="Times New Roman" w:hAnsi="Times New Roman" w:cs="Times New Roman"/>
+          <w:color w:val="00B050"/>
+        </w:rPr>
+        <w:t>fairOpportunity.exceptionToFairOpportunity}</w:t>
+      </w:r>
+    </w:p>
+    <w:p>
+      <w:pPr>
+        <w:ind w:left="720"/>
+        <w:rPr>
+          <w:rFonts w:ascii="Times New Roman" w:hAnsi="Times New Roman" w:cs="Times New Roman"/>
+          <w:color w:val="7030A0"/>
+        </w:rPr>
+      </w:pPr>
+      <w:r>
+        <w:rPr>
+          <w:rFonts w:ascii="Times New Roman" w:hAnsi="Times New Roman" w:cs="Times New Roman"/>
+          <w:color w:val="7030A0"/>
+        </w:rPr>
+        <w:t xml:space="preserve">{IF fairOpportunity.exceptionToFairOpportunity == </w:t>
+      </w:r>
+      <w:r>
+        <w:rPr>
+          <w:rFonts w:ascii="Times New Roman" w:hAnsi="Times New Roman" w:cs="Times New Roman"/>
+        </w:rPr>
+        <w:t>`</w:t>
+      </w:r>
+      <w:r>
+        <w:rPr>
+          <w:rFonts w:ascii="Times New Roman" w:hAnsi="Times New Roman" w:cs="Times New Roman"/>
+          <w:color w:val="7030A0"/>
+        </w:rPr>
+        <w:t>16.505(b)(2)(i)(C)</w:t>
+      </w:r>
+      <w:r>
+        <w:rPr>
+          <w:rFonts w:ascii="Times New Roman" w:hAnsi="Times New Roman" w:cs="Times New Roman"/>
+        </w:rPr>
+        <w:t>`</w:t>
+      </w:r>
+      <w:r>
+        <w:rPr>
+          <w:rFonts w:ascii="Times New Roman" w:hAnsi="Times New Roman" w:cs="Times New Roman"/>
+          <w:color w:val="7030A0"/>
         </w:rPr>
         <w:t>}</w:t>
+      </w:r>
+    </w:p>
+    <w:p>
+      <w:pPr>
+        <w:ind w:left="720"/>
+        <w:rPr>
+          <w:rFonts w:ascii="Times New Roman" w:hAnsi="Times New Roman" w:cs="Times New Roman"/>
+        </w:rPr>
+      </w:pPr>
+      <w:r>
+        <w:rPr>
+          <w:rFonts w:ascii="Times New Roman" w:hAnsi="Times New Roman" w:cs="Times New Roman"/>
+        </w:rPr>
+        <w:t>FAR 16.505(b)(2)(i)(C) - The order must be issued on a sole-source basis in the interest of economy and efficiency because it is a logical follow-on to an order already issued under the contract, provided that all awardees were given a fair opportunity to be considered for the original order.</w:t>
+      </w:r>
+    </w:p>
+    <w:p>
+      <w:pPr>
+        <w:ind w:left="720"/>
+        <w:rPr>
+          <w:rFonts w:ascii="Times New Roman" w:hAnsi="Times New Roman" w:cs="Times New Roman"/>
+          <w:color w:val="7030A0"/>
+        </w:rPr>
+      </w:pPr>
+      <w:r>
+        <w:rPr>
+          <w:rFonts w:ascii="Times New Roman" w:hAnsi="Times New Roman" w:cs="Times New Roman"/>
+          <w:color w:val="7030A0"/>
+        </w:rPr>
+        <w:t>{END-IF}</w:t>
+      </w:r>
+    </w:p>
+    <w:p>
+      <w:pPr>
+        <w:ind w:left="720"/>
+        <w:rPr>
+          <w:rFonts w:ascii="Times New Roman" w:hAnsi="Times New Roman" w:cs="Times New Roman"/>
+          <w:color w:val="7030A0"/>
+        </w:rPr>
+      </w:pPr>
+      <w:r>
+        <w:rPr>
+          <w:rFonts w:ascii="Times New Roman" w:hAnsi="Times New Roman" w:cs="Times New Roman"/>
+          <w:color w:val="7030A0"/>
+        </w:rPr>
+        <w:t xml:space="preserve">{IF fairOpportunity.exceptionToFairOpportunity == </w:t>
+      </w:r>
+      <w:r>
+        <w:rPr>
+          <w:rFonts w:ascii="Times New Roman" w:hAnsi="Times New Roman" w:cs="Times New Roman"/>
+        </w:rPr>
+        <w:t>`</w:t>
+      </w:r>
+      <w:r>
+        <w:rPr>
+          <w:rFonts w:ascii="Times New Roman" w:hAnsi="Times New Roman" w:cs="Times New Roman"/>
+          <w:color w:val="7030A0"/>
+        </w:rPr>
+        <w:t>16.505(b)(2)(i)(B)</w:t>
+      </w:r>
+      <w:r>
+        <w:rPr>
+          <w:rFonts w:ascii="Times New Roman" w:hAnsi="Times New Roman" w:cs="Times New Roman"/>
+        </w:rPr>
+        <w:t>`</w:t>
+      </w:r>
+      <w:r>
+        <w:rPr>
+          <w:rFonts w:ascii="Times New Roman" w:hAnsi="Times New Roman" w:cs="Times New Roman"/>
+          <w:color w:val="7030A0"/>
+        </w:rPr>
+        <w:t>}</w:t>
+      </w:r>
+    </w:p>
+    <w:p>
+      <w:pPr>
+        <w:ind w:left="720"/>
+        <w:rPr>
+          <w:rFonts w:ascii="Times New Roman" w:hAnsi="Times New Roman" w:cs="Times New Roman"/>
+        </w:rPr>
+      </w:pPr>
+      <w:r>
+        <w:rPr>
+          <w:rFonts w:ascii="Times New Roman" w:hAnsi="Times New Roman" w:cs="Times New Roman"/>
+        </w:rPr>
+        <w:t>FAR 16.505(b)(2)(i)(B) - Only one awardee is capable of providing the supplies or services required at the level of quality required because the supplies or services ordered are unique or highly specialized.</w:t>
+      </w:r>
+    </w:p>
+    <w:p>
+      <w:pPr>
+        <w:ind w:left="720"/>
+        <w:rPr>
+          <w:rFonts w:ascii="Times New Roman" w:hAnsi="Times New Roman" w:cs="Times New Roman"/>
+          <w:color w:val="7030A0"/>
+        </w:rPr>
+      </w:pPr>
+      <w:r>
+        <w:rPr>
+          <w:rFonts w:ascii="Times New Roman" w:hAnsi="Times New Roman" w:cs="Times New Roman"/>
+          <w:color w:val="7030A0"/>
+        </w:rPr>
+        <w:t>{END-IF}</w:t>
+      </w:r>
+    </w:p>
+    <w:p>
+      <w:pPr>
+        <w:ind w:left="720"/>
+        <w:rPr>
+          <w:rFonts w:ascii="Times New Roman" w:hAnsi="Times New Roman" w:cs="Times New Roman"/>
+          <w:color w:val="7030A0"/>
+        </w:rPr>
+      </w:pPr>
+      <w:r>
+        <w:rPr>
+          <w:rFonts w:ascii="Times New Roman" w:hAnsi="Times New Roman" w:cs="Times New Roman"/>
+          <w:color w:val="7030A0"/>
+        </w:rPr>
+        <w:t xml:space="preserve">{IF fairOpportunity.exceptionToFairOpportunity == </w:t>
+      </w:r>
+      <w:r>
+        <w:rPr>
+          <w:rFonts w:ascii="Times New Roman" w:hAnsi="Times New Roman" w:cs="Times New Roman"/>
+        </w:rPr>
+        <w:t>`</w:t>
+      </w:r>
+      <w:r>
+        <w:rPr>
+          <w:rFonts w:ascii="Times New Roman" w:hAnsi="Times New Roman" w:cs="Times New Roman"/>
+          <w:color w:val="7030A0"/>
+        </w:rPr>
+        <w:t>16.505(b)(2)(i)(A)</w:t>
+      </w:r>
+      <w:r>
+        <w:rPr>
+          <w:rFonts w:ascii="Times New Roman" w:hAnsi="Times New Roman" w:cs="Times New Roman"/>
+        </w:rPr>
+        <w:t>`</w:t>
+      </w:r>
+      <w:r>
+        <w:rPr>
+          <w:rFonts w:ascii="Times New Roman" w:hAnsi="Times New Roman" w:cs="Times New Roman"/>
+          <w:color w:val="7030A0"/>
+        </w:rPr>
+        <w:t>}</w:t>
+      </w:r>
+    </w:p>
+    <w:p>
+      <w:pPr>
+        <w:ind w:left="720"/>
+        <w:rPr>
+          <w:rFonts w:ascii="Times New Roman" w:hAnsi="Times New Roman" w:cs="Times New Roman"/>
+        </w:rPr>
+      </w:pPr>
+      <w:r>
+        <w:rPr>
+          <w:rFonts w:ascii="Times New Roman" w:hAnsi="Times New Roman" w:cs="Times New Roman"/>
+        </w:rPr>
+        <w:t>FAR 16.505(b)(2)(i)(A) - The agency's need for supplies or services is so urgent that providing a fair opportunity would result in unacceptable delays.</w:t>
+      </w:r>
+    </w:p>
+    <w:p>
+      <w:pPr>
+        <w:ind w:left="720"/>
+        <w:rPr>
+          <w:rFonts w:ascii="Times New Roman" w:hAnsi="Times New Roman" w:cs="Times New Roman"/>
+          <w:color w:val="7030A0"/>
+        </w:rPr>
+      </w:pPr>
+      <w:r>
+        <w:rPr>
+          <w:rFonts w:ascii="Times New Roman" w:hAnsi="Times New Roman" w:cs="Times New Roman"/>
+          <w:color w:val="7030A0"/>
+        </w:rPr>
+        <w:t>{END-IF}</w:t>
+      </w:r>
+    </w:p>
+    <w:p>
+      <w:pPr>
+        <w:rPr>
+          <w:rFonts w:ascii="Times New Roman" w:hAnsi="Times New Roman" w:cs="Times New Roman"/>
+          <w:color w:val="00B050"/>
+        </w:rPr>
+      </w:pPr>
+      <w:r>
+        <w:rPr>
+          <w:rFonts w:ascii="Times New Roman" w:hAnsi="Times New Roman" w:cs="Times New Roman"/>
+          <w:color w:val="00B050"/>
+        </w:rPr>
+        <w:t>{END-IF}</w:t>
       </w:r>
     </w:p>
     <w:p>
@@ -1678,7 +1583,7 @@
           <w:right w:val="nil"/>
           <w:between w:val="nil"/>
         </w:pBdr>
-        <w:ind w:left="630"/>
+        <w:ind w:left="720"/>
         <w:rPr>
           <w:rFonts w:ascii="Times New Roman" w:hAnsi="Times New Roman" w:cs="Times New Roman"/>
           <w:color w:val="548DD4" w:themeColor="text2" w:themeTint="99"/>
@@ -1689,23 +1594,7 @@
           <w:rFonts w:ascii="Times New Roman" w:hAnsi="Times New Roman" w:cs="Times New Roman"/>
           <w:color w:val="000000"/>
         </w:rPr>
-        <w:t>{</w:t>
-      </w:r>
-      <w:proofErr w:type="spellStart"/>
-      <w:r>
-        <w:rPr>
-          <w:rFonts w:ascii="Times New Roman" w:hAnsi="Times New Roman" w:cs="Times New Roman"/>
-          <w:color w:val="000000"/>
-        </w:rPr>
-        <w:t>fairOpportunity.justification</w:t>
-      </w:r>
-      <w:proofErr w:type="spellEnd"/>
-      <w:r>
-        <w:rPr>
-          <w:rFonts w:ascii="Times New Roman" w:hAnsi="Times New Roman" w:cs="Times New Roman"/>
-          <w:color w:val="000000"/>
-        </w:rPr>
-        <w:t>}</w:t>
+        <w:t>{fairOpportunity.justification}</w:t>
       </w:r>
     </w:p>
     <w:p>
@@ -1807,7 +1696,7 @@
           <w:right w:val="nil"/>
           <w:between w:val="nil"/>
         </w:pBdr>
-        <w:ind w:left="630"/>
+        <w:ind w:left="720"/>
         <w:rPr>
           <w:rFonts w:ascii="Times New Roman" w:hAnsi="Times New Roman" w:cs="Times New Roman"/>
           <w:color w:val="548DD4" w:themeColor="text2" w:themeTint="99"/>
@@ -1818,23 +1707,7 @@
           <w:rFonts w:ascii="Times New Roman" w:hAnsi="Times New Roman" w:cs="Times New Roman"/>
           <w:color w:val="000000"/>
         </w:rPr>
-        <w:t>{</w:t>
-      </w:r>
-      <w:proofErr w:type="spellStart"/>
-      <w:r>
-        <w:rPr>
-          <w:rFonts w:ascii="Times New Roman" w:hAnsi="Times New Roman" w:cs="Times New Roman"/>
-          <w:color w:val="000000"/>
-        </w:rPr>
-        <w:t>fairOpportunity.minimumGovernmentRequirements</w:t>
-      </w:r>
-      <w:proofErr w:type="spellEnd"/>
-      <w:r>
-        <w:rPr>
-          <w:rFonts w:ascii="Times New Roman" w:hAnsi="Times New Roman" w:cs="Times New Roman"/>
-          <w:color w:val="000000"/>
-        </w:rPr>
-        <w:t>}</w:t>
+        <w:t>{fairOpportunity.minimumGovernmentRequirements}</w:t>
       </w:r>
     </w:p>
     <w:p>
@@ -1910,30 +1783,16 @@
           <w:right w:val="nil"/>
           <w:between w:val="nil"/>
         </w:pBdr>
-        <w:ind w:left="630"/>
-        <w:rPr>
-          <w:rFonts w:ascii="Times New Roman" w:hAnsi="Times New Roman" w:cs="Times New Roman"/>
-        </w:rPr>
-      </w:pPr>
-      <w:r>
-        <w:rPr>
-          <w:rFonts w:ascii="Times New Roman" w:hAnsi="Times New Roman" w:cs="Times New Roman"/>
-        </w:rPr>
-        <w:t>{</w:t>
-      </w:r>
-      <w:proofErr w:type="spellStart"/>
-      <w:r>
-        <w:rPr>
-          <w:rFonts w:ascii="Times New Roman" w:hAnsi="Times New Roman" w:cs="Times New Roman"/>
-        </w:rPr>
-        <w:t>fairOpportunity.proposedVendor</w:t>
-      </w:r>
-      <w:proofErr w:type="spellEnd"/>
-      <w:r>
-        <w:rPr>
-          <w:rFonts w:ascii="Times New Roman" w:hAnsi="Times New Roman" w:cs="Times New Roman"/>
-        </w:rPr>
-        <w:t>}</w:t>
+        <w:ind w:left="720"/>
+        <w:rPr>
+          <w:rFonts w:ascii="Times New Roman" w:hAnsi="Times New Roman" w:cs="Times New Roman"/>
+        </w:rPr>
+      </w:pPr>
+      <w:r>
+        <w:rPr>
+          <w:rFonts w:ascii="Times New Roman" w:hAnsi="Times New Roman" w:cs="Times New Roman"/>
+        </w:rPr>
+        <w:t>{fairOpportunity.proposedVendor}</w:t>
       </w:r>
     </w:p>
     <w:p>
@@ -2038,74 +1897,18 @@
           <w:right w:val="nil"/>
           <w:between w:val="nil"/>
         </w:pBdr>
-        <w:ind w:left="630"/>
+        <w:ind w:left="720"/>
         <w:rPr>
           <w:rFonts w:ascii="Times New Roman" w:hAnsi="Times New Roman" w:cs="Times New Roman"/>
           <w:color w:val="548DD4" w:themeColor="text2" w:themeTint="99"/>
         </w:rPr>
       </w:pPr>
-      <w:sdt>
-        <w:sdtPr>
-          <w:rPr>
-            <w:color w:val="548DD4" w:themeColor="text2" w:themeTint="99"/>
-          </w:rPr>
-          <w:tag w:val="goog_rdk_18"/>
-          <w:id w:val="1387924588"/>
-        </w:sdtPr>
-        <w:sdtContent/>
-      </w:sdt>
-      <w:sdt>
-        <w:sdtPr>
-          <w:rPr>
-            <w:color w:val="548DD4" w:themeColor="text2" w:themeTint="99"/>
-          </w:rPr>
-          <w:tag w:val="goog_rdk_19"/>
-          <w:id w:val="-758293366"/>
-        </w:sdtPr>
-        <w:sdtContent/>
-      </w:sdt>
-      <w:sdt>
-        <w:sdtPr>
-          <w:rPr>
-            <w:color w:val="548DD4" w:themeColor="text2" w:themeTint="99"/>
-          </w:rPr>
-          <w:tag w:val="goog_rdk_20"/>
-          <w:id w:val="1624499285"/>
-        </w:sdtPr>
-        <w:sdtContent/>
-      </w:sdt>
-      <w:sdt>
-        <w:sdtPr>
-          <w:rPr>
-            <w:color w:val="548DD4" w:themeColor="text2" w:themeTint="99"/>
-          </w:rPr>
-          <w:tag w:val="goog_rdk_21"/>
-          <w:id w:val="-291835218"/>
-        </w:sdtPr>
-        <w:sdtContent/>
-      </w:sdt>
       <w:r>
         <w:rPr>
           <w:rFonts w:ascii="Times New Roman" w:hAnsi="Times New Roman" w:cs="Times New Roman"/>
           <w:color w:val="000000"/>
         </w:rPr>
-        <w:t>{</w:t>
-      </w:r>
-      <w:proofErr w:type="spellStart"/>
-      <w:r>
-        <w:rPr>
-          <w:rFonts w:ascii="Times New Roman" w:hAnsi="Times New Roman" w:cs="Times New Roman"/>
-          <w:color w:val="000000"/>
-        </w:rPr>
-        <w:t>fairOpportunity.causeOfSoleSourceSituation</w:t>
-      </w:r>
-      <w:proofErr w:type="spellEnd"/>
-      <w:r>
-        <w:rPr>
-          <w:rFonts w:ascii="Times New Roman" w:hAnsi="Times New Roman" w:cs="Times New Roman"/>
-          <w:color w:val="000000"/>
-        </w:rPr>
-        <w:t>}</w:t>
+        <w:t>{fairOpportunity.causeOfSoleSourceSituation}</w:t>
       </w:r>
     </w:p>
     <w:p>
@@ -2182,44 +1985,18 @@
           <w:right w:val="nil"/>
           <w:between w:val="nil"/>
         </w:pBdr>
-        <w:ind w:left="630"/>
+        <w:ind w:left="720"/>
         <w:rPr>
           <w:rFonts w:ascii="Times New Roman" w:hAnsi="Times New Roman" w:cs="Times New Roman"/>
           <w:color w:val="548DD4" w:themeColor="text2" w:themeTint="99"/>
         </w:rPr>
       </w:pPr>
-      <w:sdt>
-        <w:sdtPr>
-          <w:rPr>
-            <w:color w:val="548DD4" w:themeColor="text2" w:themeTint="99"/>
-          </w:rPr>
-          <w:tag w:val="goog_rdk_28"/>
-          <w:id w:val="2052178443"/>
-        </w:sdtPr>
-        <w:sdtContent/>
-      </w:sdt>
       <w:r>
         <w:rPr>
           <w:rFonts w:ascii="Times New Roman" w:hAnsi="Times New Roman" w:cs="Times New Roman"/>
           <w:color w:val="000000"/>
         </w:rPr>
-        <w:t>{</w:t>
-      </w:r>
-      <w:proofErr w:type="spellStart"/>
-      <w:r>
-        <w:rPr>
-          <w:rFonts w:ascii="Times New Roman" w:hAnsi="Times New Roman" w:cs="Times New Roman"/>
-          <w:color w:val="000000"/>
-        </w:rPr>
-        <w:t>fairOpportunity.whyCspIsOnlyCapableSource</w:t>
-      </w:r>
-      <w:proofErr w:type="spellEnd"/>
-      <w:r>
-        <w:rPr>
-          <w:rFonts w:ascii="Times New Roman" w:hAnsi="Times New Roman" w:cs="Times New Roman"/>
-          <w:color w:val="000000"/>
-        </w:rPr>
-        <w:t>}</w:t>
+        <w:t>{fairOpportunity.whyCspIsOnlyCapableSource}</w:t>
       </w:r>
     </w:p>
     <w:p>
@@ -2298,7 +2075,7 @@
           <w:right w:val="nil"/>
           <w:between w:val="nil"/>
         </w:pBdr>
-        <w:ind w:left="900"/>
+        <w:ind w:left="1080"/>
         <w:rPr>
           <w:rFonts w:ascii="Times New Roman" w:hAnsi="Times New Roman" w:cs="Times New Roman"/>
           <w:color w:val="548DD4" w:themeColor="text2" w:themeTint="99"/>
@@ -2310,7 +2087,6 @@
         </w:rPr>
         <w:t>{</w:t>
       </w:r>
-      <w:proofErr w:type="spellStart"/>
       <w:r>
         <w:rPr>
           <w:rFonts w:ascii="Times New Roman" w:hAnsi="Times New Roman" w:cs="Times New Roman"/>
@@ -2322,14 +2098,7 @@
         <w:rPr>
           <w:rFonts w:ascii="Times New Roman" w:hAnsi="Times New Roman" w:cs="Times New Roman"/>
         </w:rPr>
-        <w:t>.procurementDiscussion</w:t>
-      </w:r>
-      <w:proofErr w:type="spellEnd"/>
-      <w:r>
-        <w:rPr>
-          <w:rFonts w:ascii="Times New Roman" w:hAnsi="Times New Roman" w:cs="Times New Roman"/>
-        </w:rPr>
-        <w:t>}</w:t>
+        <w:t>.procurementDiscussion}</w:t>
       </w:r>
     </w:p>
     <w:p>
@@ -2345,7 +2114,7 @@
           <w:right w:val="nil"/>
           <w:between w:val="nil"/>
         </w:pBdr>
-        <w:ind w:left="900"/>
+        <w:ind w:left="1080"/>
         <w:rPr>
           <w:rFonts w:ascii="Times New Roman" w:hAnsi="Times New Roman" w:cs="Times New Roman"/>
           <w:color w:val="548DD4" w:themeColor="text2" w:themeTint="99"/>
@@ -2355,10 +2124,14 @@
         <w:rPr>
           <w:rFonts w:ascii="Times New Roman" w:hAnsi="Times New Roman" w:cs="Times New Roman"/>
         </w:rPr>
-        <w:lastRenderedPageBreak/>
-        <w:t xml:space="preserve">{IF </w:t>
-      </w:r>
-      <w:proofErr w:type="gramStart"/>
+        <w:t>{IF</w:t>
+      </w:r>
+      <w:r>
+        <w:rPr>
+          <w:rFonts w:ascii="Times New Roman" w:hAnsi="Times New Roman" w:cs="Times New Roman"/>
+        </w:rPr>
+        <w:t xml:space="preserve"> </w:t>
+      </w:r>
       <w:r>
         <w:rPr>
           <w:rFonts w:ascii="Times New Roman" w:hAnsi="Times New Roman" w:cs="Times New Roman"/>
@@ -2372,7 +2145,6 @@
         </w:rPr>
         <w:t>.procurementHasExistingEnv}{</w:t>
       </w:r>
-      <w:proofErr w:type="gramEnd"/>
       <w:r>
         <w:rPr>
           <w:rFonts w:ascii="Times New Roman" w:hAnsi="Times New Roman" w:cs="Times New Roman"/>
@@ -2446,7 +2218,7 @@
           <w:right w:val="nil"/>
           <w:between w:val="nil"/>
         </w:pBdr>
-        <w:ind w:firstLine="720"/>
+        <w:ind w:left="720"/>
         <w:rPr>
           <w:rFonts w:ascii="Times New Roman" w:hAnsi="Times New Roman" w:cs="Times New Roman"/>
           <w:color w:val="548DD4" w:themeColor="text2" w:themeTint="99"/>
@@ -2458,7 +2230,6 @@
         </w:rPr>
         <w:t>{</w:t>
       </w:r>
-      <w:proofErr w:type="spellStart"/>
       <w:r>
         <w:rPr>
           <w:rFonts w:ascii="Times New Roman" w:hAnsi="Times New Roman" w:cs="Times New Roman"/>
@@ -2470,14 +2241,7 @@
         <w:rPr>
           <w:rFonts w:ascii="Times New Roman" w:hAnsi="Times New Roman" w:cs="Times New Roman"/>
         </w:rPr>
-        <w:t>.requirementImpact</w:t>
-      </w:r>
-      <w:proofErr w:type="spellEnd"/>
-      <w:r>
-        <w:rPr>
-          <w:rFonts w:ascii="Times New Roman" w:hAnsi="Times New Roman" w:cs="Times New Roman"/>
-        </w:rPr>
-        <w:t>}</w:t>
+        <w:t>.requirementImpact}</w:t>
       </w:r>
     </w:p>
     <w:p>
@@ -2604,23 +2368,7 @@
           <w:rFonts w:ascii="Times New Roman" w:hAnsi="Times New Roman" w:cs="Times New Roman"/>
           <w:color w:val="000000"/>
         </w:rPr>
-        <w:t>{</w:t>
-      </w:r>
-      <w:proofErr w:type="spellStart"/>
-      <w:r>
-        <w:rPr>
-          <w:rFonts w:ascii="Times New Roman" w:hAnsi="Times New Roman" w:cs="Times New Roman"/>
-          <w:color w:val="000000"/>
-        </w:rPr>
-        <w:t>fairOpportunity.marketResearchDetails</w:t>
-      </w:r>
-      <w:proofErr w:type="spellEnd"/>
-      <w:r>
-        <w:rPr>
-          <w:rFonts w:ascii="Times New Roman" w:hAnsi="Times New Roman" w:cs="Times New Roman"/>
-          <w:color w:val="000000"/>
-        </w:rPr>
-        <w:t>}</w:t>
+        <w:t>{fairOpportunity.marketResearchDetails}</w:t>
       </w:r>
     </w:p>
     <w:p>
@@ -2669,14 +2417,7 @@
         <w:rPr>
           <w:rFonts w:ascii="Times New Roman" w:hAnsi="Times New Roman" w:cs="Times New Roman"/>
         </w:rPr>
-        <w:t>{</w:t>
-      </w:r>
-      <w:proofErr w:type="gramStart"/>
-      <w:r>
-        <w:rPr>
-          <w:rFonts w:ascii="Times New Roman" w:hAnsi="Times New Roman" w:cs="Times New Roman"/>
-        </w:rPr>
-        <w:t xml:space="preserve">IF </w:t>
+        <w:t xml:space="preserve">{IF </w:t>
       </w:r>
       <w:r>
         <w:rPr>
@@ -2684,7 +2425,6 @@
         </w:rPr>
         <w:t>!</w:t>
       </w:r>
-      <w:proofErr w:type="gramEnd"/>
       <w:r>
         <w:rPr>
           <w:rFonts w:ascii="Times New Roman" w:hAnsi="Times New Roman" w:cs="Times New Roman"/>
@@ -2727,7 +2467,6 @@
         </w:rPr>
         <w:t xml:space="preserve">{IF </w:t>
       </w:r>
-      <w:proofErr w:type="spellStart"/>
       <w:r>
         <w:rPr>
           <w:rFonts w:ascii="Times New Roman" w:hAnsi="Times New Roman" w:cs="Times New Roman"/>
@@ -2742,7 +2481,6 @@
         </w:rPr>
         <w:t>otherFactsToSupportLogicalFollowOn</w:t>
       </w:r>
-      <w:proofErr w:type="spellEnd"/>
       <w:r>
         <w:rPr>
           <w:rFonts w:ascii="Times New Roman" w:hAnsi="Times New Roman" w:cs="Times New Roman"/>
@@ -2770,24 +2508,15 @@
           <w:rFonts w:ascii="Times New Roman" w:hAnsi="Times New Roman" w:cs="Times New Roman"/>
           <w:color w:val="000000"/>
         </w:rPr>
-        <w:t>{</w:t>
-      </w:r>
-      <w:proofErr w:type="spellStart"/>
+        <w:t>{fairOpportunity.</w:t>
+      </w:r>
       <w:r>
         <w:rPr>
           <w:rFonts w:ascii="Times New Roman" w:hAnsi="Times New Roman" w:cs="Times New Roman"/>
           <w:color w:val="000000"/>
         </w:rPr>
-        <w:t>fairOpportunity.</w:t>
-      </w:r>
-      <w:r>
-        <w:rPr>
-          <w:rFonts w:ascii="Times New Roman" w:hAnsi="Times New Roman" w:cs="Times New Roman"/>
-          <w:color w:val="000000"/>
-        </w:rPr>
         <w:t>otherFactsToSupportLogicalFollowOn</w:t>
       </w:r>
-      <w:proofErr w:type="spellEnd"/>
       <w:r>
         <w:rPr>
           <w:rFonts w:ascii="Times New Roman" w:hAnsi="Times New Roman" w:cs="Times New Roman"/>
@@ -2874,6 +2603,7 @@
           <w:right w:val="nil"/>
           <w:between w:val="nil"/>
         </w:pBdr>
+        <w:ind w:left="720" w:hanging="360"/>
         <w:rPr>
           <w:rFonts w:ascii="Times New Roman" w:hAnsi="Times New Roman" w:cs="Times New Roman"/>
           <w:color w:val="000000" w:themeColor="text1"/>
@@ -2903,7 +2633,7 @@
           <w:right w:val="nil"/>
           <w:between w:val="nil"/>
         </w:pBdr>
-        <w:ind w:left="630"/>
+        <w:ind w:left="720"/>
         <w:rPr>
           <w:rFonts w:ascii="Times New Roman" w:hAnsi="Times New Roman" w:cs="Times New Roman"/>
           <w:color w:val="000000" w:themeColor="text1"/>
@@ -2916,7 +2646,6 @@
         </w:rPr>
         <w:t xml:space="preserve">{IF </w:t>
       </w:r>
-      <w:proofErr w:type="spellStart"/>
       <w:r>
         <w:rPr>
           <w:rFonts w:ascii="Times New Roman" w:hAnsi="Times New Roman" w:cs="Times New Roman"/>
@@ -2929,15 +2658,7 @@
           <w:rFonts w:ascii="Times New Roman" w:hAnsi="Times New Roman" w:cs="Times New Roman"/>
           <w:color w:val="000000" w:themeColor="text1"/>
         </w:rPr>
-        <w:t>.length</w:t>
-      </w:r>
-      <w:proofErr w:type="spellEnd"/>
-      <w:r>
-        <w:rPr>
-          <w:rFonts w:ascii="Times New Roman" w:hAnsi="Times New Roman" w:cs="Times New Roman"/>
-          <w:color w:val="000000" w:themeColor="text1"/>
-        </w:rPr>
-        <w:t xml:space="preserve"> == 0}</w:t>
+        <w:t>.length == 0}</w:t>
       </w:r>
     </w:p>
     <w:p>
@@ -2949,7 +2670,7 @@
           <w:right w:val="nil"/>
           <w:between w:val="nil"/>
         </w:pBdr>
-        <w:ind w:left="630"/>
+        <w:ind w:left="720"/>
         <w:rPr>
           <w:rFonts w:ascii="Times New Roman" w:hAnsi="Times New Roman" w:cs="Times New Roman"/>
           <w:color w:val="000000" w:themeColor="text1"/>
@@ -2972,7 +2693,7 @@
           <w:right w:val="nil"/>
           <w:between w:val="nil"/>
         </w:pBdr>
-        <w:ind w:left="630"/>
+        <w:ind w:left="720"/>
         <w:rPr>
           <w:rFonts w:ascii="Times New Roman" w:hAnsi="Times New Roman" w:cs="Times New Roman"/>
           <w:color w:val="000000" w:themeColor="text1"/>
@@ -2995,7 +2716,7 @@
           <w:right w:val="nil"/>
           <w:between w:val="nil"/>
         </w:pBdr>
-        <w:ind w:left="630"/>
+        <w:ind w:left="720"/>
         <w:rPr>
           <w:rFonts w:ascii="Times New Roman" w:hAnsi="Times New Roman" w:cs="Times New Roman"/>
           <w:color w:val="000000" w:themeColor="text1"/>
@@ -3008,7 +2729,6 @@
         </w:rPr>
         <w:t xml:space="preserve">{IF </w:t>
       </w:r>
-      <w:proofErr w:type="spellStart"/>
       <w:r>
         <w:rPr>
           <w:rFonts w:ascii="Times New Roman" w:hAnsi="Times New Roman" w:cs="Times New Roman"/>
@@ -3021,15 +2741,67 @@
           <w:rFonts w:ascii="Times New Roman" w:hAnsi="Times New Roman" w:cs="Times New Roman"/>
           <w:color w:val="000000" w:themeColor="text1"/>
         </w:rPr>
-        <w:t>.length</w:t>
-      </w:r>
-      <w:proofErr w:type="spellEnd"/>
-      <w:r>
-        <w:rPr>
-          <w:rFonts w:ascii="Times New Roman" w:hAnsi="Times New Roman" w:cs="Times New Roman"/>
-          <w:color w:val="000000" w:themeColor="text1"/>
-        </w:rPr>
-        <w:t xml:space="preserve"> &gt; 0}</w:t>
+        <w:t>.length &gt; 0}</w:t>
+      </w:r>
+    </w:p>
+    <w:p>
+      <w:pPr>
+        <w:pBdr>
+          <w:top w:val="nil"/>
+          <w:left w:val="nil"/>
+          <w:bottom w:val="nil"/>
+          <w:right w:val="nil"/>
+          <w:between w:val="nil"/>
+        </w:pBdr>
+        <w:ind w:left="720"/>
+        <w:rPr>
+          <w:rFonts w:ascii="Times New Roman" w:hAnsi="Times New Roman" w:cs="Times New Roman"/>
+          <w:color w:val="000000" w:themeColor="text1"/>
+        </w:rPr>
+      </w:pPr>
+      <w:r>
+        <w:rPr>
+          <w:rFonts w:ascii="Times New Roman" w:hAnsi="Times New Roman" w:cs="Times New Roman"/>
+          <w:color w:val="000000" w:themeColor="text1"/>
+        </w:rPr>
+        <w:t>{FOR contract IN procurementHistory}</w:t>
+      </w:r>
+    </w:p>
+    <w:p>
+      <w:pPr>
+        <w:pBdr>
+          <w:top w:val="nil"/>
+          <w:left w:val="nil"/>
+          <w:bottom w:val="nil"/>
+          <w:right w:val="nil"/>
+          <w:between w:val="nil"/>
+        </w:pBdr>
+        <w:ind w:left="720"/>
+        <w:rPr>
+          <w:rFonts w:ascii="Times New Roman" w:hAnsi="Times New Roman" w:cs="Times New Roman"/>
+          <w:color w:val="000000" w:themeColor="text1"/>
+        </w:rPr>
+      </w:pPr>
+      <w:r>
+        <w:rPr>
+          <w:rFonts w:ascii="Times New Roman" w:hAnsi="Times New Roman" w:cs="Times New Roman"/>
+          <w:color w:val="000000" w:themeColor="text1"/>
+        </w:rPr>
+        <w:t>Contract Number: {</w:t>
+      </w:r>
+      <w:r>
+        <w:rPr>
+          <w:rFonts w:ascii="Times New Roman" w:hAnsi="Times New Roman" w:cs="Times New Roman"/>
+          <w:color w:val="000000" w:themeColor="text1"/>
+        </w:rPr>
+        <w:t>$</w:t>
+      </w:r>
+      <w:r>
+        <w:rPr>
+          <w:rFonts w:ascii="Times New Roman" w:hAnsi="Times New Roman" w:cs="Times New Roman"/>
+          <w:color w:val="000000" w:themeColor="text1"/>
+        </w:rPr>
+        <w:t>contract.contractNumber}</w:t>
       </w:r>
     </w:p>
     <w:p>
@@ -3044,31 +2816,29 @@
         <w:ind w:firstLine="720"/>
         <w:rPr>
           <w:rFonts w:ascii="Times New Roman" w:hAnsi="Times New Roman" w:cs="Times New Roman"/>
-          <w:color w:val="000000" w:themeColor="text1"/>
-        </w:rPr>
-      </w:pPr>
-      <w:r>
-        <w:rPr>
-          <w:rFonts w:ascii="Times New Roman" w:hAnsi="Times New Roman" w:cs="Times New Roman"/>
-          <w:color w:val="000000" w:themeColor="text1"/>
-        </w:rPr>
-        <w:t xml:space="preserve">{FOR contract IN </w:t>
-      </w:r>
-      <w:proofErr w:type="spellStart"/>
-      <w:r>
-        <w:rPr>
-          <w:rFonts w:ascii="Times New Roman" w:hAnsi="Times New Roman" w:cs="Times New Roman"/>
-          <w:color w:val="000000" w:themeColor="text1"/>
-        </w:rPr>
-        <w:t>procurementHistory</w:t>
-      </w:r>
-      <w:proofErr w:type="spellEnd"/>
-      <w:r>
-        <w:rPr>
-          <w:rFonts w:ascii="Times New Roman" w:hAnsi="Times New Roman" w:cs="Times New Roman"/>
-          <w:color w:val="000000" w:themeColor="text1"/>
-        </w:rPr>
-        <w:t>}</w:t>
+          <w:color w:val="00B050"/>
+        </w:rPr>
+      </w:pPr>
+      <w:r>
+        <w:rPr>
+          <w:rFonts w:ascii="Times New Roman" w:hAnsi="Times New Roman" w:cs="Times New Roman"/>
+          <w:color w:val="00B050"/>
+        </w:rPr>
+        <w:t>{IF !</w:t>
+      </w:r>
+      <w:r>
+        <w:rPr>
+          <w:rFonts w:ascii="Times New Roman" w:hAnsi="Times New Roman" w:cs="Times New Roman"/>
+          <w:color w:val="00B050"/>
+        </w:rPr>
+        <w:t>$</w:t>
+      </w:r>
+      <w:r>
+        <w:rPr>
+          <w:rFonts w:ascii="Times New Roman" w:hAnsi="Times New Roman" w:cs="Times New Roman"/>
+          <w:color w:val="00B050"/>
+        </w:rPr>
+        <w:t>contract.taskDeliveryOrderNumber}</w:t>
       </w:r>
     </w:p>
     <w:p>
@@ -3091,80 +2861,7 @@
           <w:rFonts w:ascii="Times New Roman" w:hAnsi="Times New Roman" w:cs="Times New Roman"/>
           <w:color w:val="000000" w:themeColor="text1"/>
         </w:rPr>
-        <w:t>Contract Number: {</w:t>
-      </w:r>
-      <w:r>
-        <w:rPr>
-          <w:rFonts w:ascii="Times New Roman" w:hAnsi="Times New Roman" w:cs="Times New Roman"/>
-          <w:color w:val="000000" w:themeColor="text1"/>
-        </w:rPr>
-        <w:t>$</w:t>
-      </w:r>
-      <w:proofErr w:type="spellStart"/>
-      <w:proofErr w:type="gramStart"/>
-      <w:r>
-        <w:rPr>
-          <w:rFonts w:ascii="Times New Roman" w:hAnsi="Times New Roman" w:cs="Times New Roman"/>
-          <w:color w:val="000000" w:themeColor="text1"/>
-        </w:rPr>
-        <w:t>contract.contractNumber</w:t>
-      </w:r>
-      <w:proofErr w:type="spellEnd"/>
-      <w:proofErr w:type="gramEnd"/>
-      <w:r>
-        <w:rPr>
-          <w:rFonts w:ascii="Times New Roman" w:hAnsi="Times New Roman" w:cs="Times New Roman"/>
-          <w:color w:val="000000" w:themeColor="text1"/>
-        </w:rPr>
-        <w:t>}</w:t>
-      </w:r>
-    </w:p>
-    <w:p>
-      <w:pPr>
-        <w:pBdr>
-          <w:top w:val="nil"/>
-          <w:left w:val="nil"/>
-          <w:bottom w:val="nil"/>
-          <w:right w:val="nil"/>
-          <w:between w:val="nil"/>
-        </w:pBdr>
-        <w:ind w:left="315" w:firstLine="405"/>
-        <w:rPr>
-          <w:rFonts w:ascii="Times New Roman" w:hAnsi="Times New Roman" w:cs="Times New Roman"/>
-          <w:color w:val="000000" w:themeColor="text1"/>
-        </w:rPr>
-      </w:pPr>
-      <w:r>
-        <w:rPr>
-          <w:rFonts w:ascii="Times New Roman" w:hAnsi="Times New Roman" w:cs="Times New Roman"/>
-          <w:color w:val="000000" w:themeColor="text1"/>
-        </w:rPr>
-        <w:t>Task Order Number (if applicable): {</w:t>
-      </w:r>
-      <w:r>
-        <w:rPr>
-          <w:rFonts w:ascii="Times New Roman" w:hAnsi="Times New Roman" w:cs="Times New Roman"/>
-          <w:color w:val="000000" w:themeColor="text1"/>
-        </w:rPr>
-        <w:t>$</w:t>
-      </w:r>
-      <w:proofErr w:type="spellStart"/>
-      <w:proofErr w:type="gramStart"/>
-      <w:r>
-        <w:rPr>
-          <w:rFonts w:ascii="Times New Roman" w:hAnsi="Times New Roman" w:cs="Times New Roman"/>
-          <w:color w:val="000000" w:themeColor="text1"/>
-        </w:rPr>
-        <w:t>contract.taskDeliveryOrderNumber</w:t>
-      </w:r>
-      <w:proofErr w:type="spellEnd"/>
-      <w:proofErr w:type="gramEnd"/>
-      <w:r>
-        <w:rPr>
-          <w:rFonts w:ascii="Times New Roman" w:hAnsi="Times New Roman" w:cs="Times New Roman"/>
-          <w:color w:val="000000" w:themeColor="text1"/>
-        </w:rPr>
-        <w:t>}</w:t>
+        <w:t>Task Order Number: Not applicable</w:t>
       </w:r>
     </w:p>
     <w:p>
@@ -3179,77 +2876,15 @@
         <w:ind w:firstLine="720"/>
         <w:rPr>
           <w:rFonts w:ascii="Times New Roman" w:hAnsi="Times New Roman" w:cs="Times New Roman"/>
-          <w:color w:val="000000" w:themeColor="text1"/>
-        </w:rPr>
-      </w:pPr>
-      <w:r>
-        <w:rPr>
-          <w:rFonts w:ascii="Times New Roman" w:hAnsi="Times New Roman" w:cs="Times New Roman"/>
-          <w:color w:val="000000" w:themeColor="text1"/>
-        </w:rPr>
-        <w:t>Period of Performance: {</w:t>
-      </w:r>
-      <w:r>
-        <w:rPr>
-          <w:rFonts w:ascii="Times New Roman" w:hAnsi="Times New Roman" w:cs="Times New Roman"/>
-          <w:color w:val="000000" w:themeColor="text1"/>
-        </w:rPr>
-        <w:t>$</w:t>
-      </w:r>
-      <w:proofErr w:type="spellStart"/>
-      <w:proofErr w:type="gramStart"/>
-      <w:r>
-        <w:rPr>
-          <w:rFonts w:ascii="Times New Roman" w:hAnsi="Times New Roman" w:cs="Times New Roman"/>
-          <w:color w:val="000000" w:themeColor="text1"/>
-        </w:rPr>
-        <w:t>contract.contractOrderStartDate</w:t>
-      </w:r>
-      <w:proofErr w:type="spellEnd"/>
-      <w:proofErr w:type="gramEnd"/>
-      <w:r>
-        <w:rPr>
-          <w:rFonts w:ascii="Times New Roman" w:hAnsi="Times New Roman" w:cs="Times New Roman"/>
-          <w:color w:val="000000" w:themeColor="text1"/>
-        </w:rPr>
-        <w:t>}</w:t>
-      </w:r>
-      <w:r>
-        <w:rPr>
-          <w:rFonts w:ascii="Times New Roman" w:hAnsi="Times New Roman" w:cs="Times New Roman"/>
-          <w:color w:val="000000" w:themeColor="text1"/>
-        </w:rPr>
-        <w:t xml:space="preserve"> - </w:t>
-      </w:r>
-      <w:r>
-        <w:rPr>
-          <w:rFonts w:ascii="Times New Roman" w:hAnsi="Times New Roman" w:cs="Times New Roman"/>
-          <w:color w:val="000000" w:themeColor="text1"/>
-        </w:rPr>
-        <w:t>{</w:t>
-      </w:r>
-      <w:r>
-        <w:rPr>
-          <w:rFonts w:ascii="Times New Roman" w:hAnsi="Times New Roman" w:cs="Times New Roman"/>
-          <w:color w:val="000000" w:themeColor="text1"/>
-        </w:rPr>
-        <w:t>$</w:t>
-      </w:r>
-      <w:proofErr w:type="spellStart"/>
-      <w:r>
-        <w:rPr>
-          <w:rFonts w:ascii="Times New Roman" w:hAnsi="Times New Roman" w:cs="Times New Roman"/>
-          <w:color w:val="000000" w:themeColor="text1"/>
-        </w:rPr>
-        <w:t>contract.contractOrderExpirationDate</w:t>
-      </w:r>
-      <w:proofErr w:type="spellEnd"/>
-      <w:r>
-        <w:rPr>
-          <w:rFonts w:ascii="Times New Roman" w:hAnsi="Times New Roman" w:cs="Times New Roman"/>
-          <w:color w:val="000000" w:themeColor="text1"/>
-        </w:rPr>
-        <w:t>}</w:t>
+          <w:color w:val="00B050"/>
+        </w:rPr>
+      </w:pPr>
+      <w:r>
+        <w:rPr>
+          <w:rFonts w:ascii="Times New Roman" w:hAnsi="Times New Roman" w:cs="Times New Roman"/>
+          <w:color w:val="00B050"/>
+        </w:rPr>
+        <w:t>{END-IF}</w:t>
       </w:r>
     </w:p>
     <w:p>
@@ -3264,40 +2899,73 @@
         <w:ind w:firstLine="720"/>
         <w:rPr>
           <w:rFonts w:ascii="Times New Roman" w:hAnsi="Times New Roman" w:cs="Times New Roman"/>
-          <w:color w:val="000000" w:themeColor="text1"/>
-        </w:rPr>
-      </w:pPr>
-      <w:r>
-        <w:rPr>
-          <w:rFonts w:ascii="Times New Roman" w:hAnsi="Times New Roman" w:cs="Times New Roman"/>
-          <w:color w:val="000000" w:themeColor="text1"/>
-        </w:rPr>
-        <w:t>Competitive Status: {</w:t>
-      </w:r>
-      <w:r>
-        <w:rPr>
-          <w:rFonts w:ascii="Times New Roman" w:hAnsi="Times New Roman" w:cs="Times New Roman"/>
-          <w:color w:val="000000" w:themeColor="text1"/>
+          <w:color w:val="00B050"/>
+        </w:rPr>
+      </w:pPr>
+      <w:r>
+        <w:rPr>
+          <w:rFonts w:ascii="Times New Roman" w:hAnsi="Times New Roman" w:cs="Times New Roman"/>
+          <w:color w:val="00B050"/>
+        </w:rPr>
+        <w:t xml:space="preserve">{IF </w:t>
+      </w:r>
+      <w:r>
+        <w:rPr>
+          <w:rFonts w:ascii="Times New Roman" w:hAnsi="Times New Roman" w:cs="Times New Roman"/>
+          <w:color w:val="00B050"/>
         </w:rPr>
         <w:t>$</w:t>
       </w:r>
-      <w:proofErr w:type="spellStart"/>
-      <w:proofErr w:type="gramStart"/>
-      <w:r>
-        <w:rPr>
-          <w:rFonts w:ascii="Times New Roman" w:hAnsi="Times New Roman" w:cs="Times New Roman"/>
-          <w:color w:val="000000" w:themeColor="text1"/>
-        </w:rPr>
-        <w:t>contract.competitiveStatus</w:t>
-      </w:r>
-      <w:proofErr w:type="spellEnd"/>
-      <w:proofErr w:type="gramEnd"/>
-      <w:r>
-        <w:rPr>
-          <w:rFonts w:ascii="Times New Roman" w:hAnsi="Times New Roman" w:cs="Times New Roman"/>
-          <w:color w:val="000000" w:themeColor="text1"/>
-        </w:rPr>
-        <w:t>}</w:t>
+      <w:r>
+        <w:rPr>
+          <w:rFonts w:ascii="Times New Roman" w:hAnsi="Times New Roman" w:cs="Times New Roman"/>
+          <w:color w:val="00B050"/>
+        </w:rPr>
+        <w:t>contract.taskDeliveryOrderNumber}</w:t>
+      </w:r>
+    </w:p>
+    <w:p>
+      <w:pPr>
+        <w:pBdr>
+          <w:top w:val="nil"/>
+          <w:left w:val="nil"/>
+          <w:bottom w:val="nil"/>
+          <w:right w:val="nil"/>
+          <w:between w:val="nil"/>
+        </w:pBdr>
+        <w:ind w:left="720"/>
+        <w:rPr>
+          <w:rFonts w:ascii="Times New Roman" w:hAnsi="Times New Roman" w:cs="Times New Roman"/>
+          <w:color w:val="000000" w:themeColor="text1"/>
+        </w:rPr>
+      </w:pPr>
+      <w:r>
+        <w:rPr>
+          <w:rFonts w:ascii="Times New Roman" w:hAnsi="Times New Roman" w:cs="Times New Roman"/>
+          <w:color w:val="000000" w:themeColor="text1"/>
+        </w:rPr>
+        <w:t xml:space="preserve">Task Order Number: </w:t>
+      </w:r>
+      <w:r>
+        <w:rPr>
+          <w:rFonts w:ascii="Times New Roman" w:hAnsi="Times New Roman" w:cs="Times New Roman"/>
+          <w:color w:val="000000" w:themeColor="text1"/>
+        </w:rPr>
+        <w:t>{</w:t>
+      </w:r>
+      <w:r>
+        <w:rPr>
+          <w:rFonts w:ascii="Times New Roman" w:hAnsi="Times New Roman" w:cs="Times New Roman"/>
+          <w:color w:val="000000" w:themeColor="text1"/>
+        </w:rPr>
+        <w:t>$</w:t>
+      </w:r>
+      <w:r>
+        <w:rPr>
+          <w:rFonts w:ascii="Times New Roman" w:hAnsi="Times New Roman" w:cs="Times New Roman"/>
+          <w:color w:val="000000" w:themeColor="text1"/>
+        </w:rPr>
+        <w:t>contract.taskDeliveryOrderNumber}</w:t>
       </w:r>
     </w:p>
     <w:p>
@@ -3312,40 +2980,15 @@
         <w:ind w:firstLine="720"/>
         <w:rPr>
           <w:rFonts w:ascii="Times New Roman" w:hAnsi="Times New Roman" w:cs="Times New Roman"/>
-          <w:color w:val="000000" w:themeColor="text1"/>
-        </w:rPr>
-      </w:pPr>
-      <w:r>
-        <w:rPr>
-          <w:rFonts w:ascii="Times New Roman" w:hAnsi="Times New Roman" w:cs="Times New Roman"/>
-          <w:color w:val="000000" w:themeColor="text1"/>
-        </w:rPr>
-        <w:t>Business Size: {</w:t>
-      </w:r>
-      <w:r>
-        <w:rPr>
-          <w:rFonts w:ascii="Times New Roman" w:hAnsi="Times New Roman" w:cs="Times New Roman"/>
-          <w:color w:val="000000" w:themeColor="text1"/>
-        </w:rPr>
-        <w:t>$</w:t>
-      </w:r>
-      <w:proofErr w:type="spellStart"/>
-      <w:proofErr w:type="gramStart"/>
-      <w:r>
-        <w:rPr>
-          <w:rFonts w:ascii="Times New Roman" w:hAnsi="Times New Roman" w:cs="Times New Roman"/>
-          <w:color w:val="000000" w:themeColor="text1"/>
-        </w:rPr>
-        <w:t>contract.businessSize</w:t>
-      </w:r>
-      <w:proofErr w:type="spellEnd"/>
-      <w:proofErr w:type="gramEnd"/>
-      <w:r>
-        <w:rPr>
-          <w:rFonts w:ascii="Times New Roman" w:hAnsi="Times New Roman" w:cs="Times New Roman"/>
-          <w:color w:val="000000" w:themeColor="text1"/>
-        </w:rPr>
-        <w:t>}</w:t>
+          <w:color w:val="00B050"/>
+        </w:rPr>
+      </w:pPr>
+      <w:r>
+        <w:rPr>
+          <w:rFonts w:ascii="Times New Roman" w:hAnsi="Times New Roman" w:cs="Times New Roman"/>
+          <w:color w:val="00B050"/>
+        </w:rPr>
+        <w:t>{END-IF}</w:t>
       </w:r>
     </w:p>
     <w:p>
@@ -3357,12 +3000,61 @@
           <w:right w:val="nil"/>
           <w:between w:val="nil"/>
         </w:pBdr>
-        <w:ind w:firstLine="720"/>
-        <w:rPr>
-          <w:rFonts w:ascii="Times New Roman" w:hAnsi="Times New Roman" w:cs="Times New Roman"/>
-          <w:color w:val="000000" w:themeColor="text1"/>
-        </w:rPr>
-      </w:pPr>
+        <w:ind w:left="720"/>
+        <w:rPr>
+          <w:rFonts w:ascii="Times New Roman" w:hAnsi="Times New Roman" w:cs="Times New Roman"/>
+          <w:color w:val="000000" w:themeColor="text1"/>
+        </w:rPr>
+      </w:pPr>
+      <w:r>
+        <w:rPr>
+          <w:rFonts w:ascii="Times New Roman" w:hAnsi="Times New Roman" w:cs="Times New Roman"/>
+          <w:color w:val="000000" w:themeColor="text1"/>
+        </w:rPr>
+        <w:t>Period of Performance: {</w:t>
+      </w:r>
+      <w:r>
+        <w:rPr>
+          <w:rFonts w:ascii="Times New Roman" w:hAnsi="Times New Roman" w:cs="Times New Roman"/>
+          <w:color w:val="000000" w:themeColor="text1"/>
+        </w:rPr>
+        <w:t>$</w:t>
+      </w:r>
+      <w:r>
+        <w:rPr>
+          <w:rFonts w:ascii="Times New Roman" w:hAnsi="Times New Roman" w:cs="Times New Roman"/>
+          <w:color w:val="000000" w:themeColor="text1"/>
+        </w:rPr>
+        <w:t>contract.contractOrderStartDate}</w:t>
+      </w:r>
+      <w:r>
+        <w:rPr>
+          <w:rFonts w:ascii="Times New Roman" w:hAnsi="Times New Roman" w:cs="Times New Roman"/>
+          <w:color w:val="000000" w:themeColor="text1"/>
+        </w:rPr>
+        <w:t xml:space="preserve"> - </w:t>
+      </w:r>
+      <w:r>
+        <w:rPr>
+          <w:rFonts w:ascii="Times New Roman" w:hAnsi="Times New Roman" w:cs="Times New Roman"/>
+          <w:color w:val="000000" w:themeColor="text1"/>
+        </w:rPr>
+        <w:t>{</w:t>
+      </w:r>
+      <w:r>
+        <w:rPr>
+          <w:rFonts w:ascii="Times New Roman" w:hAnsi="Times New Roman" w:cs="Times New Roman"/>
+          <w:color w:val="000000" w:themeColor="text1"/>
+        </w:rPr>
+        <w:t>$</w:t>
+      </w:r>
+      <w:r>
+        <w:rPr>
+          <w:rFonts w:ascii="Times New Roman" w:hAnsi="Times New Roman" w:cs="Times New Roman"/>
+          <w:color w:val="000000" w:themeColor="text1"/>
+        </w:rPr>
+        <w:t>contract.contractOrderExpirationDate}</w:t>
+      </w:r>
     </w:p>
     <w:p>
       <w:pPr>
@@ -3373,19 +3065,32 @@
           <w:right w:val="nil"/>
           <w:between w:val="nil"/>
         </w:pBdr>
-        <w:ind w:firstLine="720"/>
-        <w:rPr>
-          <w:rFonts w:ascii="Times New Roman" w:hAnsi="Times New Roman" w:cs="Times New Roman"/>
-          <w:color w:val="000000" w:themeColor="text1"/>
-        </w:rPr>
-      </w:pPr>
-      <w:r>
-        <w:rPr>
-          <w:rFonts w:ascii="Times New Roman" w:hAnsi="Times New Roman" w:cs="Times New Roman"/>
-          <w:color w:val="000000" w:themeColor="text1"/>
-        </w:rPr>
-        <w:lastRenderedPageBreak/>
-        <w:t>{END-FOR contract}</w:t>
+        <w:ind w:left="720"/>
+        <w:rPr>
+          <w:rFonts w:ascii="Times New Roman" w:hAnsi="Times New Roman" w:cs="Times New Roman"/>
+          <w:color w:val="000000" w:themeColor="text1"/>
+        </w:rPr>
+      </w:pPr>
+      <w:r>
+        <w:rPr>
+          <w:rFonts w:ascii="Times New Roman" w:hAnsi="Times New Roman" w:cs="Times New Roman"/>
+          <w:color w:val="000000" w:themeColor="text1"/>
+        </w:rPr>
+        <w:t>Competitive Status: {</w:t>
+      </w:r>
+      <w:r>
+        <w:rPr>
+          <w:rFonts w:ascii="Times New Roman" w:hAnsi="Times New Roman" w:cs="Times New Roman"/>
+          <w:color w:val="000000" w:themeColor="text1"/>
+        </w:rPr>
+        <w:t>$</w:t>
+      </w:r>
+      <w:r>
+        <w:rPr>
+          <w:rFonts w:ascii="Times New Roman" w:hAnsi="Times New Roman" w:cs="Times New Roman"/>
+          <w:color w:val="000000" w:themeColor="text1"/>
+        </w:rPr>
+        <w:t>contract.competitiveStatus}</w:t>
       </w:r>
     </w:p>
     <w:p>
@@ -3397,18 +3102,32 @@
           <w:right w:val="nil"/>
           <w:between w:val="nil"/>
         </w:pBdr>
-        <w:ind w:left="630"/>
-        <w:rPr>
-          <w:rFonts w:ascii="Times New Roman" w:hAnsi="Times New Roman" w:cs="Times New Roman"/>
-          <w:color w:val="000000" w:themeColor="text1"/>
-        </w:rPr>
-      </w:pPr>
-      <w:r>
-        <w:rPr>
-          <w:rFonts w:ascii="Times New Roman" w:hAnsi="Times New Roman" w:cs="Times New Roman"/>
-          <w:color w:val="000000" w:themeColor="text1"/>
-        </w:rPr>
-        <w:t>{END-IF}</w:t>
+        <w:ind w:left="720"/>
+        <w:rPr>
+          <w:rFonts w:ascii="Times New Roman" w:hAnsi="Times New Roman" w:cs="Times New Roman"/>
+          <w:color w:val="000000" w:themeColor="text1"/>
+        </w:rPr>
+      </w:pPr>
+      <w:r>
+        <w:rPr>
+          <w:rFonts w:ascii="Times New Roman" w:hAnsi="Times New Roman" w:cs="Times New Roman"/>
+          <w:color w:val="000000" w:themeColor="text1"/>
+        </w:rPr>
+        <w:t>Business Size: {</w:t>
+      </w:r>
+      <w:r>
+        <w:rPr>
+          <w:rFonts w:ascii="Times New Roman" w:hAnsi="Times New Roman" w:cs="Times New Roman"/>
+          <w:color w:val="000000" w:themeColor="text1"/>
+        </w:rPr>
+        <w:t>$</w:t>
+      </w:r>
+      <w:r>
+        <w:rPr>
+          <w:rFonts w:ascii="Times New Roman" w:hAnsi="Times New Roman" w:cs="Times New Roman"/>
+          <w:color w:val="000000" w:themeColor="text1"/>
+        </w:rPr>
+        <w:t>contract.businessSize}</w:t>
       </w:r>
     </w:p>
     <w:p>
@@ -3420,12 +3139,73 @@
           <w:right w:val="nil"/>
           <w:between w:val="nil"/>
         </w:pBdr>
-        <w:ind w:left="180"/>
-        <w:rPr>
-          <w:rFonts w:ascii="Times New Roman" w:hAnsi="Times New Roman" w:cs="Times New Roman"/>
-        </w:rPr>
-      </w:pPr>
-      <w:proofErr w:type="gramStart"/>
+        <w:ind w:left="720"/>
+        <w:rPr>
+          <w:rFonts w:ascii="Times New Roman" w:hAnsi="Times New Roman" w:cs="Times New Roman"/>
+          <w:color w:val="000000" w:themeColor="text1"/>
+        </w:rPr>
+      </w:pPr>
+    </w:p>
+    <w:p>
+      <w:pPr>
+        <w:pBdr>
+          <w:top w:val="nil"/>
+          <w:left w:val="nil"/>
+          <w:bottom w:val="nil"/>
+          <w:right w:val="nil"/>
+          <w:between w:val="nil"/>
+        </w:pBdr>
+        <w:ind w:left="720"/>
+        <w:rPr>
+          <w:rFonts w:ascii="Times New Roman" w:hAnsi="Times New Roman" w:cs="Times New Roman"/>
+          <w:color w:val="000000" w:themeColor="text1"/>
+        </w:rPr>
+      </w:pPr>
+      <w:r>
+        <w:rPr>
+          <w:rFonts w:ascii="Times New Roman" w:hAnsi="Times New Roman" w:cs="Times New Roman"/>
+          <w:color w:val="000000" w:themeColor="text1"/>
+        </w:rPr>
+        <w:t>{END-FOR contract}</w:t>
+      </w:r>
+    </w:p>
+    <w:p>
+      <w:pPr>
+        <w:pBdr>
+          <w:top w:val="nil"/>
+          <w:left w:val="nil"/>
+          <w:bottom w:val="nil"/>
+          <w:right w:val="nil"/>
+          <w:between w:val="nil"/>
+        </w:pBdr>
+        <w:ind w:left="720"/>
+        <w:rPr>
+          <w:rFonts w:ascii="Times New Roman" w:hAnsi="Times New Roman" w:cs="Times New Roman"/>
+          <w:color w:val="000000" w:themeColor="text1"/>
+        </w:rPr>
+      </w:pPr>
+      <w:r>
+        <w:rPr>
+          <w:rFonts w:ascii="Times New Roman" w:hAnsi="Times New Roman" w:cs="Times New Roman"/>
+          <w:color w:val="000000" w:themeColor="text1"/>
+        </w:rPr>
+        <w:t>{END-IF}</w:t>
+      </w:r>
+    </w:p>
+    <w:p>
+      <w:pPr>
+        <w:pBdr>
+          <w:top w:val="nil"/>
+          <w:left w:val="nil"/>
+          <w:bottom w:val="nil"/>
+          <w:right w:val="nil"/>
+          <w:between w:val="nil"/>
+        </w:pBdr>
+        <w:ind w:left="720" w:hanging="360"/>
+        <w:rPr>
+          <w:rFonts w:ascii="Times New Roman" w:hAnsi="Times New Roman" w:cs="Times New Roman"/>
+        </w:rPr>
+      </w:pPr>
       <w:r>
         <w:rPr>
           <w:rFonts w:ascii="Times New Roman" w:hAnsi="Times New Roman" w:cs="Times New Roman"/>
@@ -3438,23 +3218,14 @@
           <w:rFonts w:ascii="Times New Roman" w:hAnsi="Times New Roman" w:cs="Times New Roman"/>
           <w:color w:val="000000" w:themeColor="text1"/>
         </w:rPr>
-        <w:t xml:space="preserve">  </w:t>
-      </w:r>
-      <w:r>
-        <w:rPr>
-          <w:rFonts w:ascii="Times New Roman" w:hAnsi="Times New Roman" w:cs="Times New Roman"/>
-          <w:color w:val="000000" w:themeColor="text1"/>
-        </w:rPr>
-        <w:t>{</w:t>
-      </w:r>
-      <w:proofErr w:type="spellStart"/>
-      <w:proofErr w:type="gramEnd"/>
-      <w:r>
-        <w:rPr>
-          <w:rFonts w:ascii="Times New Roman" w:hAnsi="Times New Roman" w:cs="Times New Roman"/>
-          <w:color w:val="000000" w:themeColor="text1"/>
-        </w:rPr>
-        <w:t>fairOpportunity.</w:t>
+        <w:t xml:space="preserve"> </w:t>
+      </w:r>
+      <w:r>
+        <w:rPr>
+          <w:rFonts w:ascii="Times New Roman" w:hAnsi="Times New Roman" w:cs="Times New Roman"/>
+          <w:color w:val="000000" w:themeColor="text1"/>
+        </w:rPr>
+        <w:t>{fairOpportunity.</w:t>
       </w:r>
       <w:r>
         <w:rPr>
@@ -3468,15 +3239,7 @@
           <w:rFonts w:ascii="Times New Roman" w:hAnsi="Times New Roman" w:cs="Times New Roman"/>
           <w:color w:val="000000" w:themeColor="text1"/>
         </w:rPr>
-        <w:t>lansToRemoveBarriers</w:t>
-      </w:r>
-      <w:proofErr w:type="spellEnd"/>
-      <w:r>
-        <w:rPr>
-          <w:rFonts w:ascii="Times New Roman" w:hAnsi="Times New Roman" w:cs="Times New Roman"/>
-          <w:color w:val="000000" w:themeColor="text1"/>
-        </w:rPr>
-        <w:t>}</w:t>
+        <w:t>lansToRemoveBarriers}</w:t>
       </w:r>
       <w:r>
         <w:rPr>
@@ -3528,6 +3291,10 @@
         <w:tc>
           <w:tcPr>
             <w:tcW w:w="6030" w:type="dxa"/>
+            <w:tcMar>
+              <w:left w:w="0" w:type="dxa"/>
+              <w:right w:w="0" w:type="dxa"/>
+            </w:tcMar>
           </w:tcPr>
           <w:p>
             <w:r>
@@ -3541,44 +3308,42 @@
                 <w:rFonts w:ascii="Times New Roman" w:hAnsi="Times New Roman" w:cs="Times New Roman"/>
                 <w:color w:val="000000"/>
               </w:rPr>
-              <w:t>{</w:t>
-            </w:r>
-            <w:proofErr w:type="spellStart"/>
-            <w:r>
-              <w:rPr>
-                <w:rFonts w:ascii="Times New Roman" w:hAnsi="Times New Roman" w:cs="Times New Roman"/>
-                <w:color w:val="000000"/>
-              </w:rPr>
-              <w:t>technicalPoc.formalName</w:t>
-            </w:r>
-            <w:proofErr w:type="spellEnd"/>
-            <w:r>
-              <w:rPr>
-                <w:rFonts w:ascii="Times New Roman" w:hAnsi="Times New Roman" w:cs="Times New Roman"/>
-                <w:color w:val="000000"/>
-              </w:rPr>
-              <w:t>}</w:t>
+              <w:t>{technicalPoc.formalName}</w:t>
             </w:r>
           </w:p>
         </w:tc>
         <w:tc>
           <w:tcPr>
             <w:tcW w:w="3320" w:type="dxa"/>
+            <w:tcMar>
+              <w:left w:w="0" w:type="dxa"/>
+              <w:right w:w="0" w:type="dxa"/>
+            </w:tcMar>
           </w:tcPr>
           <w:p>
+            <w:pPr>
+              <w:rPr>
+                <w:rFonts w:ascii="Times New Roman" w:hAnsi="Times New Roman" w:cs="Times New Roman"/>
+              </w:rPr>
+            </w:pPr>
             <w:r>
               <w:rPr>
                 <w:rFonts w:ascii="Times New Roman" w:hAnsi="Times New Roman" w:cs="Times New Roman"/>
               </w:rPr>
-              <w:t>SIGNATURE: See separate signature page</w:t>
+              <w:t xml:space="preserve">SIGNATURE: </w:t>
             </w:r>
           </w:p>
+          <w:p/>
         </w:tc>
       </w:tr>
       <w:tr>
         <w:tc>
           <w:tcPr>
             <w:tcW w:w="6030" w:type="dxa"/>
+            <w:tcMar>
+              <w:left w:w="0" w:type="dxa"/>
+              <w:right w:w="0" w:type="dxa"/>
+            </w:tcMar>
           </w:tcPr>
           <w:p>
             <w:r>
@@ -3592,29 +3357,17 @@
                 <w:rFonts w:ascii="Times New Roman" w:hAnsi="Times New Roman" w:cs="Times New Roman"/>
                 <w:color w:val="000000"/>
               </w:rPr>
-              <w:t>{</w:t>
-            </w:r>
-            <w:proofErr w:type="spellStart"/>
-            <w:r>
-              <w:rPr>
-                <w:rFonts w:ascii="Times New Roman" w:hAnsi="Times New Roman" w:cs="Times New Roman"/>
-                <w:color w:val="000000"/>
-              </w:rPr>
-              <w:t>technicalPoc.title</w:t>
-            </w:r>
-            <w:proofErr w:type="spellEnd"/>
-            <w:r>
-              <w:rPr>
-                <w:rFonts w:ascii="Times New Roman" w:hAnsi="Times New Roman" w:cs="Times New Roman"/>
-                <w:color w:val="000000"/>
-              </w:rPr>
-              <w:t>}</w:t>
+              <w:t>{technicalPoc.title}</w:t>
             </w:r>
           </w:p>
         </w:tc>
         <w:tc>
           <w:tcPr>
             <w:tcW w:w="3320" w:type="dxa"/>
+            <w:tcMar>
+              <w:left w:w="0" w:type="dxa"/>
+              <w:right w:w="0" w:type="dxa"/>
+            </w:tcMar>
           </w:tcPr>
           <w:p/>
         </w:tc>
@@ -3623,6 +3376,10 @@
         <w:tc>
           <w:tcPr>
             <w:tcW w:w="6030" w:type="dxa"/>
+            <w:tcMar>
+              <w:left w:w="0" w:type="dxa"/>
+              <w:right w:w="0" w:type="dxa"/>
+            </w:tcMar>
           </w:tcPr>
           <w:p>
             <w:pPr>
@@ -3643,29 +3400,17 @@
                 <w:rFonts w:ascii="Times New Roman" w:hAnsi="Times New Roman" w:cs="Times New Roman"/>
                 <w:color w:val="000000"/>
               </w:rPr>
-              <w:t>{</w:t>
-            </w:r>
-            <w:proofErr w:type="spellStart"/>
-            <w:r>
-              <w:rPr>
-                <w:rFonts w:ascii="Times New Roman" w:hAnsi="Times New Roman" w:cs="Times New Roman"/>
-                <w:color w:val="000000"/>
-              </w:rPr>
-              <w:t>technicalPoc.phoneAndExtension</w:t>
-            </w:r>
-            <w:proofErr w:type="spellEnd"/>
-            <w:r>
-              <w:rPr>
-                <w:rFonts w:ascii="Times New Roman" w:hAnsi="Times New Roman" w:cs="Times New Roman"/>
-                <w:color w:val="000000"/>
-              </w:rPr>
-              <w:t>}</w:t>
+              <w:t>{technicalPoc.phoneAndExtension}</w:t>
             </w:r>
           </w:p>
         </w:tc>
         <w:tc>
           <w:tcPr>
             <w:tcW w:w="3320" w:type="dxa"/>
+            <w:tcMar>
+              <w:left w:w="0" w:type="dxa"/>
+              <w:right w:w="0" w:type="dxa"/>
+            </w:tcMar>
           </w:tcPr>
           <w:p>
             <w:pPr>
@@ -3734,6 +3479,10 @@
         <w:tc>
           <w:tcPr>
             <w:tcW w:w="6030" w:type="dxa"/>
+            <w:tcMar>
+              <w:left w:w="0" w:type="dxa"/>
+              <w:right w:w="0" w:type="dxa"/>
+            </w:tcMar>
           </w:tcPr>
           <w:p>
             <w:r>
@@ -3749,7 +3498,6 @@
               </w:rPr>
               <w:t>{</w:t>
             </w:r>
-            <w:proofErr w:type="spellStart"/>
             <w:r>
               <w:rPr>
                 <w:rFonts w:ascii="Times New Roman" w:hAnsi="Times New Roman" w:cs="Times New Roman"/>
@@ -3762,36 +3510,42 @@
                 <w:rFonts w:ascii="Times New Roman" w:hAnsi="Times New Roman" w:cs="Times New Roman"/>
                 <w:color w:val="000000"/>
               </w:rPr>
-              <w:t>equirementsPoc.formalName</w:t>
-            </w:r>
-            <w:proofErr w:type="spellEnd"/>
-            <w:r>
-              <w:rPr>
-                <w:rFonts w:ascii="Times New Roman" w:hAnsi="Times New Roman" w:cs="Times New Roman"/>
-                <w:color w:val="000000"/>
-              </w:rPr>
-              <w:t>}</w:t>
+              <w:t>equirementsPoc.formalName}</w:t>
             </w:r>
           </w:p>
         </w:tc>
         <w:tc>
           <w:tcPr>
             <w:tcW w:w="3320" w:type="dxa"/>
+            <w:tcMar>
+              <w:left w:w="0" w:type="dxa"/>
+              <w:right w:w="0" w:type="dxa"/>
+            </w:tcMar>
           </w:tcPr>
           <w:p>
+            <w:pPr>
+              <w:rPr>
+                <w:rFonts w:ascii="Times New Roman" w:hAnsi="Times New Roman" w:cs="Times New Roman"/>
+              </w:rPr>
+            </w:pPr>
             <w:r>
               <w:rPr>
                 <w:rFonts w:ascii="Times New Roman" w:hAnsi="Times New Roman" w:cs="Times New Roman"/>
               </w:rPr>
-              <w:t>SIGNATURE: See separate signature page</w:t>
+              <w:t xml:space="preserve">SIGNATURE: </w:t>
             </w:r>
           </w:p>
+          <w:p/>
         </w:tc>
       </w:tr>
       <w:tr>
         <w:tc>
           <w:tcPr>
             <w:tcW w:w="6030" w:type="dxa"/>
+            <w:tcMar>
+              <w:left w:w="0" w:type="dxa"/>
+              <w:right w:w="0" w:type="dxa"/>
+            </w:tcMar>
           </w:tcPr>
           <w:p>
             <w:r>
@@ -3805,29 +3559,17 @@
                 <w:rFonts w:ascii="Times New Roman" w:hAnsi="Times New Roman" w:cs="Times New Roman"/>
                 <w:color w:val="000000"/>
               </w:rPr>
-              <w:t>{</w:t>
-            </w:r>
-            <w:proofErr w:type="spellStart"/>
-            <w:r>
-              <w:rPr>
-                <w:rFonts w:ascii="Times New Roman" w:hAnsi="Times New Roman" w:cs="Times New Roman"/>
-                <w:color w:val="000000"/>
-              </w:rPr>
-              <w:t>requirementsPoc.title</w:t>
-            </w:r>
-            <w:proofErr w:type="spellEnd"/>
-            <w:r>
-              <w:rPr>
-                <w:rFonts w:ascii="Times New Roman" w:hAnsi="Times New Roman" w:cs="Times New Roman"/>
-                <w:color w:val="000000"/>
-              </w:rPr>
-              <w:t>}</w:t>
+              <w:t>{requirementsPoc.title}</w:t>
             </w:r>
           </w:p>
         </w:tc>
         <w:tc>
           <w:tcPr>
             <w:tcW w:w="3320" w:type="dxa"/>
+            <w:tcMar>
+              <w:left w:w="0" w:type="dxa"/>
+              <w:right w:w="0" w:type="dxa"/>
+            </w:tcMar>
           </w:tcPr>
           <w:p/>
         </w:tc>
@@ -3836,6 +3578,10 @@
         <w:tc>
           <w:tcPr>
             <w:tcW w:w="6030" w:type="dxa"/>
+            <w:tcMar>
+              <w:left w:w="0" w:type="dxa"/>
+              <w:right w:w="0" w:type="dxa"/>
+            </w:tcMar>
           </w:tcPr>
           <w:p>
             <w:pPr>
@@ -3856,29 +3602,17 @@
                 <w:rFonts w:ascii="Times New Roman" w:hAnsi="Times New Roman" w:cs="Times New Roman"/>
                 <w:color w:val="000000"/>
               </w:rPr>
-              <w:t>{</w:t>
-            </w:r>
-            <w:proofErr w:type="spellStart"/>
-            <w:r>
-              <w:rPr>
-                <w:rFonts w:ascii="Times New Roman" w:hAnsi="Times New Roman" w:cs="Times New Roman"/>
-                <w:color w:val="000000"/>
-              </w:rPr>
-              <w:t>requirementsPoc.phoneAndExtension</w:t>
-            </w:r>
-            <w:proofErr w:type="spellEnd"/>
-            <w:r>
-              <w:rPr>
-                <w:rFonts w:ascii="Times New Roman" w:hAnsi="Times New Roman" w:cs="Times New Roman"/>
-                <w:color w:val="000000"/>
-              </w:rPr>
-              <w:t>}</w:t>
+              <w:t>{requirementsPoc.phoneAndExtension}</w:t>
             </w:r>
           </w:p>
         </w:tc>
         <w:tc>
           <w:tcPr>
             <w:tcW w:w="3320" w:type="dxa"/>
+            <w:tcMar>
+              <w:left w:w="0" w:type="dxa"/>
+              <w:right w:w="0" w:type="dxa"/>
+            </w:tcMar>
           </w:tcPr>
           <w:p>
             <w:pPr>
@@ -3937,42 +3671,7 @@
         <w:rPr>
           <w:rFonts w:ascii="Times New Roman" w:hAnsi="Times New Roman" w:cs="Times New Roman"/>
         </w:rPr>
-        <w:t xml:space="preserve"> {IF </w:t>
-      </w:r>
-      <w:proofErr w:type="spellStart"/>
-      <w:r>
-        <w:rPr>
-          <w:rFonts w:ascii="Times New Roman" w:hAnsi="Times New Roman" w:cs="Times New Roman"/>
-        </w:rPr>
-        <w:t>estimatedValue</w:t>
-      </w:r>
-      <w:proofErr w:type="spellEnd"/>
-      <w:r>
-        <w:rPr>
-          <w:rFonts w:ascii="Times New Roman" w:hAnsi="Times New Roman" w:cs="Times New Roman"/>
-        </w:rPr>
-        <w:t xml:space="preserve"> &gt;= 250000 &amp;&amp; </w:t>
-      </w:r>
-      <w:proofErr w:type="spellStart"/>
-      <w:r>
-        <w:rPr>
-          <w:rFonts w:ascii="Times New Roman" w:hAnsi="Times New Roman" w:cs="Times New Roman"/>
-        </w:rPr>
-        <w:t>estimatedValue</w:t>
-      </w:r>
-      <w:proofErr w:type="spellEnd"/>
-      <w:r>
-        <w:rPr>
-          <w:rFonts w:ascii="Times New Roman" w:hAnsi="Times New Roman" w:cs="Times New Roman"/>
-        </w:rPr>
-        <w:t xml:space="preserve"> &lt;= </w:t>
-      </w:r>
-      <w:proofErr w:type="gramStart"/>
-      <w:r>
-        <w:rPr>
-          <w:rFonts w:ascii="Times New Roman" w:hAnsi="Times New Roman" w:cs="Times New Roman"/>
-        </w:rPr>
-        <w:t>750000}</w:t>
+        <w:t xml:space="preserve"> {IF estimatedValue &gt;= 250000 &amp;&amp; estimatedValue &lt;= 750000}</w:t>
       </w:r>
       <w:r>
         <w:rPr>
@@ -3980,7 +3679,6 @@
         </w:rPr>
         <w:t>APPROVAL</w:t>
       </w:r>
-      <w:proofErr w:type="gramEnd"/>
       <w:r>
         <w:rPr>
           <w:rFonts w:ascii="Times New Roman" w:hAnsi="Times New Roman" w:cs="Times New Roman"/>
@@ -4003,35 +3701,7 @@
         <w:rPr>
           <w:rFonts w:ascii="Times New Roman" w:hAnsi="Times New Roman" w:cs="Times New Roman"/>
         </w:rPr>
-        <w:t xml:space="preserve">{IF </w:t>
-      </w:r>
-      <w:proofErr w:type="spellStart"/>
-      <w:r>
-        <w:rPr>
-          <w:rFonts w:ascii="Times New Roman" w:hAnsi="Times New Roman" w:cs="Times New Roman"/>
-        </w:rPr>
-        <w:t>estimatedValue</w:t>
-      </w:r>
-      <w:proofErr w:type="spellEnd"/>
-      <w:r>
-        <w:rPr>
-          <w:rFonts w:ascii="Times New Roman" w:hAnsi="Times New Roman" w:cs="Times New Roman"/>
-        </w:rPr>
-        <w:t xml:space="preserve"> &lt; 250000 || </w:t>
-      </w:r>
-      <w:proofErr w:type="spellStart"/>
-      <w:r>
-        <w:rPr>
-          <w:rFonts w:ascii="Times New Roman" w:hAnsi="Times New Roman" w:cs="Times New Roman"/>
-        </w:rPr>
-        <w:t>estimatedValue</w:t>
-      </w:r>
-      <w:proofErr w:type="spellEnd"/>
-      <w:r>
-        <w:rPr>
-          <w:rFonts w:ascii="Times New Roman" w:hAnsi="Times New Roman" w:cs="Times New Roman"/>
-        </w:rPr>
-        <w:t xml:space="preserve"> &gt; 750000}</w:t>
+        <w:t>{IF estimatedValue &lt; 250000 || estimatedValue &gt; 750000}</w:t>
       </w:r>
       <w:r>
         <w:rPr>
@@ -4081,6 +3751,10 @@
         <w:tc>
           <w:tcPr>
             <w:tcW w:w="6030" w:type="dxa"/>
+            <w:tcMar>
+              <w:left w:w="0" w:type="dxa"/>
+              <w:right w:w="0" w:type="dxa"/>
+            </w:tcMar>
           </w:tcPr>
           <w:p>
             <w:r>
@@ -4094,21 +3768,35 @@
         <w:tc>
           <w:tcPr>
             <w:tcW w:w="3320" w:type="dxa"/>
+            <w:tcMar>
+              <w:left w:w="0" w:type="dxa"/>
+              <w:right w:w="0" w:type="dxa"/>
+            </w:tcMar>
           </w:tcPr>
           <w:p>
+            <w:pPr>
+              <w:rPr>
+                <w:rFonts w:ascii="Times New Roman" w:hAnsi="Times New Roman" w:cs="Times New Roman"/>
+              </w:rPr>
+            </w:pPr>
             <w:r>
               <w:rPr>
                 <w:rFonts w:ascii="Times New Roman" w:hAnsi="Times New Roman" w:cs="Times New Roman"/>
               </w:rPr>
-              <w:t>SIGNATURE: See separate signature page</w:t>
+              <w:t>SIGNATURE:</w:t>
             </w:r>
           </w:p>
+          <w:p/>
         </w:tc>
       </w:tr>
       <w:tr>
         <w:tc>
           <w:tcPr>
             <w:tcW w:w="6030" w:type="dxa"/>
+            <w:tcMar>
+              <w:left w:w="0" w:type="dxa"/>
+              <w:right w:w="0" w:type="dxa"/>
+            </w:tcMar>
           </w:tcPr>
           <w:p>
             <w:r>
@@ -4122,6 +3810,10 @@
         <w:tc>
           <w:tcPr>
             <w:tcW w:w="3320" w:type="dxa"/>
+            <w:tcMar>
+              <w:left w:w="0" w:type="dxa"/>
+              <w:right w:w="0" w:type="dxa"/>
+            </w:tcMar>
           </w:tcPr>
           <w:p/>
         </w:tc>
@@ -4130,6 +3822,10 @@
         <w:tc>
           <w:tcPr>
             <w:tcW w:w="6030" w:type="dxa"/>
+            <w:tcMar>
+              <w:left w:w="0" w:type="dxa"/>
+              <w:right w:w="0" w:type="dxa"/>
+            </w:tcMar>
           </w:tcPr>
           <w:p>
             <w:pPr>
@@ -4150,6 +3846,10 @@
         <w:tc>
           <w:tcPr>
             <w:tcW w:w="3320" w:type="dxa"/>
+            <w:tcMar>
+              <w:left w:w="0" w:type="dxa"/>
+              <w:right w:w="0" w:type="dxa"/>
+            </w:tcMar>
           </w:tcPr>
           <w:p>
             <w:pPr>
@@ -4188,62 +3888,20 @@
         <w:rPr>
           <w:rFonts w:ascii="Times New Roman" w:hAnsi="Times New Roman" w:cs="Times New Roman"/>
         </w:rPr>
-        <w:t xml:space="preserve">{IF </w:t>
-      </w:r>
-      <w:proofErr w:type="spellStart"/>
-      <w:r>
-        <w:rPr>
-          <w:rFonts w:ascii="Times New Roman" w:hAnsi="Times New Roman" w:cs="Times New Roman"/>
-        </w:rPr>
-        <w:t>estimatedValue</w:t>
-      </w:r>
-      <w:proofErr w:type="spellEnd"/>
-      <w:r>
-        <w:rPr>
-          <w:rFonts w:ascii="Times New Roman" w:hAnsi="Times New Roman" w:cs="Times New Roman"/>
-        </w:rPr>
-        <w:t xml:space="preserve"> &gt; 750000 &amp;&amp; </w:t>
-      </w:r>
-      <w:proofErr w:type="spellStart"/>
-      <w:r>
-        <w:rPr>
-          <w:rFonts w:ascii="Times New Roman" w:hAnsi="Times New Roman" w:cs="Times New Roman"/>
-        </w:rPr>
-        <w:t>estimatedValue</w:t>
-      </w:r>
-      <w:proofErr w:type="spellEnd"/>
-      <w:r>
-        <w:rPr>
-          <w:rFonts w:ascii="Times New Roman" w:hAnsi="Times New Roman" w:cs="Times New Roman"/>
-        </w:rPr>
-        <w:t xml:space="preserve"> &lt;= 15000000}</w:t>
-      </w:r>
-    </w:p>
-    <w:p>
-      <w:pPr>
-        <w:rPr>
-          <w:rFonts w:ascii="Times New Roman" w:hAnsi="Times New Roman" w:cs="Times New Roman"/>
-        </w:rPr>
-      </w:pPr>
-      <w:r>
-        <w:rPr>
-          <w:rFonts w:ascii="Times New Roman" w:hAnsi="Times New Roman" w:cs="Times New Roman"/>
-        </w:rPr>
-        <w:t xml:space="preserve">PROCURING ACTIVITY COMPETITION ADVOCATE APPROVAL:  I have reviewed this justification and find it to be accurate and complete to the best of my knowledge and belief. Since this justification does not exceed $15M, this review serves as approval and my written determination that the </w:t>
-      </w:r>
-      <w:proofErr w:type="gramStart"/>
-      <w:r>
-        <w:rPr>
-          <w:rFonts w:ascii="Times New Roman" w:hAnsi="Times New Roman" w:cs="Times New Roman"/>
-        </w:rPr>
-        <w:t>aforementioned FAR</w:t>
-      </w:r>
-      <w:proofErr w:type="gramEnd"/>
-      <w:r>
-        <w:rPr>
-          <w:rFonts w:ascii="Times New Roman" w:hAnsi="Times New Roman" w:cs="Times New Roman"/>
-        </w:rPr>
-        <w:t xml:space="preserve"> circumstances apply.</w:t>
+        <w:t>{IF estimatedValue &gt; 750000 &amp;&amp; estimatedValue &lt;= 15000000}</w:t>
+      </w:r>
+    </w:p>
+    <w:p>
+      <w:pPr>
+        <w:rPr>
+          <w:rFonts w:ascii="Times New Roman" w:hAnsi="Times New Roman" w:cs="Times New Roman"/>
+        </w:rPr>
+      </w:pPr>
+      <w:r>
+        <w:rPr>
+          <w:rFonts w:ascii="Times New Roman" w:hAnsi="Times New Roman" w:cs="Times New Roman"/>
+        </w:rPr>
+        <w:t>PROCURING ACTIVITY COMPETITION ADVOCATE APPROVAL:  I have reviewed this justification and find it to be accurate and complete to the best of my knowledge and belief. Since this justification does not exceed $15M, this review serves as approval and my written determination that the aforementioned FAR circumstances apply.</w:t>
       </w:r>
     </w:p>
     <w:p>
@@ -4278,6 +3936,10 @@
         <w:tc>
           <w:tcPr>
             <w:tcW w:w="6030" w:type="dxa"/>
+            <w:tcMar>
+              <w:left w:w="0" w:type="dxa"/>
+              <w:right w:w="0" w:type="dxa"/>
+            </w:tcMar>
           </w:tcPr>
           <w:p>
             <w:r>
@@ -4291,21 +3953,35 @@
         <w:tc>
           <w:tcPr>
             <w:tcW w:w="3320" w:type="dxa"/>
+            <w:tcMar>
+              <w:left w:w="0" w:type="dxa"/>
+              <w:right w:w="0" w:type="dxa"/>
+            </w:tcMar>
           </w:tcPr>
           <w:p>
+            <w:pPr>
+              <w:rPr>
+                <w:rFonts w:ascii="Times New Roman" w:hAnsi="Times New Roman" w:cs="Times New Roman"/>
+              </w:rPr>
+            </w:pPr>
             <w:r>
               <w:rPr>
                 <w:rFonts w:ascii="Times New Roman" w:hAnsi="Times New Roman" w:cs="Times New Roman"/>
               </w:rPr>
-              <w:t>SIGNATURE: See separate signature page</w:t>
+              <w:t xml:space="preserve">SIGNATURE: </w:t>
             </w:r>
           </w:p>
+          <w:p/>
         </w:tc>
       </w:tr>
       <w:tr>
         <w:tc>
           <w:tcPr>
             <w:tcW w:w="6030" w:type="dxa"/>
+            <w:tcMar>
+              <w:left w:w="0" w:type="dxa"/>
+              <w:right w:w="0" w:type="dxa"/>
+            </w:tcMar>
           </w:tcPr>
           <w:p>
             <w:r>
@@ -4319,6 +3995,10 @@
         <w:tc>
           <w:tcPr>
             <w:tcW w:w="3320" w:type="dxa"/>
+            <w:tcMar>
+              <w:left w:w="0" w:type="dxa"/>
+              <w:right w:w="0" w:type="dxa"/>
+            </w:tcMar>
           </w:tcPr>
           <w:p/>
         </w:tc>
@@ -4327,6 +4007,10 @@
         <w:tc>
           <w:tcPr>
             <w:tcW w:w="6030" w:type="dxa"/>
+            <w:tcMar>
+              <w:left w:w="0" w:type="dxa"/>
+              <w:right w:w="0" w:type="dxa"/>
+            </w:tcMar>
           </w:tcPr>
           <w:p>
             <w:pPr>
@@ -4347,6 +4031,10 @@
         <w:tc>
           <w:tcPr>
             <w:tcW w:w="3320" w:type="dxa"/>
+            <w:tcMar>
+              <w:left w:w="0" w:type="dxa"/>
+              <w:right w:w="0" w:type="dxa"/>
+            </w:tcMar>
           </w:tcPr>
           <w:p>
             <w:pPr>
@@ -4385,59 +4073,23 @@
           <w:rFonts w:ascii="Times New Roman" w:hAnsi="Times New Roman" w:cs="Times New Roman"/>
         </w:rPr>
       </w:pPr>
-    </w:p>
-    <w:p>
-      <w:pPr>
-        <w:rPr>
-          <w:rFonts w:ascii="Times New Roman" w:hAnsi="Times New Roman" w:cs="Times New Roman"/>
-        </w:rPr>
-      </w:pPr>
-      <w:r>
-        <w:rPr>
-          <w:rFonts w:ascii="Times New Roman" w:hAnsi="Times New Roman" w:cs="Times New Roman"/>
-        </w:rPr>
-        <w:t xml:space="preserve">{IF </w:t>
-      </w:r>
-      <w:proofErr w:type="spellStart"/>
-      <w:r>
-        <w:rPr>
-          <w:rFonts w:ascii="Times New Roman" w:hAnsi="Times New Roman" w:cs="Times New Roman"/>
-        </w:rPr>
-        <w:t>estimatedValue</w:t>
-      </w:r>
-      <w:proofErr w:type="spellEnd"/>
-      <w:r>
-        <w:rPr>
-          <w:rFonts w:ascii="Times New Roman" w:hAnsi="Times New Roman" w:cs="Times New Roman"/>
-        </w:rPr>
-        <w:t xml:space="preserve"> &gt; 15000000 &amp;&amp; </w:t>
-      </w:r>
-      <w:proofErr w:type="spellStart"/>
-      <w:r>
-        <w:rPr>
-          <w:rFonts w:ascii="Times New Roman" w:hAnsi="Times New Roman" w:cs="Times New Roman"/>
-        </w:rPr>
-        <w:t>estimatedValue</w:t>
-      </w:r>
-      <w:proofErr w:type="spellEnd"/>
-      <w:r>
-        <w:rPr>
-          <w:rFonts w:ascii="Times New Roman" w:hAnsi="Times New Roman" w:cs="Times New Roman"/>
-        </w:rPr>
-        <w:t xml:space="preserve"> &lt;= 100000000}</w:t>
-      </w:r>
-    </w:p>
-    <w:p>
-      <w:pPr>
-        <w:rPr>
-          <w:rFonts w:ascii="Times New Roman" w:hAnsi="Times New Roman" w:cs="Times New Roman"/>
-        </w:rPr>
-      </w:pPr>
-      <w:r>
-        <w:rPr>
-          <w:rFonts w:ascii="Times New Roman" w:hAnsi="Times New Roman" w:cs="Times New Roman"/>
-        </w:rPr>
-        <w:lastRenderedPageBreak/>
+      <w:r>
+        <w:rPr>
+          <w:rFonts w:ascii="Times New Roman" w:hAnsi="Times New Roman" w:cs="Times New Roman"/>
+        </w:rPr>
+        <w:t>{IF estimatedValue &gt; 15000000 &amp;&amp; estimatedValue &lt;= 100000000}</w:t>
+      </w:r>
+    </w:p>
+    <w:p>
+      <w:pPr>
+        <w:rPr>
+          <w:rFonts w:ascii="Times New Roman" w:hAnsi="Times New Roman" w:cs="Times New Roman"/>
+        </w:rPr>
+      </w:pPr>
+      <w:r>
+        <w:rPr>
+          <w:rFonts w:ascii="Times New Roman" w:hAnsi="Times New Roman" w:cs="Times New Roman"/>
+        </w:rPr>
         <w:t>HEAD OF THE CONTRACTING ACTIVITY APPROVAL:  I have reviewed this justification and find it to be accurate and complete to the best of my knowledge and belief. Since this justification does not exceed $100M, this review serves as approval</w:t>
       </w:r>
       <w:r>
@@ -4476,12 +4128,17 @@
         <w:tc>
           <w:tcPr>
             <w:tcW w:w="6030" w:type="dxa"/>
+            <w:tcMar>
+              <w:left w:w="0" w:type="dxa"/>
+              <w:right w:w="0" w:type="dxa"/>
+            </w:tcMar>
           </w:tcPr>
           <w:p>
             <w:r>
               <w:rPr>
                 <w:rFonts w:ascii="Times New Roman" w:hAnsi="Times New Roman" w:cs="Times New Roman"/>
               </w:rPr>
+              <w:lastRenderedPageBreak/>
               <w:t>NAME:</w:t>
             </w:r>
           </w:p>
@@ -4489,21 +4146,35 @@
         <w:tc>
           <w:tcPr>
             <w:tcW w:w="3320" w:type="dxa"/>
+            <w:tcMar>
+              <w:left w:w="0" w:type="dxa"/>
+              <w:right w:w="0" w:type="dxa"/>
+            </w:tcMar>
           </w:tcPr>
           <w:p>
+            <w:pPr>
+              <w:rPr>
+                <w:rFonts w:ascii="Times New Roman" w:hAnsi="Times New Roman" w:cs="Times New Roman"/>
+              </w:rPr>
+            </w:pPr>
             <w:r>
               <w:rPr>
                 <w:rFonts w:ascii="Times New Roman" w:hAnsi="Times New Roman" w:cs="Times New Roman"/>
               </w:rPr>
-              <w:t>SIGNATURE: See separate signature page</w:t>
+              <w:t>SIGNATURE:</w:t>
             </w:r>
           </w:p>
+          <w:p/>
         </w:tc>
       </w:tr>
       <w:tr>
         <w:tc>
           <w:tcPr>
             <w:tcW w:w="6030" w:type="dxa"/>
+            <w:tcMar>
+              <w:left w:w="0" w:type="dxa"/>
+              <w:right w:w="0" w:type="dxa"/>
+            </w:tcMar>
           </w:tcPr>
           <w:p>
             <w:r>
@@ -4517,6 +4188,10 @@
         <w:tc>
           <w:tcPr>
             <w:tcW w:w="3320" w:type="dxa"/>
+            <w:tcMar>
+              <w:left w:w="0" w:type="dxa"/>
+              <w:right w:w="0" w:type="dxa"/>
+            </w:tcMar>
           </w:tcPr>
           <w:p/>
         </w:tc>
@@ -4525,6 +4200,10 @@
         <w:tc>
           <w:tcPr>
             <w:tcW w:w="6030" w:type="dxa"/>
+            <w:tcMar>
+              <w:left w:w="0" w:type="dxa"/>
+              <w:right w:w="0" w:type="dxa"/>
+            </w:tcMar>
           </w:tcPr>
           <w:p>
             <w:pPr>
@@ -4545,6 +4224,10 @@
         <w:tc>
           <w:tcPr>
             <w:tcW w:w="3320" w:type="dxa"/>
+            <w:tcMar>
+              <w:left w:w="0" w:type="dxa"/>
+              <w:right w:w="0" w:type="dxa"/>
+            </w:tcMar>
           </w:tcPr>
           <w:p>
             <w:pPr>
@@ -4583,32 +4266,11 @@
           <w:rFonts w:ascii="Times New Roman" w:hAnsi="Times New Roman" w:cs="Times New Roman"/>
         </w:rPr>
       </w:pPr>
-    </w:p>
-    <w:p>
-      <w:pPr>
-        <w:rPr>
-          <w:rFonts w:ascii="Times New Roman" w:hAnsi="Times New Roman" w:cs="Times New Roman"/>
-        </w:rPr>
-      </w:pPr>
-      <w:r>
-        <w:rPr>
-          <w:rFonts w:ascii="Times New Roman" w:hAnsi="Times New Roman" w:cs="Times New Roman"/>
-        </w:rPr>
-        <w:t xml:space="preserve">{IF </w:t>
-      </w:r>
-      <w:proofErr w:type="spellStart"/>
-      <w:r>
-        <w:rPr>
-          <w:rFonts w:ascii="Times New Roman" w:hAnsi="Times New Roman" w:cs="Times New Roman"/>
-        </w:rPr>
-        <w:t>estimatedValue</w:t>
-      </w:r>
-      <w:proofErr w:type="spellEnd"/>
-      <w:r>
-        <w:rPr>
-          <w:rFonts w:ascii="Times New Roman" w:hAnsi="Times New Roman" w:cs="Times New Roman"/>
-        </w:rPr>
-        <w:t xml:space="preserve"> &gt; 100000000}</w:t>
+      <w:r>
+        <w:rPr>
+          <w:rFonts w:ascii="Times New Roman" w:hAnsi="Times New Roman" w:cs="Times New Roman"/>
+        </w:rPr>
+        <w:t>{IF estimatedValue &gt; 100000000}</w:t>
       </w:r>
     </w:p>
     <w:p>
@@ -4653,6 +4315,10 @@
         <w:tc>
           <w:tcPr>
             <w:tcW w:w="6030" w:type="dxa"/>
+            <w:tcMar>
+              <w:left w:w="0" w:type="dxa"/>
+              <w:right w:w="0" w:type="dxa"/>
+            </w:tcMar>
           </w:tcPr>
           <w:p>
             <w:r>
@@ -4666,21 +4332,35 @@
         <w:tc>
           <w:tcPr>
             <w:tcW w:w="3320" w:type="dxa"/>
+            <w:tcMar>
+              <w:left w:w="0" w:type="dxa"/>
+              <w:right w:w="0" w:type="dxa"/>
+            </w:tcMar>
           </w:tcPr>
           <w:p>
+            <w:pPr>
+              <w:rPr>
+                <w:rFonts w:ascii="Times New Roman" w:hAnsi="Times New Roman" w:cs="Times New Roman"/>
+              </w:rPr>
+            </w:pPr>
             <w:r>
               <w:rPr>
                 <w:rFonts w:ascii="Times New Roman" w:hAnsi="Times New Roman" w:cs="Times New Roman"/>
               </w:rPr>
-              <w:t>SIGNATURE: See separate signature page</w:t>
+              <w:t>SIGNATURE:</w:t>
             </w:r>
           </w:p>
+          <w:p/>
         </w:tc>
       </w:tr>
       <w:tr>
         <w:tc>
           <w:tcPr>
             <w:tcW w:w="6030" w:type="dxa"/>
+            <w:tcMar>
+              <w:left w:w="0" w:type="dxa"/>
+              <w:right w:w="0" w:type="dxa"/>
+            </w:tcMar>
           </w:tcPr>
           <w:p>
             <w:r>
@@ -4694,6 +4374,10 @@
         <w:tc>
           <w:tcPr>
             <w:tcW w:w="3320" w:type="dxa"/>
+            <w:tcMar>
+              <w:left w:w="0" w:type="dxa"/>
+              <w:right w:w="0" w:type="dxa"/>
+            </w:tcMar>
           </w:tcPr>
           <w:p/>
         </w:tc>
@@ -4702,6 +4386,10 @@
         <w:tc>
           <w:tcPr>
             <w:tcW w:w="6030" w:type="dxa"/>
+            <w:tcMar>
+              <w:left w:w="0" w:type="dxa"/>
+              <w:right w:w="0" w:type="dxa"/>
+            </w:tcMar>
           </w:tcPr>
           <w:p>
             <w:pPr>
@@ -4722,6 +4410,10 @@
         <w:tc>
           <w:tcPr>
             <w:tcW w:w="3320" w:type="dxa"/>
+            <w:tcMar>
+              <w:left w:w="0" w:type="dxa"/>
+              <w:right w:w="0" w:type="dxa"/>
+            </w:tcMar>
           </w:tcPr>
           <w:p>
             <w:pPr>
@@ -4794,145 +4486,27 @@
         <w:rPr>
           <w:rFonts w:ascii="Times New Roman" w:hAnsi="Times New Roman" w:cs="Times New Roman"/>
         </w:rPr>
-      </w:pPr>
-    </w:p>
-    <w:p>
-      <w:pPr>
-        <w:rPr>
-          <w:rFonts w:ascii="Times New Roman" w:hAnsi="Times New Roman" w:cs="Times New Roman"/>
-        </w:rPr>
-      </w:pPr>
-    </w:p>
-    <w:p>
-      <w:pPr>
-        <w:rPr>
-          <w:rFonts w:ascii="Times New Roman" w:hAnsi="Times New Roman" w:cs="Times New Roman"/>
-        </w:rPr>
-      </w:pPr>
-    </w:p>
-    <w:p>
-      <w:pPr>
-        <w:rPr>
-          <w:rFonts w:ascii="Times New Roman" w:hAnsi="Times New Roman" w:cs="Times New Roman"/>
-        </w:rPr>
-      </w:pPr>
-    </w:p>
-    <w:p>
-      <w:pPr>
-        <w:rPr>
-          <w:rFonts w:ascii="Times New Roman" w:hAnsi="Times New Roman" w:cs="Times New Roman"/>
-        </w:rPr>
-      </w:pPr>
-    </w:p>
-    <w:p>
-      <w:pPr>
-        <w:rPr>
-          <w:rFonts w:ascii="Times New Roman" w:hAnsi="Times New Roman" w:cs="Times New Roman"/>
-        </w:rPr>
-      </w:pPr>
-    </w:p>
-    <w:p>
-      <w:pPr>
-        <w:rPr>
-          <w:rFonts w:ascii="Times New Roman" w:hAnsi="Times New Roman" w:cs="Times New Roman"/>
-        </w:rPr>
-      </w:pPr>
-    </w:p>
-    <w:p>
-      <w:pPr>
-        <w:rPr>
-          <w:rFonts w:ascii="Times New Roman" w:hAnsi="Times New Roman" w:cs="Times New Roman"/>
-        </w:rPr>
-      </w:pPr>
-    </w:p>
-    <w:p>
-      <w:pPr>
-        <w:rPr>
-          <w:rFonts w:ascii="Times New Roman" w:hAnsi="Times New Roman" w:cs="Times New Roman"/>
-        </w:rPr>
-      </w:pPr>
-    </w:p>
-    <w:p>
-      <w:pPr>
-        <w:rPr>
-          <w:rFonts w:ascii="Times New Roman" w:hAnsi="Times New Roman" w:cs="Times New Roman"/>
-        </w:rPr>
-      </w:pPr>
-    </w:p>
-    <w:p>
-      <w:pPr>
-        <w:rPr>
-          <w:rFonts w:ascii="Times New Roman" w:hAnsi="Times New Roman" w:cs="Times New Roman"/>
-        </w:rPr>
-      </w:pPr>
-    </w:p>
-    <w:p>
-      <w:pPr>
-        <w:rPr>
-          <w:rFonts w:ascii="Times New Roman" w:hAnsi="Times New Roman" w:cs="Times New Roman"/>
-        </w:rPr>
-      </w:pPr>
-    </w:p>
-    <w:p>
-      <w:pPr>
-        <w:rPr>
-          <w:rFonts w:ascii="Times New Roman" w:hAnsi="Times New Roman" w:cs="Times New Roman"/>
-        </w:rPr>
-      </w:pPr>
-    </w:p>
-    <w:p>
-      <w:pPr>
-        <w:rPr>
-          <w:rFonts w:ascii="Times New Roman" w:hAnsi="Times New Roman" w:cs="Times New Roman"/>
-        </w:rPr>
-      </w:pPr>
-    </w:p>
-    <w:p>
-      <w:pPr>
-        <w:rPr>
-          <w:rFonts w:ascii="Times New Roman" w:hAnsi="Times New Roman" w:cs="Times New Roman"/>
-        </w:rPr>
-      </w:pPr>
-    </w:p>
-    <w:p>
-      <w:pPr>
-        <w:rPr>
-          <w:rFonts w:ascii="Times New Roman" w:hAnsi="Times New Roman" w:cs="Times New Roman"/>
-        </w:rPr>
-      </w:pPr>
-    </w:p>
-    <w:p>
-      <w:pPr>
-        <w:rPr>
-          <w:rFonts w:ascii="Times New Roman" w:hAnsi="Times New Roman" w:cs="Times New Roman"/>
-        </w:rPr>
-      </w:pPr>
-    </w:p>
-    <w:p>
-      <w:pPr>
-        <w:rPr>
-          <w:rFonts w:ascii="Times New Roman" w:hAnsi="Times New Roman" w:cs="Times New Roman"/>
-        </w:rPr>
-      </w:pPr>
-    </w:p>
-    <w:p>
-      <w:pPr>
-        <w:rPr>
-          <w:rFonts w:ascii="Times New Roman" w:hAnsi="Times New Roman" w:cs="Times New Roman"/>
-        </w:rPr>
-      </w:pPr>
-    </w:p>
-    <w:p>
-      <w:pPr>
-        <w:rPr>
-          <w:rFonts w:ascii="Times New Roman" w:hAnsi="Times New Roman" w:cs="Times New Roman"/>
-        </w:rPr>
-      </w:pPr>
-      <w:r>
-        <w:rPr>
-          <w:rFonts w:ascii="Times New Roman" w:hAnsi="Times New Roman" w:cs="Times New Roman"/>
-        </w:rPr>
-        <w:lastRenderedPageBreak/>
+        <w:sectPr>
+          <w:footerReference w:type="default" r:id="rId8"/>
+          <w:headerReference w:type="first" r:id="rId9"/>
+          <w:pgSz w:w="12240" w:h="15840"/>
+          <w:pgMar w:top="1440" w:right="1440" w:bottom="1440" w:left="1440" w:header="720" w:footer="720" w:gutter="0"/>
+          <w:pgNumType w:start="1"/>
+          <w:cols w:space="720"/>
+          <w:titlePg/>
+        </w:sectPr>
+      </w:pPr>
+    </w:p>
+    <w:p>
+      <w:pPr>
+        <w:rPr>
+          <w:rFonts w:ascii="Times New Roman" w:hAnsi="Times New Roman" w:cs="Times New Roman"/>
+        </w:rPr>
+      </w:pPr>
+      <w:r>
+        <w:rPr>
+          <w:rFonts w:ascii="Times New Roman" w:hAnsi="Times New Roman" w:cs="Times New Roman"/>
+        </w:rPr>
         <w:t xml:space="preserve">ALL QUESTIONS REGARDING THIS JUSTIFICATION ARE TO BE REFERRED TO </w:t>
       </w:r>
       <w:sdt>
@@ -4952,12 +4526,12 @@
       </w:r>
     </w:p>
     <w:sectPr>
-      <w:footerReference w:type="default" r:id="rId8"/>
-      <w:headerReference w:type="first" r:id="rId9"/>
-      <w:pgSz w:w="12240" w:h="15840"/>
+      <w:type w:val="continuous"/>
+      <w:pgSz w:w="12240" w:h="15840" w:code="1"/>
       <w:pgMar w:top="1440" w:right="1440" w:bottom="1440" w:left="1440" w:header="720" w:footer="720" w:gutter="0"/>
       <w:pgNumType w:start="1"/>
       <w:cols w:space="720"/>
+      <w:vAlign w:val="bottom"/>
       <w:titlePg/>
     </w:sectPr>
   </w:body>
@@ -4965,7 +4539,7 @@
 </file>
 
 <file path=word/endnotes.xml><?xml version="1.0" encoding="utf-8"?>
-<w:endnotes xmlns:wpc="http://schemas.microsoft.com/office/word/2010/wordprocessingCanvas" xmlns:cx="http://schemas.microsoft.com/office/drawing/2014/chartex" xmlns:cx1="http://schemas.microsoft.com/office/drawing/2015/9/8/chartex" xmlns:cx2="http://schemas.microsoft.com/office/drawing/2015/10/21/chartex" xmlns:cx3="http://schemas.microsoft.com/office/drawing/2016/5/9/chartex" xmlns:cx4="http://schemas.microsoft.com/office/drawing/2016/5/10/chartex" xmlns:cx5="http://schemas.microsoft.com/office/drawing/2016/5/11/chartex" xmlns:cx6="http://schemas.microsoft.com/office/drawing/2016/5/12/chartex" xmlns:cx7="http://schemas.microsoft.com/office/drawing/2016/5/13/chartex" xmlns:cx8="http://schemas.microsoft.com/office/drawing/2016/5/14/chartex" xmlns:mc="http://schemas.openxmlformats.org/markup-compatibility/2006" xmlns:aink="http://schemas.microsoft.com/office/drawing/2016/ink" xmlns:am3d="http://schemas.microsoft.com/office/drawing/2017/model3d" xmlns:o="urn:schemas-microsoft-com:office:office" xmlns:oel="http://schemas.microsoft.com/office/2019/extlst" xmlns:r="http://schemas.openxmlformats.org/officeDocument/2006/relationships" xmlns:m="http://schemas.openxmlformats.org/officeDocument/2006/math" xmlns:v="urn:schemas-microsoft-com:vml" xmlns:wp14="http://schemas.microsoft.com/office/word/2010/wordprocessingDrawing" xmlns:wp="http://schemas.openxmlformats.org/drawingml/2006/wordprocessingDrawing" xmlns:w10="urn:schemas-microsoft-com:office:word" xmlns:w="http://schemas.openxmlformats.org/wordprocessingml/2006/main" xmlns:w14="http://schemas.microsoft.com/office/word/2010/wordml" xmlns:w15="http://schemas.microsoft.com/office/word/2012/wordml" xmlns:w16cex="http://schemas.microsoft.com/office/word/2018/wordml/cex" xmlns:w16cid="http://schemas.microsoft.com/office/word/2016/wordml/cid" xmlns:w16="http://schemas.microsoft.com/office/word/2018/wordml" xmlns:w16sdtdh="http://schemas.microsoft.com/office/word/2020/wordml/sdtdatahash" xmlns:w16se="http://schemas.microsoft.com/office/word/2015/wordml/symex" xmlns:wpg="http://schemas.microsoft.com/office/word/2010/wordprocessingGroup" xmlns:wpi="http://schemas.microsoft.com/office/word/2010/wordprocessingInk" xmlns:wne="http://schemas.microsoft.com/office/word/2006/wordml" xmlns:wps="http://schemas.microsoft.com/office/word/2010/wordprocessingShape" mc:Ignorable="w14 w15 w16se w16cid w16 w16cex w16sdtdh wp14">
+<w:endnotes xmlns:wpc="http://schemas.microsoft.com/office/word/2010/wordprocessingCanvas" xmlns:cx="http://schemas.microsoft.com/office/drawing/2014/chartex" xmlns:cx1="http://schemas.microsoft.com/office/drawing/2015/9/8/chartex" xmlns:cx2="http://schemas.microsoft.com/office/drawing/2015/10/21/chartex" xmlns:cx3="http://schemas.microsoft.com/office/drawing/2016/5/9/chartex" xmlns:cx4="http://schemas.microsoft.com/office/drawing/2016/5/10/chartex" xmlns:cx5="http://schemas.microsoft.com/office/drawing/2016/5/11/chartex" xmlns:cx6="http://schemas.microsoft.com/office/drawing/2016/5/12/chartex" xmlns:cx7="http://schemas.microsoft.com/office/drawing/2016/5/13/chartex" xmlns:cx8="http://schemas.microsoft.com/office/drawing/2016/5/14/chartex" xmlns:mc="http://schemas.openxmlformats.org/markup-compatibility/2006" xmlns:aink="http://schemas.microsoft.com/office/drawing/2016/ink" xmlns:am3d="http://schemas.microsoft.com/office/drawing/2017/model3d" xmlns:o="urn:schemas-microsoft-com:office:office" xmlns:oel="http://schemas.microsoft.com/office/2019/extlst" xmlns:r="http://schemas.openxmlformats.org/officeDocument/2006/relationships" xmlns:m="http://schemas.openxmlformats.org/officeDocument/2006/math" xmlns:v="urn:schemas-microsoft-com:vml" xmlns:wp14="http://schemas.microsoft.com/office/word/2010/wordprocessingDrawing" xmlns:wp="http://schemas.openxmlformats.org/drawingml/2006/wordprocessingDrawing" xmlns:w10="urn:schemas-microsoft-com:office:word" xmlns:w="http://schemas.openxmlformats.org/wordprocessingml/2006/main" xmlns:w14="http://schemas.microsoft.com/office/word/2010/wordml" xmlns:w15="http://schemas.microsoft.com/office/word/2012/wordml" xmlns:w16cex="http://schemas.microsoft.com/office/word/2018/wordml/cex" xmlns:w16cid="http://schemas.microsoft.com/office/word/2016/wordml/cid" xmlns:w16="http://schemas.microsoft.com/office/word/2018/wordml" xmlns:w16du="http://schemas.microsoft.com/office/word/2023/wordml/word16du" xmlns:w16sdtdh="http://schemas.microsoft.com/office/word/2020/wordml/sdtdatahash" xmlns:w16se="http://schemas.microsoft.com/office/word/2015/wordml/symex" xmlns:wpg="http://schemas.microsoft.com/office/word/2010/wordprocessingGroup" xmlns:wpi="http://schemas.microsoft.com/office/word/2010/wordprocessingInk" xmlns:wne="http://schemas.microsoft.com/office/word/2006/wordml" xmlns:wps="http://schemas.microsoft.com/office/word/2010/wordprocessingShape" mc:Ignorable="w14 w15 w16se w16cid w16 w16cex w16sdtdh wp14">
   <w:endnote w:type="separator" w:id="-1">
     <w:p>
       <w:r>
@@ -4984,7 +4558,7 @@
 </file>
 
 <file path=word/footer1.xml><?xml version="1.0" encoding="utf-8"?>
-<w:ftr xmlns:wpc="http://schemas.microsoft.com/office/word/2010/wordprocessingCanvas" xmlns:cx="http://schemas.microsoft.com/office/drawing/2014/chartex" xmlns:cx1="http://schemas.microsoft.com/office/drawing/2015/9/8/chartex" xmlns:cx2="http://schemas.microsoft.com/office/drawing/2015/10/21/chartex" xmlns:cx3="http://schemas.microsoft.com/office/drawing/2016/5/9/chartex" xmlns:cx4="http://schemas.microsoft.com/office/drawing/2016/5/10/chartex" xmlns:cx5="http://schemas.microsoft.com/office/drawing/2016/5/11/chartex" xmlns:cx6="http://schemas.microsoft.com/office/drawing/2016/5/12/chartex" xmlns:cx7="http://schemas.microsoft.com/office/drawing/2016/5/13/chartex" xmlns:cx8="http://schemas.microsoft.com/office/drawing/2016/5/14/chartex" xmlns:mc="http://schemas.openxmlformats.org/markup-compatibility/2006" xmlns:aink="http://schemas.microsoft.com/office/drawing/2016/ink" xmlns:am3d="http://schemas.microsoft.com/office/drawing/2017/model3d" xmlns:o="urn:schemas-microsoft-com:office:office" xmlns:oel="http://schemas.microsoft.com/office/2019/extlst" xmlns:r="http://schemas.openxmlformats.org/officeDocument/2006/relationships" xmlns:m="http://schemas.openxmlformats.org/officeDocument/2006/math" xmlns:v="urn:schemas-microsoft-com:vml" xmlns:wp14="http://schemas.microsoft.com/office/word/2010/wordprocessingDrawing" xmlns:wp="http://schemas.openxmlformats.org/drawingml/2006/wordprocessingDrawing" xmlns:w10="urn:schemas-microsoft-com:office:word" xmlns:w="http://schemas.openxmlformats.org/wordprocessingml/2006/main" xmlns:w14="http://schemas.microsoft.com/office/word/2010/wordml" xmlns:w15="http://schemas.microsoft.com/office/word/2012/wordml" xmlns:w16cex="http://schemas.microsoft.com/office/word/2018/wordml/cex" xmlns:w16cid="http://schemas.microsoft.com/office/word/2016/wordml/cid" xmlns:w16="http://schemas.microsoft.com/office/word/2018/wordml" xmlns:w16sdtdh="http://schemas.microsoft.com/office/word/2020/wordml/sdtdatahash" xmlns:w16se="http://schemas.microsoft.com/office/word/2015/wordml/symex" xmlns:wpg="http://schemas.microsoft.com/office/word/2010/wordprocessingGroup" xmlns:wpi="http://schemas.microsoft.com/office/word/2010/wordprocessingInk" xmlns:wne="http://schemas.microsoft.com/office/word/2006/wordml" xmlns:wps="http://schemas.microsoft.com/office/word/2010/wordprocessingShape" mc:Ignorable="w14 w15 w16se w16cid w16 w16cex w16sdtdh wp14">
+<w:ftr xmlns:wpc="http://schemas.microsoft.com/office/word/2010/wordprocessingCanvas" xmlns:cx="http://schemas.microsoft.com/office/drawing/2014/chartex" xmlns:cx1="http://schemas.microsoft.com/office/drawing/2015/9/8/chartex" xmlns:cx2="http://schemas.microsoft.com/office/drawing/2015/10/21/chartex" xmlns:cx3="http://schemas.microsoft.com/office/drawing/2016/5/9/chartex" xmlns:cx4="http://schemas.microsoft.com/office/drawing/2016/5/10/chartex" xmlns:cx5="http://schemas.microsoft.com/office/drawing/2016/5/11/chartex" xmlns:cx6="http://schemas.microsoft.com/office/drawing/2016/5/12/chartex" xmlns:cx7="http://schemas.microsoft.com/office/drawing/2016/5/13/chartex" xmlns:cx8="http://schemas.microsoft.com/office/drawing/2016/5/14/chartex" xmlns:mc="http://schemas.openxmlformats.org/markup-compatibility/2006" xmlns:aink="http://schemas.microsoft.com/office/drawing/2016/ink" xmlns:am3d="http://schemas.microsoft.com/office/drawing/2017/model3d" xmlns:o="urn:schemas-microsoft-com:office:office" xmlns:oel="http://schemas.microsoft.com/office/2019/extlst" xmlns:r="http://schemas.openxmlformats.org/officeDocument/2006/relationships" xmlns:m="http://schemas.openxmlformats.org/officeDocument/2006/math" xmlns:v="urn:schemas-microsoft-com:vml" xmlns:wp14="http://schemas.microsoft.com/office/word/2010/wordprocessingDrawing" xmlns:wp="http://schemas.openxmlformats.org/drawingml/2006/wordprocessingDrawing" xmlns:w10="urn:schemas-microsoft-com:office:word" xmlns:w="http://schemas.openxmlformats.org/wordprocessingml/2006/main" xmlns:w14="http://schemas.microsoft.com/office/word/2010/wordml" xmlns:w15="http://schemas.microsoft.com/office/word/2012/wordml" xmlns:w16cex="http://schemas.microsoft.com/office/word/2018/wordml/cex" xmlns:w16cid="http://schemas.microsoft.com/office/word/2016/wordml/cid" xmlns:w16="http://schemas.microsoft.com/office/word/2018/wordml" xmlns:w16du="http://schemas.microsoft.com/office/word/2023/wordml/word16du" xmlns:w16sdtdh="http://schemas.microsoft.com/office/word/2020/wordml/sdtdatahash" xmlns:w16se="http://schemas.microsoft.com/office/word/2015/wordml/symex" xmlns:wpg="http://schemas.microsoft.com/office/word/2010/wordprocessingGroup" xmlns:wpi="http://schemas.microsoft.com/office/word/2010/wordprocessingInk" xmlns:wne="http://schemas.microsoft.com/office/word/2006/wordml" xmlns:wps="http://schemas.microsoft.com/office/word/2010/wordprocessingShape" mc:Ignorable="w14 w15 w16se w16cid w16 w16cex w16sdtdh wp14">
   <w:p>
     <w:pPr>
       <w:pBdr>
@@ -5102,7 +4676,7 @@
 </file>
 
 <file path=word/footnotes.xml><?xml version="1.0" encoding="utf-8"?>
-<w:footnotes xmlns:wpc="http://schemas.microsoft.com/office/word/2010/wordprocessingCanvas" xmlns:cx="http://schemas.microsoft.com/office/drawing/2014/chartex" xmlns:cx1="http://schemas.microsoft.com/office/drawing/2015/9/8/chartex" xmlns:cx2="http://schemas.microsoft.com/office/drawing/2015/10/21/chartex" xmlns:cx3="http://schemas.microsoft.com/office/drawing/2016/5/9/chartex" xmlns:cx4="http://schemas.microsoft.com/office/drawing/2016/5/10/chartex" xmlns:cx5="http://schemas.microsoft.com/office/drawing/2016/5/11/chartex" xmlns:cx6="http://schemas.microsoft.com/office/drawing/2016/5/12/chartex" xmlns:cx7="http://schemas.microsoft.com/office/drawing/2016/5/13/chartex" xmlns:cx8="http://schemas.microsoft.com/office/drawing/2016/5/14/chartex" xmlns:mc="http://schemas.openxmlformats.org/markup-compatibility/2006" xmlns:aink="http://schemas.microsoft.com/office/drawing/2016/ink" xmlns:am3d="http://schemas.microsoft.com/office/drawing/2017/model3d" xmlns:o="urn:schemas-microsoft-com:office:office" xmlns:oel="http://schemas.microsoft.com/office/2019/extlst" xmlns:r="http://schemas.openxmlformats.org/officeDocument/2006/relationships" xmlns:m="http://schemas.openxmlformats.org/officeDocument/2006/math" xmlns:v="urn:schemas-microsoft-com:vml" xmlns:wp14="http://schemas.microsoft.com/office/word/2010/wordprocessingDrawing" xmlns:wp="http://schemas.openxmlformats.org/drawingml/2006/wordprocessingDrawing" xmlns:w10="urn:schemas-microsoft-com:office:word" xmlns:w="http://schemas.openxmlformats.org/wordprocessingml/2006/main" xmlns:w14="http://schemas.microsoft.com/office/word/2010/wordml" xmlns:w15="http://schemas.microsoft.com/office/word/2012/wordml" xmlns:w16cex="http://schemas.microsoft.com/office/word/2018/wordml/cex" xmlns:w16cid="http://schemas.microsoft.com/office/word/2016/wordml/cid" xmlns:w16="http://schemas.microsoft.com/office/word/2018/wordml" xmlns:w16sdtdh="http://schemas.microsoft.com/office/word/2020/wordml/sdtdatahash" xmlns:w16se="http://schemas.microsoft.com/office/word/2015/wordml/symex" xmlns:wpg="http://schemas.microsoft.com/office/word/2010/wordprocessingGroup" xmlns:wpi="http://schemas.microsoft.com/office/word/2010/wordprocessingInk" xmlns:wne="http://schemas.microsoft.com/office/word/2006/wordml" xmlns:wps="http://schemas.microsoft.com/office/word/2010/wordprocessingShape" mc:Ignorable="w14 w15 w16se w16cid w16 w16cex w16sdtdh wp14">
+<w:footnotes xmlns:wpc="http://schemas.microsoft.com/office/word/2010/wordprocessingCanvas" xmlns:cx="http://schemas.microsoft.com/office/drawing/2014/chartex" xmlns:cx1="http://schemas.microsoft.com/office/drawing/2015/9/8/chartex" xmlns:cx2="http://schemas.microsoft.com/office/drawing/2015/10/21/chartex" xmlns:cx3="http://schemas.microsoft.com/office/drawing/2016/5/9/chartex" xmlns:cx4="http://schemas.microsoft.com/office/drawing/2016/5/10/chartex" xmlns:cx5="http://schemas.microsoft.com/office/drawing/2016/5/11/chartex" xmlns:cx6="http://schemas.microsoft.com/office/drawing/2016/5/12/chartex" xmlns:cx7="http://schemas.microsoft.com/office/drawing/2016/5/13/chartex" xmlns:cx8="http://schemas.microsoft.com/office/drawing/2016/5/14/chartex" xmlns:mc="http://schemas.openxmlformats.org/markup-compatibility/2006" xmlns:aink="http://schemas.microsoft.com/office/drawing/2016/ink" xmlns:am3d="http://schemas.microsoft.com/office/drawing/2017/model3d" xmlns:o="urn:schemas-microsoft-com:office:office" xmlns:oel="http://schemas.microsoft.com/office/2019/extlst" xmlns:r="http://schemas.openxmlformats.org/officeDocument/2006/relationships" xmlns:m="http://schemas.openxmlformats.org/officeDocument/2006/math" xmlns:v="urn:schemas-microsoft-com:vml" xmlns:wp14="http://schemas.microsoft.com/office/word/2010/wordprocessingDrawing" xmlns:wp="http://schemas.openxmlformats.org/drawingml/2006/wordprocessingDrawing" xmlns:w10="urn:schemas-microsoft-com:office:word" xmlns:w="http://schemas.openxmlformats.org/wordprocessingml/2006/main" xmlns:w14="http://schemas.microsoft.com/office/word/2010/wordml" xmlns:w15="http://schemas.microsoft.com/office/word/2012/wordml" xmlns:w16cex="http://schemas.microsoft.com/office/word/2018/wordml/cex" xmlns:w16cid="http://schemas.microsoft.com/office/word/2016/wordml/cid" xmlns:w16="http://schemas.microsoft.com/office/word/2018/wordml" xmlns:w16du="http://schemas.microsoft.com/office/word/2023/wordml/word16du" xmlns:w16sdtdh="http://schemas.microsoft.com/office/word/2020/wordml/sdtdatahash" xmlns:w16se="http://schemas.microsoft.com/office/word/2015/wordml/symex" xmlns:wpg="http://schemas.microsoft.com/office/word/2010/wordprocessingGroup" xmlns:wpi="http://schemas.microsoft.com/office/word/2010/wordprocessingInk" xmlns:wne="http://schemas.microsoft.com/office/word/2006/wordml" xmlns:wps="http://schemas.microsoft.com/office/word/2010/wordprocessingShape" mc:Ignorable="w14 w15 w16se w16cid w16 w16cex w16sdtdh wp14">
   <w:footnote w:type="separator" w:id="-1">
     <w:p>
       <w:r>
@@ -5121,7 +4695,7 @@
 </file>
 
 <file path=word/header1.xml><?xml version="1.0" encoding="utf-8"?>
-<w:hdr xmlns:wpc="http://schemas.microsoft.com/office/word/2010/wordprocessingCanvas" xmlns:cx="http://schemas.microsoft.com/office/drawing/2014/chartex" xmlns:cx1="http://schemas.microsoft.com/office/drawing/2015/9/8/chartex" xmlns:cx2="http://schemas.microsoft.com/office/drawing/2015/10/21/chartex" xmlns:cx3="http://schemas.microsoft.com/office/drawing/2016/5/9/chartex" xmlns:cx4="http://schemas.microsoft.com/office/drawing/2016/5/10/chartex" xmlns:cx5="http://schemas.microsoft.com/office/drawing/2016/5/11/chartex" xmlns:cx6="http://schemas.microsoft.com/office/drawing/2016/5/12/chartex" xmlns:cx7="http://schemas.microsoft.com/office/drawing/2016/5/13/chartex" xmlns:cx8="http://schemas.microsoft.com/office/drawing/2016/5/14/chartex" xmlns:mc="http://schemas.openxmlformats.org/markup-compatibility/2006" xmlns:aink="http://schemas.microsoft.com/office/drawing/2016/ink" xmlns:am3d="http://schemas.microsoft.com/office/drawing/2017/model3d" xmlns:o="urn:schemas-microsoft-com:office:office" xmlns:oel="http://schemas.microsoft.com/office/2019/extlst" xmlns:r="http://schemas.openxmlformats.org/officeDocument/2006/relationships" xmlns:m="http://schemas.openxmlformats.org/officeDocument/2006/math" xmlns:v="urn:schemas-microsoft-com:vml" xmlns:wp14="http://schemas.microsoft.com/office/word/2010/wordprocessingDrawing" xmlns:wp="http://schemas.openxmlformats.org/drawingml/2006/wordprocessingDrawing" xmlns:w10="urn:schemas-microsoft-com:office:word" xmlns:w="http://schemas.openxmlformats.org/wordprocessingml/2006/main" xmlns:w14="http://schemas.microsoft.com/office/word/2010/wordml" xmlns:w15="http://schemas.microsoft.com/office/word/2012/wordml" xmlns:w16cex="http://schemas.microsoft.com/office/word/2018/wordml/cex" xmlns:w16cid="http://schemas.microsoft.com/office/word/2016/wordml/cid" xmlns:w16="http://schemas.microsoft.com/office/word/2018/wordml" xmlns:w16sdtdh="http://schemas.microsoft.com/office/word/2020/wordml/sdtdatahash" xmlns:w16se="http://schemas.microsoft.com/office/word/2015/wordml/symex" xmlns:wpg="http://schemas.microsoft.com/office/word/2010/wordprocessingGroup" xmlns:wpi="http://schemas.microsoft.com/office/word/2010/wordprocessingInk" xmlns:wne="http://schemas.microsoft.com/office/word/2006/wordml" xmlns:wps="http://schemas.microsoft.com/office/word/2010/wordprocessingShape" mc:Ignorable="w14 w15 w16se w16cid w16 w16cex w16sdtdh wp14">
+<w:hdr xmlns:wpc="http://schemas.microsoft.com/office/word/2010/wordprocessingCanvas" xmlns:cx="http://schemas.microsoft.com/office/drawing/2014/chartex" xmlns:cx1="http://schemas.microsoft.com/office/drawing/2015/9/8/chartex" xmlns:cx2="http://schemas.microsoft.com/office/drawing/2015/10/21/chartex" xmlns:cx3="http://schemas.microsoft.com/office/drawing/2016/5/9/chartex" xmlns:cx4="http://schemas.microsoft.com/office/drawing/2016/5/10/chartex" xmlns:cx5="http://schemas.microsoft.com/office/drawing/2016/5/11/chartex" xmlns:cx6="http://schemas.microsoft.com/office/drawing/2016/5/12/chartex" xmlns:cx7="http://schemas.microsoft.com/office/drawing/2016/5/13/chartex" xmlns:cx8="http://schemas.microsoft.com/office/drawing/2016/5/14/chartex" xmlns:mc="http://schemas.openxmlformats.org/markup-compatibility/2006" xmlns:aink="http://schemas.microsoft.com/office/drawing/2016/ink" xmlns:am3d="http://schemas.microsoft.com/office/drawing/2017/model3d" xmlns:o="urn:schemas-microsoft-com:office:office" xmlns:oel="http://schemas.microsoft.com/office/2019/extlst" xmlns:r="http://schemas.openxmlformats.org/officeDocument/2006/relationships" xmlns:m="http://schemas.openxmlformats.org/officeDocument/2006/math" xmlns:v="urn:schemas-microsoft-com:vml" xmlns:wp14="http://schemas.microsoft.com/office/word/2010/wordprocessingDrawing" xmlns:wp="http://schemas.openxmlformats.org/drawingml/2006/wordprocessingDrawing" xmlns:w10="urn:schemas-microsoft-com:office:word" xmlns:w="http://schemas.openxmlformats.org/wordprocessingml/2006/main" xmlns:w14="http://schemas.microsoft.com/office/word/2010/wordml" xmlns:w15="http://schemas.microsoft.com/office/word/2012/wordml" xmlns:w16cex="http://schemas.microsoft.com/office/word/2018/wordml/cex" xmlns:w16cid="http://schemas.microsoft.com/office/word/2016/wordml/cid" xmlns:w16="http://schemas.microsoft.com/office/word/2018/wordml" xmlns:w16du="http://schemas.microsoft.com/office/word/2023/wordml/word16du" xmlns:w16sdtdh="http://schemas.microsoft.com/office/word/2020/wordml/sdtdatahash" xmlns:w16se="http://schemas.microsoft.com/office/word/2015/wordml/symex" xmlns:wpg="http://schemas.microsoft.com/office/word/2010/wordprocessingGroup" xmlns:wpi="http://schemas.microsoft.com/office/word/2010/wordprocessingInk" xmlns:wne="http://schemas.microsoft.com/office/word/2006/wordml" xmlns:wps="http://schemas.microsoft.com/office/word/2010/wordprocessingShape" mc:Ignorable="w14 w15 w16se w16cid w16 w16cex w16sdtdh wp14">
   <w:p>
     <w:pPr>
       <w:pBdr>
@@ -5164,7 +4738,7 @@
 </file>
 
 <file path=word/numbering.xml><?xml version="1.0" encoding="utf-8"?>
-<w:numbering xmlns:wpc="http://schemas.microsoft.com/office/word/2010/wordprocessingCanvas" xmlns:cx="http://schemas.microsoft.com/office/drawing/2014/chartex" xmlns:cx1="http://schemas.microsoft.com/office/drawing/2015/9/8/chartex" xmlns:cx2="http://schemas.microsoft.com/office/drawing/2015/10/21/chartex" xmlns:cx3="http://schemas.microsoft.com/office/drawing/2016/5/9/chartex" xmlns:cx4="http://schemas.microsoft.com/office/drawing/2016/5/10/chartex" xmlns:cx5="http://schemas.microsoft.com/office/drawing/2016/5/11/chartex" xmlns:cx6="http://schemas.microsoft.com/office/drawing/2016/5/12/chartex" xmlns:cx7="http://schemas.microsoft.com/office/drawing/2016/5/13/chartex" xmlns:cx8="http://schemas.microsoft.com/office/drawing/2016/5/14/chartex" xmlns:mc="http://schemas.openxmlformats.org/markup-compatibility/2006" xmlns:aink="http://schemas.microsoft.com/office/drawing/2016/ink" xmlns:am3d="http://schemas.microsoft.com/office/drawing/2017/model3d" xmlns:o="urn:schemas-microsoft-com:office:office" xmlns:oel="http://schemas.microsoft.com/office/2019/extlst" xmlns:r="http://schemas.openxmlformats.org/officeDocument/2006/relationships" xmlns:m="http://schemas.openxmlformats.org/officeDocument/2006/math" xmlns:v="urn:schemas-microsoft-com:vml" xmlns:wp14="http://schemas.microsoft.com/office/word/2010/wordprocessingDrawing" xmlns:wp="http://schemas.openxmlformats.org/drawingml/2006/wordprocessingDrawing" xmlns:w10="urn:schemas-microsoft-com:office:word" xmlns:w="http://schemas.openxmlformats.org/wordprocessingml/2006/main" xmlns:w14="http://schemas.microsoft.com/office/word/2010/wordml" xmlns:w15="http://schemas.microsoft.com/office/word/2012/wordml" xmlns:w16cex="http://schemas.microsoft.com/office/word/2018/wordml/cex" xmlns:w16cid="http://schemas.microsoft.com/office/word/2016/wordml/cid" xmlns:w16="http://schemas.microsoft.com/office/word/2018/wordml" xmlns:w16sdtdh="http://schemas.microsoft.com/office/word/2020/wordml/sdtdatahash" xmlns:w16se="http://schemas.microsoft.com/office/word/2015/wordml/symex" xmlns:wpg="http://schemas.microsoft.com/office/word/2010/wordprocessingGroup" xmlns:wpi="http://schemas.microsoft.com/office/word/2010/wordprocessingInk" xmlns:wne="http://schemas.microsoft.com/office/word/2006/wordml" xmlns:wps="http://schemas.microsoft.com/office/word/2010/wordprocessingShape" mc:Ignorable="w14 w15 w16se w16cid w16 w16cex w16sdtdh wp14">
+<w:numbering xmlns:wpc="http://schemas.microsoft.com/office/word/2010/wordprocessingCanvas" xmlns:cx="http://schemas.microsoft.com/office/drawing/2014/chartex" xmlns:cx1="http://schemas.microsoft.com/office/drawing/2015/9/8/chartex" xmlns:cx2="http://schemas.microsoft.com/office/drawing/2015/10/21/chartex" xmlns:cx3="http://schemas.microsoft.com/office/drawing/2016/5/9/chartex" xmlns:cx4="http://schemas.microsoft.com/office/drawing/2016/5/10/chartex" xmlns:cx5="http://schemas.microsoft.com/office/drawing/2016/5/11/chartex" xmlns:cx6="http://schemas.microsoft.com/office/drawing/2016/5/12/chartex" xmlns:cx7="http://schemas.microsoft.com/office/drawing/2016/5/13/chartex" xmlns:cx8="http://schemas.microsoft.com/office/drawing/2016/5/14/chartex" xmlns:mc="http://schemas.openxmlformats.org/markup-compatibility/2006" xmlns:aink="http://schemas.microsoft.com/office/drawing/2016/ink" xmlns:am3d="http://schemas.microsoft.com/office/drawing/2017/model3d" xmlns:o="urn:schemas-microsoft-com:office:office" xmlns:oel="http://schemas.microsoft.com/office/2019/extlst" xmlns:r="http://schemas.openxmlformats.org/officeDocument/2006/relationships" xmlns:m="http://schemas.openxmlformats.org/officeDocument/2006/math" xmlns:v="urn:schemas-microsoft-com:vml" xmlns:wp14="http://schemas.microsoft.com/office/word/2010/wordprocessingDrawing" xmlns:wp="http://schemas.openxmlformats.org/drawingml/2006/wordprocessingDrawing" xmlns:w10="urn:schemas-microsoft-com:office:word" xmlns:w="http://schemas.openxmlformats.org/wordprocessingml/2006/main" xmlns:w14="http://schemas.microsoft.com/office/word/2010/wordml" xmlns:w15="http://schemas.microsoft.com/office/word/2012/wordml" xmlns:w16cex="http://schemas.microsoft.com/office/word/2018/wordml/cex" xmlns:w16cid="http://schemas.microsoft.com/office/word/2016/wordml/cid" xmlns:w16="http://schemas.microsoft.com/office/word/2018/wordml" xmlns:w16du="http://schemas.microsoft.com/office/word/2023/wordml/word16du" xmlns:w16sdtdh="http://schemas.microsoft.com/office/word/2020/wordml/sdtdatahash" xmlns:w16se="http://schemas.microsoft.com/office/word/2015/wordml/symex" xmlns:wpg="http://schemas.microsoft.com/office/word/2010/wordprocessingGroup" xmlns:wpi="http://schemas.microsoft.com/office/word/2010/wordprocessingInk" xmlns:wne="http://schemas.microsoft.com/office/word/2006/wordml" xmlns:wps="http://schemas.microsoft.com/office/word/2010/wordprocessingShape" mc:Ignorable="w14 w15 w16se w16cid w16 w16cex w16sdtdh wp14">
   <w:abstractNum w:abstractNumId="0" w15:restartNumberingAfterBreak="0">
     <w:nsid w:val="0B295CA9"/>
     <w:multiLevelType w:val="multilevel"/>

</xml_diff>

<commit_message>
Update docgen templates to check whether or not to state "Not applicable" based on currentContractExists property rather than procurementHistory length
</commit_message>
<xml_diff>
--- a/document-generation/templates/j-and-a-template.docx
+++ b/document-generation/templates/j-and-a-template.docx
@@ -1,6 +1,6 @@
 
 <file path=word/document.xml><?xml version="1.0" encoding="utf-8"?>
-<w:document xmlns:wpc="http://schemas.microsoft.com/office/word/2010/wordprocessingCanvas" xmlns:cx="http://schemas.microsoft.com/office/drawing/2014/chartex" xmlns:cx1="http://schemas.microsoft.com/office/drawing/2015/9/8/chartex" xmlns:cx2="http://schemas.microsoft.com/office/drawing/2015/10/21/chartex" xmlns:cx3="http://schemas.microsoft.com/office/drawing/2016/5/9/chartex" xmlns:cx4="http://schemas.microsoft.com/office/drawing/2016/5/10/chartex" xmlns:cx5="http://schemas.microsoft.com/office/drawing/2016/5/11/chartex" xmlns:cx6="http://schemas.microsoft.com/office/drawing/2016/5/12/chartex" xmlns:cx7="http://schemas.microsoft.com/office/drawing/2016/5/13/chartex" xmlns:cx8="http://schemas.microsoft.com/office/drawing/2016/5/14/chartex" xmlns:mc="http://schemas.openxmlformats.org/markup-compatibility/2006" xmlns:aink="http://schemas.microsoft.com/office/drawing/2016/ink" xmlns:am3d="http://schemas.microsoft.com/office/drawing/2017/model3d" xmlns:o="urn:schemas-microsoft-com:office:office" xmlns:oel="http://schemas.microsoft.com/office/2019/extlst" xmlns:r="http://schemas.openxmlformats.org/officeDocument/2006/relationships" xmlns:m="http://schemas.openxmlformats.org/officeDocument/2006/math" xmlns:v="urn:schemas-microsoft-com:vml" xmlns:wp14="http://schemas.microsoft.com/office/word/2010/wordprocessingDrawing" xmlns:wp="http://schemas.openxmlformats.org/drawingml/2006/wordprocessingDrawing" xmlns:w10="urn:schemas-microsoft-com:office:word" xmlns:w="http://schemas.openxmlformats.org/wordprocessingml/2006/main" xmlns:w14="http://schemas.microsoft.com/office/word/2010/wordml" xmlns:w15="http://schemas.microsoft.com/office/word/2012/wordml" xmlns:w16cex="http://schemas.microsoft.com/office/word/2018/wordml/cex" xmlns:w16cid="http://schemas.microsoft.com/office/word/2016/wordml/cid" xmlns:w16="http://schemas.microsoft.com/office/word/2018/wordml" xmlns:w16du="http://schemas.microsoft.com/office/word/2023/wordml/word16du" xmlns:w16sdtdh="http://schemas.microsoft.com/office/word/2020/wordml/sdtdatahash" xmlns:w16se="http://schemas.microsoft.com/office/word/2015/wordml/symex" xmlns:wpg="http://schemas.microsoft.com/office/word/2010/wordprocessingGroup" xmlns:wpi="http://schemas.microsoft.com/office/word/2010/wordprocessingInk" xmlns:wne="http://schemas.microsoft.com/office/word/2006/wordml" xmlns:wps="http://schemas.microsoft.com/office/word/2010/wordprocessingShape" mc:Ignorable="w14 w15 w16se w16cid w16 w16cex w16sdtdh wp14">
+<w:document xmlns:wpc="http://schemas.microsoft.com/office/word/2010/wordprocessingCanvas" xmlns:cx="http://schemas.microsoft.com/office/drawing/2014/chartex" xmlns:cx1="http://schemas.microsoft.com/office/drawing/2015/9/8/chartex" xmlns:cx2="http://schemas.microsoft.com/office/drawing/2015/10/21/chartex" xmlns:cx3="http://schemas.microsoft.com/office/drawing/2016/5/9/chartex" xmlns:cx4="http://schemas.microsoft.com/office/drawing/2016/5/10/chartex" xmlns:cx5="http://schemas.microsoft.com/office/drawing/2016/5/11/chartex" xmlns:cx6="http://schemas.microsoft.com/office/drawing/2016/5/12/chartex" xmlns:cx7="http://schemas.microsoft.com/office/drawing/2016/5/13/chartex" xmlns:cx8="http://schemas.microsoft.com/office/drawing/2016/5/14/chartex" xmlns:mc="http://schemas.openxmlformats.org/markup-compatibility/2006" xmlns:aink="http://schemas.microsoft.com/office/drawing/2016/ink" xmlns:am3d="http://schemas.microsoft.com/office/drawing/2017/model3d" xmlns:o="urn:schemas-microsoft-com:office:office" xmlns:oel="http://schemas.microsoft.com/office/2019/extlst" xmlns:r="http://schemas.openxmlformats.org/officeDocument/2006/relationships" xmlns:m="http://schemas.openxmlformats.org/officeDocument/2006/math" xmlns:v="urn:schemas-microsoft-com:vml" xmlns:wp14="http://schemas.microsoft.com/office/word/2010/wordprocessingDrawing" xmlns:wp="http://schemas.openxmlformats.org/drawingml/2006/wordprocessingDrawing" xmlns:w10="urn:schemas-microsoft-com:office:word" xmlns:w="http://schemas.openxmlformats.org/wordprocessingml/2006/main" xmlns:w14="http://schemas.microsoft.com/office/word/2010/wordml" xmlns:w15="http://schemas.microsoft.com/office/word/2012/wordml" xmlns:w16cex="http://schemas.microsoft.com/office/word/2018/wordml/cex" xmlns:w16cid="http://schemas.microsoft.com/office/word/2016/wordml/cid" xmlns:w16="http://schemas.microsoft.com/office/word/2018/wordml" xmlns:w16sdtdh="http://schemas.microsoft.com/office/word/2020/wordml/sdtdatahash" xmlns:w16se="http://schemas.microsoft.com/office/word/2015/wordml/symex" xmlns:wpg="http://schemas.microsoft.com/office/word/2010/wordprocessingGroup" xmlns:wpi="http://schemas.microsoft.com/office/word/2010/wordprocessingInk" xmlns:wne="http://schemas.microsoft.com/office/word/2006/wordml" xmlns:wps="http://schemas.microsoft.com/office/word/2010/wordprocessingShape" mc:Ignorable="w14 w15 w16se w16cid w16 w16cex w16sdtdh wp14">
   <w:body>
     <w:p>
       <w:pPr>
@@ -137,7 +137,21 @@
         <w:rPr>
           <w:rFonts w:ascii="Times New Roman" w:hAnsi="Times New Roman" w:cs="Times New Roman"/>
         </w:rPr>
-        <w:t>{purchaseRequestNumber}</w:t>
+        <w:t>{</w:t>
+      </w:r>
+      <w:proofErr w:type="spellStart"/>
+      <w:r>
+        <w:rPr>
+          <w:rFonts w:ascii="Times New Roman" w:hAnsi="Times New Roman" w:cs="Times New Roman"/>
+        </w:rPr>
+        <w:t>purchaseRequestNumber</w:t>
+      </w:r>
+      <w:proofErr w:type="spellEnd"/>
+      <w:r>
+        <w:rPr>
+          <w:rFonts w:ascii="Times New Roman" w:hAnsi="Times New Roman" w:cs="Times New Roman"/>
+        </w:rPr>
+        <w:t>}</w:t>
       </w:r>
     </w:p>
     <w:p>
@@ -169,7 +183,21 @@
         <w:rPr>
           <w:rFonts w:ascii="Times New Roman" w:hAnsi="Times New Roman" w:cs="Times New Roman"/>
         </w:rPr>
-        <w:t xml:space="preserve"> {jwccContractNumber}</w:t>
+        <w:t xml:space="preserve"> {</w:t>
+      </w:r>
+      <w:proofErr w:type="spellStart"/>
+      <w:r>
+        <w:rPr>
+          <w:rFonts w:ascii="Times New Roman" w:hAnsi="Times New Roman" w:cs="Times New Roman"/>
+        </w:rPr>
+        <w:t>jwccContractNumber</w:t>
+      </w:r>
+      <w:proofErr w:type="spellEnd"/>
+      <w:r>
+        <w:rPr>
+          <w:rFonts w:ascii="Times New Roman" w:hAnsi="Times New Roman" w:cs="Times New Roman"/>
+        </w:rPr>
+        <w:t>}</w:t>
       </w:r>
     </w:p>
     <w:p>
@@ -243,12 +271,14 @@
         </w:rPr>
         <w:t xml:space="preserve"> {</w:t>
       </w:r>
+      <w:proofErr w:type="spellStart"/>
       <w:r>
         <w:rPr>
           <w:rFonts w:ascii="Times New Roman" w:hAnsi="Times New Roman" w:cs="Times New Roman"/>
         </w:rPr>
         <w:t>estimatedValueFormatted</w:t>
       </w:r>
+      <w:proofErr w:type="spellEnd"/>
       <w:r>
         <w:rPr>
           <w:rFonts w:ascii="Times New Roman" w:hAnsi="Times New Roman" w:cs="Times New Roman"/>
@@ -285,7 +315,21 @@
         <w:rPr>
           <w:rFonts w:ascii="Times New Roman" w:hAnsi="Times New Roman" w:cs="Times New Roman"/>
         </w:rPr>
-        <w:t>{fairOpportunity.exceptionToFairOpportunity}</w:t>
+        <w:t>{</w:t>
+      </w:r>
+      <w:proofErr w:type="spellStart"/>
+      <w:r>
+        <w:rPr>
+          <w:rFonts w:ascii="Times New Roman" w:hAnsi="Times New Roman" w:cs="Times New Roman"/>
+        </w:rPr>
+        <w:t>fairOpportunity.exceptionToFairOpportunity</w:t>
+      </w:r>
+      <w:proofErr w:type="spellEnd"/>
+      <w:r>
+        <w:rPr>
+          <w:rFonts w:ascii="Times New Roman" w:hAnsi="Times New Roman" w:cs="Times New Roman"/>
+        </w:rPr>
+        <w:t>}</w:t>
       </w:r>
     </w:p>
     <w:p>
@@ -341,7 +385,35 @@
         <w:rPr>
           <w:rFonts w:ascii="Times New Roman" w:hAnsi="Times New Roman" w:cs="Times New Roman"/>
         </w:rPr>
-        <w:t xml:space="preserve"> {IF estimatedValue &lt;= 750000}Not Applicable</w:t>
+        <w:t xml:space="preserve"> {IF </w:t>
+      </w:r>
+      <w:proofErr w:type="spellStart"/>
+      <w:r>
+        <w:rPr>
+          <w:rFonts w:ascii="Times New Roman" w:hAnsi="Times New Roman" w:cs="Times New Roman"/>
+        </w:rPr>
+        <w:t>estimatedValue</w:t>
+      </w:r>
+      <w:proofErr w:type="spellEnd"/>
+      <w:r>
+        <w:rPr>
+          <w:rFonts w:ascii="Times New Roman" w:hAnsi="Times New Roman" w:cs="Times New Roman"/>
+        </w:rPr>
+        <w:t xml:space="preserve"> &lt;= </w:t>
+      </w:r>
+      <w:proofErr w:type="gramStart"/>
+      <w:r>
+        <w:rPr>
+          <w:rFonts w:ascii="Times New Roman" w:hAnsi="Times New Roman" w:cs="Times New Roman"/>
+        </w:rPr>
+        <w:t>750000}Not</w:t>
+      </w:r>
+      <w:proofErr w:type="gramEnd"/>
+      <w:r>
+        <w:rPr>
+          <w:rFonts w:ascii="Times New Roman" w:hAnsi="Times New Roman" w:cs="Times New Roman"/>
+        </w:rPr>
+        <w:t xml:space="preserve"> Applicable</w:t>
       </w:r>
       <w:r>
         <w:rPr>
@@ -365,7 +437,21 @@
         <w:rPr>
           <w:rFonts w:ascii="Times New Roman" w:hAnsi="Times New Roman" w:cs="Times New Roman"/>
         </w:rPr>
-        <w:t>{IF estimatedValue &gt; 750000}</w:t>
+        <w:t xml:space="preserve">{IF </w:t>
+      </w:r>
+      <w:proofErr w:type="spellStart"/>
+      <w:r>
+        <w:rPr>
+          <w:rFonts w:ascii="Times New Roman" w:hAnsi="Times New Roman" w:cs="Times New Roman"/>
+        </w:rPr>
+        <w:t>estimatedValue</w:t>
+      </w:r>
+      <w:proofErr w:type="spellEnd"/>
+      <w:r>
+        <w:rPr>
+          <w:rFonts w:ascii="Times New Roman" w:hAnsi="Times New Roman" w:cs="Times New Roman"/>
+        </w:rPr>
+        <w:t xml:space="preserve"> &gt; 750000}</w:t>
       </w:r>
       <w:r>
         <w:rPr>
@@ -426,7 +512,49 @@
         <w:rPr>
           <w:rFonts w:ascii="Times New Roman" w:hAnsi="Times New Roman" w:cs="Times New Roman"/>
         </w:rPr>
-        <w:t xml:space="preserve"> the {IF estimatedValue &lt;= 750000}Contracting Officer{END-IF}{IF estimatedValue &gt; 750000 &amp;&amp; estimatedValue &lt;= 15000000}</w:t>
+        <w:t xml:space="preserve"> the {IF </w:t>
+      </w:r>
+      <w:proofErr w:type="spellStart"/>
+      <w:r>
+        <w:rPr>
+          <w:rFonts w:ascii="Times New Roman" w:hAnsi="Times New Roman" w:cs="Times New Roman"/>
+        </w:rPr>
+        <w:t>estimatedValue</w:t>
+      </w:r>
+      <w:proofErr w:type="spellEnd"/>
+      <w:r>
+        <w:rPr>
+          <w:rFonts w:ascii="Times New Roman" w:hAnsi="Times New Roman" w:cs="Times New Roman"/>
+        </w:rPr>
+        <w:t xml:space="preserve"> &lt;= 750000}Contracting Officer{END-IF}{IF </w:t>
+      </w:r>
+      <w:proofErr w:type="spellStart"/>
+      <w:r>
+        <w:rPr>
+          <w:rFonts w:ascii="Times New Roman" w:hAnsi="Times New Roman" w:cs="Times New Roman"/>
+        </w:rPr>
+        <w:t>estimatedValue</w:t>
+      </w:r>
+      <w:proofErr w:type="spellEnd"/>
+      <w:r>
+        <w:rPr>
+          <w:rFonts w:ascii="Times New Roman" w:hAnsi="Times New Roman" w:cs="Times New Roman"/>
+        </w:rPr>
+        <w:t xml:space="preserve"> &gt; 750000 &amp;&amp; </w:t>
+      </w:r>
+      <w:proofErr w:type="spellStart"/>
+      <w:r>
+        <w:rPr>
+          <w:rFonts w:ascii="Times New Roman" w:hAnsi="Times New Roman" w:cs="Times New Roman"/>
+        </w:rPr>
+        <w:t>estimatedValue</w:t>
+      </w:r>
+      <w:proofErr w:type="spellEnd"/>
+      <w:r>
+        <w:rPr>
+          <w:rFonts w:ascii="Times New Roman" w:hAnsi="Times New Roman" w:cs="Times New Roman"/>
+        </w:rPr>
+        <w:t xml:space="preserve"> &lt;= 15000000}</w:t>
       </w:r>
       <w:r>
         <w:rPr>
@@ -444,7 +572,35 @@
         <w:rPr>
           <w:rFonts w:ascii="Times New Roman" w:hAnsi="Times New Roman" w:cs="Times New Roman"/>
         </w:rPr>
-        <w:t>{END-IF}{IF estimatedValue &gt; 15000000 &amp;&amp; estimatedValue &lt;= 100000000}</w:t>
+        <w:t xml:space="preserve">{END-IF}{IF </w:t>
+      </w:r>
+      <w:proofErr w:type="spellStart"/>
+      <w:r>
+        <w:rPr>
+          <w:rFonts w:ascii="Times New Roman" w:hAnsi="Times New Roman" w:cs="Times New Roman"/>
+        </w:rPr>
+        <w:t>estimatedValue</w:t>
+      </w:r>
+      <w:proofErr w:type="spellEnd"/>
+      <w:r>
+        <w:rPr>
+          <w:rFonts w:ascii="Times New Roman" w:hAnsi="Times New Roman" w:cs="Times New Roman"/>
+        </w:rPr>
+        <w:t xml:space="preserve"> &gt; 15000000 &amp;&amp; </w:t>
+      </w:r>
+      <w:proofErr w:type="spellStart"/>
+      <w:r>
+        <w:rPr>
+          <w:rFonts w:ascii="Times New Roman" w:hAnsi="Times New Roman" w:cs="Times New Roman"/>
+        </w:rPr>
+        <w:t>estimatedValue</w:t>
+      </w:r>
+      <w:proofErr w:type="spellEnd"/>
+      <w:r>
+        <w:rPr>
+          <w:rFonts w:ascii="Times New Roman" w:hAnsi="Times New Roman" w:cs="Times New Roman"/>
+        </w:rPr>
+        <w:t xml:space="preserve"> &lt;= 100000000}</w:t>
       </w:r>
       <w:r>
         <w:rPr>
@@ -456,7 +612,21 @@
         <w:rPr>
           <w:rFonts w:ascii="Times New Roman" w:hAnsi="Times New Roman" w:cs="Times New Roman"/>
         </w:rPr>
-        <w:t>{END-IF}{IF estimatedValue &gt; 100000000}</w:t>
+        <w:t xml:space="preserve">{END-IF}{IF </w:t>
+      </w:r>
+      <w:proofErr w:type="spellStart"/>
+      <w:r>
+        <w:rPr>
+          <w:rFonts w:ascii="Times New Roman" w:hAnsi="Times New Roman" w:cs="Times New Roman"/>
+        </w:rPr>
+        <w:t>estimatedValue</w:t>
+      </w:r>
+      <w:proofErr w:type="spellEnd"/>
+      <w:r>
+        <w:rPr>
+          <w:rFonts w:ascii="Times New Roman" w:hAnsi="Times New Roman" w:cs="Times New Roman"/>
+        </w:rPr>
+        <w:t xml:space="preserve"> &gt; 100000000}</w:t>
       </w:r>
       <w:r>
         <w:rPr>
@@ -501,7 +671,21 @@
         <w:rPr>
           <w:rFonts w:ascii="Times New Roman" w:hAnsi="Times New Roman" w:cs="Times New Roman"/>
         </w:rPr>
-        <w:t>{fairOpportunity.exceptionToFairOpportunity}</w:t>
+        <w:t>{</w:t>
+      </w:r>
+      <w:proofErr w:type="spellStart"/>
+      <w:r>
+        <w:rPr>
+          <w:rFonts w:ascii="Times New Roman" w:hAnsi="Times New Roman" w:cs="Times New Roman"/>
+        </w:rPr>
+        <w:t>fairOpportunity.exceptionToFairOpportunity</w:t>
+      </w:r>
+      <w:proofErr w:type="spellEnd"/>
+      <w:r>
+        <w:rPr>
+          <w:rFonts w:ascii="Times New Roman" w:hAnsi="Times New Roman" w:cs="Times New Roman"/>
+        </w:rPr>
+        <w:t>}</w:t>
       </w:r>
       <w:r>
         <w:rPr>
@@ -566,6 +750,7 @@
         </w:rPr>
         <w:t>{</w:t>
       </w:r>
+      <w:proofErr w:type="spellStart"/>
       <w:r>
         <w:rPr>
           <w:rFonts w:ascii="Times New Roman" w:hAnsi="Times New Roman" w:cs="Times New Roman"/>
@@ -601,6 +786,7 @@
         </w:rPr>
         <w:t>abel</w:t>
       </w:r>
+      <w:proofErr w:type="spellEnd"/>
       <w:r>
         <w:rPr>
           <w:rFonts w:ascii="Times New Roman" w:hAnsi="Times New Roman" w:cs="Times New Roman"/>
@@ -624,6 +810,7 @@
         </w:rPr>
         <w:t>{</w:t>
       </w:r>
+      <w:proofErr w:type="spellStart"/>
       <w:r>
         <w:rPr>
           <w:rFonts w:ascii="Times New Roman" w:hAnsi="Times New Roman" w:cs="Times New Roman"/>
@@ -645,6 +832,7 @@
         </w:rPr>
         <w:t>ullAddress</w:t>
       </w:r>
+      <w:proofErr w:type="spellEnd"/>
       <w:r>
         <w:rPr>
           <w:rFonts w:ascii="Times New Roman" w:hAnsi="Times New Roman" w:cs="Times New Roman"/>
@@ -689,11 +877,19 @@
         </w:rPr>
         <w:t xml:space="preserve">{IF </w:t>
       </w:r>
-      <w:r>
-        <w:rPr>
-          <w:rFonts w:ascii="Times New Roman" w:hAnsi="Times New Roman" w:cs="Times New Roman"/>
-        </w:rPr>
-        <w:t xml:space="preserve">contractingShop </w:t>
+      <w:proofErr w:type="spellStart"/>
+      <w:r>
+        <w:rPr>
+          <w:rFonts w:ascii="Times New Roman" w:hAnsi="Times New Roman" w:cs="Times New Roman"/>
+        </w:rPr>
+        <w:t>contractingShop</w:t>
+      </w:r>
+      <w:proofErr w:type="spellEnd"/>
+      <w:r>
+        <w:rPr>
+          <w:rFonts w:ascii="Times New Roman" w:hAnsi="Times New Roman" w:cs="Times New Roman"/>
+        </w:rPr>
+        <w:t xml:space="preserve"> </w:t>
       </w:r>
       <w:r>
         <w:rPr>
@@ -801,7 +997,15 @@
           <w:rFonts w:ascii="Times New Roman" w:hAnsi="Times New Roman" w:cs="Times New Roman"/>
           <w:color w:val="000000" w:themeColor="text1"/>
         </w:rPr>
-        <w:t>END-IF</w:t>
+        <w:t>END-</w:t>
+      </w:r>
+      <w:proofErr w:type="gramStart"/>
+      <w:r>
+        <w:rPr>
+          <w:rFonts w:ascii="Times New Roman" w:hAnsi="Times New Roman" w:cs="Times New Roman"/>
+          <w:color w:val="000000" w:themeColor="text1"/>
+        </w:rPr>
+        <w:t>IF</w:t>
       </w:r>
       <w:r>
         <w:rPr>
@@ -814,7 +1018,28 @@
         <w:rPr>
           <w:rFonts w:ascii="Times New Roman" w:hAnsi="Times New Roman" w:cs="Times New Roman"/>
         </w:rPr>
-        <w:t xml:space="preserve">{IF contractingShop !== </w:t>
+        <w:t>{</w:t>
+      </w:r>
+      <w:proofErr w:type="gramEnd"/>
+      <w:r>
+        <w:rPr>
+          <w:rFonts w:ascii="Times New Roman" w:hAnsi="Times New Roman" w:cs="Times New Roman"/>
+        </w:rPr>
+        <w:t xml:space="preserve">IF </w:t>
+      </w:r>
+      <w:proofErr w:type="spellStart"/>
+      <w:r>
+        <w:rPr>
+          <w:rFonts w:ascii="Times New Roman" w:hAnsi="Times New Roman" w:cs="Times New Roman"/>
+        </w:rPr>
+        <w:t>contractingShop</w:t>
+      </w:r>
+      <w:proofErr w:type="spellEnd"/>
+      <w:r>
+        <w:rPr>
+          <w:rFonts w:ascii="Times New Roman" w:hAnsi="Times New Roman" w:cs="Times New Roman"/>
+        </w:rPr>
+        <w:t xml:space="preserve"> !== </w:t>
       </w:r>
       <w:r>
         <w:rPr>
@@ -854,7 +1079,15 @@
           <w:rFonts w:ascii="Times New Roman" w:hAnsi="Times New Roman" w:cs="Times New Roman"/>
           <w:color w:val="000000" w:themeColor="text1"/>
         </w:rPr>
-        <w:t>{otherContractingSho</w:t>
+        <w:t>{</w:t>
+      </w:r>
+      <w:proofErr w:type="spellStart"/>
+      <w:r>
+        <w:rPr>
+          <w:rFonts w:ascii="Times New Roman" w:hAnsi="Times New Roman" w:cs="Times New Roman"/>
+          <w:color w:val="000000" w:themeColor="text1"/>
+        </w:rPr>
+        <w:t>otherContractingSho</w:t>
       </w:r>
       <w:r>
         <w:rPr>
@@ -868,7 +1101,15 @@
           <w:rFonts w:ascii="Times New Roman" w:hAnsi="Times New Roman" w:cs="Times New Roman"/>
           <w:color w:val="000000" w:themeColor="text1"/>
         </w:rPr>
-        <w:t>ullAddress}</w:t>
+        <w:t>ullAddress</w:t>
+      </w:r>
+      <w:proofErr w:type="spellEnd"/>
+      <w:r>
+        <w:rPr>
+          <w:rFonts w:ascii="Times New Roman" w:hAnsi="Times New Roman" w:cs="Times New Roman"/>
+          <w:color w:val="000000" w:themeColor="text1"/>
+        </w:rPr>
+        <w:t>}</w:t>
       </w:r>
     </w:p>
     <w:p>
@@ -935,7 +1176,21 @@
         <w:rPr>
           <w:rFonts w:ascii="Times New Roman" w:hAnsi="Times New Roman" w:cs="Times New Roman"/>
         </w:rPr>
-        <w:t xml:space="preserve"> {taskOrderType} </w:t>
+        <w:t xml:space="preserve"> {</w:t>
+      </w:r>
+      <w:proofErr w:type="spellStart"/>
+      <w:r>
+        <w:rPr>
+          <w:rFonts w:ascii="Times New Roman" w:hAnsi="Times New Roman" w:cs="Times New Roman"/>
+        </w:rPr>
+        <w:t>taskOrderType</w:t>
+      </w:r>
+      <w:proofErr w:type="spellEnd"/>
+      <w:r>
+        <w:rPr>
+          <w:rFonts w:ascii="Times New Roman" w:hAnsi="Times New Roman" w:cs="Times New Roman"/>
+        </w:rPr>
+        <w:t xml:space="preserve">} </w:t>
       </w:r>
       <w:r>
         <w:rPr>
@@ -968,6 +1223,7 @@
         </w:rPr>
         <w:t>{</w:t>
       </w:r>
+      <w:proofErr w:type="spellStart"/>
       <w:r>
         <w:rPr>
           <w:rFonts w:ascii="Times New Roman" w:hAnsi="Times New Roman" w:cs="Times New Roman"/>
@@ -978,7 +1234,14 @@
         <w:rPr>
           <w:rFonts w:ascii="Times New Roman" w:hAnsi="Times New Roman" w:cs="Times New Roman"/>
         </w:rPr>
-        <w:t>proposedVendor}.</w:t>
+        <w:t>proposedVendor</w:t>
+      </w:r>
+      <w:proofErr w:type="spellEnd"/>
+      <w:r>
+        <w:rPr>
+          <w:rFonts w:ascii="Times New Roman" w:hAnsi="Times New Roman" w:cs="Times New Roman"/>
+        </w:rPr>
+        <w:t>}.</w:t>
       </w:r>
       <w:r>
         <w:rPr>
@@ -992,13 +1255,41 @@
         <w:rPr>
           <w:rFonts w:ascii="Times New Roman" w:hAnsi="Times New Roman" w:cs="Times New Roman"/>
         </w:rPr>
-        <w:t xml:space="preserve">The anticipated period of performance (PoP) is for </w:t>
-      </w:r>
-      <w:r>
-        <w:rPr>
-          <w:rFonts w:ascii="Times New Roman" w:hAnsi="Times New Roman" w:cs="Times New Roman"/>
-        </w:rPr>
-        <w:t>a {popPeriods}</w:t>
+        <w:t>The anticipated period of performance (</w:t>
+      </w:r>
+      <w:proofErr w:type="spellStart"/>
+      <w:r>
+        <w:rPr>
+          <w:rFonts w:ascii="Times New Roman" w:hAnsi="Times New Roman" w:cs="Times New Roman"/>
+        </w:rPr>
+        <w:t>PoP</w:t>
+      </w:r>
+      <w:proofErr w:type="spellEnd"/>
+      <w:r>
+        <w:rPr>
+          <w:rFonts w:ascii="Times New Roman" w:hAnsi="Times New Roman" w:cs="Times New Roman"/>
+        </w:rPr>
+        <w:t xml:space="preserve">) is for </w:t>
+      </w:r>
+      <w:r>
+        <w:rPr>
+          <w:rFonts w:ascii="Times New Roman" w:hAnsi="Times New Roman" w:cs="Times New Roman"/>
+        </w:rPr>
+        <w:t>a {</w:t>
+      </w:r>
+      <w:proofErr w:type="spellStart"/>
+      <w:r>
+        <w:rPr>
+          <w:rFonts w:ascii="Times New Roman" w:hAnsi="Times New Roman" w:cs="Times New Roman"/>
+        </w:rPr>
+        <w:t>popPeriods</w:t>
+      </w:r>
+      <w:proofErr w:type="spellEnd"/>
+      <w:r>
+        <w:rPr>
+          <w:rFonts w:ascii="Times New Roman" w:hAnsi="Times New Roman" w:cs="Times New Roman"/>
+        </w:rPr>
+        <w:t>}</w:t>
       </w:r>
       <w:r>
         <w:rPr>
@@ -1031,7 +1322,14 @@
         <w:rPr>
           <w:rFonts w:ascii="Times New Roman" w:hAnsi="Times New Roman" w:cs="Times New Roman"/>
         </w:rPr>
-        <w:t>{estimatedValue</w:t>
+        <w:t>{</w:t>
+      </w:r>
+      <w:proofErr w:type="spellStart"/>
+      <w:r>
+        <w:rPr>
+          <w:rFonts w:ascii="Times New Roman" w:hAnsi="Times New Roman" w:cs="Times New Roman"/>
+        </w:rPr>
+        <w:t>estimatedValue</w:t>
       </w:r>
       <w:r>
         <w:rPr>
@@ -1039,6 +1337,7 @@
         </w:rPr>
         <w:t>Formatted</w:t>
       </w:r>
+      <w:proofErr w:type="spellEnd"/>
       <w:r>
         <w:rPr>
           <w:rFonts w:ascii="Times New Roman" w:hAnsi="Times New Roman" w:cs="Times New Roman"/>
@@ -1064,6 +1363,7 @@
         </w:rPr>
         <w:t>{</w:t>
       </w:r>
+      <w:proofErr w:type="spellStart"/>
       <w:r>
         <w:rPr>
           <w:rFonts w:ascii="Times New Roman" w:hAnsi="Times New Roman" w:cs="Times New Roman"/>
@@ -1076,18 +1376,21 @@
         </w:rPr>
         <w:t>FiscalYear</w:t>
       </w:r>
+      <w:proofErr w:type="spellEnd"/>
       <w:r>
         <w:rPr>
           <w:rFonts w:ascii="Times New Roman" w:hAnsi="Times New Roman" w:cs="Times New Roman"/>
         </w:rPr>
         <w:t>} {</w:t>
       </w:r>
+      <w:proofErr w:type="spellStart"/>
       <w:r>
         <w:rPr>
           <w:rFonts w:ascii="Times New Roman" w:hAnsi="Times New Roman" w:cs="Times New Roman"/>
         </w:rPr>
         <w:t>appropriationFundsType</w:t>
       </w:r>
+      <w:proofErr w:type="spellEnd"/>
       <w:r>
         <w:rPr>
           <w:rFonts w:ascii="Times New Roman" w:hAnsi="Times New Roman" w:cs="Times New Roman"/>
@@ -1161,13 +1464,41 @@
         <w:rPr>
           <w:rFonts w:ascii="Times New Roman" w:hAnsi="Times New Roman" w:cs="Times New Roman"/>
         </w:rPr>
-        <w:t xml:space="preserve">The PoP consists of a </w:t>
-      </w:r>
-      <w:r>
-        <w:rPr>
-          <w:rFonts w:ascii="Times New Roman" w:hAnsi="Times New Roman" w:cs="Times New Roman"/>
-        </w:rPr>
-        <w:t xml:space="preserve">{popPeriods} </w:t>
+        <w:t xml:space="preserve">The </w:t>
+      </w:r>
+      <w:proofErr w:type="spellStart"/>
+      <w:r>
+        <w:rPr>
+          <w:rFonts w:ascii="Times New Roman" w:hAnsi="Times New Roman" w:cs="Times New Roman"/>
+        </w:rPr>
+        <w:t>PoP</w:t>
+      </w:r>
+      <w:proofErr w:type="spellEnd"/>
+      <w:r>
+        <w:rPr>
+          <w:rFonts w:ascii="Times New Roman" w:hAnsi="Times New Roman" w:cs="Times New Roman"/>
+        </w:rPr>
+        <w:t xml:space="preserve"> consists of a </w:t>
+      </w:r>
+      <w:r>
+        <w:rPr>
+          <w:rFonts w:ascii="Times New Roman" w:hAnsi="Times New Roman" w:cs="Times New Roman"/>
+        </w:rPr>
+        <w:t>{</w:t>
+      </w:r>
+      <w:proofErr w:type="spellStart"/>
+      <w:r>
+        <w:rPr>
+          <w:rFonts w:ascii="Times New Roman" w:hAnsi="Times New Roman" w:cs="Times New Roman"/>
+        </w:rPr>
+        <w:t>popPeriods</w:t>
+      </w:r>
+      <w:proofErr w:type="spellEnd"/>
+      <w:r>
+        <w:rPr>
+          <w:rFonts w:ascii="Times New Roman" w:hAnsi="Times New Roman" w:cs="Times New Roman"/>
+        </w:rPr>
+        <w:t xml:space="preserve">} </w:t>
       </w:r>
       <w:r>
         <w:rPr>
@@ -1187,12 +1518,14 @@
         </w:rPr>
         <w:t>{</w:t>
       </w:r>
+      <w:proofErr w:type="spellStart"/>
       <w:r>
         <w:rPr>
           <w:rFonts w:ascii="Times New Roman" w:hAnsi="Times New Roman" w:cs="Times New Roman"/>
         </w:rPr>
         <w:t>estimatedValueFormatted</w:t>
       </w:r>
+      <w:proofErr w:type="spellEnd"/>
       <w:r>
         <w:rPr>
           <w:rFonts w:ascii="Times New Roman" w:hAnsi="Times New Roman" w:cs="Times New Roman"/>
@@ -1287,12 +1620,21 @@
         </w:rPr>
         <w:t xml:space="preserve">IF </w:t>
       </w:r>
+      <w:proofErr w:type="spellStart"/>
       <w:r>
         <w:rPr>
           <w:rFonts w:ascii="Times New Roman" w:hAnsi="Times New Roman" w:cs="Times New Roman"/>
           <w:color w:val="00B050"/>
         </w:rPr>
-        <w:t>fairOpportunity.exceptionToFairOpportunity}</w:t>
+        <w:t>fairOpportunity.exceptionToFairOpportunity</w:t>
+      </w:r>
+      <w:proofErr w:type="spellEnd"/>
+      <w:r>
+        <w:rPr>
+          <w:rFonts w:ascii="Times New Roman" w:hAnsi="Times New Roman" w:cs="Times New Roman"/>
+          <w:color w:val="00B050"/>
+        </w:rPr>
+        <w:t>}</w:t>
       </w:r>
     </w:p>
     <w:p>
@@ -1308,7 +1650,23 @@
           <w:rFonts w:ascii="Times New Roman" w:hAnsi="Times New Roman" w:cs="Times New Roman"/>
           <w:color w:val="7030A0"/>
         </w:rPr>
-        <w:t xml:space="preserve">{IF fairOpportunity.exceptionToFairOpportunity == </w:t>
+        <w:t xml:space="preserve">{IF </w:t>
+      </w:r>
+      <w:proofErr w:type="spellStart"/>
+      <w:r>
+        <w:rPr>
+          <w:rFonts w:ascii="Times New Roman" w:hAnsi="Times New Roman" w:cs="Times New Roman"/>
+          <w:color w:val="7030A0"/>
+        </w:rPr>
+        <w:t>fairOpportunity.exceptionToFairOpportunity</w:t>
+      </w:r>
+      <w:proofErr w:type="spellEnd"/>
+      <w:r>
+        <w:rPr>
+          <w:rFonts w:ascii="Times New Roman" w:hAnsi="Times New Roman" w:cs="Times New Roman"/>
+          <w:color w:val="7030A0"/>
+        </w:rPr>
+        <w:t xml:space="preserve"> == </w:t>
       </w:r>
       <w:r>
         <w:rPr>
@@ -1321,7 +1679,31 @@
           <w:rFonts w:ascii="Times New Roman" w:hAnsi="Times New Roman" w:cs="Times New Roman"/>
           <w:color w:val="7030A0"/>
         </w:rPr>
-        <w:t>16.505(b)(2)(i)(C)</w:t>
+        <w:t>16.505(b)(2)(</w:t>
+      </w:r>
+      <w:proofErr w:type="spellStart"/>
+      <w:r>
+        <w:rPr>
+          <w:rFonts w:ascii="Times New Roman" w:hAnsi="Times New Roman" w:cs="Times New Roman"/>
+          <w:color w:val="7030A0"/>
+        </w:rPr>
+        <w:t>i</w:t>
+      </w:r>
+      <w:proofErr w:type="spellEnd"/>
+      <w:r>
+        <w:rPr>
+          <w:rFonts w:ascii="Times New Roman" w:hAnsi="Times New Roman" w:cs="Times New Roman"/>
+          <w:color w:val="7030A0"/>
+        </w:rPr>
+        <w:t>)(</w:t>
+      </w:r>
+      <w:proofErr w:type="gramStart"/>
+      <w:r>
+        <w:rPr>
+          <w:rFonts w:ascii="Times New Roman" w:hAnsi="Times New Roman" w:cs="Times New Roman"/>
+          <w:color w:val="7030A0"/>
+        </w:rPr>
+        <w:t>C)</w:t>
       </w:r>
       <w:r>
         <w:rPr>
@@ -1329,6 +1711,7 @@
         </w:rPr>
         <w:t>`</w:t>
       </w:r>
+      <w:proofErr w:type="gramEnd"/>
       <w:r>
         <w:rPr>
           <w:rFonts w:ascii="Times New Roman" w:hAnsi="Times New Roman" w:cs="Times New Roman"/>
@@ -1348,7 +1731,21 @@
         <w:rPr>
           <w:rFonts w:ascii="Times New Roman" w:hAnsi="Times New Roman" w:cs="Times New Roman"/>
         </w:rPr>
-        <w:t>FAR 16.505(b)(2)(i)(C) - The order must be issued on a sole-source basis in the interest of economy and efficiency because it is a logical follow-on to an order already issued under the contract, provided that all awardees were given a fair opportunity to be considered for the original order.</w:t>
+        <w:t>FAR 16.505(b)(2)(</w:t>
+      </w:r>
+      <w:proofErr w:type="spellStart"/>
+      <w:r>
+        <w:rPr>
+          <w:rFonts w:ascii="Times New Roman" w:hAnsi="Times New Roman" w:cs="Times New Roman"/>
+        </w:rPr>
+        <w:t>i</w:t>
+      </w:r>
+      <w:proofErr w:type="spellEnd"/>
+      <w:r>
+        <w:rPr>
+          <w:rFonts w:ascii="Times New Roman" w:hAnsi="Times New Roman" w:cs="Times New Roman"/>
+        </w:rPr>
+        <w:t>)(C) - The order must be issued on a sole-source basis in the interest of economy and efficiency because it is a logical follow-on to an order already issued under the contract, provided that all awardees were given a fair opportunity to be considered for the original order.</w:t>
       </w:r>
     </w:p>
     <w:p>
@@ -1380,7 +1777,23 @@
           <w:rFonts w:ascii="Times New Roman" w:hAnsi="Times New Roman" w:cs="Times New Roman"/>
           <w:color w:val="7030A0"/>
         </w:rPr>
-        <w:t xml:space="preserve">{IF fairOpportunity.exceptionToFairOpportunity == </w:t>
+        <w:t xml:space="preserve">{IF </w:t>
+      </w:r>
+      <w:proofErr w:type="spellStart"/>
+      <w:r>
+        <w:rPr>
+          <w:rFonts w:ascii="Times New Roman" w:hAnsi="Times New Roman" w:cs="Times New Roman"/>
+          <w:color w:val="7030A0"/>
+        </w:rPr>
+        <w:t>fairOpportunity.exceptionToFairOpportunity</w:t>
+      </w:r>
+      <w:proofErr w:type="spellEnd"/>
+      <w:r>
+        <w:rPr>
+          <w:rFonts w:ascii="Times New Roman" w:hAnsi="Times New Roman" w:cs="Times New Roman"/>
+          <w:color w:val="7030A0"/>
+        </w:rPr>
+        <w:t xml:space="preserve"> == </w:t>
       </w:r>
       <w:r>
         <w:rPr>
@@ -1393,7 +1806,31 @@
           <w:rFonts w:ascii="Times New Roman" w:hAnsi="Times New Roman" w:cs="Times New Roman"/>
           <w:color w:val="7030A0"/>
         </w:rPr>
-        <w:t>16.505(b)(2)(i)(B)</w:t>
+        <w:t>16.505(b)(2)(</w:t>
+      </w:r>
+      <w:proofErr w:type="spellStart"/>
+      <w:r>
+        <w:rPr>
+          <w:rFonts w:ascii="Times New Roman" w:hAnsi="Times New Roman" w:cs="Times New Roman"/>
+          <w:color w:val="7030A0"/>
+        </w:rPr>
+        <w:t>i</w:t>
+      </w:r>
+      <w:proofErr w:type="spellEnd"/>
+      <w:r>
+        <w:rPr>
+          <w:rFonts w:ascii="Times New Roman" w:hAnsi="Times New Roman" w:cs="Times New Roman"/>
+          <w:color w:val="7030A0"/>
+        </w:rPr>
+        <w:t>)(</w:t>
+      </w:r>
+      <w:proofErr w:type="gramStart"/>
+      <w:r>
+        <w:rPr>
+          <w:rFonts w:ascii="Times New Roman" w:hAnsi="Times New Roman" w:cs="Times New Roman"/>
+          <w:color w:val="7030A0"/>
+        </w:rPr>
+        <w:t>B)</w:t>
       </w:r>
       <w:r>
         <w:rPr>
@@ -1401,6 +1838,7 @@
         </w:rPr>
         <w:t>`</w:t>
       </w:r>
+      <w:proofErr w:type="gramEnd"/>
       <w:r>
         <w:rPr>
           <w:rFonts w:ascii="Times New Roman" w:hAnsi="Times New Roman" w:cs="Times New Roman"/>
@@ -1420,7 +1858,35 @@
         <w:rPr>
           <w:rFonts w:ascii="Times New Roman" w:hAnsi="Times New Roman" w:cs="Times New Roman"/>
         </w:rPr>
-        <w:t>FAR 16.505(b)(2)(i)(B) - Only one awardee is capable of providing the supplies or services required at the level of quality required because the supplies or services ordered are unique or highly specialized.</w:t>
+        <w:t>FAR 16.505(b)(2)(</w:t>
+      </w:r>
+      <w:proofErr w:type="spellStart"/>
+      <w:r>
+        <w:rPr>
+          <w:rFonts w:ascii="Times New Roman" w:hAnsi="Times New Roman" w:cs="Times New Roman"/>
+        </w:rPr>
+        <w:t>i</w:t>
+      </w:r>
+      <w:proofErr w:type="spellEnd"/>
+      <w:r>
+        <w:rPr>
+          <w:rFonts w:ascii="Times New Roman" w:hAnsi="Times New Roman" w:cs="Times New Roman"/>
+        </w:rPr>
+        <w:t xml:space="preserve">)(B) - Only one awardee </w:t>
+      </w:r>
+      <w:proofErr w:type="gramStart"/>
+      <w:r>
+        <w:rPr>
+          <w:rFonts w:ascii="Times New Roman" w:hAnsi="Times New Roman" w:cs="Times New Roman"/>
+        </w:rPr>
+        <w:t>is capable of providing</w:t>
+      </w:r>
+      <w:proofErr w:type="gramEnd"/>
+      <w:r>
+        <w:rPr>
+          <w:rFonts w:ascii="Times New Roman" w:hAnsi="Times New Roman" w:cs="Times New Roman"/>
+        </w:rPr>
+        <w:t xml:space="preserve"> the supplies or services required at the level of quality required because the supplies or services ordered are unique or highly specialized.</w:t>
       </w:r>
     </w:p>
     <w:p>
@@ -1452,7 +1918,23 @@
           <w:rFonts w:ascii="Times New Roman" w:hAnsi="Times New Roman" w:cs="Times New Roman"/>
           <w:color w:val="7030A0"/>
         </w:rPr>
-        <w:t xml:space="preserve">{IF fairOpportunity.exceptionToFairOpportunity == </w:t>
+        <w:t xml:space="preserve">{IF </w:t>
+      </w:r>
+      <w:proofErr w:type="spellStart"/>
+      <w:r>
+        <w:rPr>
+          <w:rFonts w:ascii="Times New Roman" w:hAnsi="Times New Roman" w:cs="Times New Roman"/>
+          <w:color w:val="7030A0"/>
+        </w:rPr>
+        <w:t>fairOpportunity.exceptionToFairOpportunity</w:t>
+      </w:r>
+      <w:proofErr w:type="spellEnd"/>
+      <w:r>
+        <w:rPr>
+          <w:rFonts w:ascii="Times New Roman" w:hAnsi="Times New Roman" w:cs="Times New Roman"/>
+          <w:color w:val="7030A0"/>
+        </w:rPr>
+        <w:t xml:space="preserve"> == </w:t>
       </w:r>
       <w:r>
         <w:rPr>
@@ -1465,7 +1947,31 @@
           <w:rFonts w:ascii="Times New Roman" w:hAnsi="Times New Roman" w:cs="Times New Roman"/>
           <w:color w:val="7030A0"/>
         </w:rPr>
-        <w:t>16.505(b)(2)(i)(A)</w:t>
+        <w:t>16.505(b)(2)(</w:t>
+      </w:r>
+      <w:proofErr w:type="spellStart"/>
+      <w:r>
+        <w:rPr>
+          <w:rFonts w:ascii="Times New Roman" w:hAnsi="Times New Roman" w:cs="Times New Roman"/>
+          <w:color w:val="7030A0"/>
+        </w:rPr>
+        <w:t>i</w:t>
+      </w:r>
+      <w:proofErr w:type="spellEnd"/>
+      <w:r>
+        <w:rPr>
+          <w:rFonts w:ascii="Times New Roman" w:hAnsi="Times New Roman" w:cs="Times New Roman"/>
+          <w:color w:val="7030A0"/>
+        </w:rPr>
+        <w:t>)(</w:t>
+      </w:r>
+      <w:proofErr w:type="gramStart"/>
+      <w:r>
+        <w:rPr>
+          <w:rFonts w:ascii="Times New Roman" w:hAnsi="Times New Roman" w:cs="Times New Roman"/>
+          <w:color w:val="7030A0"/>
+        </w:rPr>
+        <w:t>A)</w:t>
       </w:r>
       <w:r>
         <w:rPr>
@@ -1473,6 +1979,7 @@
         </w:rPr>
         <w:t>`</w:t>
       </w:r>
+      <w:proofErr w:type="gramEnd"/>
       <w:r>
         <w:rPr>
           <w:rFonts w:ascii="Times New Roman" w:hAnsi="Times New Roman" w:cs="Times New Roman"/>
@@ -1492,7 +1999,21 @@
         <w:rPr>
           <w:rFonts w:ascii="Times New Roman" w:hAnsi="Times New Roman" w:cs="Times New Roman"/>
         </w:rPr>
-        <w:t>FAR 16.505(b)(2)(i)(A) - The agency's need for supplies or services is so urgent that providing a fair opportunity would result in unacceptable delays.</w:t>
+        <w:t>FAR 16.505(b)(2)(</w:t>
+      </w:r>
+      <w:proofErr w:type="spellStart"/>
+      <w:r>
+        <w:rPr>
+          <w:rFonts w:ascii="Times New Roman" w:hAnsi="Times New Roman" w:cs="Times New Roman"/>
+        </w:rPr>
+        <w:t>i</w:t>
+      </w:r>
+      <w:proofErr w:type="spellEnd"/>
+      <w:r>
+        <w:rPr>
+          <w:rFonts w:ascii="Times New Roman" w:hAnsi="Times New Roman" w:cs="Times New Roman"/>
+        </w:rPr>
+        <w:t>)(A) - The agency's need for supplies or services is so urgent that providing a fair opportunity would result in unacceptable delays.</w:t>
       </w:r>
     </w:p>
     <w:p>
@@ -1594,7 +2115,23 @@
           <w:rFonts w:ascii="Times New Roman" w:hAnsi="Times New Roman" w:cs="Times New Roman"/>
           <w:color w:val="000000"/>
         </w:rPr>
-        <w:t>{fairOpportunity.justification}</w:t>
+        <w:t>{</w:t>
+      </w:r>
+      <w:proofErr w:type="spellStart"/>
+      <w:r>
+        <w:rPr>
+          <w:rFonts w:ascii="Times New Roman" w:hAnsi="Times New Roman" w:cs="Times New Roman"/>
+          <w:color w:val="000000"/>
+        </w:rPr>
+        <w:t>fairOpportunity.justification</w:t>
+      </w:r>
+      <w:proofErr w:type="spellEnd"/>
+      <w:r>
+        <w:rPr>
+          <w:rFonts w:ascii="Times New Roman" w:hAnsi="Times New Roman" w:cs="Times New Roman"/>
+          <w:color w:val="000000"/>
+        </w:rPr>
+        <w:t>}</w:t>
       </w:r>
     </w:p>
     <w:p>
@@ -1707,7 +2244,23 @@
           <w:rFonts w:ascii="Times New Roman" w:hAnsi="Times New Roman" w:cs="Times New Roman"/>
           <w:color w:val="000000"/>
         </w:rPr>
-        <w:t>{fairOpportunity.minimumGovernmentRequirements}</w:t>
+        <w:t>{</w:t>
+      </w:r>
+      <w:proofErr w:type="spellStart"/>
+      <w:r>
+        <w:rPr>
+          <w:rFonts w:ascii="Times New Roman" w:hAnsi="Times New Roman" w:cs="Times New Roman"/>
+          <w:color w:val="000000"/>
+        </w:rPr>
+        <w:t>fairOpportunity.minimumGovernmentRequirements</w:t>
+      </w:r>
+      <w:proofErr w:type="spellEnd"/>
+      <w:r>
+        <w:rPr>
+          <w:rFonts w:ascii="Times New Roman" w:hAnsi="Times New Roman" w:cs="Times New Roman"/>
+          <w:color w:val="000000"/>
+        </w:rPr>
+        <w:t>}</w:t>
       </w:r>
     </w:p>
     <w:p>
@@ -1792,7 +2345,21 @@
         <w:rPr>
           <w:rFonts w:ascii="Times New Roman" w:hAnsi="Times New Roman" w:cs="Times New Roman"/>
         </w:rPr>
-        <w:t>{fairOpportunity.proposedVendor}</w:t>
+        <w:t>{</w:t>
+      </w:r>
+      <w:proofErr w:type="spellStart"/>
+      <w:r>
+        <w:rPr>
+          <w:rFonts w:ascii="Times New Roman" w:hAnsi="Times New Roman" w:cs="Times New Roman"/>
+        </w:rPr>
+        <w:t>fairOpportunity.proposedVendor</w:t>
+      </w:r>
+      <w:proofErr w:type="spellEnd"/>
+      <w:r>
+        <w:rPr>
+          <w:rFonts w:ascii="Times New Roman" w:hAnsi="Times New Roman" w:cs="Times New Roman"/>
+        </w:rPr>
+        <w:t>}</w:t>
       </w:r>
     </w:p>
     <w:p>
@@ -1908,7 +2475,23 @@
           <w:rFonts w:ascii="Times New Roman" w:hAnsi="Times New Roman" w:cs="Times New Roman"/>
           <w:color w:val="000000"/>
         </w:rPr>
-        <w:t>{fairOpportunity.causeOfSoleSourceSituation}</w:t>
+        <w:t>{</w:t>
+      </w:r>
+      <w:proofErr w:type="spellStart"/>
+      <w:r>
+        <w:rPr>
+          <w:rFonts w:ascii="Times New Roman" w:hAnsi="Times New Roman" w:cs="Times New Roman"/>
+          <w:color w:val="000000"/>
+        </w:rPr>
+        <w:t>fairOpportunity.causeOfSoleSourceSituation</w:t>
+      </w:r>
+      <w:proofErr w:type="spellEnd"/>
+      <w:r>
+        <w:rPr>
+          <w:rFonts w:ascii="Times New Roman" w:hAnsi="Times New Roman" w:cs="Times New Roman"/>
+          <w:color w:val="000000"/>
+        </w:rPr>
+        <w:t>}</w:t>
       </w:r>
     </w:p>
     <w:p>
@@ -1996,7 +2579,23 @@
           <w:rFonts w:ascii="Times New Roman" w:hAnsi="Times New Roman" w:cs="Times New Roman"/>
           <w:color w:val="000000"/>
         </w:rPr>
-        <w:t>{fairOpportunity.whyCspIsOnlyCapableSource}</w:t>
+        <w:t>{</w:t>
+      </w:r>
+      <w:proofErr w:type="spellStart"/>
+      <w:r>
+        <w:rPr>
+          <w:rFonts w:ascii="Times New Roman" w:hAnsi="Times New Roman" w:cs="Times New Roman"/>
+          <w:color w:val="000000"/>
+        </w:rPr>
+        <w:t>fairOpportunity.whyCspIsOnlyCapableSource</w:t>
+      </w:r>
+      <w:proofErr w:type="spellEnd"/>
+      <w:r>
+        <w:rPr>
+          <w:rFonts w:ascii="Times New Roman" w:hAnsi="Times New Roman" w:cs="Times New Roman"/>
+          <w:color w:val="000000"/>
+        </w:rPr>
+        <w:t>}</w:t>
       </w:r>
     </w:p>
     <w:p>
@@ -2087,6 +2686,7 @@
         </w:rPr>
         <w:t>{</w:t>
       </w:r>
+      <w:proofErr w:type="spellStart"/>
       <w:r>
         <w:rPr>
           <w:rFonts w:ascii="Times New Roman" w:hAnsi="Times New Roman" w:cs="Times New Roman"/>
@@ -2098,7 +2698,14 @@
         <w:rPr>
           <w:rFonts w:ascii="Times New Roman" w:hAnsi="Times New Roman" w:cs="Times New Roman"/>
         </w:rPr>
-        <w:t>.procurementDiscussion}</w:t>
+        <w:t>.procurementDiscussion</w:t>
+      </w:r>
+      <w:proofErr w:type="spellEnd"/>
+      <w:r>
+        <w:rPr>
+          <w:rFonts w:ascii="Times New Roman" w:hAnsi="Times New Roman" w:cs="Times New Roman"/>
+        </w:rPr>
+        <w:t>}</w:t>
       </w:r>
     </w:p>
     <w:p>
@@ -2132,6 +2739,7 @@
         </w:rPr>
         <w:t xml:space="preserve"> </w:t>
       </w:r>
+      <w:proofErr w:type="gramStart"/>
       <w:r>
         <w:rPr>
           <w:rFonts w:ascii="Times New Roman" w:hAnsi="Times New Roman" w:cs="Times New Roman"/>
@@ -2145,6 +2753,7 @@
         </w:rPr>
         <w:t>.procurementHasExistingEnv}{</w:t>
       </w:r>
+      <w:proofErr w:type="gramEnd"/>
       <w:r>
         <w:rPr>
           <w:rFonts w:ascii="Times New Roman" w:hAnsi="Times New Roman" w:cs="Times New Roman"/>
@@ -2230,6 +2839,7 @@
         </w:rPr>
         <w:t>{</w:t>
       </w:r>
+      <w:proofErr w:type="spellStart"/>
       <w:r>
         <w:rPr>
           <w:rFonts w:ascii="Times New Roman" w:hAnsi="Times New Roman" w:cs="Times New Roman"/>
@@ -2241,7 +2851,14 @@
         <w:rPr>
           <w:rFonts w:ascii="Times New Roman" w:hAnsi="Times New Roman" w:cs="Times New Roman"/>
         </w:rPr>
-        <w:t>.requirementImpact}</w:t>
+        <w:t>.requirementImpact</w:t>
+      </w:r>
+      <w:proofErr w:type="spellEnd"/>
+      <w:r>
+        <w:rPr>
+          <w:rFonts w:ascii="Times New Roman" w:hAnsi="Times New Roman" w:cs="Times New Roman"/>
+        </w:rPr>
+        <w:t>}</w:t>
       </w:r>
     </w:p>
     <w:p>
@@ -2368,7 +2985,23 @@
           <w:rFonts w:ascii="Times New Roman" w:hAnsi="Times New Roman" w:cs="Times New Roman"/>
           <w:color w:val="000000"/>
         </w:rPr>
-        <w:t>{fairOpportunity.marketResearchDetails}</w:t>
+        <w:t>{</w:t>
+      </w:r>
+      <w:proofErr w:type="spellStart"/>
+      <w:r>
+        <w:rPr>
+          <w:rFonts w:ascii="Times New Roman" w:hAnsi="Times New Roman" w:cs="Times New Roman"/>
+          <w:color w:val="000000"/>
+        </w:rPr>
+        <w:t>fairOpportunity.marketResearchDetails</w:t>
+      </w:r>
+      <w:proofErr w:type="spellEnd"/>
+      <w:r>
+        <w:rPr>
+          <w:rFonts w:ascii="Times New Roman" w:hAnsi="Times New Roman" w:cs="Times New Roman"/>
+          <w:color w:val="000000"/>
+        </w:rPr>
+        <w:t>}</w:t>
       </w:r>
     </w:p>
     <w:p>
@@ -2417,7 +3050,14 @@
         <w:rPr>
           <w:rFonts w:ascii="Times New Roman" w:hAnsi="Times New Roman" w:cs="Times New Roman"/>
         </w:rPr>
-        <w:t xml:space="preserve">{IF </w:t>
+        <w:t>{</w:t>
+      </w:r>
+      <w:proofErr w:type="gramStart"/>
+      <w:r>
+        <w:rPr>
+          <w:rFonts w:ascii="Times New Roman" w:hAnsi="Times New Roman" w:cs="Times New Roman"/>
+        </w:rPr>
+        <w:t xml:space="preserve">IF </w:t>
       </w:r>
       <w:r>
         <w:rPr>
@@ -2425,6 +3065,7 @@
         </w:rPr>
         <w:t>!</w:t>
       </w:r>
+      <w:proofErr w:type="gramEnd"/>
       <w:r>
         <w:rPr>
           <w:rFonts w:ascii="Times New Roman" w:hAnsi="Times New Roman" w:cs="Times New Roman"/>
@@ -2467,6 +3108,7 @@
         </w:rPr>
         <w:t xml:space="preserve">{IF </w:t>
       </w:r>
+      <w:proofErr w:type="spellStart"/>
       <w:r>
         <w:rPr>
           <w:rFonts w:ascii="Times New Roman" w:hAnsi="Times New Roman" w:cs="Times New Roman"/>
@@ -2481,6 +3123,7 @@
         </w:rPr>
         <w:t>otherFactsToSupportLogicalFollowOn</w:t>
       </w:r>
+      <w:proofErr w:type="spellEnd"/>
       <w:r>
         <w:rPr>
           <w:rFonts w:ascii="Times New Roman" w:hAnsi="Times New Roman" w:cs="Times New Roman"/>
@@ -2508,15 +3151,24 @@
           <w:rFonts w:ascii="Times New Roman" w:hAnsi="Times New Roman" w:cs="Times New Roman"/>
           <w:color w:val="000000"/>
         </w:rPr>
-        <w:t>{fairOpportunity.</w:t>
-      </w:r>
+        <w:t>{</w:t>
+      </w:r>
+      <w:proofErr w:type="spellStart"/>
       <w:r>
         <w:rPr>
           <w:rFonts w:ascii="Times New Roman" w:hAnsi="Times New Roman" w:cs="Times New Roman"/>
           <w:color w:val="000000"/>
         </w:rPr>
+        <w:t>fairOpportunity.</w:t>
+      </w:r>
+      <w:r>
+        <w:rPr>
+          <w:rFonts w:ascii="Times New Roman" w:hAnsi="Times New Roman" w:cs="Times New Roman"/>
+          <w:color w:val="000000"/>
+        </w:rPr>
         <w:t>otherFactsToSupportLogicalFollowOn</w:t>
       </w:r>
+      <w:proofErr w:type="spellEnd"/>
       <w:r>
         <w:rPr>
           <w:rFonts w:ascii="Times New Roman" w:hAnsi="Times New Roman" w:cs="Times New Roman"/>
@@ -2639,27 +3291,15 @@
           <w:color w:val="000000" w:themeColor="text1"/>
         </w:rPr>
       </w:pPr>
-      <w:r>
-        <w:rPr>
-          <w:rFonts w:ascii="Times New Roman" w:hAnsi="Times New Roman" w:cs="Times New Roman"/>
-          <w:color w:val="000000" w:themeColor="text1"/>
-        </w:rPr>
-        <w:t xml:space="preserve">{IF </w:t>
-      </w:r>
-      <w:r>
-        <w:rPr>
-          <w:rFonts w:ascii="Times New Roman" w:hAnsi="Times New Roman" w:cs="Times New Roman"/>
-          <w:color w:val="000000" w:themeColor="text1"/>
-        </w:rPr>
-        <w:t>procurementHistory</w:t>
-      </w:r>
-      <w:r>
-        <w:rPr>
-          <w:rFonts w:ascii="Times New Roman" w:hAnsi="Times New Roman" w:cs="Times New Roman"/>
-          <w:color w:val="000000" w:themeColor="text1"/>
-        </w:rPr>
-        <w:t>.length == 0}</w:t>
-      </w:r>
+      <w:proofErr w:type="gramStart"/>
+      <w:r>
+        <w:rPr>
+          <w:rFonts w:ascii="Times New Roman" w:hAnsi="Times New Roman" w:cs="Times New Roman"/>
+          <w:color w:val="000000" w:themeColor="text1"/>
+        </w:rPr>
+        <w:t>{ EXEC</w:t>
+      </w:r>
+      <w:proofErr w:type="gramEnd"/>
     </w:p>
     <w:p>
       <w:pPr>
@@ -2676,12 +3316,78 @@
           <w:color w:val="000000" w:themeColor="text1"/>
         </w:rPr>
       </w:pPr>
-      <w:r>
-        <w:rPr>
-          <w:rFonts w:ascii="Times New Roman" w:hAnsi="Times New Roman" w:cs="Times New Roman"/>
-          <w:color w:val="000000" w:themeColor="text1"/>
-        </w:rPr>
-        <w:t>Not Applicable</w:t>
+      <w:proofErr w:type="spellStart"/>
+      <w:r>
+        <w:rPr>
+          <w:rFonts w:ascii="Times New Roman" w:hAnsi="Times New Roman" w:cs="Times New Roman"/>
+          <w:color w:val="000000" w:themeColor="text1"/>
+        </w:rPr>
+        <w:t>hasCurrentContract</w:t>
+      </w:r>
+      <w:proofErr w:type="spellEnd"/>
+      <w:r>
+        <w:rPr>
+          <w:rFonts w:ascii="Times New Roman" w:hAnsi="Times New Roman" w:cs="Times New Roman"/>
+          <w:color w:val="000000" w:themeColor="text1"/>
+        </w:rPr>
+        <w:t xml:space="preserve"> = </w:t>
+      </w:r>
+      <w:proofErr w:type="spellStart"/>
+      <w:r>
+        <w:rPr>
+          <w:rFonts w:ascii="Times New Roman" w:hAnsi="Times New Roman" w:cs="Times New Roman"/>
+          <w:color w:val="000000" w:themeColor="text1"/>
+        </w:rPr>
+        <w:t>procurementHistory.length</w:t>
+      </w:r>
+      <w:proofErr w:type="spellEnd"/>
+      <w:r>
+        <w:rPr>
+          <w:rFonts w:ascii="Times New Roman" w:hAnsi="Times New Roman" w:cs="Times New Roman"/>
+          <w:color w:val="000000" w:themeColor="text1"/>
+        </w:rPr>
+        <w:t xml:space="preserve"> &gt; 0 &amp;&amp; </w:t>
+      </w:r>
+      <w:proofErr w:type="spellStart"/>
+      <w:r>
+        <w:rPr>
+          <w:rFonts w:ascii="Times New Roman" w:hAnsi="Times New Roman" w:cs="Times New Roman"/>
+          <w:color w:val="000000" w:themeColor="text1"/>
+        </w:rPr>
+        <w:t>procurementHistory</w:t>
+      </w:r>
+      <w:proofErr w:type="spellEnd"/>
+      <w:r>
+        <w:rPr>
+          <w:rFonts w:ascii="Times New Roman" w:hAnsi="Times New Roman" w:cs="Times New Roman"/>
+          <w:color w:val="000000" w:themeColor="text1"/>
+        </w:rPr>
+        <w:t>[0</w:t>
+      </w:r>
+      <w:proofErr w:type="gramStart"/>
+      <w:r>
+        <w:rPr>
+          <w:rFonts w:ascii="Times New Roman" w:hAnsi="Times New Roman" w:cs="Times New Roman"/>
+          <w:color w:val="000000" w:themeColor="text1"/>
+        </w:rPr>
+        <w:t>].</w:t>
+      </w:r>
+      <w:proofErr w:type="spellStart"/>
+      <w:r>
+        <w:rPr>
+          <w:rFonts w:ascii="Times New Roman" w:hAnsi="Times New Roman" w:cs="Times New Roman"/>
+          <w:color w:val="000000" w:themeColor="text1"/>
+        </w:rPr>
+        <w:t>currentContractExists</w:t>
+      </w:r>
+      <w:proofErr w:type="spellEnd"/>
+      <w:proofErr w:type="gramEnd"/>
+      <w:r>
+        <w:rPr>
+          <w:rFonts w:ascii="Times New Roman" w:hAnsi="Times New Roman" w:cs="Times New Roman"/>
+          <w:color w:val="000000" w:themeColor="text1"/>
+        </w:rPr>
+        <w:t>}</w:t>
       </w:r>
     </w:p>
     <w:p>
@@ -2704,7 +3410,46 @@
           <w:rFonts w:ascii="Times New Roman" w:hAnsi="Times New Roman" w:cs="Times New Roman"/>
           <w:color w:val="000000" w:themeColor="text1"/>
         </w:rPr>
-        <w:t>{END-IF}</w:t>
+        <w:t>{</w:t>
+      </w:r>
+      <w:proofErr w:type="gramStart"/>
+      <w:r>
+        <w:rPr>
+          <w:rFonts w:ascii="Times New Roman" w:hAnsi="Times New Roman" w:cs="Times New Roman"/>
+          <w:color w:val="000000" w:themeColor="text1"/>
+        </w:rPr>
+        <w:t>IF</w:t>
+      </w:r>
+      <w:r>
+        <w:rPr>
+          <w:rFonts w:ascii="Times New Roman" w:hAnsi="Times New Roman" w:cs="Times New Roman"/>
+          <w:color w:val="000000" w:themeColor="text1"/>
+        </w:rPr>
+        <w:t xml:space="preserve"> !</w:t>
+      </w:r>
+      <w:proofErr w:type="spellStart"/>
+      <w:r>
+        <w:rPr>
+          <w:rFonts w:ascii="Times New Roman" w:hAnsi="Times New Roman" w:cs="Times New Roman"/>
+          <w:color w:val="000000" w:themeColor="text1"/>
+        </w:rPr>
+        <w:t>hasCurrentContract</w:t>
+      </w:r>
+      <w:proofErr w:type="spellEnd"/>
+      <w:proofErr w:type="gramEnd"/>
+      <w:r>
+        <w:rPr>
+          <w:rFonts w:ascii="Times New Roman" w:hAnsi="Times New Roman" w:cs="Times New Roman"/>
+          <w:color w:val="000000" w:themeColor="text1"/>
+        </w:rPr>
+        <w:t>}</w:t>
+      </w:r>
+      <w:r>
+        <w:rPr>
+          <w:rFonts w:ascii="Times New Roman" w:hAnsi="Times New Roman" w:cs="Times New Roman"/>
+          <w:color w:val="000000" w:themeColor="text1"/>
+        </w:rPr>
+        <w:t xml:space="preserve"> </w:t>
       </w:r>
     </w:p>
     <w:p>
@@ -2727,21 +3472,7 @@
           <w:rFonts w:ascii="Times New Roman" w:hAnsi="Times New Roman" w:cs="Times New Roman"/>
           <w:color w:val="000000" w:themeColor="text1"/>
         </w:rPr>
-        <w:t xml:space="preserve">{IF </w:t>
-      </w:r>
-      <w:r>
-        <w:rPr>
-          <w:rFonts w:ascii="Times New Roman" w:hAnsi="Times New Roman" w:cs="Times New Roman"/>
-          <w:color w:val="000000" w:themeColor="text1"/>
-        </w:rPr>
-        <w:t>procurementHistory</w:t>
-      </w:r>
-      <w:r>
-        <w:rPr>
-          <w:rFonts w:ascii="Times New Roman" w:hAnsi="Times New Roman" w:cs="Times New Roman"/>
-          <w:color w:val="000000" w:themeColor="text1"/>
-        </w:rPr>
-        <w:t>.length &gt; 0}</w:t>
+        <w:t>Not Applicable</w:t>
       </w:r>
     </w:p>
     <w:p>
@@ -2764,7 +3495,7 @@
           <w:rFonts w:ascii="Times New Roman" w:hAnsi="Times New Roman" w:cs="Times New Roman"/>
           <w:color w:val="000000" w:themeColor="text1"/>
         </w:rPr>
-        <w:t>{FOR contract IN procurementHistory}</w:t>
+        <w:t>{END-IF}</w:t>
       </w:r>
     </w:p>
     <w:p>
@@ -2787,6 +3518,105 @@
           <w:rFonts w:ascii="Times New Roman" w:hAnsi="Times New Roman" w:cs="Times New Roman"/>
           <w:color w:val="000000" w:themeColor="text1"/>
         </w:rPr>
+        <w:t>{</w:t>
+      </w:r>
+      <w:r>
+        <w:rPr>
+          <w:rFonts w:ascii="Times New Roman" w:hAnsi="Times New Roman" w:cs="Times New Roman"/>
+          <w:color w:val="000000" w:themeColor="text1"/>
+        </w:rPr>
+        <w:t>IF</w:t>
+      </w:r>
+      <w:r>
+        <w:rPr>
+          <w:rFonts w:ascii="Times New Roman" w:hAnsi="Times New Roman" w:cs="Times New Roman"/>
+          <w:color w:val="000000" w:themeColor="text1"/>
+        </w:rPr>
+        <w:t xml:space="preserve"> </w:t>
+      </w:r>
+      <w:proofErr w:type="spellStart"/>
+      <w:r>
+        <w:rPr>
+          <w:rFonts w:ascii="Times New Roman" w:hAnsi="Times New Roman" w:cs="Times New Roman"/>
+          <w:color w:val="000000" w:themeColor="text1"/>
+        </w:rPr>
+        <w:t>h</w:t>
+      </w:r>
+      <w:r>
+        <w:rPr>
+          <w:rFonts w:ascii="Times New Roman" w:hAnsi="Times New Roman" w:cs="Times New Roman"/>
+          <w:color w:val="000000" w:themeColor="text1"/>
+        </w:rPr>
+        <w:t>asCurrentContract</w:t>
+      </w:r>
+      <w:proofErr w:type="spellEnd"/>
+      <w:r>
+        <w:rPr>
+          <w:rFonts w:ascii="Times New Roman" w:hAnsi="Times New Roman" w:cs="Times New Roman"/>
+          <w:color w:val="000000" w:themeColor="text1"/>
+        </w:rPr>
+        <w:t xml:space="preserve">} </w:t>
+      </w:r>
+    </w:p>
+    <w:p>
+      <w:pPr>
+        <w:pBdr>
+          <w:top w:val="nil"/>
+          <w:left w:val="nil"/>
+          <w:bottom w:val="nil"/>
+          <w:right w:val="nil"/>
+          <w:between w:val="nil"/>
+        </w:pBdr>
+        <w:ind w:left="720"/>
+        <w:rPr>
+          <w:rFonts w:ascii="Times New Roman" w:hAnsi="Times New Roman" w:cs="Times New Roman"/>
+          <w:color w:val="000000" w:themeColor="text1"/>
+        </w:rPr>
+      </w:pPr>
+      <w:r>
+        <w:rPr>
+          <w:rFonts w:ascii="Times New Roman" w:hAnsi="Times New Roman" w:cs="Times New Roman"/>
+          <w:color w:val="000000" w:themeColor="text1"/>
+        </w:rPr>
+        <w:t xml:space="preserve">{FOR contract IN </w:t>
+      </w:r>
+      <w:proofErr w:type="spellStart"/>
+      <w:r>
+        <w:rPr>
+          <w:rFonts w:ascii="Times New Roman" w:hAnsi="Times New Roman" w:cs="Times New Roman"/>
+          <w:color w:val="000000" w:themeColor="text1"/>
+        </w:rPr>
+        <w:t>procurementHistory</w:t>
+      </w:r>
+      <w:proofErr w:type="spellEnd"/>
+      <w:r>
+        <w:rPr>
+          <w:rFonts w:ascii="Times New Roman" w:hAnsi="Times New Roman" w:cs="Times New Roman"/>
+          <w:color w:val="000000" w:themeColor="text1"/>
+        </w:rPr>
+        <w:t>}</w:t>
+      </w:r>
+    </w:p>
+    <w:p>
+      <w:pPr>
+        <w:pBdr>
+          <w:top w:val="nil"/>
+          <w:left w:val="nil"/>
+          <w:bottom w:val="nil"/>
+          <w:right w:val="nil"/>
+          <w:between w:val="nil"/>
+        </w:pBdr>
+        <w:ind w:left="720"/>
+        <w:rPr>
+          <w:rFonts w:ascii="Times New Roman" w:hAnsi="Times New Roman" w:cs="Times New Roman"/>
+          <w:color w:val="000000" w:themeColor="text1"/>
+        </w:rPr>
+      </w:pPr>
+      <w:r>
+        <w:rPr>
+          <w:rFonts w:ascii="Times New Roman" w:hAnsi="Times New Roman" w:cs="Times New Roman"/>
+          <w:color w:val="000000" w:themeColor="text1"/>
+        </w:rPr>
         <w:t>Contract Number: {</w:t>
       </w:r>
       <w:r>
@@ -2796,12 +3626,23 @@
         </w:rPr>
         <w:t>$</w:t>
       </w:r>
-      <w:r>
-        <w:rPr>
-          <w:rFonts w:ascii="Times New Roman" w:hAnsi="Times New Roman" w:cs="Times New Roman"/>
-          <w:color w:val="000000" w:themeColor="text1"/>
-        </w:rPr>
-        <w:t>contract.contractNumber}</w:t>
+      <w:proofErr w:type="spellStart"/>
+      <w:proofErr w:type="gramStart"/>
+      <w:r>
+        <w:rPr>
+          <w:rFonts w:ascii="Times New Roman" w:hAnsi="Times New Roman" w:cs="Times New Roman"/>
+          <w:color w:val="000000" w:themeColor="text1"/>
+        </w:rPr>
+        <w:t>contract.contractNumber</w:t>
+      </w:r>
+      <w:proofErr w:type="spellEnd"/>
+      <w:proofErr w:type="gramEnd"/>
+      <w:r>
+        <w:rPr>
+          <w:rFonts w:ascii="Times New Roman" w:hAnsi="Times New Roman" w:cs="Times New Roman"/>
+          <w:color w:val="000000" w:themeColor="text1"/>
+        </w:rPr>
+        <w:t>}</w:t>
       </w:r>
     </w:p>
     <w:p>
@@ -2824,21 +3665,39 @@
           <w:rFonts w:ascii="Times New Roman" w:hAnsi="Times New Roman" w:cs="Times New Roman"/>
           <w:color w:val="00B050"/>
         </w:rPr>
-        <w:t>{IF !</w:t>
-      </w:r>
+        <w:t>{</w:t>
+      </w:r>
+      <w:proofErr w:type="gramStart"/>
       <w:r>
         <w:rPr>
           <w:rFonts w:ascii="Times New Roman" w:hAnsi="Times New Roman" w:cs="Times New Roman"/>
           <w:color w:val="00B050"/>
         </w:rPr>
+        <w:t>IF !</w:t>
+      </w:r>
+      <w:proofErr w:type="gramEnd"/>
+      <w:r>
+        <w:rPr>
+          <w:rFonts w:ascii="Times New Roman" w:hAnsi="Times New Roman" w:cs="Times New Roman"/>
+          <w:color w:val="00B050"/>
+        </w:rPr>
         <w:t>$</w:t>
       </w:r>
+      <w:proofErr w:type="spellStart"/>
       <w:r>
         <w:rPr>
           <w:rFonts w:ascii="Times New Roman" w:hAnsi="Times New Roman" w:cs="Times New Roman"/>
           <w:color w:val="00B050"/>
         </w:rPr>
-        <w:t>contract.taskDeliveryOrderNumber}</w:t>
+        <w:t>contract.taskDeliveryOrderNumber</w:t>
+      </w:r>
+      <w:proofErr w:type="spellEnd"/>
+      <w:r>
+        <w:rPr>
+          <w:rFonts w:ascii="Times New Roman" w:hAnsi="Times New Roman" w:cs="Times New Roman"/>
+          <w:color w:val="00B050"/>
+        </w:rPr>
+        <w:t>}</w:t>
       </w:r>
     </w:p>
     <w:p>
@@ -2916,12 +3775,23 @@
         </w:rPr>
         <w:t>$</w:t>
       </w:r>
+      <w:proofErr w:type="spellStart"/>
+      <w:proofErr w:type="gramStart"/>
       <w:r>
         <w:rPr>
           <w:rFonts w:ascii="Times New Roman" w:hAnsi="Times New Roman" w:cs="Times New Roman"/>
           <w:color w:val="00B050"/>
         </w:rPr>
-        <w:t>contract.taskDeliveryOrderNumber}</w:t>
+        <w:t>contract.taskDeliveryOrderNumber</w:t>
+      </w:r>
+      <w:proofErr w:type="spellEnd"/>
+      <w:proofErr w:type="gramEnd"/>
+      <w:r>
+        <w:rPr>
+          <w:rFonts w:ascii="Times New Roman" w:hAnsi="Times New Roman" w:cs="Times New Roman"/>
+          <w:color w:val="00B050"/>
+        </w:rPr>
+        <w:t>}</w:t>
       </w:r>
     </w:p>
     <w:p>
@@ -2960,12 +3830,23 @@
         </w:rPr>
         <w:t>$</w:t>
       </w:r>
-      <w:r>
-        <w:rPr>
-          <w:rFonts w:ascii="Times New Roman" w:hAnsi="Times New Roman" w:cs="Times New Roman"/>
-          <w:color w:val="000000" w:themeColor="text1"/>
-        </w:rPr>
-        <w:t>contract.taskDeliveryOrderNumber}</w:t>
+      <w:proofErr w:type="spellStart"/>
+      <w:proofErr w:type="gramStart"/>
+      <w:r>
+        <w:rPr>
+          <w:rFonts w:ascii="Times New Roman" w:hAnsi="Times New Roman" w:cs="Times New Roman"/>
+          <w:color w:val="000000" w:themeColor="text1"/>
+        </w:rPr>
+        <w:t>contract.taskDeliveryOrderNumber</w:t>
+      </w:r>
+      <w:proofErr w:type="spellEnd"/>
+      <w:proofErr w:type="gramEnd"/>
+      <w:r>
+        <w:rPr>
+          <w:rFonts w:ascii="Times New Roman" w:hAnsi="Times New Roman" w:cs="Times New Roman"/>
+          <w:color w:val="000000" w:themeColor="text1"/>
+        </w:rPr>
+        <w:t>}</w:t>
       </w:r>
     </w:p>
     <w:p>
@@ -3020,12 +3901,23 @@
         </w:rPr>
         <w:t>$</w:t>
       </w:r>
-      <w:r>
-        <w:rPr>
-          <w:rFonts w:ascii="Times New Roman" w:hAnsi="Times New Roman" w:cs="Times New Roman"/>
-          <w:color w:val="000000" w:themeColor="text1"/>
-        </w:rPr>
-        <w:t>contract.contractOrderStartDate}</w:t>
+      <w:proofErr w:type="spellStart"/>
+      <w:proofErr w:type="gramStart"/>
+      <w:r>
+        <w:rPr>
+          <w:rFonts w:ascii="Times New Roman" w:hAnsi="Times New Roman" w:cs="Times New Roman"/>
+          <w:color w:val="000000" w:themeColor="text1"/>
+        </w:rPr>
+        <w:t>contract.contractOrderStartDate</w:t>
+      </w:r>
+      <w:proofErr w:type="spellEnd"/>
+      <w:proofErr w:type="gramEnd"/>
+      <w:r>
+        <w:rPr>
+          <w:rFonts w:ascii="Times New Roman" w:hAnsi="Times New Roman" w:cs="Times New Roman"/>
+          <w:color w:val="000000" w:themeColor="text1"/>
+        </w:rPr>
+        <w:t>}</w:t>
       </w:r>
       <w:r>
         <w:rPr>
@@ -3048,12 +3940,21 @@
         </w:rPr>
         <w:t>$</w:t>
       </w:r>
-      <w:r>
-        <w:rPr>
-          <w:rFonts w:ascii="Times New Roman" w:hAnsi="Times New Roman" w:cs="Times New Roman"/>
-          <w:color w:val="000000" w:themeColor="text1"/>
-        </w:rPr>
-        <w:t>contract.contractOrderExpirationDate}</w:t>
+      <w:proofErr w:type="spellStart"/>
+      <w:r>
+        <w:rPr>
+          <w:rFonts w:ascii="Times New Roman" w:hAnsi="Times New Roman" w:cs="Times New Roman"/>
+          <w:color w:val="000000" w:themeColor="text1"/>
+        </w:rPr>
+        <w:t>contract.contractOrderExpirationDate</w:t>
+      </w:r>
+      <w:proofErr w:type="spellEnd"/>
+      <w:r>
+        <w:rPr>
+          <w:rFonts w:ascii="Times New Roman" w:hAnsi="Times New Roman" w:cs="Times New Roman"/>
+          <w:color w:val="000000" w:themeColor="text1"/>
+        </w:rPr>
+        <w:t>}</w:t>
       </w:r>
     </w:p>
     <w:p>
@@ -3085,12 +3986,23 @@
         </w:rPr>
         <w:t>$</w:t>
       </w:r>
-      <w:r>
-        <w:rPr>
-          <w:rFonts w:ascii="Times New Roman" w:hAnsi="Times New Roman" w:cs="Times New Roman"/>
-          <w:color w:val="000000" w:themeColor="text1"/>
-        </w:rPr>
-        <w:t>contract.competitiveStatus}</w:t>
+      <w:proofErr w:type="spellStart"/>
+      <w:proofErr w:type="gramStart"/>
+      <w:r>
+        <w:rPr>
+          <w:rFonts w:ascii="Times New Roman" w:hAnsi="Times New Roman" w:cs="Times New Roman"/>
+          <w:color w:val="000000" w:themeColor="text1"/>
+        </w:rPr>
+        <w:t>contract.competitiveStatus</w:t>
+      </w:r>
+      <w:proofErr w:type="spellEnd"/>
+      <w:proofErr w:type="gramEnd"/>
+      <w:r>
+        <w:rPr>
+          <w:rFonts w:ascii="Times New Roman" w:hAnsi="Times New Roman" w:cs="Times New Roman"/>
+          <w:color w:val="000000" w:themeColor="text1"/>
+        </w:rPr>
+        <w:t>}</w:t>
       </w:r>
     </w:p>
     <w:p>
@@ -3122,12 +4034,23 @@
         </w:rPr>
         <w:t>$</w:t>
       </w:r>
-      <w:r>
-        <w:rPr>
-          <w:rFonts w:ascii="Times New Roman" w:hAnsi="Times New Roman" w:cs="Times New Roman"/>
-          <w:color w:val="000000" w:themeColor="text1"/>
-        </w:rPr>
-        <w:t>contract.businessSize}</w:t>
+      <w:proofErr w:type="spellStart"/>
+      <w:proofErr w:type="gramStart"/>
+      <w:r>
+        <w:rPr>
+          <w:rFonts w:ascii="Times New Roman" w:hAnsi="Times New Roman" w:cs="Times New Roman"/>
+          <w:color w:val="000000" w:themeColor="text1"/>
+        </w:rPr>
+        <w:t>contract.businessSize</w:t>
+      </w:r>
+      <w:proofErr w:type="spellEnd"/>
+      <w:proofErr w:type="gramEnd"/>
+      <w:r>
+        <w:rPr>
+          <w:rFonts w:ascii="Times New Roman" w:hAnsi="Times New Roman" w:cs="Times New Roman"/>
+          <w:color w:val="000000" w:themeColor="text1"/>
+        </w:rPr>
+        <w:t>}</w:t>
       </w:r>
     </w:p>
     <w:p>
@@ -3201,6 +4124,22 @@
           <w:right w:val="nil"/>
           <w:between w:val="nil"/>
         </w:pBdr>
+        <w:ind w:left="720"/>
+        <w:rPr>
+          <w:rFonts w:ascii="Times New Roman" w:hAnsi="Times New Roman" w:cs="Times New Roman"/>
+          <w:color w:val="000000" w:themeColor="text1"/>
+        </w:rPr>
+      </w:pPr>
+    </w:p>
+    <w:p>
+      <w:pPr>
+        <w:pBdr>
+          <w:top w:val="nil"/>
+          <w:left w:val="nil"/>
+          <w:bottom w:val="nil"/>
+          <w:right w:val="nil"/>
+          <w:between w:val="nil"/>
+        </w:pBdr>
         <w:ind w:left="720" w:hanging="360"/>
         <w:rPr>
           <w:rFonts w:ascii="Times New Roman" w:hAnsi="Times New Roman" w:cs="Times New Roman"/>
@@ -3225,7 +4164,15 @@
           <w:rFonts w:ascii="Times New Roman" w:hAnsi="Times New Roman" w:cs="Times New Roman"/>
           <w:color w:val="000000" w:themeColor="text1"/>
         </w:rPr>
-        <w:t>{fairOpportunity.</w:t>
+        <w:t>{</w:t>
+      </w:r>
+      <w:proofErr w:type="spellStart"/>
+      <w:r>
+        <w:rPr>
+          <w:rFonts w:ascii="Times New Roman" w:hAnsi="Times New Roman" w:cs="Times New Roman"/>
+          <w:color w:val="000000" w:themeColor="text1"/>
+        </w:rPr>
+        <w:t>fairOpportunity.</w:t>
       </w:r>
       <w:r>
         <w:rPr>
@@ -3239,7 +4186,15 @@
           <w:rFonts w:ascii="Times New Roman" w:hAnsi="Times New Roman" w:cs="Times New Roman"/>
           <w:color w:val="000000" w:themeColor="text1"/>
         </w:rPr>
-        <w:t>lansToRemoveBarriers}</w:t>
+        <w:t>lansToRemoveBarriers</w:t>
+      </w:r>
+      <w:proofErr w:type="spellEnd"/>
+      <w:r>
+        <w:rPr>
+          <w:rFonts w:ascii="Times New Roman" w:hAnsi="Times New Roman" w:cs="Times New Roman"/>
+          <w:color w:val="000000" w:themeColor="text1"/>
+        </w:rPr>
+        <w:t>}</w:t>
       </w:r>
       <w:r>
         <w:rPr>
@@ -3308,7 +4263,23 @@
                 <w:rFonts w:ascii="Times New Roman" w:hAnsi="Times New Roman" w:cs="Times New Roman"/>
                 <w:color w:val="000000"/>
               </w:rPr>
-              <w:t>{technicalPoc.formalName}</w:t>
+              <w:t>{</w:t>
+            </w:r>
+            <w:proofErr w:type="spellStart"/>
+            <w:r>
+              <w:rPr>
+                <w:rFonts w:ascii="Times New Roman" w:hAnsi="Times New Roman" w:cs="Times New Roman"/>
+                <w:color w:val="000000"/>
+              </w:rPr>
+              <w:t>technicalPoc.formalName</w:t>
+            </w:r>
+            <w:proofErr w:type="spellEnd"/>
+            <w:r>
+              <w:rPr>
+                <w:rFonts w:ascii="Times New Roman" w:hAnsi="Times New Roman" w:cs="Times New Roman"/>
+                <w:color w:val="000000"/>
+              </w:rPr>
+              <w:t>}</w:t>
             </w:r>
           </w:p>
         </w:tc>
@@ -3357,7 +4328,23 @@
                 <w:rFonts w:ascii="Times New Roman" w:hAnsi="Times New Roman" w:cs="Times New Roman"/>
                 <w:color w:val="000000"/>
               </w:rPr>
-              <w:t>{technicalPoc.title}</w:t>
+              <w:t>{</w:t>
+            </w:r>
+            <w:proofErr w:type="spellStart"/>
+            <w:r>
+              <w:rPr>
+                <w:rFonts w:ascii="Times New Roman" w:hAnsi="Times New Roman" w:cs="Times New Roman"/>
+                <w:color w:val="000000"/>
+              </w:rPr>
+              <w:t>technicalPoc.title</w:t>
+            </w:r>
+            <w:proofErr w:type="spellEnd"/>
+            <w:r>
+              <w:rPr>
+                <w:rFonts w:ascii="Times New Roman" w:hAnsi="Times New Roman" w:cs="Times New Roman"/>
+                <w:color w:val="000000"/>
+              </w:rPr>
+              <w:t>}</w:t>
             </w:r>
           </w:p>
         </w:tc>
@@ -3400,7 +4387,23 @@
                 <w:rFonts w:ascii="Times New Roman" w:hAnsi="Times New Roman" w:cs="Times New Roman"/>
                 <w:color w:val="000000"/>
               </w:rPr>
-              <w:t>{technicalPoc.phoneAndExtension}</w:t>
+              <w:t>{</w:t>
+            </w:r>
+            <w:proofErr w:type="spellStart"/>
+            <w:r>
+              <w:rPr>
+                <w:rFonts w:ascii="Times New Roman" w:hAnsi="Times New Roman" w:cs="Times New Roman"/>
+                <w:color w:val="000000"/>
+              </w:rPr>
+              <w:t>technicalPoc.phoneAndExtension</w:t>
+            </w:r>
+            <w:proofErr w:type="spellEnd"/>
+            <w:r>
+              <w:rPr>
+                <w:rFonts w:ascii="Times New Roman" w:hAnsi="Times New Roman" w:cs="Times New Roman"/>
+                <w:color w:val="000000"/>
+              </w:rPr>
+              <w:t>}</w:t>
             </w:r>
           </w:p>
         </w:tc>
@@ -3498,6 +4501,7 @@
               </w:rPr>
               <w:t>{</w:t>
             </w:r>
+            <w:proofErr w:type="spellStart"/>
             <w:r>
               <w:rPr>
                 <w:rFonts w:ascii="Times New Roman" w:hAnsi="Times New Roman" w:cs="Times New Roman"/>
@@ -3510,7 +4514,15 @@
                 <w:rFonts w:ascii="Times New Roman" w:hAnsi="Times New Roman" w:cs="Times New Roman"/>
                 <w:color w:val="000000"/>
               </w:rPr>
-              <w:t>equirementsPoc.formalName}</w:t>
+              <w:t>equirementsPoc.formalName</w:t>
+            </w:r>
+            <w:proofErr w:type="spellEnd"/>
+            <w:r>
+              <w:rPr>
+                <w:rFonts w:ascii="Times New Roman" w:hAnsi="Times New Roman" w:cs="Times New Roman"/>
+                <w:color w:val="000000"/>
+              </w:rPr>
+              <w:t>}</w:t>
             </w:r>
           </w:p>
         </w:tc>
@@ -3559,7 +4571,23 @@
                 <w:rFonts w:ascii="Times New Roman" w:hAnsi="Times New Roman" w:cs="Times New Roman"/>
                 <w:color w:val="000000"/>
               </w:rPr>
-              <w:t>{requirementsPoc.title}</w:t>
+              <w:t>{</w:t>
+            </w:r>
+            <w:proofErr w:type="spellStart"/>
+            <w:r>
+              <w:rPr>
+                <w:rFonts w:ascii="Times New Roman" w:hAnsi="Times New Roman" w:cs="Times New Roman"/>
+                <w:color w:val="000000"/>
+              </w:rPr>
+              <w:t>requirementsPoc.title</w:t>
+            </w:r>
+            <w:proofErr w:type="spellEnd"/>
+            <w:r>
+              <w:rPr>
+                <w:rFonts w:ascii="Times New Roman" w:hAnsi="Times New Roman" w:cs="Times New Roman"/>
+                <w:color w:val="000000"/>
+              </w:rPr>
+              <w:t>}</w:t>
             </w:r>
           </w:p>
         </w:tc>
@@ -3602,7 +4630,23 @@
                 <w:rFonts w:ascii="Times New Roman" w:hAnsi="Times New Roman" w:cs="Times New Roman"/>
                 <w:color w:val="000000"/>
               </w:rPr>
-              <w:t>{requirementsPoc.phoneAndExtension}</w:t>
+              <w:t>{</w:t>
+            </w:r>
+            <w:proofErr w:type="spellStart"/>
+            <w:r>
+              <w:rPr>
+                <w:rFonts w:ascii="Times New Roman" w:hAnsi="Times New Roman" w:cs="Times New Roman"/>
+                <w:color w:val="000000"/>
+              </w:rPr>
+              <w:t>requirementsPoc.phoneAndExtension</w:t>
+            </w:r>
+            <w:proofErr w:type="spellEnd"/>
+            <w:r>
+              <w:rPr>
+                <w:rFonts w:ascii="Times New Roman" w:hAnsi="Times New Roman" w:cs="Times New Roman"/>
+                <w:color w:val="000000"/>
+              </w:rPr>
+              <w:t>}</w:t>
             </w:r>
           </w:p>
         </w:tc>
@@ -3671,7 +4715,42 @@
         <w:rPr>
           <w:rFonts w:ascii="Times New Roman" w:hAnsi="Times New Roman" w:cs="Times New Roman"/>
         </w:rPr>
-        <w:t xml:space="preserve"> {IF estimatedValue &gt;= 250000 &amp;&amp; estimatedValue &lt;= 750000}</w:t>
+        <w:t xml:space="preserve"> {IF </w:t>
+      </w:r>
+      <w:proofErr w:type="spellStart"/>
+      <w:r>
+        <w:rPr>
+          <w:rFonts w:ascii="Times New Roman" w:hAnsi="Times New Roman" w:cs="Times New Roman"/>
+        </w:rPr>
+        <w:t>estimatedValue</w:t>
+      </w:r>
+      <w:proofErr w:type="spellEnd"/>
+      <w:r>
+        <w:rPr>
+          <w:rFonts w:ascii="Times New Roman" w:hAnsi="Times New Roman" w:cs="Times New Roman"/>
+        </w:rPr>
+        <w:t xml:space="preserve"> &gt;= 250000 &amp;&amp; </w:t>
+      </w:r>
+      <w:proofErr w:type="spellStart"/>
+      <w:r>
+        <w:rPr>
+          <w:rFonts w:ascii="Times New Roman" w:hAnsi="Times New Roman" w:cs="Times New Roman"/>
+        </w:rPr>
+        <w:t>estimatedValue</w:t>
+      </w:r>
+      <w:proofErr w:type="spellEnd"/>
+      <w:r>
+        <w:rPr>
+          <w:rFonts w:ascii="Times New Roman" w:hAnsi="Times New Roman" w:cs="Times New Roman"/>
+        </w:rPr>
+        <w:t xml:space="preserve"> &lt;= </w:t>
+      </w:r>
+      <w:proofErr w:type="gramStart"/>
+      <w:r>
+        <w:rPr>
+          <w:rFonts w:ascii="Times New Roman" w:hAnsi="Times New Roman" w:cs="Times New Roman"/>
+        </w:rPr>
+        <w:t>750000}</w:t>
       </w:r>
       <w:r>
         <w:rPr>
@@ -3679,6 +4758,7 @@
         </w:rPr>
         <w:t>APPROVAL</w:t>
       </w:r>
+      <w:proofErr w:type="gramEnd"/>
       <w:r>
         <w:rPr>
           <w:rFonts w:ascii="Times New Roman" w:hAnsi="Times New Roman" w:cs="Times New Roman"/>
@@ -3701,7 +4781,35 @@
         <w:rPr>
           <w:rFonts w:ascii="Times New Roman" w:hAnsi="Times New Roman" w:cs="Times New Roman"/>
         </w:rPr>
-        <w:t>{IF estimatedValue &lt; 250000 || estimatedValue &gt; 750000}</w:t>
+        <w:t xml:space="preserve">{IF </w:t>
+      </w:r>
+      <w:proofErr w:type="spellStart"/>
+      <w:r>
+        <w:rPr>
+          <w:rFonts w:ascii="Times New Roman" w:hAnsi="Times New Roman" w:cs="Times New Roman"/>
+        </w:rPr>
+        <w:t>estimatedValue</w:t>
+      </w:r>
+      <w:proofErr w:type="spellEnd"/>
+      <w:r>
+        <w:rPr>
+          <w:rFonts w:ascii="Times New Roman" w:hAnsi="Times New Roman" w:cs="Times New Roman"/>
+        </w:rPr>
+        <w:t xml:space="preserve"> &lt; 250000 || </w:t>
+      </w:r>
+      <w:proofErr w:type="spellStart"/>
+      <w:r>
+        <w:rPr>
+          <w:rFonts w:ascii="Times New Roman" w:hAnsi="Times New Roman" w:cs="Times New Roman"/>
+        </w:rPr>
+        <w:t>estimatedValue</w:t>
+      </w:r>
+      <w:proofErr w:type="spellEnd"/>
+      <w:r>
+        <w:rPr>
+          <w:rFonts w:ascii="Times New Roman" w:hAnsi="Times New Roman" w:cs="Times New Roman"/>
+        </w:rPr>
+        <w:t xml:space="preserve"> &gt; 750000}</w:t>
       </w:r>
       <w:r>
         <w:rPr>
@@ -3888,20 +4996,62 @@
         <w:rPr>
           <w:rFonts w:ascii="Times New Roman" w:hAnsi="Times New Roman" w:cs="Times New Roman"/>
         </w:rPr>
-        <w:t>{IF estimatedValue &gt; 750000 &amp;&amp; estimatedValue &lt;= 15000000}</w:t>
-      </w:r>
-    </w:p>
-    <w:p>
-      <w:pPr>
-        <w:rPr>
-          <w:rFonts w:ascii="Times New Roman" w:hAnsi="Times New Roman" w:cs="Times New Roman"/>
-        </w:rPr>
-      </w:pPr>
-      <w:r>
-        <w:rPr>
-          <w:rFonts w:ascii="Times New Roman" w:hAnsi="Times New Roman" w:cs="Times New Roman"/>
-        </w:rPr>
-        <w:t>PROCURING ACTIVITY COMPETITION ADVOCATE APPROVAL:  I have reviewed this justification and find it to be accurate and complete to the best of my knowledge and belief. Since this justification does not exceed $15M, this review serves as approval and my written determination that the aforementioned FAR circumstances apply.</w:t>
+        <w:t xml:space="preserve">{IF </w:t>
+      </w:r>
+      <w:proofErr w:type="spellStart"/>
+      <w:r>
+        <w:rPr>
+          <w:rFonts w:ascii="Times New Roman" w:hAnsi="Times New Roman" w:cs="Times New Roman"/>
+        </w:rPr>
+        <w:t>estimatedValue</w:t>
+      </w:r>
+      <w:proofErr w:type="spellEnd"/>
+      <w:r>
+        <w:rPr>
+          <w:rFonts w:ascii="Times New Roman" w:hAnsi="Times New Roman" w:cs="Times New Roman"/>
+        </w:rPr>
+        <w:t xml:space="preserve"> &gt; 750000 &amp;&amp; </w:t>
+      </w:r>
+      <w:proofErr w:type="spellStart"/>
+      <w:r>
+        <w:rPr>
+          <w:rFonts w:ascii="Times New Roman" w:hAnsi="Times New Roman" w:cs="Times New Roman"/>
+        </w:rPr>
+        <w:t>estimatedValue</w:t>
+      </w:r>
+      <w:proofErr w:type="spellEnd"/>
+      <w:r>
+        <w:rPr>
+          <w:rFonts w:ascii="Times New Roman" w:hAnsi="Times New Roman" w:cs="Times New Roman"/>
+        </w:rPr>
+        <w:t xml:space="preserve"> &lt;= 15000000}</w:t>
+      </w:r>
+    </w:p>
+    <w:p>
+      <w:pPr>
+        <w:rPr>
+          <w:rFonts w:ascii="Times New Roman" w:hAnsi="Times New Roman" w:cs="Times New Roman"/>
+        </w:rPr>
+      </w:pPr>
+      <w:r>
+        <w:rPr>
+          <w:rFonts w:ascii="Times New Roman" w:hAnsi="Times New Roman" w:cs="Times New Roman"/>
+        </w:rPr>
+        <w:t xml:space="preserve">PROCURING ACTIVITY COMPETITION ADVOCATE APPROVAL:  I have reviewed this justification and find it to be accurate and complete to the best of my knowledge and belief. Since this justification does not exceed $15M, this review serves as approval and my written determination that the </w:t>
+      </w:r>
+      <w:proofErr w:type="gramStart"/>
+      <w:r>
+        <w:rPr>
+          <w:rFonts w:ascii="Times New Roman" w:hAnsi="Times New Roman" w:cs="Times New Roman"/>
+        </w:rPr>
+        <w:t>aforementioned FAR</w:t>
+      </w:r>
+      <w:proofErr w:type="gramEnd"/>
+      <w:r>
+        <w:rPr>
+          <w:rFonts w:ascii="Times New Roman" w:hAnsi="Times New Roman" w:cs="Times New Roman"/>
+        </w:rPr>
+        <w:t xml:space="preserve"> circumstances apply.</w:t>
       </w:r>
     </w:p>
     <w:p>
@@ -4077,7 +5227,35 @@
         <w:rPr>
           <w:rFonts w:ascii="Times New Roman" w:hAnsi="Times New Roman" w:cs="Times New Roman"/>
         </w:rPr>
-        <w:t>{IF estimatedValue &gt; 15000000 &amp;&amp; estimatedValue &lt;= 100000000}</w:t>
+        <w:t xml:space="preserve">{IF </w:t>
+      </w:r>
+      <w:proofErr w:type="spellStart"/>
+      <w:r>
+        <w:rPr>
+          <w:rFonts w:ascii="Times New Roman" w:hAnsi="Times New Roman" w:cs="Times New Roman"/>
+        </w:rPr>
+        <w:t>estimatedValue</w:t>
+      </w:r>
+      <w:proofErr w:type="spellEnd"/>
+      <w:r>
+        <w:rPr>
+          <w:rFonts w:ascii="Times New Roman" w:hAnsi="Times New Roman" w:cs="Times New Roman"/>
+        </w:rPr>
+        <w:t xml:space="preserve"> &gt; 15000000 &amp;&amp; </w:t>
+      </w:r>
+      <w:proofErr w:type="spellStart"/>
+      <w:r>
+        <w:rPr>
+          <w:rFonts w:ascii="Times New Roman" w:hAnsi="Times New Roman" w:cs="Times New Roman"/>
+        </w:rPr>
+        <w:t>estimatedValue</w:t>
+      </w:r>
+      <w:proofErr w:type="spellEnd"/>
+      <w:r>
+        <w:rPr>
+          <w:rFonts w:ascii="Times New Roman" w:hAnsi="Times New Roman" w:cs="Times New Roman"/>
+        </w:rPr>
+        <w:t xml:space="preserve"> &lt;= 100000000}</w:t>
       </w:r>
     </w:p>
     <w:p>
@@ -4270,7 +5448,21 @@
         <w:rPr>
           <w:rFonts w:ascii="Times New Roman" w:hAnsi="Times New Roman" w:cs="Times New Roman"/>
         </w:rPr>
-        <w:t>{IF estimatedValue &gt; 100000000}</w:t>
+        <w:t xml:space="preserve">{IF </w:t>
+      </w:r>
+      <w:proofErr w:type="spellStart"/>
+      <w:r>
+        <w:rPr>
+          <w:rFonts w:ascii="Times New Roman" w:hAnsi="Times New Roman" w:cs="Times New Roman"/>
+        </w:rPr>
+        <w:t>estimatedValue</w:t>
+      </w:r>
+      <w:proofErr w:type="spellEnd"/>
+      <w:r>
+        <w:rPr>
+          <w:rFonts w:ascii="Times New Roman" w:hAnsi="Times New Roman" w:cs="Times New Roman"/>
+        </w:rPr>
+        <w:t xml:space="preserve"> &gt; 100000000}</w:t>
       </w:r>
     </w:p>
     <w:p>
@@ -4539,7 +5731,7 @@
 </file>
 
 <file path=word/endnotes.xml><?xml version="1.0" encoding="utf-8"?>
-<w:endnotes xmlns:wpc="http://schemas.microsoft.com/office/word/2010/wordprocessingCanvas" xmlns:cx="http://schemas.microsoft.com/office/drawing/2014/chartex" xmlns:cx1="http://schemas.microsoft.com/office/drawing/2015/9/8/chartex" xmlns:cx2="http://schemas.microsoft.com/office/drawing/2015/10/21/chartex" xmlns:cx3="http://schemas.microsoft.com/office/drawing/2016/5/9/chartex" xmlns:cx4="http://schemas.microsoft.com/office/drawing/2016/5/10/chartex" xmlns:cx5="http://schemas.microsoft.com/office/drawing/2016/5/11/chartex" xmlns:cx6="http://schemas.microsoft.com/office/drawing/2016/5/12/chartex" xmlns:cx7="http://schemas.microsoft.com/office/drawing/2016/5/13/chartex" xmlns:cx8="http://schemas.microsoft.com/office/drawing/2016/5/14/chartex" xmlns:mc="http://schemas.openxmlformats.org/markup-compatibility/2006" xmlns:aink="http://schemas.microsoft.com/office/drawing/2016/ink" xmlns:am3d="http://schemas.microsoft.com/office/drawing/2017/model3d" xmlns:o="urn:schemas-microsoft-com:office:office" xmlns:oel="http://schemas.microsoft.com/office/2019/extlst" xmlns:r="http://schemas.openxmlformats.org/officeDocument/2006/relationships" xmlns:m="http://schemas.openxmlformats.org/officeDocument/2006/math" xmlns:v="urn:schemas-microsoft-com:vml" xmlns:wp14="http://schemas.microsoft.com/office/word/2010/wordprocessingDrawing" xmlns:wp="http://schemas.openxmlformats.org/drawingml/2006/wordprocessingDrawing" xmlns:w10="urn:schemas-microsoft-com:office:word" xmlns:w="http://schemas.openxmlformats.org/wordprocessingml/2006/main" xmlns:w14="http://schemas.microsoft.com/office/word/2010/wordml" xmlns:w15="http://schemas.microsoft.com/office/word/2012/wordml" xmlns:w16cex="http://schemas.microsoft.com/office/word/2018/wordml/cex" xmlns:w16cid="http://schemas.microsoft.com/office/word/2016/wordml/cid" xmlns:w16="http://schemas.microsoft.com/office/word/2018/wordml" xmlns:w16du="http://schemas.microsoft.com/office/word/2023/wordml/word16du" xmlns:w16sdtdh="http://schemas.microsoft.com/office/word/2020/wordml/sdtdatahash" xmlns:w16se="http://schemas.microsoft.com/office/word/2015/wordml/symex" xmlns:wpg="http://schemas.microsoft.com/office/word/2010/wordprocessingGroup" xmlns:wpi="http://schemas.microsoft.com/office/word/2010/wordprocessingInk" xmlns:wne="http://schemas.microsoft.com/office/word/2006/wordml" xmlns:wps="http://schemas.microsoft.com/office/word/2010/wordprocessingShape" mc:Ignorable="w14 w15 w16se w16cid w16 w16cex w16sdtdh wp14">
+<w:endnotes xmlns:wpc="http://schemas.microsoft.com/office/word/2010/wordprocessingCanvas" xmlns:cx="http://schemas.microsoft.com/office/drawing/2014/chartex" xmlns:cx1="http://schemas.microsoft.com/office/drawing/2015/9/8/chartex" xmlns:cx2="http://schemas.microsoft.com/office/drawing/2015/10/21/chartex" xmlns:cx3="http://schemas.microsoft.com/office/drawing/2016/5/9/chartex" xmlns:cx4="http://schemas.microsoft.com/office/drawing/2016/5/10/chartex" xmlns:cx5="http://schemas.microsoft.com/office/drawing/2016/5/11/chartex" xmlns:cx6="http://schemas.microsoft.com/office/drawing/2016/5/12/chartex" xmlns:cx7="http://schemas.microsoft.com/office/drawing/2016/5/13/chartex" xmlns:cx8="http://schemas.microsoft.com/office/drawing/2016/5/14/chartex" xmlns:mc="http://schemas.openxmlformats.org/markup-compatibility/2006" xmlns:aink="http://schemas.microsoft.com/office/drawing/2016/ink" xmlns:am3d="http://schemas.microsoft.com/office/drawing/2017/model3d" xmlns:o="urn:schemas-microsoft-com:office:office" xmlns:oel="http://schemas.microsoft.com/office/2019/extlst" xmlns:r="http://schemas.openxmlformats.org/officeDocument/2006/relationships" xmlns:m="http://schemas.openxmlformats.org/officeDocument/2006/math" xmlns:v="urn:schemas-microsoft-com:vml" xmlns:wp14="http://schemas.microsoft.com/office/word/2010/wordprocessingDrawing" xmlns:wp="http://schemas.openxmlformats.org/drawingml/2006/wordprocessingDrawing" xmlns:w10="urn:schemas-microsoft-com:office:word" xmlns:w="http://schemas.openxmlformats.org/wordprocessingml/2006/main" xmlns:w14="http://schemas.microsoft.com/office/word/2010/wordml" xmlns:w15="http://schemas.microsoft.com/office/word/2012/wordml" xmlns:w16cex="http://schemas.microsoft.com/office/word/2018/wordml/cex" xmlns:w16cid="http://schemas.microsoft.com/office/word/2016/wordml/cid" xmlns:w16="http://schemas.microsoft.com/office/word/2018/wordml" xmlns:w16sdtdh="http://schemas.microsoft.com/office/word/2020/wordml/sdtdatahash" xmlns:w16se="http://schemas.microsoft.com/office/word/2015/wordml/symex" xmlns:wpg="http://schemas.microsoft.com/office/word/2010/wordprocessingGroup" xmlns:wpi="http://schemas.microsoft.com/office/word/2010/wordprocessingInk" xmlns:wne="http://schemas.microsoft.com/office/word/2006/wordml" xmlns:wps="http://schemas.microsoft.com/office/word/2010/wordprocessingShape" mc:Ignorable="w14 w15 w16se w16cid w16 w16cex w16sdtdh wp14">
   <w:endnote w:type="separator" w:id="-1">
     <w:p>
       <w:r>
@@ -4558,7 +5750,7 @@
 </file>
 
 <file path=word/footer1.xml><?xml version="1.0" encoding="utf-8"?>
-<w:ftr xmlns:wpc="http://schemas.microsoft.com/office/word/2010/wordprocessingCanvas" xmlns:cx="http://schemas.microsoft.com/office/drawing/2014/chartex" xmlns:cx1="http://schemas.microsoft.com/office/drawing/2015/9/8/chartex" xmlns:cx2="http://schemas.microsoft.com/office/drawing/2015/10/21/chartex" xmlns:cx3="http://schemas.microsoft.com/office/drawing/2016/5/9/chartex" xmlns:cx4="http://schemas.microsoft.com/office/drawing/2016/5/10/chartex" xmlns:cx5="http://schemas.microsoft.com/office/drawing/2016/5/11/chartex" xmlns:cx6="http://schemas.microsoft.com/office/drawing/2016/5/12/chartex" xmlns:cx7="http://schemas.microsoft.com/office/drawing/2016/5/13/chartex" xmlns:cx8="http://schemas.microsoft.com/office/drawing/2016/5/14/chartex" xmlns:mc="http://schemas.openxmlformats.org/markup-compatibility/2006" xmlns:aink="http://schemas.microsoft.com/office/drawing/2016/ink" xmlns:am3d="http://schemas.microsoft.com/office/drawing/2017/model3d" xmlns:o="urn:schemas-microsoft-com:office:office" xmlns:oel="http://schemas.microsoft.com/office/2019/extlst" xmlns:r="http://schemas.openxmlformats.org/officeDocument/2006/relationships" xmlns:m="http://schemas.openxmlformats.org/officeDocument/2006/math" xmlns:v="urn:schemas-microsoft-com:vml" xmlns:wp14="http://schemas.microsoft.com/office/word/2010/wordprocessingDrawing" xmlns:wp="http://schemas.openxmlformats.org/drawingml/2006/wordprocessingDrawing" xmlns:w10="urn:schemas-microsoft-com:office:word" xmlns:w="http://schemas.openxmlformats.org/wordprocessingml/2006/main" xmlns:w14="http://schemas.microsoft.com/office/word/2010/wordml" xmlns:w15="http://schemas.microsoft.com/office/word/2012/wordml" xmlns:w16cex="http://schemas.microsoft.com/office/word/2018/wordml/cex" xmlns:w16cid="http://schemas.microsoft.com/office/word/2016/wordml/cid" xmlns:w16="http://schemas.microsoft.com/office/word/2018/wordml" xmlns:w16du="http://schemas.microsoft.com/office/word/2023/wordml/word16du" xmlns:w16sdtdh="http://schemas.microsoft.com/office/word/2020/wordml/sdtdatahash" xmlns:w16se="http://schemas.microsoft.com/office/word/2015/wordml/symex" xmlns:wpg="http://schemas.microsoft.com/office/word/2010/wordprocessingGroup" xmlns:wpi="http://schemas.microsoft.com/office/word/2010/wordprocessingInk" xmlns:wne="http://schemas.microsoft.com/office/word/2006/wordml" xmlns:wps="http://schemas.microsoft.com/office/word/2010/wordprocessingShape" mc:Ignorable="w14 w15 w16se w16cid w16 w16cex w16sdtdh wp14">
+<w:ftr xmlns:wpc="http://schemas.microsoft.com/office/word/2010/wordprocessingCanvas" xmlns:cx="http://schemas.microsoft.com/office/drawing/2014/chartex" xmlns:cx1="http://schemas.microsoft.com/office/drawing/2015/9/8/chartex" xmlns:cx2="http://schemas.microsoft.com/office/drawing/2015/10/21/chartex" xmlns:cx3="http://schemas.microsoft.com/office/drawing/2016/5/9/chartex" xmlns:cx4="http://schemas.microsoft.com/office/drawing/2016/5/10/chartex" xmlns:cx5="http://schemas.microsoft.com/office/drawing/2016/5/11/chartex" xmlns:cx6="http://schemas.microsoft.com/office/drawing/2016/5/12/chartex" xmlns:cx7="http://schemas.microsoft.com/office/drawing/2016/5/13/chartex" xmlns:cx8="http://schemas.microsoft.com/office/drawing/2016/5/14/chartex" xmlns:mc="http://schemas.openxmlformats.org/markup-compatibility/2006" xmlns:aink="http://schemas.microsoft.com/office/drawing/2016/ink" xmlns:am3d="http://schemas.microsoft.com/office/drawing/2017/model3d" xmlns:o="urn:schemas-microsoft-com:office:office" xmlns:oel="http://schemas.microsoft.com/office/2019/extlst" xmlns:r="http://schemas.openxmlformats.org/officeDocument/2006/relationships" xmlns:m="http://schemas.openxmlformats.org/officeDocument/2006/math" xmlns:v="urn:schemas-microsoft-com:vml" xmlns:wp14="http://schemas.microsoft.com/office/word/2010/wordprocessingDrawing" xmlns:wp="http://schemas.openxmlformats.org/drawingml/2006/wordprocessingDrawing" xmlns:w10="urn:schemas-microsoft-com:office:word" xmlns:w="http://schemas.openxmlformats.org/wordprocessingml/2006/main" xmlns:w14="http://schemas.microsoft.com/office/word/2010/wordml" xmlns:w15="http://schemas.microsoft.com/office/word/2012/wordml" xmlns:w16cex="http://schemas.microsoft.com/office/word/2018/wordml/cex" xmlns:w16cid="http://schemas.microsoft.com/office/word/2016/wordml/cid" xmlns:w16="http://schemas.microsoft.com/office/word/2018/wordml" xmlns:w16sdtdh="http://schemas.microsoft.com/office/word/2020/wordml/sdtdatahash" xmlns:w16se="http://schemas.microsoft.com/office/word/2015/wordml/symex" xmlns:wpg="http://schemas.microsoft.com/office/word/2010/wordprocessingGroup" xmlns:wpi="http://schemas.microsoft.com/office/word/2010/wordprocessingInk" xmlns:wne="http://schemas.microsoft.com/office/word/2006/wordml" xmlns:wps="http://schemas.microsoft.com/office/word/2010/wordprocessingShape" mc:Ignorable="w14 w15 w16se w16cid w16 w16cex w16sdtdh wp14">
   <w:p>
     <w:pPr>
       <w:pBdr>
@@ -4676,7 +5868,7 @@
 </file>
 
 <file path=word/footnotes.xml><?xml version="1.0" encoding="utf-8"?>
-<w:footnotes xmlns:wpc="http://schemas.microsoft.com/office/word/2010/wordprocessingCanvas" xmlns:cx="http://schemas.microsoft.com/office/drawing/2014/chartex" xmlns:cx1="http://schemas.microsoft.com/office/drawing/2015/9/8/chartex" xmlns:cx2="http://schemas.microsoft.com/office/drawing/2015/10/21/chartex" xmlns:cx3="http://schemas.microsoft.com/office/drawing/2016/5/9/chartex" xmlns:cx4="http://schemas.microsoft.com/office/drawing/2016/5/10/chartex" xmlns:cx5="http://schemas.microsoft.com/office/drawing/2016/5/11/chartex" xmlns:cx6="http://schemas.microsoft.com/office/drawing/2016/5/12/chartex" xmlns:cx7="http://schemas.microsoft.com/office/drawing/2016/5/13/chartex" xmlns:cx8="http://schemas.microsoft.com/office/drawing/2016/5/14/chartex" xmlns:mc="http://schemas.openxmlformats.org/markup-compatibility/2006" xmlns:aink="http://schemas.microsoft.com/office/drawing/2016/ink" xmlns:am3d="http://schemas.microsoft.com/office/drawing/2017/model3d" xmlns:o="urn:schemas-microsoft-com:office:office" xmlns:oel="http://schemas.microsoft.com/office/2019/extlst" xmlns:r="http://schemas.openxmlformats.org/officeDocument/2006/relationships" xmlns:m="http://schemas.openxmlformats.org/officeDocument/2006/math" xmlns:v="urn:schemas-microsoft-com:vml" xmlns:wp14="http://schemas.microsoft.com/office/word/2010/wordprocessingDrawing" xmlns:wp="http://schemas.openxmlformats.org/drawingml/2006/wordprocessingDrawing" xmlns:w10="urn:schemas-microsoft-com:office:word" xmlns:w="http://schemas.openxmlformats.org/wordprocessingml/2006/main" xmlns:w14="http://schemas.microsoft.com/office/word/2010/wordml" xmlns:w15="http://schemas.microsoft.com/office/word/2012/wordml" xmlns:w16cex="http://schemas.microsoft.com/office/word/2018/wordml/cex" xmlns:w16cid="http://schemas.microsoft.com/office/word/2016/wordml/cid" xmlns:w16="http://schemas.microsoft.com/office/word/2018/wordml" xmlns:w16du="http://schemas.microsoft.com/office/word/2023/wordml/word16du" xmlns:w16sdtdh="http://schemas.microsoft.com/office/word/2020/wordml/sdtdatahash" xmlns:w16se="http://schemas.microsoft.com/office/word/2015/wordml/symex" xmlns:wpg="http://schemas.microsoft.com/office/word/2010/wordprocessingGroup" xmlns:wpi="http://schemas.microsoft.com/office/word/2010/wordprocessingInk" xmlns:wne="http://schemas.microsoft.com/office/word/2006/wordml" xmlns:wps="http://schemas.microsoft.com/office/word/2010/wordprocessingShape" mc:Ignorable="w14 w15 w16se w16cid w16 w16cex w16sdtdh wp14">
+<w:footnotes xmlns:wpc="http://schemas.microsoft.com/office/word/2010/wordprocessingCanvas" xmlns:cx="http://schemas.microsoft.com/office/drawing/2014/chartex" xmlns:cx1="http://schemas.microsoft.com/office/drawing/2015/9/8/chartex" xmlns:cx2="http://schemas.microsoft.com/office/drawing/2015/10/21/chartex" xmlns:cx3="http://schemas.microsoft.com/office/drawing/2016/5/9/chartex" xmlns:cx4="http://schemas.microsoft.com/office/drawing/2016/5/10/chartex" xmlns:cx5="http://schemas.microsoft.com/office/drawing/2016/5/11/chartex" xmlns:cx6="http://schemas.microsoft.com/office/drawing/2016/5/12/chartex" xmlns:cx7="http://schemas.microsoft.com/office/drawing/2016/5/13/chartex" xmlns:cx8="http://schemas.microsoft.com/office/drawing/2016/5/14/chartex" xmlns:mc="http://schemas.openxmlformats.org/markup-compatibility/2006" xmlns:aink="http://schemas.microsoft.com/office/drawing/2016/ink" xmlns:am3d="http://schemas.microsoft.com/office/drawing/2017/model3d" xmlns:o="urn:schemas-microsoft-com:office:office" xmlns:oel="http://schemas.microsoft.com/office/2019/extlst" xmlns:r="http://schemas.openxmlformats.org/officeDocument/2006/relationships" xmlns:m="http://schemas.openxmlformats.org/officeDocument/2006/math" xmlns:v="urn:schemas-microsoft-com:vml" xmlns:wp14="http://schemas.microsoft.com/office/word/2010/wordprocessingDrawing" xmlns:wp="http://schemas.openxmlformats.org/drawingml/2006/wordprocessingDrawing" xmlns:w10="urn:schemas-microsoft-com:office:word" xmlns:w="http://schemas.openxmlformats.org/wordprocessingml/2006/main" xmlns:w14="http://schemas.microsoft.com/office/word/2010/wordml" xmlns:w15="http://schemas.microsoft.com/office/word/2012/wordml" xmlns:w16cex="http://schemas.microsoft.com/office/word/2018/wordml/cex" xmlns:w16cid="http://schemas.microsoft.com/office/word/2016/wordml/cid" xmlns:w16="http://schemas.microsoft.com/office/word/2018/wordml" xmlns:w16sdtdh="http://schemas.microsoft.com/office/word/2020/wordml/sdtdatahash" xmlns:w16se="http://schemas.microsoft.com/office/word/2015/wordml/symex" xmlns:wpg="http://schemas.microsoft.com/office/word/2010/wordprocessingGroup" xmlns:wpi="http://schemas.microsoft.com/office/word/2010/wordprocessingInk" xmlns:wne="http://schemas.microsoft.com/office/word/2006/wordml" xmlns:wps="http://schemas.microsoft.com/office/word/2010/wordprocessingShape" mc:Ignorable="w14 w15 w16se w16cid w16 w16cex w16sdtdh wp14">
   <w:footnote w:type="separator" w:id="-1">
     <w:p>
       <w:r>
@@ -4695,7 +5887,7 @@
 </file>
 
 <file path=word/header1.xml><?xml version="1.0" encoding="utf-8"?>
-<w:hdr xmlns:wpc="http://schemas.microsoft.com/office/word/2010/wordprocessingCanvas" xmlns:cx="http://schemas.microsoft.com/office/drawing/2014/chartex" xmlns:cx1="http://schemas.microsoft.com/office/drawing/2015/9/8/chartex" xmlns:cx2="http://schemas.microsoft.com/office/drawing/2015/10/21/chartex" xmlns:cx3="http://schemas.microsoft.com/office/drawing/2016/5/9/chartex" xmlns:cx4="http://schemas.microsoft.com/office/drawing/2016/5/10/chartex" xmlns:cx5="http://schemas.microsoft.com/office/drawing/2016/5/11/chartex" xmlns:cx6="http://schemas.microsoft.com/office/drawing/2016/5/12/chartex" xmlns:cx7="http://schemas.microsoft.com/office/drawing/2016/5/13/chartex" xmlns:cx8="http://schemas.microsoft.com/office/drawing/2016/5/14/chartex" xmlns:mc="http://schemas.openxmlformats.org/markup-compatibility/2006" xmlns:aink="http://schemas.microsoft.com/office/drawing/2016/ink" xmlns:am3d="http://schemas.microsoft.com/office/drawing/2017/model3d" xmlns:o="urn:schemas-microsoft-com:office:office" xmlns:oel="http://schemas.microsoft.com/office/2019/extlst" xmlns:r="http://schemas.openxmlformats.org/officeDocument/2006/relationships" xmlns:m="http://schemas.openxmlformats.org/officeDocument/2006/math" xmlns:v="urn:schemas-microsoft-com:vml" xmlns:wp14="http://schemas.microsoft.com/office/word/2010/wordprocessingDrawing" xmlns:wp="http://schemas.openxmlformats.org/drawingml/2006/wordprocessingDrawing" xmlns:w10="urn:schemas-microsoft-com:office:word" xmlns:w="http://schemas.openxmlformats.org/wordprocessingml/2006/main" xmlns:w14="http://schemas.microsoft.com/office/word/2010/wordml" xmlns:w15="http://schemas.microsoft.com/office/word/2012/wordml" xmlns:w16cex="http://schemas.microsoft.com/office/word/2018/wordml/cex" xmlns:w16cid="http://schemas.microsoft.com/office/word/2016/wordml/cid" xmlns:w16="http://schemas.microsoft.com/office/word/2018/wordml" xmlns:w16du="http://schemas.microsoft.com/office/word/2023/wordml/word16du" xmlns:w16sdtdh="http://schemas.microsoft.com/office/word/2020/wordml/sdtdatahash" xmlns:w16se="http://schemas.microsoft.com/office/word/2015/wordml/symex" xmlns:wpg="http://schemas.microsoft.com/office/word/2010/wordprocessingGroup" xmlns:wpi="http://schemas.microsoft.com/office/word/2010/wordprocessingInk" xmlns:wne="http://schemas.microsoft.com/office/word/2006/wordml" xmlns:wps="http://schemas.microsoft.com/office/word/2010/wordprocessingShape" mc:Ignorable="w14 w15 w16se w16cid w16 w16cex w16sdtdh wp14">
+<w:hdr xmlns:wpc="http://schemas.microsoft.com/office/word/2010/wordprocessingCanvas" xmlns:cx="http://schemas.microsoft.com/office/drawing/2014/chartex" xmlns:cx1="http://schemas.microsoft.com/office/drawing/2015/9/8/chartex" xmlns:cx2="http://schemas.microsoft.com/office/drawing/2015/10/21/chartex" xmlns:cx3="http://schemas.microsoft.com/office/drawing/2016/5/9/chartex" xmlns:cx4="http://schemas.microsoft.com/office/drawing/2016/5/10/chartex" xmlns:cx5="http://schemas.microsoft.com/office/drawing/2016/5/11/chartex" xmlns:cx6="http://schemas.microsoft.com/office/drawing/2016/5/12/chartex" xmlns:cx7="http://schemas.microsoft.com/office/drawing/2016/5/13/chartex" xmlns:cx8="http://schemas.microsoft.com/office/drawing/2016/5/14/chartex" xmlns:mc="http://schemas.openxmlformats.org/markup-compatibility/2006" xmlns:aink="http://schemas.microsoft.com/office/drawing/2016/ink" xmlns:am3d="http://schemas.microsoft.com/office/drawing/2017/model3d" xmlns:o="urn:schemas-microsoft-com:office:office" xmlns:oel="http://schemas.microsoft.com/office/2019/extlst" xmlns:r="http://schemas.openxmlformats.org/officeDocument/2006/relationships" xmlns:m="http://schemas.openxmlformats.org/officeDocument/2006/math" xmlns:v="urn:schemas-microsoft-com:vml" xmlns:wp14="http://schemas.microsoft.com/office/word/2010/wordprocessingDrawing" xmlns:wp="http://schemas.openxmlformats.org/drawingml/2006/wordprocessingDrawing" xmlns:w10="urn:schemas-microsoft-com:office:word" xmlns:w="http://schemas.openxmlformats.org/wordprocessingml/2006/main" xmlns:w14="http://schemas.microsoft.com/office/word/2010/wordml" xmlns:w15="http://schemas.microsoft.com/office/word/2012/wordml" xmlns:w16cex="http://schemas.microsoft.com/office/word/2018/wordml/cex" xmlns:w16cid="http://schemas.microsoft.com/office/word/2016/wordml/cid" xmlns:w16="http://schemas.microsoft.com/office/word/2018/wordml" xmlns:w16sdtdh="http://schemas.microsoft.com/office/word/2020/wordml/sdtdatahash" xmlns:w16se="http://schemas.microsoft.com/office/word/2015/wordml/symex" xmlns:wpg="http://schemas.microsoft.com/office/word/2010/wordprocessingGroup" xmlns:wpi="http://schemas.microsoft.com/office/word/2010/wordprocessingInk" xmlns:wne="http://schemas.microsoft.com/office/word/2006/wordml" xmlns:wps="http://schemas.microsoft.com/office/word/2010/wordprocessingShape" mc:Ignorable="w14 w15 w16se w16cid w16 w16cex w16sdtdh wp14">
   <w:p>
     <w:pPr>
       <w:pBdr>
@@ -4738,7 +5930,7 @@
 </file>
 
 <file path=word/numbering.xml><?xml version="1.0" encoding="utf-8"?>
-<w:numbering xmlns:wpc="http://schemas.microsoft.com/office/word/2010/wordprocessingCanvas" xmlns:cx="http://schemas.microsoft.com/office/drawing/2014/chartex" xmlns:cx1="http://schemas.microsoft.com/office/drawing/2015/9/8/chartex" xmlns:cx2="http://schemas.microsoft.com/office/drawing/2015/10/21/chartex" xmlns:cx3="http://schemas.microsoft.com/office/drawing/2016/5/9/chartex" xmlns:cx4="http://schemas.microsoft.com/office/drawing/2016/5/10/chartex" xmlns:cx5="http://schemas.microsoft.com/office/drawing/2016/5/11/chartex" xmlns:cx6="http://schemas.microsoft.com/office/drawing/2016/5/12/chartex" xmlns:cx7="http://schemas.microsoft.com/office/drawing/2016/5/13/chartex" xmlns:cx8="http://schemas.microsoft.com/office/drawing/2016/5/14/chartex" xmlns:mc="http://schemas.openxmlformats.org/markup-compatibility/2006" xmlns:aink="http://schemas.microsoft.com/office/drawing/2016/ink" xmlns:am3d="http://schemas.microsoft.com/office/drawing/2017/model3d" xmlns:o="urn:schemas-microsoft-com:office:office" xmlns:oel="http://schemas.microsoft.com/office/2019/extlst" xmlns:r="http://schemas.openxmlformats.org/officeDocument/2006/relationships" xmlns:m="http://schemas.openxmlformats.org/officeDocument/2006/math" xmlns:v="urn:schemas-microsoft-com:vml" xmlns:wp14="http://schemas.microsoft.com/office/word/2010/wordprocessingDrawing" xmlns:wp="http://schemas.openxmlformats.org/drawingml/2006/wordprocessingDrawing" xmlns:w10="urn:schemas-microsoft-com:office:word" xmlns:w="http://schemas.openxmlformats.org/wordprocessingml/2006/main" xmlns:w14="http://schemas.microsoft.com/office/word/2010/wordml" xmlns:w15="http://schemas.microsoft.com/office/word/2012/wordml" xmlns:w16cex="http://schemas.microsoft.com/office/word/2018/wordml/cex" xmlns:w16cid="http://schemas.microsoft.com/office/word/2016/wordml/cid" xmlns:w16="http://schemas.microsoft.com/office/word/2018/wordml" xmlns:w16du="http://schemas.microsoft.com/office/word/2023/wordml/word16du" xmlns:w16sdtdh="http://schemas.microsoft.com/office/word/2020/wordml/sdtdatahash" xmlns:w16se="http://schemas.microsoft.com/office/word/2015/wordml/symex" xmlns:wpg="http://schemas.microsoft.com/office/word/2010/wordprocessingGroup" xmlns:wpi="http://schemas.microsoft.com/office/word/2010/wordprocessingInk" xmlns:wne="http://schemas.microsoft.com/office/word/2006/wordml" xmlns:wps="http://schemas.microsoft.com/office/word/2010/wordprocessingShape" mc:Ignorable="w14 w15 w16se w16cid w16 w16cex w16sdtdh wp14">
+<w:numbering xmlns:wpc="http://schemas.microsoft.com/office/word/2010/wordprocessingCanvas" xmlns:cx="http://schemas.microsoft.com/office/drawing/2014/chartex" xmlns:cx1="http://schemas.microsoft.com/office/drawing/2015/9/8/chartex" xmlns:cx2="http://schemas.microsoft.com/office/drawing/2015/10/21/chartex" xmlns:cx3="http://schemas.microsoft.com/office/drawing/2016/5/9/chartex" xmlns:cx4="http://schemas.microsoft.com/office/drawing/2016/5/10/chartex" xmlns:cx5="http://schemas.microsoft.com/office/drawing/2016/5/11/chartex" xmlns:cx6="http://schemas.microsoft.com/office/drawing/2016/5/12/chartex" xmlns:cx7="http://schemas.microsoft.com/office/drawing/2016/5/13/chartex" xmlns:cx8="http://schemas.microsoft.com/office/drawing/2016/5/14/chartex" xmlns:mc="http://schemas.openxmlformats.org/markup-compatibility/2006" xmlns:aink="http://schemas.microsoft.com/office/drawing/2016/ink" xmlns:am3d="http://schemas.microsoft.com/office/drawing/2017/model3d" xmlns:o="urn:schemas-microsoft-com:office:office" xmlns:oel="http://schemas.microsoft.com/office/2019/extlst" xmlns:r="http://schemas.openxmlformats.org/officeDocument/2006/relationships" xmlns:m="http://schemas.openxmlformats.org/officeDocument/2006/math" xmlns:v="urn:schemas-microsoft-com:vml" xmlns:wp14="http://schemas.microsoft.com/office/word/2010/wordprocessingDrawing" xmlns:wp="http://schemas.openxmlformats.org/drawingml/2006/wordprocessingDrawing" xmlns:w10="urn:schemas-microsoft-com:office:word" xmlns:w="http://schemas.openxmlformats.org/wordprocessingml/2006/main" xmlns:w14="http://schemas.microsoft.com/office/word/2010/wordml" xmlns:w15="http://schemas.microsoft.com/office/word/2012/wordml" xmlns:w16cex="http://schemas.microsoft.com/office/word/2018/wordml/cex" xmlns:w16cid="http://schemas.microsoft.com/office/word/2016/wordml/cid" xmlns:w16="http://schemas.microsoft.com/office/word/2018/wordml" xmlns:w16sdtdh="http://schemas.microsoft.com/office/word/2020/wordml/sdtdatahash" xmlns:w16se="http://schemas.microsoft.com/office/word/2015/wordml/symex" xmlns:wpg="http://schemas.microsoft.com/office/word/2010/wordprocessingGroup" xmlns:wpi="http://schemas.microsoft.com/office/word/2010/wordprocessingInk" xmlns:wne="http://schemas.microsoft.com/office/word/2006/wordml" xmlns:wps="http://schemas.microsoft.com/office/word/2010/wordprocessingShape" mc:Ignorable="w14 w15 w16se w16cid w16 w16cex w16sdtdh wp14">
   <w:abstractNum w:abstractNumId="0" w15:restartNumberingAfterBreak="0">
     <w:nsid w:val="0B295CA9"/>
     <w:multiLevelType w:val="multilevel"/>

</xml_diff>